<commit_message>
Added some potential references to Discussion
</commit_message>
<xml_diff>
--- a/paper/ncnh-latest.docx
+++ b/paper/ncnh-latest.docx
@@ -1257,7 +1257,37 @@
     </w:p>
     <w:p>
       <w:r>
-        <w:t xml:space="preserve">Niche construction and cooperation</w:t>
+        <w:t xml:space="preserve">Niche construction and cooperation *</w:t>
+      </w:r>
+      <w:r>
+        <w:t xml:space="preserve"> </w:t>
+      </w:r>
+      <w:r>
+        <w:t xml:space="preserve">(Van Dyken and Wade, 2012)</w:t>
+      </w:r>
+      <w:r>
+        <w:t xml:space="preserve"> </w:t>
+      </w:r>
+      <w:r>
+        <w:t xml:space="preserve">*</w:t>
+      </w:r>
+      <w:r>
+        <w:t xml:space="preserve"> </w:t>
+      </w:r>
+      <w:r>
+        <w:t xml:space="preserve">(Lehmann, 2007)</w:t>
+      </w:r>
+      <w:r>
+        <w:t xml:space="preserve"> </w:t>
+      </w:r>
+      <w:r>
+        <w:t xml:space="preserve">*</w:t>
+      </w:r>
+      <w:r>
+        <w:t xml:space="preserve"> </w:t>
+      </w:r>
+      <w:r>
+        <w:t xml:space="preserve">(Platt and Bever, 2009)</w:t>
       </w:r>
     </w:p>
     <w:p>
@@ -6337,7 +6367,7 @@
         <w:pStyle w:val="Bibliography"/>
       </w:pPr>
       <w:r>
-        <w:t xml:space="preserve">McKinney, W. 2010. Data structures for statistical computing in python. In:</w:t>
+        <w:t xml:space="preserve">Lehmann, L. 2007. The evolution of trans-generational altruism: Kin selection meets niche construction.</w:t>
       </w:r>
       <w:r>
         <w:t xml:space="preserve"> </w:t>
@@ -6346,13 +6376,22 @@
         <w:rPr>
           <w:i/>
         </w:rPr>
-        <w:t xml:space="preserve">Proceedings of the 9th python in science conference</w:t>
-      </w:r>
-      <w:r>
-        <w:t xml:space="preserve"> </w:t>
-      </w:r>
-      <w:r>
-        <w:t xml:space="preserve">(S. van der Walt and J. Millman, eds), pp. 51–56.</w:t>
+        <w:t xml:space="preserve">Journal of Evolutionary Biology</w:t>
+      </w:r>
+      <w:r>
+        <w:t xml:space="preserve">,</w:t>
+      </w:r>
+      <w:r>
+        <w:t xml:space="preserve"> </w:t>
+      </w:r>
+      <w:r>
+        <w:rPr>
+          <w:b/>
+        </w:rPr>
+        <w:t xml:space="preserve">20</w:t>
+      </w:r>
+      <w:r>
+        <w:t xml:space="preserve">: 181–189. Blackwell Publishing Ltd.</w:t>
       </w:r>
     </w:p>
     <w:p>
@@ -6360,7 +6399,7 @@
         <w:pStyle w:val="Bibliography"/>
       </w:pPr>
       <w:r>
-        <w:t xml:space="preserve">Morgan, A.D., Quigley, B.J.Z., Brown, S.P. and Buckling, A. 2012. Selection on non-social traits limits the invasion of social cheats.</w:t>
+        <w:t xml:space="preserve">McKinney, W. 2010. Data structures for statistical computing in python. In:</w:t>
       </w:r>
       <w:r>
         <w:t xml:space="preserve"> </w:t>
@@ -6369,22 +6408,13 @@
         <w:rPr>
           <w:i/>
         </w:rPr>
-        <w:t xml:space="preserve">Ecology Letters</w:t>
-      </w:r>
-      <w:r>
-        <w:t xml:space="preserve">,</w:t>
-      </w:r>
-      <w:r>
-        <w:t xml:space="preserve"> </w:t>
-      </w:r>
-      <w:r>
-        <w:rPr>
-          <w:b/>
-        </w:rPr>
-        <w:t xml:space="preserve">15</w:t>
-      </w:r>
-      <w:r>
-        <w:t xml:space="preserve">: 841–846.</w:t>
+        <w:t xml:space="preserve">Proceedings of the 9th python in science conference</w:t>
+      </w:r>
+      <w:r>
+        <w:t xml:space="preserve"> </w:t>
+      </w:r>
+      <w:r>
+        <w:t xml:space="preserve">(S. van der Walt and J. Millman, eds), pp. 51–56.</w:t>
       </w:r>
     </w:p>
     <w:p>
@@ -6392,7 +6422,7 @@
         <w:pStyle w:val="Bibliography"/>
       </w:pPr>
       <w:r>
-        <w:t xml:space="preserve">Nadell, C.D., Foster, K.R. and Xavier, J.B. 2010. Emergence of spatial structure in cell groups and the evolution of cooperation.</w:t>
+        <w:t xml:space="preserve">Morgan, A.D., Quigley, B.J.Z., Brown, S.P. and Buckling, A. 2012. Selection on non-social traits limits the invasion of social cheats.</w:t>
       </w:r>
       <w:r>
         <w:t xml:space="preserve"> </w:t>
@@ -6401,7 +6431,7 @@
         <w:rPr>
           <w:i/>
         </w:rPr>
-        <w:t xml:space="preserve">PLoS Computational Biology</w:t>
+        <w:t xml:space="preserve">Ecology Letters</w:t>
       </w:r>
       <w:r>
         <w:t xml:space="preserve">,</w:t>
@@ -6413,10 +6443,10 @@
         <w:rPr>
           <w:b/>
         </w:rPr>
-        <w:t xml:space="preserve">6</w:t>
-      </w:r>
-      <w:r>
-        <w:t xml:space="preserve">: e1000716.</w:t>
+        <w:t xml:space="preserve">15</w:t>
+      </w:r>
+      <w:r>
+        <w:t xml:space="preserve">: 841–846.</w:t>
       </w:r>
     </w:p>
     <w:p>
@@ -6424,7 +6454,7 @@
         <w:pStyle w:val="Bibliography"/>
       </w:pPr>
       <w:r>
-        <w:t xml:space="preserve">Nowak, M.A. 2006. Five rules for the evolution of cooperation.</w:t>
+        <w:t xml:space="preserve">Nadell, C.D., Foster, K.R. and Xavier, J.B. 2010. Emergence of spatial structure in cell groups and the evolution of cooperation.</w:t>
       </w:r>
       <w:r>
         <w:t xml:space="preserve"> </w:t>
@@ -6433,7 +6463,7 @@
         <w:rPr>
           <w:i/>
         </w:rPr>
-        <w:t xml:space="preserve">Science</w:t>
+        <w:t xml:space="preserve">PLoS Computational Biology</w:t>
       </w:r>
       <w:r>
         <w:t xml:space="preserve">,</w:t>
@@ -6445,10 +6475,10 @@
         <w:rPr>
           <w:b/>
         </w:rPr>
-        <w:t xml:space="preserve">314</w:t>
-      </w:r>
-      <w:r>
-        <w:t xml:space="preserve">: 1560–1563.</w:t>
+        <w:t xml:space="preserve">6</w:t>
+      </w:r>
+      <w:r>
+        <w:t xml:space="preserve">: e1000716.</w:t>
       </w:r>
     </w:p>
     <w:p>
@@ -6456,7 +6486,7 @@
         <w:pStyle w:val="Bibliography"/>
       </w:pPr>
       <w:r>
-        <w:t xml:space="preserve">R Core Team. 2014.</w:t>
+        <w:t xml:space="preserve">Nowak, M.A. 2006. Five rules for the evolution of cooperation.</w:t>
       </w:r>
       <w:r>
         <w:t xml:space="preserve"> </w:t>
@@ -6465,10 +6495,22 @@
         <w:rPr>
           <w:i/>
         </w:rPr>
-        <w:t xml:space="preserve">R: A language and environment for statistical computing</w:t>
-      </w:r>
-      <w:r>
-        <w:t xml:space="preserve">. Vienna, Austria: R Foundation for Statistical Computing.</w:t>
+        <w:t xml:space="preserve">Science</w:t>
+      </w:r>
+      <w:r>
+        <w:t xml:space="preserve">,</w:t>
+      </w:r>
+      <w:r>
+        <w:t xml:space="preserve"> </w:t>
+      </w:r>
+      <w:r>
+        <w:rPr>
+          <w:b/>
+        </w:rPr>
+        <w:t xml:space="preserve">314</w:t>
+      </w:r>
+      <w:r>
+        <w:t xml:space="preserve">: 1560–1563.</w:t>
       </w:r>
     </w:p>
     <w:p>
@@ -6476,28 +6518,16 @@
         <w:pStyle w:val="Bibliography"/>
       </w:pPr>
       <w:r>
-        <w:t xml:space="preserve">Sinervo, B., Chaine, A., Clobert, J., Calsbeek, R., Hazard, L. and Lancaster, L.</w:t>
+        <w:t xml:space="preserve">Platt, T.G. and Bever, J.D. 2009. Kin competition and the evolution of cooperation.</w:t>
+      </w:r>
+      <w:r>
+        <w:t xml:space="preserve"> </w:t>
       </w:r>
       <w:r>
         <w:rPr>
           <w:i/>
         </w:rPr>
-        <w:t xml:space="preserve">et al.</w:t>
-      </w:r>
-      <w:r>
-        <w:t xml:space="preserve"> </w:t>
-      </w:r>
-      <w:r>
-        <w:t xml:space="preserve">2006. Self-recognition, color signals, and cycles of greenbeard mutualism and altruism.</w:t>
-      </w:r>
-      <w:r>
-        <w:t xml:space="preserve"> </w:t>
-      </w:r>
-      <w:r>
-        <w:rPr>
-          <w:i/>
-        </w:rPr>
-        <w:t xml:space="preserve">Proceedings of the National Academy of Sciences</w:t>
+        <w:t xml:space="preserve">Trends in Ecology &amp; Evolution</w:t>
       </w:r>
       <w:r>
         <w:t xml:space="preserve">,</w:t>
@@ -6509,10 +6539,10 @@
         <w:rPr>
           <w:b/>
         </w:rPr>
-        <w:t xml:space="preserve">103</w:t>
-      </w:r>
-      <w:r>
-        <w:t xml:space="preserve">: 7372–7377.</w:t>
+        <w:t xml:space="preserve">24</w:t>
+      </w:r>
+      <w:r>
+        <w:t xml:space="preserve">: 370–377.</w:t>
       </w:r>
     </w:p>
     <w:p>
@@ -6520,7 +6550,103 @@
         <w:pStyle w:val="Bibliography"/>
       </w:pPr>
       <w:r>
+        <w:t xml:space="preserve">R Core Team. 2014.</w:t>
+      </w:r>
+      <w:r>
+        <w:t xml:space="preserve"> </w:t>
+      </w:r>
+      <w:r>
+        <w:rPr>
+          <w:i/>
+        </w:rPr>
+        <w:t xml:space="preserve">R: A language and environment for statistical computing</w:t>
+      </w:r>
+      <w:r>
+        <w:t xml:space="preserve">. Vienna, Austria: R Foundation for Statistical Computing.</w:t>
+      </w:r>
+    </w:p>
+    <w:p>
+      <w:pPr>
+        <w:pStyle w:val="Bibliography"/>
+      </w:pPr>
+      <w:r>
+        <w:t xml:space="preserve">Sinervo, B., Chaine, A., Clobert, J., Calsbeek, R., Hazard, L. and Lancaster, L.</w:t>
+      </w:r>
+      <w:r>
+        <w:rPr>
+          <w:i/>
+        </w:rPr>
+        <w:t xml:space="preserve">et al.</w:t>
+      </w:r>
+      <w:r>
+        <w:t xml:space="preserve"> </w:t>
+      </w:r>
+      <w:r>
+        <w:t xml:space="preserve">2006. Self-recognition, color signals, and cycles of greenbeard mutualism and altruism.</w:t>
+      </w:r>
+      <w:r>
+        <w:t xml:space="preserve"> </w:t>
+      </w:r>
+      <w:r>
+        <w:rPr>
+          <w:i/>
+        </w:rPr>
+        <w:t xml:space="preserve">Proceedings of the National Academy of Sciences</w:t>
+      </w:r>
+      <w:r>
+        <w:t xml:space="preserve">,</w:t>
+      </w:r>
+      <w:r>
+        <w:t xml:space="preserve"> </w:t>
+      </w:r>
+      <w:r>
+        <w:rPr>
+          <w:b/>
+        </w:rPr>
+        <w:t xml:space="preserve">103</w:t>
+      </w:r>
+      <w:r>
+        <w:t xml:space="preserve">: 7372–7377.</w:t>
+      </w:r>
+    </w:p>
+    <w:p>
+      <w:pPr>
+        <w:pStyle w:val="Bibliography"/>
+      </w:pPr>
+      <w:r>
         <w:t xml:space="preserve">Us. 2015. Name for data and code.</w:t>
+      </w:r>
+    </w:p>
+    <w:p>
+      <w:pPr>
+        <w:pStyle w:val="Bibliography"/>
+      </w:pPr>
+      <w:r>
+        <w:t xml:space="preserve">Van Dyken, J.D. and Wade, M.J. 2012. Origins of altruism diversity II: Runaway coevolution of altruistic strategies via “reciprocal niche construction”.</w:t>
+      </w:r>
+      <w:r>
+        <w:t xml:space="preserve"> </w:t>
+      </w:r>
+      <w:r>
+        <w:rPr>
+          <w:i/>
+        </w:rPr>
+        <w:t xml:space="preserve">Evolution</w:t>
+      </w:r>
+      <w:r>
+        <w:t xml:space="preserve">,</w:t>
+      </w:r>
+      <w:r>
+        <w:t xml:space="preserve"> </w:t>
+      </w:r>
+      <w:r>
+        <w:rPr>
+          <w:b/>
+        </w:rPr>
+        <w:t xml:space="preserve">66</w:t>
+      </w:r>
+      <w:r>
+        <w:t xml:space="preserve">: 2498–2513.</w:t>
       </w:r>
     </w:p>
     <w:p>
@@ -6712,7 +6838,7 @@
     </w:lvl>
   </w:abstractNum>
   <w:abstractNum w:abstractNumId="990">
-    <w:nsid w:val="328db511"/>
+    <w:nsid w:val="a0305658"/>
     <w:multiLevelType w:val="multilevel"/>
     <w:lvl w:ilvl="0">
       <w:numFmt w:val="bullet"/>
@@ -6793,7 +6919,7 @@
     </w:lvl>
   </w:abstractNum>
   <w:abstractNum w:abstractNumId="991">
-    <w:nsid w:val="25bd687f"/>
+    <w:nsid w:val="78385739"/>
     <w:multiLevelType w:val="multilevel"/>
     <w:lvl w:ilvl="0">
       <w:numFmt w:val="bullet"/>

</xml_diff>

<commit_message>
Updates to the intro
</commit_message>
<xml_diff>
--- a/paper/ncnh-latest.docx
+++ b/paper/ncnh-latest.docx
@@ -1009,7 +1009,7 @@
         <w:t xml:space="preserve">et al.</w:t>
       </w:r>
       <w:r>
-        <w:t xml:space="preserve">, 2007)</w:t>
+        <w:t xml:space="preserve">, 2007b)</w:t>
       </w:r>
       <w:r>
         <w:t xml:space="preserve">. For example, cooperators must benefit more from the cooperative act than others. This can occur when cooperators are clustered together in spatially-structured populations</w:t>
@@ -1229,7 +1229,16 @@
         <w:t xml:space="preserve"> </w:t>
       </w:r>
       <w:r>
-        <w:t xml:space="preserve">to explore whether the selective feedbacks generated by niche construction can act as a source of adaptive opportunities that enables cooperators to persist. As populations adapt to their environment, they alter selection of non-social alleles. This has several potential benefits for cooperators. First, because populations of cooperators are larger, they are more likely to gain mutations that are beneficial in the changing environment. Similarly, this difference in size means that larger cooperator populations</w:t>
+        <w:t xml:space="preserve">to address whether the selective feedbacks generated by niche construction can act as a source of adaptive opportunities that enables cooperators to persist. In the model, cooperators produce a public good that increases the local carrying capacity for their population. As in</w:t>
+      </w:r>
+      <w:r>
+        <w:t xml:space="preserve"> </w:t>
+      </w:r>
+      <w:r>
+        <w:t xml:space="preserve">Hankshaw and Kerr (2015)</w:t>
+      </w:r>
+      <w:r>
+        <w:t xml:space="preserve">, populations can also acquire non-social adaptations, which present an opportunity for cooperation to hitchhike along. In our extended model, populations alter their local environments based on the presence of these different non-social adaptations. As a result, selection for non-social alleles is altered, creating an eco-evolutionary feedback. This has several potential benefits for cooperators. First, because populations of cooperators are larger, they are more likely to gain mutations that are beneficial in the changing environment. Similarly, this difference in size means that larger cooperator populations</w:t>
       </w:r>
       <w:r>
         <w:t xml:space="preserve"> </w:t>
@@ -1252,42 +1261,140 @@
     </w:p>
     <w:p>
       <w:r>
+        <w:t xml:space="preserve">Many instances of cooperatively-produced public goods benefit populations by making the environment more hospitable. For example, bacteria produce a wide variety of exoproducts such as iron-scavenging siderophores</w:t>
+      </w:r>
+      <w:r>
+        <w:t xml:space="preserve"> </w:t>
+      </w:r>
+      <w:r>
+        <w:t xml:space="preserve">(Griffin</w:t>
+      </w:r>
+      <w:r>
+        <w:t xml:space="preserve"> </w:t>
+      </w:r>
+      <w:r>
+        <w:rPr>
+          <w:i/>
+        </w:rPr>
+        <w:t xml:space="preserve">et al.</w:t>
+      </w:r>
+      <w:r>
+        <w:t xml:space="preserve">, 2004)</w:t>
+      </w:r>
+      <w:r>
+        <w:t xml:space="preserve">, proteases for protein digestion</w:t>
+      </w:r>
+      <w:r>
+        <w:t xml:space="preserve"> </w:t>
+      </w:r>
+      <w:r>
+        <w:t xml:space="preserve">(Diggle</w:t>
+      </w:r>
+      <w:r>
+        <w:t xml:space="preserve"> </w:t>
+      </w:r>
+      <w:r>
+        <w:rPr>
+          <w:i/>
+        </w:rPr>
+        <w:t xml:space="preserve">et al.</w:t>
+      </w:r>
+      <w:r>
+        <w:t xml:space="preserve">, 2007; Darch</w:t>
+      </w:r>
+      <w:r>
+        <w:t xml:space="preserve"> </w:t>
+      </w:r>
+      <w:r>
+        <w:rPr>
+          <w:i/>
+        </w:rPr>
+        <w:t xml:space="preserve">et al.</w:t>
+      </w:r>
+      <w:r>
+        <w:t xml:space="preserve">, 2012)</w:t>
+      </w:r>
+      <w:r>
+        <w:t xml:space="preserve">, and many more</w:t>
+      </w:r>
+      <w:r>
+        <w:t xml:space="preserve"> </w:t>
+      </w:r>
+      <w:r>
+        <w:t xml:space="preserve">(West</w:t>
+      </w:r>
+      <w:r>
+        <w:t xml:space="preserve"> </w:t>
+      </w:r>
+      <w:r>
+        <w:rPr>
+          <w:i/>
+        </w:rPr>
+        <w:t xml:space="preserve">et al.</w:t>
+      </w:r>
+      <w:r>
+        <w:t xml:space="preserve">, 2007a)</w:t>
+      </w:r>
+      <w:r>
+        <w:t xml:space="preserve">. TODO little work has examined feedback.</w:t>
+      </w:r>
+    </w:p>
+    <w:p>
+      <w:r>
+        <w:t xml:space="preserve">Niche construction and cooperation *</w:t>
+      </w:r>
+      <w:r>
+        <w:t xml:space="preserve"> </w:t>
+      </w:r>
+      <w:r>
+        <w:t xml:space="preserve">(Van Dyken and Wade, 2012)</w:t>
+      </w:r>
+      <w:r>
+        <w:t xml:space="preserve"> </w:t>
+      </w:r>
+      <w:r>
+        <w:t xml:space="preserve">*</w:t>
+      </w:r>
+      <w:r>
+        <w:t xml:space="preserve"> </w:t>
+      </w:r>
+      <w:r>
+        <w:t xml:space="preserve">(Lehmann, 2007)</w:t>
+      </w:r>
+      <w:r>
+        <w:t xml:space="preserve"> </w:t>
+      </w:r>
+      <w:r>
+        <w:t xml:space="preserve">*</w:t>
+      </w:r>
+      <w:r>
+        <w:t xml:space="preserve"> </w:t>
+      </w:r>
+      <w:r>
+        <w:t xml:space="preserve">(Platt and Bever, 2009)</w:t>
+      </w:r>
+      <w:r>
+        <w:t xml:space="preserve"> </w:t>
+      </w:r>
+      <w:r>
+        <w:t xml:space="preserve">*</w:t>
+      </w:r>
+      <w:r>
+        <w:t xml:space="preserve"> </w:t>
+      </w:r>
+      <w:r>
+        <w:t xml:space="preserve">(Schwilk and Kerr, 2002)</w:t>
+      </w:r>
+      <w:r>
+        <w:t xml:space="preserve"> </w:t>
+      </w:r>
+      <w:r>
+        <w:t xml:space="preserve">* What’s unique here—hitchhiking aspect</w:t>
+      </w:r>
+    </w:p>
+    <w:p>
+      <w:r>
         <w:t xml:space="preserve">Niche construction and selective feedbacks</w:t>
-      </w:r>
-    </w:p>
-    <w:p>
-      <w:r>
-        <w:t xml:space="preserve">Niche construction and cooperation *</w:t>
-      </w:r>
-      <w:r>
-        <w:t xml:space="preserve"> </w:t>
-      </w:r>
-      <w:r>
-        <w:t xml:space="preserve">(Van Dyken and Wade, 2012)</w:t>
-      </w:r>
-      <w:r>
-        <w:t xml:space="preserve"> </w:t>
-      </w:r>
-      <w:r>
-        <w:t xml:space="preserve">*</w:t>
-      </w:r>
-      <w:r>
-        <w:t xml:space="preserve"> </w:t>
-      </w:r>
-      <w:r>
-        <w:t xml:space="preserve">(Lehmann, 2007)</w:t>
-      </w:r>
-      <w:r>
-        <w:t xml:space="preserve"> </w:t>
-      </w:r>
-      <w:r>
-        <w:t xml:space="preserve">*</w:t>
-      </w:r>
-      <w:r>
-        <w:t xml:space="preserve"> </w:t>
-      </w:r>
-      <w:r>
-        <w:t xml:space="preserve">(Platt and Bever, 2009)</w:t>
       </w:r>
     </w:p>
     <w:p>
@@ -4900,13 +5007,13 @@
         <w:t xml:space="preserve">, 2008)</w:t>
       </w:r>
       <w:r>
-        <w:t xml:space="preserve">. Data analyses were performed with R 3.1.2</w:t>
-      </w:r>
-      <w:r>
-        <w:t xml:space="preserve"> </w:t>
-      </w:r>
-      <w:r>
-        <w:t xml:space="preserve">(R Core Team, 2014)</w:t>
+        <w:t xml:space="preserve">. Data analyses were performed with R 3.1.3</w:t>
+      </w:r>
+      <w:r>
+        <w:t xml:space="preserve"> </w:t>
+      </w:r>
+      <w:r>
+        <w:t xml:space="preserve">(R Core Team, 2015)</w:t>
       </w:r>
       <w:r>
         <w:t xml:space="preserve">.</w:t>
@@ -4965,12 +5072,24 @@
       <w:pPr>
         <w:pStyle w:val="Compact"/>
         <w:numPr>
-          <w:numId w:val="1001"/>
-          <w:ilvl w:val="0"/>
+          <w:numId w:val="1002"/>
+          <w:ilvl w:val="1"/>
         </w:numPr>
       </w:pPr>
       <w:r>
-        <w:t xml:space="preserve">public goods as niche construction</w:t>
+        <w:t xml:space="preserve">Laland et al. (1996)</w:t>
+      </w:r>
+    </w:p>
+    <w:p>
+      <w:pPr>
+        <w:pStyle w:val="Compact"/>
+        <w:numPr>
+          <w:numId w:val="1002"/>
+          <w:ilvl w:val="1"/>
+        </w:numPr>
+      </w:pPr>
+      <w:r>
+        <w:t xml:space="preserve">Lehmann (2007)</w:t>
       </w:r>
     </w:p>
     <w:p>
@@ -4982,18 +5101,7 @@
         </w:numPr>
       </w:pPr>
       <w:r>
-        <w:t xml:space="preserve">Host symbiont - many instances of cooperation occur among pathogens.</w:t>
-      </w:r>
-    </w:p>
-    <w:p>
-      <w:pPr>
-        <w:numPr>
-          <w:numId w:val="1001"/>
-          <w:ilvl w:val="0"/>
-        </w:numPr>
-      </w:pPr>
-      <w:r>
-        <w:t xml:space="preserve">future QS or other environmental sensing # Acknowledgments</w:t>
+        <w:t xml:space="preserve">public goods as niche construction</w:t>
       </w:r>
     </w:p>
     <w:p>
@@ -5005,7 +5113,7 @@
         </w:numPr>
       </w:pPr>
       <w:r>
-        <w:t xml:space="preserve">PRFB</w:t>
+        <w:t xml:space="preserve">Host symbiont - many instances of cooperation occur among pathogens.</w:t>
       </w:r>
     </w:p>
     <w:p>
@@ -5017,7 +5125,7 @@
         </w:numPr>
       </w:pPr>
       <w:r>
-        <w:t xml:space="preserve">BEACON</w:t>
+        <w:t xml:space="preserve">future QS or other environmental sensing</w:t>
       </w:r>
     </w:p>
     <w:p>
@@ -5029,11 +5137,120 @@
         </w:numPr>
       </w:pPr>
       <w:r>
+        <w:t xml:space="preserve">Facultative cooperation</w:t>
+      </w:r>
+    </w:p>
+    <w:p>
+      <w:pPr>
+        <w:pStyle w:val="Compact"/>
+        <w:numPr>
+          <w:numId w:val="1003"/>
+          <w:ilvl w:val="1"/>
+        </w:numPr>
+      </w:pPr>
+      <w:r>
+        <w:t xml:space="preserve">Rodrigues (2012)</w:t>
+      </w:r>
+    </w:p>
+    <w:p>
+      <w:pPr>
+        <w:pStyle w:val="Compact"/>
+        <w:numPr>
+          <w:numId w:val="1003"/>
+          <w:ilvl w:val="1"/>
+        </w:numPr>
+      </w:pPr>
+      <w:r>
+        <w:t xml:space="preserve">Dumas and Kümmerli (2010)</w:t>
+      </w:r>
+    </w:p>
+    <w:p>
+      <w:pPr>
+        <w:pStyle w:val="Compact"/>
+        <w:numPr>
+          <w:numId w:val="1003"/>
+          <w:ilvl w:val="1"/>
+        </w:numPr>
+      </w:pPr>
+      <w:r>
+        <w:t xml:space="preserve">Kümmerli and Brown (2010)</w:t>
+      </w:r>
+    </w:p>
+    <w:p>
+      <w:pPr>
+        <w:pStyle w:val="Compact"/>
+        <w:numPr>
+          <w:numId w:val="1003"/>
+          <w:ilvl w:val="1"/>
+        </w:numPr>
+      </w:pPr>
+      <w:r>
+        <w:t xml:space="preserve">Darch/Diggle</w:t>
+      </w:r>
+    </w:p>
+    <w:p>
+      <w:pPr>
+        <w:pStyle w:val="Compact"/>
+        <w:numPr>
+          <w:numId w:val="1003"/>
+          <w:ilvl w:val="1"/>
+        </w:numPr>
+      </w:pPr>
+      <w:r>
+        <w:t xml:space="preserve">QS?</w:t>
+      </w:r>
+    </w:p>
+    <w:p>
+      <w:pPr>
+        <w:pStyle w:val="Compact"/>
+        <w:numPr>
+          <w:numId w:val="1003"/>
+          <w:ilvl w:val="1"/>
+        </w:numPr>
+      </w:pPr>
+      <w:r>
+        <w:t xml:space="preserve">Environmental Sensing? # Acknowledgments</w:t>
+      </w:r>
+    </w:p>
+    <w:p>
+      <w:pPr>
+        <w:pStyle w:val="Compact"/>
+        <w:numPr>
+          <w:numId w:val="1001"/>
+          <w:ilvl w:val="0"/>
+        </w:numPr>
+      </w:pPr>
+      <w:r>
+        <w:t xml:space="preserve">PRFB</w:t>
+      </w:r>
+    </w:p>
+    <w:p>
+      <w:pPr>
+        <w:pStyle w:val="Compact"/>
+        <w:numPr>
+          <w:numId w:val="1001"/>
+          <w:ilvl w:val="0"/>
+        </w:numPr>
+      </w:pPr>
+      <w:r>
+        <w:t xml:space="preserve">BEACON</w:t>
+      </w:r>
+    </w:p>
+    <w:p>
+      <w:pPr>
+        <w:pStyle w:val="Compact"/>
+        <w:numPr>
+          <w:numId w:val="1001"/>
+          <w:ilvl w:val="0"/>
+        </w:numPr>
+      </w:pPr>
+      <w:r>
         <w:t xml:space="preserve">Google</w:t>
       </w:r>
     </w:p>
     <w:p>
       <w:pPr>
+        <w:pStyle w:val="Compact"/>
         <w:numPr>
           <w:numId w:val="1001"/>
           <w:ilvl w:val="0"/>
@@ -5127,7 +5344,7 @@
           <w:p>
             <w:pPr>
               <w:pStyle w:val="Compact"/>
-              <w:jc w:val="center"/>
+              <w:jc w:val="left"/>
             </w:pPr>
             <w:r>
               <w:t xml:space="preserve">Base Value</w:t>
@@ -5167,7 +5384,7 @@
           <w:p>
             <w:pPr>
               <w:pStyle w:val="Compact"/>
-              <w:jc w:val="center"/>
+              <w:jc w:val="left"/>
             </w:pPr>
             <w:r>
               <w:t xml:space="preserve">3</w:t>
@@ -5231,7 +5448,7 @@
           <w:p>
             <w:pPr>
               <w:pStyle w:val="Compact"/>
-              <w:jc w:val="center"/>
+              <w:jc w:val="left"/>
             </w:pPr>
             <w:r>
               <w:t xml:space="preserve">4</w:t>
@@ -5271,7 +5488,7 @@
           <w:p>
             <w:pPr>
               <w:pStyle w:val="Compact"/>
-              <w:jc w:val="center"/>
+              <w:jc w:val="left"/>
             </w:pPr>
             <w:r>
               <w:t xml:space="preserve">0.5</w:t>
@@ -5311,7 +5528,7 @@
           <w:p>
             <w:pPr>
               <w:pStyle w:val="Compact"/>
-              <w:jc w:val="center"/>
+              <w:jc w:val="left"/>
             </w:pPr>
             <w:r>
               <w:t xml:space="preserve">TODO</w:t>
@@ -5351,7 +5568,7 @@
           <w:p>
             <w:pPr>
               <w:pStyle w:val="Compact"/>
-              <w:jc w:val="center"/>
+              <w:jc w:val="left"/>
             </w:pPr>
             <w:r>
               <w:t xml:space="preserve">0.1</w:t>
@@ -5391,7 +5608,7 @@
           <w:p>
             <w:pPr>
               <w:pStyle w:val="Compact"/>
-              <w:jc w:val="center"/>
+              <w:jc w:val="left"/>
             </w:pPr>
             <w:r>
               <w:t xml:space="preserve">1</w:t>
@@ -5455,7 +5672,7 @@
           <w:p>
             <w:pPr>
               <w:pStyle w:val="Compact"/>
-              <w:jc w:val="center"/>
+              <w:jc w:val="left"/>
             </w:pPr>
             <w:r>
               <w:t xml:space="preserve">800</w:t>
@@ -5519,7 +5736,7 @@
           <w:p>
             <w:pPr>
               <w:pStyle w:val="Compact"/>
-              <w:jc w:val="center"/>
+              <w:jc w:val="left"/>
             </w:pPr>
             <w:r>
               <w:t xml:space="preserve">2000</w:t>
@@ -5571,7 +5788,7 @@
           <w:p>
             <w:pPr>
               <w:pStyle w:val="Compact"/>
-              <w:jc w:val="center"/>
+              <w:jc w:val="left"/>
             </w:pPr>
             <m:oMath>
               <m:sSup>
@@ -5646,7 +5863,7 @@
           <w:p>
             <w:pPr>
               <w:pStyle w:val="Compact"/>
-              <w:jc w:val="center"/>
+              <w:jc w:val="left"/>
             </w:pPr>
             <m:oMath>
               <m:sSup>
@@ -5721,7 +5938,7 @@
           <w:p>
             <w:pPr>
               <w:pStyle w:val="Compact"/>
-              <w:jc w:val="center"/>
+              <w:jc w:val="left"/>
             </w:pPr>
             <m:oMath>
               <m:sSup>
@@ -5784,7 +6001,7 @@
           <w:p>
             <w:pPr>
               <w:pStyle w:val="Compact"/>
-              <w:jc w:val="center"/>
+              <w:jc w:val="left"/>
             </w:pPr>
             <w:r>
               <w:t xml:space="preserve">0.05</w:t>
@@ -5824,7 +6041,7 @@
           <w:p>
             <w:pPr>
               <w:pStyle w:val="Compact"/>
-              <w:jc w:val="center"/>
+              <w:jc w:val="left"/>
             </w:pPr>
             <w:r>
               <w:t xml:space="preserve">0.1</w:t>
@@ -5876,7 +6093,7 @@
           <w:p>
             <w:pPr>
               <w:pStyle w:val="Compact"/>
-              <w:jc w:val="center"/>
+              <w:jc w:val="left"/>
             </w:pPr>
             <w:r>
               <w:t xml:space="preserve">625</w:t>
@@ -5920,7 +6137,7 @@
               <w:jc w:val="left"/>
             </w:pPr>
             <w:r>
-              <w:t xml:space="preserve">Initial Producer Proportion</w:t>
+              <w:t xml:space="preserve">Initial Cooperator Proportion</w:t>
             </w:r>
           </w:p>
         </w:tc>
@@ -5928,7 +6145,7 @@
           <w:p>
             <w:pPr>
               <w:pStyle w:val="Compact"/>
-              <w:jc w:val="center"/>
+              <w:jc w:val="left"/>
             </w:pPr>
             <w:r>
               <w:t xml:space="preserve">0.5</w:t>
@@ -5968,7 +6185,7 @@
           <w:p>
             <w:pPr>
               <w:pStyle w:val="Compact"/>
-              <w:jc w:val="center"/>
+              <w:jc w:val="left"/>
             </w:pPr>
             <w:r>
               <w:t xml:space="preserve">TODO</w:t>
@@ -6123,6 +6340,38 @@
         <w:pStyle w:val="Bibliography"/>
       </w:pPr>
       <w:r>
+        <w:t xml:space="preserve">Diggle, S.P., Griffin, A.S., Campbell, G.S. and West, S.A. 2007. Cooperation and conflict in quorum-sensing bacterial populations.</w:t>
+      </w:r>
+      <w:r>
+        <w:t xml:space="preserve"> </w:t>
+      </w:r>
+      <w:r>
+        <w:rPr>
+          <w:i/>
+        </w:rPr>
+        <w:t xml:space="preserve">Nature</w:t>
+      </w:r>
+      <w:r>
+        <w:t xml:space="preserve">,</w:t>
+      </w:r>
+      <w:r>
+        <w:t xml:space="preserve"> </w:t>
+      </w:r>
+      <w:r>
+        <w:rPr>
+          <w:b/>
+        </w:rPr>
+        <w:t xml:space="preserve">450</w:t>
+      </w:r>
+      <w:r>
+        <w:t xml:space="preserve">: 411–414.</w:t>
+      </w:r>
+    </w:p>
+    <w:p>
+      <w:pPr>
+        <w:pStyle w:val="Bibliography"/>
+      </w:pPr>
+      <w:r>
         <w:t xml:space="preserve">Fletcher, J.A. and Doebeli, M. 2009. A simple and general explanation for the evolution of altruism.</w:t>
       </w:r>
       <w:r>
@@ -6219,6 +6468,38 @@
         <w:pStyle w:val="Bibliography"/>
       </w:pPr>
       <w:r>
+        <w:t xml:space="preserve">Griffin, A.S., West, S.A. and Buckling, A. 2004. Cooperation and competition in pathogenic bacteria.</w:t>
+      </w:r>
+      <w:r>
+        <w:t xml:space="preserve"> </w:t>
+      </w:r>
+      <w:r>
+        <w:rPr>
+          <w:i/>
+        </w:rPr>
+        <w:t xml:space="preserve">Nature</w:t>
+      </w:r>
+      <w:r>
+        <w:t xml:space="preserve">,</w:t>
+      </w:r>
+      <w:r>
+        <w:t xml:space="preserve"> </w:t>
+      </w:r>
+      <w:r>
+        <w:rPr>
+          <w:b/>
+        </w:rPr>
+        <w:t xml:space="preserve">430</w:t>
+      </w:r>
+      <w:r>
+        <w:t xml:space="preserve">: 1024–1027.</w:t>
+      </w:r>
+    </w:p>
+    <w:p>
+      <w:pPr>
+        <w:pStyle w:val="Bibliography"/>
+      </w:pPr>
+      <w:r>
         <w:t xml:space="preserve">Hagberg, A.A., Schult, D.A. and Swart, P.J. 2008. Exploring network structure, dynamics, and function using NetworkX. In:</w:t>
       </w:r>
       <w:r>
@@ -6367,7 +6648,7 @@
         <w:pStyle w:val="Bibliography"/>
       </w:pPr>
       <w:r>
-        <w:t xml:space="preserve">Lehmann, L. 2007. The evolution of trans-generational altruism: Kin selection meets niche construction.</w:t>
+        <w:t xml:space="preserve">Laland, K.N., Odling-Smee, F.J. and Feldman, M.W. 1996. The evolutionary consequences of niche construction: A theoretical investigation using two-locus theory.</w:t>
       </w:r>
       <w:r>
         <w:t xml:space="preserve"> </w:t>
@@ -6388,6 +6669,38 @@
         <w:rPr>
           <w:b/>
         </w:rPr>
+        <w:t xml:space="preserve">9</w:t>
+      </w:r>
+      <w:r>
+        <w:t xml:space="preserve">: 293–316.</w:t>
+      </w:r>
+    </w:p>
+    <w:p>
+      <w:pPr>
+        <w:pStyle w:val="Bibliography"/>
+      </w:pPr>
+      <w:r>
+        <w:t xml:space="preserve">Lehmann, L. 2007. The evolution of trans-generational altruism: Kin selection meets niche construction.</w:t>
+      </w:r>
+      <w:r>
+        <w:t xml:space="preserve"> </w:t>
+      </w:r>
+      <w:r>
+        <w:rPr>
+          <w:i/>
+        </w:rPr>
+        <w:t xml:space="preserve">Journal of Evolutionary Biology</w:t>
+      </w:r>
+      <w:r>
+        <w:t xml:space="preserve">,</w:t>
+      </w:r>
+      <w:r>
+        <w:t xml:space="preserve"> </w:t>
+      </w:r>
+      <w:r>
+        <w:rPr>
+          <w:b/>
+        </w:rPr>
         <w:t xml:space="preserve">20</w:t>
       </w:r>
       <w:r>
@@ -6550,7 +6863,7 @@
         <w:pStyle w:val="Bibliography"/>
       </w:pPr>
       <w:r>
-        <w:t xml:space="preserve">R Core Team. 2014.</w:t>
+        <w:t xml:space="preserve">R Core Team. 2015.</w:t>
       </w:r>
       <w:r>
         <w:t xml:space="preserve"> </w:t>
@@ -6570,6 +6883,38 @@
         <w:pStyle w:val="Bibliography"/>
       </w:pPr>
       <w:r>
+        <w:t xml:space="preserve">Schwilk, D.W. and Kerr, B. 2002. Genetic niche-hiking: An alternative explanation for the evolution of flammability.</w:t>
+      </w:r>
+      <w:r>
+        <w:t xml:space="preserve"> </w:t>
+      </w:r>
+      <w:r>
+        <w:rPr>
+          <w:i/>
+        </w:rPr>
+        <w:t xml:space="preserve">Oikos</w:t>
+      </w:r>
+      <w:r>
+        <w:t xml:space="preserve">,</w:t>
+      </w:r>
+      <w:r>
+        <w:t xml:space="preserve"> </w:t>
+      </w:r>
+      <w:r>
+        <w:rPr>
+          <w:b/>
+        </w:rPr>
+        <w:t xml:space="preserve">99</w:t>
+      </w:r>
+      <w:r>
+        <w:t xml:space="preserve">: 431–442.</w:t>
+      </w:r>
+    </w:p>
+    <w:p>
+      <w:pPr>
+        <w:pStyle w:val="Bibliography"/>
+      </w:pPr>
+      <w:r>
         <w:t xml:space="preserve">Sinervo, B., Chaine, A., Clobert, J., Calsbeek, R., Hazard, L. and Lancaster, L.</w:t>
       </w:r>
       <w:r>
@@ -6718,7 +7063,39 @@
         <w:pStyle w:val="Bibliography"/>
       </w:pPr>
       <w:r>
-        <w:t xml:space="preserve">West, S.A., Griffin, A.S. and Gardner, A. 2007. Evolutionary explanations for cooperation.</w:t>
+        <w:t xml:space="preserve">West, S.A., Diggle, S.P., Buckling, A., Gardner, A. and Griffin, A.S. 2007a. The social lives of microbes.</w:t>
+      </w:r>
+      <w:r>
+        <w:t xml:space="preserve"> </w:t>
+      </w:r>
+      <w:r>
+        <w:rPr>
+          <w:i/>
+        </w:rPr>
+        <w:t xml:space="preserve">Annual Review of Ecology, Evolution, and Systematics</w:t>
+      </w:r>
+      <w:r>
+        <w:t xml:space="preserve">,</w:t>
+      </w:r>
+      <w:r>
+        <w:t xml:space="preserve"> </w:t>
+      </w:r>
+      <w:r>
+        <w:rPr>
+          <w:b/>
+        </w:rPr>
+        <w:t xml:space="preserve">38</w:t>
+      </w:r>
+      <w:r>
+        <w:t xml:space="preserve">: 53–77.</w:t>
+      </w:r>
+    </w:p>
+    <w:p>
+      <w:pPr>
+        <w:pStyle w:val="Bibliography"/>
+      </w:pPr>
+      <w:r>
+        <w:t xml:space="preserve">West, S.A., Griffin, A.S. and Gardner, A. 2007b. Evolutionary explanations for cooperation.</w:t>
       </w:r>
       <w:r>
         <w:t xml:space="preserve"> </w:t>
@@ -6838,7 +7215,7 @@
     </w:lvl>
   </w:abstractNum>
   <w:abstractNum w:abstractNumId="990">
-    <w:nsid w:val="a0305658"/>
+    <w:nsid w:val="443397b4"/>
     <w:multiLevelType w:val="multilevel"/>
     <w:lvl w:ilvl="0">
       <w:numFmt w:val="bullet"/>
@@ -6919,7 +7296,7 @@
     </w:lvl>
   </w:abstractNum>
   <w:abstractNum w:abstractNumId="991">
-    <w:nsid w:val="78385739"/>
+    <w:nsid w:val="fd046bcf"/>
     <w:multiLevelType w:val="multilevel"/>
     <w:lvl w:ilvl="0">
       <w:numFmt w:val="bullet"/>
@@ -7006,6 +7383,12 @@
     <w:abstractNumId w:val="990"/>
   </w:num>
   <w:num w:numId="1001">
+    <w:abstractNumId w:val="991"/>
+  </w:num>
+  <w:num w:numId="1002">
+    <w:abstractNumId w:val="991"/>
+  </w:num>
+  <w:num w:numId="1003">
     <w:abstractNumId w:val="991"/>
   </w:num>
 </w:numbering>

</xml_diff>

<commit_message>
Methods tweaks thanks to feedback from @KatieDickinson
</commit_message>
<xml_diff>
--- a/paper/ncnh-latest.docx
+++ b/paper/ncnh-latest.docx
@@ -5364,15 +5364,12 @@
       <w:r>
         <w:t xml:space="preserve">Model parameters and their value</w:t>
       </w:r>
-      <w:r>
-        <w:t xml:space="preserve"> </w:t>
-      </w:r>
     </w:p>
     <w:tbl>
       <w:tblPr>
         <w:tblStyle w:val="TableNormal"/>
         <w:tblW w:type="pct" w:w="0.0"/>
-        <w:tblCaption w:val="Model parameters and their value "/>
+        <w:tblCaption w:val="Model parameters and their value"/>
       </w:tblPr>
       <w:tblGrid/>
       <w:tr>
@@ -7335,7 +7332,7 @@
     </w:lvl>
   </w:abstractNum>
   <w:abstractNum w:abstractNumId="990">
-    <w:nsid w:val="32170e91"/>
+    <w:nsid w:val="a257afce"/>
     <w:multiLevelType w:val="multilevel"/>
     <w:lvl w:ilvl="0">
       <w:numFmt w:val="bullet"/>
@@ -7416,7 +7413,7 @@
     </w:lvl>
   </w:abstractNum>
   <w:abstractNum w:abstractNumId="991">
-    <w:nsid w:val="dd3aba04"/>
+    <w:nsid w:val="53eb3de6"/>
     <w:multiLevelType w:val="multilevel"/>
     <w:lvl w:ilvl="0">
       <w:numFmt w:val="bullet"/>

</xml_diff>

<commit_message>
Renamed "stress loci" as "adaptive loci"
* s subscript is now a

Closes #49
</commit_message>
<xml_diff>
--- a/paper/ncnh-latest.docx
+++ b/paper/ncnh-latest.docx
@@ -5007,12 +5007,12 @@
       <w:pPr>
         <w:pStyle w:val="Compact"/>
         <w:numPr>
-          <w:numId w:val="1001"/>
-          <w:ilvl w:val="0"/>
+          <w:numId w:val="1002"/>
+          <w:ilvl w:val="1"/>
         </w:numPr>
       </w:pPr>
       <w:r>
-        <w:t xml:space="preserve">public goods as niche construction</w:t>
+        <w:t xml:space="preserve">10.1073/pnas.0812644106</w:t>
       </w:r>
     </w:p>
     <w:p>
@@ -5024,7 +5024,7 @@
         </w:numPr>
       </w:pPr>
       <w:r>
-        <w:t xml:space="preserve">future QS or other environmental sensing</w:t>
+        <w:t xml:space="preserve">public goods as niche construction</w:t>
       </w:r>
     </w:p>
     <w:p>
@@ -5036,6 +5036,18 @@
         </w:numPr>
       </w:pPr>
       <w:r>
+        <w:t xml:space="preserve">future QS or other environmental sensing</w:t>
+      </w:r>
+    </w:p>
+    <w:p>
+      <w:pPr>
+        <w:pStyle w:val="Compact"/>
+        <w:numPr>
+          <w:numId w:val="1001"/>
+          <w:ilvl w:val="0"/>
+        </w:numPr>
+      </w:pPr>
+      <w:r>
         <w:t xml:space="preserve">Facultative cooperation</w:t>
       </w:r>
     </w:p>
@@ -5170,6 +5182,15 @@
         <w:t xml:space="preserve"> </w:t>
       </w:r>
       <w:r>
+        <w:t xml:space="preserve">(Brown, 2007)</w:t>
+      </w:r>
+      <w:r>
+        <w:t xml:space="preserve">, diffusion</w:t>
+      </w:r>
+      <w:r>
+        <w:t xml:space="preserve"> </w:t>
+      </w:r>
+      <w:r>
         <w:t xml:space="preserve">(</w:t>
       </w:r>
       <w:r>
@@ -5182,24 +5203,6 @@
         <w:t xml:space="preserve">)</w:t>
       </w:r>
       <w:r>
-        <w:t xml:space="preserve">, diffusion</w:t>
-      </w:r>
-      <w:r>
-        <w:t xml:space="preserve"> </w:t>
-      </w:r>
-      <w:r>
-        <w:t xml:space="preserve">(</w:t>
-      </w:r>
-      <w:r>
-        <w:rPr>
-          <w:b/>
-        </w:rPr>
-        <w:t xml:space="preserve">???</w:t>
-      </w:r>
-      <w:r>
-        <w:t xml:space="preserve">)</w:t>
-      </w:r>
-      <w:r>
         <w:t xml:space="preserve">, and resource availability</w:t>
       </w:r>
       <w:r>
@@ -5236,22 +5239,13 @@
         <w:t xml:space="preserve"> </w:t>
       </w:r>
       <w:r>
-        <w:t xml:space="preserve">demonstrated that a cooperative, niche constructing behavior can be favored when it only affected selection for future generations, thus reducing the potential for competition among contemporary kin. The evolutionary inertia that this creates, however, may ultimately work against cooperators if that trait becomes net costly in the altered environment</w:t>
-      </w:r>
-      <w:r>
-        <w:t xml:space="preserve"> </w:t>
-      </w:r>
-      <w:r>
-        <w:t xml:space="preserve">(</w:t>
-      </w:r>
-      <w:r>
-        <w:rPr>
-          <w:b/>
-        </w:rPr>
-        <w:t xml:space="preserve">???</w:t>
-      </w:r>
-      <w:r>
-        <w:t xml:space="preserve">)</w:t>
+        <w:t xml:space="preserve">demonstrated that a cooperative, niche constructing behavior can be favored when it only affected selection for future generations, thus reducing the potential for competition among contemporary kin. The evolutionary inertia that this creates, however, may ultimately work against cooperators. When public good accumulates in the environment, cooperators must reduce their investment in production to remain competitive</w:t>
+      </w:r>
+      <w:r>
+        <w:t xml:space="preserve"> </w:t>
+      </w:r>
+      <w:r>
+        <w:t xml:space="preserve">(Kümmerli and Brown, 2010)</w:t>
       </w:r>
       <w:r>
         <w:t xml:space="preserve">.</w:t>
@@ -5317,12 +5311,7 @@
         <w:t xml:space="preserve">(Ruby, 1996)</w:t>
       </w:r>
       <w:r>
-        <w:t xml:space="preserve">.</w:t>
-      </w:r>
-    </w:p>
-    <w:p>
-      <w:r>
-        <w:t xml:space="preserve">It was recently suggested that incorporating the effects of niche construction is critical for improving our understanding of viral evolution</w:t>
+        <w:t xml:space="preserve">. It was recently argued that incorporating the effects of niche construction is critical for improving our understanding of viral evolution</w:t>
       </w:r>
       <w:r>
         <w:t xml:space="preserve"> </w:t>
@@ -5355,7 +5344,7 @@
         <w:t xml:space="preserve">(Hafer and Milinski, 2015)</w:t>
       </w:r>
       <w:r>
-        <w:t xml:space="preserve">. We believe it may play the same role in understanding the evolution of cooperative behaviors in these host-symbiont settings.</w:t>
+        <w:t xml:space="preserve">. Incorporating host dynamics, co-evolution, and the feedbacks that they produce into models is likely to be equally important for gaining an understanding of how cooperative behaviors evolve in these host-symbiont settings.</w:t>
       </w:r>
     </w:p>
     <w:p>
@@ -6369,6 +6358,38 @@
         <w:pStyle w:val="Bibliography"/>
       </w:pPr>
       <w:r>
+        <w:t xml:space="preserve">Brown, F., Sam P. AND Taddei. 2007. The durability of public goods changes the dynamics and nature of social dilemmas.</w:t>
+      </w:r>
+      <w:r>
+        <w:t xml:space="preserve"> </w:t>
+      </w:r>
+      <w:r>
+        <w:rPr>
+          <w:i/>
+        </w:rPr>
+        <w:t xml:space="preserve">PLoS ONE</w:t>
+      </w:r>
+      <w:r>
+        <w:t xml:space="preserve">,</w:t>
+      </w:r>
+      <w:r>
+        <w:t xml:space="preserve"> </w:t>
+      </w:r>
+      <w:r>
+        <w:rPr>
+          <w:b/>
+        </w:rPr>
+        <w:t xml:space="preserve">2</w:t>
+      </w:r>
+      <w:r>
+        <w:t xml:space="preserve">: e593. Public Library of Science.</w:t>
+      </w:r>
+    </w:p>
+    <w:p>
+      <w:pPr>
+        <w:pStyle w:val="Bibliography"/>
+      </w:pPr>
+      <w:r>
         <w:t xml:space="preserve">Brown, S.P. and Johnstone, R.A. 2001. Cooperation in the dark: Signalling and collective action in quorum-sensing bacteria.</w:t>
       </w:r>
       <w:r>
@@ -6972,6 +6993,38 @@
       </w:r>
       <w:r>
         <w:t xml:space="preserve">: 1548–1551.</w:t>
+      </w:r>
+    </w:p>
+    <w:p>
+      <w:pPr>
+        <w:pStyle w:val="Bibliography"/>
+      </w:pPr>
+      <w:r>
+        <w:t xml:space="preserve">Kümmerli, R. and Brown, S.P. 2010. Molecular and regulatory properties of a public good shape the evolution of cooperation.</w:t>
+      </w:r>
+      <w:r>
+        <w:t xml:space="preserve"> </w:t>
+      </w:r>
+      <w:r>
+        <w:rPr>
+          <w:i/>
+        </w:rPr>
+        <w:t xml:space="preserve">Proceedings of the National Academy of Sciences</w:t>
+      </w:r>
+      <w:r>
+        <w:t xml:space="preserve">,</w:t>
+      </w:r>
+      <w:r>
+        <w:t xml:space="preserve"> </w:t>
+      </w:r>
+      <w:r>
+        <w:rPr>
+          <w:b/>
+        </w:rPr>
+        <w:t xml:space="preserve">107</w:t>
+      </w:r>
+      <w:r>
+        <w:t xml:space="preserve">: 18921–18926.</w:t>
       </w:r>
     </w:p>
     <w:p>
@@ -7578,7 +7631,7 @@
     </w:lvl>
   </w:abstractNum>
   <w:abstractNum w:abstractNumId="990">
-    <w:nsid w:val="ca0af88e"/>
+    <w:nsid w:val="e58ddef9"/>
     <w:multiLevelType w:val="multilevel"/>
     <w:lvl w:ilvl="0">
       <w:numFmt w:val="bullet"/>
@@ -7659,7 +7712,7 @@
     </w:lvl>
   </w:abstractNum>
   <w:abstractNum w:abstractNumId="991">
-    <w:nsid w:val="4495ddd8"/>
+    <w:nsid w:val="8b4d9c2a"/>
     <w:multiLevelType w:val="multilevel"/>
     <w:lvl w:ilvl="0">
       <w:numFmt w:val="bullet"/>

</xml_diff>

<commit_message>
Outlined some of results section
</commit_message>
<xml_diff>
--- a/paper/ncnh-latest.docx
+++ b/paper/ncnh-latest.docx
@@ -7844,7 +7844,7 @@
     </w:lvl>
   </w:abstractNum>
   <w:abstractNum w:abstractNumId="990">
-    <w:nsid w:val="8b10034c"/>
+    <w:nsid w:val="e1154f14"/>
     <w:multiLevelType w:val="multilevel"/>
     <w:lvl w:ilvl="0">
       <w:numFmt w:val="bullet"/>
@@ -7925,7 +7925,7 @@
     </w:lvl>
   </w:abstractNum>
   <w:abstractNum w:abstractNumId="991">
-    <w:nsid w:val="5b40f011"/>
+    <w:nsid w:val="7a860970"/>
     <w:multiLevelType w:val="multilevel"/>
     <w:lvl w:ilvl="0">
       <w:numFmt w:val="bullet"/>

</xml_diff>

<commit_message>
Fixed bug in population-level data writing
</commit_message>
<xml_diff>
--- a/paper/ncnh-latest.docx
+++ b/paper/ncnh-latest.docx
@@ -8197,7 +8197,7 @@
     </w:lvl>
   </w:abstractNum>
   <w:abstractNum w:abstractNumId="990">
-    <w:nsid w:val="bf5dd035"/>
+    <w:nsid w:val="ecaa2278"/>
     <w:multiLevelType w:val="multilevel"/>
     <w:lvl w:ilvl="0">
       <w:numFmt w:val="bullet"/>
@@ -8278,7 +8278,7 @@
     </w:lvl>
   </w:abstractNum>
   <w:abstractNum w:abstractNumId="991">
-    <w:nsid w:val="3de918a7"/>
+    <w:nsid w:val="9bb21ece"/>
     <w:multiLevelType w:val="multilevel"/>
     <w:lvl w:ilvl="0">
       <w:numFmt w:val="bullet"/>

</xml_diff>

<commit_message>
Removed alternate figure 3B
</commit_message>
<xml_diff>
--- a/paper/ncnh-latest.docx
+++ b/paper/ncnh-latest.docx
@@ -8305,7 +8305,7 @@
     </w:lvl>
   </w:abstractNum>
   <w:abstractNum w:abstractNumId="990">
-    <w:nsid w:val="18478998"/>
+    <w:nsid w:val="f191a7c9"/>
     <w:multiLevelType w:val="multilevel"/>
     <w:lvl w:ilvl="0">
       <w:numFmt w:val="bullet"/>
@@ -8386,7 +8386,7 @@
     </w:lvl>
   </w:abstractNum>
   <w:abstractNum w:abstractNumId="991">
-    <w:nsid w:val="8a6297d0"/>
+    <w:nsid w:val="78af47c6"/>
     <w:multiLevelType w:val="multilevel"/>
     <w:lvl w:ilvl="0">
       <w:numFmt w:val="bullet"/>

</xml_diff>

<commit_message>
Added more BASE data
* Updated data sets
* Updated figures
</commit_message>
<xml_diff>
--- a/paper/ncnh-latest.docx
+++ b/paper/ncnh-latest.docx
@@ -6081,27 +6081,6 @@
     </w:p>
     <w:p>
       <w:r>
-        <w:t xml:space="preserve">Proportion of cooperators over time with non-social adaptation</w:t>
-      </w:r>
-    </w:p>
-    <w:p>
-      <w:pPr>
-        <w:pStyle w:val="Heading3"/>
-      </w:pPr>
-      <w:bookmarkStart w:id="42" w:name="figure-1c"/>
-      <w:bookmarkEnd w:id="42"/>
-      <w:r>
-        <w:t xml:space="preserve">Figure 1C</w:t>
-      </w:r>
-    </w:p>
-    <w:p>
-      <w:r>
-        <w:t xml:space="preserve">Proportion of cooperators over time with non-social adaptation and niche construction</w:t>
-      </w:r>
-      <w:r>
-        <w:t xml:space="preserve"> </w:t>
-      </w:r>
-      <w:r>
         <w:drawing>
           <wp:inline>
             <wp:extent cx="5334000" cy="5334000"/>
@@ -6111,13 +6090,13 @@
               <a:graphicData uri="http://schemas.openxmlformats.org/drawingml/2006/picture">
                 <pic:pic>
                   <pic:nvPicPr>
-                    <pic:cNvPr descr="../figures/Figure1C.png" id="0" name="Picture"/>
+                    <pic:cNvPr descr="../figures/Figure1B.png" id="0" name="Picture"/>
                     <pic:cNvPicPr>
                       <a:picLocks noChangeArrowheads="1" noChangeAspect="1"/>
                     </pic:cNvPicPr>
                   </pic:nvPicPr>
                   <pic:blipFill>
-                    <a:blip r:embed="rId43"/>
+                    <a:blip r:embed="rId42"/>
                     <a:stretch>
                       <a:fillRect/>
                     </a:stretch>
@@ -6144,13 +6123,83 @@
         </w:drawing>
       </w:r>
     </w:p>
+    <w:p>
+      <w:pPr>
+        <w:pStyle w:val="ImageCaption"/>
+      </w:pPr>
+      <w:r>
+        <w:t xml:space="preserve">Proportion of cooperators over time with non-social adaptation (GNH)</w:t>
+      </w:r>
+    </w:p>
+    <w:p>
+      <w:pPr>
+        <w:pStyle w:val="Heading3"/>
+      </w:pPr>
+      <w:bookmarkStart w:id="43" w:name="figure-1c"/>
+      <w:bookmarkEnd w:id="43"/>
+      <w:r>
+        <w:t xml:space="preserve">Figure 1C</w:t>
+      </w:r>
+    </w:p>
+    <w:p>
+      <w:r>
+        <w:drawing>
+          <wp:inline>
+            <wp:extent cx="5334000" cy="5334000"/>
+            <wp:effectExtent b="0" l="0" r="0" t="0"/>
+            <wp:docPr descr="" id="1" name="Picture"/>
+            <a:graphic>
+              <a:graphicData uri="http://schemas.openxmlformats.org/drawingml/2006/picture">
+                <pic:pic>
+                  <pic:nvPicPr>
+                    <pic:cNvPr descr="../figures/Figure1C.png" id="0" name="Picture"/>
+                    <pic:cNvPicPr>
+                      <a:picLocks noChangeArrowheads="1" noChangeAspect="1"/>
+                    </pic:cNvPicPr>
+                  </pic:nvPicPr>
+                  <pic:blipFill>
+                    <a:blip r:embed="rId44"/>
+                    <a:stretch>
+                      <a:fillRect/>
+                    </a:stretch>
+                  </pic:blipFill>
+                  <pic:spPr bwMode="auto">
+                    <a:xfrm>
+                      <a:off x="0" y="0"/>
+                      <a:ext cx="5334000" cy="5334000"/>
+                    </a:xfrm>
+                    <a:prstGeom prst="rect">
+                      <a:avLst/>
+                    </a:prstGeom>
+                    <a:noFill/>
+                    <a:ln w="9525">
+                      <a:noFill/>
+                      <a:headEnd/>
+                      <a:tailEnd/>
+                    </a:ln>
+                  </pic:spPr>
+                </pic:pic>
+              </a:graphicData>
+            </a:graphic>
+          </wp:inline>
+        </w:drawing>
+      </w:r>
+    </w:p>
+    <w:p>
+      <w:pPr>
+        <w:pStyle w:val="ImageCaption"/>
+      </w:pPr>
+      <w:r>
+        <w:t xml:space="preserve">Proportion of cooperators over time with non-social adaptation and selective feedbacks</w:t>
+      </w:r>
+    </w:p>
     <w:p/>
     <w:p>
       <w:pPr>
         <w:pStyle w:val="Heading2"/>
       </w:pPr>
-      <w:bookmarkStart w:id="44" w:name="figure-2"/>
-      <w:bookmarkEnd w:id="44"/>
+      <w:bookmarkStart w:id="45" w:name="figure-2"/>
+      <w:bookmarkEnd w:id="45"/>
       <w:r>
         <w:t xml:space="preserve">Figure 2</w:t>
       </w:r>
@@ -6172,7 +6221,7 @@
                     </pic:cNvPicPr>
                   </pic:nvPicPr>
                   <pic:blipFill>
-                    <a:blip r:embed="rId45"/>
+                    <a:blip r:embed="rId46"/>
                     <a:stretch>
                       <a:fillRect/>
                     </a:stretch>
@@ -6212,8 +6261,8 @@
       <w:pPr>
         <w:pStyle w:val="Heading2"/>
       </w:pPr>
-      <w:bookmarkStart w:id="46" w:name="figure-3"/>
-      <w:bookmarkEnd w:id="46"/>
+      <w:bookmarkStart w:id="47" w:name="figure-3"/>
+      <w:bookmarkEnd w:id="47"/>
       <w:r>
         <w:t xml:space="preserve">Figure 3</w:t>
       </w:r>
@@ -6227,8 +6276,8 @@
       <w:pPr>
         <w:pStyle w:val="Heading3"/>
       </w:pPr>
-      <w:bookmarkStart w:id="47" w:name="figure-3a---fitness-for-base-case-niche-construction"/>
-      <w:bookmarkEnd w:id="47"/>
+      <w:bookmarkStart w:id="48" w:name="figure-3a---fitness-for-base-case-niche-construction"/>
+      <w:bookmarkEnd w:id="48"/>
       <w:r>
         <w:t xml:space="preserve">Figure 3A - Fitness for base case: niche construction</w:t>
       </w:r>
@@ -6250,7 +6299,7 @@
                     </pic:cNvPicPr>
                   </pic:nvPicPr>
                   <pic:blipFill>
-                    <a:blip r:embed="rId48"/>
+                    <a:blip r:embed="rId49"/>
                     <a:stretch>
                       <a:fillRect/>
                     </a:stretch>
@@ -6289,8 +6338,8 @@
       <w:pPr>
         <w:pStyle w:val="Heading3"/>
       </w:pPr>
-      <w:bookmarkStart w:id="49" w:name="figure-3b---fitness-with-double-delta-no-epsilon"/>
-      <w:bookmarkEnd w:id="49"/>
+      <w:bookmarkStart w:id="50" w:name="figure-3b---fitness-with-double-delta-no-epsilon"/>
+      <w:bookmarkEnd w:id="50"/>
       <w:r>
         <w:t xml:space="preserve">Figure 3B - Fitness with double delta, no epsilon</w:t>
       </w:r>
@@ -6312,7 +6361,7 @@
                     </pic:cNvPicPr>
                   </pic:nvPicPr>
                   <pic:blipFill>
-                    <a:blip r:embed="rId50"/>
+                    <a:blip r:embed="rId51"/>
                     <a:stretch>
                       <a:fillRect/>
                     </a:stretch>
@@ -6351,8 +6400,8 @@
       <w:pPr>
         <w:pStyle w:val="Heading3"/>
       </w:pPr>
-      <w:bookmarkStart w:id="51" w:name="figure-3c---fitness-with-no-negative-niche-construction-l5-a5"/>
-      <w:bookmarkEnd w:id="51"/>
+      <w:bookmarkStart w:id="52" w:name="figure-3c---fitness-with-no-negative-niche-construction-l5-a5"/>
+      <w:bookmarkEnd w:id="52"/>
       <w:r>
         <w:t xml:space="preserve">Figure 3C - Fitness with no negative niche construction (L=5, A=5)</w:t>
       </w:r>
@@ -6374,7 +6423,7 @@
                     </pic:cNvPicPr>
                   </pic:nvPicPr>
                   <pic:blipFill>
-                    <a:blip r:embed="rId52"/>
+                    <a:blip r:embed="rId53"/>
                     <a:stretch>
                       <a:fillRect/>
                     </a:stretch>
@@ -6413,8 +6462,8 @@
       <w:pPr>
         <w:pStyle w:val="Heading3"/>
       </w:pPr>
-      <w:bookmarkStart w:id="53" w:name="figure-3d---fitness-with-extreme-negative-niche-construction-l1-a6"/>
-      <w:bookmarkEnd w:id="53"/>
+      <w:bookmarkStart w:id="54" w:name="figure-3d---fitness-with-extreme-negative-niche-construction-l1-a6"/>
+      <w:bookmarkEnd w:id="54"/>
       <w:r>
         <w:t xml:space="preserve">Figure 3D - Fitness with extreme negative niche construction (L=1, A=6)</w:t>
       </w:r>
@@ -6436,7 +6485,7 @@
                     </pic:cNvPicPr>
                   </pic:nvPicPr>
                   <pic:blipFill>
-                    <a:blip r:embed="rId54"/>
+                    <a:blip r:embed="rId55"/>
                     <a:stretch>
                       <a:fillRect/>
                     </a:stretch>
@@ -6476,8 +6525,8 @@
       <w:pPr>
         <w:pStyle w:val="Heading2"/>
       </w:pPr>
-      <w:bookmarkStart w:id="55" w:name="figure-4"/>
-      <w:bookmarkEnd w:id="55"/>
+      <w:bookmarkStart w:id="56" w:name="figure-4"/>
+      <w:bookmarkEnd w:id="56"/>
       <w:r>
         <w:t xml:space="preserve">Figure 4</w:t>
       </w:r>
@@ -6491,8 +6540,8 @@
       <w:pPr>
         <w:pStyle w:val="Heading2"/>
       </w:pPr>
-      <w:bookmarkStart w:id="56" w:name="figure-5"/>
-      <w:bookmarkEnd w:id="56"/>
+      <w:bookmarkStart w:id="57" w:name="figure-5"/>
+      <w:bookmarkEnd w:id="57"/>
       <w:r>
         <w:t xml:space="preserve">Figure 5</w:t>
       </w:r>
@@ -6506,8 +6555,8 @@
       <w:pPr>
         <w:pStyle w:val="Heading2"/>
       </w:pPr>
-      <w:bookmarkStart w:id="57" w:name="figure-6"/>
-      <w:bookmarkEnd w:id="57"/>
+      <w:bookmarkStart w:id="58" w:name="figure-6"/>
+      <w:bookmarkEnd w:id="58"/>
       <w:r>
         <w:t xml:space="preserve">Figure 6</w:t>
       </w:r>
@@ -6516,8 +6565,8 @@
       <w:pPr>
         <w:pStyle w:val="Heading3"/>
       </w:pPr>
-      <w:bookmarkStart w:id="58" w:name="figure-6a---effect-of-migration-rate-m"/>
-      <w:bookmarkEnd w:id="58"/>
+      <w:bookmarkStart w:id="59" w:name="figure-6a---effect-of-migration-rate-m"/>
+      <w:bookmarkEnd w:id="59"/>
       <w:r>
         <w:t xml:space="preserve">Figure 6A - Effect of Migration Rate (m)</w:t>
       </w:r>
@@ -6526,8 +6575,8 @@
       <w:pPr>
         <w:pStyle w:val="Heading3"/>
       </w:pPr>
-      <w:bookmarkStart w:id="59" w:name="figure-6b---effect-of-public-good-benefit-smax-smin"/>
-      <w:bookmarkEnd w:id="59"/>
+      <w:bookmarkStart w:id="60" w:name="figure-6b---effect-of-public-good-benefit-smax-smin"/>
+      <w:bookmarkEnd w:id="60"/>
       <w:r>
         <w:t xml:space="preserve">Figure 6B - Effect of Public Good Benefit (Smax-Smin)</w:t>
       </w:r>
@@ -6537,8 +6586,8 @@
       <w:pPr>
         <w:pStyle w:val="Heading1"/>
       </w:pPr>
-      <w:bookmarkStart w:id="60" w:name="tables"/>
-      <w:bookmarkEnd w:id="60"/>
+      <w:bookmarkStart w:id="61" w:name="tables"/>
+      <w:bookmarkEnd w:id="61"/>
       <w:r>
         <w:t xml:space="preserve">Tables</w:t>
       </w:r>
@@ -7458,8 +7507,8 @@
       <w:pPr>
         <w:pStyle w:val="Heading1"/>
       </w:pPr>
-      <w:bookmarkStart w:id="61" w:name="references"/>
-      <w:bookmarkEnd w:id="61"/>
+      <w:bookmarkStart w:id="62" w:name="references"/>
+      <w:bookmarkEnd w:id="62"/>
       <w:r>
         <w:t xml:space="preserve">References</w:t>
       </w:r>
@@ -7518,7 +7567,7 @@
       <w:r>
         <w:t xml:space="preserve"> </w:t>
       </w:r>
-      <w:hyperlink r:id="rId62">
+      <w:hyperlink r:id="rId63">
         <w:r>
           <w:rPr>
             <w:rStyle w:val="Link"/>
@@ -7980,7 +8029,7 @@
       <w:r>
         <w:t xml:space="preserve"> </w:t>
       </w:r>
-      <w:hyperlink r:id="rId63">
+      <w:hyperlink r:id="rId64">
         <w:r>
           <w:rPr>
             <w:rStyle w:val="Link"/>
@@ -8904,7 +8953,7 @@
     </w:lvl>
   </w:abstractNum>
   <w:abstractNum w:abstractNumId="990">
-    <w:nsid w:val="5e1f001a"/>
+    <w:nsid w:val="10e52f27"/>
     <w:multiLevelType w:val="multilevel"/>
     <w:lvl w:ilvl="0">
       <w:numFmt w:val="bullet"/>
@@ -8985,7 +9034,7 @@
     </w:lvl>
   </w:abstractNum>
   <w:abstractNum w:abstractNumId="991">
-    <w:nsid w:val="65cf9bc1"/>
+    <w:nsid w:val="e29e6041"/>
     <w:multiLevelType w:val="multilevel"/>
     <w:lvl w:ilvl="0">
       <w:numFmt w:val="bullet"/>

</xml_diff>

<commit_message>
Added additional baseline data
* Updated data sets
* Updated figures
</commit_message>
<xml_diff>
--- a/paper/ncnh-latest.docx
+++ b/paper/ncnh-latest.docx
@@ -6208,7 +6208,7 @@
       <w:r>
         <w:drawing>
           <wp:inline>
-            <wp:extent cx="5334000" cy="3475720"/>
+            <wp:extent cx="5334000" cy="3295968"/>
             <wp:effectExtent b="0" l="0" r="0" t="0"/>
             <wp:docPr descr="" id="1" name="Picture"/>
             <a:graphic>
@@ -6229,7 +6229,7 @@
                   <pic:spPr bwMode="auto">
                     <a:xfrm>
                       <a:off x="0" y="0"/>
-                      <a:ext cx="5334000" cy="3475720"/>
+                      <a:ext cx="5334000" cy="3295968"/>
                     </a:xfrm>
                     <a:prstGeom prst="rect">
                       <a:avLst/>
@@ -8953,7 +8953,7 @@
     </w:lvl>
   </w:abstractNum>
   <w:abstractNum w:abstractNumId="990">
-    <w:nsid w:val="10e52f27"/>
+    <w:nsid w:val="924ba7db"/>
     <w:multiLevelType w:val="multilevel"/>
     <w:lvl w:ilvl="0">
       <w:numFmt w:val="bullet"/>
@@ -9034,7 +9034,7 @@
     </w:lvl>
   </w:abstractNum>
   <w:abstractNum w:abstractNumId="991">
-    <w:nsid w:val="e29e6041"/>
+    <w:nsid w:val="cfd717b1"/>
     <w:multiLevelType w:val="multilevel"/>
     <w:lvl w:ilvl="0">
       <w:numFmt w:val="bullet"/>

</xml_diff>

<commit_message>
Methods/intro updates from @evokerr feedback
</commit_message>
<xml_diff>
--- a/paper/ncnh-latest.docx
+++ b/paper/ncnh-latest.docx
@@ -6916,7 +6916,7 @@
       <w:r>
         <w:drawing>
           <wp:inline>
-            <wp:extent cx="5334000" cy="3295968"/>
+            <wp:extent cx="5334000" cy="3600779"/>
             <wp:effectExtent b="0" l="0" r="0" t="0"/>
             <wp:docPr descr="" id="1" name="Picture"/>
             <a:graphic>
@@ -6937,7 +6937,7 @@
                   <pic:spPr bwMode="auto">
                     <a:xfrm>
                       <a:off x="0" y="0"/>
-                      <a:ext cx="5334000" cy="3295968"/>
+                      <a:ext cx="5334000" cy="3600779"/>
                     </a:xfrm>
                     <a:prstGeom prst="rect">
                       <a:avLst/>
@@ -9713,7 +9713,7 @@
     </w:lvl>
   </w:abstractNum>
   <w:abstractNum w:abstractNumId="990">
-    <w:nsid w:val="452f7a07"/>
+    <w:nsid w:val="18b1426c"/>
     <w:multiLevelType w:val="multilevel"/>
     <w:lvl w:ilvl="0">
       <w:numFmt w:val="bullet"/>
@@ -9794,7 +9794,7 @@
     </w:lvl>
   </w:abstractNum>
   <w:abstractNum w:abstractNumId="991">
-    <w:nsid w:val="a25ac3e3"/>
+    <w:nsid w:val="1bc0d71f"/>
     <w:multiLevelType w:val="multilevel"/>
     <w:lvl w:ilvl="0">
       <w:numFmt w:val="bullet"/>

</xml_diff>

<commit_message>
Added Figure 6A to the repository
</commit_message>
<xml_diff>
--- a/paper/ncnh-latest.docx
+++ b/paper/ncnh-latest.docx
@@ -982,7 +982,7 @@
     </w:p>
     <w:p>
       <w:r>
-        <w:t xml:space="preserve">Several factors can defer this potential</w:t>
+        <w:t xml:space="preserve">Several factors can prevent this</w:t>
       </w:r>
       <w:r>
         <w:t xml:space="preserve"> </w:t>
@@ -1012,7 +1012,7 @@
         <w:t xml:space="preserve">, 2007b)</w:t>
       </w:r>
       <w:r>
-        <w:t xml:space="preserve">. For example, cooperators must benefit more from the cooperative act than others. This can occur when cooperators are clustered together in spatially-structured populations</w:t>
+        <w:t xml:space="preserve">. For example, cooperators must benefit more from the cooperative act than others. This can occur when cooperators are clustered together in spatially structured populations</w:t>
       </w:r>
       <w:r>
         <w:t xml:space="preserve"> </w:t>
@@ -1203,7 +1203,7 @@
         <w:t xml:space="preserve"> </w:t>
       </w:r>
       <w:r>
-        <w:t xml:space="preserve">recently showed that in spatially-structured populations, cooperators can gain a substantial leg up on defectors in an adaptive race when the cooperative behavior increases local population density, thus increasing the likelihood of acquiring beneficial non-social mutations. By hitchhiking along with these adaptations, the cooperative trait can rapidly rise in abundance. Nevertheless, this advantage is fleeting. As soon as the opportunities for adaptation are exhausted, cooperators are once again at a disadvantage against defectors. However,</w:t>
+        <w:t xml:space="preserve">recently showed that in spatially structured populations, cooperators can gain a substantial leg up on defectors in an adaptive race. Specifically, cooperative behavior increases local population density, thus increasing the likelihood of acquiring beneficial mutations. By hitchhiking along with these adaptations, the cooperative trait can rapidly rise in abundance. Nevertheless, this advantage is fleeting. As soon as the opportunities for adaptation are exhausted, cooperators are once again at a disadvantage against defectors. However,</w:t>
       </w:r>
       <w:r>
         <w:t xml:space="preserve"> </w:t>
@@ -1215,7 +1215,7 @@
         <w:t xml:space="preserve"> </w:t>
       </w:r>
       <w:r>
-        <w:t xml:space="preserve">demonstrated that cooperation can be maintained indefinitely when frequent environmental changes produce a steady stream of non-social adaptive opportunities. Although organisms typically find themselves in dynamic environments, change might not occur at a rate that provides sufficient adaptive opportunities to ensure long-term cooperator survival.</w:t>
+        <w:t xml:space="preserve">demonstrated that cooperation can be maintained indefinitely when frequent environmental changes produce a steady stream of adaptive opportunities. Although organisms typically find themselves in dynamic environments, change might not occur at a rate that provides sufficient adaptive opportunities to ensure long-term cooperator persistence.</w:t>
       </w:r>
     </w:p>
     <w:p>
@@ -1232,127 +1232,92 @@
         <w:t xml:space="preserve"> </w:t>
       </w:r>
       <w:r>
-        <w:t xml:space="preserve">to allow populations to alter their local environment. As environments change, so too does selection. This creates an eco-evolutionary feedback whereby selection is altered based on current phenotypes, which changes the composition of phenotypes and their effects. The effect on selection can be either positive or negative, depending on whether the environmental change increases or decreases the fitness of the niche-constructing individual. Although niche construction occurs independently of cooperation in our model, the increase in density that results from public good production has a profound effect on how populations evolve in the presence of selective feedbacks. First, these populations exert greater influence on their environments, which better enables them to benefit from positive niche construction. And as environments change, either through negative niche construction or external influences, these larger populations can adapt more quickly. We show that it is the combination of these factors that allows cooperation to persist.</w:t>
+        <w:t xml:space="preserve">to allow populations to alter their local environment. As environments change, so too does selection. This creates an eco-evolutionary feedback whereby selection is dependent on current genotypes, and the composition of genotypes is dependent on selection. Niche construction can be positive or negative, depending on whether the environmental change increases or decreases the fitness of the niche-constructing individual. Although niche construction occurs independently of cooperation in our model, the increase in density that results from cooperation has a profound effect on how populations evolve in the presence of selective feedbacks. First, these populations exert greater influence on their environments, which better enables them to benefit from positive niche construction. And as environments change, either through negative niche construction or external influences, these larger populations can adapt more quickly. We show that it is the combination of these factors that allows cooperation to persist.</w:t>
       </w:r>
     </w:p>
     <w:p>
       <w:pPr>
         <w:pStyle w:val="Heading3"/>
       </w:pPr>
-      <w:bookmarkStart w:id="22" w:name="description-of-positive-nc-effects"/>
+      <w:bookmarkStart w:id="22" w:name="stuff-to-be-cutintegrated-above"/>
       <w:bookmarkEnd w:id="22"/>
       <w:r>
-        <w:t xml:space="preserve">Description of positive NC effects</w:t>
-      </w:r>
-    </w:p>
-    <w:p>
-      <w:r>
-        <w:t xml:space="preserve">Include Smax and m sweeps here, or in a later paragraph?</w:t>
-      </w:r>
-    </w:p>
-    <w:p>
-      <w:pPr>
-        <w:pStyle w:val="Heading3"/>
-      </w:pPr>
-      <w:bookmarkStart w:id="23" w:name="description-of-negative-nc-effects"/>
+        <w:t xml:space="preserve">Stuff to be cut/integrated above</w:t>
+      </w:r>
+    </w:p>
+    <w:p>
+      <w:r>
+        <w:t xml:space="preserve">As populations construct unique niches, they potentially decrease the threat of invasion from neighboring patches. This occurs when the traits that were advantageous in an immigrant’s home niche are maladaptive elsewhere. Because environmental change is influenced solely by non-social phenotypes in this model, this change of invasibility affects cooperators and defectors equally. Here again, however, populations containing a greater number of cooperators may have an advantage. The greater number of individuals that emigrate from these larger populations allow them to</w:t>
+      </w:r>
+      <w:r>
+        <w:t xml:space="preserve"> </w:t>
+      </w:r>
+      <w:r>
+        <w:t xml:space="preserve">“</w:t>
+      </w:r>
+      <w:r>
+        <w:t xml:space="preserve">export</w:t>
+      </w:r>
+      <w:r>
+        <w:t xml:space="preserve">”</w:t>
+      </w:r>
+      <w:r>
+        <w:t xml:space="preserve"> </w:t>
+      </w:r>
+      <w:r>
+        <w:t xml:space="preserve">their niche—and thus reduce the fitness of neighboring competitors—at a higher rate. We explore whether the range expansion that this process enables provides additional opportunities for cooperation to hitchhike.</w:t>
+      </w:r>
+    </w:p>
+    <w:p>
+      <w:r>
+        <w:t xml:space="preserve">Finally, we demonstrate how</w:t>
+      </w:r>
+      <w:r>
+        <w:t xml:space="preserve"> </w:t>
+      </w:r>
+      <w:r>
+        <w:rPr>
+          <w:i/>
+        </w:rPr>
+        <w:t xml:space="preserve">negative</w:t>
+      </w:r>
+      <w:r>
+        <w:t xml:space="preserve"> </w:t>
+      </w:r>
+      <w:r>
+        <w:t xml:space="preserve">niche construction, where populations change their environment in ways that reduce fitness, can further support cooperation. Even though the niche construction process creates selective feedbacks, we would expect the magnitude of these feedbacks to decrease as populations evolve. Once individuals can no longer gain adaptations that compensate for the costs of cooperation, they are then outcompeted by non-cooperators. However if populations construct their environment in a way which decreases fitness, cooperation can still hitchhike when this change also creates the opportunity to gain compensatory adaptations.</w:t>
+      </w:r>
+    </w:p>
+    <w:p>
+      <w:pPr>
+        <w:pStyle w:val="Heading1"/>
+      </w:pPr>
+      <w:bookmarkStart w:id="23" w:name="materials-and-methods"/>
       <w:bookmarkEnd w:id="23"/>
       <w:r>
-        <w:t xml:space="preserve">Description of negative NC effects</w:t>
-      </w:r>
-    </w:p>
-    <w:p>
-      <w:r>
-        <w:t xml:space="preserve">TODO</w:t>
-      </w:r>
-    </w:p>
-    <w:p>
-      <w:pPr>
-        <w:pStyle w:val="Heading3"/>
-      </w:pPr>
-      <w:bookmarkStart w:id="24" w:name="stuff-to-be-cutintegrated-above"/>
+        <w:t xml:space="preserve">Materials and Methods</w:t>
+      </w:r>
+    </w:p>
+    <w:p>
+      <w:r>
+        <w:t xml:space="preserve">We build upon the model described in</w:t>
+      </w:r>
+      <w:r>
+        <w:t xml:space="preserve"> </w:t>
+      </w:r>
+      <w:r>
+        <w:t xml:space="preserve">Hankshaw and Kerr (2015)</w:t>
+      </w:r>
+      <w:r>
+        <w:t xml:space="preserve">, in which cooperators and defectors compete and evolve in a metapopulation (a collection of populations). Individuals in each of the populations reproduce, mutate, and migrate to neighboring populations. Importantly, adaptation that is independent of cooperation can occur. In our model here, we further allow populations to modify their local environment, and these modifications feed back to affect selection.</w:t>
+      </w:r>
+    </w:p>
+    <w:p>
+      <w:pPr>
+        <w:pStyle w:val="Heading2"/>
+      </w:pPr>
+      <w:bookmarkStart w:id="24" w:name="model-description"/>
       <w:bookmarkEnd w:id="24"/>
-      <w:r>
-        <w:t xml:space="preserve">Stuff to be cut/integrated above</w:t>
-      </w:r>
-    </w:p>
-    <w:p>
-      <w:r>
-        <w:t xml:space="preserve">This niche construction creates feedback that increasingly favors the adaptations present in each population. We first examine how the intensity of these feedbacks affects the hitchhiking process. Because the production of public goods increases population density, populations containing cooperators will exert a greater influence on their environment. As a result, these environments will be more quickly brought to states where fitness is higher.</w:t>
-      </w:r>
-    </w:p>
-    <w:p>
-      <w:r>
-        <w:t xml:space="preserve">As populations construct unique niches, they potentially decrease the threat of invasion from neighboring patches. This occurs when the traits that were advantageous in an immigrant’s home niche are maladaptive elsewhere. Because environmental change is influenced solely by non-social phenotypes in this model, this change of invasibility affects cooperators and defectors equally. Here again, however, populations containing a greater number of cooperators may have an advantage. The greater number of individuals that emigrate from these larger populations allow them to</w:t>
-      </w:r>
-      <w:r>
-        <w:t xml:space="preserve"> </w:t>
-      </w:r>
-      <w:r>
-        <w:t xml:space="preserve">“</w:t>
-      </w:r>
-      <w:r>
-        <w:t xml:space="preserve">export</w:t>
-      </w:r>
-      <w:r>
-        <w:t xml:space="preserve">”</w:t>
-      </w:r>
-      <w:r>
-        <w:t xml:space="preserve"> </w:t>
-      </w:r>
-      <w:r>
-        <w:t xml:space="preserve">their niche—and thus reduce the fitness of neighboring competitors—at a higher rate. We explore whether the range expansion that this process enables provides additional opportunities for cooperation to hitchhike.</w:t>
-      </w:r>
-    </w:p>
-    <w:p>
-      <w:r>
-        <w:t xml:space="preserve">Finally, we demonstrate how</w:t>
-      </w:r>
-      <w:r>
-        <w:t xml:space="preserve"> </w:t>
-      </w:r>
-      <w:r>
-        <w:rPr>
-          <w:i/>
-        </w:rPr>
-        <w:t xml:space="preserve">negative</w:t>
-      </w:r>
-      <w:r>
-        <w:t xml:space="preserve"> </w:t>
-      </w:r>
-      <w:r>
-        <w:t xml:space="preserve">niche construction, where populations change their environment in ways that reduce fitness, can further support cooperation. Even though the niche construction process creates selective feedbacks, we would expect the magnitude of these feedbacks to decrease as populations evolve. Once individuals can no longer gain adaptations that compensate for the costs of cooperation, they are then outcompeted by non-cooperators. However if populations construct their environment in a way which decreases fitness, cooperation can still hitchhike when this change also creates the opportunity to gain compensatory adaptations.</w:t>
-      </w:r>
-    </w:p>
-    <w:p>
-      <w:pPr>
-        <w:pStyle w:val="Heading1"/>
-      </w:pPr>
-      <w:bookmarkStart w:id="25" w:name="materials-and-methods"/>
-      <w:bookmarkEnd w:id="25"/>
-      <w:r>
-        <w:t xml:space="preserve">Materials and Methods</w:t>
-      </w:r>
-    </w:p>
-    <w:p>
-      <w:r>
-        <w:t xml:space="preserve">We build upon the model described in</w:t>
-      </w:r>
-      <w:r>
-        <w:t xml:space="preserve"> </w:t>
-      </w:r>
-      <w:r>
-        <w:t xml:space="preserve">Hankshaw and Kerr (2015)</w:t>
-      </w:r>
-      <w:r>
-        <w:t xml:space="preserve">, in which cooperators and defectors compete and evolve in a spatially-structured metapopulation of populations. Each of these populations grows to carrying capacity, mutates, and migrates to neighboring patches. During this process, populations adapt to their local environments. In our extended model, we allow populations to modify their local environment, and these modifications feed back to affect selection.</w:t>
-      </w:r>
-    </w:p>
-    <w:p>
-      <w:pPr>
-        <w:pStyle w:val="Heading2"/>
-      </w:pPr>
-      <w:bookmarkStart w:id="26" w:name="model-description"/>
-      <w:bookmarkEnd w:id="26"/>
       <w:r>
         <w:t xml:space="preserve">Model Description</w:t>
       </w:r>
@@ -1434,7 +1399,7 @@
         <w:t xml:space="preserve"> </w:t>
       </w:r>
       <w:r>
-        <w:t xml:space="preserve">for model parameters and their values), where each patch supports a population of zero or more individuals. Each individual in the population has a genotype, which is an ordered list of</w:t>
+        <w:t xml:space="preserve">for model parameters and their values), where each patch can support a population. Each individual in a population has a genotype, which is an ordered list of</w:t>
       </w:r>
       <w:r>
         <w:t xml:space="preserve"> </w:t>
@@ -1492,7 +1457,7 @@
         <w:t xml:space="preserve">adaptive loci</w:t>
       </w:r>
       <w:r>
-        <w:t xml:space="preserve">, and are each occupied by a</w:t>
+        <w:t xml:space="preserve">, and are each occupied by</w:t>
       </w:r>
       <w:r>
         <w:t xml:space="preserve"> </w:t>
@@ -1525,7 +1490,7 @@
           <m:rPr>
             <m:sty m:val="p"/>
           </m:rPr>
-          <m:t>=</m:t>
+          <m:t>≡</m:t>
         </m:r>
         <m:r>
           <m:rPr>
@@ -1538,6 +1503,18 @@
             <m:sty m:val="p"/>
           </m:rPr>
           <m:t>1</m:t>
+        </m:r>
+        <m:r>
+          <m:rPr>
+            <m:sty m:val="p"/>
+          </m:rPr>
+          <m:t>,</m:t>
+        </m:r>
+        <m:r>
+          <m:rPr>
+            <m:sty m:val="p"/>
+          </m:rPr>
+          <m:t>2</m:t>
         </m:r>
         <m:r>
           <m:rPr>
@@ -1636,7 +1613,7 @@
         <w:t xml:space="preserve"> </w:t>
       </w:r>
       <w:r>
-        <w:t xml:space="preserve">is the number of potential alleles. At each of these loci, the presence of a non-zero allele represents an adaptation to the environment that confers fitness benefit</w:t>
+        <w:t xml:space="preserve">is the number of alleles conferring a selective benefit. Specifically, the presence of a non-zero allele at any of these loci represents an adaptation that confers fitness benefit</w:t>
       </w:r>
       <w:r>
         <w:t xml:space="preserve"> </w:t>
@@ -1753,7 +1730,7 @@
         </m:r>
       </m:oMath>
       <w:r>
-        <w:t xml:space="preserve">, a minimally-adapted cooperator recoups the cost of cooperation. Equation 1 defines function</w:t>
+        <w:t xml:space="preserve">, a minimally adapted cooperator recoups the cost of cooperation. Equation 1 defines function</w:t>
       </w:r>
       <w:r>
         <w:t xml:space="preserve"> </w:t>
@@ -2282,10 +2259,22 @@
         </m:r>
       </m:oMath>
       <w:r>
-        <w:t xml:space="preserve"> </w:t>
-      </w:r>
-      <w:r>
-        <w:t xml:space="preserve">(note that we treat both adaptive loci and allelic states as circular, so the allelic state at locus 1 is affected by locus</w:t>
+        <w:t xml:space="preserve">. We treat both adaptive loci and allelic states as</w:t>
+      </w:r>
+      <w:r>
+        <w:t xml:space="preserve"> </w:t>
+      </w:r>
+      <w:r>
+        <w:t xml:space="preserve">“</w:t>
+      </w:r>
+      <w:r>
+        <w:t xml:space="preserve">circular</w:t>
+      </w:r>
+      <w:r>
+        <w:t xml:space="preserve">”</w:t>
+      </w:r>
+      <w:r>
+        <w:t xml:space="preserve">, so the allelic state at locus 1 is affected by the allelic composition of the population at locus</w:t>
       </w:r>
       <w:r>
         <w:t xml:space="preserve"> </w:t>
@@ -2299,7 +2288,7 @@
         </m:r>
       </m:oMath>
       <w:r>
-        <w:t xml:space="preserve">, and allele 1 is best preceded by allele</w:t>
+        <w:t xml:space="preserve">, and the selective value of allele 1 at any locus increases with the number of individuals carrying allele</w:t>
       </w:r>
       <w:r>
         <w:t xml:space="preserve"> </w:t>
@@ -2337,7 +2326,10 @@
         </m:sSub>
       </m:oMath>
       <w:r>
-        <w:t xml:space="preserve">). The slope of this increase is</w:t>
+        <w:t xml:space="preserve"> </w:t>
+      </w:r>
+      <w:r>
+        <w:t xml:space="preserve">at the previous locus. To make this circularity mathematically crisp, we define a function giving the integer below</w:t>
       </w:r>
       <w:r>
         <w:t xml:space="preserve"> </w:t>
@@ -2347,11 +2339,289 @@
           <m:rPr>
             <m:sty m:val="p"/>
           </m:rPr>
+          <m:t>x</m:t>
+        </m:r>
+      </m:oMath>
+      <w:r>
+        <w:t xml:space="preserve"> </w:t>
+      </w:r>
+      <w:r>
+        <w:t xml:space="preserve">in the set</w:t>
+      </w:r>
+      <w:r>
+        <w:t xml:space="preserve"> </w:t>
+      </w:r>
+      <m:oMath>
+        <m:r>
+          <m:rPr>
+            <m:sty m:val="p"/>
+          </m:rPr>
+          <m:t>{</m:t>
+        </m:r>
+        <m:r>
+          <m:rPr>
+            <m:sty m:val="p"/>
+          </m:rPr>
+          <m:t>1</m:t>
+        </m:r>
+        <m:r>
+          <m:rPr>
+            <m:sty m:val="p"/>
+          </m:rPr>
+          <m:t>,</m:t>
+        </m:r>
+        <m:r>
+          <m:rPr>
+            <m:sty m:val="p"/>
+          </m:rPr>
+          <m:t>2</m:t>
+        </m:r>
+        <m:r>
+          <m:rPr>
+            <m:sty m:val="p"/>
+          </m:rPr>
+          <m:t>,</m:t>
+        </m:r>
+        <m:r>
+          <m:rPr>
+            <m:sty m:val="p"/>
+          </m:rPr>
+          <m:t>…</m:t>
+        </m:r>
+        <m:r>
+          <m:rPr>
+            <m:sty m:val="p"/>
+          </m:rPr>
+          <m:t>,</m:t>
+        </m:r>
+        <m:r>
+          <m:rPr>
+            <m:sty m:val="p"/>
+          </m:rPr>
+          <m:t>X</m:t>
+        </m:r>
+        <m:r>
+          <m:rPr>
+            <m:sty m:val="p"/>
+          </m:rPr>
+          <m:t>}</m:t>
+        </m:r>
+      </m:oMath>
+    </w:p>
+    <w:p>
+      <w:r>
+        <w:t xml:space="preserve">$$ \beta(x, X) = \bmod_{X}(x - 2 + X) + 1 \qquad (2)$$</w:t>
+      </w:r>
+    </w:p>
+    <w:p>
+      <w:r>
+        <w:t xml:space="preserve">Where</w:t>
+      </w:r>
+      <w:r>
+        <w:t xml:space="preserve"> </w:t>
+      </w:r>
+      <w:r>
+        <w:t xml:space="preserve">$\bmod_{Y}(y)$</w:t>
+      </w:r>
+      <w:r>
+        <w:t xml:space="preserve"> </w:t>
+      </w:r>
+      <w:r>
+        <w:t xml:space="preserve">is the integer remainder after dividing</w:t>
+      </w:r>
+      <w:r>
+        <w:t xml:space="preserve"> </w:t>
+      </w:r>
+      <m:oMath>
+        <m:r>
+          <m:rPr>
+            <m:sty m:val="p"/>
+          </m:rPr>
+          <m:t>y</m:t>
+        </m:r>
+      </m:oMath>
+      <w:r>
+        <w:t xml:space="preserve"> </w:t>
+      </w:r>
+      <w:r>
+        <w:t xml:space="preserve">by</w:t>
+      </w:r>
+      <w:r>
+        <w:t xml:space="preserve"> </w:t>
+      </w:r>
+      <m:oMath>
+        <m:r>
+          <m:rPr>
+            <m:sty m:val="p"/>
+          </m:rPr>
+          <m:t>Y</m:t>
+        </m:r>
+      </m:oMath>
+      <w:r>
+        <w:t xml:space="preserve">. Thus, the value of adaptive allele</w:t>
+      </w:r>
+      <w:r>
+        <w:t xml:space="preserve"> </w:t>
+      </w:r>
+      <m:oMath>
+        <m:r>
+          <m:rPr>
+            <m:sty m:val="p"/>
+          </m:rPr>
+          <m:t>a</m:t>
+        </m:r>
+      </m:oMath>
+      <w:r>
+        <w:t xml:space="preserve"> </w:t>
+      </w:r>
+      <w:r>
+        <w:t xml:space="preserve">at locus</w:t>
+      </w:r>
+      <w:r>
+        <w:t xml:space="preserve"> </w:t>
+      </w:r>
+      <m:oMath>
+        <m:r>
+          <m:rPr>
+            <m:sty m:val="p"/>
+          </m:rPr>
+          <m:t>l</m:t>
+        </m:r>
+      </m:oMath>
+      <w:r>
+        <w:t xml:space="preserve"> </w:t>
+      </w:r>
+      <w:r>
+        <w:t xml:space="preserve">increases with the number of individuals that have allele</w:t>
+      </w:r>
+      <w:r>
+        <w:t xml:space="preserve"> </w:t>
+      </w:r>
+      <m:oMath>
+        <m:r>
+          <m:rPr>
+            <m:sty m:val="p"/>
+          </m:rPr>
+          <m:t>β</m:t>
+        </m:r>
+        <m:r>
+          <m:rPr>
+            <m:sty m:val="p"/>
+          </m:rPr>
+          <m:t>(</m:t>
+        </m:r>
+        <m:r>
+          <m:rPr>
+            <m:sty m:val="p"/>
+          </m:rPr>
+          <m:t>a</m:t>
+        </m:r>
+        <m:r>
+          <m:rPr>
+            <m:sty m:val="p"/>
+          </m:rPr>
+          <m:t>,</m:t>
+        </m:r>
+        <m:sSub>
+          <m:e>
+            <m:r>
+              <m:rPr>
+                <m:sty m:val="p"/>
+              </m:rPr>
+              <m:t>a</m:t>
+            </m:r>
+          </m:e>
+          <m:sub>
+            <m:r>
+              <m:rPr>
+                <m:sty m:val="p"/>
+              </m:rPr>
+              <m:t>m</m:t>
+            </m:r>
+            <m:r>
+              <m:rPr>
+                <m:sty m:val="p"/>
+              </m:rPr>
+              <m:t>a</m:t>
+            </m:r>
+            <m:r>
+              <m:rPr>
+                <m:sty m:val="p"/>
+              </m:rPr>
+              <m:t>x</m:t>
+            </m:r>
+          </m:sub>
+        </m:sSub>
+        <m:r>
+          <m:rPr>
+            <m:sty m:val="p"/>
+          </m:rPr>
+          <m:t>)</m:t>
+        </m:r>
+      </m:oMath>
+      <w:r>
+        <w:t xml:space="preserve"> </w:t>
+      </w:r>
+      <w:r>
+        <w:t xml:space="preserve">at locus</w:t>
+      </w:r>
+      <w:r>
+        <w:t xml:space="preserve"> </w:t>
+      </w:r>
+      <m:oMath>
+        <m:r>
+          <m:rPr>
+            <m:sty m:val="p"/>
+          </m:rPr>
+          <m:t>β</m:t>
+        </m:r>
+        <m:r>
+          <m:rPr>
+            <m:sty m:val="p"/>
+          </m:rPr>
+          <m:t>(</m:t>
+        </m:r>
+        <m:r>
+          <m:rPr>
+            <m:sty m:val="p"/>
+          </m:rPr>
+          <m:t>l</m:t>
+        </m:r>
+        <m:r>
+          <m:rPr>
+            <m:sty m:val="p"/>
+          </m:rPr>
+          <m:t>,</m:t>
+        </m:r>
+        <m:r>
+          <m:rPr>
+            <m:sty m:val="p"/>
+          </m:rPr>
+          <m:t>L</m:t>
+        </m:r>
+        <m:r>
+          <m:rPr>
+            <m:sty m:val="p"/>
+          </m:rPr>
+          <m:t>)</m:t>
+        </m:r>
+      </m:oMath>
+      <w:r>
+        <w:t xml:space="preserve">. The slope of this increase is</w:t>
+      </w:r>
+      <w:r>
+        <w:t xml:space="preserve"> </w:t>
+      </w:r>
+      <m:oMath>
+        <m:r>
+          <m:rPr>
+            <m:sty m:val="p"/>
+          </m:rPr>
           <m:t>ϵ</m:t>
         </m:r>
       </m:oMath>
       <w:r>
-        <w:t xml:space="preserve">, which specifies the intensity of niche construction. As a consequence of this form of frequency dependence, genotypes with sequentially-increasing allelic states will tend to evolve. Because mutations are random, as described later, each population will evolve sequences that start with different allelic states. These different sequences represent the unique niches constructed by populations. Under this model, the fitness of an individual with genotype</w:t>
+        <w:t xml:space="preserve">, which specifies the intensity of niche construction. Consider a genotype</w:t>
       </w:r>
       <w:r>
         <w:t xml:space="preserve"> </w:t>
@@ -2368,7 +2638,7 @@
         <w:t xml:space="preserve"> </w:t>
       </w:r>
       <w:r>
-        <w:t xml:space="preserve">in population</w:t>
+        <w:t xml:space="preserve">with allelic state at locus</w:t>
       </w:r>
       <w:r>
         <w:t xml:space="preserve"> </w:t>
@@ -2378,14 +2648,52 @@
           <m:rPr>
             <m:sty m:val="p"/>
           </m:rPr>
-          <m:t>P</m:t>
+          <m:t>l</m:t>
         </m:r>
       </m:oMath>
       <w:r>
         <w:t xml:space="preserve"> </w:t>
       </w:r>
       <w:r>
-        <w:t xml:space="preserve">is:</w:t>
+        <w:t xml:space="preserve">given by</w:t>
+      </w:r>
+      <w:r>
+        <w:t xml:space="preserve"> </w:t>
+      </w:r>
+      <m:oMath>
+        <m:sSub>
+          <m:e>
+            <m:r>
+              <m:rPr>
+                <m:sty m:val="p"/>
+              </m:rPr>
+              <m:t>a</m:t>
+            </m:r>
+          </m:e>
+          <m:sub>
+            <m:r>
+              <m:rPr>
+                <m:sty m:val="p"/>
+              </m:rPr>
+              <m:t>g</m:t>
+            </m:r>
+            <m:r>
+              <m:rPr>
+                <m:sty m:val="p"/>
+              </m:rPr>
+              <m:t>,</m:t>
+            </m:r>
+            <m:r>
+              <m:rPr>
+                <m:sty m:val="p"/>
+              </m:rPr>
+              <m:t>l</m:t>
+            </m:r>
+          </m:sub>
+        </m:sSub>
+      </m:oMath>
+      <w:r>
+        <w:t xml:space="preserve">; its fitness is defined as</w:t>
       </w:r>
     </w:p>
     <w:p>
@@ -2798,7 +3106,7 @@
             <m:rPr>
               <m:sty m:val="p"/>
             </m:rPr>
-            <m:t>2</m:t>
+            <m:t>3</m:t>
           </m:r>
           <m:r>
             <m:rPr>
@@ -2829,78 +3137,6 @@
       </w:r>
       <w:r>
         <w:t xml:space="preserve">is a baseline fitness, and</w:t>
-      </w:r>
-      <w:r>
-        <w:t xml:space="preserve"> </w:t>
-      </w:r>
-      <m:oMath>
-        <m:sSub>
-          <m:e>
-            <m:r>
-              <m:rPr>
-                <m:sty m:val="p"/>
-              </m:rPr>
-              <m:t>a</m:t>
-            </m:r>
-          </m:e>
-          <m:sub>
-            <m:r>
-              <m:rPr>
-                <m:sty m:val="p"/>
-              </m:rPr>
-              <m:t>g</m:t>
-            </m:r>
-            <m:r>
-              <m:rPr>
-                <m:sty m:val="p"/>
-              </m:rPr>
-              <m:t>,</m:t>
-            </m:r>
-            <m:r>
-              <m:rPr>
-                <m:sty m:val="p"/>
-              </m:rPr>
-              <m:t>l</m:t>
-            </m:r>
-          </m:sub>
-        </m:sSub>
-      </m:oMath>
-      <w:r>
-        <w:t xml:space="preserve"> </w:t>
-      </w:r>
-      <w:r>
-        <w:t xml:space="preserve">represents the allelic state of genotype</w:t>
-      </w:r>
-      <w:r>
-        <w:t xml:space="preserve"> </w:t>
-      </w:r>
-      <m:oMath>
-        <m:r>
-          <m:rPr>
-            <m:sty m:val="p"/>
-          </m:rPr>
-          <m:t>g</m:t>
-        </m:r>
-      </m:oMath>
-      <w:r>
-        <w:t xml:space="preserve"> </w:t>
-      </w:r>
-      <w:r>
-        <w:t xml:space="preserve">at locus</w:t>
-      </w:r>
-      <w:r>
-        <w:t xml:space="preserve"> </w:t>
-      </w:r>
-      <m:oMath>
-        <m:r>
-          <m:rPr>
-            <m:sty m:val="p"/>
-          </m:rPr>
-          <m:t>l</m:t>
-        </m:r>
-      </m:oMath>
-      <w:r>
-        <w:t xml:space="preserve">. The function</w:t>
       </w:r>
       <w:r>
         <w:t xml:space="preserve"> </w:t>
@@ -2947,211 +3183,168 @@
         <w:t xml:space="preserve"> </w:t>
       </w:r>
       <w:r>
-        <w:t xml:space="preserve">indicates whether a given allelic state</w:t>
-      </w:r>
-      <w:r>
-        <w:t xml:space="preserve"> </w:t>
-      </w:r>
-      <m:oMath>
-        <m:r>
-          <m:rPr>
-            <m:sty m:val="p"/>
-          </m:rPr>
-          <m:t>a</m:t>
-        </m:r>
-      </m:oMath>
-      <w:r>
-        <w:t xml:space="preserve"> </w:t>
-      </w:r>
-      <w:r>
-        <w:t xml:space="preserve">is in</w:t>
-      </w:r>
-      <w:r>
-        <w:t xml:space="preserve"> </w:t>
-      </w:r>
-      <m:oMath>
-        <m:r>
-          <m:rPr>
-            <m:sty m:val="p"/>
-          </m:rPr>
-          <m:t>A</m:t>
-        </m:r>
-      </m:oMath>
-      <w:r>
-        <w:t xml:space="preserve"> </w:t>
-      </w:r>
-      <w:r>
-        <w:t xml:space="preserve">(i.e., it is non-zero), while the function</w:t>
-      </w:r>
-      <w:r>
-        <w:t xml:space="preserve"> </w:t>
-      </w:r>
-      <m:oMath>
-        <m:r>
-          <m:rPr>
-            <m:sty m:val="p"/>
-          </m:rPr>
-          <m:t>β</m:t>
-        </m:r>
-        <m:r>
-          <m:rPr>
-            <m:sty m:val="p"/>
-          </m:rPr>
-          <m:t>(</m:t>
-        </m:r>
-        <m:r>
-          <m:rPr>
-            <m:sty m:val="p"/>
-          </m:rPr>
-          <m:t>x</m:t>
-        </m:r>
-        <m:r>
-          <m:rPr>
-            <m:sty m:val="p"/>
-          </m:rPr>
-          <m:t>,</m:t>
-        </m:r>
-        <m:sSub>
-          <m:e>
-            <m:r>
-              <m:rPr>
-                <m:sty m:val="p"/>
-              </m:rPr>
-              <m:t>x</m:t>
-            </m:r>
-          </m:e>
-          <m:sub>
-            <m:r>
-              <m:rPr>
-                <m:sty m:val="p"/>
-              </m:rPr>
-              <m:t>m</m:t>
-            </m:r>
-            <m:r>
-              <m:rPr>
-                <m:sty m:val="p"/>
-              </m:rPr>
-              <m:t>a</m:t>
-            </m:r>
-            <m:r>
-              <m:rPr>
-                <m:sty m:val="p"/>
-              </m:rPr>
-              <m:t>x</m:t>
-            </m:r>
-          </m:sub>
-        </m:sSub>
-        <m:r>
-          <m:rPr>
-            <m:sty m:val="p"/>
-          </m:rPr>
-          <m:t>)</m:t>
-        </m:r>
-      </m:oMath>
-      <w:r>
-        <w:t xml:space="preserve"> </w:t>
-      </w:r>
-      <w:r>
-        <w:t xml:space="preserve">gives the value below some value</w:t>
-      </w:r>
-      <w:r>
-        <w:t xml:space="preserve"> </w:t>
-      </w:r>
-      <m:oMath>
-        <m:r>
-          <m:rPr>
-            <m:sty m:val="p"/>
-          </m:rPr>
-          <m:t>x</m:t>
-        </m:r>
-      </m:oMath>
-      <w:r>
-        <w:t xml:space="preserve"> </w:t>
-      </w:r>
-      <w:r>
-        <w:t xml:space="preserve">in the circular set</w:t>
-      </w:r>
-      <w:r>
-        <w:t xml:space="preserve"> </w:t>
-      </w:r>
-      <m:oMath>
-        <m:r>
-          <m:rPr>
-            <m:sty m:val="p"/>
-          </m:rPr>
-          <m:t>{</m:t>
-        </m:r>
-        <m:r>
-          <m:rPr>
-            <m:sty m:val="p"/>
-          </m:rPr>
-          <m:t>1</m:t>
-        </m:r>
-        <m:r>
-          <m:rPr>
-            <m:sty m:val="p"/>
-          </m:rPr>
-          <m:t>,</m:t>
-        </m:r>
-        <m:r>
-          <m:rPr>
-            <m:sty m:val="p"/>
-          </m:rPr>
-          <m:t>…</m:t>
-        </m:r>
-        <m:r>
-          <m:rPr>
-            <m:sty m:val="p"/>
-          </m:rPr>
-          <m:t>,</m:t>
-        </m:r>
-        <m:sSub>
-          <m:e>
-            <m:r>
-              <m:rPr>
-                <m:sty m:val="p"/>
-              </m:rPr>
-              <m:t>x</m:t>
-            </m:r>
-          </m:e>
-          <m:sub>
-            <m:r>
-              <m:rPr>
-                <m:sty m:val="p"/>
-              </m:rPr>
-              <m:t>m</m:t>
-            </m:r>
-            <m:r>
-              <m:rPr>
-                <m:sty m:val="p"/>
-              </m:rPr>
-              <m:t>a</m:t>
-            </m:r>
-            <m:r>
-              <m:rPr>
-                <m:sty m:val="p"/>
-              </m:rPr>
-              <m:t>x</m:t>
-            </m:r>
-          </m:sub>
-        </m:sSub>
-        <m:r>
-          <m:rPr>
-            <m:sty m:val="p"/>
-          </m:rPr>
-          <m:t>}</m:t>
-        </m:r>
-      </m:oMath>
-      <w:r>
-        <w:t xml:space="preserve"> </w:t>
-      </w:r>
-      <w:r>
-        <w:t xml:space="preserve">(Equation 3).</w:t>
-      </w:r>
-    </w:p>
-    <w:p>
-      <w:r>
-        <w:t xml:space="preserve">$$ \beta(x, x_{max}) = \{(x - 2 + x_{max}) \bmod x_{max}\} + 1 \qquad (3)$$</w:t>
+        <w:t xml:space="preserve">indicates whether an adaptive allele is non-zero:</w:t>
+      </w:r>
+    </w:p>
+    <w:p>
+      <m:oMathPara>
+        <m:oMathParaPr>
+          <m:jc m:val="center"/>
+        </m:oMathParaPr>
+        <m:oMath>
+          <m:sSub>
+            <m:e>
+              <m:r>
+                <m:rPr>
+                  <m:sty m:val="p"/>
+                </m:rPr>
+                <m:t>I</m:t>
+              </m:r>
+            </m:e>
+            <m:sub>
+              <m:r>
+                <m:rPr>
+                  <m:sty m:val="p"/>
+                </m:rPr>
+                <m:t>A</m:t>
+              </m:r>
+            </m:sub>
+          </m:sSub>
+          <m:r>
+            <m:rPr>
+              <m:sty m:val="p"/>
+            </m:rPr>
+            <m:t>(</m:t>
+          </m:r>
+          <m:r>
+            <m:rPr>
+              <m:sty m:val="p"/>
+            </m:rPr>
+            <m:t>a</m:t>
+          </m:r>
+          <m:r>
+            <m:rPr>
+              <m:sty m:val="p"/>
+            </m:rPr>
+            <m:t>)</m:t>
+          </m:r>
+          <m:r>
+            <m:rPr>
+              <m:sty m:val="p"/>
+            </m:rPr>
+            <m:t>=</m:t>
+          </m:r>
+          <m:d>
+            <m:dPr>
+              <m:begChr m:val="{"/>
+              <m:endChr m:val=""/>
+              <m:grow/>
+            </m:dPr>
+            <m:e>
+              <m:m>
+                <m:mPr>
+                  <m:baseJc m:val="center"/>
+                  <m:plcHide m:val="on"/>
+                  <m:mcs>
+                    <m:mc>
+                      <m:mcPr>
+                        <m:mcJc m:val="left"/>
+                      </m:mcPr>
+                    </m:mc>
+                    <m:mc>
+                      <m:mcPr>
+                        <m:mcJc m:val="left"/>
+                      </m:mcPr>
+                    </m:mc>
+                  </m:mcs>
+                </m:mPr>
+                <m:mr>
+                  <m:e>
+                    <m:r>
+                      <m:rPr>
+                        <m:sty m:val="p"/>
+                      </m:rPr>
+                      <m:t>1</m:t>
+                    </m:r>
+                  </m:e>
+                  <m:e>
+                    <m:r>
+                      <m:rPr>
+                        <m:sty m:val="p"/>
+                      </m:rPr>
+                      <m:t>if </m:t>
+                    </m:r>
+                    <m:r>
+                      <m:rPr>
+                        <m:sty m:val="p"/>
+                      </m:rPr>
+                      <m:t>a</m:t>
+                    </m:r>
+                    <m:r>
+                      <m:rPr>
+                        <m:sty m:val="p"/>
+                      </m:rPr>
+                      <m:t>∈</m:t>
+                    </m:r>
+                    <m:r>
+                      <m:rPr>
+                        <m:sty m:val="p"/>
+                      </m:rPr>
+                      <m:t>A</m:t>
+                    </m:r>
+                  </m:e>
+                </m:mr>
+                <m:mr>
+                  <m:e>
+                    <m:r>
+                      <m:rPr>
+                        <m:sty m:val="p"/>
+                      </m:rPr>
+                      <m:t>0</m:t>
+                    </m:r>
+                  </m:e>
+                  <m:e>
+                    <m:r>
+                      <m:rPr>
+                        <m:sty m:val="p"/>
+                      </m:rPr>
+                      <m:t>otherwise</m:t>
+                    </m:r>
+                  </m:e>
+                </m:mr>
+              </m:m>
+            </m:e>
+          </m:d>
+          <m:r>
+            <m:rPr>
+              <m:sty m:val="p"/>
+            </m:rPr>
+            <m:t>  </m:t>
+          </m:r>
+          <m:r>
+            <m:rPr>
+              <m:sty m:val="p"/>
+            </m:rPr>
+            <m:t>(</m:t>
+          </m:r>
+          <m:r>
+            <m:rPr>
+              <m:sty m:val="p"/>
+            </m:rPr>
+            <m:t>4</m:t>
+          </m:r>
+          <m:r>
+            <m:rPr>
+              <m:sty m:val="p"/>
+            </m:rPr>
+            <m:t>)</m:t>
+          </m:r>
+        </m:oMath>
+      </m:oMathPara>
+    </w:p>
+    <w:p>
+      <w:r>
+        <w:t xml:space="preserve">As a consequence of this form of density dependent selection, genotypes with sequentially increasing allelic states will tend to evolve. Because mutations are random (see below), each population will evolve different consecutive sequences. These different sequences represent the unique niches constructed by populations.</w:t>
       </w:r>
     </w:p>
     <w:p>
@@ -3348,7 +3541,7 @@
             <m:rPr>
               <m:sty m:val="p"/>
             </m:rPr>
-            <m:t>4</m:t>
+            <m:t>5</m:t>
           </m:r>
           <m:r>
             <m:rPr>
@@ -3889,7 +4082,7 @@
             <m:rPr>
               <m:sty m:val="p"/>
             </m:rPr>
-            <m:t>5</m:t>
+            <m:t>6</m:t>
           </m:r>
           <m:r>
             <m:rPr>
@@ -4001,7 +4194,7 @@
         <w:t xml:space="preserve"> </w:t>
       </w:r>
       <w:r>
-        <w:t xml:space="preserve">(see Equation 2).</w:t>
+        <w:t xml:space="preserve">(see Equation 3). The value</w:t>
       </w:r>
       <w:r>
         <w:t xml:space="preserve"> </w:t>
@@ -4030,7 +4223,7 @@
         <w:t xml:space="preserve"> </w:t>
       </w:r>
       <w:r>
-        <w:t xml:space="preserve">therefore reflects that an individual’s ability to persist is proportional to its fitness relative to others’.</w:t>
+        <w:t xml:space="preserve">therefore reflects an individual’s relative reproductive fitness.</w:t>
       </w:r>
     </w:p>
     <w:p>
@@ -4061,7 +4254,7 @@
         </m:sSub>
       </m:oMath>
       <w:r>
-        <w:t xml:space="preserve">, and cause a new allelic state to be chosen at random from the set</w:t>
+        <w:t xml:space="preserve">, in which a new allele is chosen at random from the set</w:t>
       </w:r>
       <w:r>
         <w:t xml:space="preserve"> </w:t>
@@ -4656,7 +4849,7 @@
             <m:rPr>
               <m:sty m:val="p"/>
             </m:rPr>
-            <m:t>6</m:t>
+            <m:t>7</m:t>
           </m:r>
           <m:r>
             <m:rPr>
@@ -4860,60 +5053,7 @@
         <w:t xml:space="preserve">(Hamming, 1950)</w:t>
       </w:r>
       <w:r>
-        <w:t xml:space="preserve">. Because we define no inherent relationship among alleles, each of the</w:t>
-      </w:r>
-      <w:r>
-        <w:t xml:space="preserve"> </w:t>
-      </w:r>
-      <m:oMath>
-        <m:sSub>
-          <m:e>
-            <m:r>
-              <m:rPr>
-                <m:sty m:val="p"/>
-              </m:rPr>
-              <m:t>a</m:t>
-            </m:r>
-          </m:e>
-          <m:sub>
-            <m:r>
-              <m:rPr>
-                <m:sty m:val="p"/>
-              </m:rPr>
-              <m:t>m</m:t>
-            </m:r>
-            <m:r>
-              <m:rPr>
-                <m:sty m:val="p"/>
-              </m:rPr>
-              <m:t>a</m:t>
-            </m:r>
-            <m:r>
-              <m:rPr>
-                <m:sty m:val="p"/>
-              </m:rPr>
-              <m:t>x</m:t>
-            </m:r>
-          </m:sub>
-        </m:sSub>
-        <m:r>
-          <m:rPr>
-            <m:sty m:val="p"/>
-          </m:rPr>
-          <m:t>+</m:t>
-        </m:r>
-        <m:r>
-          <m:rPr>
-            <m:sty m:val="p"/>
-          </m:rPr>
-          <m:t>1</m:t>
-        </m:r>
-      </m:oMath>
-      <w:r>
-        <w:t xml:space="preserve"> </w:t>
-      </w:r>
-      <w:r>
-        <w:t xml:space="preserve">allelic states is equally likely to arise via mutation at a given locus.</w:t>
+        <w:t xml:space="preserve">.</w:t>
       </w:r>
     </w:p>
     <w:p>
@@ -5053,162 +5193,24 @@
         <w:t xml:space="preserve"> </w:t>
       </w:r>
       <w:r>
-        <w:t xml:space="preserve">at each adaptive locus (</w:t>
+        <w:t xml:space="preserve">at each adaptive locus. Following initialization, simulations are run for</w:t>
+      </w:r>
+      <w:r>
+        <w:t xml:space="preserve"> </w:t>
       </w:r>
       <m:oMath>
         <m:r>
           <m:rPr>
             <m:sty m:val="p"/>
           </m:rPr>
-          <m:t>∀</m:t>
-        </m:r>
-        <m:r>
-          <m:rPr>
-            <m:sty m:val="p"/>
-          </m:rPr>
-          <m:t>i</m:t>
-        </m:r>
-        <m:r>
-          <m:rPr>
-            <m:sty m:val="p"/>
-          </m:rPr>
-          <m:t>∈</m:t>
-        </m:r>
-        <m:r>
-          <m:rPr>
-            <m:sty m:val="p"/>
-          </m:rPr>
-          <m:t>P</m:t>
-        </m:r>
-        <m:r>
-          <m:rPr>
-            <m:sty m:val="p"/>
-          </m:rPr>
-          <m:t>,</m:t>
-        </m:r>
-        <m:r>
-          <m:rPr>
-            <m:sty m:val="p"/>
-          </m:rPr>
-          <m:t>l</m:t>
-        </m:r>
-        <m:r>
-          <m:rPr>
-            <m:sty m:val="p"/>
-          </m:rPr>
-          <m:t>∈</m:t>
-        </m:r>
-        <m:r>
-          <m:rPr>
-            <m:sty m:val="p"/>
-          </m:rPr>
-          <m:t>{</m:t>
-        </m:r>
-        <m:r>
-          <m:rPr>
-            <m:sty m:val="p"/>
-          </m:rPr>
-          <m:t>1</m:t>
-        </m:r>
-        <m:r>
-          <m:rPr>
-            <m:sty m:val="p"/>
-          </m:rPr>
-          <m:t>,</m:t>
-        </m:r>
-        <m:r>
-          <m:rPr>
-            <m:sty m:val="p"/>
-          </m:rPr>
-          <m:t>…</m:t>
-        </m:r>
-        <m:r>
-          <m:rPr>
-            <m:sty m:val="p"/>
-          </m:rPr>
-          <m:t>,</m:t>
-        </m:r>
-        <m:r>
-          <m:rPr>
-            <m:sty m:val="p"/>
-          </m:rPr>
-          <m:t>L</m:t>
-        </m:r>
-        <m:r>
-          <m:rPr>
-            <m:sty m:val="p"/>
-          </m:rPr>
-          <m:t>}</m:t>
-        </m:r>
-        <m:r>
-          <m:rPr>
-            <m:sty m:val="p"/>
-          </m:rPr>
-          <m:t>:</m:t>
-        </m:r>
-        <m:sSub>
-          <m:e>
-            <m:r>
-              <m:rPr>
-                <m:sty m:val="p"/>
-              </m:rPr>
-              <m:t>a</m:t>
-            </m:r>
-          </m:e>
-          <m:sub>
-            <m:r>
-              <m:rPr>
-                <m:sty m:val="p"/>
-              </m:rPr>
-              <m:t>γ</m:t>
-            </m:r>
-            <m:r>
-              <m:rPr>
-                <m:sty m:val="p"/>
-              </m:rPr>
-              <m:t>(</m:t>
-            </m:r>
-            <m:r>
-              <m:rPr>
-                <m:sty m:val="p"/>
-              </m:rPr>
-              <m:t>i</m:t>
-            </m:r>
-            <m:r>
-              <m:rPr>
-                <m:sty m:val="p"/>
-              </m:rPr>
-              <m:t>)</m:t>
-            </m:r>
-            <m:r>
-              <m:rPr>
-                <m:sty m:val="p"/>
-              </m:rPr>
-              <m:t>,</m:t>
-            </m:r>
-            <m:r>
-              <m:rPr>
-                <m:sty m:val="p"/>
-              </m:rPr>
-              <m:t>l</m:t>
-            </m:r>
-          </m:sub>
-        </m:sSub>
-        <m:r>
-          <m:rPr>
-            <m:sty m:val="p"/>
-          </m:rPr>
-          <m:t>=</m:t>
-        </m:r>
-        <m:r>
-          <m:rPr>
-            <m:sty m:val="p"/>
-          </m:rPr>
-          <m:t>0</m:t>
+          <m:t>T</m:t>
         </m:r>
       </m:oMath>
       <w:r>
-        <w:t xml:space="preserve">). Following initialization, simulations are run for</w:t>
+        <w:t xml:space="preserve"> </w:t>
+      </w:r>
+      <w:r>
+        <w:t xml:space="preserve">cycles, where each discrete cycle consists of growth, mutation, and migration. At the end of each cycle, populations are thinned to allow for growth in the next cycle. The individuals that remain are chosen by binomial sampling, where each individual persists with probability</w:t>
       </w:r>
       <w:r>
         <w:t xml:space="preserve"> </w:t>
@@ -5218,27 +5220,10 @@
           <m:rPr>
             <m:sty m:val="p"/>
           </m:rPr>
-          <m:t>T</m:t>
+          <m:t>d</m:t>
         </m:r>
       </m:oMath>
       <w:r>
-        <w:t xml:space="preserve"> </w:t>
-      </w:r>
-      <w:r>
-        <w:t xml:space="preserve">cycles, where each discrete cycle consists of growth, mutation, and migration. At the end of each cycle, populations are thinned to allow for growth in the next cycle. The individuals that remain are chosen by binomial sampling, where each individual persists with probability</w:t>
-      </w:r>
-      <w:r>
-        <w:t xml:space="preserve"> </w:t>
-      </w:r>
-      <m:oMath>
-        <m:r>
-          <m:rPr>
-            <m:sty m:val="p"/>
-          </m:rPr>
-          <m:t>d</m:t>
-        </m:r>
-      </m:oMath>
-      <w:r>
         <w:t xml:space="preserve">, regardless of allelic state.</w:t>
       </w:r>
     </w:p>
@@ -5246,81 +5231,81 @@
       <w:pPr>
         <w:pStyle w:val="Heading2"/>
       </w:pPr>
-      <w:bookmarkStart w:id="27" w:name="source-code-and-software-environment"/>
+      <w:bookmarkStart w:id="25" w:name="source-code-and-software-environment"/>
+      <w:bookmarkEnd w:id="25"/>
+      <w:r>
+        <w:t xml:space="preserve">Source Code and Software Environment</w:t>
+      </w:r>
+    </w:p>
+    <w:p>
+      <w:r>
+        <w:t xml:space="preserve">The simulation software and configurations for the experiments reported are available online</w:t>
+      </w:r>
+      <w:r>
+        <w:t xml:space="preserve"> </w:t>
+      </w:r>
+      <w:r>
+        <w:t xml:space="preserve">(Us, 2015)</w:t>
+      </w:r>
+      <w:r>
+        <w:t xml:space="preserve">. Simulations used Python 3.4.0, NumPy 1.9.1, Pandas 0.15.2</w:t>
+      </w:r>
+      <w:r>
+        <w:t xml:space="preserve"> </w:t>
+      </w:r>
+      <w:r>
+        <w:t xml:space="preserve">(McKinney, 2010)</w:t>
+      </w:r>
+      <w:r>
+        <w:t xml:space="preserve">, and NetworkX 1.9.1</w:t>
+      </w:r>
+      <w:r>
+        <w:t xml:space="preserve"> </w:t>
+      </w:r>
+      <w:r>
+        <w:t xml:space="preserve">(Hagberg</w:t>
+      </w:r>
+      <w:r>
+        <w:t xml:space="preserve"> </w:t>
+      </w:r>
+      <w:r>
+        <w:rPr>
+          <w:i/>
+        </w:rPr>
+        <w:t xml:space="preserve">et al.</w:t>
+      </w:r>
+      <w:r>
+        <w:t xml:space="preserve">, 2008)</w:t>
+      </w:r>
+      <w:r>
+        <w:t xml:space="preserve">. Data analyses were performed with R 3.1.3</w:t>
+      </w:r>
+      <w:r>
+        <w:t xml:space="preserve"> </w:t>
+      </w:r>
+      <w:r>
+        <w:t xml:space="preserve">(R Core Team, 2015)</w:t>
+      </w:r>
+      <w:r>
+        <w:t xml:space="preserve">.</w:t>
+      </w:r>
+    </w:p>
+    <w:p>
+      <w:pPr>
+        <w:pStyle w:val="Heading1"/>
+      </w:pPr>
+      <w:bookmarkStart w:id="26" w:name="results"/>
+      <w:bookmarkEnd w:id="26"/>
+      <w:r>
+        <w:t xml:space="preserve">Results</w:t>
+      </w:r>
+    </w:p>
+    <w:p>
+      <w:pPr>
+        <w:pStyle w:val="Heading2"/>
+      </w:pPr>
+      <w:bookmarkStart w:id="27" w:name="niche-construction-maintains-cooperation"/>
       <w:bookmarkEnd w:id="27"/>
-      <w:r>
-        <w:t xml:space="preserve">Source Code and Software Environment</w:t>
-      </w:r>
-    </w:p>
-    <w:p>
-      <w:r>
-        <w:t xml:space="preserve">The simulation software and configurations for the experiments reported are available online</w:t>
-      </w:r>
-      <w:r>
-        <w:t xml:space="preserve"> </w:t>
-      </w:r>
-      <w:r>
-        <w:t xml:space="preserve">(Us, 2015)</w:t>
-      </w:r>
-      <w:r>
-        <w:t xml:space="preserve">. Simulations used Python 3.4.0, NumPy 1.9.1, Pandas 0.15.2</w:t>
-      </w:r>
-      <w:r>
-        <w:t xml:space="preserve"> </w:t>
-      </w:r>
-      <w:r>
-        <w:t xml:space="preserve">(McKinney, 2010)</w:t>
-      </w:r>
-      <w:r>
-        <w:t xml:space="preserve">, and NetworkX 1.9.1</w:t>
-      </w:r>
-      <w:r>
-        <w:t xml:space="preserve"> </w:t>
-      </w:r>
-      <w:r>
-        <w:t xml:space="preserve">(Hagberg</w:t>
-      </w:r>
-      <w:r>
-        <w:t xml:space="preserve"> </w:t>
-      </w:r>
-      <w:r>
-        <w:rPr>
-          <w:i/>
-        </w:rPr>
-        <w:t xml:space="preserve">et al.</w:t>
-      </w:r>
-      <w:r>
-        <w:t xml:space="preserve">, 2008)</w:t>
-      </w:r>
-      <w:r>
-        <w:t xml:space="preserve">. Data analyses were performed with R 3.1.3</w:t>
-      </w:r>
-      <w:r>
-        <w:t xml:space="preserve"> </w:t>
-      </w:r>
-      <w:r>
-        <w:t xml:space="preserve">(R Core Team, 2015)</w:t>
-      </w:r>
-      <w:r>
-        <w:t xml:space="preserve">.</w:t>
-      </w:r>
-    </w:p>
-    <w:p>
-      <w:pPr>
-        <w:pStyle w:val="Heading1"/>
-      </w:pPr>
-      <w:bookmarkStart w:id="28" w:name="results"/>
-      <w:bookmarkEnd w:id="28"/>
-      <w:r>
-        <w:t xml:space="preserve">Results</w:t>
-      </w:r>
-    </w:p>
-    <w:p>
-      <w:pPr>
-        <w:pStyle w:val="Heading2"/>
-      </w:pPr>
-      <w:bookmarkStart w:id="29" w:name="niche-construction-maintains-cooperation"/>
-      <w:bookmarkEnd w:id="29"/>
       <w:r>
         <w:t xml:space="preserve">Niche Construction Maintains Cooperation</w:t>
       </w:r>
@@ -5372,8 +5357,8 @@
       <w:pPr>
         <w:pStyle w:val="Heading2"/>
       </w:pPr>
-      <w:bookmarkStart w:id="30" w:name="not-just-because-of-additional-fitness-from-epsilon-todo-title"/>
-      <w:bookmarkEnd w:id="30"/>
+      <w:bookmarkStart w:id="28" w:name="not-just-because-of-additional-fitness-from-epsilon-todo-title"/>
+      <w:bookmarkEnd w:id="28"/>
       <w:r>
         <w:t xml:space="preserve">Not Just Because of Additional Fitness from Epsilon (TODO title)</w:t>
       </w:r>
@@ -5478,8 +5463,8 @@
       <w:pPr>
         <w:pStyle w:val="Heading2"/>
       </w:pPr>
-      <w:bookmarkStart w:id="31" w:name="negative-niche-construction-plays-a-key-role-todo-title"/>
-      <w:bookmarkEnd w:id="31"/>
+      <w:bookmarkStart w:id="29" w:name="negative-niche-construction-plays-a-key-role-todo-title"/>
+      <w:bookmarkEnd w:id="29"/>
       <w:r>
         <w:t xml:space="preserve">Negative Niche Construction Plays a Key Role (TODO title)</w:t>
       </w:r>
@@ -5928,53 +5913,53 @@
       <w:pPr>
         <w:pStyle w:val="Heading2"/>
       </w:pPr>
-      <w:bookmarkStart w:id="32" w:name="nc-enables-cooperator-spread"/>
+      <w:bookmarkStart w:id="30" w:name="nc-enables-cooperator-spread"/>
+      <w:bookmarkEnd w:id="30"/>
+      <w:r>
+        <w:t xml:space="preserve">NC Enables Cooperator Spread</w:t>
+      </w:r>
+    </w:p>
+    <w:p>
+      <w:r>
+        <w:t xml:space="preserve">Figure 4</w:t>
+      </w:r>
+    </w:p>
+    <w:p>
+      <w:pPr>
+        <w:pStyle w:val="Heading2"/>
+      </w:pPr>
+      <w:bookmarkStart w:id="31" w:name="nc-prevents-defector-invasion"/>
+      <w:bookmarkEnd w:id="31"/>
+      <w:r>
+        <w:t xml:space="preserve">NC Prevents Defector Invasion</w:t>
+      </w:r>
+    </w:p>
+    <w:p>
+      <w:r>
+        <w:t xml:space="preserve">Figure 5</w:t>
+      </w:r>
+    </w:p>
+    <w:p>
+      <w:pPr>
+        <w:pStyle w:val="Heading2"/>
+      </w:pPr>
+      <w:bookmarkStart w:id="32" w:name="how-public-good-fuels-all-of-this"/>
       <w:bookmarkEnd w:id="32"/>
       <w:r>
-        <w:t xml:space="preserve">NC Enables Cooperator Spread</w:t>
-      </w:r>
-    </w:p>
-    <w:p>
-      <w:r>
-        <w:t xml:space="preserve">Figure 4</w:t>
-      </w:r>
-    </w:p>
-    <w:p>
-      <w:pPr>
-        <w:pStyle w:val="Heading2"/>
-      </w:pPr>
-      <w:bookmarkStart w:id="33" w:name="nc-prevents-defector-invasion"/>
+        <w:t xml:space="preserve">How Public Good Fuels all of this</w:t>
+      </w:r>
+    </w:p>
+    <w:p>
+      <w:r>
+        <w:t xml:space="preserve">Figure 6 A: effect of Smax-Smin, B: effect of migration rate</w:t>
+      </w:r>
+    </w:p>
+    <w:p>
+      <w:pPr>
+        <w:pStyle w:val="Heading1"/>
+      </w:pPr>
+      <w:bookmarkStart w:id="33" w:name="discussion"/>
       <w:bookmarkEnd w:id="33"/>
-      <w:r>
-        <w:t xml:space="preserve">NC Prevents Defector Invasion</w:t>
-      </w:r>
-    </w:p>
-    <w:p>
-      <w:r>
-        <w:t xml:space="preserve">Figure 5</w:t>
-      </w:r>
-    </w:p>
-    <w:p>
-      <w:pPr>
-        <w:pStyle w:val="Heading2"/>
-      </w:pPr>
-      <w:bookmarkStart w:id="34" w:name="how-public-good-fuels-all-of-this"/>
-      <w:bookmarkEnd w:id="34"/>
-      <w:r>
-        <w:t xml:space="preserve">How Public Good Fuels all of this</w:t>
-      </w:r>
-    </w:p>
-    <w:p>
-      <w:r>
-        <w:t xml:space="preserve">Figure 6 A: effect of Smax-Smin, B: effect of migration rate</w:t>
-      </w:r>
-    </w:p>
-    <w:p>
-      <w:pPr>
-        <w:pStyle w:val="Heading1"/>
-      </w:pPr>
-      <w:bookmarkStart w:id="35" w:name="discussion"/>
-      <w:bookmarkEnd w:id="35"/>
       <w:r>
         <w:t xml:space="preserve">Discussion</w:t>
       </w:r>
@@ -6195,8 +6180,8 @@
       <w:pPr>
         <w:pStyle w:val="Heading2"/>
       </w:pPr>
-      <w:bookmarkStart w:id="36" w:name="public-goods"/>
-      <w:bookmarkEnd w:id="36"/>
+      <w:bookmarkStart w:id="34" w:name="public-goods"/>
+      <w:bookmarkEnd w:id="34"/>
       <w:r>
         <w:t xml:space="preserve">Public Goods</w:t>
       </w:r>
@@ -6226,7 +6211,7 @@
       <w:r>
         <w:t xml:space="preserve"> </w:t>
       </w:r>
-      <w:hyperlink r:id="rId37">
+      <w:hyperlink r:id="rId35">
         <w:r>
           <w:rPr>
             <w:rStyle w:val="Link"/>
@@ -6379,21 +6364,134 @@
       <w:pPr>
         <w:pStyle w:val="Heading2"/>
       </w:pPr>
-      <w:bookmarkStart w:id="38" w:name="primacyrecency"/>
+      <w:bookmarkStart w:id="36" w:name="primacyrecency"/>
+      <w:bookmarkEnd w:id="36"/>
+      <w:r>
+        <w:t xml:space="preserve">Primacy/Recency</w:t>
+      </w:r>
+    </w:p>
+    <w:p>
+      <w:r>
+        <w:t xml:space="preserve">In our model, alterations to the environment were immediately echoed by changes in selection. However, decoupling the timescales on which these processes occur can have substantial effects</w:t>
+      </w:r>
+      <w:r>
+        <w:t xml:space="preserve"> </w:t>
+      </w:r>
+      <w:r>
+        <w:t xml:space="preserve">(Laland</w:t>
+      </w:r>
+      <w:r>
+        <w:t xml:space="preserve"> </w:t>
+      </w:r>
+      <w:r>
+        <w:rPr>
+          <w:i/>
+        </w:rPr>
+        <w:t xml:space="preserve">et al.</w:t>
+      </w:r>
+      <w:r>
+        <w:t xml:space="preserve">, 1996)</w:t>
+      </w:r>
+      <w:r>
+        <w:t xml:space="preserve">. By integrating past allelic states into Equation 3, we can begin to explore how the cumulative effects of niche construction affect the creation of non-social adaptive opportunities and the benefits that they offer cooperation. Here, how these past allelic states are integrated will play an important role. For example, when the effects of earlier generations are weighted more heavily, the influence of migration may be diminished. While this will reduce the threat of emigration by defectors, cooperator populations will also be less effective at exporting their niche.</w:t>
+      </w:r>
+    </w:p>
+    <w:p>
+      <w:pPr>
+        <w:pStyle w:val="Heading2"/>
+      </w:pPr>
+      <w:bookmarkStart w:id="37" w:name="cooperative-niche-construction"/>
+      <w:bookmarkEnd w:id="37"/>
+      <w:r>
+        <w:t xml:space="preserve">Cooperative Niche Construction</w:t>
+      </w:r>
+    </w:p>
+    <w:p>
+      <w:r>
+        <w:t xml:space="preserve">While our focus for this work has been on the eco-evolutionary feedbacks created by non-social traits, it would also be interesting to explore how this system is affected by the timescale at which carrying capacity at a given patch is increased by public goods. In natural settings, a multitude of factors including protein durability</w:t>
+      </w:r>
+      <w:r>
+        <w:t xml:space="preserve"> </w:t>
+      </w:r>
+      <w:r>
+        <w:t xml:space="preserve">(Brown, 2007; Kümmerli and Brown, 2010)</w:t>
+      </w:r>
+      <w:r>
+        <w:t xml:space="preserve">, diffusion</w:t>
+      </w:r>
+      <w:r>
+        <w:t xml:space="preserve"> </w:t>
+      </w:r>
+      <w:r>
+        <w:t xml:space="preserve">(Allison, 2005; Driscoll and Pepper, 2010)</w:t>
+      </w:r>
+      <w:r>
+        <w:t xml:space="preserve">, and resource availability</w:t>
+      </w:r>
+      <w:r>
+        <w:t xml:space="preserve"> </w:t>
+      </w:r>
+      <w:r>
+        <w:t xml:space="preserve">(Zhang and Rainey, 2013; Ghoul</w:t>
+      </w:r>
+      <w:r>
+        <w:t xml:space="preserve"> </w:t>
+      </w:r>
+      <w:r>
+        <w:rPr>
+          <w:i/>
+        </w:rPr>
+        <w:t xml:space="preserve">et al.</w:t>
+      </w:r>
+      <w:r>
+        <w:t xml:space="preserve">, 2014)</w:t>
+      </w:r>
+      <w:r>
+        <w:t xml:space="preserve"> </w:t>
+      </w:r>
+      <w:r>
+        <w:t xml:space="preserve">influence both the rate and the degree to which public goods alter the environment (and thereby selection).</w:t>
+      </w:r>
+      <w:r>
+        <w:t xml:space="preserve"> </w:t>
+      </w:r>
+      <w:r>
+        <w:t xml:space="preserve">Lehmann (2007)</w:t>
+      </w:r>
+      <w:r>
+        <w:t xml:space="preserve"> </w:t>
+      </w:r>
+      <w:r>
+        <w:t xml:space="preserve">demonstrated that a cooperative, niche constructing behavior can be favored when it only affected selection for future generations, thus reducing the potential for competition among contemporary kin. The evolutionary inertia that this creates, however, may ultimately work against cooperators. When public good accumulates in the environment, cooperators must reduce their investment in production to remain competitive</w:t>
+      </w:r>
+      <w:r>
+        <w:t xml:space="preserve"> </w:t>
+      </w:r>
+      <w:r>
+        <w:t xml:space="preserve">(Kümmerli and Brown, 2010)</w:t>
+      </w:r>
+      <w:r>
+        <w:t xml:space="preserve">.</w:t>
+      </w:r>
+    </w:p>
+    <w:p>
+      <w:r>
+        <w:t xml:space="preserve">TODO: wrap up. Facultative cooperation requires sensing.</w:t>
+      </w:r>
+    </w:p>
+    <w:p>
+      <w:pPr>
+        <w:pStyle w:val="Heading2"/>
+      </w:pPr>
+      <w:bookmarkStart w:id="38" w:name="host-symbiont"/>
       <w:bookmarkEnd w:id="38"/>
       <w:r>
-        <w:t xml:space="preserve">Primacy/Recency</w:t>
-      </w:r>
-    </w:p>
-    <w:p>
-      <w:r>
-        <w:t xml:space="preserve">In our model, alterations to the environment were immediately echoed by changes in selection. However, decoupling the timescales on which these processes occur can have substantial effects</w:t>
-      </w:r>
-      <w:r>
-        <w:t xml:space="preserve"> </w:t>
-      </w:r>
-      <w:r>
-        <w:t xml:space="preserve">(Laland</w:t>
+        <w:t xml:space="preserve">Host-Symbiont</w:t>
+      </w:r>
+    </w:p>
+    <w:p>
+      <w:r>
+        <w:t xml:space="preserve">In many instances of cooperation, the environment is itself a biological entity, which can produce additional evolutionary feedbacks. As the host population changes, so too will selection on their symbiont populations. Here, evolutionary outcomes depend greatly on the degree of shared interest between the host and symbiont. For example, the cooperative production of virulence factors by the human pathogen</w:t>
       </w:r>
       <w:r>
         <w:t xml:space="preserve"> </w:t>
@@ -6402,200 +6500,87 @@
         <w:rPr>
           <w:i/>
         </w:rPr>
+        <w:t xml:space="preserve">P. aeruginosa</w:t>
+      </w:r>
+      <w:r>
+        <w:t xml:space="preserve"> </w:t>
+      </w:r>
+      <w:r>
+        <w:t xml:space="preserve">in lung infections is harmful to those with cystic fibrosis</w:t>
+      </w:r>
+      <w:r>
+        <w:t xml:space="preserve"> </w:t>
+      </w:r>
+      <w:r>
+        <w:t xml:space="preserve">(Harrison, 2007)</w:t>
+      </w:r>
+      <w:r>
+        <w:t xml:space="preserve">. Conversely, cooperative light production by</w:t>
+      </w:r>
+      <w:r>
+        <w:t xml:space="preserve"> </w:t>
+      </w:r>
+      <w:r>
+        <w:rPr>
+          <w:i/>
+        </w:rPr>
+        <w:t xml:space="preserve">A. fischeri</w:t>
+      </w:r>
+      <w:r>
+        <w:t xml:space="preserve"> </w:t>
+      </w:r>
+      <w:r>
+        <w:t xml:space="preserve">is vital for the survival of its host, the Hawaiian bobtail squid</w:t>
+      </w:r>
+      <w:r>
+        <w:t xml:space="preserve"> </w:t>
+      </w:r>
+      <w:r>
+        <w:t xml:space="preserve">(Ruby, 1996)</w:t>
+      </w:r>
+      <w:r>
+        <w:t xml:space="preserve">. It was recently argued that incorporating the effects of niche construction is critical for improving our understanding of viral evolution</w:t>
+      </w:r>
+      <w:r>
+        <w:t xml:space="preserve"> </w:t>
+      </w:r>
+      <w:r>
+        <w:t xml:space="preserve">(Hamblin</w:t>
+      </w:r>
+      <w:r>
+        <w:t xml:space="preserve"> </w:t>
+      </w:r>
+      <w:r>
+        <w:rPr>
+          <w:i/>
+        </w:rPr>
         <w:t xml:space="preserve">et al.</w:t>
       </w:r>
       <w:r>
-        <w:t xml:space="preserve">, 1996)</w:t>
-      </w:r>
-      <w:r>
-        <w:t xml:space="preserve">. By integrating past allelic states into Equation 2, we can begin to explore how the cumulative effects of niche construction affect the creation of non-social adaptive opportunities and the benefits that they offer cooperation. Here, how these past allelic states are integrated will play an important role. For example, when the effects of earlier generations are weighted more heavily, the influence of migration may be diminished. While this will reduce the threat of emigration by defectors, cooperator populations will also be less effective at exporting their niche.</w:t>
-      </w:r>
-    </w:p>
-    <w:p>
-      <w:pPr>
-        <w:pStyle w:val="Heading2"/>
-      </w:pPr>
-      <w:bookmarkStart w:id="39" w:name="cooperative-niche-construction"/>
+        <w:t xml:space="preserve">, 2014)</w:t>
+      </w:r>
+      <w:r>
+        <w:t xml:space="preserve"> </w:t>
+      </w:r>
+      <w:r>
+        <w:t xml:space="preserve">and evolution in co-infecting parasites</w:t>
+      </w:r>
+      <w:r>
+        <w:t xml:space="preserve"> </w:t>
+      </w:r>
+      <w:r>
+        <w:t xml:space="preserve">(Hafer and Milinski, 2015)</w:t>
+      </w:r>
+      <w:r>
+        <w:t xml:space="preserve">. Incorporating host dynamics, co-evolution, and the feedbacks that they produce into models is likely to be equally important for gaining an understanding of how cooperative behaviors evolve in these host-symbiont settings.</w:t>
+      </w:r>
+    </w:p>
+    <w:p>
+      <w:pPr>
+        <w:pStyle w:val="Heading1"/>
+      </w:pPr>
+      <w:bookmarkStart w:id="39" w:name="acknowledgments"/>
       <w:bookmarkEnd w:id="39"/>
-      <w:r>
-        <w:t xml:space="preserve">Cooperative Niche Construction</w:t>
-      </w:r>
-    </w:p>
-    <w:p>
-      <w:r>
-        <w:t xml:space="preserve">While our focus for this work has been on the eco-evolutionary feedbacks created by non-social traits, it would also be interesting to explore how this system is affected by the timescale at which carrying capacity at a given patch is increased by public goods. In natural settings, a multitude of factors including protein durability</w:t>
-      </w:r>
-      <w:r>
-        <w:t xml:space="preserve"> </w:t>
-      </w:r>
-      <w:r>
-        <w:t xml:space="preserve">(Brown, 2007; Kümmerli and Brown, 2010)</w:t>
-      </w:r>
-      <w:r>
-        <w:t xml:space="preserve">, diffusion</w:t>
-      </w:r>
-      <w:r>
-        <w:t xml:space="preserve"> </w:t>
-      </w:r>
-      <w:r>
-        <w:t xml:space="preserve">(Allison, 2005; Driscoll and Pepper, 2010)</w:t>
-      </w:r>
-      <w:r>
-        <w:t xml:space="preserve">, and resource availability</w:t>
-      </w:r>
-      <w:r>
-        <w:t xml:space="preserve"> </w:t>
-      </w:r>
-      <w:r>
-        <w:t xml:space="preserve">(Zhang and Rainey, 2013; Ghoul</w:t>
-      </w:r>
-      <w:r>
-        <w:t xml:space="preserve"> </w:t>
-      </w:r>
-      <w:r>
-        <w:rPr>
-          <w:i/>
-        </w:rPr>
-        <w:t xml:space="preserve">et al.</w:t>
-      </w:r>
-      <w:r>
-        <w:t xml:space="preserve">, 2014)</w:t>
-      </w:r>
-      <w:r>
-        <w:t xml:space="preserve"> </w:t>
-      </w:r>
-      <w:r>
-        <w:t xml:space="preserve">influence both the rate and the degree to which public goods alter the environment (and thereby selection).</w:t>
-      </w:r>
-      <w:r>
-        <w:t xml:space="preserve"> </w:t>
-      </w:r>
-      <w:r>
-        <w:t xml:space="preserve">Lehmann (2007)</w:t>
-      </w:r>
-      <w:r>
-        <w:t xml:space="preserve"> </w:t>
-      </w:r>
-      <w:r>
-        <w:t xml:space="preserve">demonstrated that a cooperative, niche constructing behavior can be favored when it only affected selection for future generations, thus reducing the potential for competition among contemporary kin. The evolutionary inertia that this creates, however, may ultimately work against cooperators. When public good accumulates in the environment, cooperators must reduce their investment in production to remain competitive</w:t>
-      </w:r>
-      <w:r>
-        <w:t xml:space="preserve"> </w:t>
-      </w:r>
-      <w:r>
-        <w:t xml:space="preserve">(Kümmerli and Brown, 2010)</w:t>
-      </w:r>
-      <w:r>
-        <w:t xml:space="preserve">.</w:t>
-      </w:r>
-    </w:p>
-    <w:p>
-      <w:r>
-        <w:t xml:space="preserve">TODO: wrap up. Facultative cooperation requires sensing.</w:t>
-      </w:r>
-    </w:p>
-    <w:p>
-      <w:pPr>
-        <w:pStyle w:val="Heading2"/>
-      </w:pPr>
-      <w:bookmarkStart w:id="40" w:name="host-symbiont"/>
-      <w:bookmarkEnd w:id="40"/>
-      <w:r>
-        <w:t xml:space="preserve">Host-Symbiont</w:t>
-      </w:r>
-    </w:p>
-    <w:p>
-      <w:r>
-        <w:t xml:space="preserve">In many instances of cooperation, the environment is itself a biological entity, which can produce additional evolutionary feedbacks. As the host population changes, so too will selection on their symbiont populations. Here, evolutionary outcomes depend greatly on the degree of shared interest between the host and symbiont. For example, the cooperative production of virulence factors by the human pathogen</w:t>
-      </w:r>
-      <w:r>
-        <w:t xml:space="preserve"> </w:t>
-      </w:r>
-      <w:r>
-        <w:rPr>
-          <w:i/>
-        </w:rPr>
-        <w:t xml:space="preserve">P. aeruginosa</w:t>
-      </w:r>
-      <w:r>
-        <w:t xml:space="preserve"> </w:t>
-      </w:r>
-      <w:r>
-        <w:t xml:space="preserve">in lung infections is harmful to those with cystic fibrosis</w:t>
-      </w:r>
-      <w:r>
-        <w:t xml:space="preserve"> </w:t>
-      </w:r>
-      <w:r>
-        <w:t xml:space="preserve">(Harrison, 2007)</w:t>
-      </w:r>
-      <w:r>
-        <w:t xml:space="preserve">. Conversely, cooperative light production by</w:t>
-      </w:r>
-      <w:r>
-        <w:t xml:space="preserve"> </w:t>
-      </w:r>
-      <w:r>
-        <w:rPr>
-          <w:i/>
-        </w:rPr>
-        <w:t xml:space="preserve">A. fischeri</w:t>
-      </w:r>
-      <w:r>
-        <w:t xml:space="preserve"> </w:t>
-      </w:r>
-      <w:r>
-        <w:t xml:space="preserve">is vital for the survival of its host, the Hawaiian bobtail squid</w:t>
-      </w:r>
-      <w:r>
-        <w:t xml:space="preserve"> </w:t>
-      </w:r>
-      <w:r>
-        <w:t xml:space="preserve">(Ruby, 1996)</w:t>
-      </w:r>
-      <w:r>
-        <w:t xml:space="preserve">. It was recently argued that incorporating the effects of niche construction is critical for improving our understanding of viral evolution</w:t>
-      </w:r>
-      <w:r>
-        <w:t xml:space="preserve"> </w:t>
-      </w:r>
-      <w:r>
-        <w:t xml:space="preserve">(Hamblin</w:t>
-      </w:r>
-      <w:r>
-        <w:t xml:space="preserve"> </w:t>
-      </w:r>
-      <w:r>
-        <w:rPr>
-          <w:i/>
-        </w:rPr>
-        <w:t xml:space="preserve">et al.</w:t>
-      </w:r>
-      <w:r>
-        <w:t xml:space="preserve">, 2014)</w:t>
-      </w:r>
-      <w:r>
-        <w:t xml:space="preserve"> </w:t>
-      </w:r>
-      <w:r>
-        <w:t xml:space="preserve">and evolution in co-infecting parasites</w:t>
-      </w:r>
-      <w:r>
-        <w:t xml:space="preserve"> </w:t>
-      </w:r>
-      <w:r>
-        <w:t xml:space="preserve">(Hafer and Milinski, 2015)</w:t>
-      </w:r>
-      <w:r>
-        <w:t xml:space="preserve">. Incorporating host dynamics, co-evolution, and the feedbacks that they produce into models is likely to be equally important for gaining an understanding of how cooperative behaviors evolve in these host-symbiont settings.</w:t>
-      </w:r>
-    </w:p>
-    <w:p>
-      <w:pPr>
-        <w:pStyle w:val="Heading1"/>
-      </w:pPr>
-      <w:bookmarkStart w:id="41" w:name="acknowledgments"/>
-      <w:bookmarkEnd w:id="41"/>
       <w:r>
         <w:t xml:space="preserve">Acknowledgments</w:t>
       </w:r>
@@ -6636,28 +6621,28 @@
       <w:pPr>
         <w:pStyle w:val="Heading1"/>
       </w:pPr>
-      <w:bookmarkStart w:id="42" w:name="figures"/>
+      <w:bookmarkStart w:id="40" w:name="figures"/>
+      <w:bookmarkEnd w:id="40"/>
+      <w:r>
+        <w:t xml:space="preserve">Figures</w:t>
+      </w:r>
+    </w:p>
+    <w:p>
+      <w:pPr>
+        <w:pStyle w:val="Heading2"/>
+      </w:pPr>
+      <w:bookmarkStart w:id="41" w:name="figure-1"/>
+      <w:bookmarkEnd w:id="41"/>
+      <w:r>
+        <w:t xml:space="preserve">Figure 1</w:t>
+      </w:r>
+    </w:p>
+    <w:p>
+      <w:pPr>
+        <w:pStyle w:val="Heading3"/>
+      </w:pPr>
+      <w:bookmarkStart w:id="42" w:name="figure-1a"/>
       <w:bookmarkEnd w:id="42"/>
-      <w:r>
-        <w:t xml:space="preserve">Figures</w:t>
-      </w:r>
-    </w:p>
-    <w:p>
-      <w:pPr>
-        <w:pStyle w:val="Heading2"/>
-      </w:pPr>
-      <w:bookmarkStart w:id="43" w:name="figure-1"/>
-      <w:bookmarkEnd w:id="43"/>
-      <w:r>
-        <w:t xml:space="preserve">Figure 1</w:t>
-      </w:r>
-    </w:p>
-    <w:p>
-      <w:pPr>
-        <w:pStyle w:val="Heading3"/>
-      </w:pPr>
-      <w:bookmarkStart w:id="44" w:name="figure-1a"/>
-      <w:bookmarkEnd w:id="44"/>
       <w:r>
         <w:t xml:space="preserve">Figure 1A</w:t>
       </w:r>
@@ -6674,6 +6659,69 @@
                 <pic:pic>
                   <pic:nvPicPr>
                     <pic:cNvPr descr="../figures/Figure1A.png" id="0" name="Picture"/>
+                    <pic:cNvPicPr>
+                      <a:picLocks noChangeArrowheads="1" noChangeAspect="1"/>
+                    </pic:cNvPicPr>
+                  </pic:nvPicPr>
+                  <pic:blipFill>
+                    <a:blip r:embed="rId43"/>
+                    <a:stretch>
+                      <a:fillRect/>
+                    </a:stretch>
+                  </pic:blipFill>
+                  <pic:spPr bwMode="auto">
+                    <a:xfrm>
+                      <a:off x="0" y="0"/>
+                      <a:ext cx="5334000" cy="5334000"/>
+                    </a:xfrm>
+                    <a:prstGeom prst="rect">
+                      <a:avLst/>
+                    </a:prstGeom>
+                    <a:noFill/>
+                    <a:ln w="9525">
+                      <a:noFill/>
+                      <a:headEnd/>
+                      <a:tailEnd/>
+                    </a:ln>
+                  </pic:spPr>
+                </pic:pic>
+              </a:graphicData>
+            </a:graphic>
+          </wp:inline>
+        </w:drawing>
+      </w:r>
+    </w:p>
+    <w:p>
+      <w:pPr>
+        <w:pStyle w:val="ImageCaption"/>
+      </w:pPr>
+      <w:r>
+        <w:t xml:space="preserve">Proportion of cooperators over time when there are no opportunities for non-social adaptation</w:t>
+      </w:r>
+    </w:p>
+    <w:p/>
+    <w:p>
+      <w:pPr>
+        <w:pStyle w:val="Heading3"/>
+      </w:pPr>
+      <w:bookmarkStart w:id="44" w:name="figure-1b"/>
+      <w:bookmarkEnd w:id="44"/>
+      <w:r>
+        <w:t xml:space="preserve">Figure 1B</w:t>
+      </w:r>
+    </w:p>
+    <w:p>
+      <w:r>
+        <w:drawing>
+          <wp:inline>
+            <wp:extent cx="5334000" cy="5334000"/>
+            <wp:effectExtent b="0" l="0" r="0" t="0"/>
+            <wp:docPr descr="" id="1" name="Picture"/>
+            <a:graphic>
+              <a:graphicData uri="http://schemas.openxmlformats.org/drawingml/2006/picture">
+                <pic:pic>
+                  <pic:nvPicPr>
+                    <pic:cNvPr descr="../figures/Figure1B.png" id="0" name="Picture"/>
                     <pic:cNvPicPr>
                       <a:picLocks noChangeArrowheads="1" noChangeAspect="1"/>
                     </pic:cNvPicPr>
@@ -6711,18 +6759,17 @@
         <w:pStyle w:val="ImageCaption"/>
       </w:pPr>
       <w:r>
-        <w:t xml:space="preserve">Proportion of cooperators over time when there are no opportunities for non-social adaptation</w:t>
-      </w:r>
-    </w:p>
-    <w:p/>
+        <w:t xml:space="preserve">Proportion of cooperators over time with non-social adaptation (GNH)</w:t>
+      </w:r>
+    </w:p>
     <w:p>
       <w:pPr>
         <w:pStyle w:val="Heading3"/>
       </w:pPr>
-      <w:bookmarkStart w:id="46" w:name="figure-1b"/>
+      <w:bookmarkStart w:id="46" w:name="figure-1c"/>
       <w:bookmarkEnd w:id="46"/>
       <w:r>
-        <w:t xml:space="preserve">Figure 1B</w:t>
+        <w:t xml:space="preserve">Figure 1C</w:t>
       </w:r>
     </w:p>
     <w:p>
@@ -6736,7 +6783,7 @@
               <a:graphicData uri="http://schemas.openxmlformats.org/drawingml/2006/picture">
                 <pic:pic>
                   <pic:nvPicPr>
-                    <pic:cNvPr descr="../figures/Figure1B.png" id="0" name="Picture"/>
+                    <pic:cNvPr descr="../figures/Figure1C.png" id="0" name="Picture"/>
                     <pic:cNvPicPr>
                       <a:picLocks noChangeArrowheads="1" noChangeAspect="1"/>
                     </pic:cNvPicPr>
@@ -6774,17 +6821,17 @@
         <w:pStyle w:val="ImageCaption"/>
       </w:pPr>
       <w:r>
-        <w:t xml:space="preserve">Proportion of cooperators over time with non-social adaptation (GNH)</w:t>
+        <w:t xml:space="preserve">Proportion of cooperators over time with non-social adaptation and selective feedbacks</w:t>
       </w:r>
     </w:p>
     <w:p>
       <w:pPr>
         <w:pStyle w:val="Heading3"/>
       </w:pPr>
-      <w:bookmarkStart w:id="48" w:name="figure-1c"/>
+      <w:bookmarkStart w:id="48" w:name="figure-1x"/>
       <w:bookmarkEnd w:id="48"/>
       <w:r>
-        <w:t xml:space="preserve">Figure 1C</w:t>
+        <w:t xml:space="preserve">Figure 1X</w:t>
       </w:r>
     </w:p>
     <w:p>
@@ -6798,7 +6845,7 @@
               <a:graphicData uri="http://schemas.openxmlformats.org/drawingml/2006/picture">
                 <pic:pic>
                   <pic:nvPicPr>
-                    <pic:cNvPr descr="../figures/Figure1C.png" id="0" name="Picture"/>
+                    <pic:cNvPr descr="../figures/Figure1X.png" id="0" name="Picture"/>
                     <pic:cNvPicPr>
                       <a:picLocks noChangeArrowheads="1" noChangeAspect="1"/>
                     </pic:cNvPicPr>
@@ -6836,78 +6883,16 @@
         <w:pStyle w:val="ImageCaption"/>
       </w:pPr>
       <w:r>
-        <w:t xml:space="preserve">Proportion of cooperators over time with non-social adaptation and selective feedbacks</w:t>
-      </w:r>
-    </w:p>
-    <w:p>
-      <w:pPr>
-        <w:pStyle w:val="Heading3"/>
-      </w:pPr>
-      <w:bookmarkStart w:id="50" w:name="figure-1x"/>
+        <w:t xml:space="preserve">Proportion of cooperators over time without negative niche construction</w:t>
+      </w:r>
+    </w:p>
+    <w:p/>
+    <w:p>
+      <w:pPr>
+        <w:pStyle w:val="Heading2"/>
+      </w:pPr>
+      <w:bookmarkStart w:id="50" w:name="figure-2"/>
       <w:bookmarkEnd w:id="50"/>
-      <w:r>
-        <w:t xml:space="preserve">Figure 1X</w:t>
-      </w:r>
-    </w:p>
-    <w:p>
-      <w:r>
-        <w:drawing>
-          <wp:inline>
-            <wp:extent cx="5334000" cy="5334000"/>
-            <wp:effectExtent b="0" l="0" r="0" t="0"/>
-            <wp:docPr descr="" id="1" name="Picture"/>
-            <a:graphic>
-              <a:graphicData uri="http://schemas.openxmlformats.org/drawingml/2006/picture">
-                <pic:pic>
-                  <pic:nvPicPr>
-                    <pic:cNvPr descr="../figures/Figure1X.png" id="0" name="Picture"/>
-                    <pic:cNvPicPr>
-                      <a:picLocks noChangeArrowheads="1" noChangeAspect="1"/>
-                    </pic:cNvPicPr>
-                  </pic:nvPicPr>
-                  <pic:blipFill>
-                    <a:blip r:embed="rId51"/>
-                    <a:stretch>
-                      <a:fillRect/>
-                    </a:stretch>
-                  </pic:blipFill>
-                  <pic:spPr bwMode="auto">
-                    <a:xfrm>
-                      <a:off x="0" y="0"/>
-                      <a:ext cx="5334000" cy="5334000"/>
-                    </a:xfrm>
-                    <a:prstGeom prst="rect">
-                      <a:avLst/>
-                    </a:prstGeom>
-                    <a:noFill/>
-                    <a:ln w="9525">
-                      <a:noFill/>
-                      <a:headEnd/>
-                      <a:tailEnd/>
-                    </a:ln>
-                  </pic:spPr>
-                </pic:pic>
-              </a:graphicData>
-            </a:graphic>
-          </wp:inline>
-        </w:drawing>
-      </w:r>
-    </w:p>
-    <w:p>
-      <w:pPr>
-        <w:pStyle w:val="ImageCaption"/>
-      </w:pPr>
-      <w:r>
-        <w:t xml:space="preserve">Proportion of cooperators over time without negative niche construction</w:t>
-      </w:r>
-    </w:p>
-    <w:p/>
-    <w:p>
-      <w:pPr>
-        <w:pStyle w:val="Heading2"/>
-      </w:pPr>
-      <w:bookmarkStart w:id="52" w:name="figure-2"/>
-      <w:bookmarkEnd w:id="52"/>
       <w:r>
         <w:t xml:space="preserve">Figure 2</w:t>
       </w:r>
@@ -6929,7 +6914,7 @@
                     </pic:cNvPicPr>
                   </pic:nvPicPr>
                   <pic:blipFill>
-                    <a:blip r:embed="rId53"/>
+                    <a:blip r:embed="rId51"/>
                     <a:stretch>
                       <a:fillRect/>
                     </a:stretch>
@@ -6969,8 +6954,8 @@
       <w:pPr>
         <w:pStyle w:val="Heading2"/>
       </w:pPr>
-      <w:bookmarkStart w:id="54" w:name="figure-3"/>
-      <w:bookmarkEnd w:id="54"/>
+      <w:bookmarkStart w:id="52" w:name="figure-3"/>
+      <w:bookmarkEnd w:id="52"/>
       <w:r>
         <w:t xml:space="preserve">Figure 3</w:t>
       </w:r>
@@ -6984,8 +6969,8 @@
       <w:pPr>
         <w:pStyle w:val="Heading3"/>
       </w:pPr>
-      <w:bookmarkStart w:id="55" w:name="figure-3a---fitness-for-base-case-niche-construction"/>
-      <w:bookmarkEnd w:id="55"/>
+      <w:bookmarkStart w:id="53" w:name="figure-3a---fitness-for-base-case-niche-construction"/>
+      <w:bookmarkEnd w:id="53"/>
       <w:r>
         <w:t xml:space="preserve">Figure 3A - Fitness for base case: niche construction</w:t>
       </w:r>
@@ -7002,6 +6987,68 @@
                 <pic:pic>
                   <pic:nvPicPr>
                     <pic:cNvPr descr="../figures/Figure3A.png" id="0" name="Picture"/>
+                    <pic:cNvPicPr>
+                      <a:picLocks noChangeArrowheads="1" noChangeAspect="1"/>
+                    </pic:cNvPicPr>
+                  </pic:nvPicPr>
+                  <pic:blipFill>
+                    <a:blip r:embed="rId54"/>
+                    <a:stretch>
+                      <a:fillRect/>
+                    </a:stretch>
+                  </pic:blipFill>
+                  <pic:spPr bwMode="auto">
+                    <a:xfrm>
+                      <a:off x="0" y="0"/>
+                      <a:ext cx="5334000" cy="3295227"/>
+                    </a:xfrm>
+                    <a:prstGeom prst="rect">
+                      <a:avLst/>
+                    </a:prstGeom>
+                    <a:noFill/>
+                    <a:ln w="9525">
+                      <a:noFill/>
+                      <a:headEnd/>
+                      <a:tailEnd/>
+                    </a:ln>
+                  </pic:spPr>
+                </pic:pic>
+              </a:graphicData>
+            </a:graphic>
+          </wp:inline>
+        </w:drawing>
+      </w:r>
+    </w:p>
+    <w:p>
+      <w:pPr>
+        <w:pStyle w:val="ImageCaption"/>
+      </w:pPr>
+      <w:r>
+        <w:t xml:space="preserve">Grand mean Fitness of cooperators and defectors TODO</w:t>
+      </w:r>
+    </w:p>
+    <w:p>
+      <w:pPr>
+        <w:pStyle w:val="Heading3"/>
+      </w:pPr>
+      <w:bookmarkStart w:id="55" w:name="figure-3b---fitness-with-double-delta-no-epsilon"/>
+      <w:bookmarkEnd w:id="55"/>
+      <w:r>
+        <w:t xml:space="preserve">Figure 3B - Fitness with double delta, no epsilon</w:t>
+      </w:r>
+    </w:p>
+    <w:p>
+      <w:r>
+        <w:drawing>
+          <wp:inline>
+            <wp:extent cx="5334000" cy="3295227"/>
+            <wp:effectExtent b="0" l="0" r="0" t="0"/>
+            <wp:docPr descr="" id="1" name="Picture"/>
+            <a:graphic>
+              <a:graphicData uri="http://schemas.openxmlformats.org/drawingml/2006/picture">
+                <pic:pic>
+                  <pic:nvPicPr>
+                    <pic:cNvPr descr="../figures/Figure3B.png" id="0" name="Picture"/>
                     <pic:cNvPicPr>
                       <a:picLocks noChangeArrowheads="1" noChangeAspect="1"/>
                     </pic:cNvPicPr>
@@ -7039,17 +7086,17 @@
         <w:pStyle w:val="ImageCaption"/>
       </w:pPr>
       <w:r>
-        <w:t xml:space="preserve">Grand mean Fitness of cooperators and defectors TODO</w:t>
+        <w:t xml:space="preserve">Grand mean Fitness of cooperators and defectors, double delta, no epsilon TODO</w:t>
       </w:r>
     </w:p>
     <w:p>
       <w:pPr>
         <w:pStyle w:val="Heading3"/>
       </w:pPr>
-      <w:bookmarkStart w:id="57" w:name="figure-3b---fitness-with-double-delta-no-epsilon"/>
+      <w:bookmarkStart w:id="57" w:name="figure-3c---fitness-with-no-negative-niche-construction-l5-a5"/>
       <w:bookmarkEnd w:id="57"/>
       <w:r>
-        <w:t xml:space="preserve">Figure 3B - Fitness with double delta, no epsilon</w:t>
+        <w:t xml:space="preserve">Figure 3C - Fitness with no negative niche construction (L=5, A=5)</w:t>
       </w:r>
     </w:p>
     <w:p>
@@ -7063,7 +7110,7 @@
               <a:graphicData uri="http://schemas.openxmlformats.org/drawingml/2006/picture">
                 <pic:pic>
                   <pic:nvPicPr>
-                    <pic:cNvPr descr="../figures/Figure3B.png" id="0" name="Picture"/>
+                    <pic:cNvPr descr="../figures/Figure3C.png" id="0" name="Picture"/>
                     <pic:cNvPicPr>
                       <a:picLocks noChangeArrowheads="1" noChangeAspect="1"/>
                     </pic:cNvPicPr>
@@ -7101,17 +7148,17 @@
         <w:pStyle w:val="ImageCaption"/>
       </w:pPr>
       <w:r>
-        <w:t xml:space="preserve">Grand mean Fitness of cooperators and defectors, double delta, no epsilon TODO</w:t>
+        <w:t xml:space="preserve">Grand mean Fitness of cooperators and defectors, no negative niche construction TODO</w:t>
       </w:r>
     </w:p>
     <w:p>
       <w:pPr>
         <w:pStyle w:val="Heading3"/>
       </w:pPr>
-      <w:bookmarkStart w:id="59" w:name="figure-3c---fitness-with-no-negative-niche-construction-l5-a5"/>
+      <w:bookmarkStart w:id="59" w:name="figure-3d---fitness-with-extreme-negative-niche-construction-l1-a6"/>
       <w:bookmarkEnd w:id="59"/>
       <w:r>
-        <w:t xml:space="preserve">Figure 3C - Fitness with no negative niche construction (L=5, A=5)</w:t>
+        <w:t xml:space="preserve">Figure 3D - Fitness with extreme negative niche construction (L=1, A=6)</w:t>
       </w:r>
     </w:p>
     <w:p>
@@ -7125,7 +7172,7 @@
               <a:graphicData uri="http://schemas.openxmlformats.org/drawingml/2006/picture">
                 <pic:pic>
                   <pic:nvPicPr>
-                    <pic:cNvPr descr="../figures/Figure3C.png" id="0" name="Picture"/>
+                    <pic:cNvPr descr="../figures/Figure3D.png" id="0" name="Picture"/>
                     <pic:cNvPicPr>
                       <a:picLocks noChangeArrowheads="1" noChangeAspect="1"/>
                     </pic:cNvPicPr>
@@ -7163,17 +7210,58 @@
         <w:pStyle w:val="ImageCaption"/>
       </w:pPr>
       <w:r>
-        <w:t xml:space="preserve">Grand mean Fitness of cooperators and defectors, no negative niche construction TODO</w:t>
+        <w:t xml:space="preserve">Grand mean Fitness of cooperators and defectors, extreme negative niche construction TODO</w:t>
+      </w:r>
+    </w:p>
+    <w:p/>
+    <w:p>
+      <w:pPr>
+        <w:pStyle w:val="Heading2"/>
+      </w:pPr>
+      <w:bookmarkStart w:id="61" w:name="figure-4"/>
+      <w:bookmarkEnd w:id="61"/>
+      <w:r>
+        <w:t xml:space="preserve">Figure 4</w:t>
+      </w:r>
+    </w:p>
+    <w:p>
+      <w:r>
+        <w:t xml:space="preserve">Cooperators invade from single population</w:t>
+      </w:r>
+    </w:p>
+    <w:p>
+      <w:pPr>
+        <w:pStyle w:val="Heading2"/>
+      </w:pPr>
+      <w:bookmarkStart w:id="62" w:name="figure-5"/>
+      <w:bookmarkEnd w:id="62"/>
+      <w:r>
+        <w:t xml:space="preserve">Figure 5</w:t>
+      </w:r>
+    </w:p>
+    <w:p>
+      <w:r>
+        <w:t xml:space="preserve">Defectors are kept at bay</w:t>
+      </w:r>
+    </w:p>
+    <w:p>
+      <w:pPr>
+        <w:pStyle w:val="Heading2"/>
+      </w:pPr>
+      <w:bookmarkStart w:id="63" w:name="figure-6"/>
+      <w:bookmarkEnd w:id="63"/>
+      <w:r>
+        <w:t xml:space="preserve">Figure 6</w:t>
       </w:r>
     </w:p>
     <w:p>
       <w:pPr>
         <w:pStyle w:val="Heading3"/>
       </w:pPr>
-      <w:bookmarkStart w:id="61" w:name="figure-3d---fitness-with-extreme-negative-niche-construction-l1-a6"/>
-      <w:bookmarkEnd w:id="61"/>
-      <w:r>
-        <w:t xml:space="preserve">Figure 3D - Fitness with extreme negative niche construction (L=1, A=6)</w:t>
+      <w:bookmarkStart w:id="64" w:name="figure-6a---effect-of-migration-rate-m"/>
+      <w:bookmarkEnd w:id="64"/>
+      <w:r>
+        <w:t xml:space="preserve">Figure 6A - Effect of Migration Rate (m)</w:t>
       </w:r>
     </w:p>
     <w:p>
@@ -7187,13 +7275,13 @@
               <a:graphicData uri="http://schemas.openxmlformats.org/drawingml/2006/picture">
                 <pic:pic>
                   <pic:nvPicPr>
-                    <pic:cNvPr descr="../figures/Figure3D.png" id="0" name="Picture"/>
+                    <pic:cNvPr descr="../figures/Figure6A.png" id="0" name="Picture"/>
                     <pic:cNvPicPr>
                       <a:picLocks noChangeArrowheads="1" noChangeAspect="1"/>
                     </pic:cNvPicPr>
                   </pic:nvPicPr>
                   <pic:blipFill>
-                    <a:blip r:embed="rId62"/>
+                    <a:blip r:embed="rId65"/>
                     <a:stretch>
                       <a:fillRect/>
                     </a:stretch>
@@ -7225,129 +7313,26 @@
         <w:pStyle w:val="ImageCaption"/>
       </w:pPr>
       <w:r>
-        <w:t xml:space="preserve">Grand mean Fitness of cooperators and defectors, extreme negative niche construction TODO</w:t>
+        <w:t xml:space="preserve">TODO Cooperator Presence for different migration rates</w:t>
+      </w:r>
+    </w:p>
+    <w:p>
+      <w:pPr>
+        <w:pStyle w:val="Heading3"/>
+      </w:pPr>
+      <w:bookmarkStart w:id="66" w:name="figure-6b---effect-of-public-good-benefit-smax-smin"/>
+      <w:bookmarkEnd w:id="66"/>
+      <w:r>
+        <w:t xml:space="preserve">Figure 6B - Effect of Public Good Benefit (Smax-Smin)</w:t>
       </w:r>
     </w:p>
     <w:p/>
     <w:p>
       <w:pPr>
-        <w:pStyle w:val="Heading2"/>
-      </w:pPr>
-      <w:bookmarkStart w:id="63" w:name="figure-4"/>
-      <w:bookmarkEnd w:id="63"/>
-      <w:r>
-        <w:t xml:space="preserve">Figure 4</w:t>
-      </w:r>
-    </w:p>
-    <w:p>
-      <w:r>
-        <w:t xml:space="preserve">Cooperators invade from single population</w:t>
-      </w:r>
-    </w:p>
-    <w:p>
-      <w:pPr>
-        <w:pStyle w:val="Heading2"/>
-      </w:pPr>
-      <w:bookmarkStart w:id="64" w:name="figure-5"/>
-      <w:bookmarkEnd w:id="64"/>
-      <w:r>
-        <w:t xml:space="preserve">Figure 5</w:t>
-      </w:r>
-    </w:p>
-    <w:p>
-      <w:r>
-        <w:t xml:space="preserve">Defectors are kept at bay</w:t>
-      </w:r>
-    </w:p>
-    <w:p>
-      <w:pPr>
-        <w:pStyle w:val="Heading2"/>
-      </w:pPr>
-      <w:bookmarkStart w:id="65" w:name="figure-6"/>
-      <w:bookmarkEnd w:id="65"/>
-      <w:r>
-        <w:t xml:space="preserve">Figure 6</w:t>
-      </w:r>
-    </w:p>
-    <w:p>
-      <w:pPr>
-        <w:pStyle w:val="Heading3"/>
-      </w:pPr>
-      <w:bookmarkStart w:id="66" w:name="figure-6a---effect-of-migration-rate-m"/>
-      <w:bookmarkEnd w:id="66"/>
-      <w:r>
-        <w:t xml:space="preserve">Figure 6A - Effect of Migration Rate (m)</w:t>
-      </w:r>
-    </w:p>
-    <w:p>
-      <w:r>
-        <w:drawing>
-          <wp:inline>
-            <wp:extent cx="5334000" cy="3295227"/>
-            <wp:effectExtent b="0" l="0" r="0" t="0"/>
-            <wp:docPr descr="" id="1" name="Picture"/>
-            <a:graphic>
-              <a:graphicData uri="http://schemas.openxmlformats.org/drawingml/2006/picture">
-                <pic:pic>
-                  <pic:nvPicPr>
-                    <pic:cNvPr descr="../figures/Figure6A.png" id="0" name="Picture"/>
-                    <pic:cNvPicPr>
-                      <a:picLocks noChangeArrowheads="1" noChangeAspect="1"/>
-                    </pic:cNvPicPr>
-                  </pic:nvPicPr>
-                  <pic:blipFill>
-                    <a:blip r:embed="rId67"/>
-                    <a:stretch>
-                      <a:fillRect/>
-                    </a:stretch>
-                  </pic:blipFill>
-                  <pic:spPr bwMode="auto">
-                    <a:xfrm>
-                      <a:off x="0" y="0"/>
-                      <a:ext cx="5334000" cy="3295227"/>
-                    </a:xfrm>
-                    <a:prstGeom prst="rect">
-                      <a:avLst/>
-                    </a:prstGeom>
-                    <a:noFill/>
-                    <a:ln w="9525">
-                      <a:noFill/>
-                      <a:headEnd/>
-                      <a:tailEnd/>
-                    </a:ln>
-                  </pic:spPr>
-                </pic:pic>
-              </a:graphicData>
-            </a:graphic>
-          </wp:inline>
-        </w:drawing>
-      </w:r>
-    </w:p>
-    <w:p>
-      <w:pPr>
-        <w:pStyle w:val="ImageCaption"/>
-      </w:pPr>
-      <w:r>
-        <w:t xml:space="preserve">TODO Cooperator Presence for different migration rates</w:t>
-      </w:r>
-    </w:p>
-    <w:p>
-      <w:pPr>
-        <w:pStyle w:val="Heading3"/>
-      </w:pPr>
-      <w:bookmarkStart w:id="68" w:name="figure-6b---effect-of-public-good-benefit-smax-smin"/>
-      <w:bookmarkEnd w:id="68"/>
-      <w:r>
-        <w:t xml:space="preserve">Figure 6B - Effect of Public Good Benefit (Smax-Smin)</w:t>
-      </w:r>
-    </w:p>
-    <w:p/>
-    <w:p>
-      <w:pPr>
         <w:pStyle w:val="Heading1"/>
       </w:pPr>
-      <w:bookmarkStart w:id="69" w:name="tables"/>
-      <w:bookmarkEnd w:id="69"/>
+      <w:bookmarkStart w:id="67" w:name="tables"/>
+      <w:bookmarkEnd w:id="67"/>
       <w:r>
         <w:t xml:space="preserve">Tables</w:t>
       </w:r>
@@ -8267,8 +8252,8 @@
       <w:pPr>
         <w:pStyle w:val="Heading1"/>
       </w:pPr>
-      <w:bookmarkStart w:id="70" w:name="references"/>
-      <w:bookmarkEnd w:id="70"/>
+      <w:bookmarkStart w:id="68" w:name="references"/>
+      <w:bookmarkEnd w:id="68"/>
       <w:r>
         <w:t xml:space="preserve">References</w:t>
       </w:r>
@@ -8327,7 +8312,7 @@
       <w:r>
         <w:t xml:space="preserve"> </w:t>
       </w:r>
-      <w:hyperlink r:id="rId71">
+      <w:hyperlink r:id="rId69">
         <w:r>
           <w:rPr>
             <w:rStyle w:val="Link"/>
@@ -8789,7 +8774,7 @@
       <w:r>
         <w:t xml:space="preserve"> </w:t>
       </w:r>
-      <w:hyperlink r:id="rId72">
+      <w:hyperlink r:id="rId70">
         <w:r>
           <w:rPr>
             <w:rStyle w:val="Link"/>
@@ -9713,7 +9698,7 @@
     </w:lvl>
   </w:abstractNum>
   <w:abstractNum w:abstractNumId="990">
-    <w:nsid w:val="18b1426c"/>
+    <w:nsid w:val="5ed22597"/>
     <w:multiLevelType w:val="multilevel"/>
     <w:lvl w:ilvl="0">
       <w:numFmt w:val="bullet"/>
@@ -9794,7 +9779,7 @@
     </w:lvl>
   </w:abstractNum>
   <w:abstractNum w:abstractNumId="991">
-    <w:nsid w:val="1bc0d71f"/>
+    <w:nsid w:val="a238fe20"/>
     <w:multiLevelType w:val="multilevel"/>
     <w:lvl w:ilvl="0">
       <w:numFmt w:val="bullet"/>

</xml_diff>

<commit_message>
Added data from another migration rate replicate
* Updated dataset
* Updated Figure 6A
</commit_message>
<xml_diff>
--- a/paper/ncnh-latest.docx
+++ b/paper/ncnh-latest.docx
@@ -9698,7 +9698,7 @@
     </w:lvl>
   </w:abstractNum>
   <w:abstractNum w:abstractNumId="990">
-    <w:nsid w:val="5ed22597"/>
+    <w:nsid w:val="733ea3e4"/>
     <w:multiLevelType w:val="multilevel"/>
     <w:lvl w:ilvl="0">
       <w:numFmt w:val="bullet"/>
@@ -9779,7 +9779,7 @@
     </w:lvl>
   </w:abstractNum>
   <w:abstractNum w:abstractNumId="991">
-    <w:nsid w:val="a238fe20"/>
+    <w:nsid w:val="8e07bade"/>
     <w:multiLevelType w:val="multilevel"/>
     <w:lvl w:ilvl="0">
       <w:numFmt w:val="bullet"/>

</xml_diff>

<commit_message>
Added additional L05_A05_1xDelta_1xEpsilon data
* Updated combined data set
* Updated figures
* Added script for plotting figure 6A
</commit_message>
<xml_diff>
--- a/paper/ncnh-latest.docx
+++ b/paper/ncnh-latest.docx
@@ -9910,7 +9910,7 @@
     </w:lvl>
   </w:abstractNum>
   <w:abstractNum w:abstractNumId="990">
-    <w:nsid w:val="3e5f5427"/>
+    <w:nsid w:val="30d7bfbb"/>
     <w:multiLevelType w:val="multilevel"/>
     <w:lvl w:ilvl="0">
       <w:numFmt w:val="bullet"/>
@@ -9991,7 +9991,7 @@
     </w:lvl>
   </w:abstractNum>
   <w:abstractNum w:abstractNumId="991">
-    <w:nsid w:val="51542981"/>
+    <w:nsid w:val="6606fee5"/>
     <w:multiLevelType w:val="multilevel"/>
     <w:lvl w:ilvl="0">
       <w:numFmt w:val="bullet"/>

</xml_diff>

<commit_message>
Added more migration data
* Updated data set
* Updated figure 6
</commit_message>
<xml_diff>
--- a/paper/ncnh-latest.docx
+++ b/paper/ncnh-latest.docx
@@ -7078,7 +7078,7 @@
       <w:r>
         <w:drawing>
           <wp:inline>
-            <wp:extent cx="5334000" cy="3600779"/>
+            <wp:extent cx="5334000" cy="3295968"/>
             <wp:effectExtent b="0" l="0" r="0" t="0"/>
             <wp:docPr descr="" id="1" name="Picture"/>
             <a:graphic>
@@ -7099,7 +7099,7 @@
                   <pic:spPr bwMode="auto">
                     <a:xfrm>
                       <a:off x="0" y="0"/>
-                      <a:ext cx="5334000" cy="3600779"/>
+                      <a:ext cx="5334000" cy="3295968"/>
                     </a:xfrm>
                     <a:prstGeom prst="rect">
                       <a:avLst/>
@@ -9910,7 +9910,7 @@
     </w:lvl>
   </w:abstractNum>
   <w:abstractNum w:abstractNumId="990">
-    <w:nsid w:val="30d7bfbb"/>
+    <w:nsid w:val="92e27afe"/>
     <w:multiLevelType w:val="multilevel"/>
     <w:lvl w:ilvl="0">
       <w:numFmt w:val="bullet"/>
@@ -9991,7 +9991,7 @@
     </w:lvl>
   </w:abstractNum>
   <w:abstractNum w:abstractNumId="991">
-    <w:nsid w:val="6606fee5"/>
+    <w:nsid w:val="fc365ad8"/>
     <w:multiLevelType w:val="multilevel"/>
     <w:lvl w:ilvl="0">
       <w:numFmt w:val="bullet"/>

</xml_diff>

<commit_message>
Minor tweak in methods
</commit_message>
<xml_diff>
--- a/paper/ncnh-latest.docx
+++ b/paper/ncnh-latest.docx
@@ -9910,7 +9910,7 @@
     </w:lvl>
   </w:abstractNum>
   <w:abstractNum w:abstractNumId="990">
-    <w:nsid w:val="92e27afe"/>
+    <w:nsid w:val="825dda95"/>
     <w:multiLevelType w:val="multilevel"/>
     <w:lvl w:ilvl="0">
       <w:numFmt w:val="bullet"/>
@@ -9991,7 +9991,7 @@
     </w:lvl>
   </w:abstractNum>
   <w:abstractNum w:abstractNumId="991">
-    <w:nsid w:val="fc365ad8"/>
+    <w:nsid w:val="1541b1a7"/>
     <w:multiLevelType w:val="multilevel"/>
     <w:lvl w:ilvl="0">
       <w:numFmt w:val="bullet"/>

</xml_diff>

<commit_message>
Added 'coop_invade' scheme for initializing the metapopulation
</commit_message>
<xml_diff>
--- a/paper/ncnh-latest.docx
+++ b/paper/ncnh-latest.docx
@@ -2236,7 +2236,7 @@
     </w:p>
     <w:p>
       <w:r>
-        <w:t xml:space="preserve">Organisms also influence their environment, which, in turn, influences selection. We model this as a form of frequency dependent selection. Specifically, the selective value of adaptive allele</w:t>
+        <w:t xml:space="preserve">Organisms also influence their environment, which, in turn, influences selection. We model this as a form of density dependent selection. Specifically, the selective value of adaptive allele</w:t>
       </w:r>
       <w:r>
         <w:t xml:space="preserve"> </w:t>
@@ -9910,7 +9910,7 @@
     </w:lvl>
   </w:abstractNum>
   <w:abstractNum w:abstractNumId="990">
-    <w:nsid w:val="825dda95"/>
+    <w:nsid w:val="551c27e2"/>
     <w:multiLevelType w:val="multilevel"/>
     <w:lvl w:ilvl="0">
       <w:numFmt w:val="bullet"/>
@@ -9991,7 +9991,7 @@
     </w:lvl>
   </w:abstractNum>
   <w:abstractNum w:abstractNumId="991">
-    <w:nsid w:val="1541b1a7"/>
+    <w:nsid w:val="ee957a9d"/>
     <w:multiLevelType w:val="multilevel"/>
     <w:lvl w:ilvl="0">
       <w:numFmt w:val="bullet"/>

</xml_diff>

<commit_message>
Version bump for ncsimulate
</commit_message>
<xml_diff>
--- a/paper/ncnh-latest.docx
+++ b/paper/ncnh-latest.docx
@@ -9910,7 +9910,7 @@
     </w:lvl>
   </w:abstractNum>
   <w:abstractNum w:abstractNumId="990">
-    <w:nsid w:val="551c27e2"/>
+    <w:nsid w:val="92a0c504"/>
     <w:multiLevelType w:val="multilevel"/>
     <w:lvl w:ilvl="0">
       <w:numFmt w:val="bullet"/>
@@ -9991,7 +9991,7 @@
     </w:lvl>
   </w:abstractNum>
   <w:abstractNum w:abstractNumId="991">
-    <w:nsid w:val="ee957a9d"/>
+    <w:nsid w:val="7bd11ae7"/>
     <w:multiLevelType w:val="multilevel"/>
     <w:lvl w:ilvl="0">
       <w:numFmt w:val="bullet"/>

</xml_diff>

<commit_message>
figure 1 now a single image
</commit_message>
<xml_diff>
--- a/paper/ncnh-latest.docx
+++ b/paper/ncnh-latest.docx
@@ -6813,33 +6813,23 @@
       </w:r>
     </w:p>
     <w:p>
-      <w:pPr>
-        <w:pStyle w:val="Heading3"/>
-      </w:pPr>
-      <w:bookmarkStart w:id="41" w:name="figure-1a"/>
-      <w:bookmarkEnd w:id="41"/>
-      <w:r>
-        <w:t xml:space="preserve">Figure 1A</w:t>
-      </w:r>
-    </w:p>
-    <w:p>
       <w:r>
         <w:drawing>
           <wp:inline>
-            <wp:extent cx="5334000" cy="5334000"/>
+            <wp:extent cx="5334000" cy="1933965"/>
             <wp:effectExtent b="0" l="0" r="0" t="0"/>
             <wp:docPr descr="" id="1" name="Picture"/>
             <a:graphic>
               <a:graphicData uri="http://schemas.openxmlformats.org/drawingml/2006/picture">
                 <pic:pic>
                   <pic:nvPicPr>
-                    <pic:cNvPr descr="../figures/Figure1A.png" id="0" name="Picture"/>
+                    <pic:cNvPr descr="../figures/Figure1.png" id="0" name="Picture"/>
                     <pic:cNvPicPr>
                       <a:picLocks noChangeArrowheads="1" noChangeAspect="1"/>
                     </pic:cNvPicPr>
                   </pic:nvPicPr>
                   <pic:blipFill>
-                    <a:blip r:embed="rId42"/>
+                    <a:blip r:embed="rId41"/>
                     <a:stretch>
                       <a:fillRect/>
                     </a:stretch>
@@ -6847,7 +6837,7 @@
                   <pic:spPr bwMode="auto">
                     <a:xfrm>
                       <a:off x="0" y="0"/>
-                      <a:ext cx="5334000" cy="5334000"/>
+                      <a:ext cx="5334000" cy="1933965"/>
                     </a:xfrm>
                     <a:prstGeom prst="rect">
                       <a:avLst/>
@@ -6871,205 +6861,16 @@
         <w:pStyle w:val="ImageCaption"/>
       </w:pPr>
       <w:r>
-        <w:t xml:space="preserve">Proportion of cooperators over time when there are no opportunities for non-social adaptation</w:t>
+        <w:t xml:space="preserve">Proportion of cooperators over time TODO</w:t>
       </w:r>
     </w:p>
     <w:p/>
     <w:p>
       <w:pPr>
-        <w:pStyle w:val="Heading3"/>
-      </w:pPr>
-      <w:bookmarkStart w:id="43" w:name="figure-1b"/>
-      <w:bookmarkEnd w:id="43"/>
-      <w:r>
-        <w:t xml:space="preserve">Figure 1B</w:t>
-      </w:r>
-    </w:p>
-    <w:p>
-      <w:r>
-        <w:drawing>
-          <wp:inline>
-            <wp:extent cx="5334000" cy="5334000"/>
-            <wp:effectExtent b="0" l="0" r="0" t="0"/>
-            <wp:docPr descr="" id="1" name="Picture"/>
-            <a:graphic>
-              <a:graphicData uri="http://schemas.openxmlformats.org/drawingml/2006/picture">
-                <pic:pic>
-                  <pic:nvPicPr>
-                    <pic:cNvPr descr="../figures/Figure1B.png" id="0" name="Picture"/>
-                    <pic:cNvPicPr>
-                      <a:picLocks noChangeArrowheads="1" noChangeAspect="1"/>
-                    </pic:cNvPicPr>
-                  </pic:nvPicPr>
-                  <pic:blipFill>
-                    <a:blip r:embed="rId44"/>
-                    <a:stretch>
-                      <a:fillRect/>
-                    </a:stretch>
-                  </pic:blipFill>
-                  <pic:spPr bwMode="auto">
-                    <a:xfrm>
-                      <a:off x="0" y="0"/>
-                      <a:ext cx="5334000" cy="5334000"/>
-                    </a:xfrm>
-                    <a:prstGeom prst="rect">
-                      <a:avLst/>
-                    </a:prstGeom>
-                    <a:noFill/>
-                    <a:ln w="9525">
-                      <a:noFill/>
-                      <a:headEnd/>
-                      <a:tailEnd/>
-                    </a:ln>
-                  </pic:spPr>
-                </pic:pic>
-              </a:graphicData>
-            </a:graphic>
-          </wp:inline>
-        </w:drawing>
-      </w:r>
-    </w:p>
-    <w:p>
-      <w:pPr>
-        <w:pStyle w:val="ImageCaption"/>
-      </w:pPr>
-      <w:r>
-        <w:t xml:space="preserve">Proportion of cooperators over time with non-social adaptation (GNH)</w:t>
-      </w:r>
-    </w:p>
-    <w:p/>
-    <w:p>
-      <w:pPr>
-        <w:pStyle w:val="Heading3"/>
-      </w:pPr>
-      <w:bookmarkStart w:id="45" w:name="figure-1c"/>
-      <w:bookmarkEnd w:id="45"/>
-      <w:r>
-        <w:t xml:space="preserve">Figure 1C</w:t>
-      </w:r>
-    </w:p>
-    <w:p>
-      <w:r>
-        <w:drawing>
-          <wp:inline>
-            <wp:extent cx="5334000" cy="5334000"/>
-            <wp:effectExtent b="0" l="0" r="0" t="0"/>
-            <wp:docPr descr="" id="1" name="Picture"/>
-            <a:graphic>
-              <a:graphicData uri="http://schemas.openxmlformats.org/drawingml/2006/picture">
-                <pic:pic>
-                  <pic:nvPicPr>
-                    <pic:cNvPr descr="../figures/Figure1C.png" id="0" name="Picture"/>
-                    <pic:cNvPicPr>
-                      <a:picLocks noChangeArrowheads="1" noChangeAspect="1"/>
-                    </pic:cNvPicPr>
-                  </pic:nvPicPr>
-                  <pic:blipFill>
-                    <a:blip r:embed="rId46"/>
-                    <a:stretch>
-                      <a:fillRect/>
-                    </a:stretch>
-                  </pic:blipFill>
-                  <pic:spPr bwMode="auto">
-                    <a:xfrm>
-                      <a:off x="0" y="0"/>
-                      <a:ext cx="5334000" cy="5334000"/>
-                    </a:xfrm>
-                    <a:prstGeom prst="rect">
-                      <a:avLst/>
-                    </a:prstGeom>
-                    <a:noFill/>
-                    <a:ln w="9525">
-                      <a:noFill/>
-                      <a:headEnd/>
-                      <a:tailEnd/>
-                    </a:ln>
-                  </pic:spPr>
-                </pic:pic>
-              </a:graphicData>
-            </a:graphic>
-          </wp:inline>
-        </w:drawing>
-      </w:r>
-    </w:p>
-    <w:p>
-      <w:pPr>
-        <w:pStyle w:val="ImageCaption"/>
-      </w:pPr>
-      <w:r>
-        <w:t xml:space="preserve">Proportion of cooperators over time with non-social adaptation and selective feedbacks</w:t>
-      </w:r>
-    </w:p>
-    <w:p/>
-    <w:p>
-      <w:pPr>
-        <w:pStyle w:val="Heading3"/>
-      </w:pPr>
-      <w:bookmarkStart w:id="47" w:name="figure-1x"/>
-      <w:bookmarkEnd w:id="47"/>
-      <w:r>
-        <w:t xml:space="preserve">Figure 1X</w:t>
-      </w:r>
-    </w:p>
-    <w:p>
-      <w:r>
-        <w:drawing>
-          <wp:inline>
-            <wp:extent cx="5334000" cy="5334000"/>
-            <wp:effectExtent b="0" l="0" r="0" t="0"/>
-            <wp:docPr descr="" id="1" name="Picture"/>
-            <a:graphic>
-              <a:graphicData uri="http://schemas.openxmlformats.org/drawingml/2006/picture">
-                <pic:pic>
-                  <pic:nvPicPr>
-                    <pic:cNvPr descr="../figures/Figure1X.png" id="0" name="Picture"/>
-                    <pic:cNvPicPr>
-                      <a:picLocks noChangeArrowheads="1" noChangeAspect="1"/>
-                    </pic:cNvPicPr>
-                  </pic:nvPicPr>
-                  <pic:blipFill>
-                    <a:blip r:embed="rId48"/>
-                    <a:stretch>
-                      <a:fillRect/>
-                    </a:stretch>
-                  </pic:blipFill>
-                  <pic:spPr bwMode="auto">
-                    <a:xfrm>
-                      <a:off x="0" y="0"/>
-                      <a:ext cx="5334000" cy="5334000"/>
-                    </a:xfrm>
-                    <a:prstGeom prst="rect">
-                      <a:avLst/>
-                    </a:prstGeom>
-                    <a:noFill/>
-                    <a:ln w="9525">
-                      <a:noFill/>
-                      <a:headEnd/>
-                      <a:tailEnd/>
-                    </a:ln>
-                  </pic:spPr>
-                </pic:pic>
-              </a:graphicData>
-            </a:graphic>
-          </wp:inline>
-        </w:drawing>
-      </w:r>
-    </w:p>
-    <w:p>
-      <w:pPr>
-        <w:pStyle w:val="ImageCaption"/>
-      </w:pPr>
-      <w:r>
-        <w:t xml:space="preserve">Proportion of cooperators over time without negative niche construction</w:t>
-      </w:r>
-    </w:p>
-    <w:p/>
-    <w:p>
-      <w:pPr>
         <w:pStyle w:val="Heading2"/>
       </w:pPr>
-      <w:bookmarkStart w:id="49" w:name="figure-2"/>
-      <w:bookmarkEnd w:id="49"/>
+      <w:bookmarkStart w:id="42" w:name="figure-2"/>
+      <w:bookmarkEnd w:id="42"/>
       <w:r>
         <w:t xml:space="preserve">Figure 2</w:t>
       </w:r>
@@ -7091,7 +6892,7 @@
                     </pic:cNvPicPr>
                   </pic:nvPicPr>
                   <pic:blipFill>
-                    <a:blip r:embed="rId50"/>
+                    <a:blip r:embed="rId43"/>
                     <a:stretch>
                       <a:fillRect/>
                     </a:stretch>
@@ -7131,8 +6932,8 @@
       <w:pPr>
         <w:pStyle w:val="Heading2"/>
       </w:pPr>
-      <w:bookmarkStart w:id="51" w:name="figure-3"/>
-      <w:bookmarkEnd w:id="51"/>
+      <w:bookmarkStart w:id="44" w:name="figure-3"/>
+      <w:bookmarkEnd w:id="44"/>
       <w:r>
         <w:t xml:space="preserve">Figure 3</w:t>
       </w:r>
@@ -7146,8 +6947,8 @@
       <w:pPr>
         <w:pStyle w:val="Heading3"/>
       </w:pPr>
-      <w:bookmarkStart w:id="52" w:name="figure-3a---fitness-for-base-case-niche-construction"/>
-      <w:bookmarkEnd w:id="52"/>
+      <w:bookmarkStart w:id="45" w:name="figure-3a---fitness-for-base-case-niche-construction"/>
+      <w:bookmarkEnd w:id="45"/>
       <w:r>
         <w:t xml:space="preserve">Figure 3A - Fitness for base case: niche construction</w:t>
       </w:r>
@@ -7169,7 +6970,7 @@
                     </pic:cNvPicPr>
                   </pic:nvPicPr>
                   <pic:blipFill>
-                    <a:blip r:embed="rId53"/>
+                    <a:blip r:embed="rId46"/>
                     <a:stretch>
                       <a:fillRect/>
                     </a:stretch>
@@ -7209,8 +7010,8 @@
       <w:pPr>
         <w:pStyle w:val="Heading3"/>
       </w:pPr>
-      <w:bookmarkStart w:id="54" w:name="figure-3b---fitness-with-double-delta-no-epsilon"/>
-      <w:bookmarkEnd w:id="54"/>
+      <w:bookmarkStart w:id="47" w:name="figure-3b---fitness-with-double-delta-no-epsilon"/>
+      <w:bookmarkEnd w:id="47"/>
       <w:r>
         <w:t xml:space="preserve">Figure 3B - Fitness with double delta, no epsilon</w:t>
       </w:r>
@@ -7232,7 +7033,7 @@
                     </pic:cNvPicPr>
                   </pic:nvPicPr>
                   <pic:blipFill>
-                    <a:blip r:embed="rId55"/>
+                    <a:blip r:embed="rId48"/>
                     <a:stretch>
                       <a:fillRect/>
                     </a:stretch>
@@ -7272,8 +7073,8 @@
       <w:pPr>
         <w:pStyle w:val="Heading3"/>
       </w:pPr>
-      <w:bookmarkStart w:id="56" w:name="figure-3c---fitness-with-no-negative-niche-construction-l5-a5"/>
-      <w:bookmarkEnd w:id="56"/>
+      <w:bookmarkStart w:id="49" w:name="figure-3c---fitness-with-no-negative-niche-construction-l5-a5"/>
+      <w:bookmarkEnd w:id="49"/>
       <w:r>
         <w:t xml:space="preserve">Figure 3C - Fitness with no negative niche construction (L=5, A=5)</w:t>
       </w:r>
@@ -7295,7 +7096,7 @@
                     </pic:cNvPicPr>
                   </pic:nvPicPr>
                   <pic:blipFill>
-                    <a:blip r:embed="rId57"/>
+                    <a:blip r:embed="rId50"/>
                     <a:stretch>
                       <a:fillRect/>
                     </a:stretch>
@@ -7335,8 +7136,8 @@
       <w:pPr>
         <w:pStyle w:val="Heading3"/>
       </w:pPr>
-      <w:bookmarkStart w:id="58" w:name="figure-3d---fitness-with-extreme-negative-niche-construction-l1-a6"/>
-      <w:bookmarkEnd w:id="58"/>
+      <w:bookmarkStart w:id="51" w:name="figure-3d---fitness-with-extreme-negative-niche-construction-l1-a6"/>
+      <w:bookmarkEnd w:id="51"/>
       <w:r>
         <w:t xml:space="preserve">Figure 3D - Fitness with extreme negative niche construction (L=1, A=6)</w:t>
       </w:r>
@@ -7358,7 +7159,7 @@
                     </pic:cNvPicPr>
                   </pic:nvPicPr>
                   <pic:blipFill>
-                    <a:blip r:embed="rId59"/>
+                    <a:blip r:embed="rId52"/>
                     <a:stretch>
                       <a:fillRect/>
                     </a:stretch>
@@ -7398,8 +7199,8 @@
       <w:pPr>
         <w:pStyle w:val="Heading2"/>
       </w:pPr>
-      <w:bookmarkStart w:id="60" w:name="figure-4"/>
-      <w:bookmarkEnd w:id="60"/>
+      <w:bookmarkStart w:id="53" w:name="figure-4"/>
+      <w:bookmarkEnd w:id="53"/>
       <w:r>
         <w:t xml:space="preserve">Figure 4</w:t>
       </w:r>
@@ -7413,8 +7214,8 @@
       <w:pPr>
         <w:pStyle w:val="Heading2"/>
       </w:pPr>
-      <w:bookmarkStart w:id="61" w:name="figure-5"/>
-      <w:bookmarkEnd w:id="61"/>
+      <w:bookmarkStart w:id="54" w:name="figure-5"/>
+      <w:bookmarkEnd w:id="54"/>
       <w:r>
         <w:t xml:space="preserve">Figure 5</w:t>
       </w:r>
@@ -7428,8 +7229,8 @@
       <w:pPr>
         <w:pStyle w:val="Heading2"/>
       </w:pPr>
-      <w:bookmarkStart w:id="62" w:name="figure-6"/>
-      <w:bookmarkEnd w:id="62"/>
+      <w:bookmarkStart w:id="55" w:name="figure-6"/>
+      <w:bookmarkEnd w:id="55"/>
       <w:r>
         <w:t xml:space="preserve">Figure 6</w:t>
       </w:r>
@@ -7438,8 +7239,8 @@
       <w:pPr>
         <w:pStyle w:val="Heading3"/>
       </w:pPr>
-      <w:bookmarkStart w:id="63" w:name="figure-6a---effect-of-public-good-benefit-smax-smin"/>
-      <w:bookmarkEnd w:id="63"/>
+      <w:bookmarkStart w:id="56" w:name="figure-6a---effect-of-public-good-benefit-smax-smin"/>
+      <w:bookmarkEnd w:id="56"/>
       <w:r>
         <w:t xml:space="preserve">Figure 6A - Effect of Public Good Benefit (Smax-Smin)</w:t>
       </w:r>
@@ -7448,8 +7249,8 @@
       <w:pPr>
         <w:pStyle w:val="Heading3"/>
       </w:pPr>
-      <w:bookmarkStart w:id="64" w:name="figure-6b---effect-of-migration-rate-m"/>
-      <w:bookmarkEnd w:id="64"/>
+      <w:bookmarkStart w:id="57" w:name="figure-6b---effect-of-migration-rate-m"/>
+      <w:bookmarkEnd w:id="57"/>
       <w:r>
         <w:t xml:space="preserve">Figure 6B - Effect of Migration Rate (m)</w:t>
       </w:r>
@@ -7471,7 +7272,7 @@
                     </pic:cNvPicPr>
                   </pic:nvPicPr>
                   <pic:blipFill>
-                    <a:blip r:embed="rId65"/>
+                    <a:blip r:embed="rId58"/>
                     <a:stretch>
                       <a:fillRect/>
                     </a:stretch>
@@ -7511,8 +7312,8 @@
       <w:pPr>
         <w:pStyle w:val="Heading1"/>
       </w:pPr>
-      <w:bookmarkStart w:id="66" w:name="tables"/>
-      <w:bookmarkEnd w:id="66"/>
+      <w:bookmarkStart w:id="59" w:name="tables"/>
+      <w:bookmarkEnd w:id="59"/>
       <w:r>
         <w:t xml:space="preserve">Tables</w:t>
       </w:r>
@@ -8432,8 +8233,8 @@
       <w:pPr>
         <w:pStyle w:val="Heading1"/>
       </w:pPr>
-      <w:bookmarkStart w:id="67" w:name="references"/>
-      <w:bookmarkEnd w:id="67"/>
+      <w:bookmarkStart w:id="60" w:name="references"/>
+      <w:bookmarkEnd w:id="60"/>
       <w:r>
         <w:t xml:space="preserve">References</w:t>
       </w:r>
@@ -8492,7 +8293,7 @@
       <w:r>
         <w:t xml:space="preserve"> </w:t>
       </w:r>
-      <w:hyperlink r:id="rId68">
+      <w:hyperlink r:id="rId61">
         <w:r>
           <w:rPr>
             <w:rStyle w:val="Link"/>
@@ -8954,7 +8755,7 @@
       <w:r>
         <w:t xml:space="preserve"> </w:t>
       </w:r>
-      <w:hyperlink r:id="rId69">
+      <w:hyperlink r:id="rId62">
         <w:r>
           <w:rPr>
             <w:rStyle w:val="Link"/>
@@ -9910,7 +9711,7 @@
     </w:lvl>
   </w:abstractNum>
   <w:abstractNum w:abstractNumId="990">
-    <w:nsid w:val="1d79a5a8"/>
+    <w:nsid w:val="18764cf4"/>
     <w:multiLevelType w:val="multilevel"/>
     <w:lvl w:ilvl="0">
       <w:numFmt w:val="bullet"/>
@@ -9991,7 +9792,7 @@
     </w:lvl>
   </w:abstractNum>
   <w:abstractNum w:abstractNumId="991">
-    <w:nsid w:val="6806ef5d"/>
+    <w:nsid w:val="b665cd57"/>
     <w:multiLevelType w:val="multilevel"/>
     <w:lvl w:ilvl="0">
       <w:numFmt w:val="bullet"/>

</xml_diff>

<commit_message>
Added more benefit data
* Updated initialization for defector invasion treatment to have matched alleles
</commit_message>
<xml_diff>
--- a/paper/ncnh-latest.docx
+++ b/paper/ncnh-latest.docx
@@ -8108,7 +8108,7 @@
               <w:jc w:val="left"/>
             </w:pPr>
             <w:r>
-              <w:t xml:space="preserve">Mutation rate (tolerance to new stress)</w:t>
+              <w:t xml:space="preserve">Mutation rate (tolerance to new environment)</w:t>
             </w:r>
           </w:p>
         </w:tc>
@@ -9711,7 +9711,7 @@
     </w:lvl>
   </w:abstractNum>
   <w:abstractNum w:abstractNumId="990">
-    <w:nsid w:val="18764cf4"/>
+    <w:nsid w:val="450f7f93"/>
     <w:multiLevelType w:val="multilevel"/>
     <w:lvl w:ilvl="0">
       <w:numFmt w:val="bullet"/>
@@ -9792,7 +9792,7 @@
     </w:lvl>
   </w:abstractNum>
   <w:abstractNum w:abstractNumId="991">
-    <w:nsid w:val="b665cd57"/>
+    <w:nsid w:val="4414aa2b"/>
     <w:multiLevelType w:val="multilevel"/>
     <w:lvl w:ilvl="0">
       <w:numFmt w:val="bullet"/>

</xml_diff>

<commit_message>
Benefit sweep data had bad configuration
* Didn't adjust epsilon according to population size
</commit_message>
<xml_diff>
--- a/paper/ncnh-latest.docx
+++ b/paper/ncnh-latest.docx
@@ -9711,7 +9711,7 @@
     </w:lvl>
   </w:abstractNum>
   <w:abstractNum w:abstractNumId="990">
-    <w:nsid w:val="450f7f93"/>
+    <w:nsid w:val="3887c7fc"/>
     <w:multiLevelType w:val="multilevel"/>
     <w:lvl w:ilvl="0">
       <w:numFmt w:val="bullet"/>
@@ -9792,7 +9792,7 @@
     </w:lvl>
   </w:abstractNum>
   <w:abstractNum w:abstractNumId="991">
-    <w:nsid w:val="4414aa2b"/>
+    <w:nsid w:val="55ec4b4f"/>
     <w:multiLevelType w:val="multilevel"/>
     <w:lvl w:ilvl="0">
       <w:numFmt w:val="bullet"/>

</xml_diff>

<commit_message>
Figure 3 is now a single piece
</commit_message>
<xml_diff>
--- a/paper/ncnh-latest.docx
+++ b/paper/ncnh-latest.docx
@@ -4685,12 +4685,12 @@
         <w:t xml:space="preserve"> </w:t>
       </w:r>
       <w:r>
-        <w:t xml:space="preserve">recently demonstrated that cooperative behaviors can prolong their existence by actively increasing their likelihood of hitchhiking with a beneficial trait. While this process favors cooperation in the short term, it eventually reaches a dead end. When the opportunities for adaptation are exhausted and cooperators can no longer hitchhike, they face extinction. In this work, we have considered whether niche construction can maintain cooperation indefinitely.</w:t>
-      </w:r>
-    </w:p>
-    <w:p>
-      <w:r>
-        <w:t xml:space="preserve">Our results reveal that with niche construction, cooperation can indeed persist (Figure 1C). But what it is it about this process that maintains cooperation? In our model, niche construction introduces additional selective effects that could influence the evolutionary process. However, simply raising the selective benefits provided by adaptations does not significantly increase cooperator presence (Figure 2, columns C and A), and indicates that niche construction plays an important role. Although cooperators benefit greatly from positive niche construction, it does not fully explain our results (Figure 2 D). Indeed, despite an initial increase in abundance, cooperators are eventually driven to extinction when environmental change produces only positive fitness effects (Figure 1D). As with the Hankshaw effect, adaption eventually slows, allowing defectors to outcompete cooperators (Figure 3C). While it does not benefit cooperation when alone (Figure 3E), negative niche construction acts to prevent this stasis. Combined, we find that both positive and negative niche construction are required to main cooperation.</w:t>
+        <w:t xml:space="preserve">recently demonstrated that cooperative behaviors can prolong their existence by actively increasing their likelihood of hitchhiking with a beneficial trait. While this process does favor cooperation in the short term, it eventually reaches a dead end. When the opportunities for adaptation are exhausted, and cooperators can no longer hitchhike, they face extinction. In this work, we have considered whether niche construction can maintain cooperation indefinitely.</w:t>
+      </w:r>
+    </w:p>
+    <w:p>
+      <w:r>
+        <w:t xml:space="preserve">We demonstrate that when niche construction occurs, cooperation can indeed persist (Figure 1C). But what aspects of niche construction produce this result? In our model, niche construction introduces additional selective effects that could influence the evolutionary process. However, simply raising the selective benefits provided by adaptations does not significantly increase cooperator presence (Figure 2, columns C and A), and indicates that niche construction plays an important role. Although cooperators benefit greatly from positive niche construction, it does not fully explain our results (Figure 2 D). Indeed, despite an initial increase in abundance, cooperators are eventually driven to extinction when environmental change produces only positive fitness effects (Figure 1D). As with the Hankshaw effect, adaption eventually slows, allowing defectors to outcompete cooperators (Figure 3C). While it does not benefit cooperation when alone (Figure 3E), negative niche construction acts to prevent this stasis. Combined, we find that both positive and negative niche construction are required to main cooperation.</w:t>
       </w:r>
     </w:p>
     <w:p>
@@ -8540,7 +8540,7 @@
     </w:lvl>
   </w:abstractNum>
   <w:abstractNum w:abstractNumId="990">
-    <w:nsid w:val="6f8cfd01"/>
+    <w:nsid w:val="e37dc04e"/>
     <w:multiLevelType w:val="multilevel"/>
     <w:lvl w:ilvl="0">
       <w:numFmt w:val="bullet"/>
@@ -8621,7 +8621,7 @@
     </w:lvl>
   </w:abstractNum>
   <w:abstractNum w:abstractNumId="991">
-    <w:nsid w:val="94b1b9a3"/>
+    <w:nsid w:val="a967556e"/>
     <w:multiLevelType w:val="multilevel"/>
     <w:lvl w:ilvl="0">
       <w:numFmt w:val="bullet"/>

</xml_diff>

<commit_message>
More updates from BK comments
</commit_message>
<xml_diff>
--- a/paper/ncnh-latest.docx
+++ b/paper/ncnh-latest.docx
@@ -87,7 +87,7 @@
         <w:pStyle w:val="Author"/>
       </w:pPr>
       <w:r>
-        <w:t xml:space="preserve">TODO</w:t>
+        <w:t xml:space="preserve"/>
       </w:r>
     </w:p>
     <w:p>
@@ -161,7 +161,7 @@
         <w:t xml:space="preserve">, 2007b)</w:t>
       </w:r>
       <w:r>
-        <w:t xml:space="preserve">. For example, cooperators must benefit more from the cooperative act than others. One important factor involves non-random social interaction, in which cooperators benefit more from the cooperative act than defectors. This can occur when cooperators are clustered together in spatially-structured populations</w:t>
+        <w:t xml:space="preserve">. One important factor involves non-random social interaction, in which cooperators benefit more from the cooperative act than defectors. This can occur when cooperators are clustered together in spatially-structured populations</w:t>
       </w:r>
       <w:r>
         <w:t xml:space="preserve"> </w:t>
@@ -364,7 +364,7 @@
         <w:t xml:space="preserve"> </w:t>
       </w:r>
       <w:r>
-        <w:t xml:space="preserve">recently showed that in spatially structured populations, cooperators can gain a substantial leg up on defectors in an adaptive race. Specifically, cooperation increases local population density, thus increasing the likelihood of acquiring beneficial mutations. By hitchhiking along with these adaptations, the cooperative trait can rapidly rise in abundance. Nevertheless, this advantage is fleeting. As soon as the opportunities for adaptation are exhausted, cooperators are once again at a disadvantage against defectors. However,</w:t>
+        <w:t xml:space="preserve">recently showed that in spatially structured populations, cooperators can gain a substantial leg up on defectors in an adaptive race. Specifically, cooperation increases local population density, thus increasing the likelihood of acquiring beneficial mutations. By hitchhiking along with these adaptations, the cooperative trait can rapidly rise in abundance. Nevertheless, this advantage is fleeting. As soon as the opportunities for adaptation are exhausted, cooperators are once again at a disadvantage against adapted defectors. However,</w:t>
       </w:r>
       <w:r>
         <w:t xml:space="preserve"> </w:t>
@@ -1325,24 +1325,12 @@
               <m:supHide m:val="off"/>
             </m:naryPr>
             <m:e>
-              <m:sSub>
-                <m:e>
-                  <m:r>
-                    <m:rPr>
-                      <m:sty m:val="p"/>
-                    </m:rPr>
-                    <m:t>I</m:t>
-                  </m:r>
-                </m:e>
-                <m:sub>
-                  <m:r>
-                    <m:rPr>
-                      <m:sty m:val="p"/>
-                    </m:rPr>
-                    <m:t>A</m:t>
-                  </m:r>
-                </m:sub>
-              </m:sSub>
+              <m:r>
+                <m:rPr>
+                  <m:sty m:val="p"/>
+                </m:rPr>
+                <m:t>I</m:t>
+              </m:r>
             </m:e>
             <m:sub>
               <m:r>
@@ -1691,24 +1679,12 @@
         <w:t xml:space="preserve"> </w:t>
       </w:r>
       <m:oMath>
-        <m:sSub>
-          <m:e>
-            <m:r>
-              <m:rPr>
-                <m:sty m:val="p"/>
-              </m:rPr>
-              <m:t>I</m:t>
-            </m:r>
-          </m:e>
-          <m:sub>
-            <m:r>
-              <m:rPr>
-                <m:sty m:val="p"/>
-              </m:rPr>
-              <m:t>A</m:t>
-            </m:r>
-          </m:sub>
-        </m:sSub>
+        <m:r>
+          <m:rPr>
+            <m:sty m:val="p"/>
+          </m:rPr>
+          <m:t>I</m:t>
+        </m:r>
         <m:r>
           <m:rPr>
             <m:sty m:val="p"/>
@@ -1741,24 +1717,12 @@
           <m:jc m:val="center"/>
         </m:oMathParaPr>
         <m:oMath>
-          <m:sSub>
-            <m:e>
-              <m:r>
-                <m:rPr>
-                  <m:sty m:val="p"/>
-                </m:rPr>
-                <m:t>I</m:t>
-              </m:r>
-            </m:e>
-            <m:sub>
-              <m:r>
-                <m:rPr>
-                  <m:sty m:val="p"/>
-                </m:rPr>
-                <m:t>A</m:t>
-              </m:r>
-            </m:sub>
-          </m:sSub>
+          <m:r>
+            <m:rPr>
+              <m:sty m:val="p"/>
+            </m:rPr>
+            <m:t>I</m:t>
+          </m:r>
           <m:r>
             <m:rPr>
               <m:sty m:val="p"/>
@@ -1946,7 +1910,7 @@
     </w:p>
     <w:p>
       <w:r>
-        <w:t xml:space="preserve">Cooperators produce a public good that is equally accessible to all members of the population. This public good increases the carrying capacity at that patch, allowing the population to reach greater density. This benefit increases linearly with the proportion of cooperators. Thus, if</w:t>
+        <w:t xml:space="preserve">Cooperation allows the population to reach greater density. If</w:t>
       </w:r>
       <w:r>
         <w:t xml:space="preserve"> </w:t>
@@ -2186,160 +2150,7 @@
         <w:t xml:space="preserve"> </w:t>
       </w:r>
       <w:r>
-        <w:t xml:space="preserve">reflects the benefit of public good production. A population composed entirely of defectors reaches size</w:t>
-      </w:r>
-      <w:r>
-        <w:t xml:space="preserve"> </w:t>
-      </w:r>
-      <m:oMath>
-        <m:sSub>
-          <m:e>
-            <m:r>
-              <m:rPr>
-                <m:sty m:val="p"/>
-              </m:rPr>
-              <m:t>S</m:t>
-            </m:r>
-          </m:e>
-          <m:sub>
-            <m:r>
-              <m:rPr>
-                <m:sty m:val="p"/>
-              </m:rPr>
-              <m:t>m</m:t>
-            </m:r>
-            <m:r>
-              <m:rPr>
-                <m:sty m:val="p"/>
-              </m:rPr>
-              <m:t>i</m:t>
-            </m:r>
-            <m:r>
-              <m:rPr>
-                <m:sty m:val="p"/>
-              </m:rPr>
-              <m:t>n</m:t>
-            </m:r>
-          </m:sub>
-        </m:sSub>
-      </m:oMath>
-      <w:r>
-        <w:t xml:space="preserve">, while one composed entirely of cooperators reaches size</w:t>
-      </w:r>
-      <w:r>
-        <w:t xml:space="preserve"> </w:t>
-      </w:r>
-      <m:oMath>
-        <m:sSub>
-          <m:e>
-            <m:r>
-              <m:rPr>
-                <m:sty m:val="p"/>
-              </m:rPr>
-              <m:t>S</m:t>
-            </m:r>
-          </m:e>
-          <m:sub>
-            <m:r>
-              <m:rPr>
-                <m:sty m:val="p"/>
-              </m:rPr>
-              <m:t>m</m:t>
-            </m:r>
-            <m:r>
-              <m:rPr>
-                <m:sty m:val="p"/>
-              </m:rPr>
-              <m:t>a</m:t>
-            </m:r>
-            <m:r>
-              <m:rPr>
-                <m:sty m:val="p"/>
-              </m:rPr>
-              <m:t>x</m:t>
-            </m:r>
-          </m:sub>
-        </m:sSub>
-      </m:oMath>
-      <w:r>
-        <w:t xml:space="preserve"> </w:t>
-      </w:r>
-      <w:r>
-        <w:t xml:space="preserve">(with</w:t>
-      </w:r>
-      <w:r>
-        <w:t xml:space="preserve"> </w:t>
-      </w:r>
-      <m:oMath>
-        <m:sSub>
-          <m:e>
-            <m:r>
-              <m:rPr>
-                <m:sty m:val="p"/>
-              </m:rPr>
-              <m:t>S</m:t>
-            </m:r>
-          </m:e>
-          <m:sub>
-            <m:r>
-              <m:rPr>
-                <m:sty m:val="p"/>
-              </m:rPr>
-              <m:t>m</m:t>
-            </m:r>
-            <m:r>
-              <m:rPr>
-                <m:sty m:val="p"/>
-              </m:rPr>
-              <m:t>a</m:t>
-            </m:r>
-            <m:r>
-              <m:rPr>
-                <m:sty m:val="p"/>
-              </m:rPr>
-              <m:t>x</m:t>
-            </m:r>
-          </m:sub>
-        </m:sSub>
-        <m:r>
-          <m:rPr>
-            <m:sty m:val="p"/>
-          </m:rPr>
-          <m:t>≥</m:t>
-        </m:r>
-        <m:sSub>
-          <m:e>
-            <m:r>
-              <m:rPr>
-                <m:sty m:val="p"/>
-              </m:rPr>
-              <m:t>S</m:t>
-            </m:r>
-          </m:e>
-          <m:sub>
-            <m:r>
-              <m:rPr>
-                <m:sty m:val="p"/>
-              </m:rPr>
-              <m:t>m</m:t>
-            </m:r>
-            <m:r>
-              <m:rPr>
-                <m:sty m:val="p"/>
-              </m:rPr>
-              <m:t>i</m:t>
-            </m:r>
-            <m:r>
-              <m:rPr>
-                <m:sty m:val="p"/>
-              </m:rPr>
-              <m:t>n</m:t>
-            </m:r>
-          </m:sub>
-        </m:sSub>
-      </m:oMath>
-      <w:r>
-        <w:t xml:space="preserve">). During growth, individuals compete for inclusion in the resulting population. The composition of a population with size</w:t>
+        <w:t xml:space="preserve">reflects the benefit of cooperation. During growth, individuals compete for inclusion in the resulting population. The composition of a population with size</w:t>
       </w:r>
       <w:r>
         <w:t xml:space="preserve"> </w:t>
@@ -2958,742 +2769,7 @@
         </m:sSub>
       </m:oMath>
       <w:r>
-        <w:t xml:space="preserve">. These mutations flip the allelic state, causing cooperators to become defectors and vice versa. Therefore, the probability that genotype</w:t>
-      </w:r>
-      <w:r>
-        <w:t xml:space="preserve"> </w:t>
-      </w:r>
-      <m:oMath>
-        <m:r>
-          <m:rPr>
-            <m:sty m:val="p"/>
-          </m:rPr>
-          <m:t>g</m:t>
-        </m:r>
-      </m:oMath>
-      <w:r>
-        <w:t xml:space="preserve"> </w:t>
-      </w:r>
-      <w:r>
-        <w:t xml:space="preserve">mutates into genotype</w:t>
-      </w:r>
-      <w:r>
-        <w:t xml:space="preserve"> </w:t>
-      </w:r>
-      <m:oMath>
-        <m:r>
-          <m:rPr>
-            <m:sty m:val="p"/>
-          </m:rPr>
-          <m:t>g</m:t>
-        </m:r>
-        <m:r>
-          <m:rPr>
-            <m:sty m:val="p"/>
-          </m:rPr>
-          <m:t>′</m:t>
-        </m:r>
-      </m:oMath>
-      <w:r>
-        <w:t xml:space="preserve"> </w:t>
-      </w:r>
-      <w:r>
-        <w:t xml:space="preserve">is given by:</w:t>
-      </w:r>
-    </w:p>
-    <w:p>
-      <m:oMathPara>
-        <m:oMathParaPr>
-          <m:jc m:val="center"/>
-        </m:oMathParaPr>
-        <m:oMath>
-          <m:sSub>
-            <m:e>
-              <m:r>
-                <m:rPr>
-                  <m:sty m:val="p"/>
-                </m:rPr>
-                <m:t>τ</m:t>
-              </m:r>
-            </m:e>
-            <m:sub>
-              <m:r>
-                <m:rPr>
-                  <m:sty m:val="p"/>
-                </m:rPr>
-                <m:t>g</m:t>
-              </m:r>
-              <m:r>
-                <m:rPr>
-                  <m:sty m:val="p"/>
-                </m:rPr>
-                <m:t>→</m:t>
-              </m:r>
-              <m:r>
-                <m:rPr>
-                  <m:sty m:val="p"/>
-                </m:rPr>
-                <m:t>g</m:t>
-              </m:r>
-              <m:r>
-                <m:rPr>
-                  <m:sty m:val="p"/>
-                </m:rPr>
-                <m:t>′</m:t>
-              </m:r>
-            </m:sub>
-          </m:sSub>
-          <m:r>
-            <m:rPr>
-              <m:sty m:val="p"/>
-            </m:rPr>
-            <m:t>=</m:t>
-          </m:r>
-          <m:sSubSup>
-            <m:e>
-              <m:r>
-                <m:rPr>
-                  <m:sty m:val="p"/>
-                </m:rPr>
-                <m:t>μ</m:t>
-              </m:r>
-            </m:e>
-            <m:sub>
-              <m:r>
-                <m:rPr>
-                  <m:sty m:val="p"/>
-                </m:rPr>
-                <m:t>a</m:t>
-              </m:r>
-            </m:sub>
-            <m:sup>
-              <m:sSub>
-                <m:e>
-                  <m:r>
-                    <m:rPr>
-                      <m:sty m:val="p"/>
-                    </m:rPr>
-                    <m:t>H</m:t>
-                  </m:r>
-                </m:e>
-                <m:sub>
-                  <m:r>
-                    <m:rPr>
-                      <m:sty m:val="p"/>
-                    </m:rPr>
-                    <m:t>a</m:t>
-                  </m:r>
-                </m:sub>
-              </m:sSub>
-              <m:r>
-                <m:rPr>
-                  <m:sty m:val="p"/>
-                </m:rPr>
-                <m:t>(</m:t>
-              </m:r>
-              <m:r>
-                <m:rPr>
-                  <m:sty m:val="p"/>
-                </m:rPr>
-                <m:t>g</m:t>
-              </m:r>
-              <m:r>
-                <m:rPr>
-                  <m:sty m:val="p"/>
-                </m:rPr>
-                <m:t>,</m:t>
-              </m:r>
-              <m:r>
-                <m:rPr>
-                  <m:sty m:val="p"/>
-                </m:rPr>
-                <m:t> </m:t>
-              </m:r>
-              <m:r>
-                <m:rPr>
-                  <m:sty m:val="p"/>
-                </m:rPr>
-                <m:t>g</m:t>
-              </m:r>
-              <m:r>
-                <m:rPr>
-                  <m:sty m:val="p"/>
-                </m:rPr>
-                <m:t>′</m:t>
-              </m:r>
-              <m:r>
-                <m:rPr>
-                  <m:sty m:val="p"/>
-                </m:rPr>
-                <m:t>)</m:t>
-              </m:r>
-            </m:sup>
-          </m:sSubSup>
-          <m:r>
-            <m:rPr>
-              <m:sty m:val="p"/>
-            </m:rPr>
-            <m:t>(</m:t>
-          </m:r>
-          <m:r>
-            <m:rPr>
-              <m:sty m:val="p"/>
-            </m:rPr>
-            <m:t>1</m:t>
-          </m:r>
-          <m:r>
-            <m:rPr>
-              <m:sty m:val="p"/>
-            </m:rPr>
-            <m:t>−</m:t>
-          </m:r>
-          <m:sSub>
-            <m:e>
-              <m:r>
-                <m:rPr>
-                  <m:sty m:val="p"/>
-                </m:rPr>
-                <m:t>μ</m:t>
-              </m:r>
-            </m:e>
-            <m:sub>
-              <m:r>
-                <m:rPr>
-                  <m:sty m:val="p"/>
-                </m:rPr>
-                <m:t>a</m:t>
-              </m:r>
-            </m:sub>
-          </m:sSub>
-          <m:sSup>
-            <m:e>
-              <m:r>
-                <m:rPr>
-                  <m:sty m:val="p"/>
-                </m:rPr>
-                <m:t>)</m:t>
-              </m:r>
-            </m:e>
-            <m:sup>
-              <m:r>
-                <m:rPr>
-                  <m:sty m:val="p"/>
-                </m:rPr>
-                <m:t>{</m:t>
-              </m:r>
-              <m:r>
-                <m:rPr>
-                  <m:sty m:val="p"/>
-                </m:rPr>
-                <m:t>L</m:t>
-              </m:r>
-              <m:r>
-                <m:rPr>
-                  <m:sty m:val="p"/>
-                </m:rPr>
-                <m:t>−</m:t>
-              </m:r>
-              <m:sSub>
-                <m:e>
-                  <m:r>
-                    <m:rPr>
-                      <m:sty m:val="p"/>
-                    </m:rPr>
-                    <m:t>H</m:t>
-                  </m:r>
-                </m:e>
-                <m:sub>
-                  <m:r>
-                    <m:rPr>
-                      <m:sty m:val="p"/>
-                    </m:rPr>
-                    <m:t>a</m:t>
-                  </m:r>
-                </m:sub>
-              </m:sSub>
-              <m:r>
-                <m:rPr>
-                  <m:sty m:val="p"/>
-                </m:rPr>
-                <m:t>(</m:t>
-              </m:r>
-              <m:r>
-                <m:rPr>
-                  <m:sty m:val="p"/>
-                </m:rPr>
-                <m:t>g</m:t>
-              </m:r>
-              <m:r>
-                <m:rPr>
-                  <m:sty m:val="p"/>
-                </m:rPr>
-                <m:t>,</m:t>
-              </m:r>
-              <m:r>
-                <m:rPr>
-                  <m:sty m:val="p"/>
-                </m:rPr>
-                <m:t> </m:t>
-              </m:r>
-              <m:r>
-                <m:rPr>
-                  <m:sty m:val="p"/>
-                </m:rPr>
-                <m:t>g</m:t>
-              </m:r>
-              <m:r>
-                <m:rPr>
-                  <m:sty m:val="p"/>
-                </m:rPr>
-                <m:t>′</m:t>
-              </m:r>
-              <m:r>
-                <m:rPr>
-                  <m:sty m:val="p"/>
-                </m:rPr>
-                <m:t>)</m:t>
-              </m:r>
-              <m:r>
-                <m:rPr>
-                  <m:sty m:val="p"/>
-                </m:rPr>
-                <m:t>}</m:t>
-              </m:r>
-            </m:sup>
-          </m:sSup>
-          <m:sSubSup>
-            <m:e>
-              <m:r>
-                <m:rPr>
-                  <m:sty m:val="p"/>
-                </m:rPr>
-                <m:t>μ</m:t>
-              </m:r>
-            </m:e>
-            <m:sub>
-              <m:r>
-                <m:rPr>
-                  <m:sty m:val="p"/>
-                </m:rPr>
-                <m:t>c</m:t>
-              </m:r>
-            </m:sub>
-            <m:sup>
-              <m:sSub>
-                <m:e>
-                  <m:r>
-                    <m:rPr>
-                      <m:sty m:val="p"/>
-                    </m:rPr>
-                    <m:t>H</m:t>
-                  </m:r>
-                </m:e>
-                <m:sub>
-                  <m:r>
-                    <m:rPr>
-                      <m:sty m:val="p"/>
-                    </m:rPr>
-                    <m:t>c</m:t>
-                  </m:r>
-                </m:sub>
-              </m:sSub>
-              <m:r>
-                <m:rPr>
-                  <m:sty m:val="p"/>
-                </m:rPr>
-                <m:t>(</m:t>
-              </m:r>
-              <m:r>
-                <m:rPr>
-                  <m:sty m:val="p"/>
-                </m:rPr>
-                <m:t>g</m:t>
-              </m:r>
-              <m:r>
-                <m:rPr>
-                  <m:sty m:val="p"/>
-                </m:rPr>
-                <m:t>,</m:t>
-              </m:r>
-              <m:r>
-                <m:rPr>
-                  <m:sty m:val="p"/>
-                </m:rPr>
-                <m:t> </m:t>
-              </m:r>
-              <m:r>
-                <m:rPr>
-                  <m:sty m:val="p"/>
-                </m:rPr>
-                <m:t>g</m:t>
-              </m:r>
-              <m:r>
-                <m:rPr>
-                  <m:sty m:val="p"/>
-                </m:rPr>
-                <m:t>′</m:t>
-              </m:r>
-              <m:r>
-                <m:rPr>
-                  <m:sty m:val="p"/>
-                </m:rPr>
-                <m:t>)</m:t>
-              </m:r>
-            </m:sup>
-          </m:sSubSup>
-          <m:r>
-            <m:rPr>
-              <m:sty m:val="p"/>
-            </m:rPr>
-            <m:t>(</m:t>
-          </m:r>
-          <m:r>
-            <m:rPr>
-              <m:sty m:val="p"/>
-            </m:rPr>
-            <m:t>1</m:t>
-          </m:r>
-          <m:r>
-            <m:rPr>
-              <m:sty m:val="p"/>
-            </m:rPr>
-            <m:t>−</m:t>
-          </m:r>
-          <m:sSub>
-            <m:e>
-              <m:r>
-                <m:rPr>
-                  <m:sty m:val="p"/>
-                </m:rPr>
-                <m:t>μ</m:t>
-              </m:r>
-            </m:e>
-            <m:sub>
-              <m:r>
-                <m:rPr>
-                  <m:sty m:val="p"/>
-                </m:rPr>
-                <m:t>c</m:t>
-              </m:r>
-            </m:sub>
-          </m:sSub>
-          <m:sSup>
-            <m:e>
-              <m:r>
-                <m:rPr>
-                  <m:sty m:val="p"/>
-                </m:rPr>
-                <m:t>)</m:t>
-              </m:r>
-            </m:e>
-            <m:sup>
-              <m:r>
-                <m:rPr>
-                  <m:sty m:val="p"/>
-                </m:rPr>
-                <m:t>{</m:t>
-              </m:r>
-              <m:r>
-                <m:rPr>
-                  <m:sty m:val="p"/>
-                </m:rPr>
-                <m:t>1</m:t>
-              </m:r>
-              <m:r>
-                <m:rPr>
-                  <m:sty m:val="p"/>
-                </m:rPr>
-                <m:t>−</m:t>
-              </m:r>
-              <m:sSub>
-                <m:e>
-                  <m:r>
-                    <m:rPr>
-                      <m:sty m:val="p"/>
-                    </m:rPr>
-                    <m:t>H</m:t>
-                  </m:r>
-                </m:e>
-                <m:sub>
-                  <m:r>
-                    <m:rPr>
-                      <m:sty m:val="p"/>
-                    </m:rPr>
-                    <m:t>c</m:t>
-                  </m:r>
-                </m:sub>
-              </m:sSub>
-              <m:r>
-                <m:rPr>
-                  <m:sty m:val="p"/>
-                </m:rPr>
-                <m:t>(</m:t>
-              </m:r>
-              <m:r>
-                <m:rPr>
-                  <m:sty m:val="p"/>
-                </m:rPr>
-                <m:t>g</m:t>
-              </m:r>
-              <m:r>
-                <m:rPr>
-                  <m:sty m:val="p"/>
-                </m:rPr>
-                <m:t>,</m:t>
-              </m:r>
-              <m:r>
-                <m:rPr>
-                  <m:sty m:val="p"/>
-                </m:rPr>
-                <m:t> </m:t>
-              </m:r>
-              <m:r>
-                <m:rPr>
-                  <m:sty m:val="p"/>
-                </m:rPr>
-                <m:t>g</m:t>
-              </m:r>
-              <m:r>
-                <m:rPr>
-                  <m:sty m:val="p"/>
-                </m:rPr>
-                <m:t>′</m:t>
-              </m:r>
-              <m:r>
-                <m:rPr>
-                  <m:sty m:val="p"/>
-                </m:rPr>
-                <m:t>)</m:t>
-              </m:r>
-              <m:r>
-                <m:rPr>
-                  <m:sty m:val="p"/>
-                </m:rPr>
-                <m:t>}</m:t>
-              </m:r>
-            </m:sup>
-          </m:sSup>
-          <m:r>
-            <m:rPr>
-              <m:sty m:val="p"/>
-            </m:rPr>
-            <m:t>  </m:t>
-          </m:r>
-          <m:r>
-            <m:rPr>
-              <m:sty m:val="p"/>
-            </m:rPr>
-            <m:t>(</m:t>
-          </m:r>
-          <m:r>
-            <m:rPr>
-              <m:sty m:val="p"/>
-            </m:rPr>
-            <m:t>6</m:t>
-          </m:r>
-          <m:r>
-            <m:rPr>
-              <m:sty m:val="p"/>
-            </m:rPr>
-            <m:t>)</m:t>
-          </m:r>
-        </m:oMath>
-      </m:oMathPara>
-    </w:p>
-    <w:p>
-      <w:r>
-        <w:t xml:space="preserve">where</w:t>
-      </w:r>
-      <w:r>
-        <w:t xml:space="preserve"> </w:t>
-      </w:r>
-      <m:oMath>
-        <m:sSub>
-          <m:e>
-            <m:r>
-              <m:rPr>
-                <m:sty m:val="p"/>
-              </m:rPr>
-              <m:t>H</m:t>
-            </m:r>
-          </m:e>
-          <m:sub>
-            <m:r>
-              <m:rPr>
-                <m:sty m:val="p"/>
-              </m:rPr>
-              <m:t>a</m:t>
-            </m:r>
-          </m:sub>
-        </m:sSub>
-        <m:r>
-          <m:rPr>
-            <m:sty m:val="p"/>
-          </m:rPr>
-          <m:t>(</m:t>
-        </m:r>
-        <m:r>
-          <m:rPr>
-            <m:sty m:val="p"/>
-          </m:rPr>
-          <m:t>g</m:t>
-        </m:r>
-        <m:r>
-          <m:rPr>
-            <m:sty m:val="p"/>
-          </m:rPr>
-          <m:t>,</m:t>
-        </m:r>
-        <m:r>
-          <m:rPr>
-            <m:sty m:val="p"/>
-          </m:rPr>
-          <m:t> </m:t>
-        </m:r>
-        <m:r>
-          <m:rPr>
-            <m:sty m:val="p"/>
-          </m:rPr>
-          <m:t>g</m:t>
-        </m:r>
-        <m:r>
-          <m:rPr>
-            <m:sty m:val="p"/>
-          </m:rPr>
-          <m:t>′</m:t>
-        </m:r>
-        <m:r>
-          <m:rPr>
-            <m:sty m:val="p"/>
-          </m:rPr>
-          <m:t>)</m:t>
-        </m:r>
-      </m:oMath>
-      <w:r>
-        <w:t xml:space="preserve"> </w:t>
-      </w:r>
-      <w:r>
-        <w:t xml:space="preserve">and</w:t>
-      </w:r>
-      <w:r>
-        <w:t xml:space="preserve"> </w:t>
-      </w:r>
-      <m:oMath>
-        <m:sSub>
-          <m:e>
-            <m:r>
-              <m:rPr>
-                <m:sty m:val="p"/>
-              </m:rPr>
-              <m:t>H</m:t>
-            </m:r>
-          </m:e>
-          <m:sub>
-            <m:r>
-              <m:rPr>
-                <m:sty m:val="p"/>
-              </m:rPr>
-              <m:t>c</m:t>
-            </m:r>
-          </m:sub>
-        </m:sSub>
-        <m:r>
-          <m:rPr>
-            <m:sty m:val="p"/>
-          </m:rPr>
-          <m:t>(</m:t>
-        </m:r>
-        <m:r>
-          <m:rPr>
-            <m:sty m:val="p"/>
-          </m:rPr>
-          <m:t>g</m:t>
-        </m:r>
-        <m:r>
-          <m:rPr>
-            <m:sty m:val="p"/>
-          </m:rPr>
-          <m:t>,</m:t>
-        </m:r>
-        <m:r>
-          <m:rPr>
-            <m:sty m:val="p"/>
-          </m:rPr>
-          <m:t> </m:t>
-        </m:r>
-        <m:r>
-          <m:rPr>
-            <m:sty m:val="p"/>
-          </m:rPr>
-          <m:t>g</m:t>
-        </m:r>
-        <m:r>
-          <m:rPr>
-            <m:sty m:val="p"/>
-          </m:rPr>
-          <m:t>′</m:t>
-        </m:r>
-        <m:r>
-          <m:rPr>
-            <m:sty m:val="p"/>
-          </m:rPr>
-          <m:t>)</m:t>
-        </m:r>
-      </m:oMath>
-      <w:r>
-        <w:t xml:space="preserve"> </w:t>
-      </w:r>
-      <w:r>
-        <w:t xml:space="preserve">are the Hamming distances between genotypes</w:t>
-      </w:r>
-      <w:r>
-        <w:t xml:space="preserve"> </w:t>
-      </w:r>
-      <m:oMath>
-        <m:r>
-          <m:rPr>
-            <m:sty m:val="p"/>
-          </m:rPr>
-          <m:t>g</m:t>
-        </m:r>
-      </m:oMath>
-      <w:r>
-        <w:t xml:space="preserve"> </w:t>
-      </w:r>
-      <w:r>
-        <w:t xml:space="preserve">and</w:t>
-      </w:r>
-      <w:r>
-        <w:t xml:space="preserve"> </w:t>
-      </w:r>
-      <m:oMath>
-        <m:r>
-          <m:rPr>
-            <m:sty m:val="p"/>
-          </m:rPr>
-          <m:t>g</m:t>
-        </m:r>
-        <m:r>
-          <m:rPr>
-            <m:sty m:val="p"/>
-          </m:rPr>
-          <m:t>′</m:t>
-        </m:r>
-      </m:oMath>
-      <w:r>
-        <w:t xml:space="preserve"> </w:t>
-      </w:r>
-      <w:r>
-        <w:t xml:space="preserve">at the cooperation locus and adaptive loci, respectively. The Hamming distance is the number of loci at which allelic states differ</w:t>
-      </w:r>
-      <w:r>
-        <w:t xml:space="preserve"> </w:t>
-      </w:r>
-      <w:r>
-        <w:t xml:space="preserve">(Hamming, 1950)</w:t>
-      </w:r>
-      <w:r>
-        <w:t xml:space="preserve">.</w:t>
+        <w:t xml:space="preserve">. These mutations flip the allelic state, causing cooperators to become defectors and vice versa.</w:t>
       </w:r>
     </w:p>
     <w:p>
@@ -3850,7 +2926,7 @@
         <w:t xml:space="preserve"> </w:t>
       </w:r>
       <w:r>
-        <w:t xml:space="preserve">cycles, where each discrete cycle consists of growth, mutation, and migration. At the end of each cycle, populations are thinned to allow for growth in the next cycle. The individuals that remain are chosen by binomial sampling, where each individual persists with probability</w:t>
+        <w:t xml:space="preserve">cycles, where each discrete cycle consists of population growth, mutation, and migration. At the end of each cycle, populations are thinned to allow for growth in the next cycle. The individuals that remain are chosen by binomial sampling, where each individual persists with probability</w:t>
       </w:r>
       <w:r>
         <w:t xml:space="preserve"> </w:t>
@@ -3933,7 +3009,7 @@
     </w:p>
     <w:p>
       <w:r>
-        <w:t xml:space="preserve">We use the model described earlier to follow the evolution of cooperation in a metapopulation of populations that are connected by spatially-limited migration. Individuals in these populations gain a limited number of adaptations that confer selective benefits. Adaptation is independent of cooperation. However, because cooperation increases population density, these populations experience more mutational opportunities to gain adaptations. Cooperation can hitchhike along with these adaptations, which compensate for the cost of public good production. During this process, populations alter their environment. This niche construction process can be either positive or negative, depending on its effects on fitness. Here, we explore how niche construction can favor the evolution of cooperation. Our simulation environment is defined by the parameter values listed in</w:t>
+        <w:t xml:space="preserve">We follow the evolution of cooperation in a metapopulation consisting of populations connected by spatially-limited migration. Individuals in these populations can gain a limited number of adaptations that confer selective benefits. While the allele at an individual’s cooperation locus does not directly affect the value of alleles at adaptive loci, cooperation can have indirect effects on the process of adaptation. Specifically, because cooperation increases population density, isolated cooperators experience more mutational opportunities to gain adaptations. Cooperation can hitchhike along with these adaptations, which compensate for the cost of cooperation. Additionally, populations alter their environment. Here, we explore how niche construction can favor the evolution of cooperation. Our simulation environment is defined by the parameter values listed in</w:t>
       </w:r>
       <w:r>
         <w:t xml:space="preserve"> </w:t>
@@ -3947,7 +3023,7 @@
         </w:r>
       </w:hyperlink>
       <w:r>
-        <w:t xml:space="preserve">. Unless otherwise noted, 10 replicate simulations were performed for each experiment.</w:t>
+        <w:t xml:space="preserve">. Unless otherwise noted, 10 replicate simulations were performed for each experiment. We quantify cooperator success using the area under the cooperator proportion curve. This measure of cooperator presence increases as cooperators rise in abundance or remain in the population longer.</w:t>
       </w:r>
     </w:p>
     <w:p>
@@ -4008,6 +3084,539 @@
         </m:r>
       </m:oMath>
       <w:r>
+        <w:t xml:space="preserve">) but no niche construction (</w:t>
+      </w:r>
+      <m:oMath>
+        <m:r>
+          <m:rPr>
+            <m:sty m:val="p"/>
+          </m:rPr>
+          <m:t>ϵ</m:t>
+        </m:r>
+        <m:r>
+          <m:rPr>
+            <m:sty m:val="p"/>
+          </m:rPr>
+          <m:t>=</m:t>
+        </m:r>
+        <m:r>
+          <m:rPr>
+            <m:sty m:val="p"/>
+          </m:rPr>
+          <m:t>0</m:t>
+        </m:r>
+      </m:oMath>
+      <w:r>
+        <w:t xml:space="preserve">), cooperators are maintained transiently (Figure 1B). Here, the additional mutational opportunities provided by their larger sizes allows cooperator populations to more quickly adapt to their environment. As previously described by</w:t>
+      </w:r>
+      <w:r>
+        <w:t xml:space="preserve"> </w:t>
+      </w:r>
+      <w:r>
+        <w:t xml:space="preserve">Hammarlund et al. (2015)</w:t>
+      </w:r>
+      <w:r>
+        <w:t xml:space="preserve">, however, cooperation is subsequently lost as</w:t>
+      </w:r>
+      <w:r>
+        <w:t xml:space="preserve"> </w:t>
+      </w:r>
+      <w:r>
+        <w:rPr>
+          <w:i/>
+        </w:rPr>
+        <w:t xml:space="preserve">adapted</w:t>
+      </w:r>
+      <w:r>
+        <w:t xml:space="preserve"> </w:t>
+      </w:r>
+      <w:r>
+        <w:t xml:space="preserve">defector populations arise via mutation. When niche construction ins incorporated, cooperation persists (Figure 1C).</w:t>
+      </w:r>
+    </w:p>
+    <w:p>
+      <w:pPr>
+        <w:pStyle w:val="Heading2"/>
+      </w:pPr>
+      <w:bookmarkStart w:id="27" w:name="fitness-increases-alone-do-not-support-persisting-cooperation"/>
+      <w:bookmarkEnd w:id="27"/>
+      <w:r>
+        <w:t xml:space="preserve">Fitness Increases Alone do not Support Persisting Cooperation</w:t>
+      </w:r>
+    </w:p>
+    <w:p>
+      <w:r>
+        <w:t xml:space="preserve">In our model, niche construction introduces additional selective benefits. To determine how these selective effects influence evolutionary outcomes, we performed simulations in which the selective effects of niche construction were removed (</w:t>
+      </w:r>
+      <m:oMath>
+        <m:r>
+          <m:rPr>
+            <m:sty m:val="p"/>
+          </m:rPr>
+          <m:t>ϵ</m:t>
+        </m:r>
+        <m:r>
+          <m:rPr>
+            <m:sty m:val="p"/>
+          </m:rPr>
+          <m:t>=</m:t>
+        </m:r>
+        <m:r>
+          <m:rPr>
+            <m:sty m:val="p"/>
+          </m:rPr>
+          <m:t>0</m:t>
+        </m:r>
+      </m:oMath>
+      <w:r>
+        <w:t xml:space="preserve">), and we instead increased the fitness benefits conferred by adaptation (</w:t>
+      </w:r>
+      <m:oMath>
+        <m:r>
+          <m:rPr>
+            <m:sty m:val="p"/>
+          </m:rPr>
+          <m:t>δ</m:t>
+        </m:r>
+        <m:r>
+          <m:rPr>
+            <m:sty m:val="p"/>
+          </m:rPr>
+          <m:t>=</m:t>
+        </m:r>
+        <m:r>
+          <m:rPr>
+            <m:sty m:val="p"/>
+          </m:rPr>
+          <m:t>0</m:t>
+        </m:r>
+        <m:r>
+          <m:rPr>
+            <m:sty m:val="p"/>
+          </m:rPr>
+          <m:t>.</m:t>
+        </m:r>
+        <m:r>
+          <m:rPr>
+            <m:sty m:val="p"/>
+          </m:rPr>
+          <m:t>6</m:t>
+        </m:r>
+        <m:r>
+          <m:rPr>
+            <m:sty m:val="p"/>
+          </m:rPr>
+          <m:t>)</m:t>
+        </m:r>
+      </m:oMath>
+      <w:r>
+        <w:t xml:space="preserve">. Here, we are consevative by lifting the selective value of exogenous adaptation by the maximum value possible from niche construction.</w:t>
+      </w:r>
+    </w:p>
+    <w:p>
+      <w:r>
+        <w:t xml:space="preserve">We find that higher selective values do not provide a significant increase in cooperator presence (Figure 2, column C). As shown in Figure 3, cooperators gain adaptations more quickly than defectors, which provides a fitness advantage. However, the cost of cooperation puts defectors at an advantage once these populations become fully adapted.</w:t>
+      </w:r>
+    </w:p>
+    <w:p>
+      <w:pPr>
+        <w:pStyle w:val="Heading2"/>
+      </w:pPr>
+      <w:bookmarkStart w:id="28" w:name="negative-niche-construction-is-critical-to-cooperator-persistence"/>
+      <w:bookmarkEnd w:id="28"/>
+      <w:r>
+        <w:t xml:space="preserve">Negative Niche Construction is Critical to Cooperator Persistence</w:t>
+      </w:r>
+    </w:p>
+    <w:p>
+      <w:r>
+        <w:t xml:space="preserve">Negative niche construction occurs in our model due to selection for sequentially-increasing allelic states and the circular arrangement of these alleles. When the genome length (</w:t>
+      </w:r>
+      <m:oMath>
+        <m:r>
+          <m:rPr>
+            <m:sty m:val="p"/>
+          </m:rPr>
+          <m:t>L</m:t>
+        </m:r>
+      </m:oMath>
+      <w:r>
+        <w:t xml:space="preserve">) is not evenly divided by the number of adaptive alleles (</w:t>
+      </w:r>
+      <m:oMath>
+        <m:r>
+          <m:rPr>
+            <m:sty m:val="p"/>
+          </m:rPr>
+          <m:t>A</m:t>
+        </m:r>
+      </m:oMath>
+      <w:r>
+        <w:t xml:space="preserve">), then it is not possible for the population to be fixed for a genotype that is perfectly adapted to the constructed environment. Technically (in terms of the model) this is because the equality:</w:t>
+      </w:r>
+    </w:p>
+    <w:p>
+      <m:oMathPara>
+        <m:oMathParaPr>
+          <m:jc m:val="center"/>
+        </m:oMathParaPr>
+        <m:oMath>
+          <m:r>
+            <m:rPr>
+              <m:sty m:val="p"/>
+            </m:rPr>
+            <m:t>β</m:t>
+          </m:r>
+          <m:r>
+            <m:rPr>
+              <m:sty m:val="p"/>
+            </m:rPr>
+            <m:t>(</m:t>
+          </m:r>
+          <m:sSub>
+            <m:e>
+              <m:r>
+                <m:rPr>
+                  <m:sty m:val="p"/>
+                </m:rPr>
+                <m:t>a</m:t>
+              </m:r>
+            </m:e>
+            <m:sub>
+              <m:r>
+                <m:rPr>
+                  <m:sty m:val="p"/>
+                </m:rPr>
+                <m:t>g</m:t>
+              </m:r>
+              <m:r>
+                <m:rPr>
+                  <m:sty m:val="p"/>
+                </m:rPr>
+                <m:t>,</m:t>
+              </m:r>
+              <m:r>
+                <m:rPr>
+                  <m:sty m:val="p"/>
+                </m:rPr>
+                <m:t>l</m:t>
+              </m:r>
+            </m:sub>
+          </m:sSub>
+          <m:r>
+            <m:rPr>
+              <m:sty m:val="p"/>
+            </m:rPr>
+            <m:t>,</m:t>
+          </m:r>
+          <m:r>
+            <m:rPr>
+              <m:sty m:val="p"/>
+            </m:rPr>
+            <m:t>A</m:t>
+          </m:r>
+          <m:r>
+            <m:rPr>
+              <m:sty m:val="p"/>
+            </m:rPr>
+            <m:t>)</m:t>
+          </m:r>
+          <m:r>
+            <m:rPr>
+              <m:sty m:val="p"/>
+            </m:rPr>
+            <m:t>=</m:t>
+          </m:r>
+          <m:sSub>
+            <m:e>
+              <m:r>
+                <m:rPr>
+                  <m:sty m:val="p"/>
+                </m:rPr>
+                <m:t>a</m:t>
+              </m:r>
+            </m:e>
+            <m:sub>
+              <m:r>
+                <m:rPr>
+                  <m:sty m:val="p"/>
+                </m:rPr>
+                <m:t>g</m:t>
+              </m:r>
+              <m:r>
+                <m:rPr>
+                  <m:sty m:val="p"/>
+                </m:rPr>
+                <m:t>,</m:t>
+              </m:r>
+              <m:r>
+                <m:rPr>
+                  <m:sty m:val="p"/>
+                </m:rPr>
+                <m:t>β</m:t>
+              </m:r>
+              <m:r>
+                <m:rPr>
+                  <m:sty m:val="p"/>
+                </m:rPr>
+                <m:t>(</m:t>
+              </m:r>
+              <m:r>
+                <m:rPr>
+                  <m:sty m:val="p"/>
+                </m:rPr>
+                <m:t>l</m:t>
+              </m:r>
+              <m:r>
+                <m:rPr>
+                  <m:sty m:val="p"/>
+                </m:rPr>
+                <m:t>,</m:t>
+              </m:r>
+              <m:r>
+                <m:rPr>
+                  <m:sty m:val="p"/>
+                </m:rPr>
+                <m:t>L</m:t>
+              </m:r>
+              <m:r>
+                <m:rPr>
+                  <m:sty m:val="p"/>
+                </m:rPr>
+                <m:t>)</m:t>
+              </m:r>
+            </m:sub>
+          </m:sSub>
+        </m:oMath>
+      </m:oMathPara>
+    </w:p>
+    <w:p>
+      <w:r>
+        <w:t xml:space="preserve">cannot simultaneously hold for all</w:t>
+      </w:r>
+      <w:r>
+        <w:t xml:space="preserve"> </w:t>
+      </w:r>
+      <m:oMath>
+        <m:r>
+          <m:rPr>
+            <m:sty m:val="p"/>
+          </m:rPr>
+          <m:t>l</m:t>
+        </m:r>
+      </m:oMath>
+      <w:r>
+        <w:t xml:space="preserve">.</w:t>
+      </w:r>
+    </w:p>
+    <w:p>
+      <w:r>
+        <w:t xml:space="preserve">For example, consider genotype</w:t>
+      </w:r>
+      <w:r>
+        <w:t xml:space="preserve"> </w:t>
+      </w:r>
+      <m:oMath>
+        <m:r>
+          <m:rPr>
+            <m:sty m:val="p"/>
+          </m:rPr>
+          <m:t>(</m:t>
+        </m:r>
+        <m:r>
+          <m:rPr>
+            <m:sty m:val="p"/>
+          </m:rPr>
+          <m:t>1</m:t>
+        </m:r>
+        <m:r>
+          <m:rPr>
+            <m:sty m:val="p"/>
+          </m:rPr>
+          <m:t>,</m:t>
+        </m:r>
+        <m:r>
+          <m:rPr>
+            <m:sty m:val="p"/>
+          </m:rPr>
+          <m:t>2</m:t>
+        </m:r>
+        <m:r>
+          <m:rPr>
+            <m:sty m:val="p"/>
+          </m:rPr>
+          <m:t>)</m:t>
+        </m:r>
+      </m:oMath>
+      <w:r>
+        <w:t xml:space="preserve"> </w:t>
+      </w:r>
+      <w:r>
+        <w:t xml:space="preserve">when</w:t>
+      </w:r>
+      <w:r>
+        <w:t xml:space="preserve"> </w:t>
+      </w:r>
+      <m:oMath>
+        <m:r>
+          <m:rPr>
+            <m:sty m:val="p"/>
+          </m:rPr>
+          <m:t>L</m:t>
+        </m:r>
+        <m:r>
+          <m:rPr>
+            <m:sty m:val="p"/>
+          </m:rPr>
+          <m:t>=</m:t>
+        </m:r>
+        <m:r>
+          <m:rPr>
+            <m:sty m:val="p"/>
+          </m:rPr>
+          <m:t>2</m:t>
+        </m:r>
+      </m:oMath>
+      <w:r>
+        <w:t xml:space="preserve"> </w:t>
+      </w:r>
+      <w:r>
+        <w:t xml:space="preserve">and</w:t>
+      </w:r>
+      <w:r>
+        <w:t xml:space="preserve"> </w:t>
+      </w:r>
+      <m:oMath>
+        <m:r>
+          <m:rPr>
+            <m:sty m:val="p"/>
+          </m:rPr>
+          <m:t>A</m:t>
+        </m:r>
+        <m:r>
+          <m:rPr>
+            <m:sty m:val="p"/>
+          </m:rPr>
+          <m:t>=</m:t>
+        </m:r>
+        <m:r>
+          <m:rPr>
+            <m:sty m:val="p"/>
+          </m:rPr>
+          <m:t>3</m:t>
+        </m:r>
+      </m:oMath>
+      <w:r>
+        <w:t xml:space="preserve">. Here, allelic state 2 at locus 2 will be be beneficial, because it follows allelic state 1 at locus 1. However, due to the circular effects, allelic state 1 at locus 1 will be deleterious relative to allelic state 3 at locus 1. Yet, fixation for genotype</w:t>
+      </w:r>
+      <w:r>
+        <w:t xml:space="preserve"> </w:t>
+      </w:r>
+      <m:oMath>
+        <m:r>
+          <m:rPr>
+            <m:sty m:val="p"/>
+          </m:rPr>
+          <m:t>(</m:t>
+        </m:r>
+        <m:r>
+          <m:rPr>
+            <m:sty m:val="p"/>
+          </m:rPr>
+          <m:t>3</m:t>
+        </m:r>
+        <m:r>
+          <m:rPr>
+            <m:sty m:val="p"/>
+          </m:rPr>
+          <m:t>,</m:t>
+        </m:r>
+        <m:r>
+          <m:rPr>
+            <m:sty m:val="p"/>
+          </m:rPr>
+          <m:t>2</m:t>
+        </m:r>
+        <m:r>
+          <m:rPr>
+            <m:sty m:val="p"/>
+          </m:rPr>
+          <m:t>)</m:t>
+        </m:r>
+      </m:oMath>
+      <w:r>
+        <w:t xml:space="preserve"> </w:t>
+      </w:r>
+      <w:r>
+        <w:t xml:space="preserve">does not solve the problem, because a mutant</w:t>
+      </w:r>
+      <w:r>
+        <w:t xml:space="preserve"> </w:t>
+      </w:r>
+      <m:oMath>
+        <m:r>
+          <m:rPr>
+            <m:sty m:val="p"/>
+          </m:rPr>
+          <m:t>(</m:t>
+        </m:r>
+        <m:r>
+          <m:rPr>
+            <m:sty m:val="p"/>
+          </m:rPr>
+          <m:t>3</m:t>
+        </m:r>
+        <m:r>
+          <m:rPr>
+            <m:sty m:val="p"/>
+          </m:rPr>
+          <m:t>,</m:t>
+        </m:r>
+        <m:r>
+          <m:rPr>
+            <m:sty m:val="p"/>
+          </m:rPr>
+          <m:t>1</m:t>
+        </m:r>
+        <m:r>
+          <m:rPr>
+            <m:sty m:val="p"/>
+          </m:rPr>
+          <m:t>)</m:t>
+        </m:r>
+      </m:oMath>
+      <w:r>
+        <w:t xml:space="preserve"> </w:t>
+      </w:r>
+      <w:r>
+        <w:t xml:space="preserve">is fitter, and so on.</w:t>
+      </w:r>
+    </w:p>
+    <w:p>
+      <w:r>
+        <w:t xml:space="preserve">We first focus on the effects of positive niche construction by removing the allelic conflict that leads to negative niche construction (</w:t>
+      </w:r>
+      <m:oMath>
+        <m:r>
+          <m:rPr>
+            <m:sty m:val="p"/>
+          </m:rPr>
+          <m:t>L</m:t>
+        </m:r>
+        <m:r>
+          <m:rPr>
+            <m:sty m:val="p"/>
+          </m:rPr>
+          <m:t>=</m:t>
+        </m:r>
+        <m:r>
+          <m:rPr>
+            <m:sty m:val="p"/>
+          </m:rPr>
+          <m:t>5</m:t>
+        </m:r>
+      </m:oMath>
+      <w:r>
         <w:t xml:space="preserve">,</w:t>
       </w:r>
       <w:r>
@@ -4018,7 +3627,7 @@
           <m:rPr>
             <m:sty m:val="p"/>
           </m:rPr>
-          <m:t>ϵ</m:t>
+          <m:t>A</m:t>
         </m:r>
         <m:r>
           <m:rPr>
@@ -4030,42 +3639,33 @@
           <m:rPr>
             <m:sty m:val="p"/>
           </m:rPr>
-          <m:t>0</m:t>
+          <m:t>5</m:t>
         </m:r>
       </m:oMath>
       <w:r>
-        <w:t xml:space="preserve">), cooperators are maintained transiently (Figure 1B). Here, the additional mutational abilities provided by their larger sizes allows cooperator populations to more quickly adapt to their environment. As previously described by</w:t>
-      </w:r>
-      <w:r>
-        <w:t xml:space="preserve"> </w:t>
-      </w:r>
-      <w:r>
-        <w:t xml:space="preserve">Hammarlund et al. (2015)</w:t>
-      </w:r>
-      <w:r>
-        <w:t xml:space="preserve">, however, cooperation is subsequently lost as defector populations become equally adapted. When populations affect their environment and these changes feed back on selection, cooperation persists (Figure 1C, 3A). In these environments, cooperators maintain higher fitness than cooperators, which enables their survival (Figure 3A).</w:t>
+        <w:t xml:space="preserve">). In the absence of this conflict, cooperator presence is significantly increased (Figure 2, column D). Within these environments, we find that positive niche construction prolongs the fitness advantage that cooperators have over defectors (Figure 3C).</w:t>
       </w:r>
     </w:p>
     <w:p>
       <w:pPr>
         <w:pStyle w:val="Heading2"/>
       </w:pPr>
-      <w:bookmarkStart w:id="27" w:name="fitness-increases-do-not-support-cooperation"/>
-      <w:bookmarkEnd w:id="27"/>
-      <w:r>
-        <w:t xml:space="preserve">Fitness Increases do not Support Cooperation</w:t>
-      </w:r>
-    </w:p>
-    <w:p>
-      <w:r>
-        <w:t xml:space="preserve">In our model, niche construction introduces additional selective benefits. To determine how these selective effects influence evolutionary outcomes, we performed simulations in which the selective effects of niche construction were removed (</w:t>
+      <w:bookmarkStart w:id="29" w:name="positive-niche-construction-is-important-to-cooperator-persistence"/>
+      <w:bookmarkEnd w:id="29"/>
+      <w:r>
+        <w:t xml:space="preserve">Positive niche construction is important to cooperator persistence</w:t>
+      </w:r>
+    </w:p>
+    <w:p>
+      <w:r>
+        <w:t xml:space="preserve">To determine how negative niche construction influences the evolution of cooperation, we maximize the allelic conflict (</w:t>
       </w:r>
       <m:oMath>
         <m:r>
           <m:rPr>
             <m:sty m:val="p"/>
           </m:rPr>
-          <m:t>ϵ</m:t>
+          <m:t>L</m:t>
         </m:r>
         <m:r>
           <m:rPr>
@@ -4077,18 +3677,21 @@
           <m:rPr>
             <m:sty m:val="p"/>
           </m:rPr>
-          <m:t>0</m:t>
+          <m:t>1</m:t>
         </m:r>
       </m:oMath>
       <w:r>
-        <w:t xml:space="preserve">). As compensation, we increased the fitness benefits conferred by adaptation (</w:t>
+        <w:t xml:space="preserve">,</w:t>
+      </w:r>
+      <w:r>
+        <w:t xml:space="preserve"> </w:t>
       </w:r>
       <m:oMath>
         <m:r>
           <m:rPr>
             <m:sty m:val="p"/>
           </m:rPr>
-          <m:t>δ</m:t>
+          <m:t>A</m:t>
         </m:r>
         <m:r>
           <m:rPr>
@@ -4100,410 +3703,11 @@
           <m:rPr>
             <m:sty m:val="p"/>
           </m:rPr>
-          <m:t>0</m:t>
-        </m:r>
-        <m:r>
-          <m:rPr>
-            <m:sty m:val="p"/>
-          </m:rPr>
-          <m:t>.</m:t>
-        </m:r>
-        <m:r>
-          <m:rPr>
-            <m:sty m:val="p"/>
-          </m:rPr>
           <m:t>6</m:t>
         </m:r>
-        <m:r>
-          <m:rPr>
-            <m:sty m:val="p"/>
-          </m:rPr>
-          <m:t>)</m:t>
-        </m:r>
       </m:oMath>
       <w:r>
-        <w:t xml:space="preserve">. Here, the selective effects of niche construction are exaggerated, as a fitness benefit of 0.3 (our increase in</w:t>
-      </w:r>
-      <w:r>
-        <w:t xml:space="preserve"> </w:t>
-      </w:r>
-      <m:oMath>
-        <m:r>
-          <m:rPr>
-            <m:sty m:val="p"/>
-          </m:rPr>
-          <m:t>δ</m:t>
-        </m:r>
-      </m:oMath>
-      <w:r>
-        <w:t xml:space="preserve">) is the maximum value possible (see 2). To quantify cooperator success and permit comparison, we use the area under the cooperator proportion curve. This measure of</w:t>
-      </w:r>
-      <w:r>
-        <w:t xml:space="preserve"> </w:t>
-      </w:r>
-      <w:r>
-        <w:rPr>
-          <w:i/>
-        </w:rPr>
-        <w:t xml:space="preserve">cooperator presence</w:t>
-      </w:r>
-      <w:r>
-        <w:t xml:space="preserve"> </w:t>
-      </w:r>
-      <w:r>
-        <w:t xml:space="preserve">increases as cooperators rise in abundance or remain in the population longer.</w:t>
-      </w:r>
-    </w:p>
-    <w:p>
-      <w:r>
-        <w:t xml:space="preserve">We find that higher selective values do not provide a significant increase in cooperator presence (Figure 2, column C). As shown in Figure 3, cooperators gain adaptations more quickly than defectors, which provides a fitness advantage. However, the cost of cooperation puts defectors at an advantage once these populations become fully adapted.</w:t>
-      </w:r>
-    </w:p>
-    <w:p>
-      <w:pPr>
-        <w:pStyle w:val="Heading2"/>
-      </w:pPr>
-      <w:bookmarkStart w:id="28" w:name="positive-niche-construction-prolongs-cooperation"/>
-      <w:bookmarkEnd w:id="28"/>
-      <w:r>
-        <w:t xml:space="preserve">Positive Niche Construction Prolongs Cooperation</w:t>
-      </w:r>
-    </w:p>
-    <w:p>
-      <w:r>
-        <w:t xml:space="preserve">Negative niche construction occurs in our model due to selection for sequentially-increasing allelic states and the circular arrangement of these alleles. When the genome length (</w:t>
-      </w:r>
-      <m:oMath>
-        <m:r>
-          <m:rPr>
-            <m:sty m:val="p"/>
-          </m:rPr>
-          <m:t>L</m:t>
-        </m:r>
-      </m:oMath>
-      <w:r>
-        <w:t xml:space="preserve">) is not evenly divided by the number of adaptive alleles (</w:t>
-      </w:r>
-      <m:oMath>
-        <m:r>
-          <m:rPr>
-            <m:sty m:val="p"/>
-          </m:rPr>
-          <m:t>A</m:t>
-        </m:r>
-      </m:oMath>
-      <w:r>
-        <w:t xml:space="preserve">), a conflict arises when the allelic state at locus</w:t>
-      </w:r>
-      <w:r>
-        <w:t xml:space="preserve"> </w:t>
-      </w:r>
-      <m:oMath>
-        <m:r>
-          <m:rPr>
-            <m:sty m:val="p"/>
-          </m:rPr>
-          <m:t>1</m:t>
-        </m:r>
-      </m:oMath>
-      <w:r>
-        <w:t xml:space="preserve"> </w:t>
-      </w:r>
-      <w:r>
-        <w:t xml:space="preserve">is not 1 larger than the allelic state at locus</w:t>
-      </w:r>
-      <w:r>
-        <w:t xml:space="preserve"> </w:t>
-      </w:r>
-      <m:oMath>
-        <m:r>
-          <m:rPr>
-            <m:sty m:val="p"/>
-          </m:rPr>
-          <m:t>L</m:t>
-        </m:r>
-      </m:oMath>
-      <w:r>
-        <w:t xml:space="preserve">. For example, consider genotype</w:t>
-      </w:r>
-      <w:r>
-        <w:t xml:space="preserve"> </w:t>
-      </w:r>
-      <m:oMath>
-        <m:r>
-          <m:rPr>
-            <m:sty m:val="p"/>
-          </m:rPr>
-          <m:t>(</m:t>
-        </m:r>
-        <m:r>
-          <m:rPr>
-            <m:sty m:val="p"/>
-          </m:rPr>
-          <m:t>1</m:t>
-        </m:r>
-        <m:r>
-          <m:rPr>
-            <m:sty m:val="p"/>
-          </m:rPr>
-          <m:t>,</m:t>
-        </m:r>
-        <m:r>
-          <m:rPr>
-            <m:sty m:val="p"/>
-          </m:rPr>
-          <m:t>2</m:t>
-        </m:r>
-        <m:r>
-          <m:rPr>
-            <m:sty m:val="p"/>
-          </m:rPr>
-          <m:t>)</m:t>
-        </m:r>
-      </m:oMath>
-      <w:r>
-        <w:t xml:space="preserve"> </w:t>
-      </w:r>
-      <w:r>
-        <w:t xml:space="preserve">when</w:t>
-      </w:r>
-      <w:r>
-        <w:t xml:space="preserve"> </w:t>
-      </w:r>
-      <m:oMath>
-        <m:r>
-          <m:rPr>
-            <m:sty m:val="p"/>
-          </m:rPr>
-          <m:t>L</m:t>
-        </m:r>
-        <m:r>
-          <m:rPr>
-            <m:sty m:val="p"/>
-          </m:rPr>
-          <m:t>=</m:t>
-        </m:r>
-        <m:r>
-          <m:rPr>
-            <m:sty m:val="p"/>
-          </m:rPr>
-          <m:t>2</m:t>
-        </m:r>
-      </m:oMath>
-      <w:r>
-        <w:t xml:space="preserve"> </w:t>
-      </w:r>
-      <w:r>
-        <w:t xml:space="preserve">and</w:t>
-      </w:r>
-      <w:r>
-        <w:t xml:space="preserve"> </w:t>
-      </w:r>
-      <m:oMath>
-        <m:r>
-          <m:rPr>
-            <m:sty m:val="p"/>
-          </m:rPr>
-          <m:t>A</m:t>
-        </m:r>
-        <m:r>
-          <m:rPr>
-            <m:sty m:val="p"/>
-          </m:rPr>
-          <m:t>=</m:t>
-        </m:r>
-        <m:r>
-          <m:rPr>
-            <m:sty m:val="p"/>
-          </m:rPr>
-          <m:t>3</m:t>
-        </m:r>
-      </m:oMath>
-      <w:r>
-        <w:t xml:space="preserve">. Here, allelic state</w:t>
-      </w:r>
-      <w:r>
-        <w:t xml:space="preserve"> </w:t>
-      </w:r>
-      <m:oMath>
-        <m:r>
-          <m:rPr>
-            <m:sty m:val="p"/>
-          </m:rPr>
-          <m:t>2</m:t>
-        </m:r>
-      </m:oMath>
-      <w:r>
-        <w:t xml:space="preserve"> </w:t>
-      </w:r>
-      <w:r>
-        <w:t xml:space="preserve">at locus 2 will be be beneficial, because it follows allelic state</w:t>
-      </w:r>
-      <w:r>
-        <w:t xml:space="preserve"> </w:t>
-      </w:r>
-      <m:oMath>
-        <m:r>
-          <m:rPr>
-            <m:sty m:val="p"/>
-          </m:rPr>
-          <m:t>1</m:t>
-        </m:r>
-      </m:oMath>
-      <w:r>
-        <w:t xml:space="preserve"> </w:t>
-      </w:r>
-      <w:r>
-        <w:t xml:space="preserve">at locus 1. However, due to the circular effects, allelic state</w:t>
-      </w:r>
-      <w:r>
-        <w:t xml:space="preserve"> </w:t>
-      </w:r>
-      <m:oMath>
-        <m:r>
-          <m:rPr>
-            <m:sty m:val="p"/>
-          </m:rPr>
-          <m:t>1</m:t>
-        </m:r>
-      </m:oMath>
-      <w:r>
-        <w:t xml:space="preserve"> </w:t>
-      </w:r>
-      <w:r>
-        <w:t xml:space="preserve">at locus 1 will be deleterious, because it does not follow</w:t>
-      </w:r>
-      <w:r>
-        <w:t xml:space="preserve"> </w:t>
-      </w:r>
-      <m:oMath>
-        <m:r>
-          <m:rPr>
-            <m:sty m:val="p"/>
-          </m:rPr>
-          <m:t>2</m:t>
-        </m:r>
-      </m:oMath>
-      <w:r>
-        <w:t xml:space="preserve">.</w:t>
-      </w:r>
-    </w:p>
-    <w:p>
-      <w:r>
-        <w:t xml:space="preserve">We first focus on the effects of positive niche construction by removing the allelic conflict that leads to negative niche construction (</w:t>
-      </w:r>
-      <m:oMath>
-        <m:r>
-          <m:rPr>
-            <m:sty m:val="p"/>
-          </m:rPr>
-          <m:t>L</m:t>
-        </m:r>
-        <m:r>
-          <m:rPr>
-            <m:sty m:val="p"/>
-          </m:rPr>
-          <m:t>=</m:t>
-        </m:r>
-        <m:r>
-          <m:rPr>
-            <m:sty m:val="p"/>
-          </m:rPr>
-          <m:t>5</m:t>
-        </m:r>
-      </m:oMath>
-      <w:r>
-        <w:t xml:space="preserve">,</w:t>
-      </w:r>
-      <w:r>
-        <w:t xml:space="preserve"> </w:t>
-      </w:r>
-      <m:oMath>
-        <m:r>
-          <m:rPr>
-            <m:sty m:val="p"/>
-          </m:rPr>
-          <m:t>A</m:t>
-        </m:r>
-        <m:r>
-          <m:rPr>
-            <m:sty m:val="p"/>
-          </m:rPr>
-          <m:t>=</m:t>
-        </m:r>
-        <m:r>
-          <m:rPr>
-            <m:sty m:val="p"/>
-          </m:rPr>
-          <m:t>5</m:t>
-        </m:r>
-      </m:oMath>
-      <w:r>
-        <w:t xml:space="preserve">). In the absence of this conflict, cooperator presence is significantly increased (Figure 2, column D). Within these environments, we find that positive niche construction prolongs the fitness advantage that cooperators have over defectors (Figure 3C). Nevertheless, cooperators are eventually driven to extinction once defectors gain the fitness advantage.</w:t>
-      </w:r>
-    </w:p>
-    <w:p>
-      <w:pPr>
-        <w:pStyle w:val="Heading2"/>
-      </w:pPr>
-      <w:bookmarkStart w:id="29" w:name="negative-niche-construction-is-not-sufficient"/>
-      <w:bookmarkEnd w:id="29"/>
-      <w:r>
-        <w:t xml:space="preserve">Negative Niche Construction is not Sufficient</w:t>
-      </w:r>
-    </w:p>
-    <w:p>
-      <w:r>
-        <w:t xml:space="preserve">To determine how negative niche construction influences the evolution of cooperation, we maximize the allelic conflict (</w:t>
-      </w:r>
-      <m:oMath>
-        <m:r>
-          <m:rPr>
-            <m:sty m:val="p"/>
-          </m:rPr>
-          <m:t>L</m:t>
-        </m:r>
-        <m:r>
-          <m:rPr>
-            <m:sty m:val="p"/>
-          </m:rPr>
-          <m:t>=</m:t>
-        </m:r>
-        <m:r>
-          <m:rPr>
-            <m:sty m:val="p"/>
-          </m:rPr>
-          <m:t>1</m:t>
-        </m:r>
-      </m:oMath>
-      <w:r>
-        <w:t xml:space="preserve">,</w:t>
-      </w:r>
-      <w:r>
-        <w:t xml:space="preserve"> </w:t>
-      </w:r>
-      <m:oMath>
-        <m:r>
-          <m:rPr>
-            <m:sty m:val="p"/>
-          </m:rPr>
-          <m:t>A</m:t>
-        </m:r>
-        <m:r>
-          <m:rPr>
-            <m:sty m:val="p"/>
-          </m:rPr>
-          <m:t>=</m:t>
-        </m:r>
-        <m:r>
-          <m:rPr>
-            <m:sty m:val="p"/>
-          </m:rPr>
-          <m:t>6</m:t>
-        </m:r>
-      </m:oMath>
-      <w:r>
-        <w:t xml:space="preserve">). Here, selection for increasing allelic states among the stress loci means that any allelic state will not be greater than at the previous allele (itself), and thus there will always be opportunity for adaptation. Despite this constant opportunity, niche construction does not increase cooperator presence (Figure 2, column E). Here, defectors rapidly gain the fitness advantage.</w:t>
+        <w:t xml:space="preserve">). Here, selection for increasing allelic states among the stress loci means that any allelic state will not be greater than at the previous allele (itself), and thus there will always be opportunity for adaptation. Despite this constant opportunity, niche construction does not increase cooperator presence (Figure 2, column E).</w:t>
       </w:r>
     </w:p>
     <w:p>
@@ -4540,10 +3744,10 @@
       <w:pPr>
         <w:pStyle w:val="Heading2"/>
       </w:pPr>
-      <w:bookmarkStart w:id="32" w:name="how-public-good-fuels-all-of-this"/>
+      <w:bookmarkStart w:id="32" w:name="how-cooperation-fuels-all-of-this"/>
       <w:bookmarkEnd w:id="32"/>
       <w:r>
-        <w:t xml:space="preserve">How Public Good Fuels all of this</w:t>
+        <w:t xml:space="preserve">How Cooperation Fuels all of this</w:t>
       </w:r>
     </w:p>
     <w:p>
@@ -4690,7 +3894,7 @@
     </w:p>
     <w:p>
       <w:r>
-        <w:t xml:space="preserve">We demonstrate that when niche construction occurs, cooperation can indeed persist (Figure 1C). But what aspects of niche construction produce this result? In our model, niche construction introduces additional selective effects that could influence the evolutionary process. However, simply raising the selective benefits provided by adaptations does not significantly increase cooperator presence (Figure 2, columns C and A), and indicates that niche construction plays an important role. Although cooperators benefit greatly from positive niche construction, it does not fully explain our results (Figure 2 D). Indeed, despite an initial increase in abundance, cooperators are eventually driven to extinction when environmental change produces only positive fitness effects (Figure 1D). As with the Hankshaw effect, adaption eventually slows, allowing defectors to outcompete cooperators (Figure 3C). While it does not benefit cooperation when alone (Figure 3E), negative niche construction acts to prevent this stasis. Combined, we find that both positive and negative niche construction are required to main cooperation.</w:t>
+        <w:t xml:space="preserve">We demonstrate that when niche construction occurs, cooperation can indeed persist (Figure 1C). But what aspects of niche construction produce this result? In our model, niche construction introduces additional selective effects that could influence the evolutionary process. However, simply raising the selective benefits provided by adaptations does not significantly increase cooperator presence (Figure 2, columns C and A), and indicates that niche construction plays an important role. Although cooperators benefit greatly from positive niche construction, it does not fully explain our results (Figure 2 D). Indeed, despite an initial increase in abundance, cooperators are eventually driven to extinction when environmental change produces only positive fitness effects. As with the Hankshaw effect, adaption eventually slows, allowing defectors to outcompete cooperators (Figure 3C). While it does not benefit cooperation when alone (Figure 3E), negative niche construction acts to prevent this stasis. Combined, we find that both positive and negative niche construction are required to main cooperation.</w:t>
       </w:r>
     </w:p>
     <w:p>
@@ -4963,7 +4167,7 @@
         <w:t xml:space="preserve">, 2012)</w:t>
       </w:r>
       <w:r>
-        <w:t xml:space="preserve">, are likely to be favored in these fluctuating environments.</w:t>
+        <w:t xml:space="preserve">, are likely to be favored in these environments.</w:t>
       </w:r>
     </w:p>
     <w:p>
@@ -5108,7 +4312,7 @@
       <w:r>
         <w:drawing>
           <wp:inline>
-            <wp:extent cx="5334000" cy="1933965"/>
+            <wp:extent cx="5334000" cy="2430250"/>
             <wp:effectExtent b="0" l="0" r="0" t="0"/>
             <wp:docPr descr="" id="1" name="Picture"/>
             <a:graphic>
@@ -5129,7 +4333,7 @@
                   <pic:spPr bwMode="auto">
                     <a:xfrm>
                       <a:off x="0" y="0"/>
-                      <a:ext cx="5334000" cy="1933965"/>
+                      <a:ext cx="5334000" cy="2430250"/>
                     </a:xfrm>
                     <a:prstGeom prst="rect">
                       <a:avLst/>
@@ -5248,39 +4452,7 @@
         <w:t xml:space="preserve">C</w:t>
       </w:r>
       <w:r>
-        <w:t xml:space="preserve">) Selective feedbacks from niche construction allow cooperation to be maintained in 13 of 18 replicate populations. (</w:t>
-      </w:r>
-      <w:r>
-        <w:rPr>
-          <w:b/>
-        </w:rPr>
-        <w:t xml:space="preserve">D</w:t>
-      </w:r>
-      <w:r>
-        <w:t xml:space="preserve">) While it does contribute to increases in cooperation in other contexts, positive niche construction alone does not maintain cooperation (</w:t>
-      </w:r>
-      <m:oMath>
-        <m:r>
-          <m:rPr>
-            <m:sty m:val="p"/>
-          </m:rPr>
-          <m:t>A</m:t>
-        </m:r>
-        <m:r>
-          <m:rPr>
-            <m:sty m:val="p"/>
-          </m:rPr>
-          <m:t>=</m:t>
-        </m:r>
-        <m:r>
-          <m:rPr>
-            <m:sty m:val="p"/>
-          </m:rPr>
-          <m:t>5</m:t>
-        </m:r>
-      </m:oMath>
-      <w:r>
-        <w:t xml:space="preserve">).</w:t>
+        <w:t xml:space="preserve">) Selective feedbacks from niche construction allow cooperation to be the dominant phenotype in 13 of 18 replicate populations.</w:t>
       </w:r>
     </w:p>
     <w:p/>
@@ -5298,14 +4470,14 @@
       <w:r>
         <w:drawing>
           <wp:inline>
-            <wp:extent cx="5334000" cy="3295968"/>
+            <wp:extent cx="1524000" cy="1524000"/>
             <wp:effectExtent b="0" l="0" r="0" t="0"/>
             <wp:docPr descr="" id="1" name="Picture"/>
             <a:graphic>
               <a:graphicData uri="http://schemas.openxmlformats.org/drawingml/2006/picture">
                 <pic:pic>
                   <pic:nvPicPr>
-                    <pic:cNvPr descr="../figures/Figure2.png" id="0" name="Picture"/>
+                    <pic:cNvPr descr="../figures/Figure2-edited.pdf" id="0" name="Picture"/>
                     <pic:cNvPicPr>
                       <a:picLocks noChangeArrowheads="1" noChangeAspect="1"/>
                     </pic:cNvPicPr>
@@ -5319,7 +4491,7 @@
                   <pic:spPr bwMode="auto">
                     <a:xfrm>
                       <a:off x="0" y="0"/>
-                      <a:ext cx="5334000" cy="3295968"/>
+                      <a:ext cx="1524000" cy="1524000"/>
                     </a:xfrm>
                     <a:prstGeom prst="rect">
                       <a:avLst/>
@@ -5352,7 +4524,7 @@
         <w:t xml:space="preserve"> </w:t>
       </w:r>
       <w:r>
-        <w:t xml:space="preserve">Filled circles show the mean cooperator presence among replicate populations, and bars indicate 95% confidence intervals. Individual cooperator presence metrics are shown for each replicate population with an open circle. (</w:t>
+        <w:t xml:space="preserve">(</w:t>
       </w:r>
       <w:r>
         <w:rPr>
@@ -5397,7 +4569,7 @@
         <w:t xml:space="preserve">E</w:t>
       </w:r>
       <w:r>
-        <w:t xml:space="preserve">) Negative niche construction alone does not account for the increase in cooperator presence.</w:t>
+        <w:t xml:space="preserve">) Negative niche construction alone does not account for the increase in cooperator presence. In these box plots, whiskers show range of data within 1.5 IQR.</w:t>
       </w:r>
     </w:p>
     <w:p/>
@@ -5469,7 +4641,7 @@
         <w:t xml:space="preserve"> </w:t>
       </w:r>
       <w:r>
-        <w:t xml:space="preserve">Lines indicate the grand mean of cooperator (blue) and defector (red) fitness among replicate populations, while shaded areas indicate 95% confidence intervals. Dashed lines indicate the maximum fitness values achievable by cooperators and defectors. (</w:t>
+        <w:t xml:space="preserve">Lines indicate the grand mean of cooperator (blue) and defector (red) fitness among replicate populations, while shaded areas indicate 95% confidence intervals. Upper and lower dotted lines indicate the maximum fitness values achievable by defectors and cooperators, respectively. (</w:t>
       </w:r>
       <w:r>
         <w:rPr>
@@ -7489,38 +6661,6 @@
         <w:pStyle w:val="Bibliography"/>
       </w:pPr>
       <w:r>
-        <w:t xml:space="preserve">Hamming, R.W. 1950. Error detecting and error correcting codes.</w:t>
-      </w:r>
-      <w:r>
-        <w:t xml:space="preserve"> </w:t>
-      </w:r>
-      <w:r>
-        <w:rPr>
-          <w:i/>
-        </w:rPr>
-        <w:t xml:space="preserve">Bell System Technical Journal</w:t>
-      </w:r>
-      <w:r>
-        <w:t xml:space="preserve">,</w:t>
-      </w:r>
-      <w:r>
-        <w:t xml:space="preserve"> </w:t>
-      </w:r>
-      <w:r>
-        <w:rPr>
-          <w:b/>
-        </w:rPr>
-        <w:t xml:space="preserve">29</w:t>
-      </w:r>
-      <w:r>
-        <w:t xml:space="preserve">: 147–160.</w:t>
-      </w:r>
-    </w:p>
-    <w:p>
-      <w:pPr>
-        <w:pStyle w:val="Bibliography"/>
-      </w:pPr>
-      <w:r>
         <w:t xml:space="preserve">Hardin, G. 1968. The tragedy of the commons.</w:t>
       </w:r>
       <w:r>
@@ -8336,7 +7476,7 @@
     </w:lvl>
   </w:abstractNum>
   <w:abstractNum w:abstractNumId="990">
-    <w:nsid w:val="5e648208"/>
+    <w:nsid w:val="2834c475"/>
     <w:multiLevelType w:val="multilevel"/>
     <w:lvl w:ilvl="0">
       <w:numFmt w:val="bullet"/>
@@ -8417,7 +7557,7 @@
     </w:lvl>
   </w:abstractNum>
   <w:abstractNum w:abstractNumId="991">
-    <w:nsid w:val="4971b0af"/>
+    <w:nsid w:val="335b064b"/>
     <w:multiLevelType w:val="multilevel"/>
     <w:lvl w:ilvl="0">
       <w:numFmt w:val="bullet"/>

</xml_diff>

<commit_message>
Figure 2 and Figure 6 updates
</commit_message>
<xml_diff>
--- a/paper/ncnh-latest.docx
+++ b/paper/ncnh-latest.docx
@@ -7484,7 +7484,7 @@
     </w:lvl>
   </w:abstractNum>
   <w:abstractNum w:abstractNumId="990">
-    <w:nsid w:val="3ebdea9a"/>
+    <w:nsid w:val="7c77e172"/>
     <w:multiLevelType w:val="multilevel"/>
     <w:lvl w:ilvl="0">
       <w:numFmt w:val="bullet"/>
@@ -7565,7 +7565,7 @@
     </w:lvl>
   </w:abstractNum>
   <w:abstractNum w:abstractNumId="991">
-    <w:nsid w:val="ec059433"/>
+    <w:nsid w:val="9e43bcc7"/>
     <w:multiLevelType w:val="multilevel"/>
     <w:lvl w:ilvl="0">
       <w:numFmt w:val="bullet"/>

</xml_diff>

<commit_message>
Updated migration rate data
</commit_message>
<xml_diff>
--- a/paper/ncnh-latest.docx
+++ b/paper/ncnh-latest.docx
@@ -2994,7 +2994,7 @@
         <w:t xml:space="preserve">(R Core Team, 2015)</w:t>
       </w:r>
       <w:r>
-        <w:t xml:space="preserve">.</w:t>
+        <w:t xml:space="preserve">. Confidence intervals were estimated by bootstrapping with 1000 resamples.</w:t>
       </w:r>
     </w:p>
     <w:p>
@@ -4478,14 +4478,14 @@
       <w:r>
         <w:drawing>
           <wp:inline>
-            <wp:extent cx="1524000" cy="1524000"/>
+            <wp:extent cx="5334000" cy="1926087"/>
             <wp:effectExtent b="0" l="0" r="0" t="0"/>
             <wp:docPr descr="" id="1" name="Picture"/>
             <a:graphic>
               <a:graphicData uri="http://schemas.openxmlformats.org/drawingml/2006/picture">
                 <pic:pic>
                   <pic:nvPicPr>
-                    <pic:cNvPr descr="../figures/Figure2-edited.pdf" id="0" name="Picture"/>
+                    <pic:cNvPr descr="../figures/Figure2.png" id="0" name="Picture"/>
                     <pic:cNvPicPr>
                       <a:picLocks noChangeArrowheads="1" noChangeAspect="1"/>
                     </pic:cNvPicPr>
@@ -4499,7 +4499,7 @@
                   <pic:spPr bwMode="auto">
                     <a:xfrm>
                       <a:off x="0" y="0"/>
-                      <a:ext cx="1524000" cy="1524000"/>
+                      <a:ext cx="5334000" cy="1926087"/>
                     </a:xfrm>
                     <a:prstGeom prst="rect">
                       <a:avLst/>
@@ -4995,7 +4995,21 @@
         </m:sSub>
       </m:oMath>
       <w:r>
-        <w:t xml:space="preserve">) is varied. ww (</w:t>
+        <w:t xml:space="preserve">) is varied (the density-dependent fitness effects of niche construction are adjusted accordingly in the model parameter</w:t>
+      </w:r>
+      <w:r>
+        <w:t xml:space="preserve"> </w:t>
+      </w:r>
+      <m:oMath>
+        <m:r>
+          <m:rPr>
+            <m:sty m:val="p"/>
+          </m:rPr>
+          <m:t>ϵ</m:t>
+        </m:r>
+      </m:oMath>
+      <w:r>
+        <w:t xml:space="preserve">). (</w:t>
       </w:r>
       <w:r>
         <w:rPr>
@@ -7484,7 +7498,7 @@
     </w:lvl>
   </w:abstractNum>
   <w:abstractNum w:abstractNumId="990">
-    <w:nsid w:val="7c77e172"/>
+    <w:nsid w:val="de356306"/>
     <w:multiLevelType w:val="multilevel"/>
     <w:lvl w:ilvl="0">
       <w:numFmt w:val="bullet"/>
@@ -7565,7 +7579,7 @@
     </w:lvl>
   </w:abstractNum>
   <w:abstractNum w:abstractNumId="991">
-    <w:nsid w:val="9e43bcc7"/>
+    <w:nsid w:val="cc72dcd7"/>
     <w:multiLevelType w:val="multilevel"/>
     <w:lvl w:ilvl="0">
       <w:numFmt w:val="bullet"/>

</xml_diff>

<commit_message>
Removed old Fig1 files
</commit_message>
<xml_diff>
--- a/paper/ncnh-latest.docx
+++ b/paper/ncnh-latest.docx
@@ -7498,7 +7498,7 @@
     </w:lvl>
   </w:abstractNum>
   <w:abstractNum w:abstractNumId="990">
-    <w:nsid w:val="de356306"/>
+    <w:nsid w:val="1c60b3e4"/>
     <w:multiLevelType w:val="multilevel"/>
     <w:lvl w:ilvl="0">
       <w:numFmt w:val="bullet"/>
@@ -7579,7 +7579,7 @@
     </w:lvl>
   </w:abstractNum>
   <w:abstractNum w:abstractNumId="991">
-    <w:nsid w:val="cc72dcd7"/>
+    <w:nsid w:val="2784428a"/>
     <w:multiLevelType w:val="multilevel"/>
     <w:lvl w:ilvl="0">
       <w:numFmt w:val="bullet"/>

</xml_diff>

<commit_message>
Added data/scripts for sweep of tolerance mu rate
</commit_message>
<xml_diff>
--- a/paper/ncnh-latest.docx
+++ b/paper/ncnh-latest.docx
@@ -3061,7 +3061,7 @@
         </m:r>
       </m:oMath>
       <w:r>
-        <w:t xml:space="preserve">), cooperators are swiftly eliminated in competition with defectors (Figure 1). Despite an initial lift due to increased productivity, the cost of cooperation becomes disadvantageous as migration mixes the initially isolated populations. When there are opportunties for adaptation (</w:t>
+        <w:t xml:space="preserve">), cooperators are swiftly eliminated in competition with defectors (Figure 1A). Despite an initial lift due to increased productivity, the cost of cooperation becomes disadvantageous as migration mixes the initially isolated populations. When there are opportunties for adaptation (</w:t>
       </w:r>
       <m:oMath>
         <m:r>
@@ -3215,7 +3215,7 @@
     </w:p>
     <w:p>
       <w:r>
-        <w:t xml:space="preserve">We find that higher selective values do not provide a significant increase in cooperator presence (Figure 2, column C). As shown in Figure 3, cooperators gain adaptations more quickly than defectors, which provides a fitness advantage. However, the cost of cooperation puts defectors at an advantage once these populations become fully adapted.</w:t>
+        <w:t xml:space="preserve">We find that higher selective values do not provide a significant increase in cooperator presence (Figure 2B). As shown in Figure 3, cooperators gain adaptations more quickly than defectors, which provides a fitness advantage. However, the cost of cooperation puts defectors at an advantage once these populations become fully adapted.</w:t>
       </w:r>
     </w:p>
     <w:p>
@@ -3643,7 +3643,7 @@
         </m:r>
       </m:oMath>
       <w:r>
-        <w:t xml:space="preserve">). In the absence of this conflict, cooperator presence is significantly increased (Figure 2, column D). Within these environments, we find that positive niche construction prolongs the fitness advantage that cooperators have over defectors (Figure 3C).</w:t>
+        <w:t xml:space="preserve">). In the absence of this conflict, cooperator presence is significantly increased (Figure 2C). Within these environments, we find that positive niche construction prolongs the fitness advantage that cooperators have over defectors (Figure 3C).</w:t>
       </w:r>
     </w:p>
     <w:p>
@@ -3707,7 +3707,7 @@
         </m:r>
       </m:oMath>
       <w:r>
-        <w:t xml:space="preserve">). Here, selection for increasing allelic states among the stress loci means that any allelic state will not be greater than at the previous allele (itself), and thus there will always be opportunity for adaptation. Despite this constant opportunity, niche construction does not increase cooperator presence (Figure 2, column E).</w:t>
+        <w:t xml:space="preserve">). Here, selection for increasing allelic states among the stress loci means that any allelic state will not be greater than at the previous allele (itself), and thus there will always be opportunity for adaptation. Despite this constant opportunity, niche construction does not increase cooperator presence (Figure 2D).</w:t>
       </w:r>
     </w:p>
     <w:p>
@@ -3894,7 +3894,7 @@
     </w:p>
     <w:p>
       <w:r>
-        <w:t xml:space="preserve">We demonstrate that when niche construction occurs, cooperation can indeed persist (Figure 1C). But what aspects of niche construction produce this result? In our model, niche construction introduces additional selective effects that could influence the evolutionary process. However, simply raising the selective benefits provided by adaptations does not significantly increase cooperator presence (Figure 2, columns C and A), and indicates that niche construction plays an important role. Although cooperators benefit greatly from positive niche construction, it does not fully explain our results (Figure 2 D). Indeed, despite an initial increase in abundance, cooperators are eventually driven to extinction when environmental change produces only positive fitness effects. As with the Hankshaw effect, adaption eventually slows, allowing defectors to outcompete cooperators (Figure 3C). While it does not benefit cooperation when alone (Figure 3E), negative niche construction acts to prevent this stasis. Combined, we find that both positive and negative niche construction are required to main cooperation.</w:t>
+        <w:t xml:space="preserve">We demonstrate that when niche construction occurs, cooperation can indeed persist (Figure 1C). But what aspects of niche construction produce this result? In our model, niche construction introduces additional selective effects that could influence the evolutionary process. However, simply raising the selective benefits provided by adaptations does not significantly increase cooperator presence (Figure 2B), and indicates that niche construction plays an important role. Although cooperators benefit greatly from positive niche construction, it does not fully explain our results (Figure 2C). Indeed, despite an initial increase in abundance, cooperators are eventually driven to extinction when environmental change produces only positive fitness effects. As with the Hankshaw effect, adaption eventually slows, allowing defectors to outcompete cooperators (Figure 3C). While it does not benefit cooperation when alone (Figure 3E), negative niche construction acts to prevent this stasis. Combined, we find that both positive and negative niche construction are required to main cooperation.</w:t>
       </w:r>
     </w:p>
     <w:p>
@@ -3920,7 +3920,7 @@
         <w:t xml:space="preserve">, 1996, 1999)</w:t>
       </w:r>
       <w:r>
-        <w:t xml:space="preserve">. Similarly here, cooperation is maintained in the presence of niche construction, but lost otherwise (Figure 2).</w:t>
+        <w:t xml:space="preserve">. Similarly here, cooperation is maintained in the presence of niche construction, but lost otherwise.</w:t>
       </w:r>
       <w:r>
         <w:t xml:space="preserve"> </w:t>
@@ -4374,7 +4374,7 @@
         <w:t xml:space="preserve"> </w:t>
       </w:r>
       <w:r>
-        <w:t xml:space="preserve">Curves show the average cooperator proportion among replicate populations, while shaded areas indicate 95% confidence intervals. Unless otherwise noted, parameter values used are listed in</w:t>
+        <w:t xml:space="preserve">The proportion of cooperators present in the population is shown for the duration of simulations. Curves show the average among replicates, and shaded areas indicate 95% confidence intervals. Unless otherwise noted, parameter values used are listed in</w:t>
       </w:r>
       <w:r>
         <w:t xml:space="preserve"> </w:t>
@@ -4460,7 +4460,7 @@
         <w:t xml:space="preserve">C</w:t>
       </w:r>
       <w:r>
-        <w:t xml:space="preserve">) Selective feedbacks from niche construction allow cooperation to be the dominant phenotype in 13 of 18 replicate populations.</w:t>
+        <w:t xml:space="preserve">) Niche construction enables cooperation to be maintained indefinitely. After 3000 cycles, cooperation was the dominant phenotype in 13 of 18 replicate populations.</w:t>
       </w:r>
     </w:p>
     <w:p/>
@@ -4478,7 +4478,7 @@
       <w:r>
         <w:drawing>
           <wp:inline>
-            <wp:extent cx="5334000" cy="1926087"/>
+            <wp:extent cx="5334000" cy="5334000"/>
             <wp:effectExtent b="0" l="0" r="0" t="0"/>
             <wp:docPr descr="" id="1" name="Picture"/>
             <a:graphic>
@@ -4499,7 +4499,7 @@
                   <pic:spPr bwMode="auto">
                     <a:xfrm>
                       <a:off x="0" y="0"/>
-                      <a:ext cx="5334000" cy="1926087"/>
+                      <a:ext cx="5334000" cy="5334000"/>
                     </a:xfrm>
                     <a:prstGeom prst="rect">
                       <a:avLst/>
@@ -4526,13 +4526,13 @@
         <w:rPr>
           <w:b/>
         </w:rPr>
-        <w:t xml:space="preserve">Evolutionary Processes and their Effect on Cooperator Presence.</w:t>
-      </w:r>
-      <w:r>
-        <w:t xml:space="preserve"> </w:t>
-      </w:r>
-      <w:r>
-        <w:t xml:space="preserve">(</w:t>
+        <w:t xml:space="preserve">Niche Construction and the Evolution of Cooperation.</w:t>
+      </w:r>
+      <w:r>
+        <w:t xml:space="preserve"> </w:t>
+      </w:r>
+      <w:r>
+        <w:t xml:space="preserve">The proportion of cooperators present in the population is shown for the duration of simulations. Curves show the average among replicates, and shaded areas indicate 95% confidence intervals. (</w:t>
       </w:r>
       <w:r>
         <w:rPr>
@@ -4541,7 +4541,7 @@
         <w:t xml:space="preserve">A</w:t>
       </w:r>
       <w:r>
-        <w:t xml:space="preserve">) In our model, adaptations allow cooperation to hitchhike. This effect is transient, which limits cooperator presence. (</w:t>
+        <w:t xml:space="preserve">) Niche construction enables cooperation to be maintained indefinitely. In the majority of populations, cooperation remained as the dominant strategy. (</w:t>
       </w:r>
       <w:r>
         <w:rPr>
@@ -4550,7 +4550,65 @@
         <w:t xml:space="preserve">B</w:t>
       </w:r>
       <w:r>
-        <w:t xml:space="preserve">) In the presence of niche construction (positive and negative), cooperator presence is significantly increased. (</w:t>
+        <w:t xml:space="preserve">) When niche construction is removed (</w:t>
+      </w:r>
+      <m:oMath>
+        <m:r>
+          <m:rPr>
+            <m:sty m:val="p"/>
+          </m:rPr>
+          <m:t>ϵ</m:t>
+        </m:r>
+        <m:r>
+          <m:rPr>
+            <m:sty m:val="p"/>
+          </m:rPr>
+          <m:t>=</m:t>
+        </m:r>
+        <m:r>
+          <m:rPr>
+            <m:sty m:val="p"/>
+          </m:rPr>
+          <m:t>0</m:t>
+        </m:r>
+      </m:oMath>
+      <w:r>
+        <w:t xml:space="preserve">) and the fitness benefit of adaptation is increased as compensation (</w:t>
+      </w:r>
+      <m:oMath>
+        <m:r>
+          <m:rPr>
+            <m:sty m:val="p"/>
+          </m:rPr>
+          <m:t>δ</m:t>
+        </m:r>
+        <m:r>
+          <m:rPr>
+            <m:sty m:val="p"/>
+          </m:rPr>
+          <m:t>=</m:t>
+        </m:r>
+        <m:r>
+          <m:rPr>
+            <m:sty m:val="p"/>
+          </m:rPr>
+          <m:t>0</m:t>
+        </m:r>
+        <m:r>
+          <m:rPr>
+            <m:sty m:val="p"/>
+          </m:rPr>
+          <m:t>.</m:t>
+        </m:r>
+        <m:r>
+          <m:rPr>
+            <m:sty m:val="p"/>
+          </m:rPr>
+          <m:t>6</m:t>
+        </m:r>
+      </m:oMath>
+      <w:r>
+        <w:t xml:space="preserve">), cooperation is quickly lost when adapted defectors arise. (</w:t>
       </w:r>
       <w:r>
         <w:rPr>
@@ -4559,7 +4617,30 @@
         <w:t xml:space="preserve">C</w:t>
       </w:r>
       <w:r>
-        <w:t xml:space="preserve">) When incorporating the potential benefits that it provides, but removing the selective feedback produced by niche construction, cooperator presence is unaffected. (</w:t>
+        <w:t xml:space="preserve">) Positive niche construction alone can not maintain cooperation (</w:t>
+      </w:r>
+      <m:oMath>
+        <m:r>
+          <m:rPr>
+            <m:sty m:val="p"/>
+          </m:rPr>
+          <m:t>A</m:t>
+        </m:r>
+        <m:r>
+          <m:rPr>
+            <m:sty m:val="p"/>
+          </m:rPr>
+          <m:t>=</m:t>
+        </m:r>
+        <m:r>
+          <m:rPr>
+            <m:sty m:val="p"/>
+          </m:rPr>
+          <m:t>5</m:t>
+        </m:r>
+      </m:oMath>
+      <w:r>
+        <w:t xml:space="preserve">). Here again, cooperation is driven to extinction by equally-adapted defectors. (</w:t>
       </w:r>
       <w:r>
         <w:rPr>
@@ -4568,16 +4649,7 @@
         <w:t xml:space="preserve">D</w:t>
       </w:r>
       <w:r>
-        <w:t xml:space="preserve">) Positive niche construction increases cooperator proportion, but not to the levels seen in B. (</w:t>
-      </w:r>
-      <w:r>
-        <w:rPr>
-          <w:b/>
-        </w:rPr>
-        <w:t xml:space="preserve">E</w:t>
-      </w:r>
-      <w:r>
-        <w:t xml:space="preserve">) Negative niche construction alone does not account for the increase in cooperator presence. In these box plots, whiskers show range of data within 1.5 IQR.</w:t>
+        <w:t xml:space="preserve">) However, negative niche construction alone is also not sufficient to maintain cooperation, and cooperators are rapidly lost. (TODO do we know how?)</w:t>
       </w:r>
     </w:p>
     <w:p/>
@@ -7498,7 +7570,7 @@
     </w:lvl>
   </w:abstractNum>
   <w:abstractNum w:abstractNumId="990">
-    <w:nsid w:val="915e9037"/>
+    <w:nsid w:val="53b4e796"/>
     <w:multiLevelType w:val="multilevel"/>
     <w:lvl w:ilvl="0">
       <w:numFmt w:val="bullet"/>
@@ -7579,7 +7651,7 @@
     </w:lvl>
   </w:abstractNum>
   <w:abstractNum w:abstractNumId="991">
-    <w:nsid w:val="c0655d3f"/>
+    <w:nsid w:val="97befdd0"/>
     <w:multiLevelType w:val="multilevel"/>
     <w:lvl w:ilvl="0">
       <w:numFmt w:val="bullet"/>

</xml_diff>

<commit_message>
Added more tolerance data
</commit_message>
<xml_diff>
--- a/paper/ncnh-latest.docx
+++ b/paper/ncnh-latest.docx
@@ -4643,7 +4643,7 @@
       <w:r>
         <w:drawing>
           <wp:inline>
-            <wp:extent cx="5334000" cy="5334000"/>
+            <wp:extent cx="5334000" cy="2216058"/>
             <wp:effectExtent b="0" l="0" r="0" t="0"/>
             <wp:docPr descr="" id="1" name="Picture"/>
             <a:graphic>
@@ -4664,7 +4664,7 @@
                   <pic:spPr bwMode="auto">
                     <a:xfrm>
                       <a:off x="0" y="0"/>
-                      <a:ext cx="5334000" cy="5334000"/>
+                      <a:ext cx="5334000" cy="2216058"/>
                     </a:xfrm>
                     <a:prstGeom prst="rect">
                       <a:avLst/>
@@ -7546,7 +7546,7 @@
     </w:lvl>
   </w:abstractNum>
   <w:abstractNum w:abstractNumId="990">
-    <w:nsid w:val="a8fc9c19"/>
+    <w:nsid w:val="6dc53b2b"/>
     <w:multiLevelType w:val="multilevel"/>
     <w:lvl w:ilvl="0">
       <w:numFmt w:val="bullet"/>

</xml_diff>

<commit_message>
Updated Figures 1 and 2
</commit_message>
<xml_diff>
--- a/paper/ncnh-latest.docx
+++ b/paper/ncnh-latest.docx
@@ -4816,7 +4816,7 @@
       <w:r>
         <w:drawing>
           <wp:inline>
-            <wp:extent cx="5334000" cy="2422980"/>
+            <wp:extent cx="5334000" cy="2406875"/>
             <wp:effectExtent b="0" l="0" r="0" t="0"/>
             <wp:docPr descr="" id="1" name="Picture"/>
             <a:graphic>
@@ -4837,7 +4837,7 @@
                   <pic:spPr bwMode="auto">
                     <a:xfrm>
                       <a:off x="0" y="0"/>
-                      <a:ext cx="5334000" cy="2422980"/>
+                      <a:ext cx="5334000" cy="2406875"/>
                     </a:xfrm>
                     <a:prstGeom prst="rect">
                       <a:avLst/>
@@ -7847,7 +7847,7 @@
     </w:lvl>
   </w:abstractNum>
   <w:abstractNum w:abstractNumId="990">
-    <w:nsid w:val="6c41f9c4"/>
+    <w:nsid w:val="6382e3d0"/>
     <w:multiLevelType w:val="multilevel"/>
     <w:lvl w:ilvl="0">
       <w:numFmt w:val="bullet"/>

</xml_diff>

<commit_message>
Updated CI opacity in Figs 1 and 2
</commit_message>
<xml_diff>
--- a/paper/ncnh-latest.docx
+++ b/paper/ncnh-latest.docx
@@ -4516,13 +4516,13 @@
         <w:rPr>
           <w:b/>
         </w:rPr>
-        <w:t xml:space="preserve">Adaptation, Hitchhiking, and the evolution of cooperation.</w:t>
-      </w:r>
-      <w:r>
-        <w:t xml:space="preserve"> </w:t>
-      </w:r>
-      <w:r>
-        <w:t xml:space="preserve">The proportion of cooperators present in the population is shown for the duration of simulations. Curves show the average among replicates, and shaded areas indicate 95% confidence intervals. Unless otherwise noted, parameter values are listed in</w:t>
+        <w:t xml:space="preserve">Adaptation, Hitchhiking, and the Evolution of Cooperation.</w:t>
+      </w:r>
+      <w:r>
+        <w:t xml:space="preserve"> </w:t>
+      </w:r>
+      <w:r>
+        <w:t xml:space="preserve">The proportion of cooperators present in the population is shown for the duration of simulations. Curves show the average among replicate populations, and shaded areas indicate 95% confidence intervals. Unless otherwise noted, parameter values are listed in</w:t>
       </w:r>
       <w:r>
         <w:t xml:space="preserve"> </w:t>
@@ -4545,7 +4545,7 @@
         <w:t xml:space="preserve">A</w:t>
       </w:r>
       <w:r>
-        <w:t xml:space="preserve">) When there is no opportunity for adaptation (</w:t>
+        <w:t xml:space="preserve">) Without any opportunity to adapt (</w:t>
       </w:r>
       <m:oMath>
         <m:r>
@@ -4671,7 +4671,7 @@
         <w:t xml:space="preserve"> </w:t>
       </w:r>
       <w:r>
-        <w:t xml:space="preserve">The proportion of cooperators present in the population is shown for the duration of simulations. Curves show the average among replicates, and shaded areas indicate 95% confidence intervals. (</w:t>
+        <w:t xml:space="preserve">The proportion of cooperators present in the population is shown for the duration of simulations. Curves show the average among replicate populations, and shaded areas indicate 95% confidence intervals. (</w:t>
       </w:r>
       <w:r>
         <w:rPr>
@@ -4689,7 +4689,7 @@
         <w:t xml:space="preserve">B</w:t>
       </w:r>
       <w:r>
-        <w:t xml:space="preserve">) When niche construction is removed (</w:t>
+        <w:t xml:space="preserve">) When niche construction is removed and the fitness benefit of adaptation is increased as compensation (</w:t>
       </w:r>
       <m:oMath>
         <m:r>
@@ -4712,7 +4712,10 @@
         </m:r>
       </m:oMath>
       <w:r>
-        <w:t xml:space="preserve">) and the fitness benefit of adaptation is increased as compensation (</w:t>
+        <w:t xml:space="preserve">,</w:t>
+      </w:r>
+      <w:r>
+        <w:t xml:space="preserve"> </w:t>
       </w:r>
       <m:oMath>
         <m:r>
@@ -4747,7 +4750,7 @@
         </m:r>
       </m:oMath>
       <w:r>
-        <w:t xml:space="preserve">), cooperation is quickly lost when adapted defectors arise. (</w:t>
+        <w:t xml:space="preserve">), adapted defectors arise and drive cooperators to extinction. (</w:t>
       </w:r>
       <w:r>
         <w:rPr>
@@ -4779,7 +4782,7 @@
         </m:r>
       </m:oMath>
       <w:r>
-        <w:t xml:space="preserve">). Here again, cooperation is driven to extinction by equally-adapted defectors.</w:t>
+        <w:t xml:space="preserve">). Here again, cooperators are at a selective disadvantage against equally-adapted defectors.</w:t>
       </w:r>
     </w:p>
     <w:p/>
@@ -4791,16 +4794,6 @@
       <w:bookmarkEnd w:id="45"/>
       <w:r>
         <w:t xml:space="preserve">Figure 3</w:t>
-      </w:r>
-    </w:p>
-    <w:p>
-      <w:pPr>
-        <w:pStyle w:val="Heading1"/>
-      </w:pPr>
-      <w:bookmarkStart w:id="46" w:name="todo-switch-b-and-c"/>
-      <w:bookmarkEnd w:id="46"/>
-      <w:r>
-        <w:t xml:space="preserve">TODO switch B and C?</w:t>
       </w:r>
     </w:p>
     <w:p>
@@ -4820,7 +4813,7 @@
                     </pic:cNvPicPr>
                   </pic:nvPicPr>
                   <pic:blipFill>
-                    <a:blip r:embed="rId47"/>
+                    <a:blip r:embed="rId46"/>
                     <a:stretch>
                       <a:fillRect/>
                     </a:stretch>
@@ -4861,15 +4854,27 @@
         <w:t xml:space="preserve"> </w:t>
       </w:r>
       <w:r>
-        <w:t xml:space="preserve">Curves trace the proportion of cooperators present in the population for the duration of 160 replicate simulations. In these experiments, we examined whether a strategy initiated at a single population in the center of the metapopulation lattice (</w:t>
-      </w:r>
-      <m:oMath>
-        <m:r>
-          <m:rPr>
-            <m:sty m:val="p"/>
-          </m:rPr>
-          <m:t>N</m:t>
-        </m:r>
+        <w:t xml:space="preserve">Curves trace the proportion of cooperators present in the population for the duration of 160 replicate simulations. These experiments examine whether a strategy initiated at a single population in the center of the metapopulation lattice (</w:t>
+      </w:r>
+      <m:oMath>
+        <m:sSup>
+          <m:e>
+            <m:r>
+              <m:rPr>
+                <m:sty m:val="p"/>
+              </m:rPr>
+              <m:t>N</m:t>
+            </m:r>
+          </m:e>
+          <m:sup>
+            <m:r>
+              <m:rPr>
+                <m:sty m:val="p"/>
+              </m:rPr>
+              <m:t>2</m:t>
+            </m:r>
+          </m:sup>
+        </m:sSup>
         <m:r>
           <m:rPr>
             <m:sty m:val="p"/>
@@ -4880,7 +4885,7 @@
           <m:rPr>
             <m:sty m:val="p"/>
           </m:rPr>
-          <m:t>11</m:t>
+          <m:t>121</m:t>
         </m:r>
       </m:oMath>
       <w:r>
@@ -4964,81 +4969,7 @@
         <w:t xml:space="preserve">A</w:t>
       </w:r>
       <w:r>
-        <w:t xml:space="preserve">) When cooperators and defectors are matched (i.e., genotypes</w:t>
-      </w:r>
-      <w:r>
-        <w:t xml:space="preserve"> </w:t>
-      </w:r>
-      <m:oMath>
-        <m:r>
-          <m:rPr>
-            <m:sty m:val="p"/>
-          </m:rPr>
-          <m:t>[</m:t>
-        </m:r>
-        <m:r>
-          <m:rPr>
-            <m:sty m:val="p"/>
-          </m:rPr>
-          <m:t>1</m:t>
-        </m:r>
-        <m:r>
-          <m:rPr>
-            <m:sty m:val="p"/>
-          </m:rPr>
-          <m:t>,</m:t>
-        </m:r>
-        <m:r>
-          <m:rPr>
-            <m:sty m:val="p"/>
-          </m:rPr>
-          <m:t>2</m:t>
-        </m:r>
-        <m:r>
-          <m:rPr>
-            <m:sty m:val="p"/>
-          </m:rPr>
-          <m:t>,</m:t>
-        </m:r>
-        <m:r>
-          <m:rPr>
-            <m:sty m:val="p"/>
-          </m:rPr>
-          <m:t>3</m:t>
-        </m:r>
-        <m:r>
-          <m:rPr>
-            <m:sty m:val="p"/>
-          </m:rPr>
-          <m:t>,</m:t>
-        </m:r>
-        <m:r>
-          <m:rPr>
-            <m:sty m:val="p"/>
-          </m:rPr>
-          <m:t>4</m:t>
-        </m:r>
-        <m:r>
-          <m:rPr>
-            <m:sty m:val="p"/>
-          </m:rPr>
-          <m:t>,</m:t>
-        </m:r>
-        <m:r>
-          <m:rPr>
-            <m:sty m:val="p"/>
-          </m:rPr>
-          <m:t>5</m:t>
-        </m:r>
-        <m:r>
-          <m:rPr>
-            <m:sty m:val="p"/>
-          </m:rPr>
-          <m:t>]</m:t>
-        </m:r>
-      </m:oMath>
-      <w:r>
-        <w:t xml:space="preserve">) and adaptation can not occur, defectors quickly drive cooperators to extinction due to the cost of cooperation. Defectors were stochastically eliminated in 2 replicate populations. (</w:t>
+        <w:t xml:space="preserve">) When cooperators and defectors are matched (i.e., genotypes [1,2,3,4,5]) and adaptation can not occur, defectors quickly drive cooperators to extinction due to the cost of cooperation. Defectors were stochastically eliminated in 2 replicate populations. (</w:t>
       </w:r>
       <w:r>
         <w:rPr>
@@ -5047,81 +4978,16 @@
         <w:t xml:space="preserve">B</w:t>
       </w:r>
       <w:r>
-        <w:t xml:space="preserve">) However, the adaptive opportunities produced by negative niche construction and density dependence can enable an adapted cooperator (genotype</w:t>
-      </w:r>
-      <w:r>
-        <w:t xml:space="preserve"> </w:t>
-      </w:r>
-      <m:oMath>
-        <m:r>
-          <m:rPr>
-            <m:sty m:val="p"/>
-          </m:rPr>
-          <m:t>[</m:t>
-        </m:r>
-        <m:r>
-          <m:rPr>
-            <m:sty m:val="p"/>
-          </m:rPr>
-          <m:t>1</m:t>
-        </m:r>
-        <m:r>
-          <m:rPr>
-            <m:sty m:val="p"/>
-          </m:rPr>
-          <m:t>,</m:t>
-        </m:r>
-        <m:r>
-          <m:rPr>
-            <m:sty m:val="p"/>
-          </m:rPr>
-          <m:t>2</m:t>
-        </m:r>
-        <m:r>
-          <m:rPr>
-            <m:sty m:val="p"/>
-          </m:rPr>
-          <m:t>,</m:t>
-        </m:r>
-        <m:r>
-          <m:rPr>
-            <m:sty m:val="p"/>
-          </m:rPr>
-          <m:t>3</m:t>
-        </m:r>
-        <m:r>
-          <m:rPr>
-            <m:sty m:val="p"/>
-          </m:rPr>
-          <m:t>,</m:t>
-        </m:r>
-        <m:r>
-          <m:rPr>
-            <m:sty m:val="p"/>
-          </m:rPr>
-          <m:t>4</m:t>
-        </m:r>
-        <m:r>
-          <m:rPr>
-            <m:sty m:val="p"/>
-          </m:rPr>
-          <m:t>,</m:t>
-        </m:r>
-        <m:r>
-          <m:rPr>
-            <m:sty m:val="p"/>
-          </m:rPr>
-          <m:t>6</m:t>
-        </m:r>
-        <m:r>
-          <m:rPr>
-            <m:sty m:val="p"/>
-          </m:rPr>
-          <m:t>]</m:t>
-        </m:r>
-      </m:oMath>
-      <w:r>
-        <w:t xml:space="preserve">) to invade a population of defectors. (</w:t>
+        <w:t xml:space="preserve">) However, the adaptive opportunities produced by negative niche construction and density dependence enable an adapted cooperator (genotype [1,2,3,4,</w:t>
+      </w:r>
+      <w:r>
+        <w:rPr>
+          <w:i/>
+        </w:rPr>
+        <w:t xml:space="preserve">6</w:t>
+      </w:r>
+      <w:r>
+        <w:t xml:space="preserve">]) to invade a population of defectors. (</w:t>
       </w:r>
       <w:r>
         <w:rPr>
@@ -5130,7 +4996,7 @@
         <w:t xml:space="preserve">C</w:t>
       </w:r>
       <w:r>
-        <w:t xml:space="preserve">) These same adaptive opportunities can allow cooperators to resist invasion by matching defectors, which arise via mutation and remain a constant threat. Here, cooperation persisted in 91 populations (</w:t>
+        <w:t xml:space="preserve">) These same adaptive opportunities can allow cooperators to resist invasion by initially-matching defectors, which arise via mutation and remain a constant threat. Here, cooperation persisted in 91 populations (</w:t>
       </w:r>
       <m:oMath>
         <m:sSub>
@@ -5177,7 +5043,7 @@
         </m:r>
       </m:oMath>
       <w:r>
-        <w:t xml:space="preserve">).</w:t>
+        <w:t xml:space="preserve">, the base mutation rate).</w:t>
       </w:r>
     </w:p>
     <w:p/>
@@ -5185,48 +5051,48 @@
       <w:pPr>
         <w:pStyle w:val="Heading2"/>
       </w:pPr>
-      <w:bookmarkStart w:id="48" w:name="figure-4"/>
+      <w:bookmarkStart w:id="47" w:name="figure-4"/>
+      <w:bookmarkEnd w:id="47"/>
+      <w:r>
+        <w:t xml:space="preserve">Figure 4</w:t>
+      </w:r>
+    </w:p>
+    <w:p>
+      <w:r>
+        <w:t xml:space="preserve">Cooperators invade defector population. Fully adapted but mismatched. Negative NC.</w:t>
+      </w:r>
+    </w:p>
+    <w:p>
+      <w:pPr>
+        <w:pStyle w:val="Heading2"/>
+      </w:pPr>
+      <w:bookmarkStart w:id="48" w:name="figure-5"/>
       <w:bookmarkEnd w:id="48"/>
       <w:r>
-        <w:t xml:space="preserve">Figure 4</w:t>
-      </w:r>
-    </w:p>
-    <w:p>
-      <w:r>
-        <w:t xml:space="preserve">Cooperators invade defector population. Fully adapted but mismatched. Negative NC.</w:t>
+        <w:t xml:space="preserve">Figure 5</w:t>
+      </w:r>
+    </w:p>
+    <w:p>
+      <w:r>
+        <w:t xml:space="preserve">Defectors invade cooperator population. Fully adapted and matched. Role of Export.</w:t>
       </w:r>
     </w:p>
     <w:p>
       <w:pPr>
         <w:pStyle w:val="Heading2"/>
       </w:pPr>
-      <w:bookmarkStart w:id="49" w:name="figure-5"/>
+      <w:bookmarkStart w:id="49" w:name="figure-6"/>
       <w:bookmarkEnd w:id="49"/>
       <w:r>
-        <w:t xml:space="preserve">Figure 5</w:t>
-      </w:r>
-    </w:p>
-    <w:p>
-      <w:r>
-        <w:t xml:space="preserve">Defectors invade cooperator population. Fully adapted and matched. Role of Export.</w:t>
-      </w:r>
-    </w:p>
-    <w:p>
-      <w:pPr>
-        <w:pStyle w:val="Heading2"/>
-      </w:pPr>
-      <w:bookmarkStart w:id="50" w:name="figure-6"/>
+        <w:t xml:space="preserve">Figure 6</w:t>
+      </w:r>
+    </w:p>
+    <w:p>
+      <w:pPr>
+        <w:pStyle w:val="Heading3"/>
+      </w:pPr>
+      <w:bookmarkStart w:id="50" w:name="figure-6a---effect-of-public-good-benefit-smax-smin"/>
       <w:bookmarkEnd w:id="50"/>
-      <w:r>
-        <w:t xml:space="preserve">Figure 6</w:t>
-      </w:r>
-    </w:p>
-    <w:p>
-      <w:pPr>
-        <w:pStyle w:val="Heading3"/>
-      </w:pPr>
-      <w:bookmarkStart w:id="51" w:name="figure-6a---effect-of-public-good-benefit-smax-smin"/>
-      <w:bookmarkEnd w:id="51"/>
       <w:r>
         <w:t xml:space="preserve">Figure 6A - Effect of Public Good Benefit (Smax-Smin)</w:t>
       </w:r>
@@ -5248,7 +5114,7 @@
                     </pic:cNvPicPr>
                   </pic:nvPicPr>
                   <pic:blipFill>
-                    <a:blip r:embed="rId52"/>
+                    <a:blip r:embed="rId51"/>
                     <a:stretch>
                       <a:fillRect/>
                     </a:stretch>
@@ -5374,8 +5240,8 @@
       <w:pPr>
         <w:pStyle w:val="Heading3"/>
       </w:pPr>
-      <w:bookmarkStart w:id="53" w:name="figure-6b---effect-of-migration-rate-m"/>
-      <w:bookmarkEnd w:id="53"/>
+      <w:bookmarkStart w:id="52" w:name="figure-6b---effect-of-migration-rate-m"/>
+      <w:bookmarkEnd w:id="52"/>
       <w:r>
         <w:t xml:space="preserve">Figure 6B - Effect of Migration Rate (m)</w:t>
       </w:r>
@@ -5397,7 +5263,7 @@
                     </pic:cNvPicPr>
                   </pic:nvPicPr>
                   <pic:blipFill>
-                    <a:blip r:embed="rId54"/>
+                    <a:blip r:embed="rId53"/>
                     <a:stretch>
                       <a:fillRect/>
                     </a:stretch>
@@ -5437,8 +5303,8 @@
       <w:pPr>
         <w:pStyle w:val="Heading1"/>
       </w:pPr>
-      <w:bookmarkStart w:id="55" w:name="tables"/>
-      <w:bookmarkEnd w:id="55"/>
+      <w:bookmarkStart w:id="54" w:name="tables"/>
+      <w:bookmarkEnd w:id="54"/>
       <w:r>
         <w:t xml:space="preserve">Tables</w:t>
       </w:r>
@@ -6334,8 +6200,8 @@
       <w:pPr>
         <w:pStyle w:val="Heading1"/>
       </w:pPr>
-      <w:bookmarkStart w:id="56" w:name="references"/>
-      <w:bookmarkEnd w:id="56"/>
+      <w:bookmarkStart w:id="55" w:name="references"/>
+      <w:bookmarkEnd w:id="55"/>
       <w:r>
         <w:t xml:space="preserve">References</w:t>
       </w:r>
@@ -6394,7 +6260,7 @@
       <w:r>
         <w:t xml:space="preserve"> </w:t>
       </w:r>
-      <w:hyperlink r:id="rId57">
+      <w:hyperlink r:id="rId56">
         <w:r>
           <w:rPr>
             <w:rStyle w:val="Link"/>
@@ -6888,7 +6754,7 @@
       <w:r>
         <w:t xml:space="preserve"> </w:t>
       </w:r>
-      <w:hyperlink r:id="rId58">
+      <w:hyperlink r:id="rId57">
         <w:r>
           <w:rPr>
             <w:rStyle w:val="Link"/>
@@ -7006,7 +6872,7 @@
       <w:r>
         <w:t xml:space="preserve"> </w:t>
       </w:r>
-      <w:hyperlink r:id="rId59">
+      <w:hyperlink r:id="rId58">
         <w:r>
           <w:rPr>
             <w:rStyle w:val="Link"/>
@@ -7838,7 +7704,7 @@
     </w:lvl>
   </w:abstractNum>
   <w:abstractNum w:abstractNumId="990">
-    <w:nsid w:val="1ce47432"/>
+    <w:nsid w:val="68f23996"/>
     <w:multiLevelType w:val="multilevel"/>
     <w:lvl w:ilvl="0">
       <w:numFmt w:val="bullet"/>

</xml_diff>

<commit_message>
Removed some figures from the paper
</commit_message>
<xml_diff>
--- a/paper/ncnh-latest.docx
+++ b/paper/ncnh-latest.docx
@@ -4468,7 +4468,7 @@
       <w:r>
         <w:drawing>
           <wp:inline>
-            <wp:extent cx="5334000" cy="3371248"/>
+            <wp:extent cx="5334000" cy="3376808"/>
             <wp:effectExtent b="0" l="0" r="0" t="0"/>
             <wp:docPr descr="" id="1" name="Picture"/>
             <a:graphic>
@@ -4489,7 +4489,7 @@
                   <pic:spPr bwMode="auto">
                     <a:xfrm>
                       <a:off x="0" y="0"/>
-                      <a:ext cx="5334000" cy="3371248"/>
+                      <a:ext cx="5334000" cy="3376808"/>
                     </a:xfrm>
                     <a:prstGeom prst="rect">
                       <a:avLst/>
@@ -4617,7 +4617,7 @@
       <w:r>
         <w:drawing>
           <wp:inline>
-            <wp:extent cx="5334000" cy="2386188"/>
+            <wp:extent cx="5334000" cy="2338932"/>
             <wp:effectExtent b="0" l="0" r="0" t="0"/>
             <wp:docPr descr="" id="1" name="Picture"/>
             <a:graphic>
@@ -4638,7 +4638,7 @@
                   <pic:spPr bwMode="auto">
                     <a:xfrm>
                       <a:off x="0" y="0"/>
-                      <a:ext cx="5334000" cy="2386188"/>
+                      <a:ext cx="5334000" cy="2338932"/>
                     </a:xfrm>
                     <a:prstGeom prst="rect">
                       <a:avLst/>
@@ -7704,7 +7704,7 @@
     </w:lvl>
   </w:abstractNum>
   <w:abstractNum w:abstractNumId="990">
-    <w:nsid w:val="68f23996"/>
+    <w:nsid w:val="759cf8e7"/>
     <w:multiLevelType w:val="multilevel"/>
     <w:lvl w:ilvl="0">
       <w:numFmt w:val="bullet"/>

</xml_diff>

<commit_message>
Paper updates addressing @sarahhammarlund comments
</commit_message>
<xml_diff>
--- a/paper/ncnh-latest.docx
+++ b/paper/ncnh-latest.docx
@@ -263,7 +263,7 @@
         <w:t xml:space="preserve"> </w:t>
       </w:r>
       <w:r>
-        <w:t xml:space="preserve">or association with alleles encoding self-benefitting traits</w:t>
+        <w:t xml:space="preserve">or through association with alleles encoding self-benefitting traits</w:t>
       </w:r>
       <w:r>
         <w:t xml:space="preserve"> </w:t>
@@ -395,7 +395,7 @@
     </w:p>
     <w:p>
       <w:r>
-        <w:t xml:space="preserve">Here, we explore whether the selective feedbacks that arise niche construction can prolong cooperation. We build upon the model presented by</w:t>
+        <w:t xml:space="preserve">Here, we explore whether the selective feedbacks that result from niche construction can prolong cooperation. We build upon the model presented by</w:t>
       </w:r>
       <w:r>
         <w:t xml:space="preserve"> </w:t>
@@ -3810,7 +3810,7 @@
         <w:t xml:space="preserve">, 2007a)</w:t>
       </w:r>
       <w:r>
-        <w:t xml:space="preserve">. For example, bacteria produce a host of extracellular products that find soluble iron</w:t>
+        <w:t xml:space="preserve">. For example, bacteria produce a host of extracellular products that scavage soluble iron</w:t>
       </w:r>
       <w:r>
         <w:t xml:space="preserve"> </w:t>
@@ -4508,7 +4508,7 @@
         <w:t xml:space="preserve"> </w:t>
       </w:r>
       <w:r>
-        <w:t xml:space="preserve">Curves trace the proportion of cooperators present in the population for the duration of 160 replicate simulations. These experiments examine whether a strategy initiated at a single population in the center of the metapopulation lattice (</w:t>
+        <w:t xml:space="preserve">Curves trace the proportion of cooperators present in the population for the duration of 160 replicate simulations. These experiments examine whether a cooperator or defector strategy can invade when initiated at a single population in the center of the metapopulation lattice (</w:t>
       </w:r>
       <m:oMath>
         <m:sSup>
@@ -4543,7 +4543,7 @@
         </m:r>
       </m:oMath>
       <w:r>
-        <w:t xml:space="preserve">) can invade. Unless otherwise noted, we disable mutations (</w:t>
+        <w:t xml:space="preserve">). Unless otherwise noted, we disable mutations (</w:t>
       </w:r>
       <m:oMath>
         <m:sSub>
@@ -7094,7 +7094,7 @@
     </w:lvl>
   </w:abstractNum>
   <w:abstractNum w:abstractNumId="990">
-    <w:nsid w:val="52fb2fac"/>
+    <w:nsid w:val="30d5d377"/>
     <w:multiLevelType w:val="multilevel"/>
     <w:lvl w:ilvl="0">
       <w:numFmt w:val="bullet"/>

</xml_diff>

<commit_message>
Added supplemental figure 1
* Added data set and plotting script
* Added Figure and caption to figures
</commit_message>
<xml_diff>
--- a/paper/ncnh-latest.docx
+++ b/paper/ncnh-latest.docx
@@ -284,7 +284,7 @@
         <w:t xml:space="preserve">, 2015)</w:t>
       </w:r>
       <w:r>
-        <w:t xml:space="preserve">. In the latter case, the alleles may provide private benefits that are completely independent from the public benefits of cooperation. In an asexual population of cooperators and defectors, this sets the stage for an</w:t>
+        <w:t xml:space="preserve">. In these cases, the alleles may provide private benefits that are completely independent from the public benefits of cooperation. In an asexual population of cooperators and defectors, this sets the stage for an</w:t>
       </w:r>
       <w:r>
         <w:t xml:space="preserve"> </w:t>
@@ -369,7 +369,7 @@
     </w:p>
     <w:p>
       <w:r>
-        <w:t xml:space="preserve">Importantly, however, organisms do not simply play passive roles in environmental change and in evolution. Through their activities, their interactions with others, and even their deaths, organisms constantly modify their environment. These changes can produce evolutionary feedback loops in which environmental change alters selection, which, in turn, alters the distribution of phenotypes and their corresponding influence on the environment</w:t>
+        <w:t xml:space="preserve">Importantly, however, organisms do not simply play passive roles in environmental change and in evolution. Through their activities, their interactions with others, and even their death, organisms constantly modify their environment. These changes can produce evolutionary feedback loops in which environmental change alters selection, which, in turn, alters the distribution of phenotypes and their corresponding influence on the environment</w:t>
       </w:r>
       <w:r>
         <w:t xml:space="preserve"> </w:t>
@@ -407,7 +407,7 @@
         <w:t xml:space="preserve"> </w:t>
       </w:r>
       <w:r>
-        <w:t xml:space="preserve">to allow populations to modify their local environments in ways that affect fitness. We first use this model to address whether niche construction can extend the Hankshaw effect, allowing cooperation to keep hitchhiking as populations continually adapt. We then focus on how niche construction influences outcomes when isolated cooperator populations encounter populations of defectors, either through migration or through mutations that inevitably produce defectors that share the same adaptations. Finally, niche construction has frequently been shown to increase diversity</w:t>
+        <w:t xml:space="preserve">to allow populations to modify their local environments in ways that affect fitness. We first use this model to address whether niche construction can extend the Hankshaw effect, allowing cooperation to continue to hitchhike as populations continually adapt. We then focus on how niche construction influences outcomes when isolated cooperator populations encounter populations of defectors, either through migration or through mutations that inevitably produce defectors that share the same adaptations. Finally, niche construction has frequently been shown to increase diversity</w:t>
       </w:r>
       <w:r>
         <w:t xml:space="preserve"> </w:t>
@@ -457,7 +457,7 @@
         <w:t xml:space="preserve"> </w:t>
       </w:r>
       <w:r>
-        <w:t xml:space="preserve">to allow populations to modify their local environment. As this process occurs, environmental changes feed back to affect selection. We perform simulations using this model to explore how niche construction affects this adaptation process, and whether selective feedbacks allow cooperation to be maintained.</w:t>
+        <w:t xml:space="preserve">to allow populations to modify their local environment. As this process occurs, environmental changes feed back to affect selection. We perform simulations using this model to explore how niche construction affects this adaptation process and whether selective feedbacks allow cooperation to be maintained.</w:t>
       </w:r>
     </w:p>
     <w:p>
@@ -828,7 +828,7 @@
     </w:p>
     <w:p>
       <w:r>
-        <w:t xml:space="preserve">We use a form of density dependent selection to favors individuals that better match their niche. Specifically, the selective value of adaptive allele</w:t>
+        <w:t xml:space="preserve">We use a form of density dependent selection to favor individuals that better match their niche. Specifically, the selective value of adaptive allele</w:t>
       </w:r>
       <w:r>
         <w:t xml:space="preserve"> </w:t>
@@ -1159,7 +1159,7 @@
         </m:r>
       </m:oMath>
       <w:r>
-        <w:t xml:space="preserve">. Thus, the selective value of adaptive allele</w:t>
+        <w:t xml:space="preserve">. The selective value of adaptive allele</w:t>
       </w:r>
       <w:r>
         <w:t xml:space="preserve"> </w:t>
@@ -1193,7 +1193,7 @@
         <w:t xml:space="preserve"> </w:t>
       </w:r>
       <w:r>
-        <w:t xml:space="preserve">increases with the number of individuals that have allele</w:t>
+        <w:t xml:space="preserve">is increased by</w:t>
       </w:r>
       <w:r>
         <w:t xml:space="preserve"> </w:t>
@@ -1203,6 +1203,23 @@
           <m:rPr>
             <m:sty m:val="p"/>
           </m:rPr>
+          <m:t>ϵ</m:t>
+        </m:r>
+      </m:oMath>
+      <w:r>
+        <w:t xml:space="preserve"> </w:t>
+      </w:r>
+      <w:r>
+        <w:t xml:space="preserve">for each individual in the population that has allele</w:t>
+      </w:r>
+      <w:r>
+        <w:t xml:space="preserve"> </w:t>
+      </w:r>
+      <m:oMath>
+        <m:r>
+          <m:rPr>
+            <m:sty m:val="p"/>
+          </m:rPr>
           <m:t>β</m:t>
         </m:r>
         <m:r>
@@ -1284,7 +1301,7 @@
         </m:r>
       </m:oMath>
       <w:r>
-        <w:t xml:space="preserve">. The slope of this increase is</w:t>
+        <w:t xml:space="preserve">. Thus,</w:t>
       </w:r>
       <w:r>
         <w:t xml:space="preserve"> </w:t>
@@ -1298,7 +1315,10 @@
         </m:r>
       </m:oMath>
       <w:r>
-        <w:t xml:space="preserve">, which specifies the intensity of niche construction.</w:t>
+        <w:t xml:space="preserve"> </w:t>
+      </w:r>
+      <w:r>
+        <w:t xml:space="preserve">specifies the intensity of niche construction.</w:t>
       </w:r>
     </w:p>
     <w:p>
@@ -2295,7 +2315,7 @@
         <w:t xml:space="preserve"> </w:t>
       </w:r>
       <w:r>
-        <w:t xml:space="preserve">after growth is multinomial with parameters and</w:t>
+        <w:t xml:space="preserve">after growth is multinomial with parameters</w:t>
       </w:r>
       <w:r>
         <w:t xml:space="preserve"> </w:t>
@@ -2977,7 +2997,7 @@
         </m:r>
       </m:oMath>
       <w:r>
-        <w:t xml:space="preserve">. During each migration event, a single destination patch is randomly chosen with uniform probability from each source patch’s Moore neighborhood, which is composed of the nearest 8 patches on the lattice. Because the metapopulation lattice has boundaries, patches located on an edge have smaller neighborhoods.</w:t>
+        <w:t xml:space="preserve">. During each migration event, a single destination patch is randomly chosen with uniform probability from each source patch’s Moore neighborhood, which is composed of the nearest 8 patches on the lattice. Because the metapopulation lattice has boundaries, patches located on the periphery have smaller neighborhoods.</w:t>
       </w:r>
     </w:p>
     <w:p>
@@ -3065,7 +3085,7 @@
         </m:r>
       </m:oMath>
       <w:r>
-        <w:t xml:space="preserve">. An environmental challenge is then introduced, which subjects the population to a bottleneck. For each individual, the probability of survival is</w:t>
+        <w:t xml:space="preserve">. An environmental challenge is then introduced, which subjects all populations to a bottleneck. For each individual, the probability of survival is</w:t>
       </w:r>
       <w:r>
         <w:t xml:space="preserve"> </w:t>
@@ -3091,7 +3111,7 @@
         </m:sSub>
       </m:oMath>
       <w:r>
-        <w:t xml:space="preserve">, which represents the likelihood that tolerance arises via mutation. Because individuals have not yet adapted to this new environment, the allelic state of each individual’s genotype is</w:t>
+        <w:t xml:space="preserve">, which represents the likelihood that tolerance to the new environmental conditions arises via mutation. Because individuals have not yet adapted to this new environment, the allelic state of each individual’s genotype is</w:t>
       </w:r>
       <w:r>
         <w:t xml:space="preserve"> </w:t>
@@ -3271,7 +3291,7 @@
         </w:r>
       </w:hyperlink>
       <w:r>
-        <w:t xml:space="preserve">). Despite an initial lift due to increased productivity, the cost of cooperation becomes disadvantageous as migration mixes the initially isolated populations. When there are opportunities for adaptation (</w:t>
+        <w:t xml:space="preserve">). Despite an initial lift in cooperator abundance due to increased productivity, the cost of cooperation becomes disadvantageous as migration mixes the initially isolated populations. When there are opportunities for adaptation (</w:t>
       </w:r>
       <m:oMath>
         <m:r>
@@ -3363,7 +3383,7 @@
     </w:p>
     <w:p>
       <w:r>
-        <w:t xml:space="preserve">In the model, both adaptation and niche construction contribute to an individual’s fitness. To determine whether cooperation is maintained solely because to the larger selective values, we performed simulations in which the selective contributions of niche construction were removed (</w:t>
+        <w:t xml:space="preserve">In the model, both adaptation and niche construction contribute to an individual’s fitness. To determine whether cooperation is maintained solely due to the larger selective values that result from the contributions of niche construction (</w:t>
       </w:r>
       <m:oMath>
         <m:r>
@@ -3372,6 +3392,17 @@
           </m:rPr>
           <m:t>ϵ</m:t>
         </m:r>
+      </m:oMath>
+      <w:r>
+        <w:t xml:space="preserve">), we performed simulations in which these contributions were removed (</w:t>
+      </w:r>
+      <m:oMath>
+        <m:r>
+          <m:rPr>
+            <m:sty m:val="p"/>
+          </m:rPr>
+          <m:t>ϵ</m:t>
+        </m:r>
         <m:r>
           <m:rPr>
             <m:sty m:val="p"/>
@@ -3427,7 +3458,7 @@
         </m:r>
       </m:oMath>
       <w:r>
-        <w:t xml:space="preserve">. In doing so, we conservatively represent the selective effects of niche construction, as fitness benefits of this magnitude would only be given for sequential allelic states that are fixed in full populations. We find that simply increasing selective values does not allow cooperators to persist (</w:t>
+        <w:t xml:space="preserve">. In doing so, we conservatively mimic the selective effects of niche construction, as fitness benefits of this magnitude would only be given for sequential allelic states that are fixed in full populations. We find that simply increasing selective values does not allow cooperators to persist (</w:t>
       </w:r>
       <w:hyperlink w:anchor="fig2">
         <w:r>
@@ -3475,7 +3506,381 @@
         </m:r>
       </m:oMath>
       <w:r>
-        <w:t xml:space="preserve">), which makes it impossible to evolve sequentially increasing allelic states. When negative niche construction is removed (</w:t>
+        <w:t xml:space="preserve">), which makes it impossible to evolve sequentially increasing allelic states. This allelic conflict exists with our base parameter values (</w:t>
+      </w:r>
+      <w:hyperlink w:anchor="tables">
+        <w:r>
+          <w:rPr>
+            <w:rStyle w:val="Link"/>
+          </w:rPr>
+          <w:t xml:space="preserve">Table 1</w:t>
+        </w:r>
+      </w:hyperlink>
+      <w:r>
+        <w:t xml:space="preserve">), where</w:t>
+      </w:r>
+      <w:r>
+        <w:t xml:space="preserve"> </w:t>
+      </w:r>
+      <m:oMath>
+        <m:r>
+          <m:rPr>
+            <m:sty m:val="p"/>
+          </m:rPr>
+          <m:t>L</m:t>
+        </m:r>
+        <m:r>
+          <m:rPr>
+            <m:sty m:val="p"/>
+          </m:rPr>
+          <m:t>=</m:t>
+        </m:r>
+        <m:r>
+          <m:rPr>
+            <m:sty m:val="p"/>
+          </m:rPr>
+          <m:t>5</m:t>
+        </m:r>
+      </m:oMath>
+      <w:r>
+        <w:t xml:space="preserve"> </w:t>
+      </w:r>
+      <w:r>
+        <w:t xml:space="preserve">and</w:t>
+      </w:r>
+      <w:r>
+        <w:t xml:space="preserve"> </w:t>
+      </w:r>
+      <m:oMath>
+        <m:r>
+          <m:rPr>
+            <m:sty m:val="p"/>
+          </m:rPr>
+          <m:t>A</m:t>
+        </m:r>
+        <m:r>
+          <m:rPr>
+            <m:sty m:val="p"/>
+          </m:rPr>
+          <m:t>=</m:t>
+        </m:r>
+        <m:r>
+          <m:rPr>
+            <m:sty m:val="p"/>
+          </m:rPr>
+          <m:t>6</m:t>
+        </m:r>
+      </m:oMath>
+      <w:r>
+        <w:t xml:space="preserve">. Here, a mutation that produces genotype</w:t>
+      </w:r>
+      <w:r>
+        <w:t xml:space="preserve"> </w:t>
+      </w:r>
+      <m:oMath>
+        <m:r>
+          <m:rPr>
+            <m:sty m:val="p"/>
+          </m:rPr>
+          <m:t>[</m:t>
+        </m:r>
+        <m:r>
+          <m:rPr>
+            <m:sty m:val="p"/>
+          </m:rPr>
+          <m:t>1</m:t>
+        </m:r>
+        <m:r>
+          <m:rPr>
+            <m:sty m:val="p"/>
+          </m:rPr>
+          <m:t>,</m:t>
+        </m:r>
+        <m:r>
+          <m:rPr>
+            <m:sty m:val="p"/>
+          </m:rPr>
+          <m:t>2</m:t>
+        </m:r>
+        <m:r>
+          <m:rPr>
+            <m:sty m:val="p"/>
+          </m:rPr>
+          <m:t>,</m:t>
+        </m:r>
+        <m:r>
+          <m:rPr>
+            <m:sty m:val="p"/>
+          </m:rPr>
+          <m:t>3</m:t>
+        </m:r>
+        <m:r>
+          <m:rPr>
+            <m:sty m:val="p"/>
+          </m:rPr>
+          <m:t>,</m:t>
+        </m:r>
+        <m:r>
+          <m:rPr>
+            <m:sty m:val="p"/>
+          </m:rPr>
+          <m:t>4</m:t>
+        </m:r>
+        <m:r>
+          <m:rPr>
+            <m:sty m:val="p"/>
+          </m:rPr>
+          <m:t>,</m:t>
+        </m:r>
+        <m:r>
+          <m:rPr>
+            <m:sty m:val="p"/>
+          </m:rPr>
+          <m:t>6</m:t>
+        </m:r>
+        <m:r>
+          <m:rPr>
+            <m:sty m:val="p"/>
+          </m:rPr>
+          <m:t>]</m:t>
+        </m:r>
+      </m:oMath>
+      <w:r>
+        <w:t xml:space="preserve"> </w:t>
+      </w:r>
+      <w:r>
+        <w:t xml:space="preserve">is beneficial in a population where</w:t>
+      </w:r>
+      <w:r>
+        <w:t xml:space="preserve"> </w:t>
+      </w:r>
+      <m:oMath>
+        <m:r>
+          <m:rPr>
+            <m:sty m:val="p"/>
+          </m:rPr>
+          <m:t>[</m:t>
+        </m:r>
+        <m:r>
+          <m:rPr>
+            <m:sty m:val="p"/>
+          </m:rPr>
+          <m:t>1</m:t>
+        </m:r>
+        <m:r>
+          <m:rPr>
+            <m:sty m:val="p"/>
+          </m:rPr>
+          <m:t>,</m:t>
+        </m:r>
+        <m:r>
+          <m:rPr>
+            <m:sty m:val="p"/>
+          </m:rPr>
+          <m:t>2</m:t>
+        </m:r>
+        <m:r>
+          <m:rPr>
+            <m:sty m:val="p"/>
+          </m:rPr>
+          <m:t>,</m:t>
+        </m:r>
+        <m:r>
+          <m:rPr>
+            <m:sty m:val="p"/>
+          </m:rPr>
+          <m:t>3</m:t>
+        </m:r>
+        <m:r>
+          <m:rPr>
+            <m:sty m:val="p"/>
+          </m:rPr>
+          <m:t>,</m:t>
+        </m:r>
+        <m:r>
+          <m:rPr>
+            <m:sty m:val="p"/>
+          </m:rPr>
+          <m:t>4</m:t>
+        </m:r>
+        <m:r>
+          <m:rPr>
+            <m:sty m:val="p"/>
+          </m:rPr>
+          <m:t>,</m:t>
+        </m:r>
+        <m:r>
+          <m:rPr>
+            <m:sty m:val="p"/>
+          </m:rPr>
+          <m:t>5</m:t>
+        </m:r>
+        <m:r>
+          <m:rPr>
+            <m:sty m:val="p"/>
+          </m:rPr>
+          <m:t>]</m:t>
+        </m:r>
+      </m:oMath>
+      <w:r>
+        <w:t xml:space="preserve"> </w:t>
+      </w:r>
+      <w:r>
+        <w:t xml:space="preserve">has fixed, as a 6 at the last locus precedes the 1 at the first locus. However, once</w:t>
+      </w:r>
+      <w:r>
+        <w:t xml:space="preserve"> </w:t>
+      </w:r>
+      <m:oMath>
+        <m:r>
+          <m:rPr>
+            <m:sty m:val="p"/>
+          </m:rPr>
+          <m:t>[</m:t>
+        </m:r>
+        <m:r>
+          <m:rPr>
+            <m:sty m:val="p"/>
+          </m:rPr>
+          <m:t>1</m:t>
+        </m:r>
+        <m:r>
+          <m:rPr>
+            <m:sty m:val="p"/>
+          </m:rPr>
+          <m:t>,</m:t>
+        </m:r>
+        <m:r>
+          <m:rPr>
+            <m:sty m:val="p"/>
+          </m:rPr>
+          <m:t>2</m:t>
+        </m:r>
+        <m:r>
+          <m:rPr>
+            <m:sty m:val="p"/>
+          </m:rPr>
+          <m:t>,</m:t>
+        </m:r>
+        <m:r>
+          <m:rPr>
+            <m:sty m:val="p"/>
+          </m:rPr>
+          <m:t>3</m:t>
+        </m:r>
+        <m:r>
+          <m:rPr>
+            <m:sty m:val="p"/>
+          </m:rPr>
+          <m:t>,</m:t>
+        </m:r>
+        <m:r>
+          <m:rPr>
+            <m:sty m:val="p"/>
+          </m:rPr>
+          <m:t>4</m:t>
+        </m:r>
+        <m:r>
+          <m:rPr>
+            <m:sty m:val="p"/>
+          </m:rPr>
+          <m:t>,</m:t>
+        </m:r>
+        <m:r>
+          <m:rPr>
+            <m:sty m:val="p"/>
+          </m:rPr>
+          <m:t>6</m:t>
+        </m:r>
+        <m:r>
+          <m:rPr>
+            <m:sty m:val="p"/>
+          </m:rPr>
+          <m:t>]</m:t>
+        </m:r>
+      </m:oMath>
+      <w:r>
+        <w:t xml:space="preserve"> </w:t>
+      </w:r>
+      <w:r>
+        <w:t xml:space="preserve">fixes, genotype</w:t>
+      </w:r>
+      <w:r>
+        <w:t xml:space="preserve"> </w:t>
+      </w:r>
+      <m:oMath>
+        <m:r>
+          <m:rPr>
+            <m:sty m:val="p"/>
+          </m:rPr>
+          <m:t>[</m:t>
+        </m:r>
+        <m:r>
+          <m:rPr>
+            <m:sty m:val="p"/>
+          </m:rPr>
+          <m:t>1</m:t>
+        </m:r>
+        <m:r>
+          <m:rPr>
+            <m:sty m:val="p"/>
+          </m:rPr>
+          <m:t>,</m:t>
+        </m:r>
+        <m:r>
+          <m:rPr>
+            <m:sty m:val="p"/>
+          </m:rPr>
+          <m:t>2</m:t>
+        </m:r>
+        <m:r>
+          <m:rPr>
+            <m:sty m:val="p"/>
+          </m:rPr>
+          <m:t>,</m:t>
+        </m:r>
+        <m:r>
+          <m:rPr>
+            <m:sty m:val="p"/>
+          </m:rPr>
+          <m:t>3</m:t>
+        </m:r>
+        <m:r>
+          <m:rPr>
+            <m:sty m:val="p"/>
+          </m:rPr>
+          <m:t>,</m:t>
+        </m:r>
+        <m:r>
+          <m:rPr>
+            <m:sty m:val="p"/>
+          </m:rPr>
+          <m:t>5</m:t>
+        </m:r>
+        <m:r>
+          <m:rPr>
+            <m:sty m:val="p"/>
+          </m:rPr>
+          <m:t>,</m:t>
+        </m:r>
+        <m:r>
+          <m:rPr>
+            <m:sty m:val="p"/>
+          </m:rPr>
+          <m:t>6</m:t>
+        </m:r>
+        <m:r>
+          <m:rPr>
+            <m:sty m:val="p"/>
+          </m:rPr>
+          <m:t>]</m:t>
+        </m:r>
+      </m:oMath>
+      <w:r>
+        <w:t xml:space="preserve"> </w:t>
+      </w:r>
+      <w:r>
+        <w:t xml:space="preserve">will be favored, and so on. When we remove negative niche construction (</w:t>
       </w:r>
       <m:oMath>
         <m:r>
@@ -3535,7 +3940,7 @@
         </w:r>
       </w:hyperlink>
       <w:r>
-        <w:t xml:space="preserve">).</w:t>
+        <w:t xml:space="preserve">). Here we observe that because niche construction presents additional opportunities for hitchhiking, the Hankshaw effect extends the initial lift in cooperation. However, once a genotype with sequential allelic states fixes, cooperation…</w:t>
       </w:r>
     </w:p>
     <w:p>
@@ -3550,7 +3955,7 @@
     </w:p>
     <w:p>
       <w:r>
-        <w:t xml:space="preserve">The adaptation resulting from selective feedbacks can limit invasion by defectors, which arise either through immigration from neighboring patches or through mutation from a cooperator ancestor. The latter pose a particularly challenging threat, as they are equally adapted, yet do not incur the cost of cooperation. When homologous defectors (i.e., defectors with identical stress loci) are introduced as a single population in the center of an</w:t>
+        <w:t xml:space="preserve">The adaptation resulting from selective feedbacks can limit invasion by defectors, which arise either through immigration from neighboring patches or through mutation from a cooperator ancestor. The challenge is particularly threatening, as they are equally adapted, yet do not incur the cost of cooperation. When homologous defectors (i.e., defectors with identical adaptive loci) are introduced as a single population in the center of an</w:t>
       </w:r>
       <w:r>
         <w:t xml:space="preserve"> </w:t>
@@ -3590,7 +3995,10 @@
         </w:r>
       </w:hyperlink>
       <w:r>
-        <w:t xml:space="preserve">). However, when resident cooperators can adapt and respond to defector invasion, the situation improves dramatically, allowing cooperation to evade defector invasion in 91 of 160 replicate populations (</w:t>
+        <w:t xml:space="preserve">). However, when resident cooperators can adapt and respond to defector invasion, the situation improves dramatically, allowing cooperation to evade defector invasion in 91 of 160 replicate simulations (57%;</w:t>
+      </w:r>
+      <w:r>
+        <w:t xml:space="preserve"> </w:t>
       </w:r>
       <w:hyperlink w:anchor="fig3">
         <w:r>
@@ -3730,7 +4138,18 @@
     </w:p>
     <w:p>
       <w:r>
-        <w:t xml:space="preserve">We find that cooperator success is due to negative niche construction. Without adaptive opportunities, adaptation eventually slows. Once this occurs, cooperators face the threat of invasion by defectors that arise de novo through mutation. Since these defectors are equally adapted but do not bear the cost of cooperation, they are favored by selection, and quickly drive cooperators to extinction. By reducing fitness, negative niche construction creates adaptive opportunities. These opportunities can allow cooperators to resist invasion by defectors, even when defectors are equally adapted (</w:t>
+        <w:t xml:space="preserve">We find that cooperator success is due to niche construction. Further, we find that it is specifically negative niche construction that maintains cooperation (</w:t>
+      </w:r>
+      <w:hyperlink w:anchor="fig2">
+        <w:r>
+          <w:rPr>
+            <w:rStyle w:val="Link"/>
+          </w:rPr>
+          <w:t xml:space="preserve">Figure 2C</w:t>
+        </w:r>
+      </w:hyperlink>
+      <w:r>
+        <w:t xml:space="preserve">). Without adaptive opportunities, adaptation eventually slows. Once this occurs, cooperators face the threat of invasion by defectors that arise de novo through mutation. Since these defectors are equally adapted but do not bear the cost of cooperation, they are favored by selection, and quickly drive cooperators to extinction. By reducing fitness, negative niche construction creates adaptive opportunities. These opportunities can allow cooperators to resist invasion by defectors, even when defectors are equally adapted (</w:t>
       </w:r>
       <w:hyperlink w:anchor="fig3">
         <w:r>
@@ -3885,7 +4304,7 @@
         <w:t xml:space="preserve">, 2002)</w:t>
       </w:r>
       <w:r>
-        <w:t xml:space="preserve">. While many studies have explored how the environment affects the evolution of cooperative behaviors such as the production of these public goods, relatively few have examined how the resulting selective feedbacks influence evolution as public goods modify the environment. In these instances, the timescale at which the environment is likely to be decoupled from the timescale at which reproduction occurs. These differences can have profound effects. For example, a multitude of factors including protein durability</w:t>
+        <w:t xml:space="preserve">. While many studies have explored how the environment affects the evolution of cooperative behaviors such as the production of these public goods, relatively few have examined how the resulting selective feedbacks influence evolution as public goods modify the environment. In these instances, environmental changes are likely to occur on different timescales than reproduction. These differences can have profound effects. For example, a multitude of factors including protein durability</w:t>
       </w:r>
       <w:r>
         <w:t xml:space="preserve"> </w:t>
@@ -3939,7 +4358,7 @@
         <w:t xml:space="preserve"> </w:t>
       </w:r>
       <w:r>
-        <w:t xml:space="preserve">demonstrated that cooperative, niche constructing behaviors can be favored when they affect selection for future generations. When this occurs, conflict among contemporary kin is reduced. The evolutionary inertia that this creates, however, may ultimately work against cooperators. When public good accumulates in the environment, cooperators must decrease production to remain competitive</w:t>
+        <w:t xml:space="preserve">demonstrated that cooperative, niche constructing behaviors can be favored when they affect selection for future generations. When this occurs, conflict among contemporary kin is reduced. The evolutionary inertia that this creates, however, may ultimately work against cooperators. When public goods accumulate in the environment, cooperators must decrease production to remain competitive</w:t>
       </w:r>
       <w:r>
         <w:t xml:space="preserve"> </w:t>
@@ -4013,7 +4432,7 @@
         <w:t xml:space="preserve"> </w:t>
       </w:r>
       <w:r>
-        <w:t xml:space="preserve">in lung infections is harmful to those with cystic fibrosis</w:t>
+        <w:t xml:space="preserve">in lung infections is harmful to hosts with cystic fibrosis</w:t>
       </w:r>
       <w:r>
         <w:t xml:space="preserve"> </w:t>
@@ -4334,7 +4753,7 @@
         <w:t xml:space="preserve">A</w:t>
       </w:r>
       <w:r>
-        <w:t xml:space="preserve">) Niche construction enables cooperation to be maintained indefinitely. In the majority of populations, cooperation remained as the dominant strategy. (</w:t>
+        <w:t xml:space="preserve">) Niche construction enables cooperation to be maintained indefinitely. In the majority of populations (13/18), cooperation remained the dominant strategy. (</w:t>
       </w:r>
       <w:r>
         <w:rPr>
@@ -4436,7 +4855,7 @@
         </m:r>
       </m:oMath>
       <w:r>
-        <w:t xml:space="preserve">). Here again, cooperators are at a selective disadvantage against equally-adapted defectors.</w:t>
+        <w:t xml:space="preserve">). Here again, cooperators are at a selective disadvantage against equally-adapted defectors that arise via mutation.</w:t>
       </w:r>
     </w:p>
     <w:p/>
@@ -4508,7 +4927,30 @@
         <w:t xml:space="preserve"> </w:t>
       </w:r>
       <w:r>
-        <w:t xml:space="preserve">Curves trace the proportion of cooperators present in the population for the duration of 160 replicate simulations. These experiments examine whether a cooperator or defector strategy can invade when initiated at a single population in the center of the metapopulation lattice (</w:t>
+        <w:t xml:space="preserve">Curves trace the proportion of cooperators present in the population for the duration of 160 replicate simulations (</w:t>
+      </w:r>
+      <m:oMath>
+        <m:r>
+          <m:rPr>
+            <m:sty m:val="p"/>
+          </m:rPr>
+          <m:t>T</m:t>
+        </m:r>
+        <m:r>
+          <m:rPr>
+            <m:sty m:val="p"/>
+          </m:rPr>
+          <m:t>=</m:t>
+        </m:r>
+        <m:r>
+          <m:rPr>
+            <m:sty m:val="p"/>
+          </m:rPr>
+          <m:t>1000</m:t>
+        </m:r>
+      </m:oMath>
+      <w:r>
+        <w:t xml:space="preserve">). These experiments examine whether a rare cooperator or defector strategy can invade when initiated at a single population in the center of the metapopulation lattice (</w:t>
       </w:r>
       <m:oMath>
         <m:sSup>
@@ -4543,7 +4985,7 @@
         </m:r>
       </m:oMath>
       <w:r>
-        <w:t xml:space="preserve">). Unless otherwise noted, we disable mutations (</w:t>
+        <w:t xml:space="preserve">). Unless otherwise noted, mutations (</w:t>
       </w:r>
       <m:oMath>
         <m:sSub>
@@ -4614,7 +5056,7 @@
         </m:r>
       </m:oMath>
       <w:r>
-        <w:t xml:space="preserve">) to focus on the dynamics of invasion. This limitation is removed in the results shown in Figure SX. (</w:t>
+        <w:t xml:space="preserve">) are disabled in these ecological simulations to focus on the dynamics of invasion. This limitation is removed in the results shown in Figure SX. (</w:t>
       </w:r>
       <w:r>
         <w:rPr>
@@ -4623,7 +5065,7 @@
         <w:t xml:space="preserve">A</w:t>
       </w:r>
       <w:r>
-        <w:t xml:space="preserve">) When cooperators and defectors are matched (i.e., genotypes [1,2,3,4,5]) and adaptation can not occur, defectors quickly drive cooperators to extinction due to the cost of cooperation. Defectors were stochastically eliminated in 2 replicate populations. (</w:t>
+        <w:t xml:space="preserve">) When cooperators and defectors are matched (i.e., genotypes [1,2,3,4,5]) and adaptation cannot occur, rare defectors quickly invade and drive cooperators to extinction due to the cost of cooperation. Defectors were stochastically eliminated in 2 replicate populations. (</w:t>
       </w:r>
       <w:r>
         <w:rPr>
@@ -4697,7 +5139,7 @@
         <w:t xml:space="preserve">6</w:t>
       </w:r>
       <w:r>
-        <w:t xml:space="preserve">]) to displace a population of defectors when defectors can not arise or adapt via mutation.</w:t>
+        <w:t xml:space="preserve">]) to displace a population of defectors when defectors cannot arise or adapt via mutation.</w:t>
       </w:r>
     </w:p>
     <w:p>
@@ -4727,7 +5169,7 @@
     </w:p>
     <w:p>
       <w:r>
-        <w:t xml:space="preserve">TODO: A: defector invading diverse C popuation, B: Adapted cooperators can not spread to resist defector invasion.</w:t>
+        <w:t xml:space="preserve">TODO: A: defector invading diverse C population, B: Adapted cooperators cannot spread to resist defector invasion.</w:t>
       </w:r>
       <w:r>
         <w:t xml:space="preserve"> </w:t>
@@ -5623,7 +6065,7 @@
               <w:jc w:val="right"/>
             </w:pPr>
             <w:r>
-              <w:t xml:space="preserve">1000</w:t>
+              <w:t xml:space="preserve">3000</w:t>
             </w:r>
           </w:p>
         </w:tc>
@@ -7094,7 +7536,7 @@
     </w:lvl>
   </w:abstractNum>
   <w:abstractNum w:abstractNumId="990">
-    <w:nsid w:val="30d5d377"/>
+    <w:nsid w:val="989c85b6"/>
     <w:multiLevelType w:val="multilevel"/>
     <w:lvl w:ilvl="0">
       <w:numFmt w:val="bullet"/>

</xml_diff>

<commit_message>
Manuscript updates addressing @evokerr feedback.
</commit_message>
<xml_diff>
--- a/paper/ncnh-latest.docx
+++ b/paper/ncnh-latest.docx
@@ -369,7 +369,7 @@
     </w:p>
     <w:p>
       <w:r>
-        <w:t xml:space="preserve">Importantly, however, organisms do not simply play passive roles in environmental change and in evolution. Through their activities, their interactions with others, and even their death, organisms constantly modify their environment. These changes can produce evolutionary feedback loops in which environmental change alters selection, which, in turn, alters the distribution of phenotypes and their corresponding influence on the environment</w:t>
+        <w:t xml:space="preserve">Importantly, however, organisms do more than simply experience changing environments passively. Through their activities, their interactions with others, and even their death, organisms constantly modify their environment. These changes can produce evolutionary feedback loops in which environmental change alters selection, which, in turn, alters the distribution of phenotypes and their corresponding influence on the environment</w:t>
       </w:r>
       <w:r>
         <w:t xml:space="preserve"> </w:t>
@@ -426,6 +426,11 @@
       </w:r>
       <w:r>
         <w:t xml:space="preserve">. We explore whether this diversity helps or hinders the evolution of cooperation.</w:t>
+      </w:r>
+    </w:p>
+    <w:p>
+      <w:r>
+        <w:t xml:space="preserve">We find that niche construction can promote and sustain cooperation indefinitely. However, the niche construction must have a negative component. Furthermore, we show that the level of diversity promoted by this negative feedback must be sufficiently low to favor the evolution of cooperation.</w:t>
       </w:r>
     </w:p>
     <w:p>
@@ -440,12 +445,7 @@
     </w:p>
     <w:p>
       <w:r>
-        <w:t xml:space="preserve">We develop an individual-based model in which populations of cooperators and defectors evolve and compete in a spatially-structured metapopulation (a collection of populations). Through mutations, individuals gain adaptations to their environment, which increase reproductive fitness, and allow those lineages to rise in abundance. Migration among neighboring populations allows more successful lineages to spread.</w:t>
-      </w:r>
-    </w:p>
-    <w:p>
-      <w:r>
-        <w:t xml:space="preserve">We expand upon the model described by</w:t>
+        <w:t xml:space="preserve">Building upon</w:t>
       </w:r>
       <w:r>
         <w:t xml:space="preserve"> </w:t>
@@ -454,10 +454,12 @@
         <w:t xml:space="preserve">Hammarlund et al. (2015)</w:t>
       </w:r>
       <w:r>
-        <w:t xml:space="preserve"> </w:t>
-      </w:r>
-      <w:r>
-        <w:t xml:space="preserve">to allow populations to modify their local environment. As this process occurs, environmental changes feed back to affect selection. We perform simulations using this model to explore how niche construction affects this adaptation process and whether selective feedbacks allow cooperation to be maintained.</w:t>
+        <w:t xml:space="preserve">, we develop an individual-based model in which populations of cooperators and defectors evolve and compete in a metapopulation (a collection of populations). Through mutations, individuals gain adaptations to their environment, which increase reproductive fitness, and allow those lineages to rise in abundance. Migration among neighboring populations allows more successful lineages to spread.</w:t>
+      </w:r>
+    </w:p>
+    <w:p>
+      <w:r>
+        <w:t xml:space="preserve">In our expanded model, populations modify their local environment. As this process occurs, environmental changes feed back to affect selection. We perform simulations using this model to explore how niche construction affects this adaptation process and whether selective feedbacks allow cooperation to be maintained.</w:t>
       </w:r>
     </w:p>
     <w:p>
@@ -482,51 +484,7 @@
     </w:p>
     <w:p>
       <w:r>
-        <w:t xml:space="preserve">Each individual in a population has a genotype, which is an ordered list of</w:t>
-      </w:r>
-      <w:r>
-        <w:t xml:space="preserve"> </w:t>
-      </w:r>
-      <m:oMath>
-        <m:r>
-          <m:rPr>
-            <m:sty m:val="p"/>
-          </m:rPr>
-          <m:t>L</m:t>
-        </m:r>
-        <m:r>
-          <m:rPr>
-            <m:sty m:val="p"/>
-          </m:rPr>
-          <m:t>+</m:t>
-        </m:r>
-        <m:r>
-          <m:rPr>
-            <m:sty m:val="p"/>
-          </m:rPr>
-          <m:t>1</m:t>
-        </m:r>
-      </m:oMath>
-      <w:r>
-        <w:t xml:space="preserve"> </w:t>
-      </w:r>
-      <w:r>
-        <w:t xml:space="preserve">integers, or</w:t>
-      </w:r>
-      <w:r>
-        <w:t xml:space="preserve"> </w:t>
-      </w:r>
-      <w:r>
-        <w:rPr>
-          <w:i/>
-        </w:rPr>
-        <w:t xml:space="preserve">loci</w:t>
-      </w:r>
-      <w:r>
-        <w:t xml:space="preserve"> </w:t>
-      </w:r>
-      <w:r>
-        <w:t xml:space="preserve">(see</w:t>
+        <w:t xml:space="preserve">Each individual has a haploid genome with L+1 loci (see</w:t>
       </w:r>
       <w:r>
         <w:t xml:space="preserve"> </w:t>
@@ -543,7 +501,7 @@
         <w:t xml:space="preserve"> </w:t>
       </w:r>
       <w:r>
-        <w:t xml:space="preserve">for model parameters and their values). Different values at these loci represent different alleles. A binary allele at locus</w:t>
+        <w:t xml:space="preserve">for model parameters and their values). Different alleles at each locus are represented by different integers. A binary allele at locus</w:t>
       </w:r>
       <w:r>
         <w:t xml:space="preserve"> </w:t>
@@ -654,7 +612,7 @@
         <w:t xml:space="preserve"> </w:t>
       </w:r>
       <w:r>
-        <w:t xml:space="preserve">or an integer from the set</w:t>
+        <w:t xml:space="preserve">or a value from the set</w:t>
       </w:r>
       <w:r>
         <w:t xml:space="preserve"> </w:t>
@@ -764,7 +722,7 @@
         </m:r>
       </m:oMath>
       <w:r>
-        <w:t xml:space="preserve">, regardless of which non-zero allele is present. We choose</w:t>
+        <w:t xml:space="preserve">, regardless of which non-zero allele is present. We assume</w:t>
       </w:r>
       <w:r>
         <w:t xml:space="preserve"> </w:t>
@@ -790,7 +748,7 @@
         </m:r>
       </m:oMath>
       <w:r>
-        <w:t xml:space="preserve">, which allows a minimally adapted cooperator to recoup the cost of cooperation and gain a fitness advantage. The benefits that these adaptations engender are purely endogenous, and are not affected by the other individuals or the state of the environment.</w:t>
+        <w:t xml:space="preserve">, which allows a minimally adapted cooperator to recoup the cost of cooperation and gain a fitness advantage. The benefits that these adaptations engender are purely exogenous, and are not affected by the other individuals or the state of the environment.</w:t>
       </w:r>
     </w:p>
     <w:p>
@@ -823,7 +781,7 @@
         <w:t xml:space="preserve"> </w:t>
       </w:r>
       <w:r>
-        <w:t xml:space="preserve">implicitly based on the allelic states present in the population. As allelic states change, populations alter their environment in different ways, creating a unique niche.</w:t>
+        <w:t xml:space="preserve">implicitly based on the allelic states present in the population. As allelic states change, populations alter aspects of their environment, creating a unique niche.</w:t>
       </w:r>
     </w:p>
     <w:p>
@@ -2034,7 +1992,7 @@
     </w:p>
     <w:p>
       <w:r>
-        <w:t xml:space="preserve">Thus, an individual’s fitness is determined both endogenously by adaptation (</w:t>
+        <w:t xml:space="preserve">Thus, an individual’s fitness is determined both exogenously by adaptation (</w:t>
       </w:r>
       <m:oMath>
         <m:r>
@@ -2045,7 +2003,7 @@
         </m:r>
       </m:oMath>
       <w:r>
-        <w:t xml:space="preserve">) and exogenously by its niche (</w:t>
+        <w:t xml:space="preserve">) and endogenously by its niche (</w:t>
       </w:r>
       <m:oMath>
         <m:r>
@@ -2281,7 +2239,7 @@
     </w:p>
     <w:p>
       <w:r>
-        <w:t xml:space="preserve">During growth, individuals compete for inclusion in the resulting population. Each individual’s probability of success is determined by its fitness. The composition of a population with size</w:t>
+        <w:t xml:space="preserve">During population growth, individuals compete through differential reproduction. Each individual’s probability of success is determined by its fitness. The composition of a population with size</w:t>
       </w:r>
       <w:r>
         <w:t xml:space="preserve"> </w:t>
@@ -2925,7 +2883,7 @@
     </w:p>
     <w:p>
       <w:r>
-        <w:t xml:space="preserve">Our simulated environment consists of</w:t>
+        <w:t xml:space="preserve">Metapopulations are composed by</w:t>
       </w:r>
       <w:r>
         <w:t xml:space="preserve"> </w:t>
@@ -2983,7 +2941,7 @@
         <w:t xml:space="preserve"> </w:t>
       </w:r>
       <w:r>
-        <w:t xml:space="preserve">lattice, where each patch can support a population. After mutation, individuals emigrate to an adjacent patch at rate</w:t>
+        <w:t xml:space="preserve">lattice, where each patch can support a population. After mutation, individuals emigrate to an adjacent patch with probability</w:t>
       </w:r>
       <w:r>
         <w:t xml:space="preserve"> </w:t>
@@ -3012,7 +2970,7 @@
     </w:p>
     <w:p>
       <w:r>
-        <w:t xml:space="preserve">Metapopulations are initiated in a state that follows an environmental change, which leaves most patches empty. First, populations are seeded at all patches with cooperator proportion</w:t>
+        <w:t xml:space="preserve">At the beginning of each simulation, populations are seeded at all patches with cooperator proportion</w:t>
       </w:r>
       <w:r>
         <w:t xml:space="preserve"> </w:t>
@@ -3111,7 +3069,7 @@
         </m:sSub>
       </m:oMath>
       <w:r>
-        <w:t xml:space="preserve">, which represents the likelihood that tolerance to the new environmental conditions arises via mutation. Because individuals have not yet adapted to this new environment, the allelic state of each individual’s genotype is</w:t>
+        <w:t xml:space="preserve">, which represents the likelihood that tolerance arises via mutation. Because individuals have not yet adapted to this new environment, the allelic state of each individual’s genotype is</w:t>
       </w:r>
       <w:r>
         <w:t xml:space="preserve"> </w:t>
@@ -3145,7 +3103,7 @@
         <w:t xml:space="preserve"> </w:t>
       </w:r>
       <w:r>
-        <w:t xml:space="preserve">cycles, where each discrete cycle consists of population growth, mutation, and migration. At the end of each cycle, populations are thinned to allow for growth in the next cycle. Each individual persists with probability</w:t>
+        <w:t xml:space="preserve">cycles, where each discrete cycle consists of population growth, mutation, migration, and thinning. Thinning allows for growth in the next cycle. Each individual remains with probability</w:t>
       </w:r>
       <w:r>
         <w:t xml:space="preserve"> </w:t>
@@ -3166,15 +3124,24 @@
       <w:pPr>
         <w:pStyle w:val="Heading2"/>
       </w:pPr>
-      <w:bookmarkStart w:id="30" w:name="source-code-and-software-environment"/>
+      <w:bookmarkStart w:id="30" w:name="simulation-source-code-and-software-dependencies"/>
       <w:bookmarkEnd w:id="30"/>
       <w:r>
-        <w:t xml:space="preserve">Source Code and Software Environment</w:t>
-      </w:r>
-    </w:p>
-    <w:p>
-      <w:r>
-        <w:t xml:space="preserve">The simulation software and configurations for the experiments reported are available online. Simulations used Python 3.4, NumPy 1.9.1, Pandas 0.15.2</w:t>
+        <w:t xml:space="preserve">Simulation Source Code and Software Dependencies</w:t>
+      </w:r>
+    </w:p>
+    <w:p>
+      <w:r>
+        <w:t xml:space="preserve">The simulation software and configurations for the experiments reported are available online.</w:t>
+      </w:r>
+      <w:r>
+        <w:rPr>
+          <w:rStyle w:val="FootnoteRef"/>
+        </w:rPr>
+        <w:footnoteReference w:id="31"/>
+      </w:r>
+      <w:r>
+        <w:t xml:space="preserve"> Simulations used Python 3.4, NumPy 1.9.1, Pandas 0.15.2</w:t>
       </w:r>
       <w:r>
         <w:t xml:space="preserve"> </w:t>
@@ -3220,8 +3187,8 @@
       <w:pPr>
         <w:pStyle w:val="Heading1"/>
       </w:pPr>
-      <w:bookmarkStart w:id="31" w:name="results"/>
-      <w:bookmarkEnd w:id="31"/>
+      <w:bookmarkStart w:id="32" w:name="results"/>
+      <w:bookmarkEnd w:id="32"/>
       <w:r>
         <w:t xml:space="preserve">Results</w:t>
       </w:r>
@@ -3249,8 +3216,8 @@
       <w:pPr>
         <w:pStyle w:val="Heading2"/>
       </w:pPr>
-      <w:bookmarkStart w:id="32" w:name="cooperation-persists-with-niche-construction"/>
-      <w:bookmarkEnd w:id="32"/>
+      <w:bookmarkStart w:id="33" w:name="cooperation-persists-with-niche-construction"/>
+      <w:bookmarkEnd w:id="33"/>
       <w:r>
         <w:t xml:space="preserve">Cooperation Persists with Niche Construction</w:t>
       </w:r>
@@ -3348,7 +3315,7 @@
         </w:r>
       </w:hyperlink>
       <w:r>
-        <w:t xml:space="preserve">). Here, larger cooperator populations can more quickly adapt to their environment. As previously described by</w:t>
+        <w:t xml:space="preserve">). Here, larger cooperator populations can more quickly adapt to their environment as before. As previously described by</w:t>
       </w:r>
       <w:r>
         <w:t xml:space="preserve"> </w:t>
@@ -3357,7 +3324,7 @@
         <w:t xml:space="preserve">Hammarlund et al. (2015)</w:t>
       </w:r>
       <w:r>
-        <w:t xml:space="preserve">, however, cooperation is subsequently lost once populations become fully adapted to their environment. Once this has occurred, adapted defectors that arise via mutation at the cooperation locus have a selective advantage and drive cooperators from the population. However, when niche construction creates selective feedbacks, cooperation persists in 13 of 18 replicate populations (</w:t>
+        <w:t xml:space="preserve">, however, cooperation is subsequently lost once populations become fully adapted to their environment. Once this has occurred, adapted defectors that arise via mutation at the cooperation locus have a selective advantage and displace cooperators. However, when niche construction creates selective feedbacks, cooperation persists in 13 of 18 replicate populations (</w:t>
       </w:r>
       <w:hyperlink w:anchor="fig3">
         <w:r>
@@ -3375,8 +3342,8 @@
       <w:pPr>
         <w:pStyle w:val="Heading2"/>
       </w:pPr>
-      <w:bookmarkStart w:id="33" w:name="fitness-increases-alone-do-not-support-persisting-cooperation"/>
-      <w:bookmarkEnd w:id="33"/>
+      <w:bookmarkStart w:id="34" w:name="fitness-increases-alone-do-not-support-persisting-cooperation"/>
+      <w:bookmarkEnd w:id="34"/>
       <w:r>
         <w:t xml:space="preserve">Fitness Increases Alone do not Support Persisting Cooperation</w:t>
       </w:r>
@@ -3458,7 +3425,7 @@
         </m:r>
       </m:oMath>
       <w:r>
-        <w:t xml:space="preserve">. In doing so, we conservatively mimic the selective effects of niche construction, as fitness benefits of this magnitude would only be given for sequential allelic states that are fixed in full populations. We find that simply increasing selective values does not allow cooperators to persist (</w:t>
+        <w:t xml:space="preserve">. In doing so, we conservatively estimate the selective effects of niche construction, as fitness benefits of this magnitude would only be given for sequential allelic states that are fixed in full populations. We find that simply increasing selective values does not allow cooperators to persist (</w:t>
       </w:r>
       <w:hyperlink w:anchor="fig3">
         <w:r>
@@ -3469,15 +3436,15 @@
         </w:r>
       </w:hyperlink>
       <w:r>
-        <w:t xml:space="preserve">).</w:t>
+        <w:t xml:space="preserve">). Niche construction therefore plays an important role here.</w:t>
       </w:r>
     </w:p>
     <w:p>
       <w:pPr>
         <w:pStyle w:val="Heading2"/>
       </w:pPr>
-      <w:bookmarkStart w:id="34" w:name="negative-niche-construction-is-critical-to-cooperator-persistence"/>
-      <w:bookmarkEnd w:id="34"/>
+      <w:bookmarkStart w:id="35" w:name="negative-niche-construction-is-critical-to-cooperator-persistence"/>
+      <w:bookmarkEnd w:id="35"/>
       <w:r>
         <w:t xml:space="preserve">Negative Niche Construction is Critical to Cooperator Persistence</w:t>
       </w:r>
@@ -3947,8 +3914,8 @@
       <w:pPr>
         <w:pStyle w:val="Heading2"/>
       </w:pPr>
-      <w:bookmarkStart w:id="35" w:name="selective-feedbacks-limit-defector-invasion"/>
-      <w:bookmarkEnd w:id="35"/>
+      <w:bookmarkStart w:id="36" w:name="selective-feedbacks-limit-defector-invasion"/>
+      <w:bookmarkEnd w:id="36"/>
       <w:r>
         <w:t xml:space="preserve">Selective Feedbacks Limit Defector Invasion</w:t>
       </w:r>
@@ -3984,7 +3951,7 @@
         <w:t xml:space="preserve"> </w:t>
       </w:r>
       <w:r>
-        <w:t xml:space="preserve">metapopulation of cooperators, they quickly spread (</w:t>
+        <w:t xml:space="preserve">metapopulation of cooperators, they quickly spread if no mutations are allowed (</w:t>
       </w:r>
       <w:hyperlink w:anchor="fig4">
         <w:r>
@@ -3995,10 +3962,7 @@
         </w:r>
       </w:hyperlink>
       <w:r>
-        <w:t xml:space="preserve">). However, when resident cooperators can adapt and respond to defector invasion, the situation improves dramatically, allowing cooperation to evade defector invasion in 91 of 160 replicate simulations (57%;</w:t>
-      </w:r>
-      <w:r>
-        <w:t xml:space="preserve"> </w:t>
+        <w:t xml:space="preserve">). However, when resident cooperators can adapt (mutations occur at adaptive loci), cooperators evade defector invasion in over half of the replicate metapopulations (</w:t>
       </w:r>
       <w:hyperlink w:anchor="fig4">
         <w:r>
@@ -4047,8 +4011,8 @@
       <w:pPr>
         <w:pStyle w:val="Heading2"/>
       </w:pPr>
-      <w:bookmarkStart w:id="36" w:name="diversity-hampers-the-evolution-of-cooperation"/>
-      <w:bookmarkEnd w:id="36"/>
+      <w:bookmarkStart w:id="37" w:name="diversity-hampers-the-evolution-of-cooperation"/>
+      <w:bookmarkEnd w:id="37"/>
       <w:r>
         <w:t xml:space="preserve">Diversity Hampers the Evolution of Cooperation</w:t>
       </w:r>
@@ -4062,8 +4026,8 @@
       <w:pPr>
         <w:pStyle w:val="Heading1"/>
       </w:pPr>
-      <w:bookmarkStart w:id="37" w:name="discussion"/>
-      <w:bookmarkEnd w:id="37"/>
+      <w:bookmarkStart w:id="38" w:name="discussion"/>
+      <w:bookmarkEnd w:id="38"/>
       <w:r>
         <w:t xml:space="preserve">Discussion</w:t>
       </w:r>
@@ -4106,7 +4070,7 @@
         <w:t xml:space="preserve"> </w:t>
       </w:r>
       <w:r>
-        <w:t xml:space="preserve">recently demonstrated that cooperative behaviors can prolong their existence by actively increasing their likelihood of hitchhiking with a beneficial trait. While this process does favor cooperation in the short term, it eventually reaches a dead end; when the opportunities for adaptation are exhausted, and cooperators can no longer hitchhike, they face extinction. In this work, we have considered whether niche construction can maintain cooperation indefinitely.</w:t>
+        <w:t xml:space="preserve">recently demonstrated that cooperative behaviors can prolong their existence by increasing their likelihood of hitchhiking with a beneficial trait. While this process does favor cooperation in the short term, it eventually reaches a dead end; when the opportunities for adaptation are exhausted, and cooperators can no longer hitchhike, they face extinction. In this work, we have considered whether niche construction might serve to perpetually generate new adaptive opportunities, and thus favor cooperation indefinitely.</w:t>
       </w:r>
     </w:p>
     <w:p>
@@ -4149,7 +4113,7 @@
         </w:r>
       </w:hyperlink>
       <w:r>
-        <w:t xml:space="preserve">). Without adaptive opportunities, adaptation eventually slows. Once this occurs, cooperators face the threat of invasion by defectors that arise de novo through mutation. Since these defectors are equally adapted but do not bear the cost of cooperation, they are favored by selection, and quickly drive cooperators to extinction. By reducing fitness, negative niche construction creates adaptive opportunities. These opportunities can allow cooperators to resist invasion by defectors, even when defectors are equally adapted (</w:t>
+        <w:t xml:space="preserve">). Without adaptive opportunities, adaptation eventually grinds to a halt. Once this occurs, cooperators face the threat of invasion by defectors that arise de novo through mutation. Since these defectors are equally adapted but do not bear the cost of cooperation, they are favored by selection, and quickly drive cooperators to extinction. Because every genotype constructs an environment in which a different genotype is more fit, negative niche construction creates continual adaptive opportunities. These opportunities can allow cooperators to resist invasion by defectors, even when defectors are equally adapted (</w:t>
       </w:r>
       <w:hyperlink w:anchor="fig4">
         <w:r>
@@ -4505,8 +4469,8 @@
       <w:pPr>
         <w:pStyle w:val="Heading1"/>
       </w:pPr>
-      <w:bookmarkStart w:id="38" w:name="acknowledgments"/>
-      <w:bookmarkEnd w:id="38"/>
+      <w:bookmarkStart w:id="39" w:name="acknowledgments"/>
+      <w:bookmarkEnd w:id="39"/>
       <w:r>
         <w:t xml:space="preserve">Acknowledgments</w:t>
       </w:r>
@@ -4521,8 +4485,8 @@
       <w:pPr>
         <w:pStyle w:val="Heading1"/>
       </w:pPr>
-      <w:bookmarkStart w:id="39" w:name="figures"/>
-      <w:bookmarkEnd w:id="39"/>
+      <w:bookmarkStart w:id="40" w:name="figures"/>
+      <w:bookmarkEnd w:id="40"/>
       <w:r>
         <w:t xml:space="preserve">Figures</w:t>
       </w:r>
@@ -4531,15 +4495,122 @@
       <w:pPr>
         <w:pStyle w:val="Heading2"/>
       </w:pPr>
-      <w:bookmarkStart w:id="40" w:name="fig1"/>
-      <w:bookmarkEnd w:id="40"/>
+      <w:bookmarkStart w:id="41" w:name="fig1"/>
+      <w:bookmarkEnd w:id="41"/>
       <w:r>
         <w:t xml:space="preserve">Figure 1</w:t>
       </w:r>
     </w:p>
     <w:p>
       <w:r>
-        <w:t xml:space="preserve">TODO: diagram of model</w:t>
+        <w:drawing>
+          <wp:inline>
+            <wp:extent cx="1524000" cy="1524000"/>
+            <wp:effectExtent b="0" l="0" r="0" t="0"/>
+            <wp:docPr descr="" id="1" name="Picture"/>
+            <a:graphic>
+              <a:graphicData uri="http://schemas.openxmlformats.org/drawingml/2006/picture">
+                <pic:pic>
+                  <pic:nvPicPr>
+                    <pic:cNvPr descr="../figures/Figure1.pdf" id="0" name="Picture"/>
+                    <pic:cNvPicPr>
+                      <a:picLocks noChangeArrowheads="1" noChangeAspect="1"/>
+                    </pic:cNvPicPr>
+                  </pic:nvPicPr>
+                  <pic:blipFill>
+                    <a:blip r:embed="rId42"/>
+                    <a:stretch>
+                      <a:fillRect/>
+                    </a:stretch>
+                  </pic:blipFill>
+                  <pic:spPr bwMode="auto">
+                    <a:xfrm>
+                      <a:off x="0" y="0"/>
+                      <a:ext cx="1524000" cy="1524000"/>
+                    </a:xfrm>
+                    <a:prstGeom prst="rect">
+                      <a:avLst/>
+                    </a:prstGeom>
+                    <a:noFill/>
+                    <a:ln w="9525">
+                      <a:noFill/>
+                      <a:headEnd/>
+                      <a:tailEnd/>
+                    </a:ln>
+                  </pic:spPr>
+                </pic:pic>
+              </a:graphicData>
+            </a:graphic>
+          </wp:inline>
+        </w:drawing>
+      </w:r>
+    </w:p>
+    <w:p>
+      <w:pPr>
+        <w:pStyle w:val="ImageCaption"/>
+      </w:pPr>
+      <w:r>
+        <w:t xml:space="preserve">Negative niche construction is illustrated for the case of five adaptive loci (</w:t>
+      </w:r>
+      <m:oMath>
+        <m:r>
+          <m:rPr>
+            <m:sty m:val="p"/>
+          </m:rPr>
+          <m:t>L</m:t>
+        </m:r>
+        <m:r>
+          <m:rPr>
+            <m:sty m:val="p"/>
+          </m:rPr>
+          <m:t>=</m:t>
+        </m:r>
+        <m:r>
+          <m:rPr>
+            <m:sty m:val="p"/>
+          </m:rPr>
+          <m:t>5</m:t>
+        </m:r>
+      </m:oMath>
+      <w:r>
+        <w:t xml:space="preserve">) and six alleles (</w:t>
+      </w:r>
+      <m:oMath>
+        <m:r>
+          <m:rPr>
+            <m:sty m:val="p"/>
+          </m:rPr>
+          <m:t>A</m:t>
+        </m:r>
+        <m:r>
+          <m:rPr>
+            <m:sty m:val="p"/>
+          </m:rPr>
+          <m:t>=</m:t>
+        </m:r>
+        <m:r>
+          <m:rPr>
+            <m:sty m:val="p"/>
+          </m:rPr>
+          <m:t>6</m:t>
+        </m:r>
+      </m:oMath>
+      <w:r>
+        <w:t xml:space="preserve">). The adaptive loci are wrapped into a circle, where niche construction at each locus influences selection at the next locus in the clockwise direction. Suppose we start with a population fixed for the genotype on the far left, [1,2,3,4,5]. There is a mismatch in this genotype (highlighted by the red arc), because the niche constructed by allele 5 favors allele 6 (not 1) at its immediate clockwise neighbor. If the fitter mutant [6,2,3,4,5] arises (see next genotype to the right), it will fix (we not that the strength of selection will drop as its frequency increases). However, now there is a new mismatch in the genotype (highlighted again with a red arc). Thus, we see that correcting one mismatch generates a new mismatch. Thus, this system will never escape these mismatches—the red arc just moves clockwise around the genome. Indeed, after six (or</w:t>
+      </w:r>
+      <w:r>
+        <w:t xml:space="preserve"> </w:t>
+      </w:r>
+      <m:oMath>
+        <m:r>
+          <m:rPr>
+            <m:sty m:val="p"/>
+          </m:rPr>
+          <m:t>A</m:t>
+        </m:r>
+      </m:oMath>
+      <w:r>
+        <w:t xml:space="preserve">) rounds of mismatch correction/generation, we have ended back where we started with the original genotype turned clockwise by one locus. Here, the adaptation to previous niche construction generates further niche construction that leads to novel adaptation.</w:t>
       </w:r>
     </w:p>
     <w:p/>
@@ -4547,8 +4618,8 @@
       <w:pPr>
         <w:pStyle w:val="Heading2"/>
       </w:pPr>
-      <w:bookmarkStart w:id="41" w:name="fig2"/>
-      <w:bookmarkEnd w:id="41"/>
+      <w:bookmarkStart w:id="43" w:name="fig2"/>
+      <w:bookmarkEnd w:id="43"/>
       <w:r>
         <w:t xml:space="preserve">Figure 2</w:t>
       </w:r>
@@ -4570,7 +4641,7 @@
                     </pic:cNvPicPr>
                   </pic:nvPicPr>
                   <pic:blipFill>
-                    <a:blip r:embed="rId42"/>
+                    <a:blip r:embed="rId44"/>
                     <a:stretch>
                       <a:fillRect/>
                     </a:stretch>
@@ -4696,8 +4767,8 @@
       <w:pPr>
         <w:pStyle w:val="Heading2"/>
       </w:pPr>
-      <w:bookmarkStart w:id="43" w:name="fig3"/>
-      <w:bookmarkEnd w:id="43"/>
+      <w:bookmarkStart w:id="45" w:name="fig3"/>
+      <w:bookmarkEnd w:id="45"/>
       <w:r>
         <w:t xml:space="preserve">Figure 3</w:t>
       </w:r>
@@ -4719,7 +4790,7 @@
                     </pic:cNvPicPr>
                   </pic:nvPicPr>
                   <pic:blipFill>
-                    <a:blip r:embed="rId44"/>
+                    <a:blip r:embed="rId46"/>
                     <a:stretch>
                       <a:fillRect/>
                     </a:stretch>
@@ -4778,7 +4849,7 @@
         <w:t xml:space="preserve">B</w:t>
       </w:r>
       <w:r>
-        <w:t xml:space="preserve">) When niche construction is removed and the fitness benefit of adaptation is increased as compensation (</w:t>
+        <w:t xml:space="preserve">) When niche construction is removed and the fitness benefit of adaptation is increased to compensate (</w:t>
       </w:r>
       <m:oMath>
         <m:r>
@@ -4871,7 +4942,7 @@
         </m:r>
       </m:oMath>
       <w:r>
-        <w:t xml:space="preserve">). Here again, cooperators are at a selective disadvantage against equally-adapted defectors that arise via mutation.</w:t>
+        <w:t xml:space="preserve">).</w:t>
       </w:r>
     </w:p>
     <w:p/>
@@ -4879,8 +4950,8 @@
       <w:pPr>
         <w:pStyle w:val="Heading2"/>
       </w:pPr>
-      <w:bookmarkStart w:id="45" w:name="fig4"/>
-      <w:bookmarkEnd w:id="45"/>
+      <w:bookmarkStart w:id="47" w:name="fig4"/>
+      <w:bookmarkEnd w:id="47"/>
       <w:r>
         <w:t xml:space="preserve">Figure 4</w:t>
       </w:r>
@@ -4902,7 +4973,7 @@
                     </pic:cNvPicPr>
                   </pic:nvPicPr>
                   <pic:blipFill>
-                    <a:blip r:embed="rId46"/>
+                    <a:blip r:embed="rId48"/>
                     <a:stretch>
                       <a:fillRect/>
                     </a:stretch>
@@ -5072,7 +5143,7 @@
         </m:r>
       </m:oMath>
       <w:r>
-        <w:t xml:space="preserve">) are disabled in these ecological simulations to focus on the dynamics of invasion. This limitation is removed in the results shown in Figure SX. (</w:t>
+        <w:t xml:space="preserve">) are disabled in these ecological simulations to focus on the dynamics of invasion. Figure S1 shows results from simulations where this limitation is removed. (</w:t>
       </w:r>
       <w:r>
         <w:rPr>
@@ -5081,7 +5152,7 @@
         <w:t xml:space="preserve">A</w:t>
       </w:r>
       <w:r>
-        <w:t xml:space="preserve">) When cooperators and defectors are matched (i.e., genotypes [1,2,3,4,5]) and adaptation cannot occur, rare defectors quickly invade and drive cooperators to extinction due to the cost of cooperation. Defectors were stochastically eliminated in 2 replicate populations. (</w:t>
+        <w:t xml:space="preserve">) When cooperators and defectors are matched at their adaptive loci (i.e., genotypes [1,2,3,4,5]) and mutation cannot occur, rare defectors quickly invade and drive cooperators to extinction due to the cost of cooperation. Defectors were stochastically eliminated in 2 replicate populations. (</w:t>
       </w:r>
       <w:r>
         <w:rPr>
@@ -5158,27 +5229,201 @@
         <w:t xml:space="preserve">]) to displace a population of defectors when defectors cannot arise or adapt via mutation.</w:t>
       </w:r>
     </w:p>
+    <w:p/>
     <w:p>
       <w:pPr>
         <w:pStyle w:val="Heading2"/>
       </w:pPr>
-      <w:bookmarkStart w:id="47" w:name="fig5"/>
-      <w:bookmarkEnd w:id="47"/>
+      <w:bookmarkStart w:id="49" w:name="fig5"/>
+      <w:bookmarkEnd w:id="49"/>
       <w:r>
         <w:t xml:space="preserve">Figure 5</w:t>
       </w:r>
     </w:p>
     <w:p>
       <w:r>
-        <w:t xml:space="preserve">TODO: snapshots of cooperators adapting to thwart defector invasion</w:t>
-      </w:r>
-    </w:p>
+        <w:drawing>
+          <wp:inline>
+            <wp:extent cx="1524000" cy="1524000"/>
+            <wp:effectExtent b="0" l="0" r="0" t="0"/>
+            <wp:docPr descr="" id="1" name="Picture"/>
+            <a:graphic>
+              <a:graphicData uri="http://schemas.openxmlformats.org/drawingml/2006/picture">
+                <pic:pic>
+                  <pic:nvPicPr>
+                    <pic:cNvPr descr="../figures/Figure5.pdf" id="0" name="Picture"/>
+                    <pic:cNvPicPr>
+                      <a:picLocks noChangeArrowheads="1" noChangeAspect="1"/>
+                    </pic:cNvPicPr>
+                  </pic:nvPicPr>
+                  <pic:blipFill>
+                    <a:blip r:embed="rId50"/>
+                    <a:stretch>
+                      <a:fillRect/>
+                    </a:stretch>
+                  </pic:blipFill>
+                  <pic:spPr bwMode="auto">
+                    <a:xfrm>
+                      <a:off x="0" y="0"/>
+                      <a:ext cx="1524000" cy="1524000"/>
+                    </a:xfrm>
+                    <a:prstGeom prst="rect">
+                      <a:avLst/>
+                    </a:prstGeom>
+                    <a:noFill/>
+                    <a:ln w="9525">
+                      <a:noFill/>
+                      <a:headEnd/>
+                      <a:tailEnd/>
+                    </a:ln>
+                  </pic:spPr>
+                </pic:pic>
+              </a:graphicData>
+            </a:graphic>
+          </wp:inline>
+        </w:drawing>
+      </w:r>
+    </w:p>
+    <w:p>
+      <w:pPr>
+        <w:pStyle w:val="ImageCaption"/>
+      </w:pPr>
+      <w:r>
+        <w:rPr>
+          <w:b/>
+        </w:rPr>
+        <w:t xml:space="preserve">Defector Invasion Stopped by Cooperator Adaptation.</w:t>
+      </w:r>
+      <w:r>
+        <w:t xml:space="preserve"> </w:t>
+      </w:r>
+      <w:r>
+        <w:t xml:space="preserve">Here we depict the distribution of dominant genotypes among populations over time for one representative simulation in which matched defectors arise. For clarity, mutations occurred at the adaptive loci, but not at the cooperation locus (</w:t>
+      </w:r>
+      <m:oMath>
+        <m:sSub>
+          <m:e>
+            <m:r>
+              <m:rPr>
+                <m:sty m:val="p"/>
+              </m:rPr>
+              <m:t>μ</m:t>
+            </m:r>
+          </m:e>
+          <m:sub>
+            <m:r>
+              <m:rPr>
+                <m:sty m:val="p"/>
+              </m:rPr>
+              <m:t>c</m:t>
+            </m:r>
+          </m:sub>
+        </m:sSub>
+        <m:r>
+          <m:rPr>
+            <m:sty m:val="p"/>
+          </m:rPr>
+          <m:t>=</m:t>
+        </m:r>
+        <m:r>
+          <m:rPr>
+            <m:sty m:val="p"/>
+          </m:rPr>
+          <m:t>0</m:t>
+        </m:r>
+      </m:oMath>
+      <w:r>
+        <w:t xml:space="preserve">) during this ecological simulation. A time</w:t>
+      </w:r>
+      <w:r>
+        <w:t xml:space="preserve"> </w:t>
+      </w:r>
+      <m:oMath>
+        <m:r>
+          <m:rPr>
+            <m:sty m:val="p"/>
+          </m:rPr>
+          <m:t>t</m:t>
+        </m:r>
+        <m:r>
+          <m:rPr>
+            <m:sty m:val="p"/>
+          </m:rPr>
+          <m:t>=</m:t>
+        </m:r>
+        <m:r>
+          <m:rPr>
+            <m:sty m:val="p"/>
+          </m:rPr>
+          <m:t>0</m:t>
+        </m:r>
+      </m:oMath>
+      <w:r>
+        <w:t xml:space="preserve"> </w:t>
+      </w:r>
+      <w:r>
+        <w:t xml:space="preserve">(leftmost panel), a single matched defector population (red) is placed among cooperator populations (blue). Because it does not bear the costs of cooperation, it spreads (</w:t>
+      </w:r>
+      <m:oMath>
+        <m:r>
+          <m:rPr>
+            <m:sty m:val="p"/>
+          </m:rPr>
+          <m:t>t</m:t>
+        </m:r>
+        <m:r>
+          <m:rPr>
+            <m:sty m:val="p"/>
+          </m:rPr>
+          <m:t>=</m:t>
+        </m:r>
+        <m:r>
+          <m:rPr>
+            <m:sty m:val="p"/>
+          </m:rPr>
+          <m:t>272</m:t>
+        </m:r>
+      </m:oMath>
+      <w:r>
+        <w:t xml:space="preserve">, second panel). However, one cooperator population gains an adaptation giving it a fitness advantage over defectors (purple, lower left). At</w:t>
+      </w:r>
+      <w:r>
+        <w:t xml:space="preserve"> </w:t>
+      </w:r>
+      <m:oMath>
+        <m:r>
+          <m:rPr>
+            <m:sty m:val="p"/>
+          </m:rPr>
+          <m:t>t</m:t>
+        </m:r>
+        <m:r>
+          <m:rPr>
+            <m:sty m:val="p"/>
+          </m:rPr>
+          <m:t>=</m:t>
+        </m:r>
+        <m:r>
+          <m:rPr>
+            <m:sty m:val="p"/>
+          </m:rPr>
+          <m:t>325</m:t>
+        </m:r>
+      </m:oMath>
+      <w:r>
+        <w:t xml:space="preserve"> </w:t>
+      </w:r>
+      <w:r>
+        <w:t xml:space="preserve">(third panel), defectors continue to invade cooperator populations. However, the adapted cooperator genotype, which can invade both defector populations and ancestral cooperator populations, can spread more quickly as populations with that genotype reach greater densities. Eventually, this strategy spreads and fixes in all populations (rightmost panel).</w:t>
+      </w:r>
+    </w:p>
+    <w:p/>
     <w:p>
       <w:pPr>
         <w:pStyle w:val="Heading2"/>
       </w:pPr>
-      <w:bookmarkStart w:id="48" w:name="fig6"/>
-      <w:bookmarkEnd w:id="48"/>
+      <w:bookmarkStart w:id="51" w:name="fig6"/>
+      <w:bookmarkEnd w:id="51"/>
       <w:r>
         <w:t xml:space="preserve">Figure 6</w:t>
       </w:r>
@@ -5194,8 +5439,8 @@
       <w:pPr>
         <w:pStyle w:val="Heading2"/>
       </w:pPr>
-      <w:bookmarkStart w:id="49" w:name="figS1"/>
-      <w:bookmarkEnd w:id="49"/>
+      <w:bookmarkStart w:id="52" w:name="figS1"/>
+      <w:bookmarkEnd w:id="52"/>
       <w:r>
         <w:t xml:space="preserve">Supplemental Figure 1</w:t>
       </w:r>
@@ -5217,7 +5462,7 @@
                     </pic:cNvPicPr>
                   </pic:nvPicPr>
                   <pic:blipFill>
-                    <a:blip r:embed="rId50"/>
+                    <a:blip r:embed="rId53"/>
                     <a:stretch>
                       <a:fillRect/>
                     </a:stretch>
@@ -5355,8 +5600,8 @@
       <w:pPr>
         <w:pStyle w:val="Heading1"/>
       </w:pPr>
-      <w:bookmarkStart w:id="51" w:name="tables"/>
-      <w:bookmarkEnd w:id="51"/>
+      <w:bookmarkStart w:id="54" w:name="tables"/>
+      <w:bookmarkEnd w:id="54"/>
       <w:r>
         <w:t xml:space="preserve">Tables</w:t>
       </w:r>
@@ -6047,6 +6292,46 @@
               <w:jc w:val="left"/>
             </w:pPr>
             <m:oMath>
+              <m:r>
+                <m:rPr>
+                  <m:sty m:val="p"/>
+                </m:rPr>
+                <m:t>d</m:t>
+              </m:r>
+            </m:oMath>
+          </w:p>
+        </w:tc>
+        <w:tc>
+          <w:p>
+            <w:pPr>
+              <w:pStyle w:val="Compact"/>
+              <w:jc w:val="left"/>
+            </w:pPr>
+            <w:r>
+              <w:t xml:space="preserve">Population dilution factor</w:t>
+            </w:r>
+          </w:p>
+        </w:tc>
+        <w:tc>
+          <w:p>
+            <w:pPr>
+              <w:pStyle w:val="Compact"/>
+              <w:jc w:val="right"/>
+            </w:pPr>
+            <w:r>
+              <w:t xml:space="preserve">0.1</w:t>
+            </w:r>
+          </w:p>
+        </w:tc>
+      </w:tr>
+      <w:tr>
+        <w:tc>
+          <w:p>
+            <w:pPr>
+              <w:pStyle w:val="Compact"/>
+              <w:jc w:val="left"/>
+            </w:pPr>
+            <m:oMath>
               <m:sSub>
                 <m:e>
                   <m:r>
@@ -6178,46 +6463,6 @@
                 <m:rPr>
                   <m:sty m:val="p"/>
                 </m:rPr>
-                <m:t>d</m:t>
-              </m:r>
-            </m:oMath>
-          </w:p>
-        </w:tc>
-        <w:tc>
-          <w:p>
-            <w:pPr>
-              <w:pStyle w:val="Compact"/>
-              <w:jc w:val="left"/>
-            </w:pPr>
-            <w:r>
-              <w:t xml:space="preserve">Population dilution factor</w:t>
-            </w:r>
-          </w:p>
-        </w:tc>
-        <w:tc>
-          <w:p>
-            <w:pPr>
-              <w:pStyle w:val="Compact"/>
-              <w:jc w:val="right"/>
-            </w:pPr>
-            <w:r>
-              <w:t xml:space="preserve">0.1</w:t>
-            </w:r>
-          </w:p>
-        </w:tc>
-      </w:tr>
-      <w:tr>
-        <w:tc>
-          <w:p>
-            <w:pPr>
-              <w:pStyle w:val="Compact"/>
-              <w:jc w:val="left"/>
-            </w:pPr>
-            <m:oMath>
-              <m:r>
-                <m:rPr>
-                  <m:sty m:val="p"/>
-                </m:rPr>
                 <m:t>T</m:t>
               </m:r>
             </m:oMath>
@@ -6252,8 +6497,8 @@
       <w:pPr>
         <w:pStyle w:val="Heading1"/>
       </w:pPr>
-      <w:bookmarkStart w:id="52" w:name="references"/>
-      <w:bookmarkEnd w:id="52"/>
+      <w:bookmarkStart w:id="55" w:name="references"/>
+      <w:bookmarkEnd w:id="55"/>
       <w:r>
         <w:t xml:space="preserve">References</w:t>
       </w:r>
@@ -6312,7 +6557,7 @@
       <w:r>
         <w:t xml:space="preserve"> </w:t>
       </w:r>
-      <w:hyperlink r:id="rId53">
+      <w:hyperlink r:id="rId56">
         <w:r>
           <w:rPr>
             <w:rStyle w:val="Link"/>
@@ -6806,7 +7051,7 @@
       <w:r>
         <w:t xml:space="preserve"> </w:t>
       </w:r>
-      <w:hyperlink r:id="rId54">
+      <w:hyperlink r:id="rId57">
         <w:r>
           <w:rPr>
             <w:rStyle w:val="Link"/>
@@ -6924,7 +7169,7 @@
       <w:r>
         <w:t xml:space="preserve"> </w:t>
       </w:r>
-      <w:hyperlink r:id="rId55">
+      <w:hyperlink r:id="rId58">
         <w:r>
           <w:rPr>
             <w:rStyle w:val="Link"/>
@@ -7625,7 +7870,24 @@
 </file>
 
 <file path=word/footnotes.xml><?xml version="1.0" encoding="utf-8"?>
-<w:footnotes xmlns:w="http://schemas.openxmlformats.org/wordprocessingml/2006/main" xmlns:m="http://schemas.openxmlformats.org/officeDocument/2006/math" xmlns:r="http://schemas.openxmlformats.org/officeDocument/2006/relationships" xmlns:o="urn:schemas-microsoft-com:office:office" xmlns:v="urn:schemas-microsoft-com:vml" xmlns:w10="urn:schemas-microsoft-com:office:word" xmlns:a="http://schemas.openxmlformats.org/drawingml/2006/main" xmlns:pic="http://schemas.openxmlformats.org/drawingml/2006/picture" xmlns:wp="http://schemas.openxmlformats.org/drawingml/2006/wordprocessingDrawing"/>
+<w:footnotes xmlns:w="http://schemas.openxmlformats.org/wordprocessingml/2006/main" xmlns:m="http://schemas.openxmlformats.org/officeDocument/2006/math" xmlns:r="http://schemas.openxmlformats.org/officeDocument/2006/relationships" xmlns:o="urn:schemas-microsoft-com:office:office" xmlns:v="urn:schemas-microsoft-com:vml" xmlns:w10="urn:schemas-microsoft-com:office:word" xmlns:a="http://schemas.openxmlformats.org/drawingml/2006/main" xmlns:pic="http://schemas.openxmlformats.org/drawingml/2006/picture" xmlns:wp="http://schemas.openxmlformats.org/drawingml/2006/wordprocessingDrawing">
+  <w:footnote w:id="31">
+    <w:p>
+      <w:pPr>
+        <w:pStyle w:val="FootnoteText"/>
+      </w:pPr>
+      <w:r>
+        <w:rPr>
+          <w:rStyle w:val="FootnoteRef"/>
+        </w:rPr>
+        <w:footnoteRef/>
+      </w:r>
+      <w:r>
+        <w:t xml:space="preserve">This is my footnote</w:t>
+      </w:r>
+    </w:p>
+  </w:footnote>
+</w:footnotes>
 </file>
 
 <file path=word/numbering.xml><?xml version="1.0" encoding="utf-8"?>
@@ -7712,7 +7974,7 @@
     </w:lvl>
   </w:abstractNum>
   <w:abstractNum w:abstractNumId="990">
-    <w:nsid w:val="745c6d1a"/>
+    <w:nsid w:val="d90839d6"/>
     <w:multiLevelType w:val="multilevel"/>
     <w:lvl w:ilvl="0">
       <w:numFmt w:val="bullet"/>

</xml_diff>

<commit_message>
More paper edits based on @evokerr feedback
</commit_message>
<xml_diff>
--- a/paper/ncnh-latest.docx
+++ b/paper/ncnh-latest.docx
@@ -3324,7 +3324,7 @@
         <w:t xml:space="preserve">Hammarlund et al. (2015)</w:t>
       </w:r>
       <w:r>
-        <w:t xml:space="preserve">, however, cooperation is subsequently lost once populations become fully adapted to their environment. Once this has occurred, adapted defectors that arise via mutation at the cooperation locus have a selective advantage and displace cooperators. However, when niche construction creates selective feedbacks, cooperation persists in 13 of 18 replicate populations (</w:t>
+        <w:t xml:space="preserve">, however, cooperation is subsequently lost once populations become fully adapted to their environment. Once this has occurred, adapted defectors that arise via mutation at the cooperation locus have a selective advantage and displace cooperators. However, when niche construction creates selective feedbacks, cooperation persists in over 2/3 of the replicate populations (</w:t>
       </w:r>
       <w:hyperlink w:anchor="fig3">
         <w:r>
@@ -3451,7 +3451,18 @@
     </w:p>
     <w:p>
       <w:r>
-        <w:t xml:space="preserve">Negative niche construction can occur in our model due to the selection for sequentially-increasing allelic states and the circular arrangement of these alleles. When this occurs, adaptations at one locus reduce the selective effects at another locus, and thus negatively affect fitness. This occurs when when the genome length (</w:t>
+        <w:t xml:space="preserve">Negative niche construction can occur in our model due to the selection for sequentially-increasing allelic states and the circular arrangement of these alleles. This occurs when the number of adaptive alleles (</w:t>
+      </w:r>
+      <m:oMath>
+        <m:r>
+          <m:rPr>
+            <m:sty m:val="p"/>
+          </m:rPr>
+          <m:t>A</m:t>
+        </m:r>
+      </m:oMath>
+      <w:r>
+        <w:t xml:space="preserve">) does not divide evenly into the number of adaptive loci (</w:t>
       </w:r>
       <m:oMath>
         <m:r>
@@ -3462,29 +3473,21 @@
         </m:r>
       </m:oMath>
       <w:r>
-        <w:t xml:space="preserve">) is not evenly divided by the number of adaptive alleles (</w:t>
-      </w:r>
-      <m:oMath>
-        <m:r>
-          <m:rPr>
-            <m:sty m:val="p"/>
-          </m:rPr>
-          <m:t>A</m:t>
-        </m:r>
-      </m:oMath>
-      <w:r>
-        <w:t xml:space="preserve">), which makes it impossible to evolve sequentially increasing allelic states. This allelic conflict exists with our base parameter values (</w:t>
-      </w:r>
-      <w:hyperlink w:anchor="tables">
+        <w:t xml:space="preserve">). In such a case, any sequence of integers on the circular genome will always contain a break in the sequence; that is, one locus with an allele that is not one less than the allele at the next locus (see</w:t>
+      </w:r>
+      <w:r>
+        <w:t xml:space="preserve"> </w:t>
+      </w:r>
+      <w:hyperlink w:anchor="fig1">
         <w:r>
           <w:rPr>
             <w:rStyle w:val="Link"/>
           </w:rPr>
-          <w:t xml:space="preserve">Table 1</w:t>
+          <w:t xml:space="preserve">Figure 1</w:t>
         </w:r>
       </w:hyperlink>
       <w:r>
-        <w:t xml:space="preserve">), where</w:t>
+        <w:t xml:space="preserve">). Given this unavoidable mismatch, any genotype that has fixed will always favor selection for a new genotype (see Figure). However, if this negative niche construction is removed (by setting</w:t>
       </w:r>
       <w:r>
         <w:t xml:space="preserve"> </w:t>
@@ -3510,10 +3513,7 @@
         </m:r>
       </m:oMath>
       <w:r>
-        <w:t xml:space="preserve"> </w:t>
-      </w:r>
-      <w:r>
-        <w:t xml:space="preserve">and</w:t>
+        <w:t xml:space="preserve">,</w:t>
       </w:r>
       <w:r>
         <w:t xml:space="preserve"> </w:t>
@@ -3535,368 +3535,11 @@
           <m:rPr>
             <m:sty m:val="p"/>
           </m:rPr>
-          <m:t>6</m:t>
-        </m:r>
-      </m:oMath>
-      <w:r>
-        <w:t xml:space="preserve">. Here, a mutation that produces genotype</w:t>
-      </w:r>
-      <w:r>
-        <w:t xml:space="preserve"> </w:t>
-      </w:r>
-      <m:oMath>
-        <m:r>
-          <m:rPr>
-            <m:sty m:val="p"/>
-          </m:rPr>
-          <m:t>[</m:t>
-        </m:r>
-        <m:r>
-          <m:rPr>
-            <m:sty m:val="p"/>
-          </m:rPr>
-          <m:t>1</m:t>
-        </m:r>
-        <m:r>
-          <m:rPr>
-            <m:sty m:val="p"/>
-          </m:rPr>
-          <m:t>,</m:t>
-        </m:r>
-        <m:r>
-          <m:rPr>
-            <m:sty m:val="p"/>
-          </m:rPr>
-          <m:t>2</m:t>
-        </m:r>
-        <m:r>
-          <m:rPr>
-            <m:sty m:val="p"/>
-          </m:rPr>
-          <m:t>,</m:t>
-        </m:r>
-        <m:r>
-          <m:rPr>
-            <m:sty m:val="p"/>
-          </m:rPr>
-          <m:t>3</m:t>
-        </m:r>
-        <m:r>
-          <m:rPr>
-            <m:sty m:val="p"/>
-          </m:rPr>
-          <m:t>,</m:t>
-        </m:r>
-        <m:r>
-          <m:rPr>
-            <m:sty m:val="p"/>
-          </m:rPr>
-          <m:t>4</m:t>
-        </m:r>
-        <m:r>
-          <m:rPr>
-            <m:sty m:val="p"/>
-          </m:rPr>
-          <m:t>,</m:t>
-        </m:r>
-        <m:r>
-          <m:rPr>
-            <m:sty m:val="p"/>
-          </m:rPr>
-          <m:t>6</m:t>
-        </m:r>
-        <m:r>
-          <m:rPr>
-            <m:sty m:val="p"/>
-          </m:rPr>
-          <m:t>]</m:t>
-        </m:r>
-      </m:oMath>
-      <w:r>
-        <w:t xml:space="preserve"> </w:t>
-      </w:r>
-      <w:r>
-        <w:t xml:space="preserve">is beneficial in a population where</w:t>
-      </w:r>
-      <w:r>
-        <w:t xml:space="preserve"> </w:t>
-      </w:r>
-      <m:oMath>
-        <m:r>
-          <m:rPr>
-            <m:sty m:val="p"/>
-          </m:rPr>
-          <m:t>[</m:t>
-        </m:r>
-        <m:r>
-          <m:rPr>
-            <m:sty m:val="p"/>
-          </m:rPr>
-          <m:t>1</m:t>
-        </m:r>
-        <m:r>
-          <m:rPr>
-            <m:sty m:val="p"/>
-          </m:rPr>
-          <m:t>,</m:t>
-        </m:r>
-        <m:r>
-          <m:rPr>
-            <m:sty m:val="p"/>
-          </m:rPr>
-          <m:t>2</m:t>
-        </m:r>
-        <m:r>
-          <m:rPr>
-            <m:sty m:val="p"/>
-          </m:rPr>
-          <m:t>,</m:t>
-        </m:r>
-        <m:r>
-          <m:rPr>
-            <m:sty m:val="p"/>
-          </m:rPr>
-          <m:t>3</m:t>
-        </m:r>
-        <m:r>
-          <m:rPr>
-            <m:sty m:val="p"/>
-          </m:rPr>
-          <m:t>,</m:t>
-        </m:r>
-        <m:r>
-          <m:rPr>
-            <m:sty m:val="p"/>
-          </m:rPr>
-          <m:t>4</m:t>
-        </m:r>
-        <m:r>
-          <m:rPr>
-            <m:sty m:val="p"/>
-          </m:rPr>
-          <m:t>,</m:t>
-        </m:r>
-        <m:r>
-          <m:rPr>
-            <m:sty m:val="p"/>
-          </m:rPr>
           <m:t>5</m:t>
         </m:r>
-        <m:r>
-          <m:rPr>
-            <m:sty m:val="p"/>
-          </m:rPr>
-          <m:t>]</m:t>
-        </m:r>
-      </m:oMath>
-      <w:r>
-        <w:t xml:space="preserve"> </w:t>
-      </w:r>
-      <w:r>
-        <w:t xml:space="preserve">has fixed, as a 6 at the last locus precedes the 1 at the first locus. However, once</w:t>
-      </w:r>
-      <w:r>
-        <w:t xml:space="preserve"> </w:t>
-      </w:r>
-      <m:oMath>
-        <m:r>
-          <m:rPr>
-            <m:sty m:val="p"/>
-          </m:rPr>
-          <m:t>[</m:t>
-        </m:r>
-        <m:r>
-          <m:rPr>
-            <m:sty m:val="p"/>
-          </m:rPr>
-          <m:t>1</m:t>
-        </m:r>
-        <m:r>
-          <m:rPr>
-            <m:sty m:val="p"/>
-          </m:rPr>
-          <m:t>,</m:t>
-        </m:r>
-        <m:r>
-          <m:rPr>
-            <m:sty m:val="p"/>
-          </m:rPr>
-          <m:t>2</m:t>
-        </m:r>
-        <m:r>
-          <m:rPr>
-            <m:sty m:val="p"/>
-          </m:rPr>
-          <m:t>,</m:t>
-        </m:r>
-        <m:r>
-          <m:rPr>
-            <m:sty m:val="p"/>
-          </m:rPr>
-          <m:t>3</m:t>
-        </m:r>
-        <m:r>
-          <m:rPr>
-            <m:sty m:val="p"/>
-          </m:rPr>
-          <m:t>,</m:t>
-        </m:r>
-        <m:r>
-          <m:rPr>
-            <m:sty m:val="p"/>
-          </m:rPr>
-          <m:t>4</m:t>
-        </m:r>
-        <m:r>
-          <m:rPr>
-            <m:sty m:val="p"/>
-          </m:rPr>
-          <m:t>,</m:t>
-        </m:r>
-        <m:r>
-          <m:rPr>
-            <m:sty m:val="p"/>
-          </m:rPr>
-          <m:t>6</m:t>
-        </m:r>
-        <m:r>
-          <m:rPr>
-            <m:sty m:val="p"/>
-          </m:rPr>
-          <m:t>]</m:t>
-        </m:r>
-      </m:oMath>
-      <w:r>
-        <w:t xml:space="preserve"> </w:t>
-      </w:r>
-      <w:r>
-        <w:t xml:space="preserve">fixes, genotype</w:t>
-      </w:r>
-      <w:r>
-        <w:t xml:space="preserve"> </w:t>
-      </w:r>
-      <m:oMath>
-        <m:r>
-          <m:rPr>
-            <m:sty m:val="p"/>
-          </m:rPr>
-          <m:t>[</m:t>
-        </m:r>
-        <m:r>
-          <m:rPr>
-            <m:sty m:val="p"/>
-          </m:rPr>
-          <m:t>1</m:t>
-        </m:r>
-        <m:r>
-          <m:rPr>
-            <m:sty m:val="p"/>
-          </m:rPr>
-          <m:t>,</m:t>
-        </m:r>
-        <m:r>
-          <m:rPr>
-            <m:sty m:val="p"/>
-          </m:rPr>
-          <m:t>2</m:t>
-        </m:r>
-        <m:r>
-          <m:rPr>
-            <m:sty m:val="p"/>
-          </m:rPr>
-          <m:t>,</m:t>
-        </m:r>
-        <m:r>
-          <m:rPr>
-            <m:sty m:val="p"/>
-          </m:rPr>
-          <m:t>3</m:t>
-        </m:r>
-        <m:r>
-          <m:rPr>
-            <m:sty m:val="p"/>
-          </m:rPr>
-          <m:t>,</m:t>
-        </m:r>
-        <m:r>
-          <m:rPr>
-            <m:sty m:val="p"/>
-          </m:rPr>
-          <m:t>5</m:t>
-        </m:r>
-        <m:r>
-          <m:rPr>
-            <m:sty m:val="p"/>
-          </m:rPr>
-          <m:t>,</m:t>
-        </m:r>
-        <m:r>
-          <m:rPr>
-            <m:sty m:val="p"/>
-          </m:rPr>
-          <m:t>6</m:t>
-        </m:r>
-        <m:r>
-          <m:rPr>
-            <m:sty m:val="p"/>
-          </m:rPr>
-          <m:t>]</m:t>
-        </m:r>
-      </m:oMath>
-      <w:r>
-        <w:t xml:space="preserve"> </w:t>
-      </w:r>
-      <w:r>
-        <w:t xml:space="preserve">will be favored, and so on. When we remove negative niche construction (</w:t>
-      </w:r>
-      <m:oMath>
-        <m:r>
-          <m:rPr>
-            <m:sty m:val="p"/>
-          </m:rPr>
-          <m:t>L</m:t>
-        </m:r>
-        <m:r>
-          <m:rPr>
-            <m:sty m:val="p"/>
-          </m:rPr>
-          <m:t>=</m:t>
-        </m:r>
-        <m:r>
-          <m:rPr>
-            <m:sty m:val="p"/>
-          </m:rPr>
-          <m:t>5</m:t>
-        </m:r>
-      </m:oMath>
-      <w:r>
-        <w:t xml:space="preserve">,</w:t>
-      </w:r>
-      <w:r>
-        <w:t xml:space="preserve"> </w:t>
-      </w:r>
-      <m:oMath>
-        <m:r>
-          <m:rPr>
-            <m:sty m:val="p"/>
-          </m:rPr>
-          <m:t>A</m:t>
-        </m:r>
-        <m:r>
-          <m:rPr>
-            <m:sty m:val="p"/>
-          </m:rPr>
-          <m:t>=</m:t>
-        </m:r>
-        <m:r>
-          <m:rPr>
-            <m:sty m:val="p"/>
-          </m:rPr>
-          <m:t>5</m:t>
-        </m:r>
-      </m:oMath>
-      <w:r>
-        <w:t xml:space="preserve">), cooperators are again driven to extinction after an initial lift in abundance (</w:t>
+      </m:oMath>
+      <w:r>
+        <w:t xml:space="preserve">), cooperators are again driven extinct after an initial lift in abundance (</w:t>
       </w:r>
       <w:hyperlink w:anchor="fig3">
         <w:r>
@@ -3907,7 +3550,7 @@
         </w:r>
       </w:hyperlink>
       <w:r>
-        <w:t xml:space="preserve">). Here we observe that because niche construction presents additional opportunities for hitchhiking, the Hankshaw effect extends the initial lift in cooperation. However, once a genotype with sequential allelic states fixes, cooperation…</w:t>
+        <w:t xml:space="preserve">).</w:t>
       </w:r>
     </w:p>
     <w:p>
@@ -7883,7 +7526,7 @@
         <w:footnoteRef/>
       </w:r>
       <w:r>
-        <w:t xml:space="preserve">This is my footnote</w:t>
+        <w:t xml:space="preserve">To be made public at the time of publication</w:t>
       </w:r>
     </w:p>
   </w:footnote>
@@ -7974,7 +7617,7 @@
     </w:lvl>
   </w:abstractNum>
   <w:abstractNum w:abstractNumId="990">
-    <w:nsid w:val="d90839d6"/>
+    <w:nsid w:val="9ebc9e3f"/>
     <w:multiLevelType w:val="multilevel"/>
     <w:lvl w:ilvl="0">
       <w:numFmt w:val="bullet"/>

</xml_diff>

<commit_message>
Big paper updates, first wave
</commit_message>
<xml_diff>
--- a/paper/ncnh-latest.docx
+++ b/paper/ncnh-latest.docx
@@ -352,7 +352,7 @@
         <w:t xml:space="preserve"> </w:t>
       </w:r>
       <w:r>
-        <w:t xml:space="preserve">can give cooperators a substantial leg up on defectors in an adaptive race. When cooperation increases local population density, the likelihood of acquiring beneficial mutations is also increased. The cooperative trait can rise in abundance by hitchhiking along with these adaptations. Nevertheless, this advantage is fleeting. As soon as the opportunities for adaptation are exhausted, cooperators are once again at a selective disadvantage against equally-adapted defectors that arise via mutation. However,</w:t>
+        <w:t xml:space="preserve">can give cooperators a substantial leg up on defectors in an adaptive race. When cooperation increases local population density, the likelihood of acquiring beneficial mutations is also increased. The cooperative trait can then rise in abundance by hitchhiking along with these adaptations. Nevertheless, this advantage is fleeting. As soon as the opportunities for adaptation are exhausted, cooperators are once again at a selective disadvantage against equally-adapted defectors that arise via mutation. However,</w:t>
       </w:r>
       <w:r>
         <w:t xml:space="preserve"> </w:t>
@@ -407,7 +407,7 @@
         <w:t xml:space="preserve"> </w:t>
       </w:r>
       <w:r>
-        <w:t xml:space="preserve">to allow populations to modify their local environments in ways that affect fitness. We use this model to address whether niche construction can extend the Hankshaw effect, allowing cooperation to continue to hitchhike as populations continually adapt. As part of this, we focus on how niche construction influences local interactions when isolated cooperator populations encounter populations of defectors, either through migration or through mutations that inevitably produce defectors that share the same adaptations. Finally, niche construction has frequently been shown to increase diversity</w:t>
+        <w:t xml:space="preserve">to allow populations to modify their local environments in ways that affect fitness. We use this model to address whether niche construction can extend the Hankshaw effect, enabling cooperation to continue to hitchhike as populations continually adapt. As part of this, we focus on how niche construction influences local interactions when isolated cooperator populations encounter populations of defectors, either through migration or through mutations that inevitably produce defectors that share the same adaptations. Finally, niche construction has frequently been shown to increase diversity</w:t>
       </w:r>
       <w:r>
         <w:t xml:space="preserve"> </w:t>
@@ -459,7 +459,7 @@
     </w:p>
     <w:p>
       <w:r>
-        <w:t xml:space="preserve">In our expanded model, populations modify their local environment. As this process occurs, environmental changes feed back to affect selection. We perform simulations using this model to explore how niche construction affects this adaptation process and whether selective feedbacks allow cooperation to be maintained.</w:t>
+        <w:t xml:space="preserve">In our expanded model, populations modify their local environment. As this process occurs, environmental changes feed back to affect selection. We perform simulations using this model to explore how niche construction affects this adaptation process and whether selective feedbacks enable cooperation to be maintained.</w:t>
       </w:r>
     </w:p>
     <w:p>
@@ -2034,7 +2034,7 @@
     </w:p>
     <w:p>
       <w:r>
-        <w:t xml:space="preserve">Cooperation benefits a population by allowing it to reach greater density. This benefit affects all individuals equally and accumulates linearly with the proportion of cooperators in the population. If</w:t>
+        <w:t xml:space="preserve">Cooperation benefits a population by enabling it to reach greater density. This benefit affects all individuals equally and accumulates linearly with the proportion of cooperators in the population. If</w:t>
       </w:r>
       <w:r>
         <w:t xml:space="preserve"> </w:t>
@@ -3195,7 +3195,7 @@
     </w:p>
     <w:p>
       <w:r>
-        <w:t xml:space="preserve">Using the model described in the previous section, we perform simulations that follow the evolution of cooperation in a metapopulation consisting of populations connected by spatially-limited migration. Individuals compete in these populations by gaining a limited number of adaptations that confer fitness benefits. While cooperation does not directly affect the selective value of these adaptations, cooperation can have indirect effects on the adaptive process. Specifically, cooperation increases population density. As a result, larger populations of cooperators experience more mutational opportunities to gain adaptations. Cooperation can hitchhike along with these adaptations, which compensate for the cost of cooperation. During this process, populations alter their local environments, which, in turn, influences selection. Here, we explore how niche construction affects the evolution of cooperation in the simulation environment defined by the parameter values listed in</w:t>
+        <w:t xml:space="preserve">Using the model described in the previous section, we perform simulations that follow the evolution of cooperation in a metapopulation consisting of populations that are connected by spatially-limited migration. Individuals compete in these populations by gaining a limited number of adaptations that confer fitness benefits. While cooperation does not directly affect the selective value of these adaptations, cooperation can have indirect effects on the adaptive process. Specifically, cooperation increases population density. As a result, larger populations of cooperators experience more mutational opportunities to gain adaptations. Cooperation can hitchhike along with these adaptations, which compensate for the cost of cooperation. During this process, populations alter their local environments, which, in turn, influences selection. Here, we explore how niche construction affects the evolution of cooperation in the simulation environment defined by the parameter values listed in</w:t>
       </w:r>
       <w:r>
         <w:t xml:space="preserve"> </w:t>
@@ -3425,7 +3425,7 @@
         </m:r>
       </m:oMath>
       <w:r>
-        <w:t xml:space="preserve">. In doing so, we conservatively estimate the selective effects of niche construction, as fitness benefits of this magnitude would only be given for sequential allelic states that are fixed in full populations. We find that simply increasing selective values does not allow cooperators to persist (</w:t>
+        <w:t xml:space="preserve">. In doing so, we conservatively estimate the selective effects of niche construction, as fitness benefits of this magnitude would only be given for sequential allelic states that are fixed in full populations. We find that simply increasing selective values does not enable cooperators to persist (</w:t>
       </w:r>
       <w:hyperlink w:anchor="fig3">
         <w:r>
@@ -3581,7 +3581,7 @@
           <m:rPr>
             <m:sty m:val="p"/>
           </m:rPr>
-          <m:t>x</m:t>
+          <m:t>×</m:t>
         </m:r>
         <m:r>
           <m:rPr>
@@ -3713,7 +3713,7 @@
         <w:t xml:space="preserve"> </w:t>
       </w:r>
       <w:r>
-        <w:t xml:space="preserve">recently demonstrated that cooperative behaviors can prolong their existence by increasing their likelihood of hitchhiking with a beneficial trait. While this process does favor cooperation in the short term, it eventually reaches a dead end; when the opportunities for adaptation are exhausted, and cooperators can no longer hitchhike, they face extinction. In this work, we have considered whether niche construction might serve to perpetually generate new adaptive opportunities, and thus favor cooperation indefinitely.</w:t>
+        <w:t xml:space="preserve">recently demonstrated that cooperation can prolong its existence by increasing the likelihood of hitchhiking with a beneficial trait. While this process does favor cooperation in the short term, it eventually reaches a dead end; when the opportunities for adaptation are exhausted, and cooperators can no longer hitchhike, they face extinction. In this work, we have considered whether niche construction might serve to perpetually generate new adaptive opportunities, and thus favor cooperation indefinitely.</w:t>
       </w:r>
     </w:p>
     <w:p>
@@ -3756,7 +3756,7 @@
         </w:r>
       </w:hyperlink>
       <w:r>
-        <w:t xml:space="preserve">). Without adaptive opportunities, adaptation eventually grinds to a halt. Once this occurs, cooperators face the threat of invasion by defectors that arise de novo through mutation. Since these defectors are equally adapted but do not bear the cost of cooperation, they are favored by selection, and quickly drive cooperators to extinction. Because every genotype constructs an environment in which a different genotype is more fit, negative niche construction creates continual adaptive opportunities. These opportunities can allow cooperators to resist invasion by defectors, even when defectors are equally adapted (</w:t>
+        <w:t xml:space="preserve">). Without adaptive opportunities, adaptation eventually grinds to a halt. Once this occurs, cooperators face the threat of invasion by defectors that arise de novo through mutation. Since these defectors are equally adapted but do not bear the cost of cooperation, they quickly drive cooperators to extinction. Because every genotype constructs an environment in which a different genotype is more fit, negative niche construction creates continual adaptive opportunities. These opportunities can allow cooperators to resist invasion by defectors, even when defectors are equally adapted (</w:t>
       </w:r>
       <w:hyperlink w:anchor="fig4">
         <w:r>
@@ -3911,7 +3911,7 @@
         <w:t xml:space="preserve">, 2002)</w:t>
       </w:r>
       <w:r>
-        <w:t xml:space="preserve">. While many studies have explored how the environment affects the evolution of cooperative behaviors such as the production of these public goods, relatively few have examined how the resulting selective feedbacks influence evolution as public goods modify the environment. In these instances, environmental changes are likely to occur on different timescales than reproduction. These differences can have profound effects. For example, a multitude of factors including protein durability</w:t>
+        <w:t xml:space="preserve">. While many studies have focused on how the environment affects the evolution of cooperative behaviors such as the production of these public goods, relatively few have examined how the resulting selective feedbacks influence evolution as public goods modify the environment. In these instances, environmental changes are likely to occur on different timescales than reproduction. These differences can have profound effects. For example, a multitude of factors including protein durability</w:t>
       </w:r>
       <w:r>
         <w:t xml:space="preserve"> </w:t>
@@ -4024,7 +4024,7 @@
     </w:p>
     <w:p>
       <w:r>
-        <w:t xml:space="preserve">In many instances of cooperation, the environment is itself a biological entity, which can produce additional evolutionary feedbacks. As the host population changes, so too does selection on their symbiont populations. Here, evolutionary outcomes depend greatly on the degree of shared interest between the host and symbiont. For example, the cooperative production of virulence factors by the human pathogen</w:t>
+        <w:t xml:space="preserve">In many instances where cooperation occurs, the environment is itself a biological entity, which can introduce additional evolutionary feedbacks. As the host population changes, so too does selection on their symbiont populations. Here, evolutionary outcomes depend greatly on the degree of shared interest between the host and symbiont. For example, the cooperative production of virulence factors by the human pathogen</w:t>
       </w:r>
       <w:r>
         <w:t xml:space="preserve"> </w:t>
@@ -4120,7 +4120,7 @@
     </w:p>
     <w:p>
       <w:r>
-        <w:t xml:space="preserve">We thank Anuraag Pakanati for assistance with simulations. This material is based upon work supported by the National Science Foundation Postdoctoral Research Fellowship in Biology under Grant No. DBI-1309318 (to BDC) and under Cooperative Agreement No. DBI-0939454 (BEACON STC). Computational resources were provided by an award from Google (to BDC and BK).</w:t>
+        <w:t xml:space="preserve">We are grateful to TODO for helpful comments on the manuscript and to Anuraag Pakanati for assistance with simulations. This material is based upon work supported by the National Science Foundation Postdoctoral Research Fellowship in Biology under Grant No. DBI-1309318 (to BDC) and under Cooperative Agreement No. DBI-0939454 (BEACON STC). Computational resources were provided by an award from Google Inc. (to BDC and BK).</w:t>
       </w:r>
     </w:p>
     <w:p/>
@@ -5092,7 +5092,7 @@
       <w:r>
         <w:drawing>
           <wp:inline>
-            <wp:extent cx="5334000" cy="5334000"/>
+            <wp:extent cx="5334000" cy="6094112"/>
             <wp:effectExtent b="0" l="0" r="0" t="0"/>
             <wp:docPr descr="" id="1" name="Picture"/>
             <a:graphic>
@@ -5113,7 +5113,7 @@
                   <pic:spPr bwMode="auto">
                     <a:xfrm>
                       <a:off x="0" y="0"/>
-                      <a:ext cx="5334000" cy="5334000"/>
+                      <a:ext cx="5334000" cy="6094112"/>
                     </a:xfrm>
                     <a:prstGeom prst="rect">
                       <a:avLst/>
@@ -7617,7 +7617,7 @@
     </w:lvl>
   </w:abstractNum>
   <w:abstractNum w:abstractNumId="990">
-    <w:nsid w:val="faf508fe"/>
+    <w:nsid w:val="24372f60"/>
     <w:multiLevelType w:val="multilevel"/>
     <w:lvl w:ilvl="0">
       <w:numFmt w:val="bullet"/>

</xml_diff>

<commit_message>
Updated Figure 3 to show replicate trajectories
</commit_message>
<xml_diff>
--- a/paper/ncnh-latest.docx
+++ b/paper/ncnh-latest.docx
@@ -3369,12 +3369,12 @@
       <w:r>
         <w:t xml:space="preserve">, however, cooperation is subsequently lost once populations become fully adapted to their environment. Once this has occurred, adapted defectors that arise via mutation at the cooperation locus have a selective advantage and displace cooperators. However, when niche construction creates selective feedbacks, cooperation persists in over 2/3 of the replicate populations (</w:t>
       </w:r>
-      <w:hyperlink w:anchor="fig3">
+      <w:hyperlink w:anchor="fig2">
         <w:r>
           <w:rPr>
             <w:rStyle w:val="Link"/>
           </w:rPr>
-          <w:t xml:space="preserve">Figure 3A</w:t>
+          <w:t xml:space="preserve">Figure 2C</w:t>
         </w:r>
       </w:hyperlink>
       <w:r>
@@ -3763,12 +3763,12 @@
       <w:r>
         <w:t xml:space="preserve">When niche construction occurs, cooperation can indeed persist (</w:t>
       </w:r>
-      <w:hyperlink w:anchor="fig3">
+      <w:hyperlink w:anchor="fig2">
         <w:r>
           <w:rPr>
             <w:rStyle w:val="Link"/>
           </w:rPr>
-          <w:t xml:space="preserve">Figure 3A</w:t>
+          <w:t xml:space="preserve">Figure 2C</w:t>
         </w:r>
       </w:hyperlink>
       <w:r>
@@ -4314,7 +4314,7 @@
       <w:r>
         <w:drawing>
           <wp:inline>
-            <wp:extent cx="5334000" cy="3376808"/>
+            <wp:extent cx="5334000" cy="2370991"/>
             <wp:effectExtent b="0" l="0" r="0" t="0"/>
             <wp:docPr descr="" id="1" name="Picture"/>
             <a:graphic>
@@ -4335,7 +4335,7 @@
                   <pic:spPr bwMode="auto">
                     <a:xfrm>
                       <a:off x="0" y="0"/>
-                      <a:ext cx="5334000" cy="3376808"/>
+                      <a:ext cx="5334000" cy="2370991"/>
                     </a:xfrm>
                     <a:prstGeom prst="rect">
                       <a:avLst/>
@@ -4445,7 +4445,16 @@
         </m:r>
       </m:oMath>
       <w:r>
-        <w:t xml:space="preserve">, the intensity of niche construction, is zero), cooperation hitchhikes along with adaptions, allowing cooperators to temporarily rise in abundance before eventually going extinct.</w:t>
+        <w:t xml:space="preserve">, the intensity of niche construction, is zero), cooperation hitchhikes along with adaptions, allowing cooperators to temporarily rise in abundance before eventually going extinct. (</w:t>
+      </w:r>
+      <w:r>
+        <w:rPr>
+          <w:b/>
+        </w:rPr>
+        <w:t xml:space="preserve">C</w:t>
+      </w:r>
+      <w:r>
+        <w:t xml:space="preserve">) Niche construction enables cooperation to be maintained indefinitely. In the majority of populations (13/18), cooperation remained the dominant strategy. Individual populations are shown in Figure 3A.</w:t>
       </w:r>
     </w:p>
     <w:p/>
@@ -7651,7 +7660,7 @@
     </w:lvl>
   </w:abstractNum>
   <w:abstractNum w:abstractNumId="990">
-    <w:nsid w:val="5eb2e34a"/>
+    <w:nsid w:val="4400f572"/>
     <w:multiLevelType w:val="multilevel"/>
     <w:lvl w:ilvl="0">
       <w:numFmt w:val="bullet"/>

</xml_diff>

<commit_message>
Big paper updates, second wave
* Added Hankshaw explanation
* Added other stuff that I've since forgotten about.
</commit_message>
<xml_diff>
--- a/paper/ncnh-latest.docx
+++ b/paper/ncnh-latest.docx
@@ -4472,7 +4472,7 @@
       <w:r>
         <w:drawing>
           <wp:inline>
-            <wp:extent cx="5334000" cy="2379785"/>
+            <wp:extent cx="5334000" cy="2390401"/>
             <wp:effectExtent b="0" l="0" r="0" t="0"/>
             <wp:docPr descr="" id="1" name="Picture"/>
             <a:graphic>
@@ -4493,7 +4493,7 @@
                   <pic:spPr bwMode="auto">
                     <a:xfrm>
                       <a:off x="0" y="0"/>
-                      <a:ext cx="5334000" cy="2379785"/>
+                      <a:ext cx="5334000" cy="2390401"/>
                     </a:xfrm>
                     <a:prstGeom prst="rect">
                       <a:avLst/>
@@ -4526,7 +4526,7 @@
         <w:t xml:space="preserve"> </w:t>
       </w:r>
       <w:r>
-        <w:t xml:space="preserve">The proportion of cooperators present in the population is shown for the duration of simulations. Curves show the average among replicate populations, and shaded areas indicate 95% confidence intervals. (</w:t>
+        <w:t xml:space="preserve">The proportion of cooperators present in each replicate population is shown for the duration of simulations. (</w:t>
       </w:r>
       <w:r>
         <w:rPr>
@@ -4535,7 +4535,7 @@
         <w:t xml:space="preserve">A</w:t>
       </w:r>
       <w:r>
-        <w:t xml:space="preserve">) Niche construction enables cooperation to be maintained indefinitely. In the majority of populations (13/18), cooperation remained the dominant strategy. (</w:t>
+        <w:t xml:space="preserve">) Niche construction enables cooperation to be maintained indefinitely in 14 of 18 populations. (</w:t>
       </w:r>
       <w:r>
         <w:rPr>
@@ -7660,7 +7660,7 @@
     </w:lvl>
   </w:abstractNum>
   <w:abstractNum w:abstractNumId="990">
-    <w:nsid w:val="4400f572"/>
+    <w:nsid w:val="283cecff"/>
     <w:multiLevelType w:val="multilevel"/>
     <w:lvl w:ilvl="0">
       <w:numFmt w:val="bullet"/>

</xml_diff>

<commit_message>
Symantics: genotype/phenotype -> type
</commit_message>
<xml_diff>
--- a/paper/ncnh-latest.docx
+++ b/paper/ncnh-latest.docx
@@ -352,7 +352,19 @@
         <w:t xml:space="preserve"> </w:t>
       </w:r>
       <w:r>
-        <w:t xml:space="preserve">can give cooperators a substantial leg up on defectors in an adaptive race. When cooperation increases local population density, the likelihood of acquiring beneficial mutations is also increased. The cooperative trait can then rise in abundance by hitchhiking along with these adaptations. Nevertheless, this advantage is fleeting. As soon as the opportunities for adaptation are exhausted, cooperators are once again at a selective disadvantage against equally-adapted defectors that arise via mutation. However,</w:t>
+        <w:t xml:space="preserve">can give cooperators a substantial leg up on defectors in an adaptive race. This advantage is reminiscent of Sissy Hankshaw, a fictional character in Tom Robbins’</w:t>
+      </w:r>
+      <w:r>
+        <w:t xml:space="preserve"> </w:t>
+      </w:r>
+      <w:r>
+        <w:rPr>
+          <w:i/>
+        </w:rPr>
+        <w:t xml:space="preserve">Even Cowgirls Get the Blues</w:t>
+      </w:r>
+      <w:r>
+        <w:t xml:space="preserve">, whose oversized thumbs—which were otherwise an impairment—made her a prolific hitchhiker. Similarly, cooperation is costly, but it increases local population density. As a result, cooperators are more likely to acquire beneficial mutations. By hitchhiking along with these adaptations, cooperation can then rise in abundance. Nevertheless, this advantage is fleeting. As soon as the opportunities for adaptation are exhausted, cooperators are once again at a selective disadvantage against equally-adapted defectors that arise via mutation. However,</w:t>
       </w:r>
       <w:r>
         <w:t xml:space="preserve"> </w:t>
@@ -390,7 +402,7 @@
         <w:t xml:space="preserve">, 2003)</w:t>
       </w:r>
       <w:r>
-        <w:t xml:space="preserve">. The nature of this feedback can have dramatic evolutionary consequences. One critical distinction is whether the constructing phenotypetype or some other phenotype is most adapted in the constructed environment. Under positive niche construction, selection favoring the constructor is reinforced, and evolution eventually stagnates. Under negative niche construction, the constructed environment favors a different phenotype than the constructor. In this latter case, populations find themselves continually chasing beneficial mutations as their adaptive landscape perpetually shifts.</w:t>
+        <w:t xml:space="preserve">. The nature of this feedback can have dramatic evolutionary consequences. One critical distinction is whether the constructing phenotype or some other phenotype is most adapted in the constructed environment. Under positive niche construction, selection favoring the constructor is reinforced, and evolution eventually stagnates. Under negative niche construction, the constructed environment favors a different phenotype than the constructor. In this latter case, populations find themselves continually chasing beneficial mutations as their adaptive landscape perpetually shifts.</w:t>
       </w:r>
     </w:p>
     <w:p>
@@ -3378,7 +3390,24 @@
         </w:r>
       </w:hyperlink>
       <w:r>
-        <w:t xml:space="preserve">).</w:t>
+        <w:t xml:space="preserve">). We see in</w:t>
+      </w:r>
+      <w:r>
+        <w:t xml:space="preserve"> </w:t>
+      </w:r>
+      <w:hyperlink w:anchor="fig3">
+        <w:r>
+          <w:rPr>
+            <w:rStyle w:val="Link"/>
+          </w:rPr>
+          <w:t xml:space="preserve">Figure 3A</w:t>
+        </w:r>
+      </w:hyperlink>
+      <w:r>
+        <w:t xml:space="preserve"> </w:t>
+      </w:r>
+      <w:r>
+        <w:t xml:space="preserve">that despite oscillations, cooperation is maintained at high levels in these populations.</w:t>
       </w:r>
     </w:p>
     <w:p>
@@ -3608,7 +3637,7 @@
     </w:p>
     <w:p>
       <w:r>
-        <w:t xml:space="preserve">The adaptation resulting from selective feedbacks can limit invasion by defectors, which arise either through immigration from neighboring patches or through mutation from a cooperator ancestor. The challenge is particularly threatening, as they are equally adapted, yet do not incur the cost of cooperation. When homologous defectors (i.e., defectors with identical adaptive loci) are introduced at a single patch in the center of an</w:t>
+        <w:t xml:space="preserve">The adaptation resulting from selective feedbacks can limit invasion by defectors, which arise either through immigration from neighboring patches or through mutation from a cooperator ancestor. The challenge is particularly threatening, as they are equally adapted, yet do not incur the cost of cooperation. When isogenic defectors (i.e., defectors with identical adaptive loci) are introduced at a single patch in the center of an</w:t>
       </w:r>
       <w:r>
         <w:t xml:space="preserve"> </w:t>
@@ -3705,7 +3734,7 @@
     </w:p>
     <w:p>
       <w:r>
-        <w:t xml:space="preserve">TODO: defector can invade a diverse population of cooperators, while adaptation to a matching defector can’t spread to stop invasion.</w:t>
+        <w:t xml:space="preserve">TODO: defector can invade a diverse population of cooperators, while adaptation to an isogenic defector can’t spread to stop invasion.</w:t>
       </w:r>
     </w:p>
     <w:p>
@@ -3810,7 +3839,21 @@
         </w:r>
       </w:hyperlink>
       <w:r>
-        <w:t xml:space="preserve">). Here we observe another facet of the Hankshaw effect: because populations of cooperators are larger, they are better able to respond to the adaptive opportunities that result from negative niche construction.</w:t>
+        <w:t xml:space="preserve">). It is these recurring cycles of invasion and adaptation that underlie the oscillations in cooperator populations that we see in</w:t>
+      </w:r>
+      <w:r>
+        <w:t xml:space="preserve"> </w:t>
+      </w:r>
+      <w:hyperlink w:anchor="fig3">
+        <w:r>
+          <w:rPr>
+            <w:rStyle w:val="Link"/>
+          </w:rPr>
+          <w:t xml:space="preserve">Figure 3A</w:t>
+        </w:r>
+      </w:hyperlink>
+      <w:r>
+        <w:t xml:space="preserve">. Here we observe another facet of the Hankshaw effect: because populations of cooperators are larger, they are better able to respond to the adaptive opportunities that result from negative niche construction. When cooperators are not able to stochastically gain adaptations, defectors invade, and the cycle is broken.</w:t>
       </w:r>
     </w:p>
     <w:p>
@@ -4535,7 +4578,7 @@
         <w:t xml:space="preserve">A</w:t>
       </w:r>
       <w:r>
-        <w:t xml:space="preserve">) Niche construction enables cooperation to be maintained indefinitely in 14 of 18 populations. (</w:t>
+        <w:t xml:space="preserve">) Dispite some oscillations, niche construction enables cooperation to be maintained indefinitely in 14 of 18 populations. (</w:t>
       </w:r>
       <w:r>
         <w:rPr>
@@ -4838,7 +4881,7 @@
         </m:r>
       </m:oMath>
       <w:r>
-        <w:t xml:space="preserve">) are disabled in these ecological simulations to focus on the dynamics of invasion. Figure S1 shows results from simulations where this limitation is removed. (</w:t>
+        <w:t xml:space="preserve">) are disabled in these ecological simulations to highlight the dynamics of invasion. The results from simulations where this limitation is remoed are shown in Figure S1. (</w:t>
       </w:r>
       <w:r>
         <w:rPr>
@@ -4847,7 +4890,7 @@
         <w:t xml:space="preserve">A</w:t>
       </w:r>
       <w:r>
-        <w:t xml:space="preserve">) When cooperators and defectors are matched at their adaptive loci (i.e., genotypes [1,2,3,4,5]) and mutation cannot occur, rare defectors quickly invade and drive cooperators to extinction due to the cost of cooperation. Defectors were stochastically eliminated in 2 replicate populations. (</w:t>
+        <w:t xml:space="preserve">) When cooperators and defectors are isogenic (i.e., both types have stress alleles [1,2,3,4,5]) and mutation cannot occur, rare defectors quickly invade and drive cooperators to extinction due to the cost of cooperation. Defectors were stochastically eliminated in 2 replicate populations. (</w:t>
       </w:r>
       <w:r>
         <w:rPr>
@@ -4856,7 +4899,7 @@
         <w:t xml:space="preserve">B</w:t>
       </w:r>
       <w:r>
-        <w:t xml:space="preserve">) However, the adaptive opportunities produced by negative niche construction can allow cooperators to resist invasion by initially-matching defectors. Here, cooperation persisted in the majority of populations (</w:t>
+        <w:t xml:space="preserve">) However, the adaptive opportunities produced by negative niche construction can allow cooperators to resist invasion by isogenic defectors. Here, cooperation persisted in the majority of populations (</w:t>
       </w:r>
       <m:oMath>
         <m:sSub>
@@ -4912,7 +4955,7 @@
         <w:t xml:space="preserve">C</w:t>
       </w:r>
       <w:r>
-        <w:t xml:space="preserve">) Here we demonstrate that these adaptations can enable an adapted cooperator (genotype [6,2,3,4,5], see Figure 1) to displace a population of defectors when defectors cannot arise or adapt via mutation.</w:t>
+        <w:t xml:space="preserve">) We demonstrate that adaptations such as these can enable an cooperator (stress alleles [6,2,3,4,5], see Figure 1) to displace a population of defectors when defectors cannot arise or adapt via mutation.</w:t>
       </w:r>
     </w:p>
     <w:p/>
@@ -4984,7 +5027,7 @@
         <w:t xml:space="preserve"> </w:t>
       </w:r>
       <w:r>
-        <w:t xml:space="preserve">Here we depict the distribution of dominant genotypes among populations over time for one representative simulation in which matched defectors arise. For clarity, mutations occurred at the adaptive loci, but not at the cooperation locus (</w:t>
+        <w:t xml:space="preserve">Here we depict the distribution of dominant genotypes among populations over time for one representative simulation in which isogenic defectors arise. For clarity, mutations occurred at the adaptive loci, but not at the cooperation locus (</w:t>
       </w:r>
       <m:oMath>
         <m:sSub>
@@ -5048,7 +5091,7 @@
         <w:t xml:space="preserve"> </w:t>
       </w:r>
       <w:r>
-        <w:t xml:space="preserve">(leftmost panel), a single matched defector population (red) is placed among cooperator populations (light blue). Because it does not bear the costs of cooperation, it spreads (</w:t>
+        <w:t xml:space="preserve">(leftmost panel), a single matched defector population (red) is placed among cooperator populations (light blue). Because these defectors do not bear the costs of cooperation, they spread (</w:t>
       </w:r>
       <m:oMath>
         <m:r>
@@ -5071,7 +5114,7 @@
         </m:r>
       </m:oMath>
       <w:r>
-        <w:t xml:space="preserve">, second panel). However, one cooperator population gains an adaptation giving it a fitness advantage over defectors (dark blue, lower left). At</w:t>
+        <w:t xml:space="preserve">, second panel). However, cooperators in a single population gain an adaptation that give them a fitness advantage over defectors (dark blue, lower left). At</w:t>
       </w:r>
       <w:r>
         <w:t xml:space="preserve"> </w:t>
@@ -5100,7 +5143,7 @@
         <w:t xml:space="preserve"> </w:t>
       </w:r>
       <w:r>
-        <w:t xml:space="preserve">(third panel), defectors continue to invade cooperator populations. However, the adapted cooperator genotype, which can invade both defector populations and ancestral cooperator populations, can spread more quickly as populations with that genotype reach greater densities. Eventually, this strategy spreads and fixes in all populations (rightmost panel).</w:t>
+        <w:t xml:space="preserve">(third panel), defectors continue to invade cooperator populations. However, the adapted cooperator genotype, which can invade both defector populations and ancestral cooperator populations, can spread more quickly as populations with that genotype reach greater densities. Eventually, this strategy spreads and fixes in all populations (rightmost panel) until this strategy itself is replaced by the next adaptation.</w:t>
       </w:r>
     </w:p>
     <w:p/>
@@ -7660,7 +7703,7 @@
     </w:lvl>
   </w:abstractNum>
   <w:abstractNum w:abstractNumId="990">
-    <w:nsid w:val="283cecff"/>
+    <w:nsid w:val="bf8403b2"/>
     <w:multiLevelType w:val="multilevel"/>
     <w:lvl w:ilvl="0">
       <w:numFmt w:val="bullet"/>

</xml_diff>

<commit_message>
Semantics: types of adaptation
</commit_message>
<xml_diff>
--- a/paper/ncnh-latest.docx
+++ b/paper/ncnh-latest.docx
@@ -381,7 +381,7 @@
     </w:p>
     <w:p>
       <w:r>
-        <w:t xml:space="preserve">Importantly, however, organisms do more than simply experience changing environments passively. Through their activities, their interactions with others, and even their death, organisms constantly modify their environment. These changes can produce evolutionary feedback loops in which environmental change alters selection, which, in turn, alters the distribution of phenotypes and their corresponding influence on the environment</w:t>
+        <w:t xml:space="preserve">Importantly, however, organisms do more than simply experience changing environments passively. Through their activities, their interactions with others, and even their death, organisms constantly modify their environment. These changes can produce evolutionary feedback loops in which environmental change alters selection, which, in turn, alters the distribution of types and their corresponding influence on the environment</w:t>
       </w:r>
       <w:r>
         <w:t xml:space="preserve"> </w:t>
@@ -402,7 +402,7 @@
         <w:t xml:space="preserve">, 2003)</w:t>
       </w:r>
       <w:r>
-        <w:t xml:space="preserve">. The nature of this feedback can have dramatic evolutionary consequences. One critical distinction is whether the constructing phenotype or some other phenotype is most adapted in the constructed environment. Under positive niche construction, selection favoring the constructor is reinforced, and evolution eventually stagnates. Under negative niche construction, the constructed environment favors a different phenotype than the constructor. In this latter case, populations find themselves continually chasing beneficial mutations as their adaptive landscape perpetually shifts.</w:t>
+        <w:t xml:space="preserve">. The nature of this feedback can have dramatic evolutionary consequences. One critical distinction is whether the constructing type or some other type is most adapted in the constructed environment. Under positive niche construction, selection favoring the constructor is reinforced, and evolution eventually stagnates. Under negative niche construction, the constructed environment favors a different type than the constructor. In this latter case, populations find themselves continually chasing beneficial mutations as their adaptive landscape perpetually shifts.</w:t>
       </w:r>
     </w:p>
     <w:p>
@@ -3559,7 +3559,7 @@
         </w:r>
       </w:hyperlink>
       <w:r>
-        <w:t xml:space="preserve">). Given this unavoidable mismatch, any genotype that has fixed will always favor selection for a new genotype. However, if this negative niche construction is removed (by setting</w:t>
+        <w:t xml:space="preserve">). Given this unavoidable mismatch, any type that has fixed will always favor selection for a new type. However, if this negative niche construction is removed (by setting</w:t>
       </w:r>
       <w:r>
         <w:t xml:space="preserve"> </w:t>
@@ -3719,7 +3719,7 @@
         </w:r>
       </w:hyperlink>
       <w:r>
-        <w:t xml:space="preserve">, where an adapted cooperator genotype can rapidly invade a population of defectors.</w:t>
+        <w:t xml:space="preserve">, where an adapted cooperator can rapidly invade a population of defectors.</w:t>
       </w:r>
     </w:p>
     <w:p>
@@ -3828,7 +3828,7 @@
         </w:r>
       </w:hyperlink>
       <w:r>
-        <w:t xml:space="preserve">). Without adaptive opportunities, adaptation eventually grinds to a halt. Once this occurs, cooperators face the threat of invasion by defectors that arise de novo through mutation. Since these defectors are equally adapted but do not bear the cost of cooperation, they quickly drive cooperators to extinction. Because every genotype constructs an environment in which a different genotype is more fit, negative niche construction creates continual adaptive opportunities. These opportunities can allow cooperators to resist invasion by defectors, even when defectors are equally adapted (</w:t>
+        <w:t xml:space="preserve">). Without adaptive opportunities, adaptation eventually grinds to a halt. Once this occurs, cooperators face the threat of invasion by defectors that arise de novo through mutation. Since these defectors are equally adapted but do not bear the cost of cooperation, they quickly drive cooperators to extinction. Because every type constructs an environment in which a different type is more fit, negative niche construction creates continual adaptive opportunities. These opportunities can allow cooperators to resist invasion by defectors, even when defectors are equally adapted (</w:t>
       </w:r>
       <w:hyperlink w:anchor="fig4">
         <w:r>
@@ -5027,7 +5027,7 @@
         <w:t xml:space="preserve"> </w:t>
       </w:r>
       <w:r>
-        <w:t xml:space="preserve">Here we depict the distribution of dominant genotypes among populations over time for one representative simulation in which isogenic defectors arise. For clarity, mutations occurred at the adaptive loci, but not at the cooperation locus (</w:t>
+        <w:t xml:space="preserve">Here we depict the distribution of dominant types among populations over time for one representative simulation in which isogenic defectors arise. For clarity, mutations occurred at the adaptive loci, but not at the cooperation locus (</w:t>
       </w:r>
       <m:oMath>
         <m:sSub>
@@ -5143,7 +5143,7 @@
         <w:t xml:space="preserve"> </w:t>
       </w:r>
       <w:r>
-        <w:t xml:space="preserve">(third panel), defectors continue to invade cooperator populations. However, the adapted cooperator genotype, which can invade both defector populations and ancestral cooperator populations, can spread more quickly as populations with that genotype reach greater densities. Eventually, this strategy spreads and fixes in all populations (rightmost panel) until this strategy itself is replaced by the next adaptation.</w:t>
+        <w:t xml:space="preserve">(third panel), defectors continue to invade cooperator populations. However, the adapted cooperator type, which can invade both defector populations and ancestral cooperator populations, can spread more quickly due to its greater fitness. Eventually, this strategy spreads and fixes in all populations (rightmost panel) until this strategy itself is replaced by the next adaptation.</w:t>
       </w:r>
     </w:p>
     <w:p/>
@@ -7703,7 +7703,7 @@
     </w:lvl>
   </w:abstractNum>
   <w:abstractNum w:abstractNumId="990">
-    <w:nsid w:val="bf8403b2"/>
+    <w:nsid w:val="75ac2eba"/>
     <w:multiLevelType w:val="multilevel"/>
     <w:lvl w:ilvl="0">
       <w:numFmt w:val="bullet"/>

</xml_diff>

<commit_message>
Big paper updates, third wave
* Shiny new Figure 1 from @evokerr
* Lots of wording changes
</commit_message>
<xml_diff>
--- a/paper/ncnh-latest.docx
+++ b/paper/ncnh-latest.docx
@@ -381,7 +381,7 @@
     </w:p>
     <w:p>
       <w:r>
-        <w:t xml:space="preserve">Importantly, however, organisms do more than simply experience changing environments passively. Through their activities, their interactions with others, and even their death, organisms constantly modify their environment. These changes can produce evolutionary feedback loops in which environmental change alters selection, which, in turn, alters the distribution of types and their corresponding influence on the environment</w:t>
+        <w:t xml:space="preserve">Importantly, however, organisms do more than simply experience changing environments passively. Through their activities, their interactions with others, and even their deaths, organisms constantly modify their environment. These changes can produce evolutionary feedback loops in which environmental change alters selection, which, in turn, alters the distribution of types and their corresponding influence on the environment</w:t>
       </w:r>
       <w:r>
         <w:t xml:space="preserve"> </w:t>
@@ -402,47 +402,12 @@
         <w:t xml:space="preserve">, 2003)</w:t>
       </w:r>
       <w:r>
-        <w:t xml:space="preserve">. The nature of this feedback can have dramatic evolutionary consequences. One critical distinction is whether the constructing type or some other type is most adapted in the constructed environment. Under positive niche construction, selection favoring the constructor is reinforced, and evolution eventually stagnates. Under negative niche construction, the constructed environment favors a different type than the constructor. In this latter case, populations find themselves continually chasing beneficial mutations as their adaptive landscape perpetually shifts.</w:t>
-      </w:r>
-    </w:p>
-    <w:p>
-      <w:r>
-        <w:t xml:space="preserve">Here, we explore whether the selective feedbacks that result from niche construction can prolong cooperation. We build upon the model presented by</w:t>
-      </w:r>
-      <w:r>
-        <w:t xml:space="preserve"> </w:t>
-      </w:r>
-      <w:r>
-        <w:t xml:space="preserve">Hammarlund et al. (2015)</w:t>
-      </w:r>
-      <w:r>
-        <w:t xml:space="preserve"> </w:t>
-      </w:r>
-      <w:r>
-        <w:t xml:space="preserve">to allow populations to modify their local environments in ways that affect fitness. We use this model to address whether niche construction can extend the Hankshaw effect, enabling cooperation to continue to hitchhike as populations continually adapt. As part of this, we focus on how niche construction influences local interactions when isolated cooperator populations encounter populations of defectors, either through migration or through mutations that inevitably produce defectors that share the same adaptations. Finally, niche construction has frequently been shown to increase diversity</w:t>
-      </w:r>
-      <w:r>
-        <w:t xml:space="preserve"> </w:t>
-      </w:r>
-      <w:r>
-        <w:t xml:space="preserve">(</w:t>
-      </w:r>
-      <w:r>
-        <w:rPr>
-          <w:b/>
-        </w:rPr>
-        <w:t xml:space="preserve">???</w:t>
-      </w:r>
-      <w:r>
-        <w:t xml:space="preserve">)</w:t>
-      </w:r>
-      <w:r>
-        <w:t xml:space="preserve">. We explore whether this diversity helps or hinders the evolution of cooperation.</w:t>
-      </w:r>
-    </w:p>
-    <w:p>
-      <w:r>
-        <w:t xml:space="preserve">We find that niche construction can promote and sustain cooperation indefinitely. However, the niche construction must have a negative component. Furthermore, we show that the level of diversity promoted by this negative feedback must be sufficiently low to favor the evolution of cooperation.</w:t>
+        <w:t xml:space="preserve">. The nature of this feedback can have dramatic evolutionary consequences. One critical distinction is whether the constructing type or some other type is most adapted in the resulting environment. Under positive niche construction, selection favors the constructor, and evolution stagnates. Under negative niche construction, selection favors a type other than the constructor. In this latter case, populations find themselves continually chasing beneficial mutations as their adaptive landscape perpetually shifts.</w:t>
+      </w:r>
+    </w:p>
+    <w:p>
+      <w:r>
+        <w:t xml:space="preserve">Here, we show that the selective feedbacks that result from niche construction can maintain cooperation indefinitely. We find that it is specifically negative niche construction that is responsible for this result because of the adaptive opportunities that it produces. Furthermore, we show that the rate at which niche construction occurs is also crucial. These results indicate that cooperators can ensure their survival when they play an active role in the evolutionary process.</w:t>
       </w:r>
     </w:p>
     <w:p>
@@ -471,7 +436,7 @@
     </w:p>
     <w:p>
       <w:r>
-        <w:t xml:space="preserve">In our expanded model, subpopulations modify their local environment. As this process occurs, environmental changes feed back to affect selection. We perform simulations using this model to explore how niche construction affects this adaptation process and whether selective feedbacks enable cooperation to be maintained.</w:t>
+        <w:t xml:space="preserve">In our expanded model, subpopulations additionally modify their local environment. As this process occurs, environmental changes feed back to affect selection. We explore how niche construction affects this process of adaptation and whether cooperation can be maintained because of selective feedbacks.</w:t>
       </w:r>
     </w:p>
     <w:p>
@@ -578,7 +543,7 @@
         </m:r>
       </m:oMath>
       <w:r>
-        <w:t xml:space="preserve">). Cooperation is independent from adaptation to the environment. The first</w:t>
+        <w:t xml:space="preserve">). Cooperation is independent from adaptation to the environment. The remaining</w:t>
       </w:r>
       <w:r>
         <w:t xml:space="preserve"> </w:t>
@@ -720,7 +685,7 @@
         <w:t xml:space="preserve"> </w:t>
       </w:r>
       <w:r>
-        <w:t xml:space="preserve">possible adaptations at that locus. Adaptations confer a fitness benefit</w:t>
+        <w:t xml:space="preserve">possible adaptations at that locus. These non-zero alleles signify adaptations to the external environment that are not affected by other individuals or the local niche. Adaptations confer a fitness benefit</w:t>
       </w:r>
       <w:r>
         <w:t xml:space="preserve"> </w:t>
@@ -760,7 +725,7 @@
         </m:r>
       </m:oMath>
       <w:r>
-        <w:t xml:space="preserve">, which allows a minimally adapted cooperator to recoup the cost of cooperation and gain a fitness advantage. The benefits that these adaptations engender are purely exogenous, and are not affected by the other individuals or the state of the environment.</w:t>
+        <w:t xml:space="preserve">, which allows a minimally adapted cooperator to recoup the cost of cooperation and gain a fitness advantage.</w:t>
       </w:r>
     </w:p>
     <w:p>
@@ -798,7 +763,7 @@
     </w:p>
     <w:p>
       <w:r>
-        <w:t xml:space="preserve">We use a form of density dependent selection to favor individuals that better match their niche. Specifically, the selective value of adaptive allele</w:t>
+        <w:t xml:space="preserve">Niche construction takes the form of density dependent selection, and individuals evolve to better match their niche by a second form of adaptation. Specifically, the selective value of adaptive allele</w:t>
       </w:r>
       <w:r>
         <w:t xml:space="preserve"> </w:t>
@@ -1442,12 +1407,44 @@
               </m:limLow>
             </m:e>
             <m:lim>
-              <m:r>
-                <m:rPr>
-                  <m:sty m:val="p"/>
-                </m:rPr>
-                <m:t>cooperation</m:t>
-              </m:r>
+              <m:m>
+                <m:mPr>
+                  <m:baseJc m:val="center"/>
+                  <m:plcHide m:val="on"/>
+                  <m:mcs>
+                    <m:mc>
+                      <m:mcPr>
+                        <m:mcJc m:val="center"/>
+                      </m:mcPr>
+                    </m:mc>
+                    <m:mc>
+                      <m:mcPr>
+                        <m:mcJc m:val="left"/>
+                      </m:mcPr>
+                    </m:mc>
+                  </m:mcs>
+                </m:mPr>
+                <m:mr>
+                  <m:e>
+                    <m:r>
+                      <m:rPr>
+                        <m:sty m:val="p"/>
+                      </m:rPr>
+                      <m:t>cost of</m:t>
+                    </m:r>
+                  </m:e>
+                </m:mr>
+                <m:mr>
+                  <m:e>
+                    <m:r>
+                      <m:rPr>
+                        <m:sty m:val="p"/>
+                      </m:rPr>
+                      <m:t>cooperation</m:t>
+                    </m:r>
+                  </m:e>
+                </m:mr>
+              </m:m>
             </m:lim>
           </m:limLow>
           <m:r>
@@ -1564,12 +1561,44 @@
               </m:limLow>
             </m:e>
             <m:lim>
-              <m:r>
-                <m:rPr>
-                  <m:sty m:val="p"/>
-                </m:rPr>
-                <m:t>adaptation to external env.</m:t>
-              </m:r>
+              <m:m>
+                <m:mPr>
+                  <m:baseJc m:val="center"/>
+                  <m:plcHide m:val="on"/>
+                  <m:mcs>
+                    <m:mc>
+                      <m:mcPr>
+                        <m:mcJc m:val="center"/>
+                      </m:mcPr>
+                    </m:mc>
+                    <m:mc>
+                      <m:mcPr>
+                        <m:mcJc m:val="left"/>
+                      </m:mcPr>
+                    </m:mc>
+                  </m:mcs>
+                </m:mPr>
+                <m:mr>
+                  <m:e>
+                    <m:r>
+                      <m:rPr>
+                        <m:sty m:val="p"/>
+                      </m:rPr>
+                      <m:t>adaptation to</m:t>
+                    </m:r>
+                  </m:e>
+                </m:mr>
+                <m:mr>
+                  <m:e>
+                    <m:r>
+                      <m:rPr>
+                        <m:sty m:val="p"/>
+                      </m:rPr>
+                      <m:t>external environment</m:t>
+                    </m:r>
+                  </m:e>
+                </m:mr>
+              </m:m>
             </m:lim>
           </m:limLow>
           <m:r>
@@ -1758,12 +1787,44 @@
               </m:limLow>
             </m:e>
             <m:lim>
-              <m:r>
-                <m:rPr>
-                  <m:sty m:val="p"/>
-                </m:rPr>
-                <m:t>adaptation to constructed env.</m:t>
-              </m:r>
+              <m:m>
+                <m:mPr>
+                  <m:baseJc m:val="center"/>
+                  <m:plcHide m:val="on"/>
+                  <m:mcs>
+                    <m:mc>
+                      <m:mcPr>
+                        <m:mcJc m:val="center"/>
+                      </m:mcPr>
+                    </m:mc>
+                    <m:mc>
+                      <m:mcPr>
+                        <m:mcJc m:val="left"/>
+                      </m:mcPr>
+                    </m:mc>
+                  </m:mcs>
+                </m:mPr>
+                <m:mr>
+                  <m:e>
+                    <m:r>
+                      <m:rPr>
+                        <m:sty m:val="p"/>
+                      </m:rPr>
+                      <m:t>adaptation to</m:t>
+                    </m:r>
+                  </m:e>
+                </m:mr>
+                <m:mr>
+                  <m:e>
+                    <m:r>
+                      <m:rPr>
+                        <m:sty m:val="p"/>
+                      </m:rPr>
+                      <m:t>constructed environment</m:t>
+                    </m:r>
+                  </m:e>
+                </m:mr>
+              </m:m>
             </m:lim>
           </m:limLow>
           <m:r>
@@ -2044,7 +2105,7 @@
     </w:p>
     <w:p>
       <w:r>
-        <w:t xml:space="preserve">Thus, an individual’s fitness is determined both exogenously by adaptation (</w:t>
+        <w:t xml:space="preserve">Thus, an individual’s fitness is determined both by adaptations to the external environment (</w:t>
       </w:r>
       <m:oMath>
         <m:r>
@@ -2055,7 +2116,7 @@
         </m:r>
       </m:oMath>
       <w:r>
-        <w:t xml:space="preserve">) and endogenously by its niche (</w:t>
+        <w:t xml:space="preserve">) and adaptations to its constructed environment (</w:t>
       </w:r>
       <m:oMath>
         <m:r>
@@ -2068,10 +2129,22 @@
       <w:r>
         <w:t xml:space="preserve">).</w:t>
       </w:r>
-    </w:p>
-    <w:p>
-      <w:r>
-        <w:t xml:space="preserve">Because mutations occur randomly (see below), each subpopulation will evolve different consecutive sequences. These different sequences represent the unique niches constructed by subpopulations.</w:t>
+      <w:r>
+        <w:t xml:space="preserve"> </w:t>
+      </w:r>
+      <w:hyperlink w:anchor="fig1">
+        <w:r>
+          <w:rPr>
+            <w:rStyle w:val="Link"/>
+          </w:rPr>
+          <w:t xml:space="preserve">Figure 1</w:t>
+        </w:r>
+      </w:hyperlink>
+      <w:r>
+        <w:t xml:space="preserve"> </w:t>
+      </w:r>
+      <w:r>
+        <w:t xml:space="preserve">illustrates the effects of these two components.</w:t>
       </w:r>
     </w:p>
     <w:p>
@@ -3313,7 +3386,7 @@
         </w:r>
       </w:hyperlink>
       <w:r>
-        <w:t xml:space="preserve">). Despite an initial lift in cooperator abundance due to increased productivity, the cost of cooperation becomes disadvantageous as migration mixes the initially isolated subpopulations. When there are opportunities for adaptation (</w:t>
+        <w:t xml:space="preserve">). Despite an initial lift in cooperator abundance due to increased productivity, the cost of cooperation becomes disadvantageous as migration mixes the initially isolated subpopulations. When populations can adapt to the external environment (</w:t>
       </w:r>
       <m:oMath>
         <m:r>
@@ -3336,7 +3409,7 @@
         </m:r>
       </m:oMath>
       <w:r>
-        <w:t xml:space="preserve">) but no niche construction (</w:t>
+        <w:t xml:space="preserve">), but niche construction is absent (</w:t>
       </w:r>
       <m:oMath>
         <m:r>
@@ -3370,7 +3443,7 @@
         </w:r>
       </w:hyperlink>
       <w:r>
-        <w:t xml:space="preserve">). Here, larger cooperator subpopulations can more quickly adapt to their environment as before. As previously described by</w:t>
+        <w:t xml:space="preserve">). Here, larger cooperator subpopulations can more quickly adapt to their external environment as before. As previously described by</w:t>
       </w:r>
       <w:r>
         <w:t xml:space="preserve"> </w:t>
@@ -3379,7 +3452,7 @@
         <w:t xml:space="preserve">Hammarlund et al. (2015)</w:t>
       </w:r>
       <w:r>
-        <w:t xml:space="preserve">, however, cooperation is subsequently lost once populations become fully adapted to their environment. Once this has occurred, adapted defectors that arise via mutation at the cooperation locus have a selective advantage and displace cooperators. However, when niche construction creates selective feedbacks, cooperation persists in over 2/3 of the replicate populations (</w:t>
+        <w:t xml:space="preserve">, however, cooperation is subsequently lost once populations become fully adapted to their environment. Once this has occurred, isogenic defectors (i.e., defectors with identical adaptive loci) arise via mutation and displace cooperation due to their selective advantage. However, when niche construction creates selective feedbacks, cooperation persists in over 2/3 of the replicate populations (</w:t>
       </w:r>
       <w:hyperlink w:anchor="fig2">
         <w:r>
@@ -3456,7 +3529,7 @@
         </m:r>
       </m:oMath>
       <w:r>
-        <w:t xml:space="preserve">), and we instead increased the fitness benefits conferred by adaptation (</w:t>
+        <w:t xml:space="preserve">), and we instead increased the fitness benefits conferred by adaptation to the external, non-constructed environment (</w:t>
       </w:r>
       <m:oMath>
         <m:r>
@@ -3497,7 +3570,7 @@
         </m:r>
       </m:oMath>
       <w:r>
-        <w:t xml:space="preserve">. In doing so, we conservatively estimate the selective effects of niche construction, as fitness benefits of this magnitude would only be given for sequential allelic states that are fixed in fully-populated subpopulations. We find that simply increasing selective values does not enable cooperators to persist (</w:t>
+        <w:t xml:space="preserve">. In doing so, we conservatively estimate the selective effects of niche construction by supplementing the selective benefits of adaptations to the external environment by the maximum possible selective benefit that results from niche construction. We find that simply increasing selective values does not enable cooperators to persist (</w:t>
       </w:r>
       <w:hyperlink w:anchor="fig3">
         <w:r>
@@ -3637,7 +3710,7 @@
     </w:p>
     <w:p>
       <w:r>
-        <w:t xml:space="preserve">The adaptation resulting from selective feedbacks can limit invasion by defectors, which arise either through immigration from neighboring patches or through mutation from a cooperator ancestor. The challenge is particularly threatening, as they are equally adapted, yet do not incur the cost of cooperation. When isogenic defectors (i.e., defectors with identical adaptive loci) are introduced at a single patch in the center of an</w:t>
+        <w:t xml:space="preserve">The adaptation resulting from selective feedbacks can limit invasion by defectors, which arise either through immigration from neighboring patches or through mutation from a cooperator ancestor. The challenge is particularly threatening, as they are equally adapted, yet do not incur the cost of cooperation. When isogenic defectors are introduced at a single patch in the center of an</w:t>
       </w:r>
       <w:r>
         <w:t xml:space="preserve"> </w:t>
@@ -3734,7 +3807,13 @@
     </w:p>
     <w:p>
       <w:r>
-        <w:t xml:space="preserve">TODO: defector can invade a diverse population of cooperators, while adaptation to an isogenic defector can’t spread to stop invasion.</w:t>
+        <w:rPr>
+          <w:b/>
+        </w:rPr>
+        <w:t xml:space="preserve">TODO</w:t>
+      </w:r>
+      <w:r>
+        <w:t xml:space="preserve">: Sorry, results coming soon!</w:t>
       </w:r>
     </w:p>
     <w:p>
@@ -3812,12 +3891,12 @@
         </w:r>
       </w:hyperlink>
       <w:r>
-        <w:t xml:space="preserve">), and indicates that niche construction plays an important role.</w:t>
-      </w:r>
-    </w:p>
-    <w:p>
-      <w:r>
-        <w:t xml:space="preserve">We find that cooperator success is due to niche construction. Further, we find that it is specifically negative niche construction that maintains cooperation (</w:t>
+        <w:t xml:space="preserve">), which indicates that niche construction and the selective feedbacks that it produces play a crucial role.</w:t>
+      </w:r>
+    </w:p>
+    <w:p>
+      <w:r>
+        <w:t xml:space="preserve">Further, we find that it is specifically negative niche construction that maintains cooperation (</w:t>
       </w:r>
       <w:hyperlink w:anchor="fig3">
         <w:r>
@@ -3828,7 +3907,7 @@
         </w:r>
       </w:hyperlink>
       <w:r>
-        <w:t xml:space="preserve">). Without adaptive opportunities, adaptation eventually grinds to a halt. Once this occurs, cooperators face the threat of invasion by defectors that arise de novo through mutation. Since these defectors are equally adapted but do not bear the cost of cooperation, they quickly drive cooperators to extinction. Because every type constructs an environment in which a different type is more fit, negative niche construction creates continual adaptive opportunities. These opportunities can allow cooperators to resist invasion by defectors, even when defectors are equally adapted (</w:t>
+        <w:t xml:space="preserve">). Here we observe another facet of the Hankshaw effect: because populations of cooperators are larger, they are better able to respond to the adaptive opportunities that result from negative niche construction. Without adaptive opportunities, adaptation eventually grinds to a halt. Once this occurs, cooperators face the threat of invasion by defectors that arise de novo through mutation. Since these defectors are equally adapted but do not bear the cost of cooperation, they quickly drive cooperators to extinction. Because every type constructs an environment in which a different type is more fit, negative niche construction creates continual adaptive opportunities. These opportunities can allow cooperators to resist invasion by defectors, even when defectors are equally adapted (</w:t>
       </w:r>
       <w:hyperlink w:anchor="fig4">
         <w:r>
@@ -3853,12 +3932,15 @@
         </w:r>
       </w:hyperlink>
       <w:r>
-        <w:t xml:space="preserve">. Here we observe another facet of the Hankshaw effect: because populations of cooperators are larger, they are better able to respond to the adaptive opportunities that result from negative niche construction. When cooperators are not able to stochastically gain adaptations, defectors invade, and the cycle is broken.</w:t>
-      </w:r>
-    </w:p>
-    <w:p>
-      <w:r>
-        <w:t xml:space="preserve">TODO: diversity results TODO: references about diversity</w:t>
+        <w:t xml:space="preserve">. When stochastic mutations do not confer these adaptations, defectors invade, and the cycle is broken.</w:t>
+      </w:r>
+    </w:p>
+    <w:p>
+      <w:r>
+        <w:rPr>
+          <w:b/>
+        </w:rPr>
+        <w:t xml:space="preserve">TODO: the rate of niche construction is crucial</w:t>
       </w:r>
     </w:p>
     <w:p>
@@ -4279,7 +4361,25 @@
         <w:pStyle w:val="ImageCaption"/>
       </w:pPr>
       <w:r>
-        <w:t xml:space="preserve">Negative niche construction is illustrated for the case of five adaptive loci (</w:t>
+        <w:rPr>
+          <w:b/>
+        </w:rPr>
+        <w:t xml:space="preserve">Adaptation to External and Constructed Environments.</w:t>
+      </w:r>
+      <w:r>
+        <w:t xml:space="preserve"> </w:t>
+      </w:r>
+      <w:r>
+        <w:t xml:space="preserve">(</w:t>
+      </w:r>
+      <w:r>
+        <w:rPr>
+          <w:b/>
+        </w:rPr>
+        <w:t xml:space="preserve">A</w:t>
+      </w:r>
+      <w:r>
+        <w:t xml:space="preserve">) We start with the case with five loci (</w:t>
       </w:r>
       <m:oMath>
         <m:r>
@@ -4302,7 +4402,7 @@
         </m:r>
       </m:oMath>
       <w:r>
-        <w:t xml:space="preserve">) and six alleles (</w:t>
+        <w:t xml:space="preserve">) and five non-zero alleles (</w:t>
       </w:r>
       <m:oMath>
         <m:r>
@@ -4321,11 +4421,120 @@
           <m:rPr>
             <m:sty m:val="p"/>
           </m:rPr>
+          <m:t>5</m:t>
+        </m:r>
+      </m:oMath>
+      <w:r>
+        <w:t xml:space="preserve">). All simulations are initialized with a non-adapted genotype with allele 0 at every locus—the genotype on the far left. Random mutation will introduce a non-zero allele, which is expected to increase in frequency. For simplicity, we assume that allele 1 arises at the first locus (in the</w:t>
+      </w:r>
+      <w:r>
+        <w:t xml:space="preserve"> </w:t>
+      </w:r>
+      <w:r>
+        <w:t xml:space="preserve">“</w:t>
+      </w:r>
+      <w:r>
+        <w:t xml:space="preserve">12 o’clock</w:t>
+      </w:r>
+      <w:r>
+        <w:t xml:space="preserve">”</w:t>
+      </w:r>
+      <w:r>
+        <w:t xml:space="preserve"> </w:t>
+      </w:r>
+      <w:r>
+        <w:t xml:space="preserve">position). The rest of this schematic focuses on niche construction. Every non-zero allele at any locus influences selection at the next locus in the clockwise direction. There is a</w:t>
+      </w:r>
+      <w:r>
+        <w:t xml:space="preserve"> </w:t>
+      </w:r>
+      <w:r>
+        <w:t xml:space="preserve">“</w:t>
+      </w:r>
+      <w:r>
+        <w:t xml:space="preserve">mismatch</w:t>
+      </w:r>
+      <w:r>
+        <w:t xml:space="preserve">”</w:t>
+      </w:r>
+      <w:r>
+        <w:t xml:space="preserve"> </w:t>
+      </w:r>
+      <w:r>
+        <w:t xml:space="preserve">in this genotype (highlighted by the red sector) because the niche constructed by allele 1 at the first locus favors allele 2 (not 0) at its immediate clockwise neighbor (the second locus). Once the appropriate allele arises, it will be selected. In this case, the genotype [1,2,0,0,0] receives an epsilon effect in addition to the extra delta. The</w:t>
+      </w:r>
+      <w:r>
+        <w:t xml:space="preserve"> </w:t>
+      </w:r>
+      <w:r>
+        <w:t xml:space="preserve">“</w:t>
+      </w:r>
+      <w:r>
+        <w:t xml:space="preserve">match</w:t>
+      </w:r>
+      <w:r>
+        <w:t xml:space="preserve">”</w:t>
+      </w:r>
+      <w:r>
+        <w:t xml:space="preserve"> </w:t>
+      </w:r>
+      <w:r>
+        <w:t xml:space="preserve">at the first and second locus is highlighted as a green sector. However, now there is a new mismatch (between the second and third locus), which a new round of mutation and selection corrects, and so on. The green sector grows as the red sector ticks clockwise. Importantly, because A divides evenly into L, this genotype can evolve into a perfectly reinforcing sequence [1,2,3,4,5], which enjoys an maximal epsilon increment of fitness of due to its niche construction. (</w:t>
+      </w:r>
+      <w:r>
+        <w:rPr>
+          <w:b/>
+        </w:rPr>
+        <w:t xml:space="preserve">B</w:t>
+      </w:r>
+      <w:r>
+        <w:t xml:space="preserve">) The case of negative niche construction is illustrated for the case of five loci (</w:t>
+      </w:r>
+      <m:oMath>
+        <m:r>
+          <m:rPr>
+            <m:sty m:val="p"/>
+          </m:rPr>
+          <m:t>L</m:t>
+        </m:r>
+        <m:r>
+          <m:rPr>
+            <m:sty m:val="p"/>
+          </m:rPr>
+          <m:t>=</m:t>
+        </m:r>
+        <m:r>
+          <m:rPr>
+            <m:sty m:val="p"/>
+          </m:rPr>
+          <m:t>5</m:t>
+        </m:r>
+      </m:oMath>
+      <w:r>
+        <w:t xml:space="preserve">) and six non-zero alleles (</w:t>
+      </w:r>
+      <m:oMath>
+        <m:r>
+          <m:rPr>
+            <m:sty m:val="p"/>
+          </m:rPr>
+          <m:t>A</m:t>
+        </m:r>
+        <m:r>
+          <m:rPr>
+            <m:sty m:val="p"/>
+          </m:rPr>
+          <m:t>=</m:t>
+        </m:r>
+        <m:r>
+          <m:rPr>
+            <m:sty m:val="p"/>
+          </m:rPr>
           <m:t>6</m:t>
         </m:r>
       </m:oMath>
       <w:r>
-        <w:t xml:space="preserve">). The adaptive loci are wrapped into a circle, where niche construction at each locus influences selection at the next locus in the clockwise direction. Suppose we start with a population fixed for the genotype on the far left, [1,2,3,4,5]. There is a mismatch in this genotype (highlighted by the red arc), because the niche constructed by allele 5 favors allele 6 (not 1) at its immediate clockwise neighbor. If the fitter mutant [6,2,3,4,5] arises (see next genotype to the right), it will fix (we not that the strength of selection will drop as its frequency increases). However, now there is a new mismatch in the genotype (highlighted again with a red arc). Thus, we see that correcting one mismatch generates a new mismatch. Thus, this system will never escape these mismatches—the red arc just moves clockwise around the genome. Indeed, after six (or</w:t>
+        <w:t xml:space="preserve">). Here we start with a population fixed for the genotype on the far left [1,2,3,4,5]. There is a single mismatch in this genotype (highlighted by the red sector) because the niche constructed by allele 5 favors allele 6 (not 1) at its immediate clockwise neighbor. If the fitter mutant [6,2,3,4,5] arises (see next genotype to the right), it will fix. (We note that the strength of selection will drop as its frequency increases). However, now there is a new mismatch in the genotype (highlighted again with a red sector). Thus, we see that correcting one mismatch generates a new mismatch. Thus, this system will never escape its mismatches– the red sector just clicks clockwise around the genome. Indeed, after six (or</w:t>
       </w:r>
       <w:r>
         <w:t xml:space="preserve"> </w:t>
@@ -5159,7 +5368,16 @@
     </w:p>
     <w:p>
       <w:r>
-        <w:t xml:space="preserve">TODO: A: defector invading diverse C population, B: Adapted cooperators cannot spread to resist defector invasion.</w:t>
+        <w:rPr>
+          <w:b/>
+        </w:rPr>
+        <w:t xml:space="preserve">TODO</w:t>
+      </w:r>
+      <w:r>
+        <w:t xml:space="preserve"> </w:t>
+      </w:r>
+      <w:r>
+        <w:t xml:space="preserve">Yep. Almost ready.</w:t>
       </w:r>
     </w:p>
     <w:p/>
@@ -7703,7 +7921,7 @@
     </w:lvl>
   </w:abstractNum>
   <w:abstractNum w:abstractNumId="990">
-    <w:nsid w:val="75ac2eba"/>
+    <w:nsid w:val="bbe5a188"/>
     <w:multiLevelType w:val="multilevel"/>
     <w:lvl w:ilvl="0">
       <w:numFmt w:val="bullet"/>

</xml_diff>

<commit_message>
More edits based on feedback from @sarahhammarlund
</commit_message>
<xml_diff>
--- a/paper/ncnh-latest.docx
+++ b/paper/ncnh-latest.docx
@@ -407,7 +407,7 @@
     </w:p>
     <w:p>
       <w:r>
-        <w:t xml:space="preserve">Here, we show that the selective feedbacks that result from niche construction can maintain cooperation indefinitely. We find that it is specifically negative niche construction that is responsible for this result because of the adaptive opportunities that it produces. Furthermore, we show that the rate at which niche construction occurs is also crucial. These results indicate that cooperators can ensure their survival when they play an active role in their own evolution.</w:t>
+        <w:t xml:space="preserve">Here, we show that the selective feedbacks that result from niche construction can maintain cooperation indefinitely. We find that it is specifically negative niche construction that is responsible for this result because of the endless opportunities for adaptation that it produces. These results indicate that cooperators can ensure their survival when they play an active role in their own evolution.</w:t>
       </w:r>
     </w:p>
     <w:p>
@@ -758,12 +758,26 @@
         <w:t xml:space="preserve"> </w:t>
       </w:r>
       <w:r>
-        <w:t xml:space="preserve">implicitly based on the specific allelic states present in the subpopulation. Here, the specific alleles that are present at each locus matter. As allelic states change, subpopulations alter aspects of their environment, creating a unique niche.</w:t>
-      </w:r>
-    </w:p>
-    <w:p>
-      <w:r>
-        <w:t xml:space="preserve">Niche construction takes the form of density dependent selection, and individuals evolve to better match their niche by a second form of adaptation. Specifically, the selective value of adaptive allele</w:t>
+        <w:t xml:space="preserve">implicitly based on the specific allelic states present in the subpopulation. As allelic states change, subpopulations alter aspects of their environment, creating a unique niche. As described below, the specific alleles that are present at each locus matter.</w:t>
+      </w:r>
+    </w:p>
+    <w:p>
+      <w:r>
+        <w:t xml:space="preserve">Niche construction takes the form of density dependent selection, and individuals evolve to better match their niche by an additional form of adaptation. The niche is defined by the distribution of alleles in the subpopulation at each locus. Non-zero alleles that are more common will improve fitness by a larger selective value (beyond</w:t>
+      </w:r>
+      <w:r>
+        <w:t xml:space="preserve"> </w:t>
+      </w:r>
+      <m:oMath>
+        <m:r>
+          <m:rPr>
+            <m:sty m:val="p"/>
+          </m:rPr>
+          <m:t>δ</m:t>
+        </m:r>
+      </m:oMath>
+      <w:r>
+        <w:t xml:space="preserve">). Specifically, the selective value of adaptive allele</w:t>
       </w:r>
       <w:r>
         <w:t xml:space="preserve"> </w:t>
@@ -843,92 +857,6 @@
             <m:sty m:val="p"/>
           </m:rPr>
           <m:t>−</m:t>
-        </m:r>
-        <m:r>
-          <m:rPr>
-            <m:sty m:val="p"/>
-          </m:rPr>
-          <m:t>1</m:t>
-        </m:r>
-      </m:oMath>
-      <w:r>
-        <w:t xml:space="preserve">. Once allele</w:t>
-      </w:r>
-      <w:r>
-        <w:t xml:space="preserve"> </w:t>
-      </w:r>
-      <m:oMath>
-        <m:r>
-          <m:rPr>
-            <m:sty m:val="p"/>
-          </m:rPr>
-          <m:t>a</m:t>
-        </m:r>
-      </m:oMath>
-      <w:r>
-        <w:t xml:space="preserve"> </w:t>
-      </w:r>
-      <w:r>
-        <w:t xml:space="preserve">has fixed in the subpopulation at locus</w:t>
-      </w:r>
-      <w:r>
-        <w:t xml:space="preserve"> </w:t>
-      </w:r>
-      <m:oMath>
-        <m:r>
-          <m:rPr>
-            <m:sty m:val="p"/>
-          </m:rPr>
-          <m:t>l</m:t>
-        </m:r>
-      </m:oMath>
-      <w:r>
-        <w:t xml:space="preserve">, allele</w:t>
-      </w:r>
-      <w:r>
-        <w:t xml:space="preserve"> </w:t>
-      </w:r>
-      <m:oMath>
-        <m:r>
-          <m:rPr>
-            <m:sty m:val="p"/>
-          </m:rPr>
-          <m:t>a</m:t>
-        </m:r>
-        <m:r>
-          <m:rPr>
-            <m:sty m:val="p"/>
-          </m:rPr>
-          <m:t>+</m:t>
-        </m:r>
-        <m:r>
-          <m:rPr>
-            <m:sty m:val="p"/>
-          </m:rPr>
-          <m:t>1</m:t>
-        </m:r>
-      </m:oMath>
-      <w:r>
-        <w:t xml:space="preserve"> </w:t>
-      </w:r>
-      <w:r>
-        <w:t xml:space="preserve">becomes the only allele that confers fitness benefits at locus</w:t>
-      </w:r>
-      <w:r>
-        <w:t xml:space="preserve"> </w:t>
-      </w:r>
-      <m:oMath>
-        <m:r>
-          <m:rPr>
-            <m:sty m:val="p"/>
-          </m:rPr>
-          <m:t>l</m:t>
-        </m:r>
-        <m:r>
-          <m:rPr>
-            <m:sty m:val="p"/>
-          </m:rPr>
-          <m:t>+</m:t>
         </m:r>
         <m:r>
           <m:rPr>
@@ -2895,7 +2823,7 @@
     </w:p>
     <w:p>
       <w:r>
-        <w:t xml:space="preserve">Populations are composed by</w:t>
+        <w:t xml:space="preserve">Populations are composed of</w:t>
       </w:r>
       <w:r>
         <w:t xml:space="preserve"> </w:t>
@@ -3078,7 +3006,7 @@
         </m:r>
       </m:oMath>
       <w:r>
-        <w:t xml:space="preserve">. Starting from this state, simulations then proceed for</w:t>
+        <w:t xml:space="preserve">. Starting from this initial state, simulations then proceed for</w:t>
       </w:r>
       <w:r>
         <w:t xml:space="preserve"> </w:t>
@@ -3187,7 +3115,7 @@
     </w:p>
     <w:p>
       <w:r>
-        <w:t xml:space="preserve">Using the model described in the previous section, we perform simulations that follow the evolution of cooperation in a population consisting of subpopulations that are connected by spatially-limited migration. Individuals compete in these subpopulations by gaining a limited number of adaptations that confer fitness benefits. While cooperation does not directly affect the selective value of these adaptations, cooperation can have indirect effects on the adaptive process. Specifically, cooperation increases subpopulation density. As a result, larger subpopulations of cooperators experience more mutational opportunities to gain adaptations. Cooperation can hitchhike along with these adaptations, which compensate for the cost of cooperation. During this process, subpopulations alter their local environments, which feeds back to influence selection. Here, we explore how niche construction affects the evolution of cooperation in the simulation environment defined by the parameter values listed in</w:t>
+        <w:t xml:space="preserve">Using the model described in the previous section, we perform simulations that follow the evolution of cooperation in a population consisting of subpopulations that are connected by spatially-limited migration. Individuals increase their competitiveness by gaining a limited number of adaptations. While cooperation does not directly affect the fitness benefits of these adaptations, cooperation has indirect effects on the adaptive process. Specifically, cooperation increases subpopulation density. As a result, larger subpopulations of cooperators experience more mutational opportunities to gain adaptations. Cooperation can rise in abundance by hitchhiking along with these adaptations, which compensate for the cost of cooperation. During this process, subpopulations alter their local environments, which feeds back to influence selection. Here, we explore how niche construction affects the evolution of cooperation in the simulation environment defined by the parameter values listed in</w:t>
       </w:r>
       <w:r>
         <w:t xml:space="preserve"> </w:t>
@@ -3307,7 +3235,7 @@
         </w:r>
       </w:hyperlink>
       <w:r>
-        <w:t xml:space="preserve">). Here, larger cooperator subpopulations can more quickly adapt to their external environment as before. As previously described by</w:t>
+        <w:t xml:space="preserve">). Here, larger cooperator subpopulations can more quickly adapt to their external environment as before. However, as previously described by</w:t>
       </w:r>
       <w:r>
         <w:t xml:space="preserve"> </w:t>
@@ -3316,7 +3244,7 @@
         <w:t xml:space="preserve">Hammarlund et al. (2015)</w:t>
       </w:r>
       <w:r>
-        <w:t xml:space="preserve">, however, cooperation is subsequently lost once populations become fully adapted to their environment. Once this has occurred, isogenic defectors (i.e., defectors with identical adaptive loci) arise via mutation and displace cooperation due to their selective advantage. However, when niche construction creates selective feedbacks, cooperation persists in over 2/3 of the replicate populations (</w:t>
+        <w:t xml:space="preserve">, cooperation is subsequently lost once populations become fully adapted to their environment. This occurs because isogenic defectors (i.e., defectors with identical adaptive loci) arise via mutation and displace cooperation due to their selective advantage. However, when niche construction creates selective feedbacks, cooperation persists in over 2/3 of the replicate populations (</w:t>
       </w:r>
       <w:hyperlink w:anchor="fig2">
         <w:r>
@@ -3496,7 +3424,7 @@
         </m:r>
       </m:oMath>
       <w:r>
-        <w:t xml:space="preserve">). In such a case, any sequence of integers on the circular genome will always contain a break in the sequence; that is, one locus with an allele that is not one less than the allele at the next locus. Given this unavoidable mismatch, any type that has fixed will always favor selection for a new type. However, if this negative niche construction is removed (by setting</w:t>
+        <w:t xml:space="preserve">). In such a case, any sequence of integers on the circular genome will always contain a break in the sequence; that is, one locus with an allele that is not one less than the allele at the next locus. Given this unavoidable mismatch, any type that has fixed will always construct a niche that favors selection for a new type. However, if this negative niche construction is removed (by setting</w:t>
       </w:r>
       <w:r>
         <w:t xml:space="preserve"> </w:t>
@@ -3645,7 +3573,7 @@
         <w:t xml:space="preserve"> </w:t>
       </w:r>
       <w:r>
-        <w:t xml:space="preserve">depicts one such instance where cooperation survived. In that population, defectors quickly began to spread. However, an adaptation arose at a neighboring cooperator population that was more fit. This type spread more quickly, halting defectors and eventually driving them to extinction. Because this adaption occurred in a cooperator population, cooperation was able to hitchhike to safety.</w:t>
+        <w:t xml:space="preserve">depicts one such instance where cooperation survived. In that population, defectors quickly began to spread. However, an adaptation arose in a neighboring cooperator population that was more fit. This type spread more quickly, halting defectors and eventually driving them to extinction. Because this adaption occurred in a cooperator population, cooperation was able to hitchhike to safety.</w:t>
       </w:r>
       <w:r>
         <w:t xml:space="preserve"> </w:t>
@@ -3677,13 +3605,328 @@
     </w:p>
     <w:p>
       <w:r>
-        <w:rPr>
-          <w:b/>
-        </w:rPr>
-        <w:t xml:space="preserve">TODO</w:t>
-      </w:r>
-      <w:r>
-        <w:t xml:space="preserve">: Sorry, results will be here for the morning meeting!</w:t>
+        <w:t xml:space="preserve">We have seen that negative niche construction plays a critical role in maintaining cooperation by creating adaptive</w:t>
+      </w:r>
+      <w:r>
+        <w:t xml:space="preserve"> </w:t>
+      </w:r>
+      <w:r>
+        <w:t xml:space="preserve">“</w:t>
+      </w:r>
+      <w:r>
+        <w:t xml:space="preserve">escape routes</w:t>
+      </w:r>
+      <w:r>
+        <w:t xml:space="preserve">”</w:t>
+      </w:r>
+      <w:r>
+        <w:t xml:space="preserve"> </w:t>
+      </w:r>
+      <w:r>
+        <w:t xml:space="preserve">for cooperators to resist invasion by defectors. But in some cases, cooperator populations were not able to gain these adaptations quickly enough, which led to extinction (</w:t>
+      </w:r>
+      <w:hyperlink w:anchor="fig3">
+        <w:r>
+          <w:rPr>
+            <w:rStyle w:val="Link"/>
+          </w:rPr>
+          <w:t xml:space="preserve">Figure 3A</w:t>
+        </w:r>
+      </w:hyperlink>
+      <w:r>
+        <w:t xml:space="preserve">). To see whether stronger negative feedbacks from niche construction would increase the rate at which cooperator populations gained the adaptations needed to escape defector invasion, we performed simulations in which niche construction by one type more strongly favored a completely different type. This was accomplished in the model by removing selection for sequential allelic states. Instead, the selective value of an allele at each locus increased with the number of individuals in the population that had the next allelic state at that</w:t>
+      </w:r>
+      <w:r>
+        <w:t xml:space="preserve"> </w:t>
+      </w:r>
+      <w:r>
+        <w:rPr>
+          <w:i/>
+        </w:rPr>
+        <w:t xml:space="preserve">same</w:t>
+      </w:r>
+      <w:r>
+        <w:t xml:space="preserve"> </w:t>
+      </w:r>
+      <w:r>
+        <w:t xml:space="preserve">locus. For example, selection would favor a type with</w:t>
+      </w:r>
+      <w:r>
+        <w:t xml:space="preserve"> </w:t>
+      </w:r>
+      <m:oMath>
+        <m:r>
+          <m:rPr>
+            <m:sty m:val="p"/>
+          </m:rPr>
+          <m:t>[</m:t>
+        </m:r>
+        <m:r>
+          <m:rPr>
+            <m:sty m:val="p"/>
+          </m:rPr>
+          <m:t>2</m:t>
+        </m:r>
+        <m:r>
+          <m:rPr>
+            <m:sty m:val="p"/>
+          </m:rPr>
+          <m:t>,</m:t>
+        </m:r>
+        <m:r>
+          <m:rPr>
+            <m:sty m:val="p"/>
+          </m:rPr>
+          <m:t>5</m:t>
+        </m:r>
+        <m:r>
+          <m:rPr>
+            <m:sty m:val="p"/>
+          </m:rPr>
+          <m:t>,</m:t>
+        </m:r>
+        <m:r>
+          <m:rPr>
+            <m:sty m:val="p"/>
+          </m:rPr>
+          <m:t>1</m:t>
+        </m:r>
+        <m:r>
+          <m:rPr>
+            <m:sty m:val="p"/>
+          </m:rPr>
+          <m:t>,</m:t>
+        </m:r>
+        <m:r>
+          <m:rPr>
+            <m:sty m:val="p"/>
+          </m:rPr>
+          <m:t>4</m:t>
+        </m:r>
+        <m:r>
+          <m:rPr>
+            <m:sty m:val="p"/>
+          </m:rPr>
+          <m:t>,</m:t>
+        </m:r>
+        <m:r>
+          <m:rPr>
+            <m:sty m:val="p"/>
+          </m:rPr>
+          <m:t>4</m:t>
+        </m:r>
+        <m:r>
+          <m:rPr>
+            <m:sty m:val="p"/>
+          </m:rPr>
+          <m:t>]</m:t>
+        </m:r>
+      </m:oMath>
+      <w:r>
+        <w:t xml:space="preserve"> </w:t>
+      </w:r>
+      <w:r>
+        <w:t xml:space="preserve">in a niche constructed by</w:t>
+      </w:r>
+      <w:r>
+        <w:t xml:space="preserve"> </w:t>
+      </w:r>
+      <m:oMath>
+        <m:r>
+          <m:rPr>
+            <m:sty m:val="p"/>
+          </m:rPr>
+          <m:t>[</m:t>
+        </m:r>
+        <m:r>
+          <m:rPr>
+            <m:sty m:val="p"/>
+          </m:rPr>
+          <m:t>1</m:t>
+        </m:r>
+        <m:r>
+          <m:rPr>
+            <m:sty m:val="p"/>
+          </m:rPr>
+          <m:t>,</m:t>
+        </m:r>
+        <m:r>
+          <m:rPr>
+            <m:sty m:val="p"/>
+          </m:rPr>
+          <m:t>4</m:t>
+        </m:r>
+        <m:r>
+          <m:rPr>
+            <m:sty m:val="p"/>
+          </m:rPr>
+          <m:t>,</m:t>
+        </m:r>
+        <m:r>
+          <m:rPr>
+            <m:sty m:val="p"/>
+          </m:rPr>
+          <m:t>6</m:t>
+        </m:r>
+        <m:r>
+          <m:rPr>
+            <m:sty m:val="p"/>
+          </m:rPr>
+          <m:t>,</m:t>
+        </m:r>
+        <m:r>
+          <m:rPr>
+            <m:sty m:val="p"/>
+          </m:rPr>
+          <m:t>3</m:t>
+        </m:r>
+        <m:r>
+          <m:rPr>
+            <m:sty m:val="p"/>
+          </m:rPr>
+          <m:t>,</m:t>
+        </m:r>
+        <m:r>
+          <m:rPr>
+            <m:sty m:val="p"/>
+          </m:rPr>
+          <m:t>3</m:t>
+        </m:r>
+        <m:r>
+          <m:rPr>
+            <m:sty m:val="p"/>
+          </m:rPr>
+          <m:t>]</m:t>
+        </m:r>
+      </m:oMath>
+      <w:r>
+        <w:t xml:space="preserve"> </w:t>
+      </w:r>
+      <w:r>
+        <w:t xml:space="preserve">(</w:t>
+      </w:r>
+      <m:oMath>
+        <m:r>
+          <m:rPr>
+            <m:sty m:val="p"/>
+          </m:rPr>
+          <m:t>L</m:t>
+        </m:r>
+        <m:r>
+          <m:rPr>
+            <m:sty m:val="p"/>
+          </m:rPr>
+          <m:t>=</m:t>
+        </m:r>
+        <m:r>
+          <m:rPr>
+            <m:sty m:val="p"/>
+          </m:rPr>
+          <m:t>5</m:t>
+        </m:r>
+      </m:oMath>
+      <w:r>
+        <w:t xml:space="preserve">,</w:t>
+      </w:r>
+      <w:r>
+        <w:t xml:space="preserve"> </w:t>
+      </w:r>
+      <m:oMath>
+        <m:r>
+          <m:rPr>
+            <m:sty m:val="p"/>
+          </m:rPr>
+          <m:t>A</m:t>
+        </m:r>
+        <m:r>
+          <m:rPr>
+            <m:sty m:val="p"/>
+          </m:rPr>
+          <m:t>=</m:t>
+        </m:r>
+        <m:r>
+          <m:rPr>
+            <m:sty m:val="p"/>
+          </m:rPr>
+          <m:t>6</m:t>
+        </m:r>
+      </m:oMath>
+      <w:r>
+        <w:t xml:space="preserve">). However, this strongly negative niche construction does not better enable cooperators to stave off defection. In fact, cooperation is quickly lost under these conditions (</w:t>
+      </w:r>
+      <w:hyperlink w:anchor="fig6">
+        <w:r>
+          <w:rPr>
+            <w:rStyle w:val="Link"/>
+          </w:rPr>
+          <w:t xml:space="preserve">Figure 6A</w:t>
+        </w:r>
+      </w:hyperlink>
+      <w:r>
+        <w:t xml:space="preserve">).</w:t>
+      </w:r>
+    </w:p>
+    <w:p>
+      <w:r>
+        <w:t xml:space="preserve">We then performed simulations to determine whether it is the rate of adaptation in response to negative niche construction that is important, not the strength of its feedback. When the mutation rate at adaptive loci is raised 100-fold (</w:t>
+      </w:r>
+      <m:oMath>
+        <m:sSub>
+          <m:e>
+            <m:r>
+              <m:rPr>
+                <m:sty m:val="p"/>
+              </m:rPr>
+              <m:t>μ</m:t>
+            </m:r>
+          </m:e>
+          <m:sub>
+            <m:r>
+              <m:rPr>
+                <m:sty m:val="p"/>
+              </m:rPr>
+              <m:t>a</m:t>
+            </m:r>
+          </m:sub>
+        </m:sSub>
+        <m:r>
+          <m:rPr>
+            <m:sty m:val="p"/>
+          </m:rPr>
+          <m:t>=</m:t>
+        </m:r>
+        <m:r>
+          <m:rPr>
+            <m:sty m:val="p"/>
+          </m:rPr>
+          <m:t>0</m:t>
+        </m:r>
+        <m:r>
+          <m:rPr>
+            <m:sty m:val="p"/>
+          </m:rPr>
+          <m:t>.</m:t>
+        </m:r>
+        <m:r>
+          <m:rPr>
+            <m:sty m:val="p"/>
+          </m:rPr>
+          <m:t>001</m:t>
+        </m:r>
+      </m:oMath>
+      <w:r>
+        <w:t xml:space="preserve">), cooperation is maintained at higher levels and in more replicate populations (</w:t>
+      </w:r>
+      <w:hyperlink w:anchor="fig6">
+        <w:r>
+          <w:rPr>
+            <w:rStyle w:val="Link"/>
+          </w:rPr>
+          <w:t xml:space="preserve">Figure 6B</w:t>
+        </w:r>
+      </w:hyperlink>
+      <w:r>
+        <w:t xml:space="preserve">).</w:t>
       </w:r>
     </w:p>
     <w:p>
@@ -3734,7 +3977,7 @@
         <w:t xml:space="preserve"> </w:t>
       </w:r>
       <w:r>
-        <w:t xml:space="preserve">recently demonstrated that cooperation can prolong its existence by increasing the likelihood of hitchhiking with a beneficial trait. While this process does favor cooperation in the short term, it eventually reaches a dead end; when the opportunities for adaptation are exhausted, and cooperators can no longer hitchhike, they face extinction. In this work, we have considered whether niche construction might serve to perpetually generate new adaptive opportunities, and thus favor cooperation indefinitely.</w:t>
+        <w:t xml:space="preserve">recently demonstrated that cooperation can actively prolong its existence by increasing its likelihood of hitchhiking with a beneficial trait. While this process does favor cooperation in the short term, it eventually reaches a dead end; when the opportunities for adaptation are exhausted and cooperators can no longer hitchhike, they face extinction. In this work, we have considered whether niche construction might serve to perpetually generate new adaptive opportunities and thus favor cooperation indefinitely.</w:t>
       </w:r>
     </w:p>
     <w:p>
@@ -3827,10 +4070,48 @@
     </w:p>
     <w:p>
       <w:r>
-        <w:rPr>
-          <w:b/>
-        </w:rPr>
-        <w:t xml:space="preserve">TODO: the rate of niche construction is crucial</w:t>
+        <w:t xml:space="preserve">While negative niche construction is necessary, we find that making the selective effects of niche construction more negative is more disruptive to cooperation than helpful (</w:t>
+      </w:r>
+      <w:hyperlink w:anchor="fig6">
+        <w:r>
+          <w:rPr>
+            <w:rStyle w:val="Link"/>
+          </w:rPr>
+          <w:t xml:space="preserve">Figure 6A</w:t>
+        </w:r>
+      </w:hyperlink>
+      <w:r>
+        <w:t xml:space="preserve">). Instead, it is the rate at which cooperators gain adaptations that allow them to escape invasion. When the mutation rate at adaptive loci was increased, cooperation was maintained in more populations, despite the increased opportunity for gaining deleterious mutations (</w:t>
+      </w:r>
+      <w:hyperlink w:anchor="fig6">
+        <w:r>
+          <w:rPr>
+            <w:rStyle w:val="Link"/>
+          </w:rPr>
+          <w:t xml:space="preserve">Figure 6B</w:t>
+        </w:r>
+      </w:hyperlink>
+      <w:r>
+        <w:t xml:space="preserve">). Taken together, these results indicate that cooperators are better able to escape defector invasion when adaptation has a clear path.</w:t>
+      </w:r>
+    </w:p>
+    <w:p>
+      <w:r>
+        <w:t xml:space="preserve">When the selective effects of niche construction are more negative, populations become more diverse. This diversity could potentially mean that when a defector arises, the type that outcompetes it may already be present in the population. But diversity is a double edged sword. Because a neighboring patch in a diverse population is also more likely to have constructed a different niche. This can greatly limit how quickly an adapted type can spread, as that type is likely to have evolved in a different niche, making it less fit in neighboring environments. Instead, when a cooperator population is homogeneous, the evolutionary trajectories of its subpopulations are more aligned. As we see in</w:t>
+      </w:r>
+      <w:r>
+        <w:t xml:space="preserve"> </w:t>
+      </w:r>
+      <w:hyperlink w:anchor="fig5">
+        <w:r>
+          <w:rPr>
+            <w:rStyle w:val="Link"/>
+          </w:rPr>
+          <w:t xml:space="preserve">Figure 5</w:t>
+        </w:r>
+      </w:hyperlink>
+      <w:r>
+        <w:t xml:space="preserve">, when an adapted type emerges in a more homogeneous population, that type can quickly spread throughout the population, thwarting invasion by isogenic defector types.</w:t>
       </w:r>
     </w:p>
     <w:p>
@@ -3857,7 +4138,7 @@
         <w:t xml:space="preserve"> </w:t>
       </w:r>
       <w:r>
-        <w:t xml:space="preserve">showed that cooperation can be favored when niche construction decoupled kin competition from kin selection in spatially-structured populations. Perhaps most similar our work,</w:t>
+        <w:t xml:space="preserve">showed that cooperation can be favored when niche construction acted to decouple kin competition from kin selection in spatially-structured populations. Perhaps most similar our work,</w:t>
       </w:r>
       <w:r>
         <w:t xml:space="preserve"> </w:t>
@@ -3887,28 +4168,16 @@
         <w:t xml:space="preserve"> </w:t>
       </w:r>
       <w:r>
-        <w:t xml:space="preserve">occurred when the negative feedback created by one strategy positively influenced selection on the other, creating a perpetual cycle that maintained both forms of cooperation. Arguably, this can be viewed as an instance of hitchhiking: the currently-maladaptive form of cooperation is maintained by association with the adaptive form. Outside of the context of cooperation, studies have shown that niche construction can allow deleterious alleles to be maintained</w:t>
-      </w:r>
-      <w:r>
-        <w:t xml:space="preserve"> </w:t>
-      </w:r>
-      <w:r>
-        <w:t xml:space="preserve">(Laland</w:t>
-      </w:r>
-      <w:r>
-        <w:t xml:space="preserve"> </w:t>
-      </w:r>
-      <w:r>
-        <w:rPr>
-          <w:i/>
-        </w:rPr>
-        <w:t xml:space="preserve">et al.</w:t>
-      </w:r>
-      <w:r>
-        <w:t xml:space="preserve">, 1996, 1999)</w:t>
-      </w:r>
-      <w:r>
-        <w:t xml:space="preserve">. However, cooperation, especially in competition against equally-adapted defectors, can be considered deleterious.</w:t>
+        <w:t xml:space="preserve">occurred when the negative feedback created by one strategy positively influenced selection on the other, creating a perpetual cycle that maintained both forms of cooperation. Arguably, this can be viewed as an instance of hitchhiking: the currently-maladaptive form of cooperation is maintained by association with the adaptive form. Outside of the context of cooperation, Laland, Odling-Smee, and Feldman have shown that niche construction can allow deleterious alleles to be maintained</w:t>
+      </w:r>
+      <w:r>
+        <w:t xml:space="preserve"> </w:t>
+      </w:r>
+      <w:r>
+        <w:t xml:space="preserve">(1996, 1999)</w:t>
+      </w:r>
+      <w:r>
+        <w:t xml:space="preserve">. Indeed, cooperation, especially in competition against equally-adapted defectors, can be considered deleterious.</w:t>
       </w:r>
     </w:p>
     <w:p>
@@ -3932,7 +4201,7 @@
         <w:t xml:space="preserve">Lehmann (2007)</w:t>
       </w:r>
       <w:r>
-        <w:t xml:space="preserve">, the selective feedbacks produced by the cooperative, niche-constructing behavior only affected future generations. Because of this, kin competition was reduced, and cooperation instead benefitted descendants. Other studies, while not focusing on cooperation, have similarly shown that the timescales at which niche construction feedbacks occur can strongly influence evolutionary outcomes</w:t>
+        <w:t xml:space="preserve">, the selective feedbacks produced by the cooperative, niche-constructing behavior only affected future generations. Kin competition thereby was reduced, and cooperation instead benefitted descendants. Other studies, while not focused on cooperation, have similarly shown that the timescales at which niche construction feedbacks occur can strongly influence evolutionary outcomes</w:t>
       </w:r>
       <w:r>
         <w:t xml:space="preserve"> </w:t>
@@ -4647,9 +4916,21 @@
           </m:rPr>
           <m:t>L</m:t>
         </m:r>
-      </m:oMath>
-      <w:r>
-        <w:t xml:space="preserve">, the number of adaptive loci, is zero), cooperation is quickly lost. (</w:t>
+        <m:r>
+          <m:rPr>
+            <m:sty m:val="p"/>
+          </m:rPr>
+          <m:t>=</m:t>
+        </m:r>
+        <m:r>
+          <m:rPr>
+            <m:sty m:val="p"/>
+          </m:rPr>
+          <m:t>0</m:t>
+        </m:r>
+      </m:oMath>
+      <w:r>
+        <w:t xml:space="preserve">), cooperation is quickly lost. (</w:t>
       </w:r>
       <w:r>
         <w:rPr>
@@ -4681,7 +4962,7 @@
         </m:r>
       </m:oMath>
       <w:r>
-        <w:t xml:space="preserve">), but populations do not alter their environment (</w:t>
+        <w:t xml:space="preserve">), but niche construction does not affect selection (</w:t>
       </w:r>
       <m:oMath>
         <m:r>
@@ -4690,9 +4971,21 @@
           </m:rPr>
           <m:t>ϵ</m:t>
         </m:r>
-      </m:oMath>
-      <w:r>
-        <w:t xml:space="preserve">, the intensity of niche construction, is zero), cooperation hitchhikes along with adaptions, allowing cooperators to temporarily rise in abundance before eventually going extinct. (</w:t>
+        <m:r>
+          <m:rPr>
+            <m:sty m:val="p"/>
+          </m:rPr>
+          <m:t>=</m:t>
+        </m:r>
+        <m:r>
+          <m:rPr>
+            <m:sty m:val="p"/>
+          </m:rPr>
+          <m:t>0</m:t>
+        </m:r>
+      </m:oMath>
+      <w:r>
+        <w:t xml:space="preserve">), cooperators rise in abundance by hitchhiking along with adaptions to the external environment. Nevertheless, this effect is transient, and cooperators eventually become extinct. (</w:t>
       </w:r>
       <w:r>
         <w:rPr>
@@ -4701,7 +4994,7 @@
         <w:t xml:space="preserve">C</w:t>
       </w:r>
       <w:r>
-        <w:t xml:space="preserve">) Niche construction enables cooperation to be maintained indefinitely. In the majority of populations, cooperation remained the dominant strategy. Individual populations are shown in Figure 3A.</w:t>
+        <w:t xml:space="preserve">) Niche construction enables cooperation to be maintained indefinitely. In the majority of populations, cooperation remained the dominant strategy. The trajectories of individual populations are shown in Figure 3A.</w:t>
       </w:r>
     </w:p>
     <w:p/>
@@ -4719,7 +5012,7 @@
       <w:r>
         <w:drawing>
           <wp:inline>
-            <wp:extent cx="5334000" cy="2390401"/>
+            <wp:extent cx="5334000" cy="2329591"/>
             <wp:effectExtent b="0" l="0" r="0" t="0"/>
             <wp:docPr descr="" id="1" name="Picture"/>
             <a:graphic>
@@ -4740,7 +5033,7 @@
                   <pic:spPr bwMode="auto">
                     <a:xfrm>
                       <a:off x="0" y="0"/>
-                      <a:ext cx="5334000" cy="2390401"/>
+                      <a:ext cx="5334000" cy="2329591"/>
                     </a:xfrm>
                     <a:prstGeom prst="rect">
                       <a:avLst/>
@@ -4782,7 +5075,7 @@
         <w:t xml:space="preserve">A</w:t>
       </w:r>
       <w:r>
-        <w:t xml:space="preserve">) Despite some oscillations, niche construction enables cooperation to be maintained indefinitely in 14 of 18 populations. (</w:t>
+        <w:t xml:space="preserve">) Despite some oscillations, cooperation remains dominant in 13 of 18 populations when niche construction affects selection. (</w:t>
       </w:r>
       <w:r>
         <w:rPr>
@@ -4791,7 +5084,7 @@
         <w:t xml:space="preserve">B</w:t>
       </w:r>
       <w:r>
-        <w:t xml:space="preserve">) When niche construction is removed and the fitness benefit of adaptation is increased to compensate (</w:t>
+        <w:t xml:space="preserve">) When the selective effects of niche construction (</w:t>
       </w:r>
       <m:oMath>
         <m:r>
@@ -4800,6 +5093,28 @@
           </m:rPr>
           <m:t>ϵ</m:t>
         </m:r>
+      </m:oMath>
+      <w:r>
+        <w:t xml:space="preserve">) are removed, and the selective benefit of adaptation to the external environment (</w:t>
+      </w:r>
+      <m:oMath>
+        <m:r>
+          <m:rPr>
+            <m:sty m:val="p"/>
+          </m:rPr>
+          <m:t>δ</m:t>
+        </m:r>
+      </m:oMath>
+      <w:r>
+        <w:t xml:space="preserve">) is increased to compensate, cooperators are driven to extinction by isogenic defectors that arise by mutation (</w:t>
+      </w:r>
+      <m:oMath>
+        <m:r>
+          <m:rPr>
+            <m:sty m:val="p"/>
+          </m:rPr>
+          <m:t>ϵ</m:t>
+        </m:r>
         <m:r>
           <m:rPr>
             <m:sty m:val="p"/>
@@ -4852,7 +5167,7 @@
         </m:r>
       </m:oMath>
       <w:r>
-        <w:t xml:space="preserve">), adapted defectors arise and drive cooperators to extinction. (</w:t>
+        <w:t xml:space="preserve">). Note that cooperation was not present after initialization in one replicate population. (</w:t>
       </w:r>
       <w:r>
         <w:rPr>
@@ -4861,7 +5176,7 @@
         <w:t xml:space="preserve">C</w:t>
       </w:r>
       <w:r>
-        <w:t xml:space="preserve">) Without negative niche construction, cooperation is not maintained (</w:t>
+        <w:t xml:space="preserve">) Cooperators are also driven to extinction without negative niche construction (</w:t>
       </w:r>
       <m:oMath>
         <m:r>
@@ -4956,7 +5271,7 @@
         <w:t xml:space="preserve"> </w:t>
       </w:r>
       <w:r>
-        <w:t xml:space="preserve">Curves trace the proportion of cooperators present in the population for the duration of 160 replicate simulations (</w:t>
+        <w:t xml:space="preserve">Curves trace the proportion of cooperators present in each replicate population for the duration of simulations (</w:t>
       </w:r>
       <m:oMath>
         <m:r>
@@ -4979,7 +5294,7 @@
         </m:r>
       </m:oMath>
       <w:r>
-        <w:t xml:space="preserve">). These experiments examine whether a rare cooperator or defector strategy can invade when initiated at a single patch in the center of the population lattice (</w:t>
+        <w:t xml:space="preserve">). In each simulation, a rare type was initiated at a single patch in the center of the population lattice (</w:t>
       </w:r>
       <m:oMath>
         <m:sSup>
@@ -5014,7 +5329,7 @@
         </m:r>
       </m:oMath>
       <w:r>
-        <w:t xml:space="preserve">). Unless otherwise noted, mutations (</w:t>
+        <w:t xml:space="preserve">). Unless otherwise noted, mutations are disabled in these ecological simulations to highlight the dynamics of invasion (</w:t>
       </w:r>
       <m:oMath>
         <m:sSub>
@@ -5085,7 +5400,7 @@
         </m:r>
       </m:oMath>
       <w:r>
-        <w:t xml:space="preserve">) are disabled in these ecological simulations to highlight the dynamics of invasion. The results from simulations where this limitation is removed are shown in Figure S1. (</w:t>
+        <w:t xml:space="preserve">). Results from simulations where this limitation is removed are shown in Figure S1. (</w:t>
       </w:r>
       <w:r>
         <w:rPr>
@@ -5094,7 +5409,7 @@
         <w:t xml:space="preserve">A</w:t>
       </w:r>
       <w:r>
-        <w:t xml:space="preserve">) When cooperators and defectors are isogenic (i.e., both types have stress alleles [1,2,3,4,5]) and mutation cannot occur, rare defectors quickly invade and drive cooperators to extinction due to the cost of cooperation. Defectors were stochastically eliminated in 2 replicate populations. (</w:t>
+        <w:t xml:space="preserve">) When cooperators and defectors are isogenic (i.e., both types have stress alleles [1,2,3,4,5]), rare defectors quickly invade and drive cooperators to extinction due to the cost of cooperation. Defectors were stochastically eliminated in 2 replicate populations. (</w:t>
       </w:r>
       <w:r>
         <w:rPr>
@@ -5103,7 +5418,7 @@
         <w:t xml:space="preserve">B</w:t>
       </w:r>
       <w:r>
-        <w:t xml:space="preserve">) However, the adaptive opportunities produced by negative niche construction can allow cooperators to resist invasion by isogenic defectors. Here, cooperation persisted in the majority of populations (</w:t>
+        <w:t xml:space="preserve">) However, negative niche construction creates adaptive opportunities that enable cooperators to resist invasion by isogenic defectors. Here, cooperation remained the dominant in 91 of 160 populations (</w:t>
       </w:r>
       <m:oMath>
         <m:sSub>
@@ -5150,7 +5465,7 @@
         </m:r>
       </m:oMath>
       <w:r>
-        <w:t xml:space="preserve">, the base mutation rate). (</w:t>
+        <w:t xml:space="preserve">). (</w:t>
       </w:r>
       <w:r>
         <w:rPr>
@@ -5159,7 +5474,7 @@
         <w:t xml:space="preserve">C</w:t>
       </w:r>
       <w:r>
-        <w:t xml:space="preserve">) We demonstrate that adaptations such as these can enable a cooperator (stress alleles [6,2,3,4,5], see Figure 1) to displace a population of defectors when defectors cannot arise or adapt via mutation.</w:t>
+        <w:t xml:space="preserve">) In fact, an adapted cooperator type (stress alleles [6,2,3,4,5], see Figure 1) can swiftly displace defectors when isogenic defectors cannot arise or adapt via mutation.</w:t>
       </w:r>
     </w:p>
     <w:p/>
@@ -5225,13 +5540,13 @@
         <w:rPr>
           <w:b/>
         </w:rPr>
-        <w:t xml:space="preserve">Defector Invasion Stopped by Cooperator Adaptation.</w:t>
-      </w:r>
-      <w:r>
-        <w:t xml:space="preserve"> </w:t>
-      </w:r>
-      <w:r>
-        <w:t xml:space="preserve">Here we depict the distribution of dominant types among populations over time for one representative simulation in which isogenic defectors arise. For clarity, mutations occurred at the adaptive loci, but not at the cooperation locus (</w:t>
+        <w:t xml:space="preserve">Cooperator Adaptation Prevents Defector Invasion.</w:t>
+      </w:r>
+      <w:r>
+        <w:t xml:space="preserve"> </w:t>
+      </w:r>
+      <w:r>
+        <w:t xml:space="preserve">Here we depict the distribution of dominant types among subpopulations over time for one representative simulation in which isogenic defectors arise. To highlight the effects of adaptation, mutations did not occur at the cooperation locus (</w:t>
       </w:r>
       <m:oMath>
         <m:sSub>
@@ -5266,7 +5581,7 @@
         </m:r>
       </m:oMath>
       <w:r>
-        <w:t xml:space="preserve">) during this ecological simulation. A time</w:t>
+        <w:t xml:space="preserve">). At time</w:t>
       </w:r>
       <w:r>
         <w:t xml:space="preserve"> </w:t>
@@ -5295,7 +5610,7 @@
         <w:t xml:space="preserve"> </w:t>
       </w:r>
       <w:r>
-        <w:t xml:space="preserve">(leftmost panel), a single matched defector population (red) is placed among cooperator populations (light blue). Because these defectors do not bear the costs of cooperation, they spread (</w:t>
+        <w:t xml:space="preserve">(upper left panel), a single isogenic defector population (red) is placed among cooperator populations (light blue). Because these defectors do not bear the costs of cooperation, they spread (</w:t>
       </w:r>
       <m:oMath>
         <m:r>
@@ -5318,7 +5633,7 @@
         </m:r>
       </m:oMath>
       <w:r>
-        <w:t xml:space="preserve">). However, cooperators in a single population gain an adaptation that give them a fitness advantage over defectors (dark blue, lower left). At</w:t>
+        <w:t xml:space="preserve">). However, cooperators in one population gain an adaptation that gives them a fitness advantage over defectors (second panel, dark blue, lower left). At</w:t>
       </w:r>
       <w:r>
         <w:t xml:space="preserve"> </w:t>
@@ -5344,7 +5659,7 @@
         </m:r>
       </m:oMath>
       <w:r>
-        <w:t xml:space="preserve">, defectors continue to invade cooperator populations. However, the adapted cooperator type, which can invade both defector populations and ancestral cooperator populations, can spread more quickly due to its greater fitness (</w:t>
+        <w:t xml:space="preserve">, defectors continue to invade cooperator populations. However, the adapted cooperator type spreads more quickly due to its fitness advantage, invading both defector populations and ancestral cooperator populations (</w:t>
       </w:r>
       <m:oMath>
         <m:r>
@@ -5367,7 +5682,7 @@
         </m:r>
       </m:oMath>
       <w:r>
-        <w:t xml:space="preserve">), and eventually fixes in the population (</w:t>
+        <w:t xml:space="preserve">), until it eventually fixes in the population (</w:t>
       </w:r>
       <m:oMath>
         <m:r>
@@ -5390,7 +5705,97 @@
         </m:r>
       </m:oMath>
       <w:r>
-        <w:t xml:space="preserve">). TODO 690, 812, 900.</w:t>
+        <w:t xml:space="preserve">). At</w:t>
+      </w:r>
+      <w:r>
+        <w:t xml:space="preserve"> </w:t>
+      </w:r>
+      <m:oMath>
+        <m:r>
+          <m:rPr>
+            <m:sty m:val="p"/>
+          </m:rPr>
+          <m:t>t</m:t>
+        </m:r>
+        <m:r>
+          <m:rPr>
+            <m:sty m:val="p"/>
+          </m:rPr>
+          <m:t>=</m:t>
+        </m:r>
+        <m:r>
+          <m:rPr>
+            <m:sty m:val="p"/>
+          </m:rPr>
+          <m:t>690</m:t>
+        </m:r>
+      </m:oMath>
+      <w:r>
+        <w:t xml:space="preserve">, a new cooperator type emerges that is favored due to negative niche construction (orange). This new type spreads rapidly (</w:t>
+      </w:r>
+      <m:oMath>
+        <m:r>
+          <m:rPr>
+            <m:sty m:val="p"/>
+          </m:rPr>
+          <m:t>t</m:t>
+        </m:r>
+        <m:r>
+          <m:rPr>
+            <m:sty m:val="p"/>
+          </m:rPr>
+          <m:t>=</m:t>
+        </m:r>
+        <m:r>
+          <m:rPr>
+            <m:sty m:val="p"/>
+          </m:rPr>
+          <m:t>812</m:t>
+        </m:r>
+      </m:oMath>
+      <w:r>
+        <w:t xml:space="preserve">) until reaching fixation (</w:t>
+      </w:r>
+      <m:oMath>
+        <m:r>
+          <m:rPr>
+            <m:sty m:val="p"/>
+          </m:rPr>
+          <m:t>t</m:t>
+        </m:r>
+        <m:r>
+          <m:rPr>
+            <m:sty m:val="p"/>
+          </m:rPr>
+          <m:t>=</m:t>
+        </m:r>
+        <m:r>
+          <m:rPr>
+            <m:sty m:val="p"/>
+          </m:rPr>
+          <m:t>900</m:t>
+        </m:r>
+      </m:oMath>
+      <w:r>
+        <w:t xml:space="preserve">). At this point, it becomes susceptible to invasion by the next</w:t>
+      </w:r>
+      <w:r>
+        <w:t xml:space="preserve"> </w:t>
+      </w:r>
+      <w:r>
+        <w:t xml:space="preserve">“</w:t>
+      </w:r>
+      <w:r>
+        <w:t xml:space="preserve">adapted</w:t>
+      </w:r>
+      <w:r>
+        <w:t xml:space="preserve">”</w:t>
+      </w:r>
+      <w:r>
+        <w:t xml:space="preserve"> </w:t>
+      </w:r>
+      <w:r>
+        <w:t xml:space="preserve">cooperator type, and the cycle continues.</w:t>
       </w:r>
     </w:p>
     <w:p/>
@@ -5406,16 +5811,63 @@
     </w:p>
     <w:p>
       <w:r>
+        <w:drawing>
+          <wp:inline>
+            <wp:extent cx="5334000" cy="3377321"/>
+            <wp:effectExtent b="0" l="0" r="0" t="0"/>
+            <wp:docPr descr="" id="1" name="Picture"/>
+            <a:graphic>
+              <a:graphicData uri="http://schemas.openxmlformats.org/drawingml/2006/picture">
+                <pic:pic>
+                  <pic:nvPicPr>
+                    <pic:cNvPr descr="../figures/Figure6.png" id="0" name="Picture"/>
+                    <pic:cNvPicPr>
+                      <a:picLocks noChangeArrowheads="1" noChangeAspect="1"/>
+                    </pic:cNvPicPr>
+                  </pic:nvPicPr>
+                  <pic:blipFill>
+                    <a:blip r:embed="rId55"/>
+                    <a:stretch>
+                      <a:fillRect/>
+                    </a:stretch>
+                  </pic:blipFill>
+                  <pic:spPr bwMode="auto">
+                    <a:xfrm>
+                      <a:off x="0" y="0"/>
+                      <a:ext cx="5334000" cy="3377321"/>
+                    </a:xfrm>
+                    <a:prstGeom prst="rect">
+                      <a:avLst/>
+                    </a:prstGeom>
+                    <a:noFill/>
+                    <a:ln w="9525">
+                      <a:noFill/>
+                      <a:headEnd/>
+                      <a:tailEnd/>
+                    </a:ln>
+                  </pic:spPr>
+                </pic:pic>
+              </a:graphicData>
+            </a:graphic>
+          </wp:inline>
+        </w:drawing>
+      </w:r>
+    </w:p>
+    <w:p>
+      <w:pPr>
+        <w:pStyle w:val="ImageCaption"/>
+      </w:pPr>
+      <w:r>
         <w:rPr>
           <w:b/>
         </w:rPr>
-        <w:t xml:space="preserve">Not All Niches are Created Equally.</w:t>
-      </w:r>
-      <w:r>
-        <w:t xml:space="preserve"> </w:t>
-      </w:r>
-      <w:r>
-        <w:t xml:space="preserve">(</w:t>
+        <w:t xml:space="preserve">Negative Niche Construction and Adaptive Paths.</w:t>
+      </w:r>
+      <w:r>
+        <w:t xml:space="preserve"> </w:t>
+      </w:r>
+      <w:r>
+        <w:t xml:space="preserve">The proportion of cooperators present in each replicate population is shown for the duration of simulations. (</w:t>
       </w:r>
       <w:r>
         <w:rPr>
@@ -5424,7 +5876,7 @@
         <w:t xml:space="preserve">A</w:t>
       </w:r>
       <w:r>
-        <w:t xml:space="preserve">) TODO: All negative niche construction (</w:t>
+        <w:t xml:space="preserve">) When the negative effects of niche construction are magnified, cooperators are eliminated from all replicate populations (n=10). (</w:t>
       </w:r>
       <w:r>
         <w:rPr>
@@ -5433,12 +5885,54 @@
         <w:t xml:space="preserve">B</w:t>
       </w:r>
       <w:r>
-        <w:t xml:space="preserve">) TODO: Increased mutation rate</w:t>
-      </w:r>
-    </w:p>
-    <w:p>
-      <w:r>
-        <w:t xml:space="preserve">Coming soon…</w:t>
+        <w:t xml:space="preserve">) Instead, when the mutation rate at adaptive loci is increased 100-fold, cooperators remain dominant in TODO of TODO replicate populations (</w:t>
+      </w:r>
+      <m:oMath>
+        <m:sSub>
+          <m:e>
+            <m:r>
+              <m:rPr>
+                <m:sty m:val="p"/>
+              </m:rPr>
+              <m:t>μ</m:t>
+            </m:r>
+          </m:e>
+          <m:sub>
+            <m:r>
+              <m:rPr>
+                <m:sty m:val="p"/>
+              </m:rPr>
+              <m:t>a</m:t>
+            </m:r>
+          </m:sub>
+        </m:sSub>
+        <m:r>
+          <m:rPr>
+            <m:sty m:val="p"/>
+          </m:rPr>
+          <m:t>=</m:t>
+        </m:r>
+        <m:r>
+          <m:rPr>
+            <m:sty m:val="p"/>
+          </m:rPr>
+          <m:t>0</m:t>
+        </m:r>
+        <m:r>
+          <m:rPr>
+            <m:sty m:val="p"/>
+          </m:rPr>
+          <m:t>.</m:t>
+        </m:r>
+        <m:r>
+          <m:rPr>
+            <m:sty m:val="p"/>
+          </m:rPr>
+          <m:t>001</m:t>
+        </m:r>
+      </m:oMath>
+      <w:r>
+        <w:t xml:space="preserve">).</w:t>
       </w:r>
     </w:p>
     <w:p/>
@@ -5447,8 +5941,8 @@
       <w:pPr>
         <w:pStyle w:val="Heading2"/>
       </w:pPr>
-      <w:bookmarkStart w:id="55" w:name="figS1"/>
-      <w:bookmarkEnd w:id="55"/>
+      <w:bookmarkStart w:id="56" w:name="figS1"/>
+      <w:bookmarkEnd w:id="56"/>
       <w:r>
         <w:t xml:space="preserve">Supplemental Figure 1</w:t>
       </w:r>
@@ -5470,7 +5964,7 @@
                     </pic:cNvPicPr>
                   </pic:nvPicPr>
                   <pic:blipFill>
-                    <a:blip r:embed="rId56"/>
+                    <a:blip r:embed="rId57"/>
                     <a:stretch>
                       <a:fillRect/>
                     </a:stretch>
@@ -5511,7 +6005,30 @@
         <w:t xml:space="preserve"> </w:t>
       </w:r>
       <w:r>
-        <w:t xml:space="preserve">With mutations occurring both at the adaptive loci and the cooperation locus (</w:t>
+        <w:t xml:space="preserve">The proportion of cooperators present in each replicate population is shown for the duration of simulations (</w:t>
+      </w:r>
+      <m:oMath>
+        <m:r>
+          <m:rPr>
+            <m:sty m:val="p"/>
+          </m:rPr>
+          <m:t>T</m:t>
+        </m:r>
+        <m:r>
+          <m:rPr>
+            <m:sty m:val="p"/>
+          </m:rPr>
+          <m:t>=</m:t>
+        </m:r>
+        <m:r>
+          <m:rPr>
+            <m:sty m:val="p"/>
+          </m:rPr>
+          <m:t>1000</m:t>
+        </m:r>
+      </m:oMath>
+      <w:r>
+        <w:t xml:space="preserve">). When mutations occur both at the adaptive loci and the cooperation locus (</w:t>
       </w:r>
       <m:oMath>
         <m:sSub>
@@ -5576,40 +6093,106 @@
         </m:r>
       </m:oMath>
       <w:r>
-        <w:t xml:space="preserve">), cooperation remains the dominant strategy in 58 replicate simulations. Curves trace the proportion of cooperators present in the population for the duration of 160 replicate simulations (</w:t>
-      </w:r>
-      <m:oMath>
-        <m:r>
-          <m:rPr>
-            <m:sty m:val="p"/>
-          </m:rPr>
-          <m:t>T</m:t>
-        </m:r>
-        <m:r>
-          <m:rPr>
-            <m:sty m:val="p"/>
-          </m:rPr>
-          <m:t>=</m:t>
-        </m:r>
-        <m:r>
-          <m:rPr>
-            <m:sty m:val="p"/>
-          </m:rPr>
-          <m:t>1000</m:t>
-        </m:r>
-      </m:oMath>
-      <w:r>
-        <w:t xml:space="preserve">)</w:t>
+        <w:t xml:space="preserve">), cooperation remains dominant in 58 of 160 replicate populations.</w:t>
       </w:r>
     </w:p>
     <w:p/>
+    <w:p>
+      <w:pPr>
+        <w:pStyle w:val="Heading2"/>
+      </w:pPr>
+      <w:bookmarkStart w:id="58" w:name="figS2"/>
+      <w:bookmarkEnd w:id="58"/>
+      <w:r>
+        <w:t xml:space="preserve">Supplemental Figure 2</w:t>
+      </w:r>
+    </w:p>
+    <w:p>
+      <w:r>
+        <w:drawing>
+          <wp:inline>
+            <wp:extent cx="5334000" cy="3449498"/>
+            <wp:effectExtent b="0" l="0" r="0" t="0"/>
+            <wp:docPr descr="" id="1" name="Picture"/>
+            <a:graphic>
+              <a:graphicData uri="http://schemas.openxmlformats.org/drawingml/2006/picture">
+                <pic:pic>
+                  <pic:nvPicPr>
+                    <pic:cNvPr descr="../figures/FigureS2.png" id="0" name="Picture"/>
+                    <pic:cNvPicPr>
+                      <a:picLocks noChangeArrowheads="1" noChangeAspect="1"/>
+                    </pic:cNvPicPr>
+                  </pic:nvPicPr>
+                  <pic:blipFill>
+                    <a:blip r:embed="rId59"/>
+                    <a:stretch>
+                      <a:fillRect/>
+                    </a:stretch>
+                  </pic:blipFill>
+                  <pic:spPr bwMode="auto">
+                    <a:xfrm>
+                      <a:off x="0" y="0"/>
+                      <a:ext cx="5334000" cy="3449498"/>
+                    </a:xfrm>
+                    <a:prstGeom prst="rect">
+                      <a:avLst/>
+                    </a:prstGeom>
+                    <a:noFill/>
+                    <a:ln w="9525">
+                      <a:noFill/>
+                      <a:headEnd/>
+                      <a:tailEnd/>
+                    </a:ln>
+                  </pic:spPr>
+                </pic:pic>
+              </a:graphicData>
+            </a:graphic>
+          </wp:inline>
+        </w:drawing>
+      </w:r>
+    </w:p>
+    <w:p>
+      <w:pPr>
+        <w:pStyle w:val="ImageCaption"/>
+      </w:pPr>
+      <w:r>
+        <w:rPr>
+          <w:b/>
+        </w:rPr>
+        <w:t xml:space="preserve">TODO Diversity something.</w:t>
+      </w:r>
+      <w:r>
+        <w:t xml:space="preserve"> </w:t>
+      </w:r>
+      <w:r>
+        <w:t xml:space="preserve">TODO. Also explain Shannon (</w:t>
+      </w:r>
+      <w:r>
+        <w:rPr>
+          <w:b/>
+        </w:rPr>
+        <w:t xml:space="preserve">A</w:t>
+      </w:r>
+      <w:r>
+        <w:t xml:space="preserve">) TODO. (n=TODO) (</w:t>
+      </w:r>
+      <w:r>
+        <w:rPr>
+          <w:b/>
+        </w:rPr>
+        <w:t xml:space="preserve">B</w:t>
+      </w:r>
+      <w:r>
+        <w:t xml:space="preserve">) TODO. (n=TODO)</w:t>
+      </w:r>
+    </w:p>
     <w:p/>
     <w:p>
       <w:pPr>
         <w:pStyle w:val="Heading1"/>
       </w:pPr>
-      <w:bookmarkStart w:id="57" w:name="tables"/>
-      <w:bookmarkEnd w:id="57"/>
+      <w:bookmarkStart w:id="60" w:name="tables"/>
+      <w:bookmarkEnd w:id="60"/>
       <w:r>
         <w:t xml:space="preserve">Tables</w:t>
       </w:r>
@@ -6493,8 +7076,8 @@
       <w:pPr>
         <w:pStyle w:val="Heading1"/>
       </w:pPr>
-      <w:bookmarkStart w:id="58" w:name="references"/>
-      <w:bookmarkEnd w:id="58"/>
+      <w:bookmarkStart w:id="61" w:name="references"/>
+      <w:bookmarkEnd w:id="61"/>
       <w:r>
         <w:t xml:space="preserve">References</w:t>
       </w:r>
@@ -6553,7 +7136,7 @@
       <w:r>
         <w:t xml:space="preserve"> </w:t>
       </w:r>
-      <w:hyperlink r:id="rId59">
+      <w:hyperlink r:id="rId62">
         <w:r>
           <w:rPr>
             <w:rStyle w:val="Link"/>
@@ -7163,7 +7746,7 @@
       <w:r>
         <w:t xml:space="preserve"> </w:t>
       </w:r>
-      <w:hyperlink r:id="rId60">
+      <w:hyperlink r:id="rId63">
         <w:r>
           <w:rPr>
             <w:rStyle w:val="Link"/>
@@ -7845,7 +8428,7 @@
         <w:footnoteRef/>
       </w:r>
       <w:r>
-        <w:t xml:space="preserve">These materials will be made public at the time of publication, and a reference will be placed here.</w:t>
+        <w:t xml:space="preserve">These materials will be made public prior to publication.</w:t>
       </w:r>
     </w:p>
   </w:footnote>
@@ -7936,7 +8519,7 @@
     </w:lvl>
   </w:abstractNum>
   <w:abstractNum w:abstractNumId="990">
-    <w:nsid w:val="d251acfb"/>
+    <w:nsid w:val="7c479dd5"/>
     <w:multiLevelType w:val="multilevel"/>
     <w:lvl w:ilvl="0">
       <w:numFmt w:val="bullet"/>

</xml_diff>

<commit_message>
Figure re-ordering part 1/2
</commit_message>
<xml_diff>
--- a/paper/ncnh-latest.docx
+++ b/paper/ncnh-latest.docx
@@ -381,7 +381,7 @@
     </w:p>
     <w:p>
       <w:r>
-        <w:t xml:space="preserve">Importantly, however, organisms do more than simply experience changing environments passively. Through their activities, their interactions with others, and even their deaths, organisms constantly modify their environment. This niche construction process can produce evolutionary feedback loops in which environmental change alters selection, which, in turn, alters the distribution of types and their corresponding influence on the environment</w:t>
+        <w:t xml:space="preserve">However, organisms do more than simply experience changing environments passively. Through their activities, their interactions with others, and even their deaths, organisms constantly modify their environment. This niche construction process can produce evolutionary feedback loops in which environmental change alters selection, which, in turn, alters the distribution of types and their corresponding influence on the environment</w:t>
       </w:r>
       <w:r>
         <w:t xml:space="preserve"> </w:t>
@@ -402,7 +402,7 @@
         <w:t xml:space="preserve">, 2003)</w:t>
       </w:r>
       <w:r>
-        <w:t xml:space="preserve">. The nature of this feedback can have dramatic evolutionary consequences. One critical distinction is whether the contstucting type is favored in the resulting environment. Under positive niche construction, selection favors the constructor, and evolution stagnates as this type fixes. Under negative niche construction, selection favors a type other than the constructor. In this latter case, populations find themselves continually chasing beneficial mutations as their adaptive landscape perpetually shifts.</w:t>
+        <w:t xml:space="preserve">. The nature of this feedback can have dramatic evolutionary consequences. One critical distinction is whether the constructing type is favored in the resulting environment. Under positive niche construction, selection favors the constructor, and evolution stagnates as this type fixes. Under negative niche construction, selection favors a type other than the constructor, which creates an opportunity for adaptation. If an adapted type also engages in negative niche construction, cycles of construction and adaptation can ensue, such that populations find themselves continually chasing beneficial mutations as their adaptive landscape perpetually shifts.</w:t>
       </w:r>
     </w:p>
     <w:p>
@@ -436,7 +436,7 @@
     </w:p>
     <w:p>
       <w:r>
-        <w:t xml:space="preserve">In this expanded model, subpopulations additionally modify their local environment. As this process occurs, environmental changes feed back to affect selection. We explore how niche construction affects this process hitchhiking along with adaptations, and whether cooperation can be maintained by selective feedbacks.</w:t>
+        <w:t xml:space="preserve">In this expanded model, subpopulations additionally modify their local environment. As this process occurs, environmental changes feed back to affect selection. We explore how niche construction affects the evolution of cooperation; specifically, how cooperative behavior can hitchhike with adaptive mutations to modified environments.</w:t>
       </w:r>
     </w:p>
     <w:p>
@@ -543,7 +543,7 @@
         </m:r>
       </m:oMath>
       <w:r>
-        <w:t xml:space="preserve">). Cooperation is independent from adaptation to the environment. The remaining</w:t>
+        <w:t xml:space="preserve">). The remaining</w:t>
       </w:r>
       <w:r>
         <w:t xml:space="preserve"> </w:t>
@@ -668,7 +668,7 @@
         <w:t xml:space="preserve"> </w:t>
       </w:r>
       <w:r>
-        <w:t xml:space="preserve">represents a neutral allele, while a non-zero allele represents one of the</w:t>
+        <w:t xml:space="preserve">represents a lack of adaptation, while a non-zero allele represents one of the</w:t>
       </w:r>
       <w:r>
         <w:t xml:space="preserve"> </w:t>
@@ -704,7 +704,7 @@
         </m:r>
       </m:oMath>
       <w:r>
-        <w:t xml:space="preserve">. This selective value is the same regardless of which non-zero allele is present and is not affected by other individuals or the local niche. We assume</w:t>
+        <w:t xml:space="preserve">. This selective value is the same regardless of which non-zero allele is present and is not affected by other individuals. We assume</w:t>
       </w:r>
       <w:r>
         <w:t xml:space="preserve"> </w:t>
@@ -763,26 +763,12 @@
         <w:t xml:space="preserve"> </w:t>
       </w:r>
       <w:r>
-        <w:t xml:space="preserve">implicitly based on the specific allelic states present in the subpopulation. As allelic states change, subpopulations alter their environment, creating a unique niche. As described below, the specific alleles that are present at each locus matter.</w:t>
-      </w:r>
-    </w:p>
-    <w:p>
-      <w:r>
-        <w:t xml:space="preserve">In our model, niche construction takes the form of density dependent selection, and individuals evolve to better match their niche by an additional form of adaptation. Non-zero alleles that are more common will improve fitness by a larger selective value (beyond</w:t>
-      </w:r>
-      <w:r>
-        <w:t xml:space="preserve"> </w:t>
-      </w:r>
-      <m:oMath>
-        <m:r>
-          <m:rPr>
-            <m:sty m:val="p"/>
-          </m:rPr>
-          <m:t>δ</m:t>
-        </m:r>
-      </m:oMath>
-      <w:r>
-        <w:t xml:space="preserve">). Specifically, the selective value of non-zero allele</w:t>
+        <w:t xml:space="preserve">implicitly based on the specific allelic states present in the subpopulation. As allelic states change, the subpopulation alters its environment, creating a unique niche. As described below, the specific alleles that are present at each locus matter.</w:t>
+      </w:r>
+    </w:p>
+    <w:p>
+      <w:r>
+        <w:t xml:space="preserve">In our model, the feedback from niche construction takes the form of density dependent selection, and individuals evolve to better match their niche. Specifically, the selective value of non-zero allele</w:t>
       </w:r>
       <w:r>
         <w:t xml:space="preserve"> </w:t>
@@ -813,7 +799,7 @@
         </m:r>
       </m:oMath>
       <w:r>
-        <w:t xml:space="preserve">, and consequently the fitness of an individual carrying that allele, increases with the number of individuals in the subpopulation that have allele</w:t>
+        <w:t xml:space="preserve">—and consequently the fitness of an individual carrying that allele—increases with the number of individuals in the subpopulation that have allele</w:t>
       </w:r>
       <w:r>
         <w:t xml:space="preserve"> </w:t>
@@ -988,7 +974,7 @@
         <w:t xml:space="preserve"> </w:t>
       </w:r>
       <w:r>
-        <w:t xml:space="preserve">will be favored. And once allele</w:t>
+        <w:t xml:space="preserve">is favored. And once allele</w:t>
       </w:r>
       <w:r>
         <w:t xml:space="preserve"> </w:t>
@@ -1019,7 +1005,7 @@
         </m:r>
       </m:oMath>
       <w:r>
-        <w:t xml:space="preserve">, the niche that this population creates will favor allele</w:t>
+        <w:t xml:space="preserve">, the niche that this population constructs will favor allele</w:t>
       </w:r>
       <w:r>
         <w:t xml:space="preserve"> </w:t>
@@ -1036,7 +1022,7 @@
         <w:t xml:space="preserve"> </w:t>
       </w:r>
       <w:r>
-        <w:t xml:space="preserve">ant locus</w:t>
+        <w:t xml:space="preserve">at locus</w:t>
       </w:r>
       <w:r>
         <w:t xml:space="preserve"> </w:t>
@@ -1050,7 +1036,7 @@
         </m:r>
       </m:oMath>
       <w:r>
-        <w:t xml:space="preserve">. As a consequence, genotypes with sequentially increasing allelic states will tend to evolve. We treat both adaptive loci and allelic states as</w:t>
+        <w:t xml:space="preserve">. As a consequence, genotypes with sequentially increasing allelic states will tend to evolve. We treat both adaptive loci and their non-zero allelic states as</w:t>
       </w:r>
       <w:r>
         <w:t xml:space="preserve"> </w:t>
@@ -2381,29 +2367,7 @@
     </w:p>
     <w:p>
       <w:r>
-        <w:t xml:space="preserve">Thus, an individual’s fitness is determined both by adaptations to the external environment (</w:t>
-      </w:r>
-      <m:oMath>
-        <m:r>
-          <m:rPr>
-            <m:sty m:val="p"/>
-          </m:rPr>
-          <m:t>δ</m:t>
-        </m:r>
-      </m:oMath>
-      <w:r>
-        <w:t xml:space="preserve">) and by adaptations to its constructed environment (</w:t>
-      </w:r>
-      <m:oMath>
-        <m:r>
-          <m:rPr>
-            <m:sty m:val="p"/>
-          </m:rPr>
-          <m:t>ϵ</m:t>
-        </m:r>
-      </m:oMath>
-      <w:r>
-        <w:t xml:space="preserve">).</w:t>
+        <w:t xml:space="preserve">Thus, an individual’s fitness is determined both by adaptations to the external environment and by adaptations to its constructed environment.</w:t>
       </w:r>
       <w:r>
         <w:t xml:space="preserve"> </w:t>
@@ -2420,7 +2384,7 @@
         <w:t xml:space="preserve"> </w:t>
       </w:r>
       <w:r>
-        <w:t xml:space="preserve">illustrates the effects of these two components.</w:t>
+        <w:t xml:space="preserve">illustrates the effects of these two components. While cooperation is costly, we assume its effects are independent of the external and constructed components of the environment.</w:t>
       </w:r>
     </w:p>
     <w:p>
@@ -2640,7 +2604,7 @@
     </w:p>
     <w:p>
       <w:r>
-        <w:t xml:space="preserve">During growth, individuals compete through differential reproduction. Each individual’s probability of success is determined by its fitness. The composition of a subpopulation with size</w:t>
+        <w:t xml:space="preserve">During subpopulation growth, individuals compete through differential reproduction. Each individual’s probability of success is determined by its fitness. The composition of a subpopulation with size</w:t>
       </w:r>
       <w:r>
         <w:t xml:space="preserve"> </w:t>
@@ -2850,7 +2814,7 @@
         </m:r>
       </m:oMath>
       <w:r>
-        <w:t xml:space="preserve">’s reproductive fitness relative to others in the subpopulation.</w:t>
+        <w:t xml:space="preserve">’s reproductive fitness relative to others in the subpopulation (using Equation 2).</w:t>
       </w:r>
     </w:p>
     <w:p>
@@ -2865,7 +2829,7 @@
     </w:p>
     <w:p>
       <w:r>
-        <w:t xml:space="preserve">For simplicity, we apply mutations after growth. Mutations occur independently at each locus and cause an allelic state change. At the binary cooperation locus, mutations occur at rate</w:t>
+        <w:t xml:space="preserve">For simplicity, we apply mutations after subpopulation growth. Mutations occur independently at each locus and cause an allelic state change. At the binary cooperation locus, mutations occur at rate</w:t>
       </w:r>
       <w:r>
         <w:t xml:space="preserve"> </w:t>
@@ -3190,7 +3154,7 @@
         </m:sSub>
       </m:oMath>
       <w:r>
-        <w:t xml:space="preserve">. The population is then thinned to create empty patches. Each individual survives this bottleneck with probability</w:t>
+        <w:t xml:space="preserve">. The population is then thinned. Each individual survives this bottleneck with probability</w:t>
       </w:r>
       <w:r>
         <w:t xml:space="preserve"> </w:t>
@@ -3221,7 +3185,7 @@
         <w:t xml:space="preserve"> </w:t>
       </w:r>
       <w:r>
-        <w:t xml:space="preserve">cycles, where each discrete cycle consists of subpopulation growth, mutation, migration, and dilution. Dilution thins the population to support growth in the next cycle. Each individual remains with probability</w:t>
+        <w:t xml:space="preserve">cycles, where each discrete cycle consists of subpopulation growth, mutation, migration, and dilution. Dilution reduces the population to support growth in the next cycle. Each individual remains with probability</w:t>
       </w:r>
       <w:r>
         <w:t xml:space="preserve"> </w:t>
@@ -3235,7 +3199,7 @@
         </m:r>
       </m:oMath>
       <w:r>
-        <w:t xml:space="preserve">, regardless of allelic state.</w:t>
+        <w:t xml:space="preserve">, regardless of its genotype.</w:t>
       </w:r>
     </w:p>
     <w:p>
@@ -3313,7 +3277,7 @@
     </w:p>
     <w:p>
       <w:r>
-        <w:t xml:space="preserve">Using the model described in the previous section, we perform simulations that follow the evolution of cooperation in a population consisting of subpopulations that are connected by spatially-limited migration. Individuals increase their competitiveness by gaining adaptations. While cooperation does not directly affect the fitness benefits that these adaptations confer, cooperation has indirect effects on the adaptive process. Specifically, cooperation increases subpopulation density. As a result, larger subpopulations of cooperators experience more mutational opportunities. Cooperation can rise in abundance by hitchhiking along with beneficial mutations, which compensate for the cost of cooperation. Importantly, subpopulations alter their local environments, which feeds back to influence selection. Here, we explore how niche construction affects the evolution of cooperation.</w:t>
+        <w:t xml:space="preserve">Using the model described in the previous section, we perform simulations that follow the evolution of cooperation in a population consisting of subpopulations that are connected by spatially-limited migration. Individuals increase their competitiveness by gaining adaptations. While cooperation does not directly affect the fitness benefits that these adaptations confer, cooperation has indirect effects on the adaptive process. Specifically, cooperation increases subpopulation density. As a result, larger subpopulations of cooperators experience more mutational opportunities. Cooperation can rise in abundance by hitchhiking along with beneficial mutations, which compensate for the cost of cooperation. Importantly, subpopulations alter their local environments, which feeds back to influence selection. Here, we explore how such niche construction affects the evolution of cooperation.</w:t>
       </w:r>
     </w:p>
     <w:p>
@@ -3385,6 +3349,35 @@
         </m:r>
       </m:oMath>
       <w:r>
+        <w:t xml:space="preserve"> </w:t>
+      </w:r>
+      <w:r>
+        <w:t xml:space="preserve">and</w:t>
+      </w:r>
+      <w:r>
+        <w:t xml:space="preserve"> </w:t>
+      </w:r>
+      <m:oMath>
+        <m:r>
+          <m:rPr>
+            <m:sty m:val="p"/>
+          </m:rPr>
+          <m:t>δ</m:t>
+        </m:r>
+        <m:r>
+          <m:rPr>
+            <m:sty m:val="p"/>
+          </m:rPr>
+          <m:t>&gt;</m:t>
+        </m:r>
+        <m:r>
+          <m:rPr>
+            <m:sty m:val="p"/>
+          </m:rPr>
+          <m:t>0</m:t>
+        </m:r>
+      </m:oMath>
+      <w:r>
         <w:t xml:space="preserve">), but niche construction is absent (</w:t>
       </w:r>
       <m:oMath>
@@ -3595,21 +3588,7 @@
     </w:p>
     <w:p>
       <w:r>
-        <w:t xml:space="preserve">Adaptations can negatively effect fitness in our model due to selection for sequentially-increasing allelic states and the circular arrangement of these alleles (see</w:t>
-      </w:r>
-      <w:r>
-        <w:t xml:space="preserve"> </w:t>
-      </w:r>
-      <w:hyperlink w:anchor="fig1">
-        <w:r>
-          <w:rPr>
-            <w:rStyle w:val="Link"/>
-          </w:rPr>
-          <w:t xml:space="preserve">Figure 1</w:t>
-        </w:r>
-      </w:hyperlink>
-      <w:r>
-        <w:t xml:space="preserve">). This negative niche construction occurs when the number of adaptive alleles (</w:t>
+        <w:t xml:space="preserve">In our model, an adaptation to a constructed aspect of the environment initiates a new instance of niche construction, leading to sequentially increasing allelic states across the adaptive loci. Under certain conditions, this construction always makes the constructor suboptimal for the niche it creates (see Box 1). This negative niche construction occurs when the number of adaptive alleles (</w:t>
       </w:r>
       <m:oMath>
         <m:r>
@@ -3751,7 +3730,7 @@
         <w:t xml:space="preserve"> </w:t>
       </w:r>
       <w:r>
-        <w:t xml:space="preserve">depicts one such instance. In that population, defectors quickly began to spread. However, an adaptation arose in a neighboring cooperator population. This type spreads more quickly, stopping the spread of defectors and eventually driving them to extinction. Because this adaption occurred in a cooperator population, cooperation was able to hitchhike to safety. Importantly, this adaptation was favored because of the niche that its ancestor created. Here, cooperators can find safety in numbers—because the effective mutation rate is increased in their larger populations, they are more likely to gain adaptations that rescue them from invasion. Further, the larger number of cooperators more strongly construct their niche, and thus more strongly favoring an adapted type. This allows that type to spread more quickly in the population.</w:t>
+        <w:t xml:space="preserve">depicts one such instance. In that population, defectors quickly began to spread. However, an adaptation arose in a neighboring cooperator population. This type spreads more quickly, stopping the spread of defectors and eventually driving them to extinction. Because this adaption occurred in a cooperator population, cooperation was able to hitchhike to safety. Importantly, this new cooperator was favored because of the niche that its ancestor created. Here, cooperators can find safety in numbers—because their larger populations have more mutational opportunities, they are more likely to gain adaptations that rescue them from invasion. Further, the larger number of cooperators more strongly construct their niche, and thus more strongly favors an adapted type. This allows that type to appear and to spread more quickly in the population.</w:t>
       </w:r>
       <w:r>
         <w:t xml:space="preserve"> </w:t>
@@ -3819,7 +3798,7 @@
         <w:t xml:space="preserve"> </w:t>
       </w:r>
       <w:r>
-        <w:t xml:space="preserve">recently demonstrated that cooperation can actively prolong its existence by increasing its likelihood of hitchhiking with a beneficial trait. In that work and in ours, cooperation enables populations to grow to a higher density. Because of this, these cooperator populations experienced more mutations and were therefore more likely to gain adaptations. While this process does favor cooperation in the short term, it eventually reaches a dead end; when the opportunities for adaptation are exhausted and cooperators can no longer hitchhike, they face extinction. In our current model, we have considered whether niche construction might serve to perpetually generate new adaptive opportunities and thus favor cooperation indefinitely.</w:t>
+        <w:t xml:space="preserve">recently demonstrated that cooperation can actively prolong its existence by increasing its likelihood of hitchhiking with a beneficial trait. In that work and in ours, populations of cooperators grow to a higher density than those of defectors. Because of this, these cooperator populations experience more mutations and are therefore more likely to gain adaptations. While this process does favor cooperation in the short term, it eventually reaches a dead end; when the opportunities for adaptation are exhausted and cooperators can no longer hitchhike, they face extinction. In our current model, we have considered whether niche construction might serve to perpetually generate new adaptive opportunities and thus favor cooperation indefinitely.</w:t>
       </w:r>
     </w:p>
     <w:p>
@@ -3855,7 +3834,7 @@
         </w:r>
       </w:hyperlink>
       <w:r>
-        <w:t xml:space="preserve">). In our model, niche construction introduces additional selective effects that influence the evolutionary process, leading to a more pronounced Hankshaw effect. However, simply raising the fitness benefits conferred by adaptations does not prolong cooperation (</w:t>
+        <w:t xml:space="preserve">). In our model, niche construction introduces additional selective effects that influence the evolutionary process, leading to a more pronounced Hankshaw effect. However, simply raising the fitness benefits conferred by adaptations does not maintain cooperators at high proportion (</w:t>
       </w:r>
       <w:hyperlink w:anchor="fig3">
         <w:r>
@@ -3897,7 +3876,7 @@
         </w:r>
       </w:hyperlink>
       <w:r>
-        <w:t xml:space="preserve">). As cooperator and defector types gain adaptations in our model, they change the environment in a way that favors other types. In this way, negative niche construction serves as a perpetual source of adaptation. Here we observe another facet of the Hankshaw effect: because populations of cooperators are larger, they are better able to respond to the adaptive opportunities that result from negative niche construction. These opportunities can allow cooperators to resist invasion by defectors (</w:t>
+        <w:t xml:space="preserve">). As cooperator and defector types gain adaptations, they change the environment in a way that favors other types. In this way, negative niche construction serves as a perpetual source of adaptation. Here we observe another facet of the Hankshaw effect: because populations of cooperators are larger, they are better able to respond to the adaptive opportunities that result from negative niche construction. These opportunities can allow cooperators to resist invasion by defectors (</w:t>
       </w:r>
       <w:hyperlink w:anchor="fig4">
         <w:r>
@@ -3908,7 +3887,7 @@
         </w:r>
       </w:hyperlink>
       <w:r>
-        <w:t xml:space="preserve">). Although defectors initially have an advantage by saving on the cost of cooperation, populations of cooperators can quickly gain an advantage because they are bigger. It is these recurring cycles of invasion and adaptation that underlie the oscillations in cooperator populations that we see in</w:t>
+        <w:t xml:space="preserve">). Although defectors initially have an advantage by saving on the cost of cooperation, subpopulations of cooperators can quickly gain an advantage because they are larger. Even after defector invasion, subpopulations of cooperators are more likely to produce the next adapted mutant, which can then displace the slower evolving defectors. It is these recurring cycles of defector invasion and cooperator adaptation that underlie the oscillations in cooperator proportion that we see in</w:t>
       </w:r>
       <w:r>
         <w:t xml:space="preserve"> </w:t>
@@ -3968,7 +3947,7 @@
     </w:p>
     <w:p>
       <w:r>
-        <w:t xml:space="preserve">In our model, cooperation is orthogonal to niche construction, which allows us to focus on hitchhiking. However, by increasing the size of the local patch, this form of cooperation can itself be seen as form of niche construction. Cooperative benefits often take similar forms in natural systems. For example, bacteria produce a host of extracellular products that scavenge soluble iron</w:t>
+        <w:t xml:space="preserve">In our model, cooperation is orthogonal to niche construction, which allows us to focus on hitchhiking. However, by increasing the size of the subpopulation, this form of cooperation can itself be seen as form of niche construction. Cooperative benefits often take similar forms in natural systems. For example, bacteria produce a host of extracellular products that scavenge soluble iron</w:t>
       </w:r>
       <w:r>
         <w:t xml:space="preserve"> </w:t>
@@ -4043,7 +4022,7 @@
         <w:t xml:space="preserve">, 2002)</w:t>
       </w:r>
       <w:r>
-        <w:t xml:space="preserve">. While many studies have focused on how the environment affects the evolution of these cooperative traits, relatively few have addressed how the environmental changes created by public goods feed back to influence evolution.</w:t>
+        <w:t xml:space="preserve">. As in our model, such cooperative acts are likely to increase local population density. While many studies have focused on how the environment affects the evolution of these cooperative traits, relatively few have addressed how the environmental changes created by public goods feed back to influence evolution.</w:t>
       </w:r>
     </w:p>
     <w:p>
@@ -4095,7 +4074,7 @@
         <w:t xml:space="preserve"> </w:t>
       </w:r>
       <w:r>
-        <w:t xml:space="preserve">developed a model in which the selective feedbacks produced by a cooperative, niche-constructing behavior only benefitted future generations. Kin competition thereby was reduced, and cooperation instead benefitted descendants. This work highlights an important aspect of niche construction—often, the rates at which niche construction affects selection are different from the rates at which populations grow.</w:t>
+        <w:t xml:space="preserve">developed a model in which the selective feedbacks produced by a cooperative, niche-constructing behavior only benefitted future generations. Kin competition thereby was reduced, and cooperation instead benefitted descendants. This work highlights an important aspect of niche construction—often, the rate of selective feedback from niche construction is different from the rate at which populations grow.</w:t>
       </w:r>
     </w:p>
     <w:p>
@@ -4110,7 +4089,7 @@
     </w:p>
     <w:p>
       <w:r>
-        <w:t xml:space="preserve">In our work, the niche is modeled implicitly by the composition of the population. Any changes, therefore, in the population produce immediate effects on the constructed environment and the resulting feedbacks. However, timescales in our model could be de-coupled in two ways. First, cooperators modify their niche by enabling their population to reach larger density (Equation 4). These increased population sizes play a critical role in this work by effectively increasing the rate of evolution in these populations. Because of the importance of this process, it would be very informative to explore how sensitive our results are to changes in how long the increases in population size are upheld. Similarly, changes in the timescale at which the niche at a patch change also have potential to dramatically change our results. Not only would it affect the selective values of alleles as the population changed, but it could also influence whether or not populations were able to evolve adapted types and if, so, how well those adapted types can propagate through the population to address the threat of a defector.</w:t>
+        <w:t xml:space="preserve">In our work, the niche is modeled implicitly by the composition of the population. Any changes, therefore, in the population produce immediate effects on the constructed environment and the resulting feedbacks. However, timescales in our model could be de-coupled in two ways. First, cooperators modify their niche by enabling their population to reach larger density (Equation 4). These increased population sizes play a critical role by effectively increasing the rate of evolution in these populations. Because of the importance of this process, it would be very informative to explore how sensitive our results are to changes in how long the increases in population size are upheld. Similarly, changes in the timescale at which the niche at a patch change also have potential to dramatically alter our results. Not only would changes in timescale affect the selective values of alleles as the population changed, but they could also influence whether or not populations were able to evolve adapted types and if so, how well those adapted types can propagate through the population to address the threat of a defector.</w:t>
       </w:r>
     </w:p>
     <w:p>
@@ -4259,7 +4238,7 @@
     </w:p>
     <w:p>
       <w:r>
-        <w:t xml:space="preserve">As niche construction becomes more independent, it develops its own state and dynamics. A logical next step, then, could be to treat the environment as a biological entity itself, which could introduce additional evolutionary feedbacks. As the host population changes, so too does selection on their symbiont populations. Here, evolutionary outcomes depend greatly on the degree of shared interest between the host and symbiont. Future models should explicitly capture the environment as a biological entity to explore the rich possibilities that these systems might offer.</w:t>
+        <w:t xml:space="preserve">As niche construction becomes more independent, it develops its own state and dynamics. A logical next step, then, could be to treat the environment as a biological entity itself, which could introduce additional evolutionary feedbacks. As the host population changes, so too does selection on their symbiont populations. Here, evolutionary outcomes depend greatly on the degree of shared interest between the host and symbiont. Future models could explicitly capture the environment as a biological entity to explore the rich coevolutionary dynamics that these systems might offer.</w:t>
       </w:r>
     </w:p>
     <w:p>
@@ -4338,7 +4317,7 @@
         <w:t xml:space="preserve"> </w:t>
       </w:r>
       <w:r>
-        <w:t xml:space="preserve">have showed that negative niche construction can play a decisive role in the evolution of cooperation, this instance of positive niche construction is a textbook example of cooperation and mutualism. Therefore, a greater understanding of the additional feedbacks created in symbioses such as these could be gained from modeling. Similar to our model, these host-symbiont systems likely have a many other traits that are orthogonal to cooperation. Perhaps combinations of certain types of behaviors are important for maintaining cooperation, similar to what was shown by</w:t>
+        <w:t xml:space="preserve">have showed that negative niche construction can play a decisive role in the evolution of cooperation, this instance of positive niche construction is a textbook example of cooperation and mutualism. Therefore, a greater understanding of the additional feedbacks created in symbioses such as these could be gained from modeling. Similar to our model, these host-symbiont systems likely have many other traits that are orthogonal to cooperation. Perhaps combinations of certain types of behaviors are important for maintaining cooperation, similar to what was shown by</w:t>
       </w:r>
       <w:r>
         <w:t xml:space="preserve"> </w:t>
@@ -8204,7 +8183,7 @@
     </w:lvl>
   </w:abstractNum>
   <w:abstractNum w:abstractNumId="990">
-    <w:nsid w:val="1939a9a5"/>
+    <w:nsid w:val="8ccb412c"/>
     <w:multiLevelType w:val="multilevel"/>
     <w:lvl w:ilvl="0">
       <w:numFmt w:val="bullet"/>

</xml_diff>

<commit_message>
Added Box 1 contents
</commit_message>
<xml_diff>
--- a/paper/ncnh-latest.docx
+++ b/paper/ncnh-latest.docx
@@ -61,401 +61,402 @@
       </w:r>
     </w:p>
     <w:p>
+      <w:r>
+        <w:t xml:space="preserve"># Abstract</w:t>
+      </w:r>
+    </w:p>
+    <w:p>
+      <w:r>
+        <w:t xml:space="preserve">TODO</w:t>
+      </w:r>
+    </w:p>
+    <w:p/>
+    <w:p>
       <w:pPr>
         <w:pStyle w:val="Heading1"/>
       </w:pPr>
-      <w:bookmarkStart w:id="21" w:name="abstract"/>
+      <w:bookmarkStart w:id="21" w:name="introduction"/>
       <w:bookmarkEnd w:id="21"/>
       <w:r>
-        <w:t xml:space="preserve">Abstract</w:t>
+        <w:t xml:space="preserve">Introduction</w:t>
+      </w:r>
+    </w:p>
+    <w:p>
+      <w:r>
+        <w:t xml:space="preserve">Cooperative behaviors are common across all branches of the tree of life. Insects divide labor within their colonies, plants and soil bacteria exchange essential nutrients, birds care for others’ young, and the trillions of cells in the human body coordinate to provide vital functions. Each instance of cooperation presents an evolutionary challenge: How can individuals that sacrifice their own well-being to help others avoid subversion by those that do not? Over time, we would expect these</w:t>
+      </w:r>
+      <w:r>
+        <w:t xml:space="preserve"> </w:t>
+      </w:r>
+      <w:r>
+        <w:rPr>
+          <w:i/>
+        </w:rPr>
+        <w:t xml:space="preserve">defectors</w:t>
+      </w:r>
+      <w:r>
+        <w:t xml:space="preserve"> </w:t>
+      </w:r>
+      <w:r>
+        <w:t xml:space="preserve">to rise in abundance at the expense of others, eventually driving cooperators—and perhaps the entire population—to extinction.</w:t>
+      </w:r>
+    </w:p>
+    <w:p>
+      <w:r>
+        <w:t xml:space="preserve">Several factors can prevent this</w:t>
+      </w:r>
+      <w:r>
+        <w:t xml:space="preserve"> </w:t>
+      </w:r>
+      <w:r>
+        <w:rPr>
+          <w:i/>
+        </w:rPr>
+        <w:t xml:space="preserve">tragedy of the commons</w:t>
+      </w:r>
+      <w:r>
+        <w:t xml:space="preserve"> </w:t>
+      </w:r>
+      <w:r>
+        <w:t xml:space="preserve">(Hamilton, 1964; Nowak, 2006; West</w:t>
+      </w:r>
+      <w:r>
+        <w:t xml:space="preserve"> </w:t>
+      </w:r>
+      <w:r>
+        <w:rPr>
+          <w:i/>
+        </w:rPr>
+        <w:t xml:space="preserve">et al.</w:t>
+      </w:r>
+      <w:r>
+        <w:t xml:space="preserve">, 2007)</w:t>
+      </w:r>
+      <w:r>
+        <w:t xml:space="preserve">. One such factor involves non-random social interaction, in which cooperators benefit more from the cooperative act than defectors. This can occur when cooperators are clustered together in spatially-structured populations</w:t>
+      </w:r>
+      <w:r>
+        <w:t xml:space="preserve"> </w:t>
+      </w:r>
+      <w:r>
+        <w:t xml:space="preserve">(Fletcher and Doebeli, 2009; Nadell</w:t>
+      </w:r>
+      <w:r>
+        <w:t xml:space="preserve"> </w:t>
+      </w:r>
+      <w:r>
+        <w:rPr>
+          <w:i/>
+        </w:rPr>
+        <w:t xml:space="preserve">et al.</w:t>
+      </w:r>
+      <w:r>
+        <w:t xml:space="preserve">, 2010; Kuzdzal-Fick</w:t>
+      </w:r>
+      <w:r>
+        <w:t xml:space="preserve"> </w:t>
+      </w:r>
+      <w:r>
+        <w:rPr>
+          <w:i/>
+        </w:rPr>
+        <w:t xml:space="preserve">et al.</w:t>
+      </w:r>
+      <w:r>
+        <w:t xml:space="preserve">, 2011)</w:t>
+      </w:r>
+      <w:r>
+        <w:t xml:space="preserve"> </w:t>
+      </w:r>
+      <w:r>
+        <w:t xml:space="preserve">or when cooperators use communication</w:t>
+      </w:r>
+      <w:r>
+        <w:t xml:space="preserve"> </w:t>
+      </w:r>
+      <w:r>
+        <w:t xml:space="preserve">(Brown and Johnstone, 2001; Darch</w:t>
+      </w:r>
+      <w:r>
+        <w:t xml:space="preserve"> </w:t>
+      </w:r>
+      <w:r>
+        <w:rPr>
+          <w:i/>
+        </w:rPr>
+        <w:t xml:space="preserve">et al.</w:t>
+      </w:r>
+      <w:r>
+        <w:t xml:space="preserve">, 2012)</w:t>
+      </w:r>
+      <w:r>
+        <w:t xml:space="preserve"> </w:t>
+      </w:r>
+      <w:r>
+        <w:t xml:space="preserve">or other cues</w:t>
+      </w:r>
+      <w:r>
+        <w:t xml:space="preserve"> </w:t>
+      </w:r>
+      <w:r>
+        <w:t xml:space="preserve">(Sinervo</w:t>
+      </w:r>
+      <w:r>
+        <w:t xml:space="preserve"> </w:t>
+      </w:r>
+      <w:r>
+        <w:rPr>
+          <w:i/>
+        </w:rPr>
+        <w:t xml:space="preserve">et al.</w:t>
+      </w:r>
+      <w:r>
+        <w:t xml:space="preserve">, 2006; Gardner and West, 2010; Veelders</w:t>
+      </w:r>
+      <w:r>
+        <w:t xml:space="preserve"> </w:t>
+      </w:r>
+      <w:r>
+        <w:rPr>
+          <w:i/>
+        </w:rPr>
+        <w:t xml:space="preserve">et al.</w:t>
+      </w:r>
+      <w:r>
+        <w:t xml:space="preserve">, 2010)</w:t>
+      </w:r>
+      <w:r>
+        <w:t xml:space="preserve"> </w:t>
+      </w:r>
+      <w:r>
+        <w:t xml:space="preserve">to cooperate conditionally with kin. Cooperation can also be bolstered by pleiotropic connections to personal benefits</w:t>
+      </w:r>
+      <w:r>
+        <w:t xml:space="preserve"> </w:t>
+      </w:r>
+      <w:r>
+        <w:t xml:space="preserve">(Foster</w:t>
+      </w:r>
+      <w:r>
+        <w:t xml:space="preserve"> </w:t>
+      </w:r>
+      <w:r>
+        <w:rPr>
+          <w:i/>
+        </w:rPr>
+        <w:t xml:space="preserve">et al.</w:t>
+      </w:r>
+      <w:r>
+        <w:t xml:space="preserve">, 2004; Dandekar</w:t>
+      </w:r>
+      <w:r>
+        <w:t xml:space="preserve"> </w:t>
+      </w:r>
+      <w:r>
+        <w:rPr>
+          <w:i/>
+        </w:rPr>
+        <w:t xml:space="preserve">et al.</w:t>
+      </w:r>
+      <w:r>
+        <w:t xml:space="preserve">, 2012)</w:t>
+      </w:r>
+      <w:r>
+        <w:t xml:space="preserve"> </w:t>
+      </w:r>
+      <w:r>
+        <w:t xml:space="preserve">or through association with alleles encoding self-benefitting traits</w:t>
+      </w:r>
+      <w:r>
+        <w:t xml:space="preserve"> </w:t>
+      </w:r>
+      <w:r>
+        <w:t xml:space="preserve">(Asfahl</w:t>
+      </w:r>
+      <w:r>
+        <w:t xml:space="preserve"> </w:t>
+      </w:r>
+      <w:r>
+        <w:rPr>
+          <w:i/>
+        </w:rPr>
+        <w:t xml:space="preserve">et al.</w:t>
+      </w:r>
+      <w:r>
+        <w:t xml:space="preserve">, 2015)</w:t>
+      </w:r>
+      <w:r>
+        <w:t xml:space="preserve">. In these cases, the alleles may provide private benefits that are completely independent from the public benefits of cooperation. In asexual populations of cooperators and defectors, this sets the stage for an</w:t>
+      </w:r>
+      <w:r>
+        <w:t xml:space="preserve"> </w:t>
+      </w:r>
+      <w:r>
+        <w:t xml:space="preserve">“</w:t>
+      </w:r>
+      <w:r>
+        <w:t xml:space="preserve">adaptive race</w:t>
+      </w:r>
+      <w:r>
+        <w:t xml:space="preserve">”</w:t>
+      </w:r>
+      <w:r>
+        <w:t xml:space="preserve"> </w:t>
+      </w:r>
+      <w:r>
+        <w:t xml:space="preserve">in which both types vie for the first highly beneficial adaptation</w:t>
+      </w:r>
+      <w:r>
+        <w:t xml:space="preserve"> </w:t>
+      </w:r>
+      <w:r>
+        <w:t xml:space="preserve">(Waite and Shou, 2012; Morgan</w:t>
+      </w:r>
+      <w:r>
+        <w:t xml:space="preserve"> </w:t>
+      </w:r>
+      <w:r>
+        <w:rPr>
+          <w:i/>
+        </w:rPr>
+        <w:t xml:space="preserve">et al.</w:t>
+      </w:r>
+      <w:r>
+        <w:t xml:space="preserve">, 2012)</w:t>
+      </w:r>
+      <w:r>
+        <w:t xml:space="preserve">. The tragedy of the commons can be deferred if a cooperator, by chance, wins the adaptive race.</w:t>
+      </w:r>
+    </w:p>
+    <w:p>
+      <w:r>
+        <w:t xml:space="preserve">Hammarlund et al. (2015)</w:t>
+      </w:r>
+      <w:r>
+        <w:t xml:space="preserve"> </w:t>
+      </w:r>
+      <w:r>
+        <w:t xml:space="preserve">recently showed that in spatially-structured populations, the</w:t>
+      </w:r>
+      <w:r>
+        <w:t xml:space="preserve"> </w:t>
+      </w:r>
+      <w:r>
+        <w:t xml:space="preserve">“</w:t>
+      </w:r>
+      <w:r>
+        <w:t xml:space="preserve">Hankshaw effect</w:t>
+      </w:r>
+      <w:r>
+        <w:t xml:space="preserve">”</w:t>
+      </w:r>
+      <w:r>
+        <w:t xml:space="preserve"> </w:t>
+      </w:r>
+      <w:r>
+        <w:t xml:space="preserve">can give cooperators a substantial leg up on defectors in an adaptive race. This advantage is reminiscent of Sissy Hankshaw, a fictional character in Tom Robbins’</w:t>
+      </w:r>
+      <w:r>
+        <w:t xml:space="preserve"> </w:t>
+      </w:r>
+      <w:r>
+        <w:rPr>
+          <w:i/>
+        </w:rPr>
+        <w:t xml:space="preserve">Even Cowgirls Get the Blues</w:t>
+      </w:r>
+      <w:r>
+        <w:t xml:space="preserve">, whose oversized thumbs—which were otherwise an impairment—made her a prolific hitchhiker. Similarly, cooperation is costly, but it increases local population density. As a result, cooperators are more likely to acquire beneficial mutations. By hitchhiking along with these adaptations, cooperation can rise in abundance. Nevertheless, this advantage is fleeting. As soon as the opportunities for adaptation are exhausted, cooperators are once again at a selective disadvantage against equally-adapted defectors that arise via mutation. However,</w:t>
+      </w:r>
+      <w:r>
+        <w:t xml:space="preserve"> </w:t>
+      </w:r>
+      <w:r>
+        <w:t xml:space="preserve">Hammarlund et al. (2015)</w:t>
+      </w:r>
+      <w:r>
+        <w:t xml:space="preserve"> </w:t>
+      </w:r>
+      <w:r>
+        <w:t xml:space="preserve">also demonstrated that cooperation can be maintained when frequent environmental changes produce a steady stream of new adaptive opportunities. Although organisms typically find themselves in dynamic environments, the nature and frequency of these changes might not ensure long-term cooperator survival.</w:t>
+      </w:r>
+    </w:p>
+    <w:p>
+      <w:r>
+        <w:t xml:space="preserve">However, organisms do more than simply experience changing environments passively. Through their activities, their interactions with others, and even their deaths, organisms constantly modify their environment. This niche construction process can produce evolutionary feedback loops in which environmental change alters selection, which, in turn, alters the distribution of types and their corresponding influence on the environment</w:t>
+      </w:r>
+      <w:r>
+        <w:t xml:space="preserve"> </w:t>
+      </w:r>
+      <w:r>
+        <w:t xml:space="preserve">(Odling-Smee</w:t>
+      </w:r>
+      <w:r>
+        <w:t xml:space="preserve"> </w:t>
+      </w:r>
+      <w:r>
+        <w:rPr>
+          <w:i/>
+        </w:rPr>
+        <w:t xml:space="preserve">et al.</w:t>
+      </w:r>
+      <w:r>
+        <w:t xml:space="preserve">, 2003)</w:t>
+      </w:r>
+      <w:r>
+        <w:t xml:space="preserve">. The nature of this feedback can have dramatic evolutionary consequences. One critical distinction is whether the constructing type is favored in the resulting environment. Under positive niche construction, selection favors the constructor, and evolution stagnates as this type fixes. Under negative niche construction, selection favors a type other than the constructor, which creates an opportunity for adaptation. If an adapted type also engages in negative niche construction, cycles of construction and adaptation can ensue, such that populations find themselves continually chasing beneficial mutations as their adaptive landscape perpetually shifts.</w:t>
+      </w:r>
+    </w:p>
+    <w:p>
+      <w:r>
+        <w:t xml:space="preserve">Here, we show that the selective feedbacks that result from niche construction can maintain cooperation indefinitely. We find that it is specifically negative niche construction that is responsible for this result because of the endless opportunities for adaptation that it produces. These results indicate that cooperators can ensure their survival when they play an active role in their own evolution.</w:t>
       </w:r>
     </w:p>
     <w:p>
       <w:pPr>
         <w:pStyle w:val="Heading1"/>
       </w:pPr>
-      <w:bookmarkStart w:id="22" w:name="introduction"/>
+      <w:bookmarkStart w:id="22" w:name="methods"/>
       <w:bookmarkEnd w:id="22"/>
       <w:r>
-        <w:t xml:space="preserve">Introduction</w:t>
-      </w:r>
-    </w:p>
-    <w:p>
-      <w:r>
-        <w:t xml:space="preserve">Cooperative behaviors are common across all branches of the tree of life. Insects divide labor within their colonies, plants and soil bacteria exchange essential nutrients, birds care for others’ young, and the trillions of cells in the human body coordinate to provide vital functions. Each instance of cooperation presents an evolutionary challenge: How can individuals that sacrifice their own well-being to help others avoid subversion by those that do not? Over time, we would expect these</w:t>
-      </w:r>
-      <w:r>
-        <w:t xml:space="preserve"> </w:t>
-      </w:r>
-      <w:r>
-        <w:rPr>
-          <w:i/>
-        </w:rPr>
-        <w:t xml:space="preserve">defectors</w:t>
-      </w:r>
-      <w:r>
-        <w:t xml:space="preserve"> </w:t>
-      </w:r>
-      <w:r>
-        <w:t xml:space="preserve">to rise in abundance at the expense of others, eventually driving cooperators—and perhaps the entire population—to extinction.</w:t>
-      </w:r>
-    </w:p>
-    <w:p>
-      <w:r>
-        <w:t xml:space="preserve">Several factors can prevent this</w:t>
-      </w:r>
-      <w:r>
-        <w:t xml:space="preserve"> </w:t>
-      </w:r>
-      <w:r>
-        <w:rPr>
-          <w:i/>
-        </w:rPr>
-        <w:t xml:space="preserve">tragedy of the commons</w:t>
-      </w:r>
-      <w:r>
-        <w:t xml:space="preserve"> </w:t>
-      </w:r>
-      <w:r>
-        <w:t xml:space="preserve">(Hamilton, 1964; Nowak, 2006; West</w:t>
-      </w:r>
-      <w:r>
-        <w:t xml:space="preserve"> </w:t>
-      </w:r>
-      <w:r>
-        <w:rPr>
-          <w:i/>
-        </w:rPr>
-        <w:t xml:space="preserve">et al.</w:t>
-      </w:r>
-      <w:r>
-        <w:t xml:space="preserve">, 2007)</w:t>
-      </w:r>
-      <w:r>
-        <w:t xml:space="preserve">. One such factor involves non-random social interaction, in which cooperators benefit more from the cooperative act than defectors. This can occur when cooperators are clustered together in spatially-structured populations</w:t>
-      </w:r>
-      <w:r>
-        <w:t xml:space="preserve"> </w:t>
-      </w:r>
-      <w:r>
-        <w:t xml:space="preserve">(Fletcher and Doebeli, 2009; Nadell</w:t>
-      </w:r>
-      <w:r>
-        <w:t xml:space="preserve"> </w:t>
-      </w:r>
-      <w:r>
-        <w:rPr>
-          <w:i/>
-        </w:rPr>
-        <w:t xml:space="preserve">et al.</w:t>
-      </w:r>
-      <w:r>
-        <w:t xml:space="preserve">, 2010; Kuzdzal-Fick</w:t>
-      </w:r>
-      <w:r>
-        <w:t xml:space="preserve"> </w:t>
-      </w:r>
-      <w:r>
-        <w:rPr>
-          <w:i/>
-        </w:rPr>
-        <w:t xml:space="preserve">et al.</w:t>
-      </w:r>
-      <w:r>
-        <w:t xml:space="preserve">, 2011)</w:t>
-      </w:r>
-      <w:r>
-        <w:t xml:space="preserve"> </w:t>
-      </w:r>
-      <w:r>
-        <w:t xml:space="preserve">or when cooperators use communication</w:t>
-      </w:r>
-      <w:r>
-        <w:t xml:space="preserve"> </w:t>
-      </w:r>
-      <w:r>
-        <w:t xml:space="preserve">(Brown and Johnstone, 2001; Darch</w:t>
-      </w:r>
-      <w:r>
-        <w:t xml:space="preserve"> </w:t>
-      </w:r>
-      <w:r>
-        <w:rPr>
-          <w:i/>
-        </w:rPr>
-        <w:t xml:space="preserve">et al.</w:t>
-      </w:r>
-      <w:r>
-        <w:t xml:space="preserve">, 2012)</w:t>
-      </w:r>
-      <w:r>
-        <w:t xml:space="preserve"> </w:t>
-      </w:r>
-      <w:r>
-        <w:t xml:space="preserve">or other cues</w:t>
-      </w:r>
-      <w:r>
-        <w:t xml:space="preserve"> </w:t>
-      </w:r>
-      <w:r>
-        <w:t xml:space="preserve">(Sinervo</w:t>
-      </w:r>
-      <w:r>
-        <w:t xml:space="preserve"> </w:t>
-      </w:r>
-      <w:r>
-        <w:rPr>
-          <w:i/>
-        </w:rPr>
-        <w:t xml:space="preserve">et al.</w:t>
-      </w:r>
-      <w:r>
-        <w:t xml:space="preserve">, 2006; Gardner and West, 2010; Veelders</w:t>
-      </w:r>
-      <w:r>
-        <w:t xml:space="preserve"> </w:t>
-      </w:r>
-      <w:r>
-        <w:rPr>
-          <w:i/>
-        </w:rPr>
-        <w:t xml:space="preserve">et al.</w:t>
-      </w:r>
-      <w:r>
-        <w:t xml:space="preserve">, 2010)</w:t>
-      </w:r>
-      <w:r>
-        <w:t xml:space="preserve"> </w:t>
-      </w:r>
-      <w:r>
-        <w:t xml:space="preserve">to cooperate conditionally with kin. Cooperation can also be bolstered by pleiotropic connections to personal benefits</w:t>
-      </w:r>
-      <w:r>
-        <w:t xml:space="preserve"> </w:t>
-      </w:r>
-      <w:r>
-        <w:t xml:space="preserve">(Foster</w:t>
-      </w:r>
-      <w:r>
-        <w:t xml:space="preserve"> </w:t>
-      </w:r>
-      <w:r>
-        <w:rPr>
-          <w:i/>
-        </w:rPr>
-        <w:t xml:space="preserve">et al.</w:t>
-      </w:r>
-      <w:r>
-        <w:t xml:space="preserve">, 2004; Dandekar</w:t>
-      </w:r>
-      <w:r>
-        <w:t xml:space="preserve"> </w:t>
-      </w:r>
-      <w:r>
-        <w:rPr>
-          <w:i/>
-        </w:rPr>
-        <w:t xml:space="preserve">et al.</w:t>
-      </w:r>
-      <w:r>
-        <w:t xml:space="preserve">, 2012)</w:t>
-      </w:r>
-      <w:r>
-        <w:t xml:space="preserve"> </w:t>
-      </w:r>
-      <w:r>
-        <w:t xml:space="preserve">or through association with alleles encoding self-benefitting traits</w:t>
-      </w:r>
-      <w:r>
-        <w:t xml:space="preserve"> </w:t>
-      </w:r>
-      <w:r>
-        <w:t xml:space="preserve">(Asfahl</w:t>
-      </w:r>
-      <w:r>
-        <w:t xml:space="preserve"> </w:t>
-      </w:r>
-      <w:r>
-        <w:rPr>
-          <w:i/>
-        </w:rPr>
-        <w:t xml:space="preserve">et al.</w:t>
-      </w:r>
-      <w:r>
-        <w:t xml:space="preserve">, 2015)</w:t>
-      </w:r>
-      <w:r>
-        <w:t xml:space="preserve">. In these cases, the alleles may provide private benefits that are completely independent from the public benefits of cooperation. In asexual populations of cooperators and defectors, this sets the stage for an</w:t>
-      </w:r>
-      <w:r>
-        <w:t xml:space="preserve"> </w:t>
-      </w:r>
-      <w:r>
-        <w:t xml:space="preserve">“</w:t>
-      </w:r>
-      <w:r>
-        <w:t xml:space="preserve">adaptive race</w:t>
-      </w:r>
-      <w:r>
-        <w:t xml:space="preserve">”</w:t>
-      </w:r>
-      <w:r>
-        <w:t xml:space="preserve"> </w:t>
-      </w:r>
-      <w:r>
-        <w:t xml:space="preserve">in which both types vie for the first highly beneficial adaptation</w:t>
-      </w:r>
-      <w:r>
-        <w:t xml:space="preserve"> </w:t>
-      </w:r>
-      <w:r>
-        <w:t xml:space="preserve">(Waite and Shou, 2012; Morgan</w:t>
-      </w:r>
-      <w:r>
-        <w:t xml:space="preserve"> </w:t>
-      </w:r>
-      <w:r>
-        <w:rPr>
-          <w:i/>
-        </w:rPr>
-        <w:t xml:space="preserve">et al.</w:t>
-      </w:r>
-      <w:r>
-        <w:t xml:space="preserve">, 2012)</w:t>
-      </w:r>
-      <w:r>
-        <w:t xml:space="preserve">. The tragedy of the commons can be deferred if a cooperator, by chance, wins the adaptive race.</w:t>
-      </w:r>
-    </w:p>
-    <w:p>
+        <w:t xml:space="preserve">Methods</w:t>
+      </w:r>
+    </w:p>
+    <w:p>
+      <w:r>
+        <w:t xml:space="preserve">Building upon</w:t>
+      </w:r>
+      <w:r>
+        <w:t xml:space="preserve"> </w:t>
+      </w:r>
       <w:r>
         <w:t xml:space="preserve">Hammarlund et al. (2015)</w:t>
       </w:r>
       <w:r>
-        <w:t xml:space="preserve"> </w:t>
-      </w:r>
-      <w:r>
-        <w:t xml:space="preserve">recently showed that in spatially-structured populations, the</w:t>
-      </w:r>
-      <w:r>
-        <w:t xml:space="preserve"> </w:t>
-      </w:r>
-      <w:r>
-        <w:t xml:space="preserve">“</w:t>
-      </w:r>
-      <w:r>
-        <w:t xml:space="preserve">Hankshaw effect</w:t>
-      </w:r>
-      <w:r>
-        <w:t xml:space="preserve">”</w:t>
-      </w:r>
-      <w:r>
-        <w:t xml:space="preserve"> </w:t>
-      </w:r>
-      <w:r>
-        <w:t xml:space="preserve">can give cooperators a substantial leg up on defectors in an adaptive race. This advantage is reminiscent of Sissy Hankshaw, a fictional character in Tom Robbins’</w:t>
-      </w:r>
-      <w:r>
-        <w:t xml:space="preserve"> </w:t>
-      </w:r>
-      <w:r>
-        <w:rPr>
-          <w:i/>
-        </w:rPr>
-        <w:t xml:space="preserve">Even Cowgirls Get the Blues</w:t>
-      </w:r>
-      <w:r>
-        <w:t xml:space="preserve">, whose oversized thumbs—which were otherwise an impairment—made her a prolific hitchhiker. Similarly, cooperation is costly, but it increases local population density. As a result, cooperators are more likely to acquire beneficial mutations. By hitchhiking along with these adaptations, cooperation can rise in abundance. Nevertheless, this advantage is fleeting. As soon as the opportunities for adaptation are exhausted, cooperators are once again at a selective disadvantage against equally-adapted defectors that arise via mutation. However,</w:t>
-      </w:r>
-      <w:r>
-        <w:t xml:space="preserve"> </w:t>
-      </w:r>
-      <w:r>
-        <w:t xml:space="preserve">Hammarlund et al. (2015)</w:t>
-      </w:r>
-      <w:r>
-        <w:t xml:space="preserve"> </w:t>
-      </w:r>
-      <w:r>
-        <w:t xml:space="preserve">also demonstrated that cooperation can be maintained when frequent environmental changes produce a steady stream of new adaptive opportunities. Although organisms typically find themselves in dynamic environments, the nature and frequency of these changes might not ensure long-term cooperator survival.</w:t>
-      </w:r>
-    </w:p>
-    <w:p>
-      <w:r>
-        <w:t xml:space="preserve">However, organisms do more than simply experience changing environments passively. Through their activities, their interactions with others, and even their deaths, organisms constantly modify their environment. This niche construction process can produce evolutionary feedback loops in which environmental change alters selection, which, in turn, alters the distribution of types and their corresponding influence on the environment</w:t>
-      </w:r>
-      <w:r>
-        <w:t xml:space="preserve"> </w:t>
-      </w:r>
-      <w:r>
-        <w:t xml:space="preserve">(Odling-Smee</w:t>
-      </w:r>
-      <w:r>
-        <w:t xml:space="preserve"> </w:t>
-      </w:r>
-      <w:r>
-        <w:rPr>
-          <w:i/>
-        </w:rPr>
-        <w:t xml:space="preserve">et al.</w:t>
-      </w:r>
-      <w:r>
-        <w:t xml:space="preserve">, 2003)</w:t>
-      </w:r>
-      <w:r>
-        <w:t xml:space="preserve">. The nature of this feedback can have dramatic evolutionary consequences. One critical distinction is whether the constructing type is favored in the resulting environment. Under positive niche construction, selection favors the constructor, and evolution stagnates as this type fixes. Under negative niche construction, selection favors a type other than the constructor, which creates an opportunity for adaptation. If an adapted type also engages in negative niche construction, cycles of construction and adaptation can ensue, such that populations find themselves continually chasing beneficial mutations as their adaptive landscape perpetually shifts.</w:t>
-      </w:r>
-    </w:p>
-    <w:p>
-      <w:r>
-        <w:t xml:space="preserve">Here, we show that the selective feedbacks that result from niche construction can maintain cooperation indefinitely. We find that it is specifically negative niche construction that is responsible for this result because of the endless opportunities for adaptation that it produces. These results indicate that cooperators can ensure their survival when they play an active role in their own evolution.</w:t>
-      </w:r>
-    </w:p>
-    <w:p>
-      <w:pPr>
-        <w:pStyle w:val="Heading1"/>
-      </w:pPr>
-      <w:bookmarkStart w:id="23" w:name="methods"/>
+        <w:t xml:space="preserve">, we describe an individual-based model in which cooperators and defectors evolve and compete in a population of subpopulations (i.e., a metapopulation). Through mutations, individuals gain adaptations to their environment, which increase reproductive fitness, and allow those lineages to rise in abundance. More successful lineages spread to neighboring subpopulations by migration.</w:t>
+      </w:r>
+    </w:p>
+    <w:p>
+      <w:r>
+        <w:t xml:space="preserve">In this expanded model, subpopulations additionally modify their local environment. As this process occurs, environmental changes feed back to affect selection. We explore how niche construction affects the evolution of cooperation; specifically, how cooperative behavior can hitchhike with adaptive mutations to modified environments.</w:t>
+      </w:r>
+    </w:p>
+    <w:p>
+      <w:pPr>
+        <w:pStyle w:val="Heading2"/>
+      </w:pPr>
+      <w:bookmarkStart w:id="23" w:name="model-description"/>
       <w:bookmarkEnd w:id="23"/>
       <w:r>
-        <w:t xml:space="preserve">Methods</w:t>
-      </w:r>
-    </w:p>
-    <w:p>
-      <w:r>
-        <w:t xml:space="preserve">Building upon</w:t>
-      </w:r>
-      <w:r>
-        <w:t xml:space="preserve"> </w:t>
-      </w:r>
-      <w:r>
-        <w:t xml:space="preserve">Hammarlund et al. (2015)</w:t>
-      </w:r>
-      <w:r>
-        <w:t xml:space="preserve">, we describe an individual-based model in which cooperators and defectors evolve and compete in a population of subpopulations (i.e., a metapopulation). Through mutations, individuals gain adaptations to their environment, which increase reproductive fitness, and allow those lineages to rise in abundance. More successful lineages spread to neighboring subpopulations by migration.</w:t>
-      </w:r>
-    </w:p>
-    <w:p>
-      <w:r>
-        <w:t xml:space="preserve">In this expanded model, subpopulations additionally modify their local environment. As this process occurs, environmental changes feed back to affect selection. We explore how niche construction affects the evolution of cooperation; specifically, how cooperative behavior can hitchhike with adaptive mutations to modified environments.</w:t>
-      </w:r>
-    </w:p>
-    <w:p>
-      <w:pPr>
-        <w:pStyle w:val="Heading2"/>
-      </w:pPr>
-      <w:bookmarkStart w:id="24" w:name="model-description"/>
+        <w:t xml:space="preserve">Model Description</w:t>
+      </w:r>
+    </w:p>
+    <w:p>
+      <w:pPr>
+        <w:pStyle w:val="Heading3"/>
+      </w:pPr>
+      <w:bookmarkStart w:id="24" w:name="individual-genotypes-and-adaptation"/>
       <w:bookmarkEnd w:id="24"/>
-      <w:r>
-        <w:t xml:space="preserve">Model Description</w:t>
-      </w:r>
-    </w:p>
-    <w:p>
-      <w:pPr>
-        <w:pStyle w:val="Heading3"/>
-      </w:pPr>
-      <w:bookmarkStart w:id="25" w:name="individual-genotypes-and-adaptation"/>
-      <w:bookmarkEnd w:id="25"/>
       <w:r>
         <w:t xml:space="preserve">Individual Genotypes and Adaptation</w:t>
       </w:r>
@@ -738,8 +739,8 @@
       <w:pPr>
         <w:pStyle w:val="Heading3"/>
       </w:pPr>
-      <w:bookmarkStart w:id="26" w:name="niche-construction-and-selective-feedbacks"/>
-      <w:bookmarkEnd w:id="26"/>
+      <w:bookmarkStart w:id="25" w:name="niche-construction-and-selective-feedbacks"/>
+      <w:bookmarkEnd w:id="25"/>
       <w:r>
         <w:t xml:space="preserve">Niche Construction and Selective Feedbacks</w:t>
       </w:r>
@@ -2392,8 +2393,8 @@
       <w:pPr>
         <w:pStyle w:val="Heading3"/>
       </w:pPr>
-      <w:bookmarkStart w:id="27" w:name="population-growth-and-the-benefit-of-cooperation"/>
-      <w:bookmarkEnd w:id="27"/>
+      <w:bookmarkStart w:id="26" w:name="population-growth-and-the-benefit-of-cooperation"/>
+      <w:bookmarkEnd w:id="26"/>
       <w:r>
         <w:t xml:space="preserve">Population Growth and the Benefit of Cooperation</w:t>
       </w:r>
@@ -2822,8 +2823,8 @@
       <w:pPr>
         <w:pStyle w:val="Heading3"/>
       </w:pPr>
-      <w:bookmarkStart w:id="28" w:name="mutation"/>
-      <w:bookmarkEnd w:id="28"/>
+      <w:bookmarkStart w:id="27" w:name="mutation"/>
+      <w:bookmarkEnd w:id="27"/>
       <w:r>
         <w:t xml:space="preserve">Mutation</w:t>
       </w:r>
@@ -2978,8 +2979,8 @@
       <w:pPr>
         <w:pStyle w:val="Heading3"/>
       </w:pPr>
-      <w:bookmarkStart w:id="29" w:name="migration"/>
-      <w:bookmarkEnd w:id="29"/>
+      <w:bookmarkStart w:id="28" w:name="migration"/>
+      <w:bookmarkEnd w:id="28"/>
       <w:r>
         <w:t xml:space="preserve">Migration</w:t>
       </w:r>
@@ -3065,8 +3066,8 @@
       <w:pPr>
         <w:pStyle w:val="Heading3"/>
       </w:pPr>
-      <w:bookmarkStart w:id="30" w:name="population-initialization-and-simulation"/>
-      <w:bookmarkEnd w:id="30"/>
+      <w:bookmarkStart w:id="29" w:name="population-initialization-and-simulation"/>
+      <w:bookmarkEnd w:id="29"/>
       <w:r>
         <w:t xml:space="preserve">Population Initialization and Simulation</w:t>
       </w:r>
@@ -3207,8 +3208,8 @@
       <w:pPr>
         <w:pStyle w:val="Heading2"/>
       </w:pPr>
-      <w:bookmarkStart w:id="31" w:name="simulation-source-code-and-software-dependencies"/>
-      <w:bookmarkEnd w:id="31"/>
+      <w:bookmarkStart w:id="30" w:name="simulation-source-code-and-software-dependencies"/>
+      <w:bookmarkEnd w:id="30"/>
       <w:r>
         <w:t xml:space="preserve">Simulation Source Code and Software Dependencies</w:t>
       </w:r>
@@ -3221,7 +3222,7 @@
         <w:rPr>
           <w:rStyle w:val="FootnoteRef"/>
         </w:rPr>
-        <w:footnoteReference w:id="32"/>
+        <w:footnoteReference w:id="31"/>
       </w:r>
       <w:r>
         <w:t xml:space="preserve"> Simulations used Python 3.4, NumPy 1.9.1, Pandas 0.15.2</w:t>
@@ -3270,23 +3271,23 @@
       <w:pPr>
         <w:pStyle w:val="Heading1"/>
       </w:pPr>
-      <w:bookmarkStart w:id="33" w:name="results"/>
+      <w:bookmarkStart w:id="32" w:name="results"/>
+      <w:bookmarkEnd w:id="32"/>
+      <w:r>
+        <w:t xml:space="preserve">Results</w:t>
+      </w:r>
+    </w:p>
+    <w:p>
+      <w:r>
+        <w:t xml:space="preserve">Using the model described in the previous section, we perform simulations that follow the evolution of cooperation in a population consisting of subpopulations that are connected by spatially-limited migration. Individuals increase their competitiveness by gaining adaptations. While cooperation does not directly affect the fitness benefits that these adaptations confer, cooperation has indirect effects on the adaptive process. Specifically, cooperation increases subpopulation density. As a result, larger subpopulations of cooperators experience more mutational opportunities. Cooperation can rise in abundance by hitchhiking along with beneficial mutations, which compensate for the cost of cooperation. Importantly, subpopulations alter their local environments, which feeds back to influence selection. Here, we explore how such niche construction affects the evolution of cooperation.</w:t>
+      </w:r>
+    </w:p>
+    <w:p>
+      <w:pPr>
+        <w:pStyle w:val="Heading2"/>
+      </w:pPr>
+      <w:bookmarkStart w:id="33" w:name="cooperation-persists-with-niche-construction"/>
       <w:bookmarkEnd w:id="33"/>
-      <w:r>
-        <w:t xml:space="preserve">Results</w:t>
-      </w:r>
-    </w:p>
-    <w:p>
-      <w:r>
-        <w:t xml:space="preserve">Using the model described in the previous section, we perform simulations that follow the evolution of cooperation in a population consisting of subpopulations that are connected by spatially-limited migration. Individuals increase their competitiveness by gaining adaptations. While cooperation does not directly affect the fitness benefits that these adaptations confer, cooperation has indirect effects on the adaptive process. Specifically, cooperation increases subpopulation density. As a result, larger subpopulations of cooperators experience more mutational opportunities. Cooperation can rise in abundance by hitchhiking along with beneficial mutations, which compensate for the cost of cooperation. Importantly, subpopulations alter their local environments, which feeds back to influence selection. Here, we explore how such niche construction affects the evolution of cooperation.</w:t>
-      </w:r>
-    </w:p>
-    <w:p>
-      <w:pPr>
-        <w:pStyle w:val="Heading2"/>
-      </w:pPr>
-      <w:bookmarkStart w:id="34" w:name="cooperation-persists-with-niche-construction"/>
-      <w:bookmarkEnd w:id="34"/>
       <w:r>
         <w:t xml:space="preserve">Cooperation Persists with Niche Construction</w:t>
       </w:r>
@@ -3480,8 +3481,8 @@
       <w:pPr>
         <w:pStyle w:val="Heading2"/>
       </w:pPr>
-      <w:bookmarkStart w:id="35" w:name="fitness-increases-alone-do-not-support-persisting-cooperation"/>
-      <w:bookmarkEnd w:id="35"/>
+      <w:bookmarkStart w:id="34" w:name="fitness-increases-alone-do-not-support-persisting-cooperation"/>
+      <w:bookmarkEnd w:id="34"/>
       <w:r>
         <w:t xml:space="preserve">Fitness Increases Alone do not Support Persisting Cooperation</w:t>
       </w:r>
@@ -3581,8 +3582,8 @@
       <w:pPr>
         <w:pStyle w:val="Heading2"/>
       </w:pPr>
-      <w:bookmarkStart w:id="36" w:name="negative-niche-construction-is-critical-to-cooperator-persistence"/>
-      <w:bookmarkEnd w:id="36"/>
+      <w:bookmarkStart w:id="35" w:name="negative-niche-construction-is-critical-to-cooperator-persistence"/>
+      <w:bookmarkEnd w:id="35"/>
       <w:r>
         <w:t xml:space="preserve">Negative Niche Construction is Critical to Cooperator Persistence</w:t>
       </w:r>
@@ -3681,8 +3682,8 @@
       <w:pPr>
         <w:pStyle w:val="Heading2"/>
       </w:pPr>
-      <w:bookmarkStart w:id="37" w:name="selective-feedbacks-limit-defector-invasion"/>
-      <w:bookmarkEnd w:id="37"/>
+      <w:bookmarkStart w:id="36" w:name="selective-feedbacks-limit-defector-invasion"/>
+      <w:bookmarkEnd w:id="36"/>
       <w:r>
         <w:t xml:space="preserve">Selective Feedbacks Limit Defector Invasion</w:t>
       </w:r>
@@ -3755,8 +3756,8 @@
       <w:pPr>
         <w:pStyle w:val="Heading1"/>
       </w:pPr>
-      <w:bookmarkStart w:id="38" w:name="discussion"/>
-      <w:bookmarkEnd w:id="38"/>
+      <w:bookmarkStart w:id="37" w:name="discussion"/>
+      <w:bookmarkEnd w:id="37"/>
       <w:r>
         <w:t xml:space="preserve">Discussion</w:t>
       </w:r>
@@ -3940,21 +3941,168 @@
       <w:pPr>
         <w:pStyle w:val="Heading2"/>
       </w:pPr>
-      <w:bookmarkStart w:id="39" w:name="cooperation-as-niche-construction"/>
+      <w:bookmarkStart w:id="38" w:name="cooperation-as-niche-construction"/>
+      <w:bookmarkEnd w:id="38"/>
+      <w:r>
+        <w:t xml:space="preserve">Cooperation as Niche Construction</w:t>
+      </w:r>
+    </w:p>
+    <w:p>
+      <w:r>
+        <w:t xml:space="preserve">In our model, cooperation is orthogonal to niche construction, which allows us to focus on hitchhiking. However, by increasing the size of the subpopulation, this form of cooperation can itself be seen as form of niche construction. Cooperative benefits often take similar forms in natural systems. For example, bacteria produce a host of extracellular products that scavenge soluble iron</w:t>
+      </w:r>
+      <w:r>
+        <w:t xml:space="preserve"> </w:t>
+      </w:r>
+      <w:r>
+        <w:t xml:space="preserve">(Griffin</w:t>
+      </w:r>
+      <w:r>
+        <w:t xml:space="preserve"> </w:t>
+      </w:r>
+      <w:r>
+        <w:rPr>
+          <w:i/>
+        </w:rPr>
+        <w:t xml:space="preserve">et al.</w:t>
+      </w:r>
+      <w:r>
+        <w:t xml:space="preserve">, 2004)</w:t>
+      </w:r>
+      <w:r>
+        <w:t xml:space="preserve">, digest large proteins</w:t>
+      </w:r>
+      <w:r>
+        <w:t xml:space="preserve"> </w:t>
+      </w:r>
+      <w:r>
+        <w:t xml:space="preserve">(Diggle</w:t>
+      </w:r>
+      <w:r>
+        <w:t xml:space="preserve"> </w:t>
+      </w:r>
+      <w:r>
+        <w:rPr>
+          <w:i/>
+        </w:rPr>
+        <w:t xml:space="preserve">et al.</w:t>
+      </w:r>
+      <w:r>
+        <w:t xml:space="preserve">, 2007; Darch</w:t>
+      </w:r>
+      <w:r>
+        <w:t xml:space="preserve"> </w:t>
+      </w:r>
+      <w:r>
+        <w:rPr>
+          <w:i/>
+        </w:rPr>
+        <w:t xml:space="preserve">et al.</w:t>
+      </w:r>
+      <w:r>
+        <w:t xml:space="preserve">, 2012)</w:t>
+      </w:r>
+      <w:r>
+        <w:t xml:space="preserve">, and reduce the risk of predation</w:t>
+      </w:r>
+      <w:r>
+        <w:t xml:space="preserve"> </w:t>
+      </w:r>
+      <w:r>
+        <w:t xml:space="preserve">(Cosson</w:t>
+      </w:r>
+      <w:r>
+        <w:t xml:space="preserve"> </w:t>
+      </w:r>
+      <w:r>
+        <w:rPr>
+          <w:i/>
+        </w:rPr>
+        <w:t xml:space="preserve">et al.</w:t>
+      </w:r>
+      <w:r>
+        <w:t xml:space="preserve">, 2002)</w:t>
+      </w:r>
+      <w:r>
+        <w:t xml:space="preserve">. As in our model, such cooperative acts are likely to increase local population density. While many studies have focused on how the environment affects the evolution of these cooperative traits, relatively few have addressed how the environmental changes created by public goods feed back to influence evolution.</w:t>
+      </w:r>
+    </w:p>
+    <w:p>
+      <w:r>
+        <w:t xml:space="preserve">Perhaps most similar to our work,</w:t>
+      </w:r>
+      <w:r>
+        <w:t xml:space="preserve"> </w:t>
+      </w:r>
+      <w:r>
+        <w:t xml:space="preserve">Van Dyken and Wade (2012)</w:t>
+      </w:r>
+      <w:r>
+        <w:t xml:space="preserve"> </w:t>
+      </w:r>
+      <w:r>
+        <w:t xml:space="preserve">demonstrated that when two negative niche constructing, cooperative behaviors co-evolve, selection can increasingly favor these traits, which were disfavored when alone. In that model,</w:t>
+      </w:r>
+      <w:r>
+        <w:t xml:space="preserve"> </w:t>
+      </w:r>
+      <w:r>
+        <w:t xml:space="preserve">“</w:t>
+      </w:r>
+      <w:r>
+        <w:t xml:space="preserve">reciprocal niche construction</w:t>
+      </w:r>
+      <w:r>
+        <w:t xml:space="preserve">”</w:t>
+      </w:r>
+      <w:r>
+        <w:t xml:space="preserve"> </w:t>
+      </w:r>
+      <w:r>
+        <w:t xml:space="preserve">occurred when the negative feedback created by one strategy positively influenced selection on the other, creating a perpetual cycle that maintained both forms of cooperation. Arguably, this can be viewed as an instance of hitchhiking: the currently-maladaptive form of cooperation is maintained by association with the adaptive form.</w:t>
+      </w:r>
+    </w:p>
+    <w:p>
+      <w:r>
+        <w:t xml:space="preserve">When dispersal is limited, competition among kin can undermine cooperation. To separate kin competition from kin selection,</w:t>
+      </w:r>
+      <w:r>
+        <w:t xml:space="preserve"> </w:t>
+      </w:r>
+      <w:r>
+        <w:t xml:space="preserve">Lehmann (2007)</w:t>
+      </w:r>
+      <w:r>
+        <w:t xml:space="preserve"> </w:t>
+      </w:r>
+      <w:r>
+        <w:t xml:space="preserve">developed a model in which the selective feedbacks produced by a cooperative, niche-constructing behavior only benefitted future generations. Kin competition thereby was reduced, and cooperation instead benefitted descendants. This work highlights an important aspect of niche construction—often, the rate of selective feedback from niche construction is different from the rate at which populations grow.</w:t>
+      </w:r>
+    </w:p>
+    <w:p>
+      <w:pPr>
+        <w:pStyle w:val="Heading2"/>
+      </w:pPr>
+      <w:bookmarkStart w:id="39" w:name="evolution-at-multiple-timescales"/>
       <w:bookmarkEnd w:id="39"/>
       <w:r>
-        <w:t xml:space="preserve">Cooperation as Niche Construction</w:t>
-      </w:r>
-    </w:p>
-    <w:p>
-      <w:r>
-        <w:t xml:space="preserve">In our model, cooperation is orthogonal to niche construction, which allows us to focus on hitchhiking. However, by increasing the size of the subpopulation, this form of cooperation can itself be seen as form of niche construction. Cooperative benefits often take similar forms in natural systems. For example, bacteria produce a host of extracellular products that scavenge soluble iron</w:t>
-      </w:r>
-      <w:r>
-        <w:t xml:space="preserve"> </w:t>
-      </w:r>
-      <w:r>
-        <w:t xml:space="preserve">(Griffin</w:t>
+        <w:t xml:space="preserve">Evolution at Multiple Timescales</w:t>
+      </w:r>
+    </w:p>
+    <w:p>
+      <w:r>
+        <w:t xml:space="preserve">In our work, the niche is modeled implicitly by the composition of the population. Any changes, therefore, in the population produce immediate effects on the constructed environment and the resulting feedbacks. However, timescales in our model could be de-coupled in two ways. First, cooperators modify their niche by enabling their population to reach larger density (Equation 4). These increased population sizes play a critical role by effectively increasing the rate of evolution in these populations. Because of the importance of this process, it would be very informative to explore how sensitive our results are to changes in how long the increases in population size are upheld. Similarly, changes in the timescale at which the niche at a patch change also have potential to dramatically alter our results. Not only would changes in timescale affect the selective values of alleles as the population changed, but they could also influence whether or not populations were able to evolve adapted types and if so, how well those adapted types can propagate through the population to address the threat of a defector.</w:t>
+      </w:r>
+    </w:p>
+    <w:p>
+      <w:r>
+        <w:t xml:space="preserve">Other studies, while not focused on cooperation, have similarly shown that the timescales at which niche construction feedbacks occur can strongly influence evolutionary outcomes</w:t>
+      </w:r>
+      <w:r>
+        <w:t xml:space="preserve"> </w:t>
+      </w:r>
+      <w:r>
+        <w:t xml:space="preserve">(Laland</w:t>
       </w:r>
       <w:r>
         <w:t xml:space="preserve"> </w:t>
@@ -3966,16 +4114,34 @@
         <w:t xml:space="preserve">et al.</w:t>
       </w:r>
       <w:r>
-        <w:t xml:space="preserve">, 2004)</w:t>
-      </w:r>
-      <w:r>
-        <w:t xml:space="preserve">, digest large proteins</w:t>
-      </w:r>
-      <w:r>
-        <w:t xml:space="preserve"> </w:t>
-      </w:r>
-      <w:r>
-        <w:t xml:space="preserve">(Diggle</w:t>
+        <w:t xml:space="preserve">, 1996, 1999)</w:t>
+      </w:r>
+      <w:r>
+        <w:t xml:space="preserve">. This perspective is likely to be crucial for understanding the evolution of cooperative behaviors like the production of public goods. In these instances, environmental changes are likely to occur on different timescales than growth, which can have profound effects. For example, a multitude of factors including protein durability</w:t>
+      </w:r>
+      <w:r>
+        <w:t xml:space="preserve"> </w:t>
+      </w:r>
+      <w:r>
+        <w:t xml:space="preserve">(Brown and Taddei, 2007; Kümmerli and Brown, 2010)</w:t>
+      </w:r>
+      <w:r>
+        <w:t xml:space="preserve">, diffusion</w:t>
+      </w:r>
+      <w:r>
+        <w:t xml:space="preserve"> </w:t>
+      </w:r>
+      <w:r>
+        <w:t xml:space="preserve">(Allison, 2005; Driscoll and Pepper, 2010)</w:t>
+      </w:r>
+      <w:r>
+        <w:t xml:space="preserve">, and resource availability</w:t>
+      </w:r>
+      <w:r>
+        <w:t xml:space="preserve"> </w:t>
+      </w:r>
+      <w:r>
+        <w:t xml:space="preserve">(Zhang and Rainey, 2013; Ghoul</w:t>
       </w:r>
       <w:r>
         <w:t xml:space="preserve"> </w:t>
@@ -3987,7 +4153,40 @@
         <w:t xml:space="preserve">et al.</w:t>
       </w:r>
       <w:r>
-        <w:t xml:space="preserve">, 2007; Darch</w:t>
+        <w:t xml:space="preserve">, 2014)</w:t>
+      </w:r>
+      <w:r>
+        <w:t xml:space="preserve"> </w:t>
+      </w:r>
+      <w:r>
+        <w:t xml:space="preserve">influence both the rate and the degree to which public goods alter the environment. While</w:t>
+      </w:r>
+      <w:r>
+        <w:t xml:space="preserve"> </w:t>
+      </w:r>
+      <w:r>
+        <w:t xml:space="preserve">Lehmann (2007)</w:t>
+      </w:r>
+      <w:r>
+        <w:t xml:space="preserve"> </w:t>
+      </w:r>
+      <w:r>
+        <w:t xml:space="preserve">showed that cooperation was favored when selective feedbacks act over longer timescales, niche construction may in fact hinder cooperation when selection is more quickly altered. For example, when public goods accumulate in the environment, cooperators must decrease production to remain competitive</w:t>
+      </w:r>
+      <w:r>
+        <w:t xml:space="preserve"> </w:t>
+      </w:r>
+      <w:r>
+        <w:t xml:space="preserve">(Kümmerli and Brown, 2010; Dumas and Kümmerli, 2012)</w:t>
+      </w:r>
+      <w:r>
+        <w:t xml:space="preserve">. This favors cooperation that occurs facultatively, perhaps by sensing the abiotic</w:t>
+      </w:r>
+      <w:r>
+        <w:t xml:space="preserve"> </w:t>
+      </w:r>
+      <w:r>
+        <w:t xml:space="preserve">(Bernier</w:t>
       </w:r>
       <w:r>
         <w:t xml:space="preserve"> </w:t>
@@ -3999,16 +4198,54 @@
         <w:t xml:space="preserve">et al.</w:t>
       </w:r>
       <w:r>
+        <w:t xml:space="preserve">, 2011; Koestler and Waters, 2014)</w:t>
+      </w:r>
+      <w:r>
+        <w:t xml:space="preserve"> </w:t>
+      </w:r>
+      <w:r>
+        <w:t xml:space="preserve">or biotic environment</w:t>
+      </w:r>
+      <w:r>
+        <w:t xml:space="preserve"> </w:t>
+      </w:r>
+      <w:r>
+        <w:t xml:space="preserve">(Brown and Johnstone, 2001; Darch</w:t>
+      </w:r>
+      <w:r>
+        <w:t xml:space="preserve"> </w:t>
+      </w:r>
+      <w:r>
+        <w:rPr>
+          <w:i/>
+        </w:rPr>
+        <w:t xml:space="preserve">et al.</w:t>
+      </w:r>
+      <w:r>
         <w:t xml:space="preserve">, 2012)</w:t>
       </w:r>
       <w:r>
-        <w:t xml:space="preserve">, and reduce the risk of predation</w:t>
-      </w:r>
-      <w:r>
-        <w:t xml:space="preserve"> </w:t>
-      </w:r>
-      <w:r>
-        <w:t xml:space="preserve">(Cosson</w:t>
+        <w:t xml:space="preserve">. To allow our model to address how traits such as these evolve, we would first need to de-couple the niche from the composition of the population by representing the niche explicitly.</w:t>
+      </w:r>
+    </w:p>
+    <w:p>
+      <w:pPr>
+        <w:pStyle w:val="Heading2"/>
+      </w:pPr>
+      <w:bookmarkStart w:id="40" w:name="cooperation-and-niche-construction-in-host-symbiont-co-evolution"/>
+      <w:bookmarkEnd w:id="40"/>
+      <w:r>
+        <w:t xml:space="preserve">Cooperation and Niche Construction in Host-Symbiont Co-Evolution</w:t>
+      </w:r>
+    </w:p>
+    <w:p>
+      <w:r>
+        <w:t xml:space="preserve">As niche construction becomes more independent, it develops its own state and dynamics. A logical next step, then, could be to treat the environment as a biological entity itself, which could introduce additional evolutionary feedbacks. As the host population changes, so too does selection on their symbiont populations. Here, evolutionary outcomes depend greatly on the degree of shared interest between the host and symbiont. Future models could explicitly capture the environment as a biological entity to explore the rich coevolutionary dynamics that these systems might offer.</w:t>
+      </w:r>
+    </w:p>
+    <w:p>
+      <w:r>
+        <w:t xml:space="preserve">For example, the cooperative production of virulence factors by the human pathogen</w:t>
       </w:r>
       <w:r>
         <w:t xml:space="preserve"> </w:t>
@@ -4017,389 +4254,153 @@
         <w:rPr>
           <w:i/>
         </w:rPr>
+        <w:t xml:space="preserve">P. aeruginosa</w:t>
+      </w:r>
+      <w:r>
+        <w:t xml:space="preserve"> </w:t>
+      </w:r>
+      <w:r>
+        <w:t xml:space="preserve">in lung infections is harmful to hosts with cystic fibrosis</w:t>
+      </w:r>
+      <w:r>
+        <w:t xml:space="preserve"> </w:t>
+      </w:r>
+      <w:r>
+        <w:t xml:space="preserve">(Harrison, 2007)</w:t>
+      </w:r>
+      <w:r>
+        <w:t xml:space="preserve">. Similarly to what we have shown in this work, these antagonistic, negative niche constructing behaviors might actually work to maintain these infections. If this is the case, however, perhaps the case could be made for developing treatments that target the selective feedback loop that is created by niche construction. If these populations do indeed perpetually benefit from adaptations that are created by niche construction, as we have shown, case could perhaps be made for developing treatments that target the selective feedback loop that provides adaptive opportunities in these spatial environments. While the idea of removing negative selective feedbacks and supporting stability may seem counterintuitive, if it makes the population more susceptible, then perhaps pairing such a treatment with ones in which mutants are introduced (e.g.,</w:t>
+      </w:r>
+      <w:r>
+        <w:t xml:space="preserve"> </w:t>
+      </w:r>
+      <w:r>
+        <w:t xml:space="preserve">Rumbaugh et al. (2009)</w:t>
+      </w:r>
+      <w:r>
+        <w:t xml:space="preserve">), could significantly improve host fitness. Expanding models such as ours to address the additional dynamics present in host-symbiont systems such as these could be quite productive.</w:t>
+      </w:r>
+    </w:p>
+    <w:p>
+      <w:r>
+        <w:t xml:space="preserve">Or conversely, cooperative light production by</w:t>
+      </w:r>
+      <w:r>
+        <w:t xml:space="preserve"> </w:t>
+      </w:r>
+      <w:r>
+        <w:rPr>
+          <w:i/>
+        </w:rPr>
+        <w:t xml:space="preserve">A. fischeri</w:t>
+      </w:r>
+      <w:r>
+        <w:t xml:space="preserve"> </w:t>
+      </w:r>
+      <w:r>
+        <w:t xml:space="preserve">is vital for the survival of its host, the Hawaiian bobtail squid</w:t>
+      </w:r>
+      <w:r>
+        <w:t xml:space="preserve"> </w:t>
+      </w:r>
+      <w:r>
+        <w:t xml:space="preserve">(Ruby, 1996)</w:t>
+      </w:r>
+      <w:r>
+        <w:t xml:space="preserve">. While our current model and that of</w:t>
+      </w:r>
+      <w:r>
+        <w:t xml:space="preserve"> </w:t>
+      </w:r>
+      <w:r>
+        <w:t xml:space="preserve">Van Dyken and Wade (2012)</w:t>
+      </w:r>
+      <w:r>
+        <w:t xml:space="preserve"> </w:t>
+      </w:r>
+      <w:r>
+        <w:t xml:space="preserve">have showed that negative niche construction can play a decisive role in the evolution of cooperation, this instance of positive niche construction is a textbook example of cooperation and mutualism. Therefore, a greater understanding of the additional feedbacks created in symbioses such as these could be gained from modeling. Similar to our model, these host-symbiont systems likely have many other traits that are orthogonal to cooperation. Perhaps combinations of certain types of behaviors are important for maintaining cooperation, similar to what was shown by</w:t>
+      </w:r>
+      <w:r>
+        <w:t xml:space="preserve"> </w:t>
+      </w:r>
+      <w:r>
+        <w:t xml:space="preserve">Van Dyken and Wade (2012)</w:t>
+      </w:r>
+      <w:r>
+        <w:t xml:space="preserve">.</w:t>
+      </w:r>
+    </w:p>
+    <w:p>
+      <w:r>
+        <w:t xml:space="preserve">It was recently argued that incorporating the effects of niche construction is critical for improving our understanding of viral evolution</w:t>
+      </w:r>
+      <w:r>
+        <w:t xml:space="preserve"> </w:t>
+      </w:r>
+      <w:r>
+        <w:t xml:space="preserve">(Hamblin</w:t>
+      </w:r>
+      <w:r>
+        <w:t xml:space="preserve"> </w:t>
+      </w:r>
+      <w:r>
+        <w:rPr>
+          <w:i/>
+        </w:rPr>
         <w:t xml:space="preserve">et al.</w:t>
       </w:r>
       <w:r>
-        <w:t xml:space="preserve">, 2002)</w:t>
-      </w:r>
-      <w:r>
-        <w:t xml:space="preserve">. As in our model, such cooperative acts are likely to increase local population density. While many studies have focused on how the environment affects the evolution of these cooperative traits, relatively few have addressed how the environmental changes created by public goods feed back to influence evolution.</w:t>
-      </w:r>
-    </w:p>
-    <w:p>
-      <w:r>
-        <w:t xml:space="preserve">Perhaps most similar to our work,</w:t>
-      </w:r>
-      <w:r>
-        <w:t xml:space="preserve"> </w:t>
-      </w:r>
-      <w:r>
-        <w:t xml:space="preserve">Van Dyken and Wade (2012)</w:t>
-      </w:r>
-      <w:r>
-        <w:t xml:space="preserve"> </w:t>
-      </w:r>
-      <w:r>
-        <w:t xml:space="preserve">demonstrated that when two negative niche constructing, cooperative behaviors co-evolve, selection can increasingly favor these traits, which were disfavored when alone. In that model,</w:t>
-      </w:r>
-      <w:r>
-        <w:t xml:space="preserve"> </w:t>
-      </w:r>
-      <w:r>
-        <w:t xml:space="preserve">“</w:t>
-      </w:r>
-      <w:r>
-        <w:t xml:space="preserve">reciprocal niche construction</w:t>
-      </w:r>
-      <w:r>
-        <w:t xml:space="preserve">”</w:t>
-      </w:r>
-      <w:r>
-        <w:t xml:space="preserve"> </w:t>
-      </w:r>
-      <w:r>
-        <w:t xml:space="preserve">occurred when the negative feedback created by one strategy positively influenced selection on the other, creating a perpetual cycle that maintained both forms of cooperation. Arguably, this can be viewed as an instance of hitchhiking: the currently-maladaptive form of cooperation is maintained by association with the adaptive form.</w:t>
-      </w:r>
-    </w:p>
-    <w:p>
-      <w:r>
-        <w:t xml:space="preserve">When dispersal is limited, competition among kin can undermine cooperation. To separate kin competition from kin selection,</w:t>
-      </w:r>
-      <w:r>
-        <w:t xml:space="preserve"> </w:t>
-      </w:r>
-      <w:r>
-        <w:t xml:space="preserve">Lehmann (2007)</w:t>
-      </w:r>
-      <w:r>
-        <w:t xml:space="preserve"> </w:t>
-      </w:r>
-      <w:r>
-        <w:t xml:space="preserve">developed a model in which the selective feedbacks produced by a cooperative, niche-constructing behavior only benefitted future generations. Kin competition thereby was reduced, and cooperation instead benefitted descendants. This work highlights an important aspect of niche construction—often, the rate of selective feedback from niche construction is different from the rate at which populations grow.</w:t>
+        <w:t xml:space="preserve">, 2014)</w:t>
+      </w:r>
+      <w:r>
+        <w:t xml:space="preserve"> </w:t>
+      </w:r>
+      <w:r>
+        <w:t xml:space="preserve">and evolution in co-infecting parasites</w:t>
+      </w:r>
+      <w:r>
+        <w:t xml:space="preserve"> </w:t>
+      </w:r>
+      <w:r>
+        <w:t xml:space="preserve">(Hafer and Milinski, 2015)</w:t>
+      </w:r>
+      <w:r>
+        <w:t xml:space="preserve">. Incorporating host dynamics, co-evolution, and the feedbacks that they produce into models is likely to be equally important for gaining an understanding of how cooperative behaviors, both positive and negative, evolve in these host-symbiont settings.</w:t>
+      </w:r>
+    </w:p>
+    <w:p>
+      <w:pPr>
+        <w:pStyle w:val="Heading1"/>
+      </w:pPr>
+      <w:bookmarkStart w:id="41" w:name="acknowledgments"/>
+      <w:bookmarkEnd w:id="41"/>
+      <w:r>
+        <w:t xml:space="preserve">Acknowledgments</w:t>
+      </w:r>
+    </w:p>
+    <w:p>
+      <w:r>
+        <w:t xml:space="preserve">We are grateful to Peter Conlin, Sylvie Estrela, Carrie Glenney, Martha Kornelius, and Luis Zaman for helpful comments on the manuscript, and to Anuraag Pakanati for assistance with simulations. This material is based upon work supported by the National Science Foundation Postdoctoral Research Fellowship in Biology under Grant No. DBI-1309318 (to BDC) and under Cooperative Agreement No. DBI-0939454 (BEACON STC). Computational resources were provided by an award from Google Inc. (to BDC and BK).</w:t>
+      </w:r>
+    </w:p>
+    <w:p/>
+    <w:p>
+      <w:pPr>
+        <w:pStyle w:val="Heading1"/>
+      </w:pPr>
+      <w:bookmarkStart w:id="42" w:name="figures"/>
+      <w:bookmarkEnd w:id="42"/>
+      <w:r>
+        <w:t xml:space="preserve">Figures</w:t>
       </w:r>
     </w:p>
     <w:p>
       <w:pPr>
         <w:pStyle w:val="Heading2"/>
       </w:pPr>
-      <w:bookmarkStart w:id="40" w:name="evolution-at-multiple-timescales"/>
-      <w:bookmarkEnd w:id="40"/>
-      <w:r>
-        <w:t xml:space="preserve">Evolution at Multiple Timescales</w:t>
-      </w:r>
-    </w:p>
-    <w:p>
-      <w:r>
-        <w:t xml:space="preserve">In our work, the niche is modeled implicitly by the composition of the population. Any changes, therefore, in the population produce immediate effects on the constructed environment and the resulting feedbacks. However, timescales in our model could be de-coupled in two ways. First, cooperators modify their niche by enabling their population to reach larger density (Equation 4). These increased population sizes play a critical role by effectively increasing the rate of evolution in these populations. Because of the importance of this process, it would be very informative to explore how sensitive our results are to changes in how long the increases in population size are upheld. Similarly, changes in the timescale at which the niche at a patch change also have potential to dramatically alter our results. Not only would changes in timescale affect the selective values of alleles as the population changed, but they could also influence whether or not populations were able to evolve adapted types and if so, how well those adapted types can propagate through the population to address the threat of a defector.</w:t>
-      </w:r>
-    </w:p>
-    <w:p>
-      <w:r>
-        <w:t xml:space="preserve">Other studies, while not focused on cooperation, have similarly shown that the timescales at which niche construction feedbacks occur can strongly influence evolutionary outcomes</w:t>
-      </w:r>
-      <w:r>
-        <w:t xml:space="preserve"> </w:t>
-      </w:r>
-      <w:r>
-        <w:t xml:space="preserve">(Laland</w:t>
-      </w:r>
-      <w:r>
-        <w:t xml:space="preserve"> </w:t>
-      </w:r>
-      <w:r>
-        <w:rPr>
-          <w:i/>
-        </w:rPr>
-        <w:t xml:space="preserve">et al.</w:t>
-      </w:r>
-      <w:r>
-        <w:t xml:space="preserve">, 1996, 1999)</w:t>
-      </w:r>
-      <w:r>
-        <w:t xml:space="preserve">. This perspective is likely to be crucial for understanding the evolution of cooperative behaviors like the production of public goods. In these instances, environmental changes are likely to occur on different timescales than growth, which can have profound effects. For example, a multitude of factors including protein durability</w:t>
-      </w:r>
-      <w:r>
-        <w:t xml:space="preserve"> </w:t>
-      </w:r>
-      <w:r>
-        <w:t xml:space="preserve">(Brown and Taddei, 2007; Kümmerli and Brown, 2010)</w:t>
-      </w:r>
-      <w:r>
-        <w:t xml:space="preserve">, diffusion</w:t>
-      </w:r>
-      <w:r>
-        <w:t xml:space="preserve"> </w:t>
-      </w:r>
-      <w:r>
-        <w:t xml:space="preserve">(Allison, 2005; Driscoll and Pepper, 2010)</w:t>
-      </w:r>
-      <w:r>
-        <w:t xml:space="preserve">, and resource availability</w:t>
-      </w:r>
-      <w:r>
-        <w:t xml:space="preserve"> </w:t>
-      </w:r>
-      <w:r>
-        <w:t xml:space="preserve">(Zhang and Rainey, 2013; Ghoul</w:t>
-      </w:r>
-      <w:r>
-        <w:t xml:space="preserve"> </w:t>
-      </w:r>
-      <w:r>
-        <w:rPr>
-          <w:i/>
-        </w:rPr>
-        <w:t xml:space="preserve">et al.</w:t>
-      </w:r>
-      <w:r>
-        <w:t xml:space="preserve">, 2014)</w:t>
-      </w:r>
-      <w:r>
-        <w:t xml:space="preserve"> </w:t>
-      </w:r>
-      <w:r>
-        <w:t xml:space="preserve">influence both the rate and the degree to which public goods alter the environment. While</w:t>
-      </w:r>
-      <w:r>
-        <w:t xml:space="preserve"> </w:t>
-      </w:r>
-      <w:r>
-        <w:t xml:space="preserve">Lehmann (2007)</w:t>
-      </w:r>
-      <w:r>
-        <w:t xml:space="preserve"> </w:t>
-      </w:r>
-      <w:r>
-        <w:t xml:space="preserve">showed that cooperation was favored when selective feedbacks act over longer timescales, niche construction may in fact hinder cooperation when selection is more quickly altered. For example, when public goods accumulate in the environment, cooperators must decrease production to remain competitive</w:t>
-      </w:r>
-      <w:r>
-        <w:t xml:space="preserve"> </w:t>
-      </w:r>
-      <w:r>
-        <w:t xml:space="preserve">(Kümmerli and Brown, 2010; Dumas and Kümmerli, 2012)</w:t>
-      </w:r>
-      <w:r>
-        <w:t xml:space="preserve">. This favors cooperation that occurs facultatively, perhaps by sensing the abiotic</w:t>
-      </w:r>
-      <w:r>
-        <w:t xml:space="preserve"> </w:t>
-      </w:r>
-      <w:r>
-        <w:t xml:space="preserve">(Bernier</w:t>
-      </w:r>
-      <w:r>
-        <w:t xml:space="preserve"> </w:t>
-      </w:r>
-      <w:r>
-        <w:rPr>
-          <w:i/>
-        </w:rPr>
-        <w:t xml:space="preserve">et al.</w:t>
-      </w:r>
-      <w:r>
-        <w:t xml:space="preserve">, 2011; Koestler and Waters, 2014)</w:t>
-      </w:r>
-      <w:r>
-        <w:t xml:space="preserve"> </w:t>
-      </w:r>
-      <w:r>
-        <w:t xml:space="preserve">or biotic environment</w:t>
-      </w:r>
-      <w:r>
-        <w:t xml:space="preserve"> </w:t>
-      </w:r>
-      <w:r>
-        <w:t xml:space="preserve">(Brown and Johnstone, 2001; Darch</w:t>
-      </w:r>
-      <w:r>
-        <w:t xml:space="preserve"> </w:t>
-      </w:r>
-      <w:r>
-        <w:rPr>
-          <w:i/>
-        </w:rPr>
-        <w:t xml:space="preserve">et al.</w:t>
-      </w:r>
-      <w:r>
-        <w:t xml:space="preserve">, 2012)</w:t>
-      </w:r>
-      <w:r>
-        <w:t xml:space="preserve">. To allow our model to address how traits such as these evolve, we would first need to de-couple the niche from the composition of the population by representing the niche explicitly.</w:t>
-      </w:r>
-    </w:p>
-    <w:p>
-      <w:pPr>
-        <w:pStyle w:val="Heading2"/>
-      </w:pPr>
-      <w:bookmarkStart w:id="41" w:name="cooperation-and-niche-construction-in-host-symbiont-co-evolution"/>
-      <w:bookmarkEnd w:id="41"/>
-      <w:r>
-        <w:t xml:space="preserve">Cooperation and Niche Construction in Host-Symbiont Co-Evolution</w:t>
-      </w:r>
-    </w:p>
-    <w:p>
-      <w:r>
-        <w:t xml:space="preserve">As niche construction becomes more independent, it develops its own state and dynamics. A logical next step, then, could be to treat the environment as a biological entity itself, which could introduce additional evolutionary feedbacks. As the host population changes, so too does selection on their symbiont populations. Here, evolutionary outcomes depend greatly on the degree of shared interest between the host and symbiont. Future models could explicitly capture the environment as a biological entity to explore the rich coevolutionary dynamics that these systems might offer.</w:t>
-      </w:r>
-    </w:p>
-    <w:p>
-      <w:r>
-        <w:t xml:space="preserve">For example, the cooperative production of virulence factors by the human pathogen</w:t>
-      </w:r>
-      <w:r>
-        <w:t xml:space="preserve"> </w:t>
-      </w:r>
-      <w:r>
-        <w:rPr>
-          <w:i/>
-        </w:rPr>
-        <w:t xml:space="preserve">P. aeruginosa</w:t>
-      </w:r>
-      <w:r>
-        <w:t xml:space="preserve"> </w:t>
-      </w:r>
-      <w:r>
-        <w:t xml:space="preserve">in lung infections is harmful to hosts with cystic fibrosis</w:t>
-      </w:r>
-      <w:r>
-        <w:t xml:space="preserve"> </w:t>
-      </w:r>
-      <w:r>
-        <w:t xml:space="preserve">(Harrison, 2007)</w:t>
-      </w:r>
-      <w:r>
-        <w:t xml:space="preserve">. Similarly to what we have shown in this work, these antagonistic, negative niche constructing behaviors might actually work to maintain these infections. If this is the case, however, perhaps the case could be made for developing treatments that target the selective feedback loop that is created by niche construction. If these populations do indeed perpetually benefit from adaptations that are created by niche construction, as we have shown, case could perhaps be made for developing treatments that target the selective feedback loop that provides adaptive opportunities in these spatial environments. While the idea of removing negative selective feedbacks and supporting stability may seem counterintuitive, if it makes the population more susceptible, then perhaps pairing such a treatment with ones in which mutants are introduced (e.g.,</w:t>
-      </w:r>
-      <w:r>
-        <w:t xml:space="preserve"> </w:t>
-      </w:r>
-      <w:r>
-        <w:t xml:space="preserve">Rumbaugh et al. (2009)</w:t>
-      </w:r>
-      <w:r>
-        <w:t xml:space="preserve">), could significantly improve host fitness. Expanding models such as ours to address the additional dynamics present in host-symbiont systems such as these could be quite productive.</w:t>
-      </w:r>
-    </w:p>
-    <w:p>
-      <w:r>
-        <w:t xml:space="preserve">Or conversely, cooperative light production by</w:t>
-      </w:r>
-      <w:r>
-        <w:t xml:space="preserve"> </w:t>
-      </w:r>
-      <w:r>
-        <w:rPr>
-          <w:i/>
-        </w:rPr>
-        <w:t xml:space="preserve">A. fischeri</w:t>
-      </w:r>
-      <w:r>
-        <w:t xml:space="preserve"> </w:t>
-      </w:r>
-      <w:r>
-        <w:t xml:space="preserve">is vital for the survival of its host, the Hawaiian bobtail squid</w:t>
-      </w:r>
-      <w:r>
-        <w:t xml:space="preserve"> </w:t>
-      </w:r>
-      <w:r>
-        <w:t xml:space="preserve">(Ruby, 1996)</w:t>
-      </w:r>
-      <w:r>
-        <w:t xml:space="preserve">. While our current model and that of</w:t>
-      </w:r>
-      <w:r>
-        <w:t xml:space="preserve"> </w:t>
-      </w:r>
-      <w:r>
-        <w:t xml:space="preserve">Van Dyken and Wade (2012)</w:t>
-      </w:r>
-      <w:r>
-        <w:t xml:space="preserve"> </w:t>
-      </w:r>
-      <w:r>
-        <w:t xml:space="preserve">have showed that negative niche construction can play a decisive role in the evolution of cooperation, this instance of positive niche construction is a textbook example of cooperation and mutualism. Therefore, a greater understanding of the additional feedbacks created in symbioses such as these could be gained from modeling. Similar to our model, these host-symbiont systems likely have many other traits that are orthogonal to cooperation. Perhaps combinations of certain types of behaviors are important for maintaining cooperation, similar to what was shown by</w:t>
-      </w:r>
-      <w:r>
-        <w:t xml:space="preserve"> </w:t>
-      </w:r>
-      <w:r>
-        <w:t xml:space="preserve">Van Dyken and Wade (2012)</w:t>
-      </w:r>
-      <w:r>
-        <w:t xml:space="preserve">.</w:t>
-      </w:r>
-    </w:p>
-    <w:p>
-      <w:r>
-        <w:t xml:space="preserve">It was recently argued that incorporating the effects of niche construction is critical for improving our understanding of viral evolution</w:t>
-      </w:r>
-      <w:r>
-        <w:t xml:space="preserve"> </w:t>
-      </w:r>
-      <w:r>
-        <w:t xml:space="preserve">(Hamblin</w:t>
-      </w:r>
-      <w:r>
-        <w:t xml:space="preserve"> </w:t>
-      </w:r>
-      <w:r>
-        <w:rPr>
-          <w:i/>
-        </w:rPr>
-        <w:t xml:space="preserve">et al.</w:t>
-      </w:r>
-      <w:r>
-        <w:t xml:space="preserve">, 2014)</w:t>
-      </w:r>
-      <w:r>
-        <w:t xml:space="preserve"> </w:t>
-      </w:r>
-      <w:r>
-        <w:t xml:space="preserve">and evolution in co-infecting parasites</w:t>
-      </w:r>
-      <w:r>
-        <w:t xml:space="preserve"> </w:t>
-      </w:r>
-      <w:r>
-        <w:t xml:space="preserve">(Hafer and Milinski, 2015)</w:t>
-      </w:r>
-      <w:r>
-        <w:t xml:space="preserve">. Incorporating host dynamics, co-evolution, and the feedbacks that they produce into models is likely to be equally important for gaining an understanding of how cooperative behaviors, both positive and negative, evolve in these host-symbiont settings.</w:t>
-      </w:r>
-    </w:p>
-    <w:p>
-      <w:pPr>
-        <w:pStyle w:val="Heading1"/>
-      </w:pPr>
-      <w:bookmarkStart w:id="42" w:name="acknowledgments"/>
-      <w:bookmarkEnd w:id="42"/>
-      <w:r>
-        <w:t xml:space="preserve">Acknowledgments</w:t>
-      </w:r>
-    </w:p>
-    <w:p>
-      <w:r>
-        <w:t xml:space="preserve">We are grateful to Peter Conlin, Sylvie Estrela, Carrie Glenney, Martha Kornelius, and Luis Zaman for helpful comments on the manuscript, and to Anuraag Pakanati for assistance with simulations. This material is based upon work supported by the National Science Foundation Postdoctoral Research Fellowship in Biology under Grant No. DBI-1309318 (to BDC) and under Cooperative Agreement No. DBI-0939454 (BEACON STC). Computational resources were provided by an award from Google Inc. (to BDC and BK).</w:t>
-      </w:r>
-    </w:p>
-    <w:p/>
-    <w:p>
-      <w:pPr>
-        <w:pStyle w:val="Heading1"/>
-      </w:pPr>
-      <w:bookmarkStart w:id="43" w:name="figures"/>
+      <w:bookmarkStart w:id="43" w:name="fig1"/>
       <w:bookmarkEnd w:id="43"/>
-      <w:r>
-        <w:t xml:space="preserve">Figures</w:t>
-      </w:r>
-    </w:p>
-    <w:p>
-      <w:pPr>
-        <w:pStyle w:val="Heading2"/>
-      </w:pPr>
-      <w:bookmarkStart w:id="44" w:name="fig1"/>
-      <w:bookmarkEnd w:id="44"/>
       <w:r>
         <w:t xml:space="preserve">Figure 1</w:t>
       </w:r>
@@ -4421,7 +4422,7 @@
                     </pic:cNvPicPr>
                   </pic:nvPicPr>
                   <pic:blipFill>
-                    <a:blip r:embed="rId45"/>
+                    <a:blip r:embed="rId44"/>
                     <a:stretch>
                       <a:fillRect/>
                     </a:stretch>
@@ -4580,8 +4581,8 @@
       <w:pPr>
         <w:pStyle w:val="Heading2"/>
       </w:pPr>
-      <w:bookmarkStart w:id="46" w:name="fig2"/>
-      <w:bookmarkEnd w:id="46"/>
+      <w:bookmarkStart w:id="45" w:name="fig2"/>
+      <w:bookmarkEnd w:id="45"/>
       <w:r>
         <w:t xml:space="preserve">Figure 2</w:t>
       </w:r>
@@ -4603,7 +4604,7 @@
                     </pic:cNvPicPr>
                   </pic:nvPicPr>
                   <pic:blipFill>
-                    <a:blip r:embed="rId47"/>
+                    <a:blip r:embed="rId46"/>
                     <a:stretch>
                       <a:fillRect/>
                     </a:stretch>
@@ -4785,8 +4786,8 @@
       <w:pPr>
         <w:pStyle w:val="Heading2"/>
       </w:pPr>
-      <w:bookmarkStart w:id="48" w:name="fig3"/>
-      <w:bookmarkEnd w:id="48"/>
+      <w:bookmarkStart w:id="47" w:name="fig3"/>
+      <w:bookmarkEnd w:id="47"/>
       <w:r>
         <w:t xml:space="preserve">Figure 3</w:t>
       </w:r>
@@ -4808,7 +4809,7 @@
                     </pic:cNvPicPr>
                   </pic:nvPicPr>
                   <pic:blipFill>
-                    <a:blip r:embed="rId49"/>
+                    <a:blip r:embed="rId48"/>
                     <a:stretch>
                       <a:fillRect/>
                     </a:stretch>
@@ -5060,8 +5061,8 @@
       <w:pPr>
         <w:pStyle w:val="Heading2"/>
       </w:pPr>
-      <w:bookmarkStart w:id="50" w:name="fig4"/>
-      <w:bookmarkEnd w:id="50"/>
+      <w:bookmarkStart w:id="49" w:name="fig4"/>
+      <w:bookmarkEnd w:id="49"/>
       <w:r>
         <w:t xml:space="preserve">Figure 4</w:t>
       </w:r>
@@ -5083,7 +5084,7 @@
                     </pic:cNvPicPr>
                   </pic:nvPicPr>
                   <pic:blipFill>
-                    <a:blip r:embed="rId51"/>
+                    <a:blip r:embed="rId50"/>
                     <a:stretch>
                       <a:fillRect/>
                     </a:stretch>
@@ -5382,8 +5383,8 @@
       <w:pPr>
         <w:pStyle w:val="Heading2"/>
       </w:pPr>
-      <w:bookmarkStart w:id="52" w:name="figS1"/>
-      <w:bookmarkEnd w:id="52"/>
+      <w:bookmarkStart w:id="51" w:name="figS1"/>
+      <w:bookmarkEnd w:id="51"/>
       <w:r>
         <w:t xml:space="preserve">Supplemental Figure 1</w:t>
       </w:r>
@@ -5405,7 +5406,7 @@
                     </pic:cNvPicPr>
                   </pic:nvPicPr>
                   <pic:blipFill>
-                    <a:blip r:embed="rId53"/>
+                    <a:blip r:embed="rId52"/>
                     <a:stretch>
                       <a:fillRect/>
                     </a:stretch>
@@ -5543,8 +5544,8 @@
       <w:pPr>
         <w:pStyle w:val="Heading1"/>
       </w:pPr>
-      <w:bookmarkStart w:id="54" w:name="tables"/>
-      <w:bookmarkEnd w:id="54"/>
+      <w:bookmarkStart w:id="53" w:name="tables"/>
+      <w:bookmarkEnd w:id="53"/>
       <w:r>
         <w:t xml:space="preserve">Tables</w:t>
       </w:r>
@@ -6428,8 +6429,8 @@
       <w:pPr>
         <w:pStyle w:val="Heading1"/>
       </w:pPr>
-      <w:bookmarkStart w:id="55" w:name="references"/>
-      <w:bookmarkEnd w:id="55"/>
+      <w:bookmarkStart w:id="54" w:name="references"/>
+      <w:bookmarkEnd w:id="54"/>
       <w:r>
         <w:t xml:space="preserve">References</w:t>
       </w:r>
@@ -6488,7 +6489,7 @@
       <w:r>
         <w:t xml:space="preserve"> </w:t>
       </w:r>
-      <w:hyperlink r:id="rId56">
+      <w:hyperlink r:id="rId55">
         <w:r>
           <w:rPr>
             <w:rStyle w:val="Link"/>
@@ -7098,7 +7099,7 @@
       <w:r>
         <w:t xml:space="preserve"> </w:t>
       </w:r>
-      <w:hyperlink r:id="rId57">
+      <w:hyperlink r:id="rId56">
         <w:r>
           <w:rPr>
             <w:rStyle w:val="Link"/>
@@ -7800,7 +7801,7 @@
 
 <file path=word/footnotes.xml><?xml version="1.0" encoding="utf-8"?>
 <w:footnotes xmlns:w="http://schemas.openxmlformats.org/wordprocessingml/2006/main" xmlns:m="http://schemas.openxmlformats.org/officeDocument/2006/math" xmlns:r="http://schemas.openxmlformats.org/officeDocument/2006/relationships" xmlns:o="urn:schemas-microsoft-com:office:office" xmlns:v="urn:schemas-microsoft-com:vml" xmlns:w10="urn:schemas-microsoft-com:office:word" xmlns:a="http://schemas.openxmlformats.org/drawingml/2006/main" xmlns:pic="http://schemas.openxmlformats.org/drawingml/2006/picture" xmlns:wp="http://schemas.openxmlformats.org/drawingml/2006/wordprocessingDrawing">
-  <w:footnote w:id="32">
+  <w:footnote w:id="31">
     <w:p>
       <w:pPr>
         <w:pStyle w:val="FootnoteText"/>
@@ -7903,7 +7904,7 @@
     </w:lvl>
   </w:abstractNum>
   <w:abstractNum w:abstractNumId="990">
-    <w:nsid w:val="717fdcc5"/>
+    <w:nsid w:val="be90554c"/>
     <w:multiLevelType w:val="multilevel"/>
     <w:lvl w:ilvl="0">
       <w:numFmt w:val="bullet"/>

</xml_diff>

<commit_message>
Converted Figure 4 to png
</commit_message>
<xml_diff>
--- a/paper/ncnh-latest.docx
+++ b/paper/ncnh-latest.docx
@@ -5955,14 +5955,14 @@
       <w:r>
         <w:drawing>
           <wp:inline>
-            <wp:extent cx="1524000" cy="1524000"/>
+            <wp:extent cx="5334000" cy="2898453"/>
             <wp:effectExtent b="0" l="0" r="0" t="0"/>
             <wp:docPr descr="" id="1" name="Picture"/>
             <a:graphic>
               <a:graphicData uri="http://schemas.openxmlformats.org/drawingml/2006/picture">
                 <pic:pic>
                   <pic:nvPicPr>
-                    <pic:cNvPr descr="../figures/Figure4.pdf" id="0" name="Picture"/>
+                    <pic:cNvPr descr="../figures/Figure4.png" id="0" name="Picture"/>
                     <pic:cNvPicPr>
                       <a:picLocks noChangeArrowheads="1" noChangeAspect="1"/>
                     </pic:cNvPicPr>
@@ -5976,7 +5976,7 @@
                   <pic:spPr bwMode="auto">
                     <a:xfrm>
                       <a:off x="0" y="0"/>
-                      <a:ext cx="1524000" cy="1524000"/>
+                      <a:ext cx="5334000" cy="2898453"/>
                     </a:xfrm>
                     <a:prstGeom prst="rect">
                       <a:avLst/>
@@ -6264,7 +6264,7 @@
     <w:p/>
     <w:p>
       <w:pPr>
-        <w:pStyle w:val="Heading2"/>
+        <w:pStyle w:val="Heading1"/>
       </w:pPr>
       <w:bookmarkStart w:id="53" w:name="box-1-figures"/>
       <w:bookmarkEnd w:id="53"/>
@@ -6275,7 +6275,7 @@
     <w:p/>
     <w:p>
       <w:pPr>
-        <w:pStyle w:val="Heading3"/>
+        <w:pStyle w:val="Heading2"/>
       </w:pPr>
       <w:bookmarkStart w:id="54" w:name="figB1"/>
       <w:bookmarkEnd w:id="54"/>
@@ -6338,7 +6338,7 @@
     <w:p/>
     <w:p>
       <w:pPr>
-        <w:pStyle w:val="Heading2"/>
+        <w:pStyle w:val="Heading1"/>
       </w:pPr>
       <w:bookmarkStart w:id="56" w:name="supplemental-figures"/>
       <w:bookmarkEnd w:id="56"/>
@@ -6349,12 +6349,12 @@
     <w:p/>
     <w:p>
       <w:pPr>
-        <w:pStyle w:val="Heading3"/>
+        <w:pStyle w:val="Heading2"/>
       </w:pPr>
       <w:bookmarkStart w:id="57" w:name="figS1"/>
       <w:bookmarkEnd w:id="57"/>
       <w:r>
-        <w:t xml:space="preserve">Supplemental Figure 1</w:t>
+        <w:t xml:space="preserve">Figure S1</w:t>
       </w:r>
     </w:p>
     <w:p>
@@ -8904,7 +8904,7 @@
     </w:lvl>
   </w:abstractNum>
   <w:abstractNum w:abstractNumId="990">
-    <w:nsid w:val="bd044745"/>
+    <w:nsid w:val="89bc592e"/>
     <w:multiLevelType w:val="multilevel"/>
     <w:lvl w:ilvl="0">
       <w:numFmt w:val="bullet"/>

</xml_diff>

<commit_message>
Changes to paper based on reviews
- Removed g subscript from places where allelic state represented
- Removed set union from description of mutation
- Addressed reviewer question about why a bounded lattice was used
  instead of a torus
</commit_message>
<xml_diff>
--- a/paper/ncnh-latest.docx
+++ b/paper/ncnh-latest.docx
@@ -1481,14 +1481,6 @@
             </m:r>
           </m:e>
           <m:sub>
-            <m:r>
-              <m:rPr/>
-              <m:t>g</m:t>
-            </m:r>
-            <m:r>
-              <m:rPr/>
-              <m:t>,</m:t>
-            </m:r>
             <m:r>
               <m:rPr/>
               <m:t>l</m:t>
@@ -1566,14 +1558,6 @@
                       </m:r>
                     </m:e>
                     <m:sub>
-                      <m:r>
-                        <m:rPr/>
-                        <m:t>g</m:t>
-                      </m:r>
-                      <m:r>
-                        <m:rPr/>
-                        <m:t>,</m:t>
-                      </m:r>
                       <m:r>
                         <m:rPr/>
                         <m:t>0</m:t>
@@ -1688,14 +1672,6 @@
                       </m:r>
                     </m:e>
                     <m:sub>
-                      <m:r>
-                        <m:rPr/>
-                        <m:t>g</m:t>
-                      </m:r>
-                      <m:r>
-                        <m:rPr/>
-                        <m:t>,</m:t>
-                      </m:r>
                       <m:r>
                         <m:rPr/>
                         <m:t>l</m:t>
@@ -1822,14 +1798,6 @@
                       </m:r>
                     </m:e>
                     <m:sub>
-                      <m:r>
-                        <m:rPr/>
-                        <m:t>g</m:t>
-                      </m:r>
-                      <m:r>
-                        <m:rPr/>
-                        <m:t>,</m:t>
-                      </m:r>
                       <m:r>
                         <m:rPr/>
                         <m:t>l</m:t>
@@ -2661,27 +2629,11 @@
         </m:r>
         <m:r>
           <m:rPr/>
-          <m:t>}</m:t>
-        </m:r>
-        <m:r>
-          <m:rPr/>
-          <m:t>∪</m:t>
-        </m:r>
-        <m:r>
-          <m:rPr/>
-          <m:t>{</m:t>
+          <m:t>,</m:t>
         </m:r>
         <m:r>
           <m:rPr/>
           <m:t>1</m:t>
-        </m:r>
-        <m:r>
-          <m:rPr/>
-          <m:t>,</m:t>
-        </m:r>
-        <m:r>
-          <m:rPr/>
-          <m:t>2</m:t>
         </m:r>
         <m:r>
           <m:rPr/>
@@ -4072,7 +4024,7 @@
         <w:pStyle w:val="BodyText"/>
       </w:pPr>
       <w:r>
-        <w:t xml:space="preserve">Of particular importance are cases where the interests of host and symbiont are in conflict. By selecting for new, more resistant host genotypes or by provoking a specific immune response, pathogens make their host environment less hospitable and can therefore be seen as potent negative niche constructors. The results that we have presented here suggest that such negative niche construction can favor cooperative behavior among these symbiont pathogens. This may be especially relevant when infection is mediated by cooperative behaviors. For example, the cooperative production several public goods by</w:t>
+        <w:t xml:space="preserve">Of particular importance are cases where the interests of host and symbiont are in conflict. By selecting for new, more resistant host genotypes or by provoking a specific immune response, pathogens make their host environment less hospitable and can therefore be seen as potent negative niche constructors. The results that we have presented here suggest that such negative niche construction can favor cooperative behavior among these symbiont pathogens. This may be especially relevant when infection is mediated by cooperative behaviors. For example, the cooperative production of several public goods by</w:t>
       </w:r>
       <w:r>
         <w:t xml:space="preserve"> </w:t>
@@ -6835,6 +6787,1042 @@
     </w:tbl>
     <w:p>
       <w:pPr>
+        <w:pStyle w:val="Heading2"/>
+      </w:pPr>
+      <w:bookmarkStart w:id="60" w:name="version-2"/>
+      <w:bookmarkEnd w:id="60"/>
+      <w:r>
+        <w:t xml:space="preserve">Version 2</w:t>
+      </w:r>
+    </w:p>
+    <w:tbl>
+      <w:tblPr>
+        <w:tblStyle w:val="TableNormal"/>
+        <w:tblW w:type="pct" w:w="0.0"/>
+        <w:tblLook w:firstRow="1"/>
+      </w:tblPr>
+      <w:tblGrid/>
+      <w:tr>
+        <w:trPr>
+          <w:cnfStyle w:firstRow="1"/>
+        </w:trPr>
+        <w:tc>
+          <w:tcPr>
+            <w:tcBorders>
+              <w:bottom w:val="single"/>
+            </w:tcBorders>
+            <w:vAlign w:val="bottom"/>
+          </w:tcPr>
+          <w:p>
+            <w:pPr>
+              <w:pStyle w:val="Compact"/>
+              <w:jc w:val="left"/>
+            </w:pPr>
+            <w:r>
+              <w:t xml:space="preserve">Parameter</w:t>
+            </w:r>
+          </w:p>
+        </w:tc>
+        <w:tc>
+          <w:tcPr>
+            <w:tcBorders>
+              <w:bottom w:val="single"/>
+            </w:tcBorders>
+            <w:vAlign w:val="bottom"/>
+          </w:tcPr>
+          <w:p>
+            <w:pPr>
+              <w:pStyle w:val="Compact"/>
+              <w:jc w:val="left"/>
+            </w:pPr>
+            <w:r>
+              <w:t xml:space="preserve">Description</w:t>
+            </w:r>
+          </w:p>
+        </w:tc>
+        <w:tc>
+          <w:tcPr>
+            <w:tcBorders>
+              <w:bottom w:val="single"/>
+            </w:tcBorders>
+            <w:vAlign w:val="bottom"/>
+          </w:tcPr>
+          <w:p>
+            <w:pPr>
+              <w:pStyle w:val="Compact"/>
+              <w:jc w:val="left"/>
+            </w:pPr>
+            <w:r>
+              <w:t xml:space="preserve">Base Value</w:t>
+            </w:r>
+          </w:p>
+        </w:tc>
+        <w:tc>
+          <w:tcPr>
+            <w:tcBorders>
+              <w:bottom w:val="single"/>
+            </w:tcBorders>
+            <w:vAlign w:val="bottom"/>
+          </w:tcPr>
+          <w:p>
+            <w:pPr>
+              <w:pStyle w:val="Compact"/>
+              <w:jc w:val="left"/>
+            </w:pPr>
+            <w:r>
+              <w:t xml:space="preserve">Values Used</w:t>
+            </w:r>
+          </w:p>
+        </w:tc>
+      </w:tr>
+      <w:tr>
+        <w:tc>
+          <w:p>
+            <w:pPr>
+              <w:pStyle w:val="Compact"/>
+              <w:jc w:val="left"/>
+            </w:pPr>
+            <m:oMath>
+              <m:r>
+                <m:rPr/>
+                <m:t>L</m:t>
+              </m:r>
+            </m:oMath>
+          </w:p>
+        </w:tc>
+        <w:tc>
+          <w:p>
+            <w:pPr>
+              <w:pStyle w:val="Compact"/>
+              <w:jc w:val="left"/>
+            </w:pPr>
+            <w:r>
+              <w:t xml:space="preserve">Number of adaptive loci</w:t>
+            </w:r>
+          </w:p>
+        </w:tc>
+        <w:tc>
+          <w:p>
+            <w:pPr>
+              <w:pStyle w:val="Compact"/>
+              <w:jc w:val="left"/>
+            </w:pPr>
+            <w:r>
+              <w:t xml:space="preserve">5</w:t>
+            </w:r>
+          </w:p>
+        </w:tc>
+        <w:tc>
+          <w:p>
+            <w:pPr>
+              <w:pStyle w:val="Compact"/>
+              <w:jc w:val="left"/>
+            </w:pPr>
+            <w:r>
+              <w:t xml:space="preserve">0,40</w:t>
+            </w:r>
+          </w:p>
+        </w:tc>
+      </w:tr>
+      <w:tr>
+        <w:tc>
+          <w:p>
+            <w:pPr>
+              <w:pStyle w:val="Compact"/>
+              <w:jc w:val="left"/>
+            </w:pPr>
+            <m:oMath>
+              <m:r>
+                <m:rPr/>
+                <m:t>c</m:t>
+              </m:r>
+            </m:oMath>
+          </w:p>
+        </w:tc>
+        <w:tc>
+          <w:p>
+            <w:pPr>
+              <w:pStyle w:val="Compact"/>
+              <w:jc w:val="left"/>
+            </w:pPr>
+            <w:r>
+              <w:t xml:space="preserve">Cost of cooperation</w:t>
+            </w:r>
+          </w:p>
+        </w:tc>
+        <w:tc>
+          <w:p>
+            <w:pPr>
+              <w:pStyle w:val="Compact"/>
+              <w:jc w:val="left"/>
+            </w:pPr>
+            <w:r>
+              <w:t xml:space="preserve">0.1</w:t>
+            </w:r>
+          </w:p>
+        </w:tc>
+        <w:tc>
+          <w:p>
+            <w:pPr>
+              <w:pStyle w:val="Compact"/>
+              <w:jc w:val="left"/>
+            </w:pPr>
+            <w:r>
+              <w:t xml:space="preserve">0.1</w:t>
+            </w:r>
+          </w:p>
+        </w:tc>
+      </w:tr>
+      <w:tr>
+        <w:tc>
+          <w:p>
+            <w:pPr>
+              <w:pStyle w:val="Compact"/>
+              <w:jc w:val="left"/>
+            </w:pPr>
+            <m:oMath>
+              <m:r>
+                <m:rPr/>
+                <m:t>A</m:t>
+              </m:r>
+            </m:oMath>
+          </w:p>
+        </w:tc>
+        <w:tc>
+          <w:p>
+            <w:pPr>
+              <w:pStyle w:val="Compact"/>
+              <w:jc w:val="left"/>
+            </w:pPr>
+            <w:r>
+              <w:t xml:space="preserve">Number of alleles</w:t>
+            </w:r>
+          </w:p>
+        </w:tc>
+        <w:tc>
+          <w:p>
+            <w:pPr>
+              <w:pStyle w:val="Compact"/>
+              <w:jc w:val="left"/>
+            </w:pPr>
+            <w:r>
+              <w:t xml:space="preserve">6</w:t>
+            </w:r>
+          </w:p>
+        </w:tc>
+        <w:tc>
+          <w:p>
+            <w:pPr>
+              <w:pStyle w:val="Compact"/>
+              <w:jc w:val="left"/>
+            </w:pPr>
+            <w:r>
+              <w:t xml:space="preserve">5, 6</w:t>
+            </w:r>
+          </w:p>
+        </w:tc>
+      </w:tr>
+      <w:tr>
+        <w:tc>
+          <w:p>
+            <w:pPr>
+              <w:pStyle w:val="Compact"/>
+              <w:jc w:val="left"/>
+            </w:pPr>
+            <m:oMath>
+              <m:r>
+                <m:rPr/>
+                <m:t>δ</m:t>
+              </m:r>
+            </m:oMath>
+          </w:p>
+        </w:tc>
+        <w:tc>
+          <w:p>
+            <w:pPr>
+              <w:pStyle w:val="Compact"/>
+              <w:jc w:val="left"/>
+            </w:pPr>
+            <w:r>
+              <w:t xml:space="preserve">Benefit of adaptation to external environment</w:t>
+            </w:r>
+          </w:p>
+        </w:tc>
+        <w:tc>
+          <w:p>
+            <w:pPr>
+              <w:pStyle w:val="Compact"/>
+              <w:jc w:val="left"/>
+            </w:pPr>
+            <w:r>
+              <w:t xml:space="preserve">0.3</w:t>
+            </w:r>
+          </w:p>
+        </w:tc>
+        <w:tc>
+          <w:p>
+            <w:pPr>
+              <w:pStyle w:val="Compact"/>
+              <w:jc w:val="left"/>
+            </w:pPr>
+            <w:r>
+              <w:t xml:space="preserve">0.3</w:t>
+            </w:r>
+          </w:p>
+        </w:tc>
+      </w:tr>
+      <w:tr>
+        <w:tc>
+          <w:p>
+            <w:pPr>
+              <w:pStyle w:val="Compact"/>
+              <w:jc w:val="left"/>
+            </w:pPr>
+            <m:oMath>
+              <m:r>
+                <m:rPr/>
+                <m:t>ϵ</m:t>
+              </m:r>
+            </m:oMath>
+          </w:p>
+        </w:tc>
+        <w:tc>
+          <w:p>
+            <w:pPr>
+              <w:pStyle w:val="Compact"/>
+              <w:jc w:val="left"/>
+            </w:pPr>
+            <w:r>
+              <w:t xml:space="preserve">Benefit of adaptation to constructed environment</w:t>
+            </w:r>
+          </w:p>
+        </w:tc>
+        <w:tc>
+          <w:p>
+            <w:pPr>
+              <w:pStyle w:val="Compact"/>
+              <w:jc w:val="left"/>
+            </w:pPr>
+            <w:r>
+              <w:t xml:space="preserve">0.00015</w:t>
+            </w:r>
+          </w:p>
+        </w:tc>
+        <w:tc>
+          <w:p>
+            <w:pPr>
+              <w:pStyle w:val="Compact"/>
+              <w:jc w:val="left"/>
+            </w:pPr>
+            <w:r>
+              <w:t xml:space="preserve">TODO</w:t>
+            </w:r>
+          </w:p>
+        </w:tc>
+      </w:tr>
+      <w:tr>
+        <w:tc>
+          <w:p>
+            <w:pPr>
+              <w:pStyle w:val="Compact"/>
+              <w:jc w:val="left"/>
+            </w:pPr>
+            <m:oMath>
+              <m:r>
+                <m:rPr/>
+                <m:t>z</m:t>
+              </m:r>
+            </m:oMath>
+          </w:p>
+        </w:tc>
+        <w:tc>
+          <w:p>
+            <w:pPr>
+              <w:pStyle w:val="Compact"/>
+              <w:jc w:val="left"/>
+            </w:pPr>
+            <w:r>
+              <w:t xml:space="preserve">Baseline fitness</w:t>
+            </w:r>
+          </w:p>
+        </w:tc>
+        <w:tc>
+          <w:p>
+            <w:pPr>
+              <w:pStyle w:val="Compact"/>
+              <w:jc w:val="left"/>
+            </w:pPr>
+            <w:r>
+              <w:t xml:space="preserve">1</w:t>
+            </w:r>
+          </w:p>
+        </w:tc>
+        <w:tc>
+          <w:p>
+            <w:pPr>
+              <w:pStyle w:val="Compact"/>
+              <w:jc w:val="left"/>
+            </w:pPr>
+            <w:r>
+              <w:t xml:space="preserve">TODO</w:t>
+            </w:r>
+          </w:p>
+        </w:tc>
+      </w:tr>
+      <w:tr>
+        <w:tc>
+          <w:p>
+            <w:pPr>
+              <w:pStyle w:val="Compact"/>
+              <w:jc w:val="left"/>
+            </w:pPr>
+            <m:oMath>
+              <m:sSub>
+                <m:e>
+                  <m:r>
+                    <m:rPr/>
+                    <m:t>S</m:t>
+                  </m:r>
+                </m:e>
+                <m:sub>
+                  <m:r>
+                    <m:rPr/>
+                    <m:t>m</m:t>
+                  </m:r>
+                  <m:r>
+                    <m:rPr/>
+                    <m:t>i</m:t>
+                  </m:r>
+                  <m:r>
+                    <m:rPr/>
+                    <m:t>n</m:t>
+                  </m:r>
+                </m:sub>
+              </m:sSub>
+            </m:oMath>
+          </w:p>
+        </w:tc>
+        <w:tc>
+          <w:p>
+            <w:pPr>
+              <w:pStyle w:val="Compact"/>
+              <w:jc w:val="left"/>
+            </w:pPr>
+            <w:r>
+              <w:t xml:space="preserve">Minimum subpopulation size</w:t>
+            </w:r>
+          </w:p>
+        </w:tc>
+        <w:tc>
+          <w:p>
+            <w:pPr>
+              <w:pStyle w:val="Compact"/>
+              <w:jc w:val="left"/>
+            </w:pPr>
+            <w:r>
+              <w:t xml:space="preserve">800</w:t>
+            </w:r>
+          </w:p>
+        </w:tc>
+        <w:tc>
+          <w:p>
+            <w:pPr>
+              <w:pStyle w:val="Compact"/>
+              <w:jc w:val="left"/>
+            </w:pPr>
+            <w:r>
+              <w:t xml:space="preserve">TODO</w:t>
+            </w:r>
+          </w:p>
+        </w:tc>
+      </w:tr>
+      <w:tr>
+        <w:tc>
+          <w:p>
+            <w:pPr>
+              <w:pStyle w:val="Compact"/>
+              <w:jc w:val="left"/>
+            </w:pPr>
+            <m:oMath>
+              <m:sSub>
+                <m:e>
+                  <m:r>
+                    <m:rPr/>
+                    <m:t>S</m:t>
+                  </m:r>
+                </m:e>
+                <m:sub>
+                  <m:r>
+                    <m:rPr/>
+                    <m:t>m</m:t>
+                  </m:r>
+                  <m:r>
+                    <m:rPr/>
+                    <m:t>a</m:t>
+                  </m:r>
+                  <m:r>
+                    <m:rPr/>
+                    <m:t>x</m:t>
+                  </m:r>
+                </m:sub>
+              </m:sSub>
+            </m:oMath>
+          </w:p>
+        </w:tc>
+        <w:tc>
+          <w:p>
+            <w:pPr>
+              <w:pStyle w:val="Compact"/>
+              <w:jc w:val="left"/>
+            </w:pPr>
+            <w:r>
+              <w:t xml:space="preserve">Maximum subpopulation size</w:t>
+            </w:r>
+          </w:p>
+        </w:tc>
+        <w:tc>
+          <w:p>
+            <w:pPr>
+              <w:pStyle w:val="Compact"/>
+              <w:jc w:val="left"/>
+            </w:pPr>
+            <w:r>
+              <w:t xml:space="preserve">2000</w:t>
+            </w:r>
+          </w:p>
+        </w:tc>
+        <w:tc>
+          <w:p>
+            <w:pPr>
+              <w:pStyle w:val="Compact"/>
+              <w:jc w:val="left"/>
+            </w:pPr>
+            <w:r>
+              <w:t xml:space="preserve">TODO</w:t>
+            </w:r>
+          </w:p>
+        </w:tc>
+      </w:tr>
+      <w:tr>
+        <w:tc>
+          <w:p>
+            <w:pPr>
+              <w:pStyle w:val="Compact"/>
+              <w:jc w:val="left"/>
+            </w:pPr>
+            <m:oMath>
+              <m:sSub>
+                <m:e>
+                  <m:r>
+                    <m:rPr/>
+                    <m:t>μ</m:t>
+                  </m:r>
+                </m:e>
+                <m:sub>
+                  <m:r>
+                    <m:rPr/>
+                    <m:t>a</m:t>
+                  </m:r>
+                </m:sub>
+              </m:sSub>
+            </m:oMath>
+          </w:p>
+        </w:tc>
+        <w:tc>
+          <w:p>
+            <w:pPr>
+              <w:pStyle w:val="Compact"/>
+              <w:jc w:val="left"/>
+            </w:pPr>
+            <w:r>
+              <w:t xml:space="preserve">Mutation rate at adaptive loci</w:t>
+            </w:r>
+          </w:p>
+        </w:tc>
+        <w:tc>
+          <w:p>
+            <w:pPr>
+              <w:pStyle w:val="Compact"/>
+              <w:jc w:val="left"/>
+            </w:pPr>
+            <m:oMath>
+              <m:sSup>
+                <m:e>
+                  <m:r>
+                    <m:rPr/>
+                    <m:t>10</m:t>
+                  </m:r>
+                </m:e>
+                <m:sup>
+                  <m:r>
+                    <m:rPr/>
+                    <m:t>−</m:t>
+                  </m:r>
+                  <m:r>
+                    <m:rPr/>
+                    <m:t>5</m:t>
+                  </m:r>
+                </m:sup>
+              </m:sSup>
+            </m:oMath>
+          </w:p>
+        </w:tc>
+        <w:tc>
+          <w:p>
+            <w:pPr>
+              <w:pStyle w:val="Compact"/>
+              <w:jc w:val="left"/>
+            </w:pPr>
+            <m:oMath>
+              <m:sSup>
+                <m:e>
+                  <m:r>
+                    <m:rPr/>
+                    <m:t>10</m:t>
+                  </m:r>
+                </m:e>
+                <m:sup>
+                  <m:r>
+                    <m:rPr/>
+                    <m:t>−</m:t>
+                  </m:r>
+                  <m:r>
+                    <m:rPr/>
+                    <m:t>5</m:t>
+                  </m:r>
+                </m:sup>
+              </m:sSup>
+            </m:oMath>
+          </w:p>
+        </w:tc>
+      </w:tr>
+      <w:tr>
+        <w:tc>
+          <w:p>
+            <w:pPr>
+              <w:pStyle w:val="Compact"/>
+              <w:jc w:val="left"/>
+            </w:pPr>
+            <m:oMath>
+              <m:sSub>
+                <m:e>
+                  <m:r>
+                    <m:rPr/>
+                    <m:t>μ</m:t>
+                  </m:r>
+                </m:e>
+                <m:sub>
+                  <m:r>
+                    <m:rPr/>
+                    <m:t>c</m:t>
+                  </m:r>
+                </m:sub>
+              </m:sSub>
+            </m:oMath>
+          </w:p>
+        </w:tc>
+        <w:tc>
+          <w:p>
+            <w:pPr>
+              <w:pStyle w:val="Compact"/>
+              <w:jc w:val="left"/>
+            </w:pPr>
+            <w:r>
+              <w:t xml:space="preserve">Mutation rate at cooperation locus</w:t>
+            </w:r>
+          </w:p>
+        </w:tc>
+        <w:tc>
+          <w:p>
+            <w:pPr>
+              <w:pStyle w:val="Compact"/>
+              <w:jc w:val="left"/>
+            </w:pPr>
+            <m:oMath>
+              <m:sSup>
+                <m:e>
+                  <m:r>
+                    <m:rPr/>
+                    <m:t>10</m:t>
+                  </m:r>
+                </m:e>
+                <m:sup>
+                  <m:r>
+                    <m:rPr/>
+                    <m:t>−</m:t>
+                  </m:r>
+                  <m:r>
+                    <m:rPr/>
+                    <m:t>5</m:t>
+                  </m:r>
+                </m:sup>
+              </m:sSup>
+            </m:oMath>
+          </w:p>
+        </w:tc>
+        <w:tc>
+          <w:p>
+            <w:pPr>
+              <w:pStyle w:val="Compact"/>
+              <w:jc w:val="left"/>
+            </w:pPr>
+            <m:oMath>
+              <m:sSup>
+                <m:e>
+                  <m:r>
+                    <m:rPr/>
+                    <m:t>10</m:t>
+                  </m:r>
+                </m:e>
+                <m:sup>
+                  <m:r>
+                    <m:rPr/>
+                    <m:t>−</m:t>
+                  </m:r>
+                  <m:r>
+                    <m:rPr/>
+                    <m:t>5</m:t>
+                  </m:r>
+                </m:sup>
+              </m:sSup>
+            </m:oMath>
+          </w:p>
+        </w:tc>
+      </w:tr>
+      <w:tr>
+        <w:tc>
+          <w:p>
+            <w:pPr>
+              <w:pStyle w:val="Compact"/>
+              <w:jc w:val="left"/>
+            </w:pPr>
+            <m:oMath>
+              <m:sSup>
+                <m:e>
+                  <m:r>
+                    <m:rPr/>
+                    <m:t>N</m:t>
+                  </m:r>
+                </m:e>
+                <m:sup>
+                  <m:r>
+                    <m:rPr/>
+                    <m:t>2</m:t>
+                  </m:r>
+                </m:sup>
+              </m:sSup>
+            </m:oMath>
+          </w:p>
+        </w:tc>
+        <w:tc>
+          <w:p>
+            <w:pPr>
+              <w:pStyle w:val="Compact"/>
+              <w:jc w:val="left"/>
+            </w:pPr>
+            <w:r>
+              <w:t xml:space="preserve">Number of patches</w:t>
+            </w:r>
+          </w:p>
+        </w:tc>
+        <w:tc>
+          <w:p>
+            <w:pPr>
+              <w:pStyle w:val="Compact"/>
+              <w:jc w:val="left"/>
+            </w:pPr>
+            <w:r>
+              <w:t xml:space="preserve">625</w:t>
+            </w:r>
+          </w:p>
+        </w:tc>
+        <w:tc>
+          <w:p>
+            <w:pPr>
+              <w:pStyle w:val="Compact"/>
+              <w:jc w:val="left"/>
+            </w:pPr>
+            <w:r>
+              <w:t xml:space="preserve">625</w:t>
+            </w:r>
+          </w:p>
+        </w:tc>
+      </w:tr>
+      <w:tr>
+        <w:tc>
+          <w:p>
+            <w:pPr>
+              <w:pStyle w:val="Compact"/>
+              <w:jc w:val="left"/>
+            </w:pPr>
+            <m:oMath>
+              <m:r>
+                <m:rPr/>
+                <m:t>m</m:t>
+              </m:r>
+            </m:oMath>
+          </w:p>
+        </w:tc>
+        <w:tc>
+          <w:p>
+            <w:pPr>
+              <w:pStyle w:val="Compact"/>
+              <w:jc w:val="left"/>
+            </w:pPr>
+            <w:r>
+              <w:t xml:space="preserve">Migration rate</w:t>
+            </w:r>
+          </w:p>
+        </w:tc>
+        <w:tc>
+          <w:p>
+            <w:pPr>
+              <w:pStyle w:val="Compact"/>
+              <w:jc w:val="left"/>
+            </w:pPr>
+            <w:r>
+              <w:t xml:space="preserve">0.05</w:t>
+            </w:r>
+          </w:p>
+        </w:tc>
+        <w:tc>
+          <w:p>
+            <w:pPr>
+              <w:pStyle w:val="Compact"/>
+              <w:jc w:val="left"/>
+            </w:pPr>
+            <w:r>
+              <w:t xml:space="preserve">TODO</w:t>
+            </w:r>
+          </w:p>
+        </w:tc>
+      </w:tr>
+      <w:tr>
+        <w:tc>
+          <w:p>
+            <w:pPr>
+              <w:pStyle w:val="Compact"/>
+              <w:jc w:val="left"/>
+            </w:pPr>
+            <m:oMath>
+              <m:sSub>
+                <m:e>
+                  <m:r>
+                    <m:rPr/>
+                    <m:t>p</m:t>
+                  </m:r>
+                </m:e>
+                <m:sub>
+                  <m:r>
+                    <m:rPr/>
+                    <m:t>0</m:t>
+                  </m:r>
+                </m:sub>
+              </m:sSub>
+            </m:oMath>
+          </w:p>
+        </w:tc>
+        <w:tc>
+          <w:p>
+            <w:pPr>
+              <w:pStyle w:val="Compact"/>
+              <w:jc w:val="left"/>
+            </w:pPr>
+            <w:r>
+              <w:t xml:space="preserve">Initial cooperator proportion</w:t>
+            </w:r>
+          </w:p>
+        </w:tc>
+        <w:tc>
+          <w:p>
+            <w:pPr>
+              <w:pStyle w:val="Compact"/>
+              <w:jc w:val="left"/>
+            </w:pPr>
+            <w:r>
+              <w:t xml:space="preserve">0.5</w:t>
+            </w:r>
+          </w:p>
+        </w:tc>
+        <w:tc>
+          <w:p>
+            <w:pPr>
+              <w:pStyle w:val="Compact"/>
+              <w:jc w:val="left"/>
+            </w:pPr>
+            <w:r>
+              <w:t xml:space="preserve">TODO</w:t>
+            </w:r>
+          </w:p>
+        </w:tc>
+      </w:tr>
+      <w:tr>
+        <w:tc>
+          <w:p>
+            <w:pPr>
+              <w:pStyle w:val="Compact"/>
+              <w:jc w:val="left"/>
+            </w:pPr>
+            <m:oMath>
+              <m:r>
+                <m:rPr/>
+                <m:t>σ</m:t>
+              </m:r>
+            </m:oMath>
+          </w:p>
+        </w:tc>
+        <w:tc>
+          <w:p>
+            <w:pPr>
+              <w:pStyle w:val="Compact"/>
+              <w:jc w:val="left"/>
+            </w:pPr>
+            <w:r>
+              <w:t xml:space="preserve">Survival rate at population initialization</w:t>
+            </w:r>
+          </w:p>
+        </w:tc>
+        <w:tc>
+          <w:p>
+            <w:pPr>
+              <w:pStyle w:val="Compact"/>
+              <w:jc w:val="left"/>
+            </w:pPr>
+            <m:oMath>
+              <m:sSup>
+                <m:e>
+                  <m:r>
+                    <m:rPr/>
+                    <m:t>10</m:t>
+                  </m:r>
+                </m:e>
+                <m:sup>
+                  <m:r>
+                    <m:rPr/>
+                    <m:t>−</m:t>
+                  </m:r>
+                  <m:r>
+                    <m:rPr/>
+                    <m:t>5</m:t>
+                  </m:r>
+                </m:sup>
+              </m:sSup>
+            </m:oMath>
+          </w:p>
+        </w:tc>
+        <w:tc>
+          <w:p>
+            <w:pPr>
+              <w:pStyle w:val="Compact"/>
+              <w:jc w:val="left"/>
+            </w:pPr>
+            <w:r>
+              <w:t xml:space="preserve">TODO</w:t>
+            </w:r>
+          </w:p>
+        </w:tc>
+      </w:tr>
+      <w:tr>
+        <w:tc>
+          <w:p>
+            <w:pPr>
+              <w:pStyle w:val="Compact"/>
+              <w:jc w:val="left"/>
+            </w:pPr>
+            <m:oMath>
+              <m:r>
+                <m:rPr/>
+                <m:t>T</m:t>
+              </m:r>
+            </m:oMath>
+          </w:p>
+        </w:tc>
+        <w:tc>
+          <w:p>
+            <w:pPr>
+              <w:pStyle w:val="Compact"/>
+              <w:jc w:val="left"/>
+            </w:pPr>
+            <w:r>
+              <w:t xml:space="preserve">Number of simulation cycles</w:t>
+            </w:r>
+          </w:p>
+        </w:tc>
+        <w:tc>
+          <w:p>
+            <w:pPr>
+              <w:pStyle w:val="Compact"/>
+              <w:jc w:val="left"/>
+            </w:pPr>
+            <w:r>
+              <w:t xml:space="preserve">3000</w:t>
+            </w:r>
+          </w:p>
+        </w:tc>
+        <w:tc>
+          <w:p>
+            <w:pPr>
+              <w:pStyle w:val="Compact"/>
+              <w:jc w:val="left"/>
+            </w:pPr>
+            <w:r>
+              <w:t xml:space="preserve">TODO</w:t>
+            </w:r>
+          </w:p>
+        </w:tc>
+      </w:tr>
+      <w:tr>
+        <w:tc>
+          <w:p>
+            <w:pPr>
+              <w:pStyle w:val="Compact"/>
+              <w:jc w:val="left"/>
+            </w:pPr>
+            <m:oMath>
+              <m:r>
+                <m:rPr/>
+                <m:t>d</m:t>
+              </m:r>
+            </m:oMath>
+          </w:p>
+        </w:tc>
+        <w:tc>
+          <w:p>
+            <w:pPr>
+              <w:pStyle w:val="Compact"/>
+              <w:jc w:val="left"/>
+            </w:pPr>
+            <w:r>
+              <w:t xml:space="preserve">Subpopulation dilution factor</w:t>
+            </w:r>
+          </w:p>
+        </w:tc>
+        <w:tc>
+          <w:p>
+            <w:pPr>
+              <w:pStyle w:val="Compact"/>
+              <w:jc w:val="left"/>
+            </w:pPr>
+            <w:r>
+              <w:t xml:space="preserve">0.1</w:t>
+            </w:r>
+          </w:p>
+        </w:tc>
+        <w:tc>
+          <w:p>
+            <w:pPr>
+              <w:pStyle w:val="Compact"/>
+              <w:jc w:val="left"/>
+            </w:pPr>
+            <w:r>
+              <w:t xml:space="preserve">TODO</w:t>
+            </w:r>
+          </w:p>
+        </w:tc>
+      </w:tr>
+    </w:tbl>
+    <w:p>
+      <w:pPr>
         <w:pStyle w:val="BodyText"/>
       </w:pPr>
     </w:p>
@@ -6842,8 +7830,8 @@
       <w:pPr>
         <w:pStyle w:val="Heading1"/>
       </w:pPr>
-      <w:bookmarkStart w:id="60" w:name="references"/>
-      <w:bookmarkEnd w:id="60"/>
+      <w:bookmarkStart w:id="61" w:name="references"/>
+      <w:bookmarkEnd w:id="61"/>
       <w:r>
         <w:t xml:space="preserve">References</w:t>
       </w:r>
@@ -6896,7 +7884,7 @@
         </w:rPr>
         <w:t xml:space="preserve">The ISME Journal</w:t>
       </w:r>
-      <w:hyperlink r:id="rId61">
+      <w:hyperlink r:id="rId62">
         <w:r>
           <w:rPr>
             <w:rStyle w:val="Hyperlink"/>
@@ -7511,7 +8499,7 @@
         </w:rPr>
         <w:t xml:space="preserve">bioRxiv</w:t>
       </w:r>
-      <w:hyperlink r:id="rId62">
+      <w:hyperlink r:id="rId63">
         <w:r>
           <w:rPr>
             <w:rStyle w:val="Hyperlink"/>
@@ -8285,7 +9273,7 @@
     </w:lvl>
   </w:abstractNum>
   <w:abstractNum w:abstractNumId="990">
-    <w:nsid w:val="c310a34e"/>
+    <w:nsid w:val="15eae9d2"/>
     <w:multiLevelType w:val="multilevel"/>
     <w:lvl w:ilvl="0">
       <w:numFmt w:val="bullet"/>

</xml_diff>

<commit_message>
Updated response to reviews
</commit_message>
<xml_diff>
--- a/paper/ncnh-latest.docx
+++ b/paper/ncnh-latest.docx
@@ -440,7 +440,7 @@
         <w:t xml:space="preserve"> </w:t>
       </w:r>
       <w:r>
-        <w:t xml:space="preserve">can give cooperators a substantial leg up on defectors in an adaptive race. This advantage is reminiscent of Sissy Hankshaw, a fictional character in Tom Robbins’</w:t>
+        <w:t xml:space="preserve">can give cooperators a substantial leg up on defectors in an adaptive race. Inspired by a fictional character in Tom Robbins’</w:t>
       </w:r>
       <w:r>
         <w:t xml:space="preserve"> </w:t>
@@ -452,7 +452,7 @@
         <w:t xml:space="preserve">Even Cowgirls Get the Blues</w:t>
       </w:r>
       <w:r>
-        <w:t xml:space="preserve">, whose oversized thumbs—which were otherwise an impairment—made her a prolific hitchhiker. Similarly, cooperation is costly, but it increases local population density. As a result, cooperators are more likely to acquire beneficial mutations. By hitchhiking along with these adaptations, cooperation can rise in abundance. Nevertheless, this advantage is fleeting. As soon as the opportunities for adaptation are exhausted, cooperators are once again at a selective disadvantage against adapted defectors that arise via mutation. However, cooperation can be maintained when frequent environmental changes produce a steady stream of new adaptive opportunities</w:t>
+        <w:t xml:space="preserve">, the Hankshaw effect describes how costly traits can be maintained by actively creating opportunities to hitchhike along with highly beneficial traits. Sissy Hankshaw was born with extremely oversized thumbs. Although her thumbs were an impairment to everyday activities, they made her a prolific hitchhiker. Similarly, cooperation is costly, but it increases local population density. As a result, cooperators are more likely to acquire beneficial mutations. By hitchhiking along with these adaptations, cooperation can rise in abundance. Nevertheless, this advantage is fleeting. As soon as the opportunities for adaptation are exhausted, cooperators are once again at a selective disadvantage against adapted defectors that arise via mutation. However, cooperation can be maintained when frequent environmental changes produce a steady stream of new adaptive opportunities</w:t>
       </w:r>
       <w:r>
         <w:t xml:space="preserve"> </w:t>
@@ -1554,22 +1554,7 @@
         <w:pStyle w:val="FirstParagraph"/>
       </w:pPr>
       <w:r>
-        <w:t xml:space="preserve">Consider a genotype</w:t>
-      </w:r>
-      <w:r>
-        <w:t xml:space="preserve"> </w:t>
-      </w:r>
-      <m:oMath>
-        <m:r>
-          <m:rPr/>
-          <m:t>g</m:t>
-        </m:r>
-      </m:oMath>
-      <w:r>
-        <w:t xml:space="preserve"> </w:t>
-      </w:r>
-      <w:r>
-        <w:t xml:space="preserve">with allelic state</w:t>
+        <w:t xml:space="preserve">For an individual with allelic state</w:t>
       </w:r>
       <w:r>
         <w:t xml:space="preserve"> </w:t>
@@ -1606,7 +1591,7 @@
         </m:r>
       </m:oMath>
       <w:r>
-        <w:t xml:space="preserve">; the fitness of an individual with this genotype is defined as:</w:t>
+        <w:t xml:space="preserve">, fitness is defined as:</w:t>
       </w:r>
     </w:p>
     <w:p>
@@ -1618,20 +1603,10 @@
           <m:jc m:val="center"/>
         </m:oMathParaPr>
         <m:oMath>
-          <m:sSub>
-            <m:e>
-              <m:r>
-                <m:rPr/>
-                <m:t>W</m:t>
-              </m:r>
-            </m:e>
-            <m:sub>
-              <m:r>
-                <m:rPr/>
-                <m:t>g</m:t>
-              </m:r>
-            </m:sub>
-          </m:sSub>
+          <m:r>
+            <m:rPr/>
+            <m:t>W</m:t>
+          </m:r>
           <m:r>
             <m:rPr/>
             <m:t>=</m:t>
@@ -3084,7 +3059,7 @@
         </m:r>
       </m:oMath>
       <w:r>
-        <w:t xml:space="preserve">, regardless of its genotype.</w:t>
+        <w:t xml:space="preserve">, regardless of its genotype. Dilution remained the same for each of the simulations described, however we further explore its effects in the Supporting Information.</w:t>
       </w:r>
     </w:p>
     <w:p>
@@ -3753,7 +3728,7 @@
         <w:t xml:space="preserve"> </w:t>
       </w:r>
       <w:r>
-        <w:t xml:space="preserve">recently demonstrated that cooperation can actively prolong its existence by increasing its likelihood of hitchhiking with a beneficial trait. In that work and here, subpopulations of cooperators grow to a higher density than those of defectors. These larger cooperator subpopulations therefore experience more mutations and are consequently more likely to gain adaptations. Although this process favors cooperation in the short term, it eventually reaches a dead end: When the opportunities for adaptation are exhausted, and cooperators can no longer hitchhike, they face extinction. Here, we have investigated whether niche construction might serve to perpetually generate new adaptive opportunities and thus favor cooperation indefinitely.</w:t>
+        <w:t xml:space="preserve">recently demonstrated that traits such as cooperation and spite can actively prolong their existence by increasing their likelihood of hitchhiking with a beneficial trait. In that work and here, subpopulations of cooperators grow to a higher density than those of defectors. These larger cooperator subpopulations therefore experience more mutations and are consequently more likely to gain adaptations. Although this process favors cooperation in the short term, it eventually reaches a dead end: When the opportunities for adaptation are exhausted, and cooperators can no longer hitchhike, they face extinction. Here, we have investigated whether niche construction might serve to perpetually generate new adaptive opportunities and thus favor cooperation indefinitely.</w:t>
       </w:r>
     </w:p>
     <w:p>
@@ -6050,258 +6025,8 @@
       <w:pPr>
         <w:pStyle w:val="Heading1"/>
       </w:pPr>
-      <w:bookmarkStart w:id="56" w:name="supplemental-figures"/>
+      <w:bookmarkStart w:id="56" w:name="tables"/>
       <w:bookmarkEnd w:id="56"/>
-      <w:r>
-        <w:t xml:space="preserve">Supplemental Figures</w:t>
-      </w:r>
-    </w:p>
-    <w:p>
-      <w:pPr>
-        <w:pStyle w:val="FirstParagraph"/>
-      </w:pPr>
-    </w:p>
-    <w:p>
-      <w:pPr>
-        <w:pStyle w:val="Heading2"/>
-      </w:pPr>
-      <w:bookmarkStart w:id="57" w:name="figS1"/>
-      <w:bookmarkEnd w:id="57"/>
-      <w:r>
-        <w:t xml:space="preserve">Figure S1</w:t>
-      </w:r>
-    </w:p>
-    <w:p>
-      <w:pPr>
-        <w:pStyle w:val="FigureWithCaption"/>
-      </w:pPr>
-      <w:r>
-        <w:drawing>
-          <wp:inline>
-            <wp:extent cx="5334000" cy="5334000"/>
-            <wp:effectExtent b="0" l="0" r="0" t="0"/>
-            <wp:docPr descr="" id="1" name="Picture"/>
-            <a:graphic>
-              <a:graphicData uri="http://schemas.openxmlformats.org/drawingml/2006/picture">
-                <pic:pic>
-                  <pic:nvPicPr>
-                    <pic:cNvPr descr="../figures/FigureS1.png" id="0" name="Picture"/>
-                    <pic:cNvPicPr>
-                      <a:picLocks noChangeArrowheads="1" noChangeAspect="1"/>
-                    </pic:cNvPicPr>
-                  </pic:nvPicPr>
-                  <pic:blipFill>
-                    <a:blip r:embed="rId58"/>
-                    <a:stretch>
-                      <a:fillRect/>
-                    </a:stretch>
-                  </pic:blipFill>
-                  <pic:spPr bwMode="auto">
-                    <a:xfrm>
-                      <a:off x="0" y="0"/>
-                      <a:ext cx="5334000" cy="5334000"/>
-                    </a:xfrm>
-                    <a:prstGeom prst="rect">
-                      <a:avLst/>
-                    </a:prstGeom>
-                    <a:noFill/>
-                    <a:ln w="9525">
-                      <a:noFill/>
-                      <a:headEnd/>
-                      <a:tailEnd/>
-                    </a:ln>
-                  </pic:spPr>
-                </pic:pic>
-              </a:graphicData>
-            </a:graphic>
-          </wp:inline>
-        </w:drawing>
-      </w:r>
-    </w:p>
-    <w:p>
-      <w:pPr>
-        <w:pStyle w:val="ImageCaption"/>
-      </w:pPr>
-      <w:r>
-        <w:rPr>
-          <w:b/>
-        </w:rPr>
-        <w:t xml:space="preserve">Defector Invasion with Mutations.</w:t>
-      </w:r>
-      <w:r>
-        <w:t xml:space="preserve"> </w:t>
-      </w:r>
-      <w:r>
-        <w:t xml:space="preserve">The proportion of cooperators present in each replicate population is shown for the duration of simulations (</w:t>
-      </w:r>
-      <m:oMath>
-        <m:r>
-          <m:rPr/>
-          <m:t>T</m:t>
-        </m:r>
-        <m:r>
-          <m:rPr/>
-          <m:t>=</m:t>
-        </m:r>
-        <m:r>
-          <m:rPr/>
-          <m:t>1000</m:t>
-        </m:r>
-      </m:oMath>
-      <w:r>
-        <w:t xml:space="preserve">). When mutations occur both at the adaptive loci and the cooperation locus (</w:t>
-      </w:r>
-      <m:oMath>
-        <m:sSub>
-          <m:e>
-            <m:r>
-              <m:rPr/>
-              <m:t>μ</m:t>
-            </m:r>
-          </m:e>
-          <m:sub>
-            <m:r>
-              <m:rPr/>
-              <m:t>a</m:t>
-            </m:r>
-          </m:sub>
-        </m:sSub>
-        <m:r>
-          <m:rPr/>
-          <m:t>=</m:t>
-        </m:r>
-        <m:sSub>
-          <m:e>
-            <m:r>
-              <m:rPr/>
-              <m:t>μ</m:t>
-            </m:r>
-          </m:e>
-          <m:sub>
-            <m:r>
-              <m:rPr/>
-              <m:t>c</m:t>
-            </m:r>
-          </m:sub>
-        </m:sSub>
-        <m:r>
-          <m:rPr/>
-          <m:t>=</m:t>
-        </m:r>
-        <m:r>
-          <m:rPr/>
-          <m:t>0.00005</m:t>
-        </m:r>
-      </m:oMath>
-      <w:r>
-        <w:t xml:space="preserve">), cooperation remains dominant in 58 of 160 replicate populations.</w:t>
-      </w:r>
-    </w:p>
-    <w:p>
-      <w:pPr>
-        <w:pStyle w:val="BodyText"/>
-      </w:pPr>
-    </w:p>
-    <w:p>
-      <w:pPr>
-        <w:pStyle w:val="Heading2"/>
-      </w:pPr>
-      <w:bookmarkStart w:id="59" w:name="figS2"/>
-      <w:bookmarkEnd w:id="59"/>
-      <w:r>
-        <w:t xml:space="preserve">Figure S2</w:t>
-      </w:r>
-    </w:p>
-    <w:p>
-      <w:pPr>
-        <w:pStyle w:val="FigureWithCaption"/>
-      </w:pPr>
-      <w:r>
-        <w:drawing>
-          <wp:inline>
-            <wp:extent cx="5334000" cy="3295968"/>
-            <wp:effectExtent b="0" l="0" r="0" t="0"/>
-            <wp:docPr descr="" id="1" name="Picture"/>
-            <a:graphic>
-              <a:graphicData uri="http://schemas.openxmlformats.org/drawingml/2006/picture">
-                <pic:pic>
-                  <pic:nvPicPr>
-                    <pic:cNvPr descr="../figures/FigureS2.png" id="0" name="Picture"/>
-                    <pic:cNvPicPr>
-                      <a:picLocks noChangeArrowheads="1" noChangeAspect="1"/>
-                    </pic:cNvPicPr>
-                  </pic:nvPicPr>
-                  <pic:blipFill>
-                    <a:blip r:embed="rId60"/>
-                    <a:stretch>
-                      <a:fillRect/>
-                    </a:stretch>
-                  </pic:blipFill>
-                  <pic:spPr bwMode="auto">
-                    <a:xfrm>
-                      <a:off x="0" y="0"/>
-                      <a:ext cx="5334000" cy="3295968"/>
-                    </a:xfrm>
-                    <a:prstGeom prst="rect">
-                      <a:avLst/>
-                    </a:prstGeom>
-                    <a:noFill/>
-                    <a:ln w="9525">
-                      <a:noFill/>
-                      <a:headEnd/>
-                      <a:tailEnd/>
-                    </a:ln>
-                  </pic:spPr>
-                </pic:pic>
-              </a:graphicData>
-            </a:graphic>
-          </wp:inline>
-        </w:drawing>
-      </w:r>
-    </w:p>
-    <w:p>
-      <w:pPr>
-        <w:pStyle w:val="ImageCaption"/>
-      </w:pPr>
-      <w:r>
-        <w:rPr>
-          <w:b/>
-        </w:rPr>
-        <w:t xml:space="preserve">Effect of Subpopulation Dilution.</w:t>
-      </w:r>
-      <w:r>
-        <w:t xml:space="preserve"> </w:t>
-      </w:r>
-      <w:r>
-        <w:t xml:space="preserve">Simulations were run with dilution factors 0.03, 0.09, 0.30, 0.5, 0.7, 0.91, 0.97. The dilution factor represents the probability that an individual in the population survives. Lower values represent a more severe bottleneck.</w:t>
-      </w:r>
-      <w:r>
-        <w:t xml:space="preserve"> </w:t>
-      </w:r>
-      <w:r>
-        <w:rPr>
-          <w:i/>
-        </w:rPr>
-        <w:t xml:space="preserve">Cooperator Presence</w:t>
-      </w:r>
-      <w:r>
-        <w:t xml:space="preserve"> </w:t>
-      </w:r>
-      <w:r>
-        <w:t xml:space="preserve">represents the area under the the cooperator proportion curve over 3000 simulation cycles. This integral increases as cooperators spend more time at high proportions, thus a value of 1.0 represents a population in which cooperators remained as the only type in the population for the duration of the simulation. Cooperators are most successful when subpopulation thinning was most severe, while defectors dominate in environments with intermediate thinning. When thinning is less severe, cooperators again fare better, however much more variation exists among replicate populations.</w:t>
-      </w:r>
-    </w:p>
-    <w:p>
-      <w:pPr>
-        <w:pStyle w:val="BodyText"/>
-      </w:pPr>
-    </w:p>
-    <w:p>
-      <w:pPr>
-        <w:pStyle w:val="Heading1"/>
-      </w:pPr>
-      <w:bookmarkStart w:id="61" w:name="tables"/>
-      <w:bookmarkEnd w:id="61"/>
       <w:r>
         <w:t xml:space="preserve">Tables</w:t>
       </w:r>
@@ -7125,7 +6850,7 @@
               <w:jc w:val="left"/>
             </w:pPr>
             <w:r>
-              <w:t xml:space="preserve">0, 0.01, 0.1, 0.2, 0.3</w:t>
+              <w:t xml:space="preserve">0, 0.01, 0.1, 0.2, 0.3, 0.9, 0.99, 1*</w:t>
             </w:r>
           </w:p>
         </w:tc>
@@ -7283,7 +7008,56 @@
               <w:jc w:val="left"/>
             </w:pPr>
             <w:r>
-              <w:t xml:space="preserve">0.03, 0.09, 0.30, 0.5, 0.7, 0.91, 0.97</w:t>
+              <w:t xml:space="preserve">0.01, 0.3, 0.5, 0.7, 0.9*</w:t>
+            </w:r>
+          </w:p>
+        </w:tc>
+      </w:tr>
+      <w:tr>
+        <w:tc>
+          <w:p>
+            <w:pPr>
+              <w:pStyle w:val="Compact"/>
+              <w:jc w:val="left"/>
+            </w:pPr>
+            <m:oMath>
+              <m:r>
+                <m:rPr/>
+                <m:t>γ</m:t>
+              </m:r>
+            </m:oMath>
+          </w:p>
+        </w:tc>
+        <w:tc>
+          <w:p>
+            <w:pPr>
+              <w:pStyle w:val="Compact"/>
+              <w:jc w:val="left"/>
+            </w:pPr>
+            <w:r>
+              <w:t xml:space="preserve">Slope of cooperative benefit*</w:t>
+            </w:r>
+          </w:p>
+        </w:tc>
+        <w:tc>
+          <w:p>
+            <w:pPr>
+              <w:pStyle w:val="Compact"/>
+              <w:jc w:val="left"/>
+            </w:pPr>
+            <w:r>
+              <w:t xml:space="preserve">1.0</w:t>
+            </w:r>
+          </w:p>
+        </w:tc>
+        <w:tc>
+          <w:p>
+            <w:pPr>
+              <w:pStyle w:val="Compact"/>
+              <w:jc w:val="left"/>
+            </w:pPr>
+            <w:r>
+              <w:t xml:space="preserve">0.25, 0.5, 1.5, 2, 4</w:t>
             </w:r>
           </w:p>
         </w:tc>
@@ -7293,13 +7067,19 @@
       <w:pPr>
         <w:pStyle w:val="BodyText"/>
       </w:pPr>
+      <w:r>
+        <w:t xml:space="preserve">* See Supporting Information</w:t>
+      </w:r>
+      <w:r>
+        <w:t xml:space="preserve"> </w:t>
+      </w:r>
     </w:p>
     <w:p>
       <w:pPr>
         <w:pStyle w:val="Heading1"/>
       </w:pPr>
-      <w:bookmarkStart w:id="62" w:name="references"/>
-      <w:bookmarkEnd w:id="62"/>
+      <w:bookmarkStart w:id="57" w:name="references"/>
+      <w:bookmarkEnd w:id="57"/>
       <w:r>
         <w:t xml:space="preserve">References</w:t>
       </w:r>
@@ -7352,7 +7132,7 @@
         </w:rPr>
         <w:t xml:space="preserve">The ISME Journal</w:t>
       </w:r>
-      <w:hyperlink r:id="rId63">
+      <w:hyperlink r:id="rId58">
         <w:r>
           <w:rPr>
             <w:rStyle w:val="Hyperlink"/>
@@ -7967,7 +7747,7 @@
         </w:rPr>
         <w:t xml:space="preserve">bioRxiv</w:t>
       </w:r>
-      <w:hyperlink r:id="rId64">
+      <w:hyperlink r:id="rId59">
         <w:r>
           <w:rPr>
             <w:rStyle w:val="Hyperlink"/>
@@ -8805,7 +8585,7 @@
     </w:lvl>
   </w:abstractNum>
   <w:abstractNum w:abstractNumId="990">
-    <w:nsid w:val="e7770694"/>
+    <w:nsid w:val="a21a5f0c"/>
     <w:multiLevelType w:val="multilevel"/>
     <w:lvl w:ilvl="0">
       <w:numFmt w:val="bullet"/>

</xml_diff>

<commit_message>
Updates and cleaning up
</commit_message>
<xml_diff>
--- a/paper/ncnh-latest.docx
+++ b/paper/ncnh-latest.docx
@@ -80,7 +80,7 @@
         <w:pStyle w:val="FirstParagraph"/>
       </w:pPr>
       <w:r>
-        <w:t xml:space="preserve">By benefitting others at a cost to themselves, cooperators face an ever present threat from defectors—individuals that avail themselves of the cooperative benefit without contributing. A longstanding challenge to evolutionary biology is to understand the mechanisms that support the many instances of cooperation that nevertheless exist. Hammarlund et al. recently demonstrated that cooperation can persist by hitchhiking along with beneficial non-social adaptations. Importantly, cooperators play an active role in this process. In spatially-structured environments, clustered cooperator populations reach greater densities, which creates more mutational opportunities to gain beneficial non-social adaptations. Cooperation rises in abundance by association with these adaptations. However, once adaptive opportunities have been exhausted, the ride abruptly ends as cooperators are displaced by adapted defectors. Using an agent-based model, we demonstrate that the selective feedback that is created as populations construct their local niches can maintain cooperation indefinitely. This cooperator success depends specifically on negative niche construction, which acts as a perpetual source of adaptive opportunities. As populations adapt, they alter their environment in ways that reveal additional opportunities for adaptation. Despite being independent of niche construction in our model, cooperation feeds this cycle. By reaching larger densities, populations of cooperators are better able to adapt to changes in their constructed niche and successfully respond to the constant threat posed by defectors. We relate these findings to previous studies from the niche construction literature and discuss how this model could be extended to provide a greater understanding of how cooperation evolves in the complex environments in which it is found.</w:t>
+        <w:t xml:space="preserve">By benefitting others at a cost to themselves, cooperators face an ever present threat from defectors—individuals that avail themselves of the cooperative benefit without contributing. A longstanding challenge to evolutionary biology is to understand the mechanisms that support the many instances of cooperation that nevertheless exist. Hammarlund et al. recently demonstrated that, in spatially-structured environments, clustered cooperator populations reach greater densities, which creates more mutational opportunities to gain beneficial non-social adaptations. Cooperation rises in abundance through hitchhiking with these mutations. However, once adaptive opportunities have been exhausted, the ride abruptly ends as cooperators are displaced by adapted defectors. Using an agent-based model, we demonstrate that the selective feedback that is created as populations construct their local niches can maintain cooperation at high proportions, and even allow cooperator invasion in some cases. This cooperator success depends specifically on negative niche construction, which acts as a perpetual source of adaptive opportunities. As populations adapt, they alter their environment in ways that reveal additional opportunities for adaptation. Despite being independent of niche construction in our model, cooperation feeds this cycle. By reaching larger densities, populations of cooperators are better able to adapt to changes in their constructed niche and successfully respond to the constant threat posed by defectors. We relate these findings to previous studies from the niche construction literature and discuss how this model could be extended to provide a greater understanding of how cooperation evolves in the complex environments in which it is found.</w:t>
       </w:r>
     </w:p>
     <w:p>
@@ -118,7 +118,195 @@
         <w:t xml:space="preserve"> </w:t>
       </w:r>
       <w:r>
-        <w:t xml:space="preserve">to rise in abundance at the expense of others, eventually driving cooperators—and perhaps the entire population—to extinction (note that some refer to these costly social bahaviors as</w:t>
+        <w:t xml:space="preserve">to rise in abundance at the expense of others, eventually driving cooperators—and perhaps the entire population—to extinction.</w:t>
+      </w:r>
+    </w:p>
+    <w:p>
+      <w:pPr>
+        <w:pStyle w:val="BodyText"/>
+      </w:pPr>
+      <w:r>
+        <w:t xml:space="preserve">Several factors can prevent this</w:t>
+      </w:r>
+      <w:r>
+        <w:t xml:space="preserve"> </w:t>
+      </w:r>
+      <w:r>
+        <w:rPr>
+          <w:i/>
+        </w:rPr>
+        <w:t xml:space="preserve">tragedy of the commons</w:t>
+      </w:r>
+      <w:r>
+        <w:t xml:space="preserve"> </w:t>
+      </w:r>
+      <w:r>
+        <w:t xml:space="preserve">(Hamilton, 1964; Nowak, 2006; West</w:t>
+      </w:r>
+      <w:r>
+        <w:t xml:space="preserve"> </w:t>
+      </w:r>
+      <w:r>
+        <w:rPr>
+          <w:i/>
+        </w:rPr>
+        <w:t xml:space="preserve">et al.</w:t>
+      </w:r>
+      <w:r>
+        <w:t xml:space="preserve">, 2007b)</w:t>
+      </w:r>
+      <w:r>
+        <w:t xml:space="preserve">. One such factor involves non-random social interaction, in which cooperators benefit more from the cooperative act than defectors. This can occur when cooperators are clustered together in spatially-structured populations</w:t>
+      </w:r>
+      <w:r>
+        <w:t xml:space="preserve"> </w:t>
+      </w:r>
+      <w:r>
+        <w:t xml:space="preserve">(Fletcher and Doebeli, 2009; Nadell</w:t>
+      </w:r>
+      <w:r>
+        <w:t xml:space="preserve"> </w:t>
+      </w:r>
+      <w:r>
+        <w:rPr>
+          <w:i/>
+        </w:rPr>
+        <w:t xml:space="preserve">et al.</w:t>
+      </w:r>
+      <w:r>
+        <w:t xml:space="preserve">, 2010; Kuzdzal-Fick</w:t>
+      </w:r>
+      <w:r>
+        <w:t xml:space="preserve"> </w:t>
+      </w:r>
+      <w:r>
+        <w:rPr>
+          <w:i/>
+        </w:rPr>
+        <w:t xml:space="preserve">et al.</w:t>
+      </w:r>
+      <w:r>
+        <w:t xml:space="preserve">, 2011)</w:t>
+      </w:r>
+      <w:r>
+        <w:t xml:space="preserve">, or when cooperators use communication</w:t>
+      </w:r>
+      <w:r>
+        <w:t xml:space="preserve"> </w:t>
+      </w:r>
+      <w:r>
+        <w:t xml:space="preserve">(Brown and Johnstone, 2001; Darch</w:t>
+      </w:r>
+      <w:r>
+        <w:t xml:space="preserve"> </w:t>
+      </w:r>
+      <w:r>
+        <w:rPr>
+          <w:i/>
+        </w:rPr>
+        <w:t xml:space="preserve">et al.</w:t>
+      </w:r>
+      <w:r>
+        <w:t xml:space="preserve">, 2012)</w:t>
+      </w:r>
+      <w:r>
+        <w:t xml:space="preserve"> </w:t>
+      </w:r>
+      <w:r>
+        <w:t xml:space="preserve">or other cues</w:t>
+      </w:r>
+      <w:r>
+        <w:t xml:space="preserve"> </w:t>
+      </w:r>
+      <w:r>
+        <w:t xml:space="preserve">(Sinervo</w:t>
+      </w:r>
+      <w:r>
+        <w:t xml:space="preserve"> </w:t>
+      </w:r>
+      <w:r>
+        <w:rPr>
+          <w:i/>
+        </w:rPr>
+        <w:t xml:space="preserve">et al.</w:t>
+      </w:r>
+      <w:r>
+        <w:t xml:space="preserve">, 2006; Gardner and West, 2010; Veelders</w:t>
+      </w:r>
+      <w:r>
+        <w:t xml:space="preserve"> </w:t>
+      </w:r>
+      <w:r>
+        <w:rPr>
+          <w:i/>
+        </w:rPr>
+        <w:t xml:space="preserve">et al.</w:t>
+      </w:r>
+      <w:r>
+        <w:t xml:space="preserve">, 2010)</w:t>
+      </w:r>
+      <w:r>
+        <w:t xml:space="preserve"> </w:t>
+      </w:r>
+      <w:r>
+        <w:t xml:space="preserve">to cooperate conditionally with kin. Cooperation can also be bolstered by pleiotropic connections to personal benefits</w:t>
+      </w:r>
+      <w:r>
+        <w:t xml:space="preserve"> </w:t>
+      </w:r>
+      <w:r>
+        <w:t xml:space="preserve">(Foster</w:t>
+      </w:r>
+      <w:r>
+        <w:t xml:space="preserve"> </w:t>
+      </w:r>
+      <w:r>
+        <w:rPr>
+          <w:i/>
+        </w:rPr>
+        <w:t xml:space="preserve">et al.</w:t>
+      </w:r>
+      <w:r>
+        <w:t xml:space="preserve">, 2004; Dandekar</w:t>
+      </w:r>
+      <w:r>
+        <w:t xml:space="preserve"> </w:t>
+      </w:r>
+      <w:r>
+        <w:rPr>
+          <w:i/>
+        </w:rPr>
+        <w:t xml:space="preserve">et al.</w:t>
+      </w:r>
+      <w:r>
+        <w:t xml:space="preserve">, 2012)</w:t>
+      </w:r>
+      <w:r>
+        <w:t xml:space="preserve"> </w:t>
+      </w:r>
+      <w:r>
+        <w:t xml:space="preserve">or through association with alleles encoding self-benefitting traits</w:t>
+      </w:r>
+      <w:r>
+        <w:t xml:space="preserve"> </w:t>
+      </w:r>
+      <w:r>
+        <w:t xml:space="preserve">(Asfahl</w:t>
+      </w:r>
+      <w:r>
+        <w:t xml:space="preserve"> </w:t>
+      </w:r>
+      <w:r>
+        <w:rPr>
+          <w:i/>
+        </w:rPr>
+        <w:t xml:space="preserve">et al.</w:t>
+      </w:r>
+      <w:r>
+        <w:t xml:space="preserve">, 2015)</w:t>
+      </w:r>
+      <w:r>
+        <w:t xml:space="preserve">. In the latter case, the associated alleles may provide private benefits that are entirely independent from the public benefits of cooperation. In asexual populations of cooperators and defectors, this sets the stage for an</w:t>
       </w:r>
       <w:r>
         <w:t xml:space="preserve"> </w:t>
@@ -127,7 +315,7 @@
         <w:t xml:space="preserve">“</w:t>
       </w:r>
       <w:r>
-        <w:t xml:space="preserve">altruism</w:t>
+        <w:t xml:space="preserve">adaptive race</w:t>
       </w:r>
       <w:r>
         <w:t xml:space="preserve">”</w:t>
@@ -136,7 +324,13 @@
         <w:t xml:space="preserve"> </w:t>
       </w:r>
       <w:r>
-        <w:t xml:space="preserve">(Kerr</w:t>
+        <w:t xml:space="preserve">in which both types vie for the first highly beneficial adaptation</w:t>
+      </w:r>
+      <w:r>
+        <w:t xml:space="preserve"> </w:t>
+      </w:r>
+      <w:r>
+        <w:t xml:space="preserve">(Waite and Shou, 2012; Morgan</w:t>
       </w:r>
       <w:r>
         <w:t xml:space="preserve"> </w:t>
@@ -148,7 +342,18 @@
         <w:t xml:space="preserve">et al.</w:t>
       </w:r>
       <w:r>
-        <w:t xml:space="preserve">, 2004; West</w:t>
+        <w:t xml:space="preserve">, 2012)</w:t>
+      </w:r>
+      <w:r>
+        <w:t xml:space="preserve">. The tragedy of the commons can be deferred if a cooperator, by chance, wins the adaptive race.</w:t>
+      </w:r>
+    </w:p>
+    <w:p>
+      <w:pPr>
+        <w:pStyle w:val="BodyText"/>
+      </w:pPr>
+      <w:r>
+        <w:t xml:space="preserve">Hammarlund</w:t>
       </w:r>
       <w:r>
         <w:t xml:space="preserve"> </w:t>
@@ -160,10 +365,67 @@
         <w:t xml:space="preserve">et al.</w:t>
       </w:r>
       <w:r>
-        <w:t xml:space="preserve">, 2007c)</w:t>
-      </w:r>
-      <w:r>
-        <w:t xml:space="preserve">).</w:t>
+        <w:t xml:space="preserve"> </w:t>
+      </w:r>
+      <w:r>
+        <w:t xml:space="preserve">(2015)</w:t>
+      </w:r>
+      <w:r>
+        <w:t xml:space="preserve"> </w:t>
+      </w:r>
+      <w:r>
+        <w:t xml:space="preserve">recently showed that in spatially-structured populations, the</w:t>
+      </w:r>
+      <w:r>
+        <w:t xml:space="preserve"> </w:t>
+      </w:r>
+      <w:r>
+        <w:t xml:space="preserve">“</w:t>
+      </w:r>
+      <w:r>
+        <w:t xml:space="preserve">Hankshaw effect</w:t>
+      </w:r>
+      <w:r>
+        <w:t xml:space="preserve">”</w:t>
+      </w:r>
+      <w:r>
+        <w:t xml:space="preserve"> </w:t>
+      </w:r>
+      <w:r>
+        <w:t xml:space="preserve">can give cooperators a substantial leg up on defectors in an adaptive race. Inspired by a fictional character in Tom Robbins’</w:t>
+      </w:r>
+      <w:r>
+        <w:t xml:space="preserve"> </w:t>
+      </w:r>
+      <w:r>
+        <w:rPr>
+          <w:i/>
+        </w:rPr>
+        <w:t xml:space="preserve">Even Cowgirls Get the Blues</w:t>
+      </w:r>
+      <w:r>
+        <w:t xml:space="preserve">, the Hankshaw effect describes how a trait can proliferate by actively creating opportunities to hitchhike along with other highly beneficial traits. In Robbins’ novel, Sissy Hankshaw was born with extremely oversized thumbs. Although her thumbs were an impairment to everyday activities, they made her a prolific hitchhiker. Similarly, cooperative behaviors can enjoy increased opportunities to hitchhike, despite their cost, by increasing their local population density. This makes cooperators more likely to acquire beneficial mutations. By hitchhiking along with these adaptations, cooperation can rise in abundance. Nevertheless, this advantage is fleeting. As soon as the opportunities for adaptation are exhausted, cooperators are once again at a selective disadvantage against adapted defectors that arise via mutation. However, cooperators can maintain their advantage when frequent environmental changes produce a steady stream of new adaptive opportunities</w:t>
+      </w:r>
+      <w:r>
+        <w:t xml:space="preserve"> </w:t>
+      </w:r>
+      <w:r>
+        <w:t xml:space="preserve">(Hammarlund</w:t>
+      </w:r>
+      <w:r>
+        <w:t xml:space="preserve"> </w:t>
+      </w:r>
+      <w:r>
+        <w:rPr>
+          <w:i/>
+        </w:rPr>
+        <w:t xml:space="preserve">et al.</w:t>
+      </w:r>
+      <w:r>
+        <w:t xml:space="preserve">, 2015)</w:t>
+      </w:r>
+      <w:r>
+        <w:t xml:space="preserve">. Although organisms typically find themselves in dynamic environments, the frequency and regularity of these changes might not ensure long-term cooperator survival.</w:t>
       </w:r>
     </w:p>
     <w:p>
@@ -171,7 +433,7 @@
         <w:pStyle w:val="BodyText"/>
       </w:pPr>
       <w:r>
-        <w:t xml:space="preserve">Several factors can prevent this</w:t>
+        <w:t xml:space="preserve">Importantly, organisms do more than passively experience changing environments. Through their activities, their interactions with others, and even their deaths, organisms continually modify their environment. This</w:t>
       </w:r>
       <w:r>
         <w:t xml:space="preserve"> </w:t>
@@ -180,13 +442,19 @@
         <w:rPr>
           <w:i/>
         </w:rPr>
-        <w:t xml:space="preserve">tragedy of the commons</w:t>
-      </w:r>
-      <w:r>
-        <w:t xml:space="preserve"> </w:t>
-      </w:r>
-      <w:r>
-        <w:t xml:space="preserve">(Hamilton, 1964; Nowak, 2006; West</w:t>
+        <w:t xml:space="preserve">niche construction</w:t>
+      </w:r>
+      <w:r>
+        <w:t xml:space="preserve"> </w:t>
+      </w:r>
+      <w:r>
+        <w:t xml:space="preserve">process can produce evolutionary feedback loops in which environmental modification alters selection, which, in turn, alters the distribution of types and their corresponding influence on the environment</w:t>
+      </w:r>
+      <w:r>
+        <w:t xml:space="preserve"> </w:t>
+      </w:r>
+      <w:r>
+        <w:t xml:space="preserve">(Odling-Smee</w:t>
       </w:r>
       <w:r>
         <w:t xml:space="preserve"> </w:t>
@@ -198,16 +466,10 @@
         <w:t xml:space="preserve">et al.</w:t>
       </w:r>
       <w:r>
-        <w:t xml:space="preserve">, 2007b)</w:t>
-      </w:r>
-      <w:r>
-        <w:t xml:space="preserve">. One such factor involves non-random social interaction, in which cooperators benefit more from the cooperative act than defectors. This can occur when cooperators are clustered together in spatially-structured populations</w:t>
-      </w:r>
-      <w:r>
-        <w:t xml:space="preserve"> </w:t>
-      </w:r>
-      <w:r>
-        <w:t xml:space="preserve">(Fletcher and Doebeli, 2009; Nadell</w:t>
+        <w:t xml:space="preserve">, 2003)</w:t>
+      </w:r>
+      <w:r>
+        <w:t xml:space="preserve">. The nature of this feedback can have dramatic evolutionary consequences. One critical distinction is whether the constructing type is favored in the environment that it constructs. Under</w:t>
       </w:r>
       <w:r>
         <w:t xml:space="preserve"> </w:t>
@@ -216,10 +478,10 @@
         <w:rPr>
           <w:i/>
         </w:rPr>
-        <w:t xml:space="preserve">et al.</w:t>
-      </w:r>
-      <w:r>
-        <w:t xml:space="preserve">, 2010; Kuzdzal-Fick</w:t>
+        <w:t xml:space="preserve">positive niche construction</w:t>
+      </w:r>
+      <w:r>
+        <w:t xml:space="preserve">, selection favors the constructor, and evolution stagnates as this type fixes. Whereas under</w:t>
       </w:r>
       <w:r>
         <w:t xml:space="preserve"> </w:t>
@@ -228,172 +490,10 @@
         <w:rPr>
           <w:i/>
         </w:rPr>
-        <w:t xml:space="preserve">et al.</w:t>
-      </w:r>
-      <w:r>
-        <w:t xml:space="preserve">, 2011)</w:t>
-      </w:r>
-      <w:r>
-        <w:t xml:space="preserve"> </w:t>
-      </w:r>
-      <w:r>
-        <w:t xml:space="preserve">or when cooperators use communication</w:t>
-      </w:r>
-      <w:r>
-        <w:t xml:space="preserve"> </w:t>
-      </w:r>
-      <w:r>
-        <w:t xml:space="preserve">(Brown and Johnstone, 2001; Darch</w:t>
-      </w:r>
-      <w:r>
-        <w:t xml:space="preserve"> </w:t>
-      </w:r>
-      <w:r>
-        <w:rPr>
-          <w:i/>
-        </w:rPr>
-        <w:t xml:space="preserve">et al.</w:t>
-      </w:r>
-      <w:r>
-        <w:t xml:space="preserve">, 2012)</w:t>
-      </w:r>
-      <w:r>
-        <w:t xml:space="preserve"> </w:t>
-      </w:r>
-      <w:r>
-        <w:t xml:space="preserve">or other cues</w:t>
-      </w:r>
-      <w:r>
-        <w:t xml:space="preserve"> </w:t>
-      </w:r>
-      <w:r>
-        <w:t xml:space="preserve">(Sinervo</w:t>
-      </w:r>
-      <w:r>
-        <w:t xml:space="preserve"> </w:t>
-      </w:r>
-      <w:r>
-        <w:rPr>
-          <w:i/>
-        </w:rPr>
-        <w:t xml:space="preserve">et al.</w:t>
-      </w:r>
-      <w:r>
-        <w:t xml:space="preserve">, 2006; Gardner and West, 2010; Veelders</w:t>
-      </w:r>
-      <w:r>
-        <w:t xml:space="preserve"> </w:t>
-      </w:r>
-      <w:r>
-        <w:rPr>
-          <w:i/>
-        </w:rPr>
-        <w:t xml:space="preserve">et al.</w:t>
-      </w:r>
-      <w:r>
-        <w:t xml:space="preserve">, 2010)</w:t>
-      </w:r>
-      <w:r>
-        <w:t xml:space="preserve"> </w:t>
-      </w:r>
-      <w:r>
-        <w:t xml:space="preserve">to cooperate conditionally with kin. Cooperation can also be bolstered by pleiotropic connections to personal benefits</w:t>
-      </w:r>
-      <w:r>
-        <w:t xml:space="preserve"> </w:t>
-      </w:r>
-      <w:r>
-        <w:t xml:space="preserve">(Foster</w:t>
-      </w:r>
-      <w:r>
-        <w:t xml:space="preserve"> </w:t>
-      </w:r>
-      <w:r>
-        <w:rPr>
-          <w:i/>
-        </w:rPr>
-        <w:t xml:space="preserve">et al.</w:t>
-      </w:r>
-      <w:r>
-        <w:t xml:space="preserve">, 2004; Dandekar</w:t>
-      </w:r>
-      <w:r>
-        <w:t xml:space="preserve"> </w:t>
-      </w:r>
-      <w:r>
-        <w:rPr>
-          <w:i/>
-        </w:rPr>
-        <w:t xml:space="preserve">et al.</w:t>
-      </w:r>
-      <w:r>
-        <w:t xml:space="preserve">, 2012)</w:t>
-      </w:r>
-      <w:r>
-        <w:t xml:space="preserve"> </w:t>
-      </w:r>
-      <w:r>
-        <w:t xml:space="preserve">or through association with alleles encoding self-benefitting traits</w:t>
-      </w:r>
-      <w:r>
-        <w:t xml:space="preserve"> </w:t>
-      </w:r>
-      <w:r>
-        <w:t xml:space="preserve">(Asfahl</w:t>
-      </w:r>
-      <w:r>
-        <w:t xml:space="preserve"> </w:t>
-      </w:r>
-      <w:r>
-        <w:rPr>
-          <w:i/>
-        </w:rPr>
-        <w:t xml:space="preserve">et al.</w:t>
-      </w:r>
-      <w:r>
-        <w:t xml:space="preserve">, 2015)</w:t>
-      </w:r>
-      <w:r>
-        <w:t xml:space="preserve">. In the latter case, the associated alleles may provide private benefits that are entirely independent from the public benefits of cooperation. In asexual populations of cooperators and defectors, this sets the stage for an</w:t>
-      </w:r>
-      <w:r>
-        <w:t xml:space="preserve"> </w:t>
-      </w:r>
-      <w:r>
-        <w:t xml:space="preserve">“</w:t>
-      </w:r>
-      <w:r>
-        <w:t xml:space="preserve">adaptive race</w:t>
-      </w:r>
-      <w:r>
-        <w:t xml:space="preserve">”</w:t>
-      </w:r>
-      <w:r>
-        <w:t xml:space="preserve"> </w:t>
-      </w:r>
-      <w:r>
-        <w:t xml:space="preserve">in which both types vie for the first highly beneficial adaptation</w:t>
-      </w:r>
-      <w:r>
-        <w:t xml:space="preserve"> </w:t>
-      </w:r>
-      <w:r>
-        <w:t xml:space="preserve">(Waite and Shou, 2012; Morgan</w:t>
-      </w:r>
-      <w:r>
-        <w:t xml:space="preserve"> </w:t>
-      </w:r>
-      <w:r>
-        <w:rPr>
-          <w:i/>
-        </w:rPr>
-        <w:t xml:space="preserve">et al.</w:t>
-      </w:r>
-      <w:r>
-        <w:t xml:space="preserve">, 2012)</w:t>
-      </w:r>
-      <w:r>
-        <w:t xml:space="preserve">. The tragedy of the commons can be deferred if a cooperator, by chance, wins the adaptive race.</w:t>
+        <w:t xml:space="preserve">negative niche construction</w:t>
+      </w:r>
+      <w:r>
+        <w:t xml:space="preserve">, selection favors a type other than the constructor, which creates an opportunity for novel adaptation. If the adapted type arises and also engages in negative niche construction, cycles of construction and adaptation can ensue, such that populations find themselves endlessly chasing beneficial mutations as their adaptive landscape continually shifts.</w:t>
       </w:r>
     </w:p>
     <w:p>
@@ -401,155 +501,7 @@
         <w:pStyle w:val="BodyText"/>
       </w:pPr>
       <w:r>
-        <w:t xml:space="preserve">Hammarlund</w:t>
-      </w:r>
-      <w:r>
-        <w:t xml:space="preserve"> </w:t>
-      </w:r>
-      <w:r>
-        <w:rPr>
-          <w:i/>
-        </w:rPr>
-        <w:t xml:space="preserve">et al.</w:t>
-      </w:r>
-      <w:r>
-        <w:t xml:space="preserve"> </w:t>
-      </w:r>
-      <w:r>
-        <w:t xml:space="preserve">(2015)</w:t>
-      </w:r>
-      <w:r>
-        <w:t xml:space="preserve"> </w:t>
-      </w:r>
-      <w:r>
-        <w:t xml:space="preserve">recently showed that in spatially-structured populations, the</w:t>
-      </w:r>
-      <w:r>
-        <w:t xml:space="preserve"> </w:t>
-      </w:r>
-      <w:r>
-        <w:t xml:space="preserve">“</w:t>
-      </w:r>
-      <w:r>
-        <w:t xml:space="preserve">Hankshaw effect</w:t>
-      </w:r>
-      <w:r>
-        <w:t xml:space="preserve">”</w:t>
-      </w:r>
-      <w:r>
-        <w:t xml:space="preserve"> </w:t>
-      </w:r>
-      <w:r>
-        <w:t xml:space="preserve">can give cooperators a substantial leg up on defectors in an adaptive race. Inspired by a fictional character in Tom Robbins’</w:t>
-      </w:r>
-      <w:r>
-        <w:t xml:space="preserve"> </w:t>
-      </w:r>
-      <w:r>
-        <w:rPr>
-          <w:i/>
-        </w:rPr>
-        <w:t xml:space="preserve">Even Cowgirls Get the Blues</w:t>
-      </w:r>
-      <w:r>
-        <w:t xml:space="preserve">, the Hankshaw effect describes how costly traits can be maintained by actively creating opportunities to hitchhike along with highly beneficial traits. Sissy Hankshaw was born with extremely oversized thumbs. Although her thumbs were an impairment to everyday activities, they made her a prolific hitchhiker. Similarly, cooperation is costly, but it increases local population density. As a result, cooperators are more likely to acquire beneficial mutations. By hitchhiking along with these adaptations, cooperation can rise in abundance. Nevertheless, this advantage is fleeting. As soon as the opportunities for adaptation are exhausted, cooperators are once again at a selective disadvantage against adapted defectors that arise via mutation. However, cooperation can be maintained when frequent environmental changes produce a steady stream of new adaptive opportunities</w:t>
-      </w:r>
-      <w:r>
-        <w:t xml:space="preserve"> </w:t>
-      </w:r>
-      <w:r>
-        <w:t xml:space="preserve">(Hammarlund</w:t>
-      </w:r>
-      <w:r>
-        <w:t xml:space="preserve"> </w:t>
-      </w:r>
-      <w:r>
-        <w:rPr>
-          <w:i/>
-        </w:rPr>
-        <w:t xml:space="preserve">et al.</w:t>
-      </w:r>
-      <w:r>
-        <w:t xml:space="preserve">, 2015)</w:t>
-      </w:r>
-      <w:r>
-        <w:t xml:space="preserve">. Although organisms typically find themselves in dynamic environments, the frequency and regularity of these changes might not ensure long-term cooperator survival.</w:t>
-      </w:r>
-    </w:p>
-    <w:p>
-      <w:pPr>
-        <w:pStyle w:val="BodyText"/>
-      </w:pPr>
-      <w:r>
-        <w:t xml:space="preserve">Importantly, organisms do more than passively experience changing environments. Through their activities, their interactions with others, and even their deaths, organisms continually modify their environment. This</w:t>
-      </w:r>
-      <w:r>
-        <w:t xml:space="preserve"> </w:t>
-      </w:r>
-      <w:r>
-        <w:rPr>
-          <w:i/>
-        </w:rPr>
-        <w:t xml:space="preserve">niche construction</w:t>
-      </w:r>
-      <w:r>
-        <w:t xml:space="preserve"> </w:t>
-      </w:r>
-      <w:r>
-        <w:t xml:space="preserve">process can produce evolutionary feedback loops in which environmental modification alters selection, which, in turn, alters the distribution of types and their corresponding influence on the environment</w:t>
-      </w:r>
-      <w:r>
-        <w:t xml:space="preserve"> </w:t>
-      </w:r>
-      <w:r>
-        <w:t xml:space="preserve">(Odling-Smee</w:t>
-      </w:r>
-      <w:r>
-        <w:t xml:space="preserve"> </w:t>
-      </w:r>
-      <w:r>
-        <w:rPr>
-          <w:i/>
-        </w:rPr>
-        <w:t xml:space="preserve">et al.</w:t>
-      </w:r>
-      <w:r>
-        <w:t xml:space="preserve">, 2003)</w:t>
-      </w:r>
-      <w:r>
-        <w:t xml:space="preserve">. The nature of this feedback can have dramatic evolutionary consequences. One critical distinction is whether the constructing type is favored in the environment that it constructs. Under</w:t>
-      </w:r>
-      <w:r>
-        <w:t xml:space="preserve"> </w:t>
-      </w:r>
-      <w:r>
-        <w:rPr>
-          <w:i/>
-        </w:rPr>
-        <w:t xml:space="preserve">positive niche construction</w:t>
-      </w:r>
-      <w:r>
-        <w:t xml:space="preserve">, selection favors the constructor, and evolution stagnates as this type fixes. Whereas under</w:t>
-      </w:r>
-      <w:r>
-        <w:t xml:space="preserve"> </w:t>
-      </w:r>
-      <w:r>
-        <w:rPr>
-          <w:i/>
-        </w:rPr>
-        <w:t xml:space="preserve">negative niche construction</w:t>
-      </w:r>
-      <w:r>
-        <w:t xml:space="preserve">, selection favors a type other than the constructor, which creates an opportunity for novel adaptation. If the adapted type arises and also engages in negative niche construction, cycles of construction and adaptation can ensue, such that populations find themselves continually chasing beneficial mutations as their adaptive landscape perpetually shifts.</w:t>
-      </w:r>
-    </w:p>
-    <w:p>
-      <w:pPr>
-        <w:pStyle w:val="BodyText"/>
-      </w:pPr>
-      <w:r>
-        <w:t xml:space="preserve">Here, we show that the selective feedbacks that result from niche construction can maintain cooperation indefinitely. Further, we find that it is specifically negative niche construction that is responsible for this result due to the endless opportunities for adaptation that it produces. These results suggest that by playing an active role in their own evolution, cooperators can ensure their survival.</w:t>
+        <w:t xml:space="preserve">Here, we show that the selective feedbacks that result from niche construction can enable the evolution of cooperation. Further, we find that it is specifically negative niche construction that is responsible for this result due to the endless opportunities for adaptation that it produces. Under certain circumstances, we demonstrate that niche construction can even allow cooperators to invade established defector populations. These results suggest that by playing an active role in their own evolution, cooperators can ensure their own survival.</w:t>
       </w:r>
     </w:p>
     <w:p>
@@ -599,7 +551,7 @@
         <w:pStyle w:val="BodyText"/>
       </w:pPr>
       <w:r>
-        <w:t xml:space="preserve">In the expanded model described here, subpopulations additionally modify their local environment. As this process occurs, environmental changes feed back to affect selection. We use this model to explore how niche construction affects the evolution of cooperation; specifically, how cooperative behavior can hitchhike along with adaptations to modified environments.</w:t>
+        <w:t xml:space="preserve">In the expanded model described here, subpopulations also continually modify their local environment. These environmental changes feed back to affect selection. We use this model to explore how niche construction affects the evolution of cooperation; specifically, how cooperative behavior can hitchhike along with adaptations to modified environments.</w:t>
       </w:r>
     </w:p>
     <w:p>
@@ -794,7 +746,22 @@
         </m:r>
       </m:oMath>
       <w:r>
-        <w:t xml:space="preserve">.</w:t>
+        <w:t xml:space="preserve">, where</w:t>
+      </w:r>
+      <w:r>
+        <w:t xml:space="preserve"> </w:t>
+      </w:r>
+      <m:oMath>
+        <m:r>
+          <m:rPr/>
+          <m:t>A</m:t>
+        </m:r>
+      </m:oMath>
+      <w:r>
+        <w:t xml:space="preserve"> </w:t>
+      </w:r>
+      <w:r>
+        <w:t xml:space="preserve">is the number of different adaptive alleles possible at each locus.</w:t>
       </w:r>
     </w:p>
     <w:p>
@@ -900,7 +867,7 @@
         <w:t xml:space="preserve"> </w:t>
       </w:r>
       <w:r>
-        <w:t xml:space="preserve">depends on the specific allelic states present in the subpopulation. As allelic states change, the subpopulation alters its environment, creating a unique niche. As described below, the specific alleles at each locus become important.</w:t>
+        <w:t xml:space="preserve">depends on the specific allelic states present in the subpopulation. As allelic states change, the subpopulation alters its environment in new ways, creating a unique niche. As described below, the specific alleles at each locus become important.</w:t>
       </w:r>
     </w:p>
     <w:p>
@@ -1045,7 +1012,7 @@
         </m:r>
       </m:oMath>
       <w:r>
-        <w:t xml:space="preserve">, then selection favors a genotype with allele</w:t>
+        <w:t xml:space="preserve">, then selection favors genotypes with allele</w:t>
       </w:r>
       <w:r>
         <w:t xml:space="preserve"> </w:t>
@@ -1087,7 +1054,7 @@
         <w:t xml:space="preserve"> </w:t>
       </w:r>
       <w:r>
-        <w:t xml:space="preserve">fixes at locus</w:t>
+        <w:t xml:space="preserve">becomes more abundant at locus</w:t>
       </w:r>
       <w:r>
         <w:t xml:space="preserve"> </w:t>
@@ -1099,7 +1066,7 @@
         </m:r>
       </m:oMath>
       <w:r>
-        <w:t xml:space="preserve">, the niche that this population constructs will favor allele</w:t>
+        <w:t xml:space="preserve">, the niche that this population constructs will increasingly favor allele</w:t>
       </w:r>
       <w:r>
         <w:t xml:space="preserve"> </w:t>
@@ -1374,7 +1341,7 @@
         <w:t xml:space="preserve"> </w:t>
       </w:r>
       <w:r>
-        <w:t xml:space="preserve">returns 2, while</w:t>
+        <w:t xml:space="preserve">is 2, while</w:t>
       </w:r>
       <w:r>
         <w:t xml:space="preserve"> </w:t>
@@ -1409,7 +1376,7 @@
         <w:t xml:space="preserve"> </w:t>
       </w:r>
       <w:r>
-        <w:t xml:space="preserve">returns 5. Using this function, the selective value of allele</w:t>
+        <w:t xml:space="preserve">is 5. Using this function, the selective value of allele</w:t>
       </w:r>
       <w:r>
         <w:t xml:space="preserve"> </w:t>
@@ -2297,7 +2264,7 @@
         <w:pStyle w:val="FirstParagraph"/>
       </w:pPr>
       <w:r>
-        <w:t xml:space="preserve">While cooperation is costly, its effects are independent of the external and constructed components of the environment. Cooperation enables a subpopulation to reach a greater density. If</w:t>
+        <w:t xml:space="preserve">The effects of cooperation are independent of the external and constructed components of the environment and do not provide direct fitness benefits (Equation 2). Instead, cooperation enables a subpopulation to reach a greater density. If</w:t>
       </w:r>
       <w:r>
         <w:t xml:space="preserve"> </w:t>
@@ -2312,7 +2279,31 @@
         <w:t xml:space="preserve"> </w:t>
       </w:r>
       <w:r>
-        <w:t xml:space="preserve">is the proportion of cooperators present at the beginning of a growth cycle, then that subpopulation reaches the following size:</w:t>
+        <w:t xml:space="preserve">is the proportion of cooperators present at the beginning of a growth cycle, then that subpopulation reaches size</w:t>
+      </w:r>
+      <w:r>
+        <w:t xml:space="preserve"> </w:t>
+      </w:r>
+      <m:oMath>
+        <m:r>
+          <m:rPr/>
+          <m:t>S</m:t>
+        </m:r>
+        <m:r>
+          <m:rPr/>
+          <m:t>(</m:t>
+        </m:r>
+        <m:r>
+          <m:rPr/>
+          <m:t>p</m:t>
+        </m:r>
+        <m:r>
+          <m:rPr/>
+          <m:t>)</m:t>
+        </m:r>
+      </m:oMath>
+      <w:r>
+        <w:t xml:space="preserve">, where:</w:t>
       </w:r>
     </w:p>
     <w:p>
@@ -2453,12 +2444,6 @@
       <w:pPr>
         <w:pStyle w:val="BodyText"/>
       </w:pPr>
-      <w:r>
-        <w:t xml:space="preserve">where</w:t>
-      </w:r>
-      <w:r>
-        <w:t xml:space="preserve"> </w:t>
-      </w:r>
       <m:oMath>
         <m:sSub>
           <m:e>
@@ -2520,7 +2505,49 @@
         <w:t xml:space="preserve"> </w:t>
       </w:r>
       <w:r>
-        <w:t xml:space="preserve">define the sizes reached by all-defector and all-cooperator subpopulations, respectively. This benefit affects all individuals equally and accumulates linearly with the proportion of cooperators in the subpopulation. We further explore how the rate at which cooperators increase population density in the Supporting Information.</w:t>
+        <w:t xml:space="preserve">define the sizes reached by all-defector and all-cooperator subpopulations, respectively. This benefit affects all individuals equally and accumulates linearly with the proportion of cooperators in the subpopulation. We also explore non-linear benefit accumulation in the Supplementary Material. Because cooperators improve group productivity (Equation 4) but decrease in proportion within mixed groups (Equation 2), this form of cooperation would also qualify as</w:t>
+      </w:r>
+      <w:r>
+        <w:t xml:space="preserve"> </w:t>
+      </w:r>
+      <w:r>
+        <w:t xml:space="preserve">“</w:t>
+      </w:r>
+      <w:r>
+        <w:t xml:space="preserve">multi-level altruism</w:t>
+      </w:r>
+      <w:r>
+        <w:t xml:space="preserve">”</w:t>
+      </w:r>
+      <w:r>
+        <w:t xml:space="preserve"> </w:t>
+      </w:r>
+      <w:r>
+        <w:t xml:space="preserve">(see Supplementary Material and</w:t>
+      </w:r>
+      <w:r>
+        <w:t xml:space="preserve"> </w:t>
+      </w:r>
+      <w:r>
+        <w:t xml:space="preserve">Kerr</w:t>
+      </w:r>
+      <w:r>
+        <w:t xml:space="preserve"> </w:t>
+      </w:r>
+      <w:r>
+        <w:rPr>
+          <w:i/>
+        </w:rPr>
+        <w:t xml:space="preserve">et al.</w:t>
+      </w:r>
+      <w:r>
+        <w:t xml:space="preserve"> </w:t>
+      </w:r>
+      <w:r>
+        <w:t xml:space="preserve">(2004)</w:t>
+      </w:r>
+      <w:r>
+        <w:t xml:space="preserve">).</w:t>
       </w:r>
     </w:p>
     <w:p>
@@ -2528,7 +2555,7 @@
         <w:pStyle w:val="BodyText"/>
       </w:pPr>
       <w:r>
-        <w:t xml:space="preserve">During growth, individuals compete through differential reproduction. Each individual’s probability of success is proportional to its fitness. The composition of a subpopulation with size</w:t>
+        <w:t xml:space="preserve">Individuals compete as subpopulations grow. Each individual’s probability of reproductive success is proportional to its fitness. The composition of a subpopulation with size</w:t>
       </w:r>
       <w:r>
         <w:t xml:space="preserve"> </w:t>
@@ -2874,7 +2901,7 @@
         <w:t xml:space="preserve"> </w:t>
       </w:r>
       <w:r>
-        <w:t xml:space="preserve">lattice, where each patch can support a subpopulation. After mutation, individuals emigrate to an adjacent patch. For each source subpopulation, a single destination patch is randomly chosen from the source patch’s Moore neighborhood, which is composed of the nearest 8 patches on the lattice. Because the population lattice has boundaries, patches located on the periphery have smaller neighborhoods. Individuals emigrate with probability</w:t>
+        <w:t xml:space="preserve">lattice, where each patch can support a subpopulation. After mutation, individuals emigrate to an adjacent patch. This process is unaffected by fitness. For each source subpopulation, a single destination patch is randomly chosen from the source patch’s Moore neighborhood, which encompasses the nearest 8 patches on the lattice. Because the population lattice has boundaries, patches located on the periphery have smaller neighborhoods. Individuals emigrate with probability</w:t>
       </w:r>
       <w:r>
         <w:t xml:space="preserve"> </w:t>
@@ -3026,10 +3053,20 @@
         <w:t xml:space="preserve"> </w:t>
       </w:r>
       <m:oMath>
-        <m:r>
-          <m:rPr/>
-          <m:t>σ</m:t>
-        </m:r>
+        <m:sSub>
+          <m:e>
+            <m:r>
+              <m:rPr/>
+              <m:t>σ</m:t>
+            </m:r>
+          </m:e>
+          <m:sub>
+            <m:r>
+              <m:rPr/>
+              <m:t>i</m:t>
+            </m:r>
+          </m:sub>
+        </m:sSub>
       </m:oMath>
       <w:r>
         <w:t xml:space="preserve">. Starting from this initial state, simulations then proceed for</w:t>
@@ -3047,19 +3084,29 @@
         <w:t xml:space="preserve"> </w:t>
       </w:r>
       <w:r>
-        <w:t xml:space="preserve">cycles, where each discrete cycle consists of subpopulation growth, mutation, migration, and dilution. Dilution reduces each subpopulation to support growth in the next cycle. Each individual remains with probability</w:t>
-      </w:r>
-      <w:r>
-        <w:t xml:space="preserve"> </w:t>
-      </w:r>
-      <m:oMath>
-        <m:r>
-          <m:rPr/>
-          <m:t>d</m:t>
-        </m:r>
-      </m:oMath>
-      <w:r>
-        <w:t xml:space="preserve">, regardless of its genotype. Dilution remained the same for each of the simulations described, however we further explore its effects in the Supporting Information.</w:t>
+        <w:t xml:space="preserve">cycles, where each discrete cycle consists of subpopulation growth, mutation, migration, and dilution. Dilution reduces each subpopulation to support growth in the next cycle. Each individual survives dilution with probability</w:t>
+      </w:r>
+      <w:r>
+        <w:t xml:space="preserve"> </w:t>
+      </w:r>
+      <m:oMath>
+        <m:sSub>
+          <m:e>
+            <m:r>
+              <m:rPr/>
+              <m:t>σ</m:t>
+            </m:r>
+          </m:e>
+          <m:sub>
+            <m:r>
+              <m:rPr/>
+              <m:t>d</m:t>
+            </m:r>
+          </m:sub>
+        </m:sSub>
+      </m:oMath>
+      <w:r>
+        <w:t xml:space="preserve">, regardless of its genotype. Dilution remains the same for each of the simulations described, however we further explore its effects in the Supplementary Material.</w:t>
       </w:r>
     </w:p>
     <w:p>
@@ -3269,7 +3316,7 @@
         </w:r>
       </w:hyperlink>
       <w:r>
-        <w:t xml:space="preserve">). Here, larger cooperator subpopulations adapt more quickly to their external environment. As previously described by</w:t>
+        <w:t xml:space="preserve">). Here, larger cooperator subpopulations adapt more quickly to their external environment, which allows them to rise in abundance. As previously described by</w:t>
       </w:r>
       <w:r>
         <w:t xml:space="preserve"> </w:t>
@@ -3293,7 +3340,7 @@
         <w:t xml:space="preserve">(2015)</w:t>
       </w:r>
       <w:r>
-        <w:t xml:space="preserve">, cooperation is subsequently lost once populations become fully adapted. This occurs when isogenic defectors (i.e., defectors with identical adaptive loci) arise via mutation and displace cooperators due to their selective advantage. However, when niche construction feeds back to influence selection (</w:t>
+        <w:t xml:space="preserve">, cooperation is swiftly lost once populations become fully adapted. This occurs when isogenic defectors (i.e., defectors with identical adaptive loci) arise via mutation and displace cooperators due to their selective advantage. However, when niche construction feeds back to influence selection (</w:t>
       </w:r>
       <m:oMath>
         <m:r>
@@ -3373,7 +3420,7 @@
         <w:t xml:space="preserve"> </w:t>
       </w:r>
       <w:r>
-        <w:t xml:space="preserve">solely due to the larger selective values that result from the contributions of niche construction. We performed simulations in which these contributions were transferred to supplement the benefits conferred by adaptation to the external, non-constructed environment (i.e., replacing</w:t>
+        <w:t xml:space="preserve">solely due to the larger selective values that result from the contributions of niche construction. We performed simulations in which these selective contributions were transferred to supplement the benefits conferred by adaptation to the external, non-constructed environment (i.e., replacing</w:t>
       </w:r>
       <w:r>
         <w:t xml:space="preserve"> </w:t>
@@ -3456,7 +3503,7 @@
         </m:r>
       </m:oMath>
       <w:r>
-        <w:t xml:space="preserve">). In doing so, we conservatively estimate the selective effects of niche construction. Nevertheless, we find that simply increasing selective values does not enable cooperators to persist (</w:t>
+        <w:t xml:space="preserve">). In doing so, we conservatively estimate the selective effects of niche construction. Nevertheless, we find that simply increasing selective values extends the maintenance of cooperation, but does not enable cooperators to persist (</w:t>
       </w:r>
       <w:hyperlink w:anchor="fig2">
         <w:r>
@@ -3485,7 +3532,7 @@
         <w:pStyle w:val="FirstParagraph"/>
       </w:pPr>
       <w:r>
-        <w:t xml:space="preserve">In our model, an adaptation to the constructed environment initiates a new instance of niche construction, leading to sequentially increasing allelic states across the adaptive loci. Under certain conditions, this construction always makes the constructor sub-optimal for the niche it creates. This negative niche construction occurs when the number of adaptive alleles (</w:t>
+        <w:t xml:space="preserve">In our model, an adaptation to the constructed environment initiates a new instance of niche construction, leading to sequentially increasing allelic states across the adaptive loci. Under certain conditions, this construction always makes the constructor sub-optimal for the niche it creates. This form of negative niche construction occurs when the number of adaptive alleles (</w:t>
       </w:r>
       <m:oMath>
         <m:r>
@@ -3503,7 +3550,7 @@
         </m:r>
       </m:oMath>
       <w:r>
-        <w:t xml:space="preserve">). In such a case, any sequence of integers on the circular genome will always contain a break in the sequence; that is, one locus will have an allele that is not one less than the allele at the next locus (see</w:t>
+        <w:t xml:space="preserve">). In such a case, any sequence of integers on the circular genome will always contain a break in the sequence; that is, one locus will perpetually have an allele that is not one less than the allele at the next locus (see</w:t>
       </w:r>
       <w:r>
         <w:t xml:space="preserve"> </w:t>
@@ -3513,11 +3560,11 @@
           <w:rPr>
             <w:rStyle w:val="Hyperlink"/>
           </w:rPr>
-          <w:t xml:space="preserve">Box 1</w:t>
+          <w:t xml:space="preserve">Box 1, Part D</w:t>
         </w:r>
       </w:hyperlink>
       <w:r>
-        <w:t xml:space="preserve">). Given this unavoidable mismatch, types will always construct a niche in which selection for a different type is increased. When negative niche construction is removed (by setting</w:t>
+        <w:t xml:space="preserve">). Given this unavoidable mismatch, types will always construct a niche in which selection for a different type is enhanced. When negative niche construction is removed (by setting</w:t>
       </w:r>
       <w:r>
         <w:t xml:space="preserve"> </w:t>
@@ -3557,7 +3604,7 @@
         </m:r>
       </m:oMath>
       <w:r>
-        <w:t xml:space="preserve">,</w:t>
+        <w:t xml:space="preserve">; see</w:t>
       </w:r>
       <w:r>
         <w:t xml:space="preserve"> </w:t>
@@ -3582,7 +3629,7 @@
         </w:r>
       </w:hyperlink>
       <w:r>
-        <w:t xml:space="preserve">). Here, a fully-adapted type constructs a niche that favors itself. When this occurs, a fully-adapted cooperator is at a selective disadvantage against fully-adapted defectors, which do not incur the cost of cooperation. These results indicate that the type of niche construction matters. Specifically, negative niche construction is crucial for maintaining cooperation by the Hankshaw effect. Here, cooperators escape invasion by hitchhiking along with adaptations to the constructed environment.</w:t>
+        <w:t xml:space="preserve">). Here, a fully-adapted type constructs a niche that favors itself. When this occurs, a fully-adapted cooperator is at a selective disadvantage against a fully-adapted defector, which does not incur the cost of cooperation. These results indicate that the type of niche construction matters. Specifically, negative niche construction is key for maintaining cooperation by the Hankshaw effect. Here, cooperators prevent defector invasion by hitchhiking along with adaptations to the constructed environment.</w:t>
       </w:r>
     </w:p>
     <w:p>
@@ -3600,7 +3647,7 @@
         <w:pStyle w:val="FirstParagraph"/>
       </w:pPr>
       <w:r>
-        <w:t xml:space="preserve">The adaptation resulting from selective feedbacks can limit invasion by defectors, which arise either through migration from neighboring patches or through mutation at the cooperation locus. This latter challenge is particularly threatening, as these isogenic defectors are equally adapted, yet do not incur the cost of cooperation. As demonstrated in</w:t>
+        <w:t xml:space="preserve">The process of adaptation to the constructed niche can limit invasion by defectors, which arise either through migration from neighboring patches or through mutation at the cooperation locus. This latter challenge is particularly threatening, as these isogenic defectors are equally adapted, yet do not incur the cost of cooperation. As demonstrated in</w:t>
       </w:r>
       <w:r>
         <w:t xml:space="preserve"> </w:t>
@@ -3614,7 +3661,7 @@
         </w:r>
       </w:hyperlink>
       <w:r>
-        <w:t xml:space="preserve">, isogenic defectors rapidly spread when introduced as a single subpopulation in the center of a population of otherwise all-cooperator subpopulations. However, cooperators resist defector invasion in over half of the replicate populations when adaptations can arise via mutation (</w:t>
+        <w:t xml:space="preserve">, when adaptation to the environment cannot occur, isogenic defectors rapidly invade when introduced as a single subpopulation in the center of a population of otherwise all-cooperator subpopulations. However, cooperators resist defector invasion in over half of the replicate populations when adaptations can arise through mutation (</w:t>
       </w:r>
       <w:hyperlink w:anchor="fig3">
         <w:r>
@@ -3642,7 +3689,7 @@
         <w:t xml:space="preserve"> </w:t>
       </w:r>
       <w:r>
-        <w:t xml:space="preserve">depicts one such instance. In that population, isogenic defectors are seeded at a single patch in an otherwise all-cooperator population. These defectors quickly begin to spread. However, a neighboring cooperator population gains an adaptation, which increases its fitness above that of the defector. This type spreads more quickly, stopping the spread of defectors and eventually driving them to extinction. Because this adaption occurs in a cooperator population, cooperation is able to hitchhike to safety. Importantly, this new cooperator type is favored because of the niche that its ancestral type—and therefore also the defector—constructed. Here, cooperators can find safety in numbers—because their larger subpopulations have more mutational opportunities, they are more likely to gain adaptations that rescue them from invasion. Further, these larger cooperator subpopulations exert greater influence on their niches, which increases selection for an adapted type. This allows that type to appear and to spread more quickly in the population.</w:t>
+        <w:t xml:space="preserve">depicts one such instance. In that population, isogenic defectors are seeded at a single patch in an otherwise all-cooperator population. These defectors quickly begin to spread. However, a neighboring cooperator population gains an adaptation, which increases its fitness above that of the defector. This type spreads more quickly, stopping the spread of defectors and eventually driving them to extinction. Because this adaption arises in a cooperator population, cooperation is able to hitchhike to safety. Importantly, this new cooperator type is favored because of the niche that its ancestral type—and therefore also the defector—constructed. Here, cooperators can find safety in numbers: because their larger subpopulations have more mutational opportunities, they are more likely to gain adaptations that rescue them from invasion. Further, these larger cooperator subpopulations exert greater influence on their niches, which increases selection for an adapted type. This allows that type to appear and to spread more quickly in the population.</w:t>
       </w:r>
       <w:r>
         <w:t xml:space="preserve"> </w:t>
@@ -3664,10 +3711,96 @@
     </w:p>
     <w:p>
       <w:pPr>
+        <w:pStyle w:val="Heading2"/>
+      </w:pPr>
+      <w:bookmarkStart w:id="38" w:name="negative-niche-construction-can-promote-cooperator-invasion"/>
+      <w:bookmarkEnd w:id="38"/>
+      <w:r>
+        <w:t xml:space="preserve">Negative Niche Construction can Promote Cooperator Invasion</w:t>
+      </w:r>
+    </w:p>
+    <w:p>
+      <w:pPr>
+        <w:pStyle w:val="FirstParagraph"/>
+      </w:pPr>
+      <w:r>
+        <w:t xml:space="preserve">The majority of the results shown above have focused on the maintenance of cooperation. Specifically, cooperators have started at—and maintained—reasonably high proportions in their populations. In the previous section, we considered cooperator invasion; however, cooperators began in their own single subpopulation without defectors. It remains to be seen whether cooperators can invade from extreme rarity. In a population in which cooperators are initially absent, can cooperators that arise by mutation increase in frequency? With baseline parameters (</w:t>
+      </w:r>
+      <w:hyperlink w:anchor="tables">
+        <w:r>
+          <w:rPr>
+            <w:rStyle w:val="Hyperlink"/>
+          </w:rPr>
+          <w:t xml:space="preserve">Table 1</w:t>
+        </w:r>
+      </w:hyperlink>
+      <w:r>
+        <w:t xml:space="preserve">), cooperators tend not to invade over 3000 cycles when the initial cooperator proportion is low (see Supplemental Materials). However, when the benefits of cooperation are increased (</w:t>
+      </w:r>
+      <m:oMath>
+        <m:sSub>
+          <m:e>
+            <m:r>
+              <m:rPr/>
+              <m:t>S</m:t>
+            </m:r>
+          </m:e>
+          <m:sub>
+            <m:r>
+              <m:rPr/>
+              <m:t>m</m:t>
+            </m:r>
+            <m:r>
+              <m:rPr/>
+              <m:t>a</m:t>
+            </m:r>
+            <m:r>
+              <m:rPr/>
+              <m:t>x</m:t>
+            </m:r>
+          </m:sub>
+        </m:sSub>
+        <m:r>
+          <m:rPr/>
+          <m:t>=</m:t>
+        </m:r>
+        <m:r>
+          <m:rPr/>
+          <m:t>8000</m:t>
+        </m:r>
+      </m:oMath>
+      <w:r>
+        <w:t xml:space="preserve">), cooperators can readily invade and reach high proportions (</w:t>
+      </w:r>
+      <w:hyperlink w:anchor="fig5">
+        <w:r>
+          <w:rPr>
+            <w:rStyle w:val="Hyperlink"/>
+          </w:rPr>
+          <w:t xml:space="preserve">Figure 5A</w:t>
+        </w:r>
+      </w:hyperlink>
+      <w:r>
+        <w:t xml:space="preserve">). Despite this large benefit, cooperator success still depends on the presence of niche construction. Without the selective effects that negative niche construction continually exerts, cooperators cannot invade (</w:t>
+      </w:r>
+      <w:hyperlink w:anchor="fig5">
+        <w:r>
+          <w:rPr>
+            <w:rStyle w:val="Hyperlink"/>
+          </w:rPr>
+          <w:t xml:space="preserve">Figure 5B</w:t>
+        </w:r>
+      </w:hyperlink>
+      <w:r>
+        <w:t xml:space="preserve">).</w:t>
+      </w:r>
+    </w:p>
+    <w:p>
+      <w:pPr>
         <w:pStyle w:val="Heading1"/>
       </w:pPr>
-      <w:bookmarkStart w:id="38" w:name="discussion"/>
-      <w:bookmarkEnd w:id="38"/>
+      <w:bookmarkStart w:id="39" w:name="discussion"/>
+      <w:bookmarkEnd w:id="39"/>
       <w:r>
         <w:t xml:space="preserve">Discussion</w:t>
       </w:r>
@@ -3683,7 +3816,40 @@
         <w:t xml:space="preserve"> </w:t>
       </w:r>
       <w:r>
-        <w:t xml:space="preserve">(Maynard Smith and Haigh, 1974)</w:t>
+        <w:t xml:space="preserve">(Hartfield and Otto, 2011)</w:t>
+      </w:r>
+      <w:r>
+        <w:t xml:space="preserve">. The role of hitchhiking in the evolution cooperation has been explored experimentally and theoretically</w:t>
+      </w:r>
+      <w:r>
+        <w:t xml:space="preserve"> </w:t>
+      </w:r>
+      <w:r>
+        <w:t xml:space="preserve">(Schwilk and Kerr, 2002; Santos and Szathmáry, 2008; Morgan</w:t>
+      </w:r>
+      <w:r>
+        <w:t xml:space="preserve"> </w:t>
+      </w:r>
+      <w:r>
+        <w:rPr>
+          <w:i/>
+        </w:rPr>
+        <w:t xml:space="preserve">et al.</w:t>
+      </w:r>
+      <w:r>
+        <w:t xml:space="preserve">, 2012; Waite and Shou, 2012; Asfahl</w:t>
+      </w:r>
+      <w:r>
+        <w:t xml:space="preserve"> </w:t>
+      </w:r>
+      <w:r>
+        <w:rPr>
+          <w:i/>
+        </w:rPr>
+        <w:t xml:space="preserve">et al.</w:t>
+      </w:r>
+      <w:r>
+        <w:t xml:space="preserve">, 2015; Wilder and Stanley, 2015)</w:t>
       </w:r>
       <w:r>
         <w:t xml:space="preserve">. In a process termed the</w:t>
@@ -3728,7 +3894,7 @@
         <w:t xml:space="preserve"> </w:t>
       </w:r>
       <w:r>
-        <w:t xml:space="preserve">recently demonstrated that traits such as cooperation and spite can actively prolong their existence by increasing their likelihood of hitchhiking with a beneficial trait. In that work and here, subpopulations of cooperators grow to a higher density than those of defectors. These larger cooperator subpopulations therefore experience more mutations and are consequently more likely to gain adaptations. Although this process favors cooperation in the short term, it eventually reaches a dead end: When the opportunities for adaptation are exhausted, and cooperators can no longer hitchhike, they face extinction. Here, we have investigated whether niche construction might serve to perpetually generate new adaptive opportunities and thus favor cooperation indefinitely.</w:t>
+        <w:t xml:space="preserve">recently demonstrated that traits such as cooperation and spite can actively prolong their existence by increasing their likelihood of hitchhiking with a beneficial trait. In that work and here, subpopulations of cooperators grow to a higher density than those of defectors. These larger subpopulations are more likely to gain adaptations as a result of this increase in growth and the corresponding mutational opportunities. Although this process favors cooperation in the short term, it eventually reaches a dead end: When the opportunities for adaptation are exhausted, and cooperators can no longer hitchhike, they face extinction. Here, we have investigated whether niche construction might serve to perpetually generate new adaptive opportunities and thus favor cooperation.</w:t>
       </w:r>
     </w:p>
     <w:p>
@@ -3812,7 +3978,18 @@
         </w:r>
       </w:hyperlink>
       <w:r>
-        <w:t xml:space="preserve">). As cooperator and defector types gain adaptations, they alter their environment in ways that favor other types. Thus, negative niche construction serves as a perpetual source of adaptation. Here we observe another facet of the Hankshaw effect: Because subpopulations of cooperators are larger, they are better able to respond to the adaptive opportunities that are created by negative niche construction. By gaining adaptations more quickly, cooperators resist invasion by defectors (</w:t>
+        <w:t xml:space="preserve">) and even can support invasion by cooperators (</w:t>
+      </w:r>
+      <w:hyperlink w:anchor="fig5">
+        <w:r>
+          <w:rPr>
+            <w:rStyle w:val="Hyperlink"/>
+          </w:rPr>
+          <w:t xml:space="preserve">Figure 5A</w:t>
+        </w:r>
+      </w:hyperlink>
+      <w:r>
+        <w:t xml:space="preserve">). As cooperator and defector types gain adaptations, they alter their environment in ways that favor other types. Thus, negative niche construction serves as a perpetual source of adaptation. Here we observe another facet of the Hankshaw effect: Because subpopulations of cooperators are larger, they are better able to respond to the adaptive opportunities that they create through negative niche construction. By gaining adaptations more quickly, cooperators resist invasion by defectors (</w:t>
       </w:r>
       <w:hyperlink w:anchor="fig3">
         <w:r>
@@ -3837,7 +4014,7 @@
         </w:r>
       </w:hyperlink>
       <w:r>
-        <w:t xml:space="preserve">. When mutations do not confer these adaptations, cooperators lose the adaptive race and are driven to extinction. This is something that we see occur stochastically in Figures</w:t>
+        <w:t xml:space="preserve">. Mutation is still a stochastic process, cooperators lose the adaptive race and are driven to extinction when defectors gain these adaptations first. We see this occur occasionally in Figures</w:t>
       </w:r>
       <w:r>
         <w:t xml:space="preserve"> </w:t>
@@ -3868,15 +4045,26 @@
         </w:r>
       </w:hyperlink>
       <w:r>
-        <w:t xml:space="preserve">.</w:t>
+        <w:t xml:space="preserve">. However, under other parameter settings within our model, it is possible for cooperaors at extremely low abundances to later re-emerge and invade (</w:t>
+      </w:r>
+      <w:hyperlink w:anchor="fig5">
+        <w:r>
+          <w:rPr>
+            <w:rStyle w:val="Hyperlink"/>
+          </w:rPr>
+          <w:t xml:space="preserve">Figure 5A</w:t>
+        </w:r>
+      </w:hyperlink>
+      <w:r>
+        <w:t xml:space="preserve">). In these instances, negitive niche construction provides continual opportunities for cooperators to dominate.</w:t>
       </w:r>
     </w:p>
     <w:p>
       <w:pPr>
         <w:pStyle w:val="Heading2"/>
       </w:pPr>
-      <w:bookmarkStart w:id="39" w:name="cooperation-as-niche-construction"/>
-      <w:bookmarkEnd w:id="39"/>
+      <w:bookmarkStart w:id="40" w:name="cooperation-as-niche-construction"/>
+      <w:bookmarkEnd w:id="40"/>
       <w:r>
         <w:t xml:space="preserve">Cooperation as Niche Construction</w:t>
       </w:r>
@@ -3886,7 +4074,7 @@
         <w:pStyle w:val="FirstParagraph"/>
       </w:pPr>
       <w:r>
-        <w:t xml:space="preserve">In our model, niche construction and adaptation are independent of cooperation, which allows us to focus on hitchhiking. However, individuals often cooperate in ways that alter the environment. These cooperative behaviors, therefore, can themselves be seen as niche construction. For example, bacteria produce a host of extracellular products that scavenge soluble iron</w:t>
+        <w:t xml:space="preserve">In our model, niche construction and adaptation are independent of cooperation, which allows us to focus on hitchhiking. However, individuals often cooperate in ways that alter the environment. These cooperative behaviors, therefore, can themselves be seen as niche construction. For example, bacteria produce a multitude of extracellular products that scavenge soluble iron</w:t>
       </w:r>
       <w:r>
         <w:t xml:space="preserve"> </w:t>
@@ -4020,7 +4208,7 @@
         <w:t xml:space="preserve"> </w:t>
       </w:r>
       <w:r>
-        <w:t xml:space="preserve">occurred when the negative feedback resulting from one strategy positively influenced selection for the other, creating a perpetually oscillating cycle that maintained both forms of cooperation. Arguably, this can be seen as an instance of hitchhiking: the currently-maladaptive form of cooperation is maintained by association with the adaptive form.</w:t>
+        <w:t xml:space="preserve">occurred when the negative feedback resulting from one strategy positively influenced selection for the other, creating a perpetually oscillating cycle that maintained both forms of cooperation. Arguably, this can be seen as an instance of hitchhiking: The currently-maladaptive form of cooperation is maintained by association with the adaptive form.</w:t>
       </w:r>
     </w:p>
     <w:p>
@@ -4047,8 +4235,8 @@
       <w:pPr>
         <w:pStyle w:val="Heading2"/>
       </w:pPr>
-      <w:bookmarkStart w:id="40" w:name="evolution-at-multiple-timescales"/>
-      <w:bookmarkEnd w:id="40"/>
+      <w:bookmarkStart w:id="41" w:name="evolution-at-multiple-timescales"/>
+      <w:bookmarkEnd w:id="41"/>
       <w:r>
         <w:t xml:space="preserve">Evolution at Multiple Timescales</w:t>
       </w:r>
@@ -4195,15 +4383,33 @@
         <w:t xml:space="preserve">, 2012)</w:t>
       </w:r>
       <w:r>
-        <w:t xml:space="preserve">. To study how regulatory traits such as these evolve, we could instead represent the niche explicitly, allowing it to have its own dynamics.</w:t>
+        <w:t xml:space="preserve">. To study how regulatory traits such as these evolve, we could instead represent the niche explicitly, allowing it to have its own dynamics. A representation in which the</w:t>
+      </w:r>
+      <w:r>
+        <w:t xml:space="preserve"> </w:t>
+      </w:r>
+      <w:r>
+        <w:t xml:space="preserve">“</w:t>
+      </w:r>
+      <w:r>
+        <w:t xml:space="preserve">niche</w:t>
+      </w:r>
+      <w:r>
+        <w:t xml:space="preserve">”</w:t>
+      </w:r>
+      <w:r>
+        <w:t xml:space="preserve"> </w:t>
+      </w:r>
+      <w:r>
+        <w:t xml:space="preserve">is simultaneously influenced by external forces and the actions of organisms would more closely resemble many natural systems.</w:t>
       </w:r>
     </w:p>
     <w:p>
       <w:pPr>
         <w:pStyle w:val="Heading2"/>
       </w:pPr>
-      <w:bookmarkStart w:id="41" w:name="cooperation-and-niche-construction-in-host-symbiont-co-evolution"/>
-      <w:bookmarkEnd w:id="41"/>
+      <w:bookmarkStart w:id="42" w:name="cooperation-and-niche-construction-in-host-symbiont-co-evolution"/>
+      <w:bookmarkEnd w:id="42"/>
       <w:r>
         <w:t xml:space="preserve">Cooperation and Niche Construction in Host-Symbiont Co-Evolution</w:t>
       </w:r>
@@ -4239,7 +4445,7 @@
         <w:pStyle w:val="BodyText"/>
       </w:pPr>
       <w:r>
-        <w:t xml:space="preserve">Of particular importance are cases where the interests of host and symbiont are in conflict. By selecting for new, more resistant host genotypes or by provoking a specific immune response, pathogens make their host environment less hospitable and can therefore be seen as potent negative niche constructors. The results that we have presented here suggest that such negative niche construction can favor cooperative behavior among these symbiont pathogens. This may be especially relevant when infection is mediated by cooperative behaviors. For example, the cooperative production of several public goods by</w:t>
+        <w:t xml:space="preserve">Of particular importance are cases where the interests of host and symbiont are in conflict. By selecting for new, more resistant host genotypes or by provoking a specific immune response, pathogens make their host environment less hospitable and can therefore be seen as potent negative niche constructors. The results that we have presented here suggest that such negative niche construction can perhaps favor cooperative behavior among these symbiont pathogens. This may be especially relevant when infection is mediated by cooperative behaviors. For example, the cooperative production of several public goods by the pathogenic bacterium</w:t>
       </w:r>
       <w:r>
         <w:t xml:space="preserve"> </w:t>
@@ -4248,7 +4454,7 @@
         <w:rPr>
           <w:i/>
         </w:rPr>
-        <w:t xml:space="preserve">P. aeruginosa</w:t>
+        <w:t xml:space="preserve">Pseudomonas aeruginosa</w:t>
       </w:r>
       <w:r>
         <w:t xml:space="preserve"> </w:t>
@@ -4263,7 +4469,7 @@
         <w:t xml:space="preserve">(Harrison, 2007)</w:t>
       </w:r>
       <w:r>
-        <w:t xml:space="preserve">. Models such as what we have described may permit exploration into how cooperation and niche construction intersect here and in other medically-relevant instances.</w:t>
+        <w:t xml:space="preserve">. Models such as what we have described may permit exploration into how cooperation and niche construction intersect in these and other medically-relevant instances.</w:t>
       </w:r>
     </w:p>
     <w:p>
@@ -4309,10 +4515,67 @@
     </w:p>
     <w:p>
       <w:pPr>
+        <w:pStyle w:val="Heading2"/>
+      </w:pPr>
+      <w:bookmarkStart w:id="43" w:name="summary"/>
+      <w:bookmarkEnd w:id="43"/>
+      <w:r>
+        <w:t xml:space="preserve">Summary</w:t>
+      </w:r>
+    </w:p>
+    <w:p>
+      <w:pPr>
+        <w:pStyle w:val="FirstParagraph"/>
+      </w:pPr>
+      <w:r>
+        <w:t xml:space="preserve">We have previously shown that a combination of non-social adaptation and population structure can favor the evolution of cooperation (</w:t>
+      </w:r>
+      <w:r>
+        <w:t xml:space="preserve">Hammarlund</w:t>
+      </w:r>
+      <w:r>
+        <w:t xml:space="preserve"> </w:t>
+      </w:r>
+      <w:r>
+        <w:rPr>
+          <w:i/>
+        </w:rPr>
+        <w:t xml:space="preserve">et al.</w:t>
+      </w:r>
+      <w:r>
+        <w:t xml:space="preserve"> </w:t>
+      </w:r>
+      <w:r>
+        <w:t xml:space="preserve">(2015)</w:t>
+      </w:r>
+      <w:r>
+        <w:t xml:space="preserve">). However, this</w:t>
+      </w:r>
+      <w:r>
+        <w:t xml:space="preserve"> </w:t>
+      </w:r>
+      <w:r>
+        <w:t xml:space="preserve">“</w:t>
+      </w:r>
+      <w:r>
+        <w:t xml:space="preserve">Hankshaw effect</w:t>
+      </w:r>
+      <w:r>
+        <w:t xml:space="preserve">”</w:t>
+      </w:r>
+      <w:r>
+        <w:t xml:space="preserve"> </w:t>
+      </w:r>
+      <w:r>
+        <w:t xml:space="preserve">was transient; without continual opportunities for adaptation (e.g., a changing environment), defectors eventually dominate. Here, we explore one source for such continual opportunities: negative niche construction. Specifically, the process of adaptation creates opportunities for further adaptation through selective feedback. In our model, the active role of the organism is paramount; not only does cooperative behavior make hitchhiking more likely, given adaptive opportunities, but these adaptive opportunities themselves are continually generated through the effects organisms have on their environment.</w:t>
+      </w:r>
+    </w:p>
+    <w:p>
+      <w:pPr>
         <w:pStyle w:val="Heading1"/>
       </w:pPr>
-      <w:bookmarkStart w:id="42" w:name="acknowledgments"/>
-      <w:bookmarkEnd w:id="42"/>
+      <w:bookmarkStart w:id="44" w:name="acknowledgments"/>
+      <w:bookmarkEnd w:id="44"/>
       <w:r>
         <w:t xml:space="preserve">Acknowledgments</w:t>
       </w:r>
@@ -4347,8 +4610,8 @@
       <w:pPr>
         <w:pStyle w:val="Heading1"/>
       </w:pPr>
-      <w:bookmarkStart w:id="43" w:name="box1"/>
-      <w:bookmarkEnd w:id="43"/>
+      <w:bookmarkStart w:id="45" w:name="box1"/>
+      <w:bookmarkEnd w:id="45"/>
       <w:r>
         <w:t xml:space="preserve">Box 1: Description of niche construction in our model</w:t>
       </w:r>
@@ -5016,7 +5279,7 @@
         </m:sSub>
       </m:oMath>
       <w:r>
-        <w:t xml:space="preserve">, a new mismatch appears. In this instance of negative niche construction, adapting to correct one mismatch generates a new mismatch. This system can never escape its mismatches—the red sector just shifts clockwise around the genome perpetually.</w:t>
+        <w:t xml:space="preserve">, a new mismatch appears. In this instance of negative niche construction, adapting to correct one mismatch generates a new mismatch. This system can never escape its mismatches—the red sector just shifts clockwise around the genome perpetually. We call this negative niche construction, as the actions of constructors increase the fitness of a different genotype and thereby lower their own relative fitness.</w:t>
       </w:r>
     </w:p>
     <w:p>
@@ -5028,8 +5291,8 @@
       <w:pPr>
         <w:pStyle w:val="Heading1"/>
       </w:pPr>
-      <w:bookmarkStart w:id="44" w:name="figures"/>
-      <w:bookmarkEnd w:id="44"/>
+      <w:bookmarkStart w:id="46" w:name="figures"/>
+      <w:bookmarkEnd w:id="46"/>
       <w:r>
         <w:t xml:space="preserve">Figures</w:t>
       </w:r>
@@ -5038,8 +5301,8 @@
       <w:pPr>
         <w:pStyle w:val="Heading2"/>
       </w:pPr>
-      <w:bookmarkStart w:id="45" w:name="fig1"/>
-      <w:bookmarkEnd w:id="45"/>
+      <w:bookmarkStart w:id="47" w:name="fig1"/>
+      <w:bookmarkEnd w:id="47"/>
       <w:r>
         <w:t xml:space="preserve">Figure 1</w:t>
       </w:r>
@@ -5051,7 +5314,7 @@
       <w:r>
         <w:drawing>
           <wp:inline>
-            <wp:extent cx="5334000" cy="5334000"/>
+            <wp:extent cx="5334000" cy="1980817"/>
             <wp:effectExtent b="0" l="0" r="0" t="0"/>
             <wp:docPr descr="" id="1" name="Picture"/>
             <a:graphic>
@@ -5064,7 +5327,7 @@
                     </pic:cNvPicPr>
                   </pic:nvPicPr>
                   <pic:blipFill>
-                    <a:blip r:embed="rId46"/>
+                    <a:blip r:embed="rId48"/>
                     <a:stretch>
                       <a:fillRect/>
                     </a:stretch>
@@ -5072,7 +5335,7 @@
                   <pic:spPr bwMode="auto">
                     <a:xfrm>
                       <a:off x="0" y="0"/>
-                      <a:ext cx="5334000" cy="5334000"/>
+                      <a:ext cx="5334000" cy="1980817"/>
                     </a:xfrm>
                     <a:prstGeom prst="rect">
                       <a:avLst/>
@@ -5194,7 +5457,7 @@
         </m:r>
       </m:oMath>
       <w:r>
-        <w:t xml:space="preserve">), cooperators rise in abundance by hitchhiking along with adaptions to the external environment. Nevertheless, this effect is transient, and cooperators eventually become extinct. (</w:t>
+        <w:t xml:space="preserve">), cooperators rise in abundance by hitchhiking along with adaptions to the external environment. Nevertheless, this effect is transient, and defectors eventually dominate. (</w:t>
       </w:r>
       <w:r>
         <w:rPr>
@@ -5220,7 +5483,7 @@
         </m:r>
       </m:oMath>
       <w:r>
-        <w:t xml:space="preserve">) enables cooperation to be maintained indefinitely in the majority of populations. The trajectories of individual populations are shown in Figure 2A.</w:t>
+        <w:t xml:space="preserve">) enables cooperation to be maintained in the majority of populations. Figure 2A shows the individual trajectories of these populations.</w:t>
       </w:r>
     </w:p>
     <w:p>
@@ -5232,8 +5495,8 @@
       <w:pPr>
         <w:pStyle w:val="Heading2"/>
       </w:pPr>
-      <w:bookmarkStart w:id="47" w:name="fig2"/>
-      <w:bookmarkEnd w:id="47"/>
+      <w:bookmarkStart w:id="49" w:name="fig2"/>
+      <w:bookmarkEnd w:id="49"/>
       <w:r>
         <w:t xml:space="preserve">Figure 2</w:t>
       </w:r>
@@ -5245,7 +5508,7 @@
       <w:r>
         <w:drawing>
           <wp:inline>
-            <wp:extent cx="5334000" cy="5334000"/>
+            <wp:extent cx="5334000" cy="1667210"/>
             <wp:effectExtent b="0" l="0" r="0" t="0"/>
             <wp:docPr descr="" id="1" name="Picture"/>
             <a:graphic>
@@ -5258,7 +5521,7 @@
                     </pic:cNvPicPr>
                   </pic:nvPicPr>
                   <pic:blipFill>
-                    <a:blip r:embed="rId48"/>
+                    <a:blip r:embed="rId50"/>
                     <a:stretch>
                       <a:fillRect/>
                     </a:stretch>
@@ -5266,7 +5529,7 @@
                   <pic:spPr bwMode="auto">
                     <a:xfrm>
                       <a:off x="0" y="0"/>
-                      <a:ext cx="5334000" cy="5334000"/>
+                      <a:ext cx="5334000" cy="1667210"/>
                     </a:xfrm>
                     <a:prstGeom prst="rect">
                       <a:avLst/>
@@ -5438,8 +5701,8 @@
       <w:pPr>
         <w:pStyle w:val="Heading2"/>
       </w:pPr>
-      <w:bookmarkStart w:id="49" w:name="fig3"/>
-      <w:bookmarkEnd w:id="49"/>
+      <w:bookmarkStart w:id="51" w:name="fig3"/>
+      <w:bookmarkEnd w:id="51"/>
       <w:r>
         <w:t xml:space="preserve">Figure 3</w:t>
       </w:r>
@@ -5451,7 +5714,7 @@
       <w:r>
         <w:drawing>
           <wp:inline>
-            <wp:extent cx="5334000" cy="5334000"/>
+            <wp:extent cx="5334000" cy="1980817"/>
             <wp:effectExtent b="0" l="0" r="0" t="0"/>
             <wp:docPr descr="" id="1" name="Picture"/>
             <a:graphic>
@@ -5464,7 +5727,7 @@
                     </pic:cNvPicPr>
                   </pic:nvPicPr>
                   <pic:blipFill>
-                    <a:blip r:embed="rId50"/>
+                    <a:blip r:embed="rId52"/>
                     <a:stretch>
                       <a:fillRect/>
                     </a:stretch>
@@ -5472,7 +5735,7 @@
                   <pic:spPr bwMode="auto">
                     <a:xfrm>
                       <a:off x="0" y="0"/>
-                      <a:ext cx="5334000" cy="5334000"/>
+                      <a:ext cx="5334000" cy="1980817"/>
                     </a:xfrm>
                     <a:prstGeom prst="rect">
                       <a:avLst/>
@@ -5611,7 +5874,7 @@
         <w:t xml:space="preserve">A</w:t>
       </w:r>
       <w:r>
-        <w:t xml:space="preserve">) When cooperators and defectors are isogenic (i.e., both types have stress alleles [1,2,3,4,5]), rare defectors quickly invade and drive cooperators to extinction due to the cost of cooperation. Defectors were stochastically eliminated in 2 replicate populations. (</w:t>
+        <w:t xml:space="preserve">) When cooperators and defectors are isogenic (i.e., both types have stress alleles [1,2,3,4,5]), rare defectors quickly invade and drive cooperators to extinction due to the cost of cooperation. Note that defectors were stochastically eliminated in two replicate populations. (</w:t>
       </w:r>
       <w:r>
         <w:rPr>
@@ -5620,7 +5883,7 @@
         <w:t xml:space="preserve">B</w:t>
       </w:r>
       <w:r>
-        <w:t xml:space="preserve">) However, negative niche construction creates adaptive opportunities that enable cooperators to resist invasion by isogenic defectors. When adaptive mutations occur (</w:t>
+        <w:t xml:space="preserve">) However, when populations can adapt, negative niche construction creates adaptive opportunities that enable cooperators to resist invasion by isogenic defectors. When adaptive mutations occur (</w:t>
       </w:r>
       <m:oMath>
         <m:sSub>
@@ -5647,7 +5910,7 @@
         </m:r>
       </m:oMath>
       <w:r>
-        <w:t xml:space="preserve">), cooperation remained dominant in 91 of 160 populations. Results from simulations where mutations also occurred at the cooperation locus are shown in Figure S1. (</w:t>
+        <w:t xml:space="preserve">), cooperation remained dominant in 91 of 160 populations. Results from simulations where mutations also occurred at the cooperation locus are shown in Figure S8. (</w:t>
       </w:r>
       <w:r>
         <w:rPr>
@@ -5668,8 +5931,8 @@
       <w:pPr>
         <w:pStyle w:val="Heading2"/>
       </w:pPr>
-      <w:bookmarkStart w:id="51" w:name="fig4"/>
-      <w:bookmarkEnd w:id="51"/>
+      <w:bookmarkStart w:id="53" w:name="fig4"/>
+      <w:bookmarkEnd w:id="53"/>
       <w:r>
         <w:t xml:space="preserve">Figure 4</w:t>
       </w:r>
@@ -5681,7 +5944,7 @@
       <w:r>
         <w:drawing>
           <wp:inline>
-            <wp:extent cx="5334000" cy="5334000"/>
+            <wp:extent cx="5334000" cy="2875746"/>
             <wp:effectExtent b="0" l="0" r="0" t="0"/>
             <wp:docPr descr="" id="1" name="Picture"/>
             <a:graphic>
@@ -5694,7 +5957,7 @@
                     </pic:cNvPicPr>
                   </pic:nvPicPr>
                   <pic:blipFill>
-                    <a:blip r:embed="rId52"/>
+                    <a:blip r:embed="rId54"/>
                     <a:stretch>
                       <a:fillRect/>
                     </a:stretch>
@@ -5702,7 +5965,7 @@
                   <pic:spPr bwMode="auto">
                     <a:xfrm>
                       <a:off x="0" y="0"/>
-                      <a:ext cx="5334000" cy="5334000"/>
+                      <a:ext cx="5334000" cy="2875746"/>
                     </a:xfrm>
                     <a:prstGeom prst="rect">
                       <a:avLst/>
@@ -5735,7 +5998,7 @@
         <w:t xml:space="preserve"> </w:t>
       </w:r>
       <w:r>
-        <w:t xml:space="preserve">The spatial distribution of dominant types among subpopulations is shown at different time points for one representative simulation in which isogenic defectors arise. To highlight the effects of adaptation, mutations did not occur at the cooperation locus (</w:t>
+        <w:t xml:space="preserve">The spatial distribution of dominant types within each subpopulations is shown at different time points for one representative simulation in which isogenic defectors arise. To highlight the effects of adaptation, mutations did not occur at the cooperation locus (</w:t>
       </w:r>
       <m:oMath>
         <m:sSub>
@@ -5876,7 +6139,7 @@
         </m:r>
       </m:oMath>
       <w:r>
-        <w:t xml:space="preserve">, a new cooperator type emerges that is favored due to negative niche construction (dark blue). This new type spreads rapidly (</w:t>
+        <w:t xml:space="preserve">, a new cooperator type emerges that is favored in the constructed niche (dark blue). This new type spreads rapidly (</w:t>
       </w:r>
       <m:oMath>
         <m:r>
@@ -5938,10 +6201,206 @@
     </w:p>
     <w:p>
       <w:pPr>
+        <w:pStyle w:val="Heading2"/>
+      </w:pPr>
+      <w:bookmarkStart w:id="55" w:name="fig5"/>
+      <w:bookmarkEnd w:id="55"/>
+      <w:r>
+        <w:t xml:space="preserve">Figure 5</w:t>
+      </w:r>
+    </w:p>
+    <w:p>
+      <w:pPr>
+        <w:pStyle w:val="FigureWithCaption"/>
+      </w:pPr>
+      <w:r>
+        <w:drawing>
+          <wp:inline>
+            <wp:extent cx="5334000" cy="3415061"/>
+            <wp:effectExtent b="0" l="0" r="0" t="0"/>
+            <wp:docPr descr="" id="1" name="Picture"/>
+            <a:graphic>
+              <a:graphicData uri="http://schemas.openxmlformats.org/drawingml/2006/picture">
+                <pic:pic>
+                  <pic:nvPicPr>
+                    <pic:cNvPr descr="../figures/cooperator_invasion.png" id="0" name="Picture"/>
+                    <pic:cNvPicPr>
+                      <a:picLocks noChangeArrowheads="1" noChangeAspect="1"/>
+                    </pic:cNvPicPr>
+                  </pic:nvPicPr>
+                  <pic:blipFill>
+                    <a:blip r:embed="rId56"/>
+                    <a:stretch>
+                      <a:fillRect/>
+                    </a:stretch>
+                  </pic:blipFill>
+                  <pic:spPr bwMode="auto">
+                    <a:xfrm>
+                      <a:off x="0" y="0"/>
+                      <a:ext cx="5334000" cy="3415061"/>
+                    </a:xfrm>
+                    <a:prstGeom prst="rect">
+                      <a:avLst/>
+                    </a:prstGeom>
+                    <a:noFill/>
+                    <a:ln w="9525">
+                      <a:noFill/>
+                      <a:headEnd/>
+                      <a:tailEnd/>
+                    </a:ln>
+                  </pic:spPr>
+                </pic:pic>
+              </a:graphicData>
+            </a:graphic>
+          </wp:inline>
+        </w:drawing>
+      </w:r>
+    </w:p>
+    <w:p>
+      <w:pPr>
+        <w:pStyle w:val="ImageCaption"/>
+      </w:pPr>
+      <w:r>
+        <w:rPr>
+          <w:b/>
+        </w:rPr>
+        <w:t xml:space="preserve">Niche Construction and the Invasion of Cooperation.</w:t>
+      </w:r>
+      <w:r>
+        <w:t xml:space="preserve"> </w:t>
+      </w:r>
+      <w:r>
+        <w:t xml:space="preserve">The proportion of cooperators present in each of 50 replicate populations is shown for the duration of simulations (</w:t>
+      </w:r>
+      <m:oMath>
+        <m:r>
+          <m:rPr/>
+          <m:t>T</m:t>
+        </m:r>
+        <m:r>
+          <m:rPr/>
+          <m:t>=</m:t>
+        </m:r>
+        <m:r>
+          <m:rPr/>
+          <m:t>5000</m:t>
+        </m:r>
+      </m:oMath>
+      <w:r>
+        <w:t xml:space="preserve">). Baseline parameters are used, except for</w:t>
+      </w:r>
+      <w:r>
+        <w:t xml:space="preserve"> </w:t>
+      </w:r>
+      <m:oMath>
+        <m:sSub>
+          <m:e>
+            <m:r>
+              <m:rPr/>
+              <m:t>S</m:t>
+            </m:r>
+          </m:e>
+          <m:sub>
+            <m:r>
+              <m:rPr/>
+              <m:t>m</m:t>
+            </m:r>
+            <m:r>
+              <m:rPr/>
+              <m:t>a</m:t>
+            </m:r>
+            <m:r>
+              <m:rPr/>
+              <m:t>x</m:t>
+            </m:r>
+          </m:sub>
+        </m:sSub>
+        <m:r>
+          <m:rPr/>
+          <m:t>=</m:t>
+        </m:r>
+        <m:r>
+          <m:rPr/>
+          <m:t>8000</m:t>
+        </m:r>
+      </m:oMath>
+      <w:r>
+        <w:t xml:space="preserve">, and the initial proportion of cooperators in each population is zero (</w:t>
+      </w:r>
+      <m:oMath>
+        <m:sSub>
+          <m:e>
+            <m:r>
+              <m:rPr/>
+              <m:t>p</m:t>
+            </m:r>
+          </m:e>
+          <m:sub>
+            <m:r>
+              <m:rPr/>
+              <m:t>0</m:t>
+            </m:r>
+          </m:sub>
+        </m:sSub>
+        <m:r>
+          <m:rPr/>
+          <m:t>=</m:t>
+        </m:r>
+        <m:r>
+          <m:rPr/>
+          <m:t>0</m:t>
+        </m:r>
+      </m:oMath>
+      <w:r>
+        <w:t xml:space="preserve">), which requires cooperators to arise via mutation. (</w:t>
+      </w:r>
+      <w:r>
+        <w:rPr>
+          <w:b/>
+        </w:rPr>
+        <w:t xml:space="preserve">A</w:t>
+      </w:r>
+      <w:r>
+        <w:t xml:space="preserve">) Cooperators invade and reach very high proportions when niche construction affects selection (50 replicates shown). (</w:t>
+      </w:r>
+      <w:r>
+        <w:rPr>
+          <w:b/>
+        </w:rPr>
+        <w:t xml:space="preserve">B</w:t>
+      </w:r>
+      <w:r>
+        <w:t xml:space="preserve">) Without niche construction (</w:t>
+      </w:r>
+      <m:oMath>
+        <m:r>
+          <m:rPr/>
+          <m:t>ϵ</m:t>
+        </m:r>
+        <m:r>
+          <m:rPr/>
+          <m:t>=</m:t>
+        </m:r>
+        <m:r>
+          <m:rPr/>
+          <m:t>0</m:t>
+        </m:r>
+      </m:oMath>
+      <w:r>
+        <w:t xml:space="preserve">), cooperators do not invade (50 replicates shown).</w:t>
+      </w:r>
+    </w:p>
+    <w:p>
+      <w:pPr>
+        <w:pStyle w:val="BodyText"/>
+      </w:pPr>
+    </w:p>
+    <w:p>
+      <w:pPr>
         <w:pStyle w:val="Heading1"/>
       </w:pPr>
-      <w:bookmarkStart w:id="53" w:name="box-1-figures"/>
-      <w:bookmarkEnd w:id="53"/>
+      <w:bookmarkStart w:id="57" w:name="box-1-figures"/>
+      <w:bookmarkEnd w:id="57"/>
       <w:r>
         <w:t xml:space="preserve">Box 1 Figures</w:t>
       </w:r>
@@ -5955,8 +6414,8 @@
       <w:pPr>
         <w:pStyle w:val="Heading2"/>
       </w:pPr>
-      <w:bookmarkStart w:id="54" w:name="figB1"/>
-      <w:bookmarkEnd w:id="54"/>
+      <w:bookmarkStart w:id="58" w:name="figB1"/>
+      <w:bookmarkEnd w:id="58"/>
       <w:r>
         <w:t xml:space="preserve">Figure B1</w:t>
       </w:r>
@@ -5981,7 +6440,7 @@
                     </pic:cNvPicPr>
                   </pic:nvPicPr>
                   <pic:blipFill>
-                    <a:blip r:embed="rId55"/>
+                    <a:blip r:embed="rId59"/>
                     <a:stretch>
                       <a:fillRect/>
                     </a:stretch>
@@ -6025,11 +6484,16 @@
       <w:pPr>
         <w:pStyle w:val="Heading1"/>
       </w:pPr>
-      <w:bookmarkStart w:id="56" w:name="tables"/>
-      <w:bookmarkEnd w:id="56"/>
+      <w:bookmarkStart w:id="60" w:name="tables"/>
+      <w:bookmarkEnd w:id="60"/>
       <w:r>
         <w:t xml:space="preserve">Tables</w:t>
       </w:r>
+    </w:p>
+    <w:p>
+      <w:pPr>
+        <w:pStyle w:val="FirstParagraph"/>
+      </w:pPr>
     </w:p>
     <w:p>
       <w:pPr>
@@ -6164,7 +6628,7 @@
               <w:jc w:val="left"/>
             </w:pPr>
             <w:r>
-              <w:t xml:space="preserve">0, 40</w:t>
+              <w:t xml:space="preserve">0</w:t>
             </w:r>
           </w:p>
         </w:tc>
@@ -6208,13 +6672,7 @@
         </w:tc>
         <w:tc>
           <w:p>
-            <w:pPr>
-              <w:pStyle w:val="Compact"/>
-              <w:jc w:val="left"/>
-            </w:pPr>
-            <w:r>
-              <w:t xml:space="preserve">0.1</w:t>
-            </w:r>
+            <w:pStyle w:val="Compact"/>
           </w:p>
         </w:tc>
       </w:tr>
@@ -6465,13 +6923,7 @@
         </w:tc>
         <w:tc>
           <w:p>
-            <w:pPr>
-              <w:pStyle w:val="Compact"/>
-              <w:jc w:val="left"/>
-            </w:pPr>
-            <w:r>
-              <w:t xml:space="preserve">80</w:t>
-            </w:r>
+            <w:pStyle w:val="Compact"/>
           </w:p>
         </w:tc>
       </w:tr>
@@ -6537,7 +6989,7 @@
               <w:jc w:val="left"/>
             </w:pPr>
             <w:r>
-              <w:t xml:space="preserve">200</w:t>
+              <w:t xml:space="preserve">8000</w:t>
             </w:r>
           </w:p>
         </w:tc>
@@ -6560,7 +7012,7 @@
                 <m:sub>
                   <m:r>
                     <m:rPr/>
-                    <m:t>a</m:t>
+                    <m:t>c</m:t>
                   </m:r>
                 </m:sub>
               </m:sSub>
@@ -6574,7 +7026,7 @@
               <w:jc w:val="left"/>
             </w:pPr>
             <w:r>
-              <w:t xml:space="preserve">Mutation rate at adaptive loci</w:t>
+              <w:t xml:space="preserve">Mutation rate at cooperation locus</w:t>
             </w:r>
           </w:p>
         </w:tc>
@@ -6636,7 +7088,7 @@
                 <m:sub>
                   <m:r>
                     <m:rPr/>
-                    <m:t>c</m:t>
+                    <m:t>a</m:t>
                   </m:r>
                 </m:sub>
               </m:sSub>
@@ -6650,7 +7102,7 @@
               <w:jc w:val="left"/>
             </w:pPr>
             <w:r>
-              <w:t xml:space="preserve">Mutation rate at cooperation locus</w:t>
+              <w:t xml:space="preserve">Mutation rate at adaptive loci</w:t>
             </w:r>
           </w:p>
         </w:tc>
@@ -6863,10 +7315,20 @@
               <w:jc w:val="left"/>
             </w:pPr>
             <m:oMath>
-              <m:r>
-                <m:rPr/>
-                <m:t>σ</m:t>
-              </m:r>
+              <m:sSub>
+                <m:e>
+                  <m:r>
+                    <m:rPr/>
+                    <m:t>σ</m:t>
+                  </m:r>
+                </m:e>
+                <m:sub>
+                  <m:r>
+                    <m:rPr/>
+                    <m:t>i</m:t>
+                  </m:r>
+                </m:sub>
+              </m:sSub>
             </m:oMath>
           </w:p>
         </w:tc>
@@ -6959,7 +7421,7 @@
               <w:jc w:val="left"/>
             </w:pPr>
             <w:r>
-              <w:t xml:space="preserve">1000</w:t>
+              <w:t xml:space="preserve">1000, 5000</w:t>
             </w:r>
           </w:p>
         </w:tc>
@@ -6972,10 +7434,20 @@
               <w:jc w:val="left"/>
             </w:pPr>
             <m:oMath>
-              <m:r>
-                <m:rPr/>
-                <m:t>d</m:t>
-              </m:r>
+              <m:sSub>
+                <m:e>
+                  <m:r>
+                    <m:rPr/>
+                    <m:t>σ</m:t>
+                  </m:r>
+                </m:e>
+                <m:sub>
+                  <m:r>
+                    <m:rPr/>
+                    <m:t>d</m:t>
+                  </m:r>
+                </m:sub>
+              </m:sSub>
             </m:oMath>
           </w:p>
         </w:tc>
@@ -6986,7 +7458,7 @@
               <w:jc w:val="left"/>
             </w:pPr>
             <w:r>
-              <w:t xml:space="preserve">Subpopulation dilution factor</w:t>
+              <w:t xml:space="preserve">Survival after dilution</w:t>
             </w:r>
           </w:p>
         </w:tc>
@@ -7068,18 +7540,20 @@
         <w:pStyle w:val="BodyText"/>
       </w:pPr>
       <w:r>
-        <w:t xml:space="preserve">* See Supporting Information</w:t>
-      </w:r>
-      <w:r>
-        <w:t xml:space="preserve"> </w:t>
-      </w:r>
+        <w:t xml:space="preserve">* See Supplementary Material</w:t>
+      </w:r>
+    </w:p>
+    <w:p>
+      <w:pPr>
+        <w:pStyle w:val="BodyText"/>
+      </w:pPr>
     </w:p>
     <w:p>
       <w:pPr>
         <w:pStyle w:val="Heading1"/>
       </w:pPr>
-      <w:bookmarkStart w:id="57" w:name="references"/>
-      <w:bookmarkEnd w:id="57"/>
+      <w:bookmarkStart w:id="61" w:name="references"/>
+      <w:bookmarkEnd w:id="61"/>
       <w:r>
         <w:t xml:space="preserve">References</w:t>
       </w:r>
@@ -7132,7 +7606,7 @@
         </w:rPr>
         <w:t xml:space="preserve">The ISME Journal</w:t>
       </w:r>
-      <w:hyperlink r:id="rId58">
+      <w:hyperlink r:id="rId62">
         <w:r>
           <w:rPr>
             <w:rStyle w:val="Hyperlink"/>
@@ -7245,7 +7719,7 @@
         <w:pStyle w:val="Bibliography"/>
       </w:pPr>
       <w:r>
-        <w:t xml:space="preserve">Connelly, B.D., Dickinson, K.J., Hammarlund, S.P. and Kerr, B. 2015. Model, data, and scripts for negative niche construction favors the evolution of cooperation.</w:t>
+        <w:t xml:space="preserve">Connelly, B.D., Dickinson, K.J., Hammarlund, S.P. and Kerr, B. 2015. Model, data, and scripts for Negative niche construction favors the evolution of cooperation.</w:t>
       </w:r>
     </w:p>
     <w:p>
@@ -7747,7 +8221,7 @@
         </w:rPr>
         <w:t xml:space="preserve">bioRxiv</w:t>
       </w:r>
-      <w:hyperlink r:id="rId59">
+      <w:hyperlink r:id="rId63">
         <w:r>
           <w:rPr>
             <w:rStyle w:val="Hyperlink"/>
@@ -7796,6 +8270,38 @@
         <w:pStyle w:val="Bibliography"/>
       </w:pPr>
       <w:r>
+        <w:t xml:space="preserve">Hartfield, M. and Otto, S.P. 2011. Recombination and hitchhiking of deleterious alleles.</w:t>
+      </w:r>
+      <w:r>
+        <w:t xml:space="preserve"> </w:t>
+      </w:r>
+      <w:r>
+        <w:rPr>
+          <w:i/>
+        </w:rPr>
+        <w:t xml:space="preserve">Evolution</w:t>
+      </w:r>
+      <w:r>
+        <w:t xml:space="preserve">,</w:t>
+      </w:r>
+      <w:r>
+        <w:t xml:space="preserve"> </w:t>
+      </w:r>
+      <w:r>
+        <w:rPr>
+          <w:b/>
+        </w:rPr>
+        <w:t xml:space="preserve">65</w:t>
+      </w:r>
+      <w:r>
+        <w:t xml:space="preserve">: 2421–2434.</w:t>
+      </w:r>
+    </w:p>
+    <w:p>
+      <w:pPr>
+        <w:pStyle w:val="Bibliography"/>
+      </w:pPr>
+      <w:r>
         <w:t xml:space="preserve">Kerr, B., Godfrey-Smith, P. and Feldman, M.W. 2004. What is altruism?</w:t>
       </w:r>
       <w:r>
@@ -8020,7 +8526,7 @@
         <w:pStyle w:val="Bibliography"/>
       </w:pPr>
       <w:r>
-        <w:t xml:space="preserve">Maynard Smith, J. and Haigh, J. 1974. The hitch-hiking effect of a favourable gene.</w:t>
+        <w:t xml:space="preserve">McKinney, W. 2010. Data structures for statistical computing in Python. In:</w:t>
       </w:r>
       <w:r>
         <w:t xml:space="preserve"> </w:t>
@@ -8029,7 +8535,30 @@
         <w:rPr>
           <w:i/>
         </w:rPr>
-        <w:t xml:space="preserve">Genetics Research</w:t>
+        <w:t xml:space="preserve">Proceedings of the 9th Python in Science Conference</w:t>
+      </w:r>
+      <w:r>
+        <w:t xml:space="preserve"> </w:t>
+      </w:r>
+      <w:r>
+        <w:t xml:space="preserve">(S. van der Walt and J. Millman, eds), pp. 51–56.</w:t>
+      </w:r>
+    </w:p>
+    <w:p>
+      <w:pPr>
+        <w:pStyle w:val="Bibliography"/>
+      </w:pPr>
+      <w:r>
+        <w:t xml:space="preserve">Morgan, A.D., Quigley, B.J.Z., Brown, S.P. and Buckling, A. 2012. Selection on non-social traits limits the invasion of social cheats.</w:t>
+      </w:r>
+      <w:r>
+        <w:t xml:space="preserve"> </w:t>
+      </w:r>
+      <w:r>
+        <w:rPr>
+          <w:i/>
+        </w:rPr>
+        <w:t xml:space="preserve">Ecology Letters</w:t>
       </w:r>
       <w:r>
         <w:t xml:space="preserve">,</w:t>
@@ -8041,10 +8570,10 @@
         <w:rPr>
           <w:b/>
         </w:rPr>
-        <w:t xml:space="preserve">23</w:t>
-      </w:r>
-      <w:r>
-        <w:t xml:space="preserve">: 23–35.</w:t>
+        <w:t xml:space="preserve">15</w:t>
+      </w:r>
+      <w:r>
+        <w:t xml:space="preserve">: 841–846.</w:t>
       </w:r>
     </w:p>
     <w:p>
@@ -8052,7 +8581,7 @@
         <w:pStyle w:val="Bibliography"/>
       </w:pPr>
       <w:r>
-        <w:t xml:space="preserve">McKinney, W. 2010. Data structures for statistical computing in Python. In:</w:t>
+        <w:t xml:space="preserve">Nadell, C.D., Foster, K.R. and Xavier, J.B. 2010. Emergence of spatial structure in cell groups and the evolution of cooperation.</w:t>
       </w:r>
       <w:r>
         <w:t xml:space="preserve"> </w:t>
@@ -8061,13 +8590,22 @@
         <w:rPr>
           <w:i/>
         </w:rPr>
-        <w:t xml:space="preserve">Proceedings of the 9th Python in Science Conference</w:t>
-      </w:r>
-      <w:r>
-        <w:t xml:space="preserve"> </w:t>
-      </w:r>
-      <w:r>
-        <w:t xml:space="preserve">(S. van der Walt and J. Millman, eds), pp. 51–56.</w:t>
+        <w:t xml:space="preserve">PLoS Computational Biology</w:t>
+      </w:r>
+      <w:r>
+        <w:t xml:space="preserve">,</w:t>
+      </w:r>
+      <w:r>
+        <w:t xml:space="preserve"> </w:t>
+      </w:r>
+      <w:r>
+        <w:rPr>
+          <w:b/>
+        </w:rPr>
+        <w:t xml:space="preserve">6</w:t>
+      </w:r>
+      <w:r>
+        <w:t xml:space="preserve">: e1000716.</w:t>
       </w:r>
     </w:p>
     <w:p>
@@ -8075,7 +8613,7 @@
         <w:pStyle w:val="Bibliography"/>
       </w:pPr>
       <w:r>
-        <w:t xml:space="preserve">Morgan, A.D., Quigley, B.J.Z., Brown, S.P. and Buckling, A. 2012. Selection on non-social traits limits the invasion of social cheats.</w:t>
+        <w:t xml:space="preserve">Nowak, M.A. 2006. Five rules for the evolution of cooperation.</w:t>
       </w:r>
       <w:r>
         <w:t xml:space="preserve"> </w:t>
@@ -8084,7 +8622,7 @@
         <w:rPr>
           <w:i/>
         </w:rPr>
-        <w:t xml:space="preserve">Ecology Letters</w:t>
+        <w:t xml:space="preserve">Science</w:t>
       </w:r>
       <w:r>
         <w:t xml:space="preserve">,</w:t>
@@ -8096,10 +8634,10 @@
         <w:rPr>
           <w:b/>
         </w:rPr>
-        <w:t xml:space="preserve">15</w:t>
-      </w:r>
-      <w:r>
-        <w:t xml:space="preserve">: 841–846.</w:t>
+        <w:t xml:space="preserve">314</w:t>
+      </w:r>
+      <w:r>
+        <w:t xml:space="preserve">: 1560–1563.</w:t>
       </w:r>
     </w:p>
     <w:p>
@@ -8107,7 +8645,7 @@
         <w:pStyle w:val="Bibliography"/>
       </w:pPr>
       <w:r>
-        <w:t xml:space="preserve">Nadell, C.D., Foster, K.R. and Xavier, J.B. 2010. Emergence of spatial structure in cell groups and the evolution of cooperation.</w:t>
+        <w:t xml:space="preserve">Odling-Smee, F.J., Laland, K.N. and Feldman, M.W. 2003.</w:t>
       </w:r>
       <w:r>
         <w:t xml:space="preserve"> </w:t>
@@ -8116,7 +8654,47 @@
         <w:rPr>
           <w:i/>
         </w:rPr>
-        <w:t xml:space="preserve">PLoS Computational Biology</w:t>
+        <w:t xml:space="preserve">Niche construction: The neglected process in evolution</w:t>
+      </w:r>
+      <w:r>
+        <w:t xml:space="preserve">. Princeton University Press.</w:t>
+      </w:r>
+    </w:p>
+    <w:p>
+      <w:pPr>
+        <w:pStyle w:val="Bibliography"/>
+      </w:pPr>
+      <w:r>
+        <w:t xml:space="preserve">R Core Team. 2015.</w:t>
+      </w:r>
+      <w:r>
+        <w:t xml:space="preserve"> </w:t>
+      </w:r>
+      <w:r>
+        <w:rPr>
+          <w:i/>
+        </w:rPr>
+        <w:t xml:space="preserve">R: A language and environment for statistical computing</w:t>
+      </w:r>
+      <w:r>
+        <w:t xml:space="preserve">. Vienna, Austria: R Foundation for Statistical Computing.</w:t>
+      </w:r>
+    </w:p>
+    <w:p>
+      <w:pPr>
+        <w:pStyle w:val="Bibliography"/>
+      </w:pPr>
+      <w:r>
+        <w:t xml:space="preserve">Santos, M. and Szathmáry, E. 2008. Genetic hitchhiking can promote the initial spread of strong altruism.</w:t>
+      </w:r>
+      <w:r>
+        <w:t xml:space="preserve"> </w:t>
+      </w:r>
+      <w:r>
+        <w:rPr>
+          <w:i/>
+        </w:rPr>
+        <w:t xml:space="preserve">BMC Evolutionary Biology</w:t>
       </w:r>
       <w:r>
         <w:t xml:space="preserve">,</w:t>
@@ -8128,10 +8706,10 @@
         <w:rPr>
           <w:b/>
         </w:rPr>
-        <w:t xml:space="preserve">6</w:t>
-      </w:r>
-      <w:r>
-        <w:t xml:space="preserve">: e1000716.</w:t>
+        <w:t xml:space="preserve">8</w:t>
+      </w:r>
+      <w:r>
+        <w:t xml:space="preserve">: 281.</w:t>
       </w:r>
     </w:p>
     <w:p>
@@ -8139,7 +8717,7 @@
         <w:pStyle w:val="Bibliography"/>
       </w:pPr>
       <w:r>
-        <w:t xml:space="preserve">Nowak, M.A. 2006. Five rules for the evolution of cooperation.</w:t>
+        <w:t xml:space="preserve">Schwilk, D.W. and Kerr, B. 2002. Genetic niche-hiking: An alternative explanation for the evolution of flammability.</w:t>
       </w:r>
       <w:r>
         <w:t xml:space="preserve"> </w:t>
@@ -8148,7 +8726,7 @@
         <w:rPr>
           <w:i/>
         </w:rPr>
-        <w:t xml:space="preserve">Science</w:t>
+        <w:t xml:space="preserve">Oikos</w:t>
       </w:r>
       <w:r>
         <w:t xml:space="preserve">,</w:t>
@@ -8160,10 +8738,10 @@
         <w:rPr>
           <w:b/>
         </w:rPr>
-        <w:t xml:space="preserve">314</w:t>
-      </w:r>
-      <w:r>
-        <w:t xml:space="preserve">: 1560–1563.</w:t>
+        <w:t xml:space="preserve">99</w:t>
+      </w:r>
+      <w:r>
+        <w:t xml:space="preserve">: 431–442.</w:t>
       </w:r>
     </w:p>
     <w:p>
@@ -8171,7 +8749,7 @@
         <w:pStyle w:val="Bibliography"/>
       </w:pPr>
       <w:r>
-        <w:t xml:space="preserve">Odling-Smee, F.J., Laland, K.N. and Feldman, M.W. 2003.</w:t>
+        <w:t xml:space="preserve">Sinervo, B., Chaine, A., Clobert, J., Calsbeek, R., Hazard, L. and Lancaster, L.</w:t>
       </w:r>
       <w:r>
         <w:t xml:space="preserve"> </w:t>
@@ -8180,10 +8758,37 @@
         <w:rPr>
           <w:i/>
         </w:rPr>
-        <w:t xml:space="preserve">Niche construction: The neglected process in evolution</w:t>
-      </w:r>
-      <w:r>
-        <w:t xml:space="preserve">. Princeton University Press.</w:t>
+        <w:t xml:space="preserve">et al.</w:t>
+      </w:r>
+      <w:r>
+        <w:t xml:space="preserve"> </w:t>
+      </w:r>
+      <w:r>
+        <w:t xml:space="preserve">2006. Self-recognition, color signals, and cycles of greenbeard mutualism and altruism.</w:t>
+      </w:r>
+      <w:r>
+        <w:t xml:space="preserve"> </w:t>
+      </w:r>
+      <w:r>
+        <w:rPr>
+          <w:i/>
+        </w:rPr>
+        <w:t xml:space="preserve">Proceedings of the National Academy of Sciences</w:t>
+      </w:r>
+      <w:r>
+        <w:t xml:space="preserve">,</w:t>
+      </w:r>
+      <w:r>
+        <w:t xml:space="preserve"> </w:t>
+      </w:r>
+      <w:r>
+        <w:rPr>
+          <w:b/>
+        </w:rPr>
+        <w:t xml:space="preserve">103</w:t>
+      </w:r>
+      <w:r>
+        <w:t xml:space="preserve">: 7372–7377.</w:t>
       </w:r>
     </w:p>
     <w:p>
@@ -8191,7 +8796,7 @@
         <w:pStyle w:val="Bibliography"/>
       </w:pPr>
       <w:r>
-        <w:t xml:space="preserve">R Core Team. 2015.</w:t>
+        <w:t xml:space="preserve">Van Dyken, J.D. and Wade, M.J. 2012. Origins of altruism diversity II: Runaway coevolution of altruistic strategies via “reciprocal niche construction”.</w:t>
       </w:r>
       <w:r>
         <w:t xml:space="preserve"> </w:t>
@@ -8200,10 +8805,22 @@
         <w:rPr>
           <w:i/>
         </w:rPr>
-        <w:t xml:space="preserve">R: A language and environment for statistical computing</w:t>
-      </w:r>
-      <w:r>
-        <w:t xml:space="preserve">. Vienna, Austria: R Foundation for Statistical Computing.</w:t>
+        <w:t xml:space="preserve">Evolution</w:t>
+      </w:r>
+      <w:r>
+        <w:t xml:space="preserve">,</w:t>
+      </w:r>
+      <w:r>
+        <w:t xml:space="preserve"> </w:t>
+      </w:r>
+      <w:r>
+        <w:rPr>
+          <w:b/>
+        </w:rPr>
+        <w:t xml:space="preserve">66</w:t>
+      </w:r>
+      <w:r>
+        <w:t xml:space="preserve">: 2498–2513.</w:t>
       </w:r>
     </w:p>
     <w:p>
@@ -8211,7 +8828,7 @@
         <w:pStyle w:val="Bibliography"/>
       </w:pPr>
       <w:r>
-        <w:t xml:space="preserve">Sinervo, B., Chaine, A., Clobert, J., Calsbeek, R., Hazard, L. and Lancaster, L.</w:t>
+        <w:t xml:space="preserve">Veelders, M., Brückner, S., Ott, D., Unverzagt, C., Mösch, H.-U. and Essen, L.-O. 2010. Structural basis of flocculin-mediated social behavior in yeast.</w:t>
       </w:r>
       <w:r>
         <w:t xml:space="preserve"> </w:t>
@@ -8220,13 +8837,30 @@
         <w:rPr>
           <w:i/>
         </w:rPr>
-        <w:t xml:space="preserve">et al.</w:t>
-      </w:r>
-      <w:r>
-        <w:t xml:space="preserve"> </w:t>
-      </w:r>
-      <w:r>
-        <w:t xml:space="preserve">2006. Self-recognition, color signals, and cycles of greenbeard mutualism and altruism.</w:t>
+        <w:t xml:space="preserve">Proceedings of the National Academy of Sciences</w:t>
+      </w:r>
+      <w:r>
+        <w:t xml:space="preserve">,</w:t>
+      </w:r>
+      <w:r>
+        <w:t xml:space="preserve"> </w:t>
+      </w:r>
+      <w:r>
+        <w:rPr>
+          <w:b/>
+        </w:rPr>
+        <w:t xml:space="preserve">107</w:t>
+      </w:r>
+      <w:r>
+        <w:t xml:space="preserve">: 22511–22516.</w:t>
+      </w:r>
+    </w:p>
+    <w:p>
+      <w:pPr>
+        <w:pStyle w:val="Bibliography"/>
+      </w:pPr>
+      <w:r>
+        <w:t xml:space="preserve">Waite, A.J. and Shou, W. 2012. Adaptation to a new environment allows cooperators to purge cheaters stochastically.</w:t>
       </w:r>
       <w:r>
         <w:t xml:space="preserve"> </w:t>
@@ -8247,10 +8881,10 @@
         <w:rPr>
           <w:b/>
         </w:rPr>
-        <w:t xml:space="preserve">103</w:t>
-      </w:r>
-      <w:r>
-        <w:t xml:space="preserve">: 7372–7377.</w:t>
+        <w:t xml:space="preserve">109</w:t>
+      </w:r>
+      <w:r>
+        <w:t xml:space="preserve">: 19079–19086.</w:t>
       </w:r>
     </w:p>
     <w:p>
@@ -8258,7 +8892,7 @@
         <w:pStyle w:val="Bibliography"/>
       </w:pPr>
       <w:r>
-        <w:t xml:space="preserve">Van Dyken, J.D. and Wade, M.J. 2012. Origins of altruism diversity II: Runaway coevolution of altruistic strategies via “reciprocal niche construction”.</w:t>
+        <w:t xml:space="preserve">West, S.A., Diggle, S.P., Buckling, A., Gardner, A. and Griffin, A.S. 2007a. The social lives of microbes.</w:t>
       </w:r>
       <w:r>
         <w:t xml:space="preserve"> </w:t>
@@ -8267,7 +8901,7 @@
         <w:rPr>
           <w:i/>
         </w:rPr>
-        <w:t xml:space="preserve">Evolution</w:t>
+        <w:t xml:space="preserve">Annual Review of Ecology, Evolution, and Systematics</w:t>
       </w:r>
       <w:r>
         <w:t xml:space="preserve">,</w:t>
@@ -8279,10 +8913,10 @@
         <w:rPr>
           <w:b/>
         </w:rPr>
-        <w:t xml:space="preserve">66</w:t>
-      </w:r>
-      <w:r>
-        <w:t xml:space="preserve">: 2498–2513.</w:t>
+        <w:t xml:space="preserve">38</w:t>
+      </w:r>
+      <w:r>
+        <w:t xml:space="preserve">: 53–77.</w:t>
       </w:r>
     </w:p>
     <w:p>
@@ -8290,7 +8924,7 @@
         <w:pStyle w:val="Bibliography"/>
       </w:pPr>
       <w:r>
-        <w:t xml:space="preserve">Veelders, M., Brückner, S., Ott, D., Unverzagt, C., Mösch, H.-U. and Essen, L.-O. 2010. Structural basis of flocculin-mediated social behavior in yeast.</w:t>
+        <w:t xml:space="preserve">West, S.A., Griffin, A.S. and Gardner, A. 2007b. Evolutionary explanations for cooperation.</w:t>
       </w:r>
       <w:r>
         <w:t xml:space="preserve"> </w:t>
@@ -8299,7 +8933,7 @@
         <w:rPr>
           <w:i/>
         </w:rPr>
-        <w:t xml:space="preserve">Proceedings of the National Academy of Sciences</w:t>
+        <w:t xml:space="preserve">Current Biology</w:t>
       </w:r>
       <w:r>
         <w:t xml:space="preserve">,</w:t>
@@ -8311,10 +8945,10 @@
         <w:rPr>
           <w:b/>
         </w:rPr>
-        <w:t xml:space="preserve">107</w:t>
-      </w:r>
-      <w:r>
-        <w:t xml:space="preserve">: 22511–22516.</w:t>
+        <w:t xml:space="preserve">17</w:t>
+      </w:r>
+      <w:r>
+        <w:t xml:space="preserve">: R661–R672.</w:t>
       </w:r>
     </w:p>
     <w:p>
@@ -8322,7 +8956,7 @@
         <w:pStyle w:val="Bibliography"/>
       </w:pPr>
       <w:r>
-        <w:t xml:space="preserve">Waite, A.J. and Shou, W. 2012. Adaptation to a new environment allows cooperators to purge cheaters stochastically.</w:t>
+        <w:t xml:space="preserve">Wilder, B. and Stanley, K.O. 2015. Altruists proliferate even at a selective disadvantage within their own niche.</w:t>
       </w:r>
       <w:r>
         <w:t xml:space="preserve"> </w:t>
@@ -8331,7 +8965,7 @@
         <w:rPr>
           <w:i/>
         </w:rPr>
-        <w:t xml:space="preserve">Proceedings of the National Academy of Sciences</w:t>
+        <w:t xml:space="preserve">PLoS ONE</w:t>
       </w:r>
       <w:r>
         <w:t xml:space="preserve">,</w:t>
@@ -8343,106 +8977,10 @@
         <w:rPr>
           <w:b/>
         </w:rPr>
-        <w:t xml:space="preserve">109</w:t>
-      </w:r>
-      <w:r>
-        <w:t xml:space="preserve">: 19079–19086.</w:t>
-      </w:r>
-    </w:p>
-    <w:p>
-      <w:pPr>
-        <w:pStyle w:val="Bibliography"/>
-      </w:pPr>
-      <w:r>
-        <w:t xml:space="preserve">West, S.A., Diggle, S.P., Buckling, A., Gardner, A. and Griffin, A.S. 2007a. The social lives of microbes.</w:t>
-      </w:r>
-      <w:r>
-        <w:t xml:space="preserve"> </w:t>
-      </w:r>
-      <w:r>
-        <w:rPr>
-          <w:i/>
-        </w:rPr>
-        <w:t xml:space="preserve">Annual Review of Ecology, Evolution, and Systematics</w:t>
-      </w:r>
-      <w:r>
-        <w:t xml:space="preserve">,</w:t>
-      </w:r>
-      <w:r>
-        <w:t xml:space="preserve"> </w:t>
-      </w:r>
-      <w:r>
-        <w:rPr>
-          <w:b/>
-        </w:rPr>
-        <w:t xml:space="preserve">38</w:t>
-      </w:r>
-      <w:r>
-        <w:t xml:space="preserve">: 53–77.</w:t>
-      </w:r>
-    </w:p>
-    <w:p>
-      <w:pPr>
-        <w:pStyle w:val="Bibliography"/>
-      </w:pPr>
-      <w:r>
-        <w:t xml:space="preserve">West, S.A., Griffin, A.S. and Gardner, A. 2007b. Evolutionary explanations for cooperation.</w:t>
-      </w:r>
-      <w:r>
-        <w:t xml:space="preserve"> </w:t>
-      </w:r>
-      <w:r>
-        <w:rPr>
-          <w:i/>
-        </w:rPr>
-        <w:t xml:space="preserve">Current Biology</w:t>
-      </w:r>
-      <w:r>
-        <w:t xml:space="preserve">,</w:t>
-      </w:r>
-      <w:r>
-        <w:t xml:space="preserve"> </w:t>
-      </w:r>
-      <w:r>
-        <w:rPr>
-          <w:b/>
-        </w:rPr>
-        <w:t xml:space="preserve">17</w:t>
-      </w:r>
-      <w:r>
-        <w:t xml:space="preserve">: R661–R672.</w:t>
-      </w:r>
-    </w:p>
-    <w:p>
-      <w:pPr>
-        <w:pStyle w:val="Bibliography"/>
-      </w:pPr>
-      <w:r>
-        <w:t xml:space="preserve">West, S.A., Griffin, A.S. and Gardner, A. 2007c. Social semantics: Altruism, cooperation, mutualism, strong reciprocity and group selection.</w:t>
-      </w:r>
-      <w:r>
-        <w:t xml:space="preserve"> </w:t>
-      </w:r>
-      <w:r>
-        <w:rPr>
-          <w:i/>
-        </w:rPr>
-        <w:t xml:space="preserve">Journal of Evolutionary Biology</w:t>
-      </w:r>
-      <w:r>
-        <w:t xml:space="preserve">,</w:t>
-      </w:r>
-      <w:r>
-        <w:t xml:space="preserve"> </w:t>
-      </w:r>
-      <w:r>
-        <w:rPr>
-          <w:b/>
-        </w:rPr>
-        <w:t xml:space="preserve">20</w:t>
-      </w:r>
-      <w:r>
-        <w:t xml:space="preserve">: 415–432.</w:t>
+        <w:t xml:space="preserve">10</w:t>
+      </w:r>
+      <w:r>
+        <w:t xml:space="preserve">: e0128654. Public Library of Science.</w:t>
       </w:r>
     </w:p>
     <w:p>
@@ -8585,7 +9123,7 @@
     </w:lvl>
   </w:abstractNum>
   <w:abstractNum w:abstractNumId="990">
-    <w:nsid w:val="a21a5f0c"/>
+    <w:nsid w:val="8e63e8d9"/>
     <w:multiLevelType w:val="multilevel"/>
     <w:lvl w:ilvl="0">
       <w:numFmt w:val="bullet"/>

</xml_diff>